<commit_message>
V045: T2N now features automatic mod file compilation and option "-m" to recompile nrnmech.dll (e.g. if mod files were modified)
</commit_message>
<xml_diff>
--- a/Documentation T2N.docx
+++ b/Documentation T2N.docx
@@ -321,7 +321,20 @@
         <w:rPr>
           <w:lang w:val="en-US"/>
         </w:rPr>
-        <w:t xml:space="preserve"> or XXXXX.github.com</w:t>
+        <w:t xml:space="preserve"> or </w:t>
+      </w:r>
+      <w:r>
+        <w:rPr>
+          <w:color w:val="FF0000"/>
+          <w:lang w:val="en-US"/>
+        </w:rPr>
+        <w:t>XXXXX</w:t>
+      </w:r>
+      <w:r>
+        <w:rPr>
+          <w:lang w:val="en-US"/>
+        </w:rPr>
+        <w:t>.github.com</w:t>
       </w:r>
       <w:r>
         <w:rPr>
@@ -9927,7 +9940,15 @@
         <w:rPr>
           <w:lang w:val="en-US"/>
         </w:rPr>
-        <w:t>NEURON code, so be sure to add the ending “.hoc” if you refer to a hoc file!</w:t>
+        <w:t>NEURON code, so be</w:t>
+      </w:r>
+      <w:bookmarkStart w:id="79" w:name="_GoBack"/>
+      <w:bookmarkEnd w:id="79"/>
+      <w:r>
+        <w:rPr>
+          <w:lang w:val="en-US"/>
+        </w:rPr>
+        <w:t xml:space="preserve"> sure to add the ending “.hoc” if you refer to a hoc file!</w:t>
       </w:r>
     </w:p>
     <w:p>
@@ -10168,8 +10189,8 @@
           <w:lang w:val="en-US"/>
         </w:rPr>
       </w:pPr>
-      <w:bookmarkStart w:id="79" w:name="OLE_LINK84"/>
-      <w:bookmarkStart w:id="80" w:name="OLE_LINK85"/>
+      <w:bookmarkStart w:id="80" w:name="OLE_LINK84"/>
+      <w:bookmarkStart w:id="81" w:name="OLE_LINK85"/>
       <w:r>
         <w:rPr>
           <w:lang w:val="en-US"/>
@@ -10340,6 +10361,7 @@
       <w:pPr>
         <w:ind w:left="2124" w:hanging="2118"/>
         <w:rPr>
+          <w:rStyle w:val="IntenseEmphasis"/>
           <w:lang w:val="en-US"/>
         </w:rPr>
       </w:pPr>
@@ -10398,6 +10420,88 @@
         <w:t>params.openNeuron</w:t>
       </w:r>
       <w:proofErr w:type="spellEnd"/>
+    </w:p>
+    <w:p>
+      <w:pPr>
+        <w:ind w:left="2124" w:hanging="2118"/>
+        <w:rPr>
+          <w:lang w:val="en-US"/>
+        </w:rPr>
+      </w:pPr>
+      <w:r>
+        <w:rPr>
+          <w:rStyle w:val="IntenseEmphasis"/>
+          <w:lang w:val="en-US"/>
+        </w:rPr>
+        <w:t>-</w:t>
+      </w:r>
+      <w:r>
+        <w:rPr>
+          <w:rStyle w:val="IntenseEmphasis"/>
+          <w:lang w:val="en-US"/>
+        </w:rPr>
+        <w:t>m</w:t>
+      </w:r>
+      <w:r>
+        <w:rPr>
+          <w:lang w:val="en-US"/>
+        </w:rPr>
+        <w:t xml:space="preserve"> </w:t>
+      </w:r>
+      <w:r>
+        <w:rPr>
+          <w:lang w:val="en-US"/>
+        </w:rPr>
+        <w:tab/>
+      </w:r>
+      <w:r>
+        <w:rPr>
+          <w:lang w:val="en-US"/>
+        </w:rPr>
+        <w:t xml:space="preserve">let T2N recompile the nrnmech.dll. Useful if a mod file was modified. For safety of compiled </w:t>
+      </w:r>
+      <w:proofErr w:type="spellStart"/>
+      <w:r>
+        <w:rPr>
+          <w:lang w:val="en-US"/>
+        </w:rPr>
+        <w:t>dlls</w:t>
+      </w:r>
+      <w:proofErr w:type="spellEnd"/>
+      <w:r>
+        <w:rPr>
+          <w:lang w:val="en-US"/>
+        </w:rPr>
+        <w:t xml:space="preserve">, this option does not work when an explicit name of a </w:t>
+      </w:r>
+      <w:proofErr w:type="spellStart"/>
+      <w:r>
+        <w:rPr>
+          <w:lang w:val="en-US"/>
+        </w:rPr>
+        <w:t>dll</w:t>
+      </w:r>
+      <w:proofErr w:type="spellEnd"/>
+      <w:r>
+        <w:rPr>
+          <w:lang w:val="en-US"/>
+        </w:rPr>
+        <w:t xml:space="preserve"> was given via </w:t>
+      </w:r>
+      <w:proofErr w:type="spellStart"/>
+      <w:r>
+        <w:rPr>
+          <w:lang w:val="en-US"/>
+        </w:rPr>
+        <w:t>params.nrnmech</w:t>
+      </w:r>
+      <w:proofErr w:type="spellEnd"/>
+      <w:r>
+        <w:rPr>
+          <w:lang w:val="en-US"/>
+        </w:rPr>
+        <w:t>!</w:t>
+      </w:r>
     </w:p>
     <w:p>
       <w:pPr>
@@ -10492,8 +10596,8 @@
       </w:r>
       <w:proofErr w:type="spellEnd"/>
     </w:p>
-    <w:bookmarkEnd w:id="79"/>
     <w:bookmarkEnd w:id="80"/>
+    <w:bookmarkEnd w:id="81"/>
     <w:p>
       <w:pPr>
         <w:tabs>
@@ -10505,48 +10609,58 @@
       </w:pPr>
       <w:r>
         <w:rPr>
-          <w:rStyle w:val="IntenseEmphasis"/>
-          <w:lang w:val="en-US"/>
-        </w:rPr>
-        <w:t>-f</w:t>
-      </w:r>
-      <w:r>
-        <w:rPr>
-          <w:lang w:val="en-US"/>
-        </w:rPr>
-        <w:t xml:space="preserve">  </w:t>
-      </w:r>
-      <w:r>
-        <w:rPr>
-          <w:lang w:val="en-US"/>
-        </w:rPr>
-        <w:tab/>
-      </w:r>
-      <w:r>
-        <w:rPr>
-          <w:lang w:val="en-US"/>
-        </w:rPr>
-        <w:t xml:space="preserve">force cluster to run neuron directly without </w:t>
-      </w:r>
-      <w:r>
-        <w:rPr>
-          <w:lang w:val="en-US"/>
-        </w:rPr>
-        <w:t>job submission (</w:t>
-      </w:r>
-      <w:proofErr w:type="spellStart"/>
-      <w:r>
-        <w:rPr>
-          <w:lang w:val="en-US"/>
-        </w:rPr>
-        <w:t>qsub</w:t>
-      </w:r>
-      <w:proofErr w:type="spellEnd"/>
-      <w:r>
-        <w:rPr>
-          <w:lang w:val="en-US"/>
-        </w:rPr>
-        <w:t>)</w:t>
+          <w:lang w:val="en-US"/>
+        </w:rPr>
+        <w:br w:type="page"/>
+      </w:r>
+    </w:p>
+    <w:p>
+      <w:pPr>
+        <w:pStyle w:val="Heading2"/>
+        <w:rPr>
+          <w:lang w:val="en-US"/>
+        </w:rPr>
+      </w:pPr>
+      <w:r>
+        <w:rPr>
+          <w:lang w:val="en-US"/>
+        </w:rPr>
+        <w:lastRenderedPageBreak/>
+        <w:t>1.2 The o</w:t>
+      </w:r>
+      <w:r>
+        <w:rPr>
+          <w:lang w:val="en-US"/>
+        </w:rPr>
+        <w:t>utput</w:t>
+      </w:r>
+      <w:r>
+        <w:rPr>
+          <w:lang w:val="en-US"/>
+        </w:rPr>
+        <w:t xml:space="preserve"> of T2N</w:t>
+      </w:r>
+    </w:p>
+    <w:p>
+      <w:pPr>
+        <w:pStyle w:val="Heading3"/>
+      </w:pPr>
+      <w:r>
+        <w:t>1.</w:t>
+      </w:r>
+      <w:r>
+        <w:t>2.1 The structure “o</w:t>
+      </w:r>
+      <w:r>
+        <w:t>ut</w:t>
+      </w:r>
+      <w:proofErr w:type="gramStart"/>
+      <w:r>
+        <w:t>“ containing</w:t>
+      </w:r>
+      <w:proofErr w:type="gramEnd"/>
+      <w:r>
+        <w:t xml:space="preserve"> all recorded values</w:t>
       </w:r>
     </w:p>
     <w:p>
@@ -10558,73 +10672,8 @@
           <w:lang w:val="en-US"/>
         </w:rPr>
       </w:pPr>
-      <w:r>
-        <w:rPr>
-          <w:lang w:val="en-US"/>
-        </w:rPr>
-        <w:br w:type="page"/>
-      </w:r>
-    </w:p>
-    <w:p>
-      <w:pPr>
-        <w:pStyle w:val="Heading2"/>
-        <w:rPr>
-          <w:lang w:val="en-US"/>
-        </w:rPr>
-      </w:pPr>
-      <w:r>
-        <w:rPr>
-          <w:lang w:val="en-US"/>
-        </w:rPr>
-        <w:lastRenderedPageBreak/>
-        <w:t>1.2 The o</w:t>
-      </w:r>
-      <w:r>
-        <w:rPr>
-          <w:lang w:val="en-US"/>
-        </w:rPr>
-        <w:t>utput</w:t>
-      </w:r>
-      <w:r>
-        <w:rPr>
-          <w:lang w:val="en-US"/>
-        </w:rPr>
-        <w:t xml:space="preserve"> of T2N</w:t>
-      </w:r>
-    </w:p>
-    <w:p>
-      <w:pPr>
-        <w:pStyle w:val="Heading3"/>
-      </w:pPr>
-      <w:r>
-        <w:t>1.</w:t>
-      </w:r>
-      <w:r>
-        <w:t>2.1 The structure “o</w:t>
-      </w:r>
-      <w:r>
-        <w:t>ut</w:t>
-      </w:r>
-      <w:proofErr w:type="gramStart"/>
-      <w:r>
-        <w:t>“ containing</w:t>
-      </w:r>
-      <w:proofErr w:type="gramEnd"/>
-      <w:r>
-        <w:t xml:space="preserve"> all recorded values</w:t>
-      </w:r>
-    </w:p>
-    <w:p>
-      <w:pPr>
-        <w:tabs>
-          <w:tab w:val="left" w:pos="2127"/>
-        </w:tabs>
-        <w:rPr>
-          <w:lang w:val="en-US"/>
-        </w:rPr>
-      </w:pPr>
-      <w:bookmarkStart w:id="81" w:name="OLE_LINK24"/>
-      <w:bookmarkStart w:id="82" w:name="OLE_LINK25"/>
+      <w:bookmarkStart w:id="82" w:name="OLE_LINK24"/>
+      <w:bookmarkStart w:id="83" w:name="OLE_LINK25"/>
       <w:r>
         <w:rPr>
           <w:lang w:val="en-US"/>
@@ -11519,8 +11568,8 @@
         <w:t>1.2.4 The optional structure “tree”</w:t>
       </w:r>
     </w:p>
-    <w:bookmarkEnd w:id="81"/>
     <w:bookmarkEnd w:id="82"/>
+    <w:bookmarkEnd w:id="83"/>
     <w:p>
       <w:pPr>
         <w:spacing w:line="276" w:lineRule="auto"/>
@@ -11645,8 +11694,8 @@
       <w:pPr>
         <w:pStyle w:val="Heading1"/>
       </w:pPr>
-      <w:bookmarkStart w:id="83" w:name="OLE_LINK79"/>
-      <w:bookmarkStart w:id="84" w:name="OLE_LINK80"/>
+      <w:bookmarkStart w:id="84" w:name="OLE_LINK79"/>
+      <w:bookmarkStart w:id="85" w:name="OLE_LINK80"/>
       <w:r>
         <w:lastRenderedPageBreak/>
         <w:t>2</w:t>
@@ -11655,8 +11704,8 @@
         <w:t>. The t2n_init_modelfolder function</w:t>
       </w:r>
     </w:p>
-    <w:bookmarkEnd w:id="83"/>
     <w:bookmarkEnd w:id="84"/>
+    <w:bookmarkEnd w:id="85"/>
     <w:p>
       <w:pPr>
         <w:rPr>
@@ -12127,9 +12176,9 @@
           <w:lang w:val="en-US"/>
         </w:rPr>
       </w:pPr>
-      <w:bookmarkStart w:id="85" w:name="OLE_LINK86"/>
-      <w:bookmarkStart w:id="86" w:name="OLE_LINK87"/>
-      <w:bookmarkStart w:id="87" w:name="OLE_LINK88"/>
+      <w:bookmarkStart w:id="86" w:name="OLE_LINK86"/>
+      <w:bookmarkStart w:id="87" w:name="OLE_LINK87"/>
+      <w:bookmarkStart w:id="88" w:name="OLE_LINK88"/>
       <w:r>
         <w:rPr>
           <w:b/>
@@ -12138,9 +12187,9 @@
         <w:t>Input</w:t>
       </w:r>
     </w:p>
-    <w:bookmarkEnd w:id="85"/>
     <w:bookmarkEnd w:id="86"/>
     <w:bookmarkEnd w:id="87"/>
+    <w:bookmarkEnd w:id="88"/>
     <w:p>
       <w:pPr>
         <w:rPr>
@@ -12588,9 +12637,9 @@
       <w:pPr>
         <w:pStyle w:val="Heading1"/>
       </w:pPr>
-      <w:bookmarkStart w:id="88" w:name="OLE_LINK73"/>
-      <w:bookmarkStart w:id="89" w:name="OLE_LINK74"/>
-      <w:bookmarkStart w:id="90" w:name="OLE_LINK75"/>
+      <w:bookmarkStart w:id="89" w:name="OLE_LINK73"/>
+      <w:bookmarkStart w:id="90" w:name="OLE_LINK74"/>
+      <w:bookmarkStart w:id="91" w:name="OLE_LINK75"/>
       <w:r>
         <w:lastRenderedPageBreak/>
         <w:t>4</w:t>
@@ -12605,9 +12654,9 @@
         <w:t>_as function</w:t>
       </w:r>
     </w:p>
-    <w:bookmarkEnd w:id="88"/>
     <w:bookmarkEnd w:id="89"/>
     <w:bookmarkEnd w:id="90"/>
+    <w:bookmarkEnd w:id="91"/>
     <w:p>
       <w:pPr>
         <w:tabs>
@@ -12757,12 +12806,12 @@
           <w:lang w:val="en-US"/>
         </w:rPr>
       </w:pPr>
-      <w:bookmarkStart w:id="91" w:name="OLE_LINK76"/>
-      <w:bookmarkStart w:id="92" w:name="OLE_LINK77"/>
-      <w:bookmarkStart w:id="93" w:name="OLE_LINK78"/>
-      <w:bookmarkStart w:id="94" w:name="OLE_LINK81"/>
-      <w:bookmarkStart w:id="95" w:name="OLE_LINK82"/>
-      <w:bookmarkStart w:id="96" w:name="OLE_LINK83"/>
+      <w:bookmarkStart w:id="92" w:name="OLE_LINK76"/>
+      <w:bookmarkStart w:id="93" w:name="OLE_LINK77"/>
+      <w:bookmarkStart w:id="94" w:name="OLE_LINK78"/>
+      <w:bookmarkStart w:id="95" w:name="OLE_LINK81"/>
+      <w:bookmarkStart w:id="96" w:name="OLE_LINK82"/>
+      <w:bookmarkStart w:id="97" w:name="OLE_LINK83"/>
       <w:r>
         <w:rPr>
           <w:b/>
@@ -12771,12 +12820,12 @@
         <w:t>Input</w:t>
       </w:r>
     </w:p>
-    <w:bookmarkEnd w:id="91"/>
     <w:bookmarkEnd w:id="92"/>
     <w:bookmarkEnd w:id="93"/>
     <w:bookmarkEnd w:id="94"/>
     <w:bookmarkEnd w:id="95"/>
     <w:bookmarkEnd w:id="96"/>
+    <w:bookmarkEnd w:id="97"/>
     <w:p>
       <w:pPr>
         <w:tabs>
@@ -13183,8 +13232,8 @@
           <w:lang w:val="en-US"/>
         </w:rPr>
       </w:pPr>
-      <w:bookmarkStart w:id="97" w:name="OLE_LINK71"/>
-      <w:bookmarkStart w:id="98" w:name="OLE_LINK72"/>
+      <w:bookmarkStart w:id="98" w:name="OLE_LINK71"/>
+      <w:bookmarkStart w:id="99" w:name="OLE_LINK72"/>
       <w:proofErr w:type="gramStart"/>
       <w:r>
         <w:rPr>
@@ -13199,8 +13248,8 @@
         </w:rPr>
         <w:t xml:space="preserve">s} </w:t>
       </w:r>
-      <w:bookmarkEnd w:id="97"/>
       <w:bookmarkEnd w:id="98"/>
+      <w:bookmarkEnd w:id="99"/>
       <w:r>
         <w:rPr>
           <w:lang w:val="en-US"/>
@@ -13478,13 +13527,7 @@
         <w:rPr>
           <w:lang w:val="en-US"/>
         </w:rPr>
-        <w:t>euron".</w:t>
-      </w:r>
-      <w:r>
-        <w:rPr>
-          <w:lang w:val="en-US"/>
-        </w:rPr>
-        <w:t xml:space="preserve"> This is useful</w:t>
+        <w:t>euron". This is useful</w:t>
       </w:r>
       <w:r>
         <w:rPr>
@@ -13591,8 +13634,6 @@
           <w:lang w:val="en-US"/>
         </w:rPr>
       </w:pPr>
-      <w:bookmarkStart w:id="99" w:name="_GoBack"/>
-      <w:bookmarkEnd w:id="99"/>
       <w:r>
         <w:rPr>
           <w:i/>
@@ -16488,7 +16529,7 @@
 </file>
 
 <file path=customXml/itemProps1.xml><?xml version="1.0" encoding="utf-8"?>
-<ds:datastoreItem xmlns:ds="http://schemas.openxmlformats.org/officeDocument/2006/customXml" ds:itemID="{BEDC47E0-5737-49EE-9C94-3E74477AD75B}">
+<ds:datastoreItem xmlns:ds="http://schemas.openxmlformats.org/officeDocument/2006/customXml" ds:itemID="{D6E8C8F2-C5F2-4963-9DD9-65C11BC892BF}">
   <ds:schemaRefs>
     <ds:schemaRef ds:uri="http://schemas.openxmlformats.org/officeDocument/2006/bibliography"/>
   </ds:schemaRefs>

</xml_diff>

<commit_message>
V049: outsourced make_nseg function, added dependency function and minor changes
</commit_message>
<xml_diff>
--- a/Documentation T2N.docx
+++ b/Documentation T2N.docx
@@ -57,21 +57,7 @@
         <w:rPr>
           <w:lang w:val="en-US"/>
         </w:rPr>
-        <w:t xml:space="preserve"> is an extension of the TREES toolbox providing an interface between </w:t>
-      </w:r>
-      <w:proofErr w:type="spellStart"/>
-      <w:r>
-        <w:rPr>
-          <w:lang w:val="en-US"/>
-        </w:rPr>
-        <w:t>Matlab</w:t>
-      </w:r>
-      <w:proofErr w:type="spellEnd"/>
-      <w:r>
-        <w:rPr>
-          <w:lang w:val="en-US"/>
-        </w:rPr>
-        <w:t xml:space="preserve"> and</w:t>
+        <w:t xml:space="preserve"> is an extension of the TREES toolbox providing an interface between Matlab and</w:t>
       </w:r>
       <w:r>
         <w:rPr>
@@ -129,21 +115,7 @@
         <w:rPr>
           <w:lang w:val="en-US"/>
         </w:rPr>
-        <w:t xml:space="preserve">All mechanisms, PPs, connections, morphologies and NEURON settings are directly set in a well-defined </w:t>
-      </w:r>
-      <w:proofErr w:type="spellStart"/>
-      <w:r>
-        <w:rPr>
-          <w:lang w:val="en-US"/>
-        </w:rPr>
-        <w:t>Matlab</w:t>
-      </w:r>
-      <w:proofErr w:type="spellEnd"/>
-      <w:r>
-        <w:rPr>
-          <w:lang w:val="en-US"/>
-        </w:rPr>
-        <w:t xml:space="preserve"> structure. For easy location-specific settings and manipulations </w:t>
+        <w:t xml:space="preserve">All mechanisms, PPs, connections, morphologies and NEURON settings are directly set in a well-defined Matlab structure. For easy location-specific settings and manipulations </w:t>
       </w:r>
       <w:r>
         <w:rPr>
@@ -167,21 +139,7 @@
         <w:rPr>
           <w:lang w:val="en-US"/>
         </w:rPr>
-        <w:t xml:space="preserve"> speeds up simulation time by automatic distributed computing of the simulations. Finally, </w:t>
-      </w:r>
-      <w:proofErr w:type="spellStart"/>
-      <w:r>
-        <w:rPr>
-          <w:lang w:val="en-US"/>
-        </w:rPr>
-        <w:t>Matlab</w:t>
-      </w:r>
-      <w:proofErr w:type="spellEnd"/>
-      <w:r>
-        <w:rPr>
-          <w:lang w:val="en-US"/>
-        </w:rPr>
-        <w:t xml:space="preserve"> and TREES provide convenient ways to analyze the structured simulation output of </w:t>
+        <w:t xml:space="preserve"> speeds up simulation time by automatic distributed computing of the simulations. Finally, Matlab and TREES provide convenient ways to analyze the structured simulation output of </w:t>
       </w:r>
       <w:r>
         <w:rPr>
@@ -205,21 +163,7 @@
         <w:rPr>
           <w:lang w:val="en-US"/>
         </w:rPr>
-        <w:t xml:space="preserve"> a valuable tool for extensive in </w:t>
-      </w:r>
-      <w:proofErr w:type="spellStart"/>
-      <w:r>
-        <w:rPr>
-          <w:lang w:val="en-US"/>
-        </w:rPr>
-        <w:t>silico</w:t>
-      </w:r>
-      <w:proofErr w:type="spellEnd"/>
-      <w:r>
-        <w:rPr>
-          <w:lang w:val="en-US"/>
-        </w:rPr>
-        <w:t xml:space="preserve"> structure-function analyses. </w:t>
+        <w:t xml:space="preserve"> a valuable tool for extensive in silico structure-function analyses. </w:t>
       </w:r>
     </w:p>
     <w:p>
@@ -247,7 +191,21 @@
         <w:rPr>
           <w:lang w:val="en-US"/>
         </w:rPr>
-        <w:t xml:space="preserve"> was developed on Matlab2014a and tested on versions from 2012a to 2015a. </w:t>
+        <w:t xml:space="preserve"> was developed on Matlab2014a and tested on versions from 2012a to 2015a</w:t>
+      </w:r>
+      <w:r>
+        <w:rPr>
+          <w:lang w:val="en-US"/>
+        </w:rPr>
+        <w:t xml:space="preserve"> as well as NEURON v6.2, v7.3 and 7.4</w:t>
+      </w:r>
+      <w:bookmarkStart w:id="9" w:name="_GoBack"/>
+      <w:bookmarkEnd w:id="9"/>
+      <w:r>
+        <w:rPr>
+          <w:lang w:val="en-US"/>
+        </w:rPr>
+        <w:t xml:space="preserve">. </w:t>
       </w:r>
       <w:r>
         <w:rPr>
@@ -259,21 +217,7 @@
         <w:rPr>
           <w:lang w:val="en-US"/>
         </w:rPr>
-        <w:t xml:space="preserve"> is not functional on </w:t>
-      </w:r>
-      <w:proofErr w:type="spellStart"/>
-      <w:r>
-        <w:rPr>
-          <w:lang w:val="en-US"/>
-        </w:rPr>
-        <w:t>Matlab</w:t>
-      </w:r>
-      <w:proofErr w:type="spellEnd"/>
-      <w:r>
-        <w:rPr>
-          <w:lang w:val="en-US"/>
-        </w:rPr>
-        <w:t xml:space="preserve"> 2009a or older.</w:t>
+        <w:t xml:space="preserve"> is not functional on Matlab 2009a or older.</w:t>
       </w:r>
     </w:p>
     <w:bookmarkEnd w:id="6"/>
@@ -314,48 +258,36 @@
             <w:rStyle w:val="Hyperlink"/>
             <w:lang w:val="en-US"/>
           </w:rPr>
-          <w:t>www.treestoolbox.org</w:t>
+          <w:t>www.treestoolbox.org/T2N</w:t>
         </w:r>
       </w:hyperlink>
       <w:r>
         <w:rPr>
           <w:lang w:val="en-US"/>
         </w:rPr>
-        <w:t xml:space="preserve"> or </w:t>
-      </w:r>
-      <w:r>
-        <w:rPr>
-          <w:color w:val="FF0000"/>
-          <w:lang w:val="en-US"/>
-        </w:rPr>
-        <w:t>XXXXX</w:t>
-      </w:r>
-      <w:r>
-        <w:rPr>
-          <w:lang w:val="en-US"/>
-        </w:rPr>
-        <w:t>.github.com</w:t>
-      </w:r>
-      <w:r>
-        <w:rPr>
-          <w:lang w:val="en-US"/>
-        </w:rPr>
         <w:t xml:space="preserve">. Bug reports and suggestions for improvement </w:t>
       </w:r>
       <w:r>
         <w:rPr>
           <w:lang w:val="en-US"/>
         </w:rPr>
-        <w:t xml:space="preserve">can be issued at </w:t>
-      </w:r>
-      <w:proofErr w:type="spellStart"/>
-      <w:r>
-        <w:rPr>
-          <w:lang w:val="en-US"/>
-        </w:rPr>
-        <w:t>github</w:t>
-      </w:r>
-      <w:proofErr w:type="spellEnd"/>
+        <w:t xml:space="preserve">can be issued to </w:t>
+      </w:r>
+      <w:hyperlink r:id="rId10" w:history="1">
+        <w:r>
+          <w:rPr>
+            <w:rStyle w:val="Hyperlink"/>
+            <w:lang w:val="en-US"/>
+          </w:rPr>
+          <w:t>beining@fias.uni-frankfurt.de</w:t>
+        </w:r>
+      </w:hyperlink>
+      <w:r>
+        <w:rPr>
+          <w:lang w:val="en-US"/>
+        </w:rPr>
+        <w:t xml:space="preserve"> </w:t>
+      </w:r>
       <w:r>
         <w:rPr>
           <w:lang w:val="en-US"/>
@@ -417,15 +349,15 @@
           <w:lang w:val="en-US"/>
         </w:rPr>
       </w:pPr>
-      <w:bookmarkStart w:id="9" w:name="OLE_LINK61"/>
-      <w:bookmarkStart w:id="10" w:name="OLE_LINK62"/>
-      <w:bookmarkStart w:id="11" w:name="OLE_LINK63"/>
-      <w:bookmarkStart w:id="12" w:name="OLE_LINK64"/>
-      <w:bookmarkStart w:id="13" w:name="OLE_LINK65"/>
-      <w:bookmarkStart w:id="14" w:name="OLE_LINK66"/>
-      <w:bookmarkStart w:id="15" w:name="OLE_LINK67"/>
-      <w:bookmarkStart w:id="16" w:name="OLE_LINK68"/>
-      <w:bookmarkStart w:id="17" w:name="OLE_LINK69"/>
+      <w:bookmarkStart w:id="10" w:name="OLE_LINK61"/>
+      <w:bookmarkStart w:id="11" w:name="OLE_LINK62"/>
+      <w:bookmarkStart w:id="12" w:name="OLE_LINK63"/>
+      <w:bookmarkStart w:id="13" w:name="OLE_LINK64"/>
+      <w:bookmarkStart w:id="14" w:name="OLE_LINK65"/>
+      <w:bookmarkStart w:id="15" w:name="OLE_LINK66"/>
+      <w:bookmarkStart w:id="16" w:name="OLE_LINK67"/>
+      <w:bookmarkStart w:id="17" w:name="OLE_LINK68"/>
+      <w:bookmarkStart w:id="18" w:name="OLE_LINK69"/>
     </w:p>
     <w:p>
       <w:pPr>
@@ -440,7 +372,6 @@
         </w:rPr>
         <w:t>1.</w:t>
       </w:r>
-      <w:bookmarkEnd w:id="9"/>
       <w:bookmarkEnd w:id="10"/>
       <w:bookmarkEnd w:id="11"/>
       <w:bookmarkEnd w:id="12"/>
@@ -449,6 +380,7 @@
       <w:bookmarkEnd w:id="15"/>
       <w:bookmarkEnd w:id="16"/>
       <w:bookmarkEnd w:id="17"/>
+      <w:bookmarkEnd w:id="18"/>
       <w:r>
         <w:rPr>
           <w:lang w:val="en-US"/>
@@ -642,7 +574,6 @@
         </w:rPr>
         <w:t xml:space="preserve">Neuron simulations can be executed with </w:t>
       </w:r>
-      <w:proofErr w:type="spellStart"/>
       <w:r>
         <w:rPr>
           <w:lang w:val="en-US"/>
@@ -653,14 +584,7 @@
         <w:rPr>
           <w:lang w:val="en-US"/>
         </w:rPr>
-        <w:t>atlab</w:t>
-      </w:r>
-      <w:proofErr w:type="spellEnd"/>
-      <w:r>
-        <w:rPr>
-          <w:lang w:val="en-US"/>
-        </w:rPr>
-        <w:t xml:space="preserve"> using </w:t>
+        <w:t xml:space="preserve">atlab using </w:t>
       </w:r>
       <w:r>
         <w:rPr>
@@ -1285,8 +1209,8 @@
           <w:lang w:val="en-US"/>
         </w:rPr>
       </w:pPr>
-      <w:bookmarkStart w:id="18" w:name="OLE_LINK33"/>
-      <w:bookmarkStart w:id="19" w:name="OLE_LINK34"/>
+      <w:bookmarkStart w:id="19" w:name="OLE_LINK33"/>
+      <w:bookmarkStart w:id="20" w:name="OLE_LINK34"/>
       <w:r>
         <w:rPr>
           <w:lang w:val="en-US"/>
@@ -1318,8 +1242,8 @@
         <w:t>:</w:t>
       </w:r>
     </w:p>
-    <w:bookmarkEnd w:id="18"/>
     <w:bookmarkEnd w:id="19"/>
+    <w:bookmarkEnd w:id="20"/>
     <w:p>
       <w:pPr>
         <w:tabs>
@@ -1620,9 +1544,9 @@
         </w:rPr>
         <w:t xml:space="preserve">. </w:t>
       </w:r>
-      <w:bookmarkStart w:id="20" w:name="OLE_LINK30"/>
-      <w:bookmarkStart w:id="21" w:name="OLE_LINK31"/>
-      <w:bookmarkStart w:id="22" w:name="OLE_LINK32"/>
+      <w:bookmarkStart w:id="21" w:name="OLE_LINK30"/>
+      <w:bookmarkStart w:id="22" w:name="OLE_LINK31"/>
+      <w:bookmarkStart w:id="23" w:name="OLE_LINK32"/>
       <w:r>
         <w:rPr>
           <w:lang w:val="en-US"/>
@@ -1666,9 +1590,9 @@
         </w:rPr>
         <w:t>range variables</w:t>
       </w:r>
-      <w:bookmarkEnd w:id="20"/>
       <w:bookmarkEnd w:id="21"/>
       <w:bookmarkEnd w:id="22"/>
+      <w:bookmarkEnd w:id="23"/>
       <w:r>
         <w:rPr>
           <w:lang w:val="en-US"/>
@@ -2158,21 +2082,7 @@
         <w:rPr>
           <w:lang w:val="en-US"/>
         </w:rPr>
-        <w:t xml:space="preserve">errors since they are not returned to </w:t>
-      </w:r>
-      <w:proofErr w:type="spellStart"/>
-      <w:r>
-        <w:rPr>
-          <w:lang w:val="en-US"/>
-        </w:rPr>
-        <w:t>Matlab</w:t>
-      </w:r>
-      <w:proofErr w:type="spellEnd"/>
-      <w:r>
-        <w:rPr>
-          <w:lang w:val="en-US"/>
-        </w:rPr>
-        <w:t>!</w:t>
+        <w:t>errors since they are not returned to Matlab!</w:t>
       </w:r>
     </w:p>
     <w:p>
@@ -2258,21 +2168,7 @@
         <w:rPr>
           <w:lang w:val="en-US"/>
         </w:rPr>
-        <w:t xml:space="preserve">. If not specified, the current </w:t>
-      </w:r>
-      <w:proofErr w:type="spellStart"/>
-      <w:r>
-        <w:rPr>
-          <w:lang w:val="en-US"/>
-        </w:rPr>
-        <w:t>Matlab</w:t>
-      </w:r>
-      <w:proofErr w:type="spellEnd"/>
-      <w:r>
-        <w:rPr>
-          <w:lang w:val="en-US"/>
-        </w:rPr>
-        <w:t xml:space="preserve"> working directory is used.</w:t>
+        <w:t>. If not specified, the current Matlab working directory is used.</w:t>
       </w:r>
     </w:p>
     <w:p>
@@ -2627,8 +2523,8 @@
         </w:rPr>
         <w:t xml:space="preserve">’ for </w:t>
       </w:r>
-      <w:bookmarkStart w:id="23" w:name="OLE_LINK10"/>
-      <w:bookmarkStart w:id="24" w:name="OLE_LINK11"/>
+      <w:bookmarkStart w:id="24" w:name="OLE_LINK10"/>
+      <w:bookmarkStart w:id="25" w:name="OLE_LINK11"/>
       <w:r>
         <w:rPr>
           <w:lang w:val="en-US"/>
@@ -3014,9 +2910,9 @@
           <w:lang w:val="en-US"/>
         </w:rPr>
       </w:pPr>
-      <w:bookmarkStart w:id="25" w:name="OLE_LINK12"/>
-      <w:bookmarkStart w:id="26" w:name="OLE_LINK13"/>
-      <w:bookmarkStart w:id="27" w:name="OLE_LINK14"/>
+      <w:bookmarkStart w:id="26" w:name="OLE_LINK12"/>
+      <w:bookmarkStart w:id="27" w:name="OLE_LINK13"/>
+      <w:bookmarkStart w:id="28" w:name="OLE_LINK14"/>
       <w:proofErr w:type="spellStart"/>
       <w:proofErr w:type="gramStart"/>
       <w:r>
@@ -3177,11 +3073,11 @@
         <w:t>transforms the T2N output time vector into a cell array containing an individual time vector for each cell.</w:t>
       </w:r>
     </w:p>
-    <w:bookmarkEnd w:id="23"/>
     <w:bookmarkEnd w:id="24"/>
     <w:bookmarkEnd w:id="25"/>
     <w:bookmarkEnd w:id="26"/>
     <w:bookmarkEnd w:id="27"/>
+    <w:bookmarkEnd w:id="28"/>
     <w:p>
       <w:pPr>
         <w:tabs>
@@ -3414,8 +3310,8 @@
           <w:lang w:val="en-US"/>
         </w:rPr>
       </w:pPr>
-      <w:bookmarkStart w:id="28" w:name="OLE_LINK15"/>
-      <w:bookmarkStart w:id="29" w:name="OLE_LINK16"/>
+      <w:bookmarkStart w:id="29" w:name="OLE_LINK15"/>
+      <w:bookmarkStart w:id="30" w:name="OLE_LINK16"/>
       <w:r>
         <w:rPr>
           <w:lang w:val="en-US"/>
@@ -3505,19 +3401,11 @@
         </w:rPr>
         <w:t xml:space="preserve"> a </w:t>
       </w:r>
-      <w:proofErr w:type="spellStart"/>
-      <w:r>
-        <w:rPr>
-          <w:lang w:val="en-US"/>
-        </w:rPr>
-        <w:t>Matlab</w:t>
-      </w:r>
-      <w:proofErr w:type="spellEnd"/>
-      <w:r>
-        <w:rPr>
-          <w:lang w:val="en-US"/>
-        </w:rPr>
-        <w:t xml:space="preserve"> structure</w:t>
+      <w:r>
+        <w:rPr>
+          <w:lang w:val="en-US"/>
+        </w:rPr>
+        <w:t>Matlab structure</w:t>
       </w:r>
       <w:r>
         <w:rPr>
@@ -3790,8 +3678,8 @@
         </w:rPr>
       </w:pPr>
     </w:p>
-    <w:bookmarkEnd w:id="28"/>
     <w:bookmarkEnd w:id="29"/>
+    <w:bookmarkEnd w:id="30"/>
     <w:p>
       <w:pPr>
         <w:tabs>
@@ -3849,11 +3737,11 @@
         </w:rPr>
         <w:t xml:space="preserve">distributed mechanisms (e.g. ion channels). </w:t>
       </w:r>
-      <w:bookmarkStart w:id="30" w:name="OLE_LINK35"/>
-      <w:bookmarkStart w:id="31" w:name="OLE_LINK36"/>
-      <w:bookmarkStart w:id="32" w:name="OLE_LINK37"/>
-      <w:bookmarkStart w:id="33" w:name="OLE_LINK38"/>
-      <w:bookmarkStart w:id="34" w:name="OLE_LINK39"/>
+      <w:bookmarkStart w:id="31" w:name="OLE_LINK35"/>
+      <w:bookmarkStart w:id="32" w:name="OLE_LINK36"/>
+      <w:bookmarkStart w:id="33" w:name="OLE_LINK37"/>
+      <w:bookmarkStart w:id="34" w:name="OLE_LINK38"/>
+      <w:bookmarkStart w:id="35" w:name="OLE_LINK39"/>
       <w:r>
         <w:rPr>
           <w:lang w:val="en-US"/>
@@ -3905,8 +3793,8 @@
         </w:rPr>
         <w:t xml:space="preserve">. </w:t>
       </w:r>
-      <w:bookmarkEnd w:id="30"/>
       <w:bookmarkEnd w:id="31"/>
+      <w:bookmarkEnd w:id="32"/>
       <w:r>
         <w:rPr>
           <w:lang w:val="en-US"/>
@@ -3919,19 +3807,11 @@
         </w:rPr>
         <w:t xml:space="preserve"> a </w:t>
       </w:r>
-      <w:proofErr w:type="spellStart"/>
-      <w:r>
-        <w:rPr>
-          <w:lang w:val="en-US"/>
-        </w:rPr>
-        <w:t>Matlab</w:t>
-      </w:r>
-      <w:proofErr w:type="spellEnd"/>
-      <w:r>
-        <w:rPr>
-          <w:lang w:val="en-US"/>
-        </w:rPr>
-        <w:t xml:space="preserve"> </w:t>
+      <w:r>
+        <w:rPr>
+          <w:lang w:val="en-US"/>
+        </w:rPr>
+        <w:t xml:space="preserve">Matlab </w:t>
       </w:r>
       <w:r>
         <w:rPr>
@@ -3951,9 +3831,9 @@
         </w:rPr>
         <w:t xml:space="preserve"> containing</w:t>
       </w:r>
-      <w:bookmarkEnd w:id="32"/>
       <w:bookmarkEnd w:id="33"/>
       <w:bookmarkEnd w:id="34"/>
+      <w:bookmarkEnd w:id="35"/>
     </w:p>
     <w:p>
       <w:pPr>
@@ -4102,21 +3982,7 @@
         <w:rPr>
           <w:lang w:val="en-US"/>
         </w:rPr>
-        <w:t xml:space="preserve">Optionally, a </w:t>
-      </w:r>
-      <w:proofErr w:type="spellStart"/>
-      <w:r>
-        <w:rPr>
-          <w:lang w:val="en-US"/>
-        </w:rPr>
-        <w:t>Matlab</w:t>
-      </w:r>
-      <w:proofErr w:type="spellEnd"/>
-      <w:r>
-        <w:rPr>
-          <w:lang w:val="en-US"/>
-        </w:rPr>
-        <w:t xml:space="preserve"> structure</w:t>
+        <w:t>Optionally, a Matlab structure</w:t>
       </w:r>
       <w:r>
         <w:rPr>
@@ -5751,7 +5617,6 @@
           <w:lang w:val="en-US"/>
         </w:rPr>
       </w:pPr>
-      <w:proofErr w:type="spellStart"/>
       <w:r>
         <w:rPr>
           <w:rStyle w:val="IntenseEmphasis"/>
@@ -5759,16 +5624,15 @@
         </w:rPr>
         <w:t>pp</w:t>
       </w:r>
-      <w:proofErr w:type="spellEnd"/>
       <w:r>
         <w:rPr>
           <w:lang w:val="en-US"/>
         </w:rPr>
         <w:tab/>
       </w:r>
-      <w:bookmarkStart w:id="35" w:name="OLE_LINK50"/>
-      <w:bookmarkStart w:id="36" w:name="OLE_LINK51"/>
-      <w:bookmarkStart w:id="37" w:name="OLE_LINK52"/>
+      <w:bookmarkStart w:id="36" w:name="OLE_LINK50"/>
+      <w:bookmarkStart w:id="37" w:name="OLE_LINK51"/>
+      <w:bookmarkStart w:id="38" w:name="OLE_LINK52"/>
       <w:proofErr w:type="gramStart"/>
       <w:r>
         <w:rPr>
@@ -5840,19 +5704,11 @@
         </w:rPr>
         <w:t xml:space="preserve"> a </w:t>
       </w:r>
-      <w:proofErr w:type="spellStart"/>
-      <w:r>
-        <w:rPr>
-          <w:lang w:val="en-US"/>
-        </w:rPr>
-        <w:t>Matlab</w:t>
-      </w:r>
-      <w:proofErr w:type="spellEnd"/>
-      <w:r>
-        <w:rPr>
-          <w:lang w:val="en-US"/>
-        </w:rPr>
-        <w:t xml:space="preserve"> </w:t>
+      <w:r>
+        <w:rPr>
+          <w:lang w:val="en-US"/>
+        </w:rPr>
+        <w:t xml:space="preserve">Matlab </w:t>
       </w:r>
       <w:r>
         <w:rPr>
@@ -5872,9 +5728,9 @@
         </w:rPr>
         <w:t xml:space="preserve"> containing </w:t>
       </w:r>
-      <w:bookmarkEnd w:id="35"/>
       <w:bookmarkEnd w:id="36"/>
       <w:bookmarkEnd w:id="37"/>
+      <w:bookmarkEnd w:id="38"/>
     </w:p>
     <w:p>
       <w:pPr>
@@ -6072,8 +5928,8 @@
         </w:rPr>
         <w:t>Examples</w:t>
       </w:r>
-      <w:bookmarkStart w:id="38" w:name="OLE_LINK7"/>
-      <w:bookmarkStart w:id="39" w:name="OLE_LINK8"/>
+      <w:bookmarkStart w:id="39" w:name="OLE_LINK7"/>
+      <w:bookmarkStart w:id="40" w:name="OLE_LINK8"/>
     </w:p>
     <w:p>
       <w:pPr>
@@ -6092,50 +5948,41 @@
         <w:lastRenderedPageBreak/>
         <w:tab/>
       </w:r>
-      <w:proofErr w:type="spellStart"/>
       <w:proofErr w:type="gramStart"/>
       <w:r>
         <w:rPr>
           <w:rStyle w:val="QuoteChar"/>
           <w:lang w:val="en-US"/>
         </w:rPr>
-        <w:t>pp</w:t>
-      </w:r>
-      <w:proofErr w:type="spellEnd"/>
+        <w:t>pp{</w:t>
+      </w:r>
+      <w:proofErr w:type="gramEnd"/>
       <w:r>
         <w:rPr>
           <w:rStyle w:val="QuoteChar"/>
           <w:lang w:val="en-US"/>
         </w:rPr>
-        <w:t>{</w:t>
-      </w:r>
-      <w:proofErr w:type="gramEnd"/>
+        <w:t xml:space="preserve">1}.Exp2Syn = </w:t>
+      </w:r>
+      <w:proofErr w:type="spellStart"/>
       <w:r>
         <w:rPr>
           <w:rStyle w:val="QuoteChar"/>
           <w:lang w:val="en-US"/>
         </w:rPr>
-        <w:t xml:space="preserve">1}.Exp2Syn = </w:t>
-      </w:r>
-      <w:proofErr w:type="spellStart"/>
+        <w:t>struct</w:t>
+      </w:r>
+      <w:proofErr w:type="spellEnd"/>
       <w:r>
         <w:rPr>
           <w:rStyle w:val="QuoteChar"/>
           <w:lang w:val="en-US"/>
         </w:rPr>
-        <w:t>struct</w:t>
-      </w:r>
-      <w:proofErr w:type="spellEnd"/>
-      <w:r>
-        <w:rPr>
-          <w:rStyle w:val="QuoteChar"/>
-          <w:lang w:val="en-US"/>
-        </w:rPr>
         <w:t>(‘node’,[50,100,150],’tau1’,0.2,’tau2’,3,’e’,0)</w:t>
       </w:r>
     </w:p>
-    <w:bookmarkEnd w:id="38"/>
     <w:bookmarkEnd w:id="39"/>
+    <w:bookmarkEnd w:id="40"/>
     <w:p>
       <w:pPr>
         <w:tabs>
@@ -6203,20 +6050,12 @@
           <w:lang w:val="en-US"/>
         </w:rPr>
       </w:pPr>
-      <w:proofErr w:type="spellStart"/>
       <w:proofErr w:type="gramStart"/>
       <w:r>
         <w:rPr>
           <w:lang w:val="en-US"/>
         </w:rPr>
-        <w:t>pp</w:t>
-      </w:r>
-      <w:proofErr w:type="spellEnd"/>
-      <w:r>
-        <w:rPr>
-          <w:lang w:val="en-US"/>
-        </w:rPr>
-        <w:t>{</w:t>
+        <w:t>pp{</w:t>
       </w:r>
       <w:proofErr w:type="gramEnd"/>
       <w:r>
@@ -6592,20 +6431,12 @@
         </w:rPr>
         <w:tab/>
       </w:r>
-      <w:proofErr w:type="spellStart"/>
       <w:proofErr w:type="gramStart"/>
       <w:r>
         <w:rPr>
           <w:lang w:val="en-US"/>
         </w:rPr>
-        <w:t>pp</w:t>
-      </w:r>
-      <w:proofErr w:type="spellEnd"/>
-      <w:r>
-        <w:rPr>
-          <w:lang w:val="en-US"/>
-        </w:rPr>
-        <w:t>{</w:t>
+        <w:t>pp{</w:t>
       </w:r>
       <w:proofErr w:type="gramEnd"/>
       <w:r>
@@ -6838,12 +6669,12 @@
         </w:rPr>
         <w:tab/>
       </w:r>
-      <w:bookmarkStart w:id="40" w:name="OLE_LINK47"/>
-      <w:bookmarkStart w:id="41" w:name="OLE_LINK48"/>
-      <w:bookmarkStart w:id="42" w:name="OLE_LINK49"/>
-      <w:bookmarkStart w:id="43" w:name="OLE_LINK1"/>
-      <w:bookmarkStart w:id="44" w:name="OLE_LINK2"/>
-      <w:bookmarkStart w:id="45" w:name="OLE_LINK3"/>
+      <w:bookmarkStart w:id="41" w:name="OLE_LINK47"/>
+      <w:bookmarkStart w:id="42" w:name="OLE_LINK48"/>
+      <w:bookmarkStart w:id="43" w:name="OLE_LINK49"/>
+      <w:bookmarkStart w:id="44" w:name="OLE_LINK1"/>
+      <w:bookmarkStart w:id="45" w:name="OLE_LINK2"/>
+      <w:bookmarkStart w:id="46" w:name="OLE_LINK3"/>
       <w:r>
         <w:rPr>
           <w:lang w:val="en-US"/>
@@ -6856,18 +6687,18 @@
         </w:rPr>
         <w:t xml:space="preserve">define </w:t>
       </w:r>
-      <w:bookmarkEnd w:id="40"/>
       <w:bookmarkEnd w:id="41"/>
       <w:bookmarkEnd w:id="42"/>
+      <w:bookmarkEnd w:id="43"/>
       <w:r>
         <w:rPr>
           <w:lang w:val="en-US"/>
         </w:rPr>
         <w:t>connections</w:t>
       </w:r>
-      <w:bookmarkEnd w:id="43"/>
       <w:bookmarkEnd w:id="44"/>
       <w:bookmarkEnd w:id="45"/>
+      <w:bookmarkEnd w:id="46"/>
       <w:r>
         <w:rPr>
           <w:lang w:val="en-US"/>
@@ -6992,8 +6823,8 @@
           <w:lang w:val="en-US"/>
         </w:rPr>
       </w:pPr>
-      <w:bookmarkStart w:id="46" w:name="OLE_LINK9"/>
-      <w:bookmarkStart w:id="47" w:name="OLE_LINK17"/>
+      <w:bookmarkStart w:id="47" w:name="OLE_LINK9"/>
+      <w:bookmarkStart w:id="48" w:name="OLE_LINK17"/>
       <w:r>
         <w:rPr>
           <w:lang w:val="en-US"/>
@@ -7027,8 +6858,8 @@
           <w:lang w:val="en-US"/>
         </w:rPr>
       </w:pPr>
-      <w:bookmarkStart w:id="48" w:name="OLE_LINK45"/>
-      <w:bookmarkStart w:id="49" w:name="OLE_LINK46"/>
+      <w:bookmarkStart w:id="49" w:name="OLE_LINK45"/>
+      <w:bookmarkStart w:id="50" w:name="OLE_LINK46"/>
       <w:r>
         <w:rPr>
           <w:lang w:val="en-US"/>
@@ -7056,10 +6887,10 @@
           <w:lang w:val="en-US"/>
         </w:rPr>
       </w:pPr>
-      <w:bookmarkStart w:id="50" w:name="OLE_LINK43"/>
-      <w:bookmarkStart w:id="51" w:name="OLE_LINK44"/>
-      <w:bookmarkEnd w:id="48"/>
+      <w:bookmarkStart w:id="51" w:name="OLE_LINK43"/>
+      <w:bookmarkStart w:id="52" w:name="OLE_LINK44"/>
       <w:bookmarkEnd w:id="49"/>
+      <w:bookmarkEnd w:id="50"/>
       <w:r>
         <w:rPr>
           <w:lang w:val="en-US"/>
@@ -7073,8 +6904,8 @@
         <w:t xml:space="preserve"> defining the index of the TREE node</w:t>
       </w:r>
     </w:p>
-    <w:bookmarkEnd w:id="50"/>
     <w:bookmarkEnd w:id="51"/>
+    <w:bookmarkEnd w:id="52"/>
     <w:p>
       <w:pPr>
         <w:pStyle w:val="ListParagraph"/>
@@ -7116,9 +6947,9 @@
           <w:lang w:val="en-US"/>
         </w:rPr>
       </w:pPr>
-      <w:bookmarkStart w:id="52" w:name="OLE_LINK40"/>
-      <w:bookmarkStart w:id="53" w:name="OLE_LINK41"/>
-      <w:bookmarkStart w:id="54" w:name="OLE_LINK42"/>
+      <w:bookmarkStart w:id="53" w:name="OLE_LINK40"/>
+      <w:bookmarkStart w:id="54" w:name="OLE_LINK41"/>
+      <w:bookmarkStart w:id="55" w:name="OLE_LINK42"/>
       <w:r>
         <w:rPr>
           <w:lang w:val="en-US"/>
@@ -7141,21 +6972,7 @@
         <w:rPr>
           <w:lang w:val="en-US"/>
         </w:rPr>
-        <w:t xml:space="preserve"> ‘</w:t>
-      </w:r>
-      <w:proofErr w:type="spellStart"/>
-      <w:r>
-        <w:rPr>
-          <w:lang w:val="en-US"/>
-        </w:rPr>
-        <w:t>pp</w:t>
-      </w:r>
-      <w:proofErr w:type="spellEnd"/>
-      <w:r>
-        <w:rPr>
-          <w:lang w:val="en-US"/>
-        </w:rPr>
-        <w:t>’</w:t>
+        <w:t xml:space="preserve"> ‘pp’</w:t>
       </w:r>
       <w:r>
         <w:rPr>
@@ -7193,9 +7010,9 @@
         </w:rPr>
         <w:t xml:space="preserve">. </w:t>
       </w:r>
-      <w:bookmarkEnd w:id="52"/>
       <w:bookmarkEnd w:id="53"/>
       <w:bookmarkEnd w:id="54"/>
+      <w:bookmarkEnd w:id="55"/>
       <w:r>
         <w:rPr>
           <w:lang w:val="en-US"/>
@@ -7231,8 +7048,8 @@
         <w:t xml:space="preserve"> as source, use ‘on’ as the ‘watch’ variable!</w:t>
       </w:r>
     </w:p>
-    <w:bookmarkEnd w:id="46"/>
     <w:bookmarkEnd w:id="47"/>
+    <w:bookmarkEnd w:id="48"/>
     <w:p>
       <w:pPr>
         <w:tabs>
@@ -7364,21 +7181,7 @@
         <w:rPr>
           <w:lang w:val="en-US"/>
         </w:rPr>
-        <w:t xml:space="preserve"> ‘</w:t>
-      </w:r>
-      <w:proofErr w:type="spellStart"/>
-      <w:r>
-        <w:rPr>
-          <w:lang w:val="en-US"/>
-        </w:rPr>
-        <w:t>pp</w:t>
-      </w:r>
-      <w:proofErr w:type="spellEnd"/>
-      <w:r>
-        <w:rPr>
-          <w:lang w:val="en-US"/>
-        </w:rPr>
-        <w:t>’</w:t>
+        <w:t xml:space="preserve"> ‘pp’</w:t>
       </w:r>
       <w:r>
         <w:rPr>
@@ -7592,8 +7395,8 @@
           <w:lang w:val="en-US"/>
         </w:rPr>
       </w:pPr>
-      <w:bookmarkStart w:id="55" w:name="OLE_LINK18"/>
-      <w:bookmarkStart w:id="56" w:name="OLE_LINK19"/>
+      <w:bookmarkStart w:id="56" w:name="OLE_LINK18"/>
+      <w:bookmarkStart w:id="57" w:name="OLE_LINK19"/>
       <w:r>
         <w:rPr>
           <w:lang w:val="en-US"/>
@@ -7643,8 +7446,8 @@
         <w:t>'threshold',0.5,'weight',0.005)</w:t>
       </w:r>
     </w:p>
-    <w:bookmarkEnd w:id="55"/>
     <w:bookmarkEnd w:id="56"/>
+    <w:bookmarkEnd w:id="57"/>
     <w:p>
       <w:pPr>
         <w:tabs>
@@ -7963,30 +7766,30 @@
         </w:rPr>
         <w:tab/>
       </w:r>
-      <w:bookmarkStart w:id="57" w:name="OLE_LINK53"/>
-      <w:bookmarkStart w:id="58" w:name="OLE_LINK54"/>
-      <w:bookmarkStart w:id="59" w:name="OLE_LINK55"/>
-      <w:bookmarkStart w:id="60" w:name="OLE_LINK4"/>
-      <w:bookmarkStart w:id="61" w:name="OLE_LINK5"/>
-      <w:bookmarkStart w:id="62" w:name="OLE_LINK6"/>
+      <w:bookmarkStart w:id="58" w:name="OLE_LINK53"/>
+      <w:bookmarkStart w:id="59" w:name="OLE_LINK54"/>
+      <w:bookmarkStart w:id="60" w:name="OLE_LINK55"/>
+      <w:bookmarkStart w:id="61" w:name="OLE_LINK4"/>
+      <w:bookmarkStart w:id="62" w:name="OLE_LINK5"/>
+      <w:bookmarkStart w:id="63" w:name="OLE_LINK6"/>
       <w:r>
         <w:rPr>
           <w:lang w:val="en-US"/>
         </w:rPr>
         <w:t xml:space="preserve">This field is used to define </w:t>
       </w:r>
-      <w:bookmarkEnd w:id="57"/>
       <w:bookmarkEnd w:id="58"/>
       <w:bookmarkEnd w:id="59"/>
+      <w:bookmarkEnd w:id="60"/>
       <w:r>
         <w:rPr>
           <w:lang w:val="en-US"/>
         </w:rPr>
         <w:t>all parameters that should be recorded and returned by T2N</w:t>
       </w:r>
-      <w:bookmarkStart w:id="63" w:name="OLE_LINK56"/>
-      <w:bookmarkStart w:id="64" w:name="OLE_LINK57"/>
-      <w:bookmarkStart w:id="65" w:name="OLE_LINK58"/>
+      <w:bookmarkStart w:id="64" w:name="OLE_LINK56"/>
+      <w:bookmarkStart w:id="65" w:name="OLE_LINK57"/>
+      <w:bookmarkStart w:id="66" w:name="OLE_LINK58"/>
       <w:r>
         <w:rPr>
           <w:lang w:val="en-US"/>
@@ -8026,19 +7829,11 @@
         </w:rPr>
         <w:t xml:space="preserve"> a </w:t>
       </w:r>
-      <w:proofErr w:type="spellStart"/>
-      <w:r>
-        <w:rPr>
-          <w:lang w:val="en-US"/>
-        </w:rPr>
-        <w:t>Matlab</w:t>
-      </w:r>
-      <w:proofErr w:type="spellEnd"/>
-      <w:r>
-        <w:rPr>
-          <w:lang w:val="en-US"/>
-        </w:rPr>
-        <w:t xml:space="preserve"> </w:t>
+      <w:r>
+        <w:rPr>
+          <w:lang w:val="en-US"/>
+        </w:rPr>
+        <w:t xml:space="preserve">Matlab </w:t>
       </w:r>
       <w:r>
         <w:rPr>
@@ -8070,12 +7865,12 @@
           <w:lang w:val="en-US"/>
         </w:rPr>
       </w:pPr>
-      <w:bookmarkStart w:id="66" w:name="OLE_LINK59"/>
-      <w:bookmarkStart w:id="67" w:name="OLE_LINK60"/>
-      <w:bookmarkStart w:id="68" w:name="OLE_LINK70"/>
-      <w:bookmarkEnd w:id="63"/>
+      <w:bookmarkStart w:id="67" w:name="OLE_LINK59"/>
+      <w:bookmarkStart w:id="68" w:name="OLE_LINK60"/>
+      <w:bookmarkStart w:id="69" w:name="OLE_LINK70"/>
       <w:bookmarkEnd w:id="64"/>
       <w:bookmarkEnd w:id="65"/>
+      <w:bookmarkEnd w:id="66"/>
       <w:r>
         <w:rPr>
           <w:lang w:val="en-US"/>
@@ -8152,12 +7947,12 @@
         <w:t xml:space="preserve"> level</w:t>
       </w:r>
     </w:p>
-    <w:bookmarkEnd w:id="60"/>
     <w:bookmarkEnd w:id="61"/>
     <w:bookmarkEnd w:id="62"/>
-    <w:bookmarkEnd w:id="66"/>
+    <w:bookmarkEnd w:id="63"/>
     <w:bookmarkEnd w:id="67"/>
     <w:bookmarkEnd w:id="68"/>
+    <w:bookmarkEnd w:id="69"/>
     <w:p>
       <w:pPr>
         <w:pStyle w:val="ListParagraph"/>
@@ -8666,19 +8461,11 @@
         </w:rPr>
         <w:t xml:space="preserve"> a </w:t>
       </w:r>
-      <w:proofErr w:type="spellStart"/>
-      <w:r>
-        <w:rPr>
-          <w:lang w:val="en-US"/>
-        </w:rPr>
-        <w:t>Matlab</w:t>
-      </w:r>
-      <w:proofErr w:type="spellEnd"/>
-      <w:r>
-        <w:rPr>
-          <w:lang w:val="en-US"/>
-        </w:rPr>
-        <w:t xml:space="preserve"> </w:t>
+      <w:r>
+        <w:rPr>
+          <w:lang w:val="en-US"/>
+        </w:rPr>
+        <w:t xml:space="preserve">Matlab </w:t>
       </w:r>
       <w:r>
         <w:rPr>
@@ -9045,8 +8832,8 @@
         </w:rPr>
         <w:t>3}.cell =</w:t>
       </w:r>
-      <w:bookmarkStart w:id="69" w:name="OLE_LINK216"/>
-      <w:bookmarkStart w:id="70" w:name="OLE_LINK217"/>
+      <w:bookmarkStart w:id="70" w:name="OLE_LINK216"/>
+      <w:bookmarkStart w:id="71" w:name="OLE_LINK217"/>
       <w:r>
         <w:rPr>
           <w:lang w:val="en-US"/>
@@ -9076,8 +8863,8 @@
         </w:rPr>
         <w:t>e’,[0.001 0.01 0.001],’cont’,1)</w:t>
       </w:r>
-      <w:bookmarkEnd w:id="69"/>
       <w:bookmarkEnd w:id="70"/>
+      <w:bookmarkEnd w:id="71"/>
     </w:p>
     <w:p>
       <w:pPr>
@@ -9267,8 +9054,8 @@
         </w:rPr>
         <w:t xml:space="preserve"> write </w:t>
       </w:r>
-      <w:bookmarkStart w:id="71" w:name="OLE_LINK28"/>
-      <w:bookmarkStart w:id="72" w:name="OLE_LINK29"/>
+      <w:bookmarkStart w:id="72" w:name="OLE_LINK28"/>
+      <w:bookmarkStart w:id="73" w:name="OLE_LINK29"/>
     </w:p>
     <w:p>
       <w:pPr>
@@ -9328,8 +9115,8 @@
         </w:rPr>
         <w:t>('node',50,</w:t>
       </w:r>
-      <w:bookmarkStart w:id="73" w:name="OLE_LINK26"/>
-      <w:bookmarkStart w:id="74" w:name="OLE_LINK27"/>
+      <w:bookmarkStart w:id="74" w:name="OLE_LINK26"/>
+      <w:bookmarkStart w:id="75" w:name="OLE_LINK27"/>
       <w:r>
         <w:rPr>
           <w:rStyle w:val="QuoteChar"/>
@@ -9337,10 +9124,10 @@
         </w:rPr>
         <w:t>'play','i',’times’,[200],’value’,[0])</w:t>
       </w:r>
-      <w:bookmarkEnd w:id="71"/>
       <w:bookmarkEnd w:id="72"/>
       <w:bookmarkEnd w:id="73"/>
       <w:bookmarkEnd w:id="74"/>
+      <w:bookmarkEnd w:id="75"/>
     </w:p>
     <w:p>
       <w:pPr>
@@ -9494,10 +9281,10 @@
           <w:lang w:val="en-US"/>
         </w:rPr>
       </w:pPr>
-      <w:bookmarkStart w:id="75" w:name="OLE_LINK20"/>
-      <w:bookmarkStart w:id="76" w:name="OLE_LINK21"/>
-      <w:bookmarkStart w:id="77" w:name="OLE_LINK22"/>
-      <w:bookmarkStart w:id="78" w:name="OLE_LINK23"/>
+      <w:bookmarkStart w:id="76" w:name="OLE_LINK20"/>
+      <w:bookmarkStart w:id="77" w:name="OLE_LINK21"/>
+      <w:bookmarkStart w:id="78" w:name="OLE_LINK22"/>
+      <w:bookmarkStart w:id="79" w:name="OLE_LINK23"/>
       <w:proofErr w:type="spellStart"/>
       <w:r>
         <w:rPr>
@@ -9531,21 +9318,7 @@
         <w:rPr>
           <w:lang w:val="en-US"/>
         </w:rPr>
-        <w:t xml:space="preserve"> for specific cells. Alternatively, one can record the voltage and count the spikes in </w:t>
-      </w:r>
-      <w:proofErr w:type="spellStart"/>
-      <w:r>
-        <w:rPr>
-          <w:lang w:val="en-US"/>
-        </w:rPr>
-        <w:t>Matlab</w:t>
-      </w:r>
-      <w:proofErr w:type="spellEnd"/>
-      <w:r>
-        <w:rPr>
-          <w:lang w:val="en-US"/>
-        </w:rPr>
-        <w:t>. The data structure is an</w:t>
+        <w:t xml:space="preserve"> for specific cells. Alternatively, one can record the voltage and count the spikes in Matlab. The data structure is an</w:t>
       </w:r>
       <w:r>
         <w:rPr>
@@ -9724,10 +9497,10 @@
         <w:t xml:space="preserve"> to record their activities.</w:t>
       </w:r>
     </w:p>
-    <w:bookmarkEnd w:id="75"/>
     <w:bookmarkEnd w:id="76"/>
     <w:bookmarkEnd w:id="77"/>
     <w:bookmarkEnd w:id="78"/>
+    <w:bookmarkEnd w:id="79"/>
     <w:p>
       <w:pPr>
         <w:tabs>
@@ -9870,21 +9643,7 @@
         <w:rPr>
           <w:lang w:val="en-US"/>
         </w:rPr>
-        <w:t xml:space="preserve">(normal </w:t>
-      </w:r>
-      <w:proofErr w:type="spellStart"/>
-      <w:r>
-        <w:rPr>
-          <w:lang w:val="en-US"/>
-        </w:rPr>
-        <w:t>Matlab</w:t>
-      </w:r>
-      <w:proofErr w:type="spellEnd"/>
-      <w:r>
-        <w:rPr>
-          <w:lang w:val="en-US"/>
-        </w:rPr>
-        <w:t xml:space="preserve"> formatting applies, such as \n for new line)</w:t>
+        <w:t>(normal Matlab formatting applies, such as \n for new line)</w:t>
       </w:r>
       <w:r>
         <w:rPr>
@@ -9940,15 +9699,7 @@
         <w:rPr>
           <w:lang w:val="en-US"/>
         </w:rPr>
-        <w:t>NEURON code, so be</w:t>
-      </w:r>
-      <w:bookmarkStart w:id="79" w:name="_GoBack"/>
-      <w:bookmarkEnd w:id="79"/>
-      <w:r>
-        <w:rPr>
-          <w:lang w:val="en-US"/>
-        </w:rPr>
-        <w:t xml:space="preserve"> sure to add the ending “.hoc” if you refer to a hoc file!</w:t>
+        <w:t>NEURON code, so be sure to add the ending “.hoc” if you refer to a hoc file!</w:t>
       </w:r>
     </w:p>
     <w:p>
@@ -10334,21 +10085,7 @@
         <w:rPr>
           <w:lang w:val="en-US"/>
         </w:rPr>
-        <w:t xml:space="preserve"> to the </w:t>
-      </w:r>
-      <w:proofErr w:type="spellStart"/>
-      <w:r>
-        <w:rPr>
-          <w:lang w:val="en-US"/>
-        </w:rPr>
-        <w:t>Matlab</w:t>
-      </w:r>
-      <w:proofErr w:type="spellEnd"/>
-      <w:r>
-        <w:rPr>
-          <w:lang w:val="en-US"/>
-        </w:rPr>
-        <w:t xml:space="preserve"> Output</w:t>
+        <w:t xml:space="preserve"> to the Matlab Output</w:t>
       </w:r>
       <w:r>
         <w:rPr>
@@ -11880,16 +11617,14 @@
         <w:rPr>
           <w:lang w:val="en-US"/>
         </w:rPr>
-        <w:t xml:space="preserve"> In order to associate each TREES tree with its hoc file, the name of the hoc files is saved in </w:t>
-      </w:r>
-      <w:proofErr w:type="spellStart"/>
-      <w:r>
-        <w:rPr>
-          <w:lang w:val="en-US"/>
-        </w:rPr>
-        <w:t>eac</w:t>
-      </w:r>
-      <w:proofErr w:type="spellEnd"/>
+        <w:t xml:space="preserve"> In order to associate each TREES tree with its hoc file, the name of the hoc files is saved in eac</w:t>
+      </w:r>
+      <w:r>
+        <w:rPr>
+          <w:lang w:val="en-US"/>
+        </w:rPr>
+        <w:t>h</w:t>
+      </w:r>
       <w:r>
         <w:rPr>
           <w:lang w:val="en-US"/>
@@ -12453,21 +12188,7 @@
         <w:rPr>
           <w:lang w:val="en-US"/>
         </w:rPr>
-        <w:t xml:space="preserve"> to the </w:t>
-      </w:r>
-      <w:proofErr w:type="spellStart"/>
-      <w:r>
-        <w:rPr>
-          <w:lang w:val="en-US"/>
-        </w:rPr>
-        <w:t>Matlab</w:t>
-      </w:r>
-      <w:proofErr w:type="spellEnd"/>
-      <w:r>
-        <w:rPr>
-          <w:lang w:val="en-US"/>
-        </w:rPr>
-        <w:t xml:space="preserve"> Output</w:t>
+        <w:t xml:space="preserve"> to the Matlab Output</w:t>
       </w:r>
       <w:r>
         <w:rPr>
@@ -13135,19 +12856,11 @@
         </w:rPr>
         <w:t>s}.</w:t>
       </w:r>
-      <w:proofErr w:type="spellStart"/>
-      <w:r>
-        <w:rPr>
-          <w:lang w:val="en-US"/>
-        </w:rPr>
-        <w:t>pp</w:t>
-      </w:r>
-      <w:proofErr w:type="spellEnd"/>
-      <w:r>
-        <w:rPr>
-          <w:lang w:val="en-US"/>
-        </w:rPr>
-        <w:t>{1}.</w:t>
+      <w:r>
+        <w:rPr>
+          <w:lang w:val="en-US"/>
+        </w:rPr>
+        <w:t>pp{1}.</w:t>
       </w:r>
       <w:proofErr w:type="spellStart"/>
       <w:r>
@@ -13370,21 +13083,7 @@
         <w:rPr>
           <w:lang w:val="en-US"/>
         </w:rPr>
-        <w:t xml:space="preserve">This function has no advantage for computation speed in </w:t>
-      </w:r>
-      <w:proofErr w:type="spellStart"/>
-      <w:r>
-        <w:rPr>
-          <w:lang w:val="en-US"/>
-        </w:rPr>
-        <w:t>Matlab</w:t>
-      </w:r>
-      <w:proofErr w:type="spellEnd"/>
-      <w:r>
-        <w:rPr>
-          <w:lang w:val="en-US"/>
-        </w:rPr>
-        <w:t xml:space="preserve">, as one could simply </w:t>
+        <w:t xml:space="preserve">This function has no advantage for computation speed in Matlab, as one could simply </w:t>
       </w:r>
       <w:r>
         <w:rPr>
@@ -14262,87 +13961,6 @@
         </w:rPr>
         <w:t>” simulates a long-lasting current injection at the dendritic tips</w:t>
       </w:r>
-    </w:p>
-    <w:p>
-      <w:pPr>
-        <w:rPr>
-          <w:rFonts w:eastAsiaTheme="majorEastAsia"/>
-          <w:color w:val="365F91" w:themeColor="accent1" w:themeShade="BF"/>
-          <w:sz w:val="32"/>
-          <w:szCs w:val="32"/>
-          <w:lang w:val="en-US"/>
-        </w:rPr>
-      </w:pPr>
-      <w:r>
-        <w:rPr>
-          <w:lang w:val="en-US"/>
-        </w:rPr>
-        <w:br w:type="page"/>
-      </w:r>
-    </w:p>
-    <w:p>
-      <w:pPr>
-        <w:pStyle w:val="Heading1"/>
-      </w:pPr>
-      <w:r>
-        <w:lastRenderedPageBreak/>
-        <w:t>8</w:t>
-      </w:r>
-      <w:r>
-        <w:t xml:space="preserve">. </w:t>
-      </w:r>
-      <w:r>
-        <w:t>Known bugs</w:t>
-      </w:r>
-    </w:p>
-    <w:p>
-      <w:pPr>
-        <w:pStyle w:val="ListParagraph"/>
-        <w:numPr>
-          <w:ilvl w:val="0"/>
-          <w:numId w:val="9"/>
-        </w:numPr>
-        <w:tabs>
-          <w:tab w:val="left" w:pos="2127"/>
-        </w:tabs>
-        <w:rPr>
-          <w:lang w:val="en-US"/>
-        </w:rPr>
-      </w:pPr>
-      <w:r>
-        <w:rPr>
-          <w:lang w:val="en-US"/>
-        </w:rPr>
-        <w:t xml:space="preserve">Server function </w:t>
-      </w:r>
-      <w:r>
-        <w:rPr>
-          <w:lang w:val="en-US"/>
-        </w:rPr>
-        <w:t xml:space="preserve">(T2N option ‘-cl’) </w:t>
-      </w:r>
-      <w:r>
-        <w:rPr>
-          <w:lang w:val="en-US"/>
-        </w:rPr>
-        <w:t>not fix</w:t>
-      </w:r>
-      <w:r>
-        <w:rPr>
-          <w:lang w:val="en-US"/>
-        </w:rPr>
-        <w:t>ed in terms of relative folders</w:t>
-      </w:r>
-    </w:p>
-    <w:p>
-      <w:pPr>
-        <w:tabs>
-          <w:tab w:val="left" w:pos="2127"/>
-        </w:tabs>
-        <w:rPr>
-          <w:lang w:val="en-US"/>
-        </w:rPr>
-      </w:pPr>
     </w:p>
     <w:sectPr>
       <w:pgSz w:w="11906" w:h="16838"/>
@@ -16529,7 +16147,7 @@
 </file>
 
 <file path=customXml/itemProps1.xml><?xml version="1.0" encoding="utf-8"?>
-<ds:datastoreItem xmlns:ds="http://schemas.openxmlformats.org/officeDocument/2006/customXml" ds:itemID="{D6E8C8F2-C5F2-4963-9DD9-65C11BC892BF}">
+<ds:datastoreItem xmlns:ds="http://schemas.openxmlformats.org/officeDocument/2006/customXml" ds:itemID="{F4F9891C-95E2-4B7B-80D1-9EBCC69D5AFA}">
   <ds:schemaRefs>
     <ds:schemaRef ds:uri="http://schemas.openxmlformats.org/officeDocument/2006/bibliography"/>
   </ds:schemaRefs>

</xml_diff>

<commit_message>
added new aux functions (formerly part of GC  model)
</commit_message>
<xml_diff>
--- a/Documentation T2N.docx
+++ b/Documentation T2N.docx
@@ -199,8 +199,6 @@
         </w:rPr>
         <w:t xml:space="preserve"> as well as NEURON v6.2, v7.3 and 7.4</w:t>
       </w:r>
-      <w:bookmarkStart w:id="9" w:name="_GoBack"/>
-      <w:bookmarkEnd w:id="9"/>
       <w:r>
         <w:rPr>
           <w:lang w:val="en-US"/>
@@ -349,15 +347,15 @@
           <w:lang w:val="en-US"/>
         </w:rPr>
       </w:pPr>
-      <w:bookmarkStart w:id="10" w:name="OLE_LINK61"/>
-      <w:bookmarkStart w:id="11" w:name="OLE_LINK62"/>
-      <w:bookmarkStart w:id="12" w:name="OLE_LINK63"/>
-      <w:bookmarkStart w:id="13" w:name="OLE_LINK64"/>
-      <w:bookmarkStart w:id="14" w:name="OLE_LINK65"/>
-      <w:bookmarkStart w:id="15" w:name="OLE_LINK66"/>
-      <w:bookmarkStart w:id="16" w:name="OLE_LINK67"/>
-      <w:bookmarkStart w:id="17" w:name="OLE_LINK68"/>
-      <w:bookmarkStart w:id="18" w:name="OLE_LINK69"/>
+      <w:bookmarkStart w:id="9" w:name="OLE_LINK61"/>
+      <w:bookmarkStart w:id="10" w:name="OLE_LINK62"/>
+      <w:bookmarkStart w:id="11" w:name="OLE_LINK63"/>
+      <w:bookmarkStart w:id="12" w:name="OLE_LINK64"/>
+      <w:bookmarkStart w:id="13" w:name="OLE_LINK65"/>
+      <w:bookmarkStart w:id="14" w:name="OLE_LINK66"/>
+      <w:bookmarkStart w:id="15" w:name="OLE_LINK67"/>
+      <w:bookmarkStart w:id="16" w:name="OLE_LINK68"/>
+      <w:bookmarkStart w:id="17" w:name="OLE_LINK69"/>
     </w:p>
     <w:p>
       <w:pPr>
@@ -372,6 +370,7 @@
         </w:rPr>
         <w:t>1.</w:t>
       </w:r>
+      <w:bookmarkEnd w:id="9"/>
       <w:bookmarkEnd w:id="10"/>
       <w:bookmarkEnd w:id="11"/>
       <w:bookmarkEnd w:id="12"/>
@@ -380,7 +379,6 @@
       <w:bookmarkEnd w:id="15"/>
       <w:bookmarkEnd w:id="16"/>
       <w:bookmarkEnd w:id="17"/>
-      <w:bookmarkEnd w:id="18"/>
       <w:r>
         <w:rPr>
           <w:lang w:val="en-US"/>
@@ -1209,8 +1207,8 @@
           <w:lang w:val="en-US"/>
         </w:rPr>
       </w:pPr>
-      <w:bookmarkStart w:id="19" w:name="OLE_LINK33"/>
-      <w:bookmarkStart w:id="20" w:name="OLE_LINK34"/>
+      <w:bookmarkStart w:id="18" w:name="OLE_LINK33"/>
+      <w:bookmarkStart w:id="19" w:name="OLE_LINK34"/>
       <w:r>
         <w:rPr>
           <w:lang w:val="en-US"/>
@@ -1242,8 +1240,8 @@
         <w:t>:</w:t>
       </w:r>
     </w:p>
+    <w:bookmarkEnd w:id="18"/>
     <w:bookmarkEnd w:id="19"/>
-    <w:bookmarkEnd w:id="20"/>
     <w:p>
       <w:pPr>
         <w:tabs>
@@ -1544,9 +1542,9 @@
         </w:rPr>
         <w:t xml:space="preserve">. </w:t>
       </w:r>
-      <w:bookmarkStart w:id="21" w:name="OLE_LINK30"/>
-      <w:bookmarkStart w:id="22" w:name="OLE_LINK31"/>
-      <w:bookmarkStart w:id="23" w:name="OLE_LINK32"/>
+      <w:bookmarkStart w:id="20" w:name="OLE_LINK30"/>
+      <w:bookmarkStart w:id="21" w:name="OLE_LINK31"/>
+      <w:bookmarkStart w:id="22" w:name="OLE_LINK32"/>
       <w:r>
         <w:rPr>
           <w:lang w:val="en-US"/>
@@ -1590,9 +1588,9 @@
         </w:rPr>
         <w:t>range variables</w:t>
       </w:r>
+      <w:bookmarkEnd w:id="20"/>
       <w:bookmarkEnd w:id="21"/>
       <w:bookmarkEnd w:id="22"/>
-      <w:bookmarkEnd w:id="23"/>
       <w:r>
         <w:rPr>
           <w:lang w:val="en-US"/>
@@ -2523,8 +2521,8 @@
         </w:rPr>
         <w:t xml:space="preserve">’ for </w:t>
       </w:r>
-      <w:bookmarkStart w:id="24" w:name="OLE_LINK10"/>
-      <w:bookmarkStart w:id="25" w:name="OLE_LINK11"/>
+      <w:bookmarkStart w:id="23" w:name="OLE_LINK10"/>
+      <w:bookmarkStart w:id="24" w:name="OLE_LINK11"/>
       <w:r>
         <w:rPr>
           <w:lang w:val="en-US"/>
@@ -2910,9 +2908,9 @@
           <w:lang w:val="en-US"/>
         </w:rPr>
       </w:pPr>
-      <w:bookmarkStart w:id="26" w:name="OLE_LINK12"/>
-      <w:bookmarkStart w:id="27" w:name="OLE_LINK13"/>
-      <w:bookmarkStart w:id="28" w:name="OLE_LINK14"/>
+      <w:bookmarkStart w:id="25" w:name="OLE_LINK12"/>
+      <w:bookmarkStart w:id="26" w:name="OLE_LINK13"/>
+      <w:bookmarkStart w:id="27" w:name="OLE_LINK14"/>
       <w:proofErr w:type="spellStart"/>
       <w:proofErr w:type="gramStart"/>
       <w:r>
@@ -3073,11 +3071,11 @@
         <w:t>transforms the T2N output time vector into a cell array containing an individual time vector for each cell.</w:t>
       </w:r>
     </w:p>
+    <w:bookmarkEnd w:id="23"/>
     <w:bookmarkEnd w:id="24"/>
     <w:bookmarkEnd w:id="25"/>
     <w:bookmarkEnd w:id="26"/>
     <w:bookmarkEnd w:id="27"/>
-    <w:bookmarkEnd w:id="28"/>
     <w:p>
       <w:pPr>
         <w:tabs>
@@ -3310,8 +3308,8 @@
           <w:lang w:val="en-US"/>
         </w:rPr>
       </w:pPr>
-      <w:bookmarkStart w:id="29" w:name="OLE_LINK15"/>
-      <w:bookmarkStart w:id="30" w:name="OLE_LINK16"/>
+      <w:bookmarkStart w:id="28" w:name="OLE_LINK15"/>
+      <w:bookmarkStart w:id="29" w:name="OLE_LINK16"/>
       <w:r>
         <w:rPr>
           <w:lang w:val="en-US"/>
@@ -3678,8 +3676,8 @@
         </w:rPr>
       </w:pPr>
     </w:p>
+    <w:bookmarkEnd w:id="28"/>
     <w:bookmarkEnd w:id="29"/>
-    <w:bookmarkEnd w:id="30"/>
     <w:p>
       <w:pPr>
         <w:tabs>
@@ -3737,11 +3735,11 @@
         </w:rPr>
         <w:t xml:space="preserve">distributed mechanisms (e.g. ion channels). </w:t>
       </w:r>
-      <w:bookmarkStart w:id="31" w:name="OLE_LINK35"/>
-      <w:bookmarkStart w:id="32" w:name="OLE_LINK36"/>
-      <w:bookmarkStart w:id="33" w:name="OLE_LINK37"/>
-      <w:bookmarkStart w:id="34" w:name="OLE_LINK38"/>
-      <w:bookmarkStart w:id="35" w:name="OLE_LINK39"/>
+      <w:bookmarkStart w:id="30" w:name="OLE_LINK35"/>
+      <w:bookmarkStart w:id="31" w:name="OLE_LINK36"/>
+      <w:bookmarkStart w:id="32" w:name="OLE_LINK37"/>
+      <w:bookmarkStart w:id="33" w:name="OLE_LINK38"/>
+      <w:bookmarkStart w:id="34" w:name="OLE_LINK39"/>
       <w:r>
         <w:rPr>
           <w:lang w:val="en-US"/>
@@ -3793,47 +3791,47 @@
         </w:rPr>
         <w:t xml:space="preserve">. </w:t>
       </w:r>
+      <w:bookmarkEnd w:id="30"/>
       <w:bookmarkEnd w:id="31"/>
+      <w:r>
+        <w:rPr>
+          <w:lang w:val="en-US"/>
+        </w:rPr>
+        <w:t>Each cell entry is</w:t>
+      </w:r>
+      <w:r>
+        <w:rPr>
+          <w:lang w:val="en-US"/>
+        </w:rPr>
+        <w:t xml:space="preserve"> a </w:t>
+      </w:r>
+      <w:r>
+        <w:rPr>
+          <w:lang w:val="en-US"/>
+        </w:rPr>
+        <w:t xml:space="preserve">Matlab </w:t>
+      </w:r>
+      <w:r>
+        <w:rPr>
+          <w:lang w:val="en-US"/>
+        </w:rPr>
+        <w:t>struct</w:t>
+      </w:r>
+      <w:r>
+        <w:rPr>
+          <w:lang w:val="en-US"/>
+        </w:rPr>
+        <w:t>ure</w:t>
+      </w:r>
+      <w:r>
+        <w:rPr>
+          <w:lang w:val="en-US"/>
+        </w:rPr>
+        <w:t xml:space="preserve"> containing</w:t>
+      </w:r>
       <w:bookmarkEnd w:id="32"/>
-      <w:r>
-        <w:rPr>
-          <w:lang w:val="en-US"/>
-        </w:rPr>
-        <w:t>Each cell entry is</w:t>
-      </w:r>
-      <w:r>
-        <w:rPr>
-          <w:lang w:val="en-US"/>
-        </w:rPr>
-        <w:t xml:space="preserve"> a </w:t>
-      </w:r>
-      <w:r>
-        <w:rPr>
-          <w:lang w:val="en-US"/>
-        </w:rPr>
-        <w:t xml:space="preserve">Matlab </w:t>
-      </w:r>
-      <w:r>
-        <w:rPr>
-          <w:lang w:val="en-US"/>
-        </w:rPr>
-        <w:t>struct</w:t>
-      </w:r>
-      <w:r>
-        <w:rPr>
-          <w:lang w:val="en-US"/>
-        </w:rPr>
-        <w:t>ure</w:t>
-      </w:r>
-      <w:r>
-        <w:rPr>
-          <w:lang w:val="en-US"/>
-        </w:rPr>
-        <w:t xml:space="preserve"> containing</w:t>
-      </w:r>
       <w:bookmarkEnd w:id="33"/>
       <w:bookmarkEnd w:id="34"/>
-      <w:bookmarkEnd w:id="35"/>
     </w:p>
     <w:p>
       <w:pPr>
@@ -5630,9 +5628,9 @@
         </w:rPr>
         <w:tab/>
       </w:r>
-      <w:bookmarkStart w:id="36" w:name="OLE_LINK50"/>
-      <w:bookmarkStart w:id="37" w:name="OLE_LINK51"/>
-      <w:bookmarkStart w:id="38" w:name="OLE_LINK52"/>
+      <w:bookmarkStart w:id="35" w:name="OLE_LINK50"/>
+      <w:bookmarkStart w:id="36" w:name="OLE_LINK51"/>
+      <w:bookmarkStart w:id="37" w:name="OLE_LINK52"/>
       <w:proofErr w:type="gramStart"/>
       <w:r>
         <w:rPr>
@@ -5728,9 +5726,9 @@
         </w:rPr>
         <w:t xml:space="preserve"> containing </w:t>
       </w:r>
+      <w:bookmarkEnd w:id="35"/>
       <w:bookmarkEnd w:id="36"/>
       <w:bookmarkEnd w:id="37"/>
-      <w:bookmarkEnd w:id="38"/>
     </w:p>
     <w:p>
       <w:pPr>
@@ -5928,8 +5926,8 @@
         </w:rPr>
         <w:t>Examples</w:t>
       </w:r>
-      <w:bookmarkStart w:id="39" w:name="OLE_LINK7"/>
-      <w:bookmarkStart w:id="40" w:name="OLE_LINK8"/>
+      <w:bookmarkStart w:id="38" w:name="OLE_LINK7"/>
+      <w:bookmarkStart w:id="39" w:name="OLE_LINK8"/>
     </w:p>
     <w:p>
       <w:pPr>
@@ -5981,8 +5979,8 @@
         <w:t>(‘node’,[50,100,150],’tau1’,0.2,’tau2’,3,’e’,0)</w:t>
       </w:r>
     </w:p>
+    <w:bookmarkEnd w:id="38"/>
     <w:bookmarkEnd w:id="39"/>
-    <w:bookmarkEnd w:id="40"/>
     <w:p>
       <w:pPr>
         <w:tabs>
@@ -6669,12 +6667,12 @@
         </w:rPr>
         <w:tab/>
       </w:r>
-      <w:bookmarkStart w:id="41" w:name="OLE_LINK47"/>
-      <w:bookmarkStart w:id="42" w:name="OLE_LINK48"/>
-      <w:bookmarkStart w:id="43" w:name="OLE_LINK49"/>
-      <w:bookmarkStart w:id="44" w:name="OLE_LINK1"/>
-      <w:bookmarkStart w:id="45" w:name="OLE_LINK2"/>
-      <w:bookmarkStart w:id="46" w:name="OLE_LINK3"/>
+      <w:bookmarkStart w:id="40" w:name="OLE_LINK47"/>
+      <w:bookmarkStart w:id="41" w:name="OLE_LINK48"/>
+      <w:bookmarkStart w:id="42" w:name="OLE_LINK49"/>
+      <w:bookmarkStart w:id="43" w:name="OLE_LINK1"/>
+      <w:bookmarkStart w:id="44" w:name="OLE_LINK2"/>
+      <w:bookmarkStart w:id="45" w:name="OLE_LINK3"/>
       <w:r>
         <w:rPr>
           <w:lang w:val="en-US"/>
@@ -6687,18 +6685,18 @@
         </w:rPr>
         <w:t xml:space="preserve">define </w:t>
       </w:r>
+      <w:bookmarkEnd w:id="40"/>
       <w:bookmarkEnd w:id="41"/>
       <w:bookmarkEnd w:id="42"/>
+      <w:r>
+        <w:rPr>
+          <w:lang w:val="en-US"/>
+        </w:rPr>
+        <w:t>connections</w:t>
+      </w:r>
       <w:bookmarkEnd w:id="43"/>
-      <w:r>
-        <w:rPr>
-          <w:lang w:val="en-US"/>
-        </w:rPr>
-        <w:t>connections</w:t>
-      </w:r>
       <w:bookmarkEnd w:id="44"/>
       <w:bookmarkEnd w:id="45"/>
-      <w:bookmarkEnd w:id="46"/>
       <w:r>
         <w:rPr>
           <w:lang w:val="en-US"/>
@@ -6823,8 +6821,8 @@
           <w:lang w:val="en-US"/>
         </w:rPr>
       </w:pPr>
-      <w:bookmarkStart w:id="47" w:name="OLE_LINK9"/>
-      <w:bookmarkStart w:id="48" w:name="OLE_LINK17"/>
+      <w:bookmarkStart w:id="46" w:name="OLE_LINK9"/>
+      <w:bookmarkStart w:id="47" w:name="OLE_LINK17"/>
       <w:r>
         <w:rPr>
           <w:lang w:val="en-US"/>
@@ -6858,8 +6856,8 @@
           <w:lang w:val="en-US"/>
         </w:rPr>
       </w:pPr>
-      <w:bookmarkStart w:id="49" w:name="OLE_LINK45"/>
-      <w:bookmarkStart w:id="50" w:name="OLE_LINK46"/>
+      <w:bookmarkStart w:id="48" w:name="OLE_LINK45"/>
+      <w:bookmarkStart w:id="49" w:name="OLE_LINK46"/>
       <w:r>
         <w:rPr>
           <w:lang w:val="en-US"/>
@@ -6887,10 +6885,10 @@
           <w:lang w:val="en-US"/>
         </w:rPr>
       </w:pPr>
-      <w:bookmarkStart w:id="51" w:name="OLE_LINK43"/>
-      <w:bookmarkStart w:id="52" w:name="OLE_LINK44"/>
+      <w:bookmarkStart w:id="50" w:name="OLE_LINK43"/>
+      <w:bookmarkStart w:id="51" w:name="OLE_LINK44"/>
+      <w:bookmarkEnd w:id="48"/>
       <w:bookmarkEnd w:id="49"/>
-      <w:bookmarkEnd w:id="50"/>
       <w:r>
         <w:rPr>
           <w:lang w:val="en-US"/>
@@ -6903,9 +6901,15 @@
         </w:rPr>
         <w:t xml:space="preserve"> defining the index of the TREE node</w:t>
       </w:r>
-    </w:p>
+      <w:r>
+        <w:rPr>
+          <w:lang w:val="en-US"/>
+        </w:rPr>
+        <w:t xml:space="preserve"> (can be omitted for an artificial cell)</w:t>
+      </w:r>
+    </w:p>
+    <w:bookmarkEnd w:id="50"/>
     <w:bookmarkEnd w:id="51"/>
-    <w:bookmarkEnd w:id="52"/>
     <w:p>
       <w:pPr>
         <w:pStyle w:val="ListParagraph"/>
@@ -6924,13 +6928,67 @@
         <w:rPr>
           <w:lang w:val="en-US"/>
         </w:rPr>
-        <w:t>‘watch’</w:t>
+        <w:t>‘</w:t>
+      </w:r>
+      <w:proofErr w:type="gramStart"/>
+      <w:r>
+        <w:rPr>
+          <w:lang w:val="en-US"/>
+        </w:rPr>
+        <w:t>watch</w:t>
+      </w:r>
+      <w:proofErr w:type="gramEnd"/>
+      <w:r>
+        <w:rPr>
+          <w:lang w:val="en-US"/>
+        </w:rPr>
+        <w:t>’</w:t>
       </w:r>
       <w:r>
         <w:rPr>
           <w:lang w:val="en-US"/>
         </w:rPr>
         <w:t xml:space="preserve"> defining the variable to be “watched”</w:t>
+      </w:r>
+      <w:r>
+        <w:rPr>
+          <w:lang w:val="en-US"/>
+        </w:rPr>
+        <w:t xml:space="preserve">. </w:t>
+      </w:r>
+      <w:r>
+        <w:rPr>
+          <w:lang w:val="en-US"/>
+        </w:rPr>
+        <w:t xml:space="preserve">When connecting a </w:t>
+      </w:r>
+      <w:proofErr w:type="spellStart"/>
+      <w:r>
+        <w:rPr>
+          <w:lang w:val="en-US"/>
+        </w:rPr>
+        <w:t>NetStim</w:t>
+      </w:r>
+      <w:proofErr w:type="spellEnd"/>
+      <w:r>
+        <w:rPr>
+          <w:lang w:val="en-US"/>
+        </w:rPr>
+        <w:t xml:space="preserve"> or </w:t>
+      </w:r>
+      <w:proofErr w:type="spellStart"/>
+      <w:r>
+        <w:rPr>
+          <w:lang w:val="en-US"/>
+        </w:rPr>
+        <w:t>IntFire</w:t>
+      </w:r>
+      <w:proofErr w:type="spellEnd"/>
+      <w:r>
+        <w:rPr>
+          <w:lang w:val="en-US"/>
+        </w:rPr>
+        <w:t xml:space="preserve"> as source, use ‘on’ as the ‘watch’ variable!</w:t>
       </w:r>
     </w:p>
     <w:p>
@@ -6947,9 +7005,9 @@
           <w:lang w:val="en-US"/>
         </w:rPr>
       </w:pPr>
-      <w:bookmarkStart w:id="53" w:name="OLE_LINK40"/>
-      <w:bookmarkStart w:id="54" w:name="OLE_LINK41"/>
-      <w:bookmarkStart w:id="55" w:name="OLE_LINK42"/>
+      <w:bookmarkStart w:id="52" w:name="OLE_LINK40"/>
+      <w:bookmarkStart w:id="53" w:name="OLE_LINK41"/>
+      <w:bookmarkStart w:id="54" w:name="OLE_LINK42"/>
       <w:r>
         <w:rPr>
           <w:lang w:val="en-US"/>
@@ -7010,46 +7068,12 @@
         </w:rPr>
         <w:t xml:space="preserve">. </w:t>
       </w:r>
+      <w:bookmarkEnd w:id="52"/>
       <w:bookmarkEnd w:id="53"/>
       <w:bookmarkEnd w:id="54"/>
-      <w:bookmarkEnd w:id="55"/>
-      <w:r>
-        <w:rPr>
-          <w:lang w:val="en-US"/>
-        </w:rPr>
-        <w:t xml:space="preserve">When connecting a </w:t>
-      </w:r>
-      <w:proofErr w:type="spellStart"/>
-      <w:r>
-        <w:rPr>
-          <w:lang w:val="en-US"/>
-        </w:rPr>
-        <w:t>NetStim</w:t>
-      </w:r>
-      <w:proofErr w:type="spellEnd"/>
-      <w:r>
-        <w:rPr>
-          <w:lang w:val="en-US"/>
-        </w:rPr>
-        <w:t xml:space="preserve"> or </w:t>
-      </w:r>
-      <w:proofErr w:type="spellStart"/>
-      <w:r>
-        <w:rPr>
-          <w:lang w:val="en-US"/>
-        </w:rPr>
-        <w:t>IntFire</w:t>
-      </w:r>
-      <w:proofErr w:type="spellEnd"/>
-      <w:r>
-        <w:rPr>
-          <w:lang w:val="en-US"/>
-        </w:rPr>
-        <w:t xml:space="preserve"> as source, use ‘on’ as the ‘watch’ variable!</w:t>
-      </w:r>
-    </w:p>
+    </w:p>
+    <w:bookmarkEnd w:id="46"/>
     <w:bookmarkEnd w:id="47"/>
-    <w:bookmarkEnd w:id="48"/>
     <w:p>
       <w:pPr>
         <w:tabs>
@@ -7256,7 +7280,15 @@
         <w:rPr>
           <w:lang w:val="en-US"/>
         </w:rPr>
-        <w:t>rocess</w:t>
+        <w:t>ro</w:t>
+      </w:r>
+      <w:bookmarkStart w:id="55" w:name="_GoBack"/>
+      <w:bookmarkEnd w:id="55"/>
+      <w:r>
+        <w:rPr>
+          <w:lang w:val="en-US"/>
+        </w:rPr>
+        <w:t>cess</w:t>
       </w:r>
       <w:r>
         <w:rPr>
@@ -7274,7 +7306,14 @@
         <w:rPr>
           <w:lang w:val="en-US"/>
         </w:rPr>
-        <w:t>(e.g. Exp2Syn) defined at the same node, a connection is established to all of them unless you define the index to the PP group that should be connected to with the additional field ‘</w:t>
+        <w:t xml:space="preserve">(e.g. Exp2Syn) defined at the same node, a connection is established to all of them unless you define the index to the PP group that should be connected to with the </w:t>
+      </w:r>
+      <w:r>
+        <w:rPr>
+          <w:lang w:val="en-US"/>
+        </w:rPr>
+        <w:lastRenderedPageBreak/>
+        <w:t>additional field ‘</w:t>
       </w:r>
       <w:proofErr w:type="spellStart"/>
       <w:r>
@@ -7339,15 +7378,7 @@
           <w:rStyle w:val="QuoteChar"/>
           <w:lang w:val="en-US"/>
         </w:rPr>
-        <w:t>’,2</w:t>
-      </w:r>
-      <w:r>
-        <w:rPr>
-          <w:rStyle w:val="QuoteChar"/>
-          <w:lang w:val="en-US"/>
-        </w:rPr>
-        <w:lastRenderedPageBreak/>
-        <w:t>)</w:t>
+        <w:t>’,2)</w:t>
       </w:r>
       <w:r>
         <w:rPr>
@@ -8022,6 +8053,7 @@
         <w:rPr>
           <w:lang w:val="en-US"/>
         </w:rPr>
+        <w:lastRenderedPageBreak/>
         <w:t>Example</w:t>
       </w:r>
       <w:r>
@@ -8128,7 +8160,6 @@
           <w:rStyle w:val="QuoteChar"/>
           <w:lang w:val="en-US"/>
         </w:rPr>
-        <w:lastRenderedPageBreak/>
         <w:tab/>
       </w:r>
       <w:r>
@@ -8765,6 +8796,7 @@
         <w:rPr>
           <w:lang w:val="en-US"/>
         </w:rPr>
+        <w:lastRenderedPageBreak/>
         <w:t xml:space="preserve">To increase and decrease </w:t>
       </w:r>
       <w:proofErr w:type="spellStart"/>
@@ -8813,7 +8845,6 @@
           <w:rStyle w:val="QuoteChar"/>
           <w:lang w:val="en-US"/>
         </w:rPr>
-        <w:lastRenderedPageBreak/>
         <w:t>neuron.play</w:t>
       </w:r>
       <w:proofErr w:type="spellEnd"/>
@@ -9566,7 +9597,14 @@
         <w:rPr>
           <w:lang w:val="en-US"/>
         </w:rPr>
-        <w:t xml:space="preserve"> where n is the number of defined custom code executions. The values</w:t>
+        <w:t xml:space="preserve"> where n is the number of defined custom code </w:t>
+      </w:r>
+      <w:r>
+        <w:rPr>
+          <w:lang w:val="en-US"/>
+        </w:rPr>
+        <w:lastRenderedPageBreak/>
+        <w:t>executions. The values</w:t>
       </w:r>
       <w:r>
         <w:rPr>
@@ -9635,7 +9673,6 @@
         <w:rPr>
           <w:lang w:val="en-US"/>
         </w:rPr>
-        <w:lastRenderedPageBreak/>
         <w:tab/>
         <w:t xml:space="preserve">‘Code’ can directly be a string with hoc code </w:t>
       </w:r>
@@ -16147,7 +16184,7 @@
 </file>
 
 <file path=customXml/itemProps1.xml><?xml version="1.0" encoding="utf-8"?>
-<ds:datastoreItem xmlns:ds="http://schemas.openxmlformats.org/officeDocument/2006/customXml" ds:itemID="{F4F9891C-95E2-4B7B-80D1-9EBCC69D5AFA}">
+<ds:datastoreItem xmlns:ds="http://schemas.openxmlformats.org/officeDocument/2006/customXml" ds:itemID="{3D30275D-2115-4C0C-A0BE-DAA5D023DCE5}">
   <ds:schemaRefs>
     <ds:schemaRef ds:uri="http://schemas.openxmlformats.org/officeDocument/2006/bibliography"/>
   </ds:schemaRefs>

</xml_diff>

<commit_message>
nrnmechs are now also compiled on mac
</commit_message>
<xml_diff>
--- a/Documentation T2N.docx
+++ b/Documentation T2N.docx
@@ -191,7 +191,19 @@
         <w:rPr>
           <w:lang w:val="en-US"/>
         </w:rPr>
-        <w:t xml:space="preserve"> was developed on Matlab2014a and tested on versions from 2012a to 2015a</w:t>
+        <w:t xml:space="preserve"> was developed on Matlab2014a and teste</w:t>
+      </w:r>
+      <w:r>
+        <w:rPr>
+          <w:lang w:val="en-US"/>
+        </w:rPr>
+        <w:t>d on versions from 2012a to 2016</w:t>
+      </w:r>
+      <w:r>
+        <w:rPr>
+          <w:lang w:val="en-US"/>
+        </w:rPr>
+        <w:t>a</w:t>
       </w:r>
       <w:r>
         <w:rPr>
@@ -216,6 +228,12 @@
           <w:lang w:val="en-US"/>
         </w:rPr>
         <w:t xml:space="preserve"> is not functional on Matlab 2009a or older.</w:t>
+      </w:r>
+      <w:r>
+        <w:rPr>
+          <w:lang w:val="en-US"/>
+        </w:rPr>
+        <w:t xml:space="preserve"> T2N was developed on Windows but is compatible with Mac OS X.</w:t>
       </w:r>
     </w:p>
     <w:bookmarkEnd w:id="6"/>
@@ -234,16 +252,8 @@
         <w:rPr>
           <w:lang w:val="en-US"/>
         </w:rPr>
-        <w:t xml:space="preserve">T2N was written by Marcel </w:t>
-      </w:r>
-      <w:proofErr w:type="spellStart"/>
-      <w:r>
-        <w:rPr>
-          <w:lang w:val="en-US"/>
-        </w:rPr>
-        <w:t>Beining</w:t>
-      </w:r>
-      <w:proofErr w:type="spellEnd"/>
+        <w:t>T2N was written by Marcel Beining</w:t>
+      </w:r>
       <w:r>
         <w:rPr>
           <w:lang w:val="en-US"/>
@@ -1152,21 +1162,7 @@
         <w:rPr>
           <w:lang w:val="en-US"/>
         </w:rPr>
-        <w:t xml:space="preserve"> that fires 5 times at a (non-noisy) interval of 10 </w:t>
-      </w:r>
-      <w:proofErr w:type="spellStart"/>
-      <w:r>
-        <w:rPr>
-          <w:lang w:val="en-US"/>
-        </w:rPr>
-        <w:t>ms</w:t>
-      </w:r>
-      <w:proofErr w:type="spellEnd"/>
-      <w:r>
-        <w:rPr>
-          <w:lang w:val="en-US"/>
-        </w:rPr>
-        <w:t xml:space="preserve"> as a second tree.</w:t>
+        <w:t xml:space="preserve"> that fires 5 times at a (non-noisy) interval of 10 ms as a second tree.</w:t>
       </w:r>
     </w:p>
     <w:p>
@@ -1595,21 +1591,7 @@
         <w:rPr>
           <w:lang w:val="en-US"/>
         </w:rPr>
-        <w:t xml:space="preserve"> in the somatic/</w:t>
-      </w:r>
-      <w:proofErr w:type="spellStart"/>
-      <w:r>
-        <w:rPr>
-          <w:lang w:val="en-US"/>
-        </w:rPr>
-        <w:t>axonic</w:t>
-      </w:r>
-      <w:proofErr w:type="spellEnd"/>
-      <w:r>
-        <w:rPr>
-          <w:lang w:val="en-US"/>
-        </w:rPr>
-        <w:t xml:space="preserve"> region</w:t>
+        <w:t xml:space="preserve"> in the somatic/axonic region</w:t>
       </w:r>
     </w:p>
     <w:p>
@@ -1876,6 +1858,8 @@
         </w:rPr>
         <w:t xml:space="preserve"> It is </w:t>
       </w:r>
+      <w:bookmarkStart w:id="23" w:name="_GoBack"/>
+      <w:bookmarkEnd w:id="23"/>
       <w:r>
         <w:rPr>
           <w:lang w:val="en-US"/>
@@ -2338,7 +2322,19 @@
         <w:rPr>
           <w:lang w:val="en-US"/>
         </w:rPr>
-        <w:t>. This definition is mandatory!</w:t>
+        <w:t>. This definition is mandatory</w:t>
+      </w:r>
+      <w:r>
+        <w:rPr>
+          <w:lang w:val="en-US"/>
+        </w:rPr>
+        <w:t xml:space="preserve"> on Windows but ignored on Linux/Mac</w:t>
+      </w:r>
+      <w:r>
+        <w:rPr>
+          <w:lang w:val="en-US"/>
+        </w:rPr>
+        <w:t>!</w:t>
       </w:r>
     </w:p>
     <w:p>
@@ -2454,6 +2450,12 @@
         </w:rPr>
         <w:t xml:space="preserve"> and an error will occur in NEURON if this is not considered!</w:t>
       </w:r>
+      <w:r>
+        <w:rPr>
+          <w:lang w:val="en-US"/>
+        </w:rPr>
+        <w:t xml:space="preserve"> This feature does not work on Linux/Mac.</w:t>
+      </w:r>
     </w:p>
     <w:p>
       <w:pPr>
@@ -2521,8 +2523,8 @@
         </w:rPr>
         <w:t xml:space="preserve">’ for </w:t>
       </w:r>
-      <w:bookmarkStart w:id="23" w:name="OLE_LINK10"/>
-      <w:bookmarkStart w:id="24" w:name="OLE_LINK11"/>
+      <w:bookmarkStart w:id="24" w:name="OLE_LINK10"/>
+      <w:bookmarkStart w:id="25" w:name="OLE_LINK11"/>
       <w:r>
         <w:rPr>
           <w:lang w:val="en-US"/>
@@ -2665,49 +2667,7 @@
         <w:rPr>
           <w:lang w:val="en-US"/>
         </w:rPr>
-        <w:t xml:space="preserve"> time in </w:t>
-      </w:r>
-      <w:proofErr w:type="spellStart"/>
-      <w:r>
-        <w:rPr>
-          <w:lang w:val="en-US"/>
-        </w:rPr>
-        <w:t>ms</w:t>
-      </w:r>
-      <w:proofErr w:type="spellEnd"/>
-      <w:r>
-        <w:rPr>
-          <w:lang w:val="en-US"/>
-        </w:rPr>
-        <w:t xml:space="preserve"> during which the simulation runs in 10 </w:t>
-      </w:r>
-      <w:proofErr w:type="spellStart"/>
-      <w:r>
-        <w:rPr>
-          <w:lang w:val="en-US"/>
-        </w:rPr>
-        <w:t>ms</w:t>
-      </w:r>
-      <w:proofErr w:type="spellEnd"/>
-      <w:r>
-        <w:rPr>
-          <w:lang w:val="en-US"/>
-        </w:rPr>
-        <w:t xml:space="preserve"> time steps to let the system settle. For instance, an entry of 200 means that NEURON starts at -200 </w:t>
-      </w:r>
-      <w:proofErr w:type="spellStart"/>
-      <w:r>
-        <w:rPr>
-          <w:lang w:val="en-US"/>
-        </w:rPr>
-        <w:t>ms</w:t>
-      </w:r>
-      <w:proofErr w:type="spellEnd"/>
-      <w:r>
-        <w:rPr>
-          <w:lang w:val="en-US"/>
-        </w:rPr>
-        <w:t xml:space="preserve"> and lets the system settle until 0 </w:t>
+        <w:t xml:space="preserve"> time in ms during which the simulation runs in 10 ms time steps to let the system settle. For instance, an entry of 200 means that NEURON starts at -200 ms and lets the system settle until 0 </w:t>
       </w:r>
       <w:proofErr w:type="spellStart"/>
       <w:proofErr w:type="gramStart"/>
@@ -2908,9 +2868,9 @@
           <w:lang w:val="en-US"/>
         </w:rPr>
       </w:pPr>
-      <w:bookmarkStart w:id="25" w:name="OLE_LINK12"/>
-      <w:bookmarkStart w:id="26" w:name="OLE_LINK13"/>
-      <w:bookmarkStart w:id="27" w:name="OLE_LINK14"/>
+      <w:bookmarkStart w:id="26" w:name="OLE_LINK12"/>
+      <w:bookmarkStart w:id="27" w:name="OLE_LINK13"/>
+      <w:bookmarkStart w:id="28" w:name="OLE_LINK14"/>
       <w:proofErr w:type="spellStart"/>
       <w:proofErr w:type="gramStart"/>
       <w:r>
@@ -2989,6 +2949,15 @@
           <w:lang w:val="en-US"/>
         </w:rPr>
       </w:pPr>
+    </w:p>
+    <w:p>
+      <w:pPr>
+        <w:ind w:left="2124" w:hanging="2124"/>
+        <w:rPr>
+          <w:rStyle w:val="IntenseEmphasis"/>
+          <w:lang w:val="en-US"/>
+        </w:rPr>
+      </w:pPr>
       <w:proofErr w:type="spellStart"/>
       <w:proofErr w:type="gramStart"/>
       <w:r>
@@ -2996,6 +2965,7 @@
           <w:rStyle w:val="IntenseEmphasis"/>
           <w:lang w:val="en-US"/>
         </w:rPr>
+        <w:lastRenderedPageBreak/>
         <w:t>use_local_dt</w:t>
       </w:r>
       <w:proofErr w:type="spellEnd"/>
@@ -3061,21 +3031,14 @@
         <w:rPr>
           <w:lang w:val="en-US"/>
         </w:rPr>
-        <w:t xml:space="preserve">. This also </w:t>
-      </w:r>
-      <w:r>
-        <w:rPr>
-          <w:lang w:val="en-US"/>
-        </w:rPr>
-        <w:lastRenderedPageBreak/>
-        <w:t>transforms the T2N output time vector into a cell array containing an individual time vector for each cell.</w:t>
-      </w:r>
-    </w:p>
-    <w:bookmarkEnd w:id="23"/>
+        <w:t>. This also transforms the T2N output time vector into a cell array containing an individual time vector for each cell.</w:t>
+      </w:r>
+    </w:p>
     <w:bookmarkEnd w:id="24"/>
     <w:bookmarkEnd w:id="25"/>
     <w:bookmarkEnd w:id="26"/>
     <w:bookmarkEnd w:id="27"/>
+    <w:bookmarkEnd w:id="28"/>
     <w:p>
       <w:pPr>
         <w:tabs>
@@ -3308,8 +3271,8 @@
           <w:lang w:val="en-US"/>
         </w:rPr>
       </w:pPr>
-      <w:bookmarkStart w:id="28" w:name="OLE_LINK15"/>
-      <w:bookmarkStart w:id="29" w:name="OLE_LINK16"/>
+      <w:bookmarkStart w:id="29" w:name="OLE_LINK15"/>
+      <w:bookmarkStart w:id="30" w:name="OLE_LINK16"/>
       <w:r>
         <w:rPr>
           <w:lang w:val="en-US"/>
@@ -3676,8 +3639,8 @@
         </w:rPr>
       </w:pPr>
     </w:p>
-    <w:bookmarkEnd w:id="28"/>
     <w:bookmarkEnd w:id="29"/>
+    <w:bookmarkEnd w:id="30"/>
     <w:p>
       <w:pPr>
         <w:tabs>
@@ -3735,11 +3698,11 @@
         </w:rPr>
         <w:t xml:space="preserve">distributed mechanisms (e.g. ion channels). </w:t>
       </w:r>
-      <w:bookmarkStart w:id="30" w:name="OLE_LINK35"/>
-      <w:bookmarkStart w:id="31" w:name="OLE_LINK36"/>
-      <w:bookmarkStart w:id="32" w:name="OLE_LINK37"/>
-      <w:bookmarkStart w:id="33" w:name="OLE_LINK38"/>
-      <w:bookmarkStart w:id="34" w:name="OLE_LINK39"/>
+      <w:bookmarkStart w:id="31" w:name="OLE_LINK35"/>
+      <w:bookmarkStart w:id="32" w:name="OLE_LINK36"/>
+      <w:bookmarkStart w:id="33" w:name="OLE_LINK37"/>
+      <w:bookmarkStart w:id="34" w:name="OLE_LINK38"/>
+      <w:bookmarkStart w:id="35" w:name="OLE_LINK39"/>
       <w:r>
         <w:rPr>
           <w:lang w:val="en-US"/>
@@ -3791,8 +3754,8 @@
         </w:rPr>
         <w:t xml:space="preserve">. </w:t>
       </w:r>
-      <w:bookmarkEnd w:id="30"/>
       <w:bookmarkEnd w:id="31"/>
+      <w:bookmarkEnd w:id="32"/>
       <w:r>
         <w:rPr>
           <w:lang w:val="en-US"/>
@@ -3829,9 +3792,9 @@
         </w:rPr>
         <w:t xml:space="preserve"> containing</w:t>
       </w:r>
-      <w:bookmarkEnd w:id="32"/>
       <w:bookmarkEnd w:id="33"/>
       <w:bookmarkEnd w:id="34"/>
+      <w:bookmarkEnd w:id="35"/>
     </w:p>
     <w:p>
       <w:pPr>
@@ -5628,9 +5591,9 @@
         </w:rPr>
         <w:tab/>
       </w:r>
-      <w:bookmarkStart w:id="35" w:name="OLE_LINK50"/>
-      <w:bookmarkStart w:id="36" w:name="OLE_LINK51"/>
-      <w:bookmarkStart w:id="37" w:name="OLE_LINK52"/>
+      <w:bookmarkStart w:id="36" w:name="OLE_LINK50"/>
+      <w:bookmarkStart w:id="37" w:name="OLE_LINK51"/>
+      <w:bookmarkStart w:id="38" w:name="OLE_LINK52"/>
       <w:proofErr w:type="gramStart"/>
       <w:r>
         <w:rPr>
@@ -5726,9 +5689,9 @@
         </w:rPr>
         <w:t xml:space="preserve"> containing </w:t>
       </w:r>
-      <w:bookmarkEnd w:id="35"/>
       <w:bookmarkEnd w:id="36"/>
       <w:bookmarkEnd w:id="37"/>
+      <w:bookmarkEnd w:id="38"/>
     </w:p>
     <w:p>
       <w:pPr>
@@ -5926,8 +5889,8 @@
         </w:rPr>
         <w:t>Examples</w:t>
       </w:r>
-      <w:bookmarkStart w:id="38" w:name="OLE_LINK7"/>
-      <w:bookmarkStart w:id="39" w:name="OLE_LINK8"/>
+      <w:bookmarkStart w:id="39" w:name="OLE_LINK7"/>
+      <w:bookmarkStart w:id="40" w:name="OLE_LINK8"/>
     </w:p>
     <w:p>
       <w:pPr>
@@ -5979,8 +5942,8 @@
         <w:t>(‘node’,[50,100,150],’tau1’,0.2,’tau2’,3,’e’,0)</w:t>
       </w:r>
     </w:p>
-    <w:bookmarkEnd w:id="38"/>
     <w:bookmarkEnd w:id="39"/>
+    <w:bookmarkEnd w:id="40"/>
     <w:p>
       <w:pPr>
         <w:tabs>
@@ -6517,16 +6480,8 @@
         <w:rPr>
           <w:lang w:val="en-US"/>
         </w:rPr>
-        <w:t xml:space="preserve"> a 200 </w:t>
-      </w:r>
-      <w:proofErr w:type="spellStart"/>
-      <w:r>
-        <w:rPr>
-          <w:lang w:val="en-US"/>
-        </w:rPr>
-        <w:t>ms</w:t>
-      </w:r>
-      <w:proofErr w:type="spellEnd"/>
+        <w:t xml:space="preserve"> a 200 ms</w:t>
+      </w:r>
       <w:r>
         <w:rPr>
           <w:lang w:val="en-US"/>
@@ -6537,16 +6492,8 @@
         <w:rPr>
           <w:lang w:val="en-US"/>
         </w:rPr>
-        <w:t xml:space="preserve"> hyperpolarization starting at 50 </w:t>
-      </w:r>
-      <w:proofErr w:type="spellStart"/>
-      <w:r>
-        <w:rPr>
-          <w:lang w:val="en-US"/>
-        </w:rPr>
-        <w:t>ms</w:t>
-      </w:r>
-      <w:proofErr w:type="spellEnd"/>
+        <w:t xml:space="preserve"> hyperpolarization starting at 50 ms</w:t>
+      </w:r>
       <w:r>
         <w:rPr>
           <w:lang w:val="en-US"/>
@@ -6569,21 +6516,7 @@
         <w:rPr>
           <w:lang w:val="en-US"/>
         </w:rPr>
-        <w:t xml:space="preserve">followed by a 50 </w:t>
-      </w:r>
-      <w:proofErr w:type="spellStart"/>
-      <w:r>
-        <w:rPr>
-          <w:lang w:val="en-US"/>
-        </w:rPr>
-        <w:t>ms</w:t>
-      </w:r>
-      <w:proofErr w:type="spellEnd"/>
-      <w:r>
-        <w:rPr>
-          <w:lang w:val="en-US"/>
-        </w:rPr>
-        <w:t xml:space="preserve"> </w:t>
+        <w:t xml:space="preserve">followed by a 50 ms </w:t>
       </w:r>
       <w:r>
         <w:rPr>
@@ -6667,12 +6600,12 @@
         </w:rPr>
         <w:tab/>
       </w:r>
-      <w:bookmarkStart w:id="40" w:name="OLE_LINK47"/>
-      <w:bookmarkStart w:id="41" w:name="OLE_LINK48"/>
-      <w:bookmarkStart w:id="42" w:name="OLE_LINK49"/>
-      <w:bookmarkStart w:id="43" w:name="OLE_LINK1"/>
-      <w:bookmarkStart w:id="44" w:name="OLE_LINK2"/>
-      <w:bookmarkStart w:id="45" w:name="OLE_LINK3"/>
+      <w:bookmarkStart w:id="41" w:name="OLE_LINK47"/>
+      <w:bookmarkStart w:id="42" w:name="OLE_LINK48"/>
+      <w:bookmarkStart w:id="43" w:name="OLE_LINK49"/>
+      <w:bookmarkStart w:id="44" w:name="OLE_LINK1"/>
+      <w:bookmarkStart w:id="45" w:name="OLE_LINK2"/>
+      <w:bookmarkStart w:id="46" w:name="OLE_LINK3"/>
       <w:r>
         <w:rPr>
           <w:lang w:val="en-US"/>
@@ -6685,18 +6618,18 @@
         </w:rPr>
         <w:t xml:space="preserve">define </w:t>
       </w:r>
-      <w:bookmarkEnd w:id="40"/>
       <w:bookmarkEnd w:id="41"/>
       <w:bookmarkEnd w:id="42"/>
+      <w:bookmarkEnd w:id="43"/>
       <w:r>
         <w:rPr>
           <w:lang w:val="en-US"/>
         </w:rPr>
         <w:t>connections</w:t>
       </w:r>
-      <w:bookmarkEnd w:id="43"/>
       <w:bookmarkEnd w:id="44"/>
       <w:bookmarkEnd w:id="45"/>
+      <w:bookmarkEnd w:id="46"/>
       <w:r>
         <w:rPr>
           <w:lang w:val="en-US"/>
@@ -6780,21 +6713,7 @@
         <w:rPr>
           <w:lang w:val="en-US"/>
         </w:rPr>
-        <w:t xml:space="preserve"> are ‘source’ and ‘target’. Optional fields are ‘threshold’, ‘delay’ and ‘weight’ containing the respective value, otherwise their default values are a threshold of 10, a delay of 1 </w:t>
-      </w:r>
-      <w:proofErr w:type="spellStart"/>
-      <w:r>
-        <w:rPr>
-          <w:lang w:val="en-US"/>
-        </w:rPr>
-        <w:t>ms</w:t>
-      </w:r>
-      <w:proofErr w:type="spellEnd"/>
-      <w:r>
-        <w:rPr>
-          <w:lang w:val="en-US"/>
-        </w:rPr>
-        <w:t xml:space="preserve"> and 0 </w:t>
+        <w:t xml:space="preserve"> are ‘source’ and ‘target’. Optional fields are ‘threshold’, ‘delay’ and ‘weight’ containing the respective value, otherwise their default values are a threshold of 10, a delay of 1 ms and 0 </w:t>
       </w:r>
       <w:proofErr w:type="gramStart"/>
       <w:r>
@@ -6821,8 +6740,8 @@
           <w:lang w:val="en-US"/>
         </w:rPr>
       </w:pPr>
-      <w:bookmarkStart w:id="46" w:name="OLE_LINK9"/>
-      <w:bookmarkStart w:id="47" w:name="OLE_LINK17"/>
+      <w:bookmarkStart w:id="47" w:name="OLE_LINK9"/>
+      <w:bookmarkStart w:id="48" w:name="OLE_LINK17"/>
       <w:r>
         <w:rPr>
           <w:lang w:val="en-US"/>
@@ -6856,8 +6775,8 @@
           <w:lang w:val="en-US"/>
         </w:rPr>
       </w:pPr>
-      <w:bookmarkStart w:id="48" w:name="OLE_LINK45"/>
-      <w:bookmarkStart w:id="49" w:name="OLE_LINK46"/>
+      <w:bookmarkStart w:id="49" w:name="OLE_LINK45"/>
+      <w:bookmarkStart w:id="50" w:name="OLE_LINK46"/>
       <w:r>
         <w:rPr>
           <w:lang w:val="en-US"/>
@@ -6885,10 +6804,10 @@
           <w:lang w:val="en-US"/>
         </w:rPr>
       </w:pPr>
-      <w:bookmarkStart w:id="50" w:name="OLE_LINK43"/>
-      <w:bookmarkStart w:id="51" w:name="OLE_LINK44"/>
-      <w:bookmarkEnd w:id="48"/>
+      <w:bookmarkStart w:id="51" w:name="OLE_LINK43"/>
+      <w:bookmarkStart w:id="52" w:name="OLE_LINK44"/>
       <w:bookmarkEnd w:id="49"/>
+      <w:bookmarkEnd w:id="50"/>
       <w:r>
         <w:rPr>
           <w:lang w:val="en-US"/>
@@ -6908,8 +6827,8 @@
         <w:t xml:space="preserve"> (can be omitted for an artificial cell)</w:t>
       </w:r>
     </w:p>
-    <w:bookmarkEnd w:id="50"/>
     <w:bookmarkEnd w:id="51"/>
+    <w:bookmarkEnd w:id="52"/>
     <w:p>
       <w:pPr>
         <w:pStyle w:val="ListParagraph"/>
@@ -7005,9 +6924,9 @@
           <w:lang w:val="en-US"/>
         </w:rPr>
       </w:pPr>
-      <w:bookmarkStart w:id="52" w:name="OLE_LINK40"/>
-      <w:bookmarkStart w:id="53" w:name="OLE_LINK41"/>
-      <w:bookmarkStart w:id="54" w:name="OLE_LINK42"/>
+      <w:bookmarkStart w:id="53" w:name="OLE_LINK40"/>
+      <w:bookmarkStart w:id="54" w:name="OLE_LINK41"/>
+      <w:bookmarkStart w:id="55" w:name="OLE_LINK42"/>
       <w:r>
         <w:rPr>
           <w:lang w:val="en-US"/>
@@ -7068,12 +6987,12 @@
         </w:rPr>
         <w:t xml:space="preserve">. </w:t>
       </w:r>
-      <w:bookmarkEnd w:id="52"/>
       <w:bookmarkEnd w:id="53"/>
       <w:bookmarkEnd w:id="54"/>
-    </w:p>
-    <w:bookmarkEnd w:id="46"/>
+      <w:bookmarkEnd w:id="55"/>
+    </w:p>
     <w:bookmarkEnd w:id="47"/>
+    <w:bookmarkEnd w:id="48"/>
     <w:p>
       <w:pPr>
         <w:tabs>
@@ -7280,15 +7199,7 @@
         <w:rPr>
           <w:lang w:val="en-US"/>
         </w:rPr>
-        <w:t>ro</w:t>
-      </w:r>
-      <w:bookmarkStart w:id="55" w:name="_GoBack"/>
-      <w:bookmarkEnd w:id="55"/>
-      <w:r>
-        <w:rPr>
-          <w:lang w:val="en-US"/>
-        </w:rPr>
-        <w:t>cess</w:t>
+        <w:t>rocess</w:t>
       </w:r>
       <w:r>
         <w:rPr>
@@ -7513,21 +7424,7 @@
         <w:rPr>
           <w:lang w:val="en-US"/>
         </w:rPr>
-        <w:t xml:space="preserve">) and the Exp2Syn Point Process at node 50 in cell 1 with a delay of 0 </w:t>
-      </w:r>
-      <w:proofErr w:type="spellStart"/>
-      <w:r>
-        <w:rPr>
-          <w:lang w:val="en-US"/>
-        </w:rPr>
-        <w:t>ms</w:t>
-      </w:r>
-      <w:proofErr w:type="spellEnd"/>
-      <w:r>
-        <w:rPr>
-          <w:lang w:val="en-US"/>
-        </w:rPr>
-        <w:t>, a threshold of 0.5 and a weight of 0.005.</w:t>
+        <w:t>) and the Exp2Syn Point Process at node 50 in cell 1 with a delay of 0 ms, a threshold of 0.5 and a weight of 0.005.</w:t>
       </w:r>
     </w:p>
     <w:p>
@@ -8289,21 +8186,7 @@
         <w:rPr>
           <w:lang w:val="en-US"/>
         </w:rPr>
-        <w:t xml:space="preserve"> the current </w:t>
-      </w:r>
-      <w:proofErr w:type="spellStart"/>
-      <w:r>
-        <w:rPr>
-          <w:lang w:val="en-US"/>
-        </w:rPr>
-        <w:t>i</w:t>
-      </w:r>
-      <w:proofErr w:type="spellEnd"/>
-      <w:r>
-        <w:rPr>
-          <w:lang w:val="en-US"/>
-        </w:rPr>
-        <w:t xml:space="preserve"> of the Exp2Syn at node 50</w:t>
+        <w:t xml:space="preserve"> the current i of the Exp2Syn at node 50</w:t>
       </w:r>
     </w:p>
     <w:p>
@@ -8344,14 +8227,14 @@
         <w:rPr>
           <w:lang w:val="en-US"/>
         </w:rPr>
-        <w:t xml:space="preserve"> [1:10] for ‘node’ or {‘v’,’</w:t>
-      </w:r>
-      <w:proofErr w:type="spellStart"/>
-      <w:r>
-        <w:rPr>
-          <w:lang w:val="en-US"/>
-        </w:rPr>
-        <w:t>i</w:t>
+        <w:t xml:space="preserve"> [1:10] for ‘node’ or {‘</w:t>
+      </w:r>
+      <w:proofErr w:type="spellStart"/>
+      <w:r>
+        <w:rPr>
+          <w:lang w:val="en-US"/>
+        </w:rPr>
+        <w:t>v’,’i</w:t>
       </w:r>
       <w:proofErr w:type="spellEnd"/>
       <w:r>
@@ -8628,21 +8511,7 @@
         <w:rPr>
           <w:lang w:val="en-US"/>
         </w:rPr>
-        <w:t xml:space="preserve">fields ‘play’ (defining the parameter(s) to be overwritten), ‘times’ (defining the times in </w:t>
-      </w:r>
-      <w:proofErr w:type="spellStart"/>
-      <w:r>
-        <w:rPr>
-          <w:lang w:val="en-US"/>
-        </w:rPr>
-        <w:t>ms</w:t>
-      </w:r>
-      <w:proofErr w:type="spellEnd"/>
-      <w:r>
-        <w:rPr>
-          <w:lang w:val="en-US"/>
-        </w:rPr>
-        <w:t xml:space="preserve"> at which a change should happen), ‘value’ (comprising the value(s) to be played at the specified time(s)) and ‘node’ (defining the node(s) where th</w:t>
+        <w:t>fields ‘play’ (defining the parameter(s) to be overwritten), ‘times’ (defining the times in ms at which a change should happen), ‘value’ (comprising the value(s) to be played at the specified time(s)) and ‘node’ (defining the node(s) where th</w:t>
       </w:r>
       <w:r>
         <w:rPr>
@@ -8811,21 +8680,7 @@
         <w:rPr>
           <w:lang w:val="en-US"/>
         </w:rPr>
-        <w:t xml:space="preserve"> of cell 3 at node 1 linearly within 100 </w:t>
-      </w:r>
-      <w:proofErr w:type="spellStart"/>
-      <w:r>
-        <w:rPr>
-          <w:lang w:val="en-US"/>
-        </w:rPr>
-        <w:t>ms</w:t>
-      </w:r>
-      <w:proofErr w:type="spellEnd"/>
-      <w:r>
-        <w:rPr>
-          <w:lang w:val="en-US"/>
-        </w:rPr>
-        <w:t xml:space="preserve"> write </w:t>
+        <w:t xml:space="preserve"> of cell 3 at node 1 linearly within 100 ms write </w:t>
       </w:r>
     </w:p>
     <w:p>
@@ -8925,21 +8780,7 @@
         <w:rPr>
           <w:lang w:val="en-US"/>
         </w:rPr>
-        <w:t xml:space="preserve">) so that it is active from 100 to 160 </w:t>
-      </w:r>
-      <w:proofErr w:type="spellStart"/>
-      <w:r>
-        <w:rPr>
-          <w:lang w:val="en-US"/>
-        </w:rPr>
-        <w:t>ms</w:t>
-      </w:r>
-      <w:proofErr w:type="spellEnd"/>
-      <w:r>
-        <w:rPr>
-          <w:lang w:val="en-US"/>
-        </w:rPr>
-        <w:t xml:space="preserve">, write </w:t>
+        <w:t xml:space="preserve">) so that it is active from 100 to 160 ms, write </w:t>
       </w:r>
     </w:p>
     <w:p>
@@ -9031,21 +8872,7 @@
         <w:rPr>
           <w:lang w:val="en-US"/>
         </w:rPr>
-        <w:t xml:space="preserve">To shut down the current </w:t>
-      </w:r>
-      <w:proofErr w:type="spellStart"/>
-      <w:r>
-        <w:rPr>
-          <w:lang w:val="en-US"/>
-        </w:rPr>
-        <w:t>i</w:t>
-      </w:r>
-      <w:proofErr w:type="spellEnd"/>
-      <w:r>
-        <w:rPr>
-          <w:lang w:val="en-US"/>
-        </w:rPr>
-        <w:t xml:space="preserve"> of the Exp2Syn P</w:t>
+        <w:t>To shut down the current i of the Exp2Syn P</w:t>
       </w:r>
       <w:r>
         <w:rPr>
@@ -9069,21 +8896,7 @@
         <w:rPr>
           <w:lang w:val="en-US"/>
         </w:rPr>
-        <w:t xml:space="preserve"> at node 50 of cell 1 after 200 </w:t>
-      </w:r>
-      <w:proofErr w:type="spellStart"/>
-      <w:r>
-        <w:rPr>
-          <w:lang w:val="en-US"/>
-        </w:rPr>
-        <w:t>ms</w:t>
-      </w:r>
-      <w:proofErr w:type="spellEnd"/>
-      <w:r>
-        <w:rPr>
-          <w:lang w:val="en-US"/>
-        </w:rPr>
-        <w:t xml:space="preserve"> write </w:t>
+        <w:t xml:space="preserve"> at node 50 of cell 1 after 200 ms write </w:t>
       </w:r>
       <w:bookmarkStart w:id="72" w:name="OLE_LINK28"/>
       <w:bookmarkStart w:id="73" w:name="OLE_LINK29"/>
@@ -9246,14 +9059,14 @@
         <w:rPr>
           <w:lang w:val="en-US"/>
         </w:rPr>
-        <w:t xml:space="preserve"> [1:10] for ‘node’ or {‘v’,’</w:t>
-      </w:r>
-      <w:proofErr w:type="spellStart"/>
-      <w:r>
-        <w:rPr>
-          <w:lang w:val="en-US"/>
-        </w:rPr>
-        <w:t>i</w:t>
+        <w:t xml:space="preserve"> [1:10] for ‘node’ or {‘</w:t>
+      </w:r>
+      <w:proofErr w:type="spellStart"/>
+      <w:r>
+        <w:rPr>
+          <w:lang w:val="en-US"/>
+        </w:rPr>
+        <w:t>v’,’i</w:t>
       </w:r>
       <w:proofErr w:type="spellEnd"/>
       <w:r>
@@ -13949,21 +13762,7 @@
         <w:rPr>
           <w:lang w:val="en-US"/>
         </w:rPr>
-        <w:t xml:space="preserve"> several different simulations, such as single current injection, current injection with increasing amplitudes computed in parallel, and mapping of the </w:t>
-      </w:r>
-      <w:proofErr w:type="spellStart"/>
-      <w:r>
-        <w:rPr>
-          <w:lang w:val="en-US"/>
-        </w:rPr>
-        <w:t>backpropagating</w:t>
-      </w:r>
-      <w:proofErr w:type="spellEnd"/>
-      <w:r>
-        <w:rPr>
-          <w:lang w:val="en-US"/>
-        </w:rPr>
-        <w:t xml:space="preserve"> action potential</w:t>
+        <w:t xml:space="preserve"> several different simulations, such as single current injection, current injection with increasing amplitudes computed in parallel, and mapping of the backpropagating action potential</w:t>
       </w:r>
       <w:r>
         <w:rPr>
@@ -16184,7 +15983,7 @@
 </file>
 
 <file path=customXml/itemProps1.xml><?xml version="1.0" encoding="utf-8"?>
-<ds:datastoreItem xmlns:ds="http://schemas.openxmlformats.org/officeDocument/2006/customXml" ds:itemID="{3D30275D-2115-4C0C-A0BE-DAA5D023DCE5}">
+<ds:datastoreItem xmlns:ds="http://schemas.openxmlformats.org/officeDocument/2006/customXml" ds:itemID="{41F4E14C-EE23-427D-BAD1-925CE477BC0F}">
   <ds:schemaRefs>
     <ds:schemaRef ds:uri="http://schemas.openxmlformats.org/officeDocument/2006/bibliography"/>
   </ds:schemaRefs>

</xml_diff>

<commit_message>
V081: deleting unnecessary stuff
</commit_message>
<xml_diff>
--- a/Documentation T2N.docx
+++ b/Documentation T2N.docx
@@ -1858,8 +1858,6 @@
         </w:rPr>
         <w:t xml:space="preserve"> It is </w:t>
       </w:r>
-      <w:bookmarkStart w:id="23" w:name="_GoBack"/>
-      <w:bookmarkEnd w:id="23"/>
       <w:r>
         <w:rPr>
           <w:lang w:val="en-US"/>
@@ -2322,19 +2320,32 @@
         <w:rPr>
           <w:lang w:val="en-US"/>
         </w:rPr>
-        <w:t>. This definition is mandatory</w:t>
-      </w:r>
-      <w:r>
-        <w:rPr>
-          <w:lang w:val="en-US"/>
-        </w:rPr>
-        <w:t xml:space="preserve"> on Windows but ignored on Linux/Mac</w:t>
-      </w:r>
-      <w:r>
-        <w:rPr>
-          <w:lang w:val="en-US"/>
-        </w:rPr>
-        <w:t>!</w:t>
+        <w:t xml:space="preserve">. This definition is </w:t>
+      </w:r>
+      <w:r>
+        <w:rPr>
+          <w:lang w:val="en-US"/>
+        </w:rPr>
+        <w:t>only interesting on</w:t>
+      </w:r>
+      <w:r>
+        <w:rPr>
+          <w:lang w:val="en-US"/>
+        </w:rPr>
+        <w:t xml:space="preserve"> Windows but ignored on Linux/Mac</w:t>
+      </w:r>
+      <w:r>
+        <w:rPr>
+          <w:lang w:val="en-US"/>
+        </w:rPr>
+        <w:t xml:space="preserve">. Alternatively, if this information is not </w:t>
+      </w:r>
+      <w:r>
+        <w:rPr>
+          <w:lang w:val="en-US"/>
+        </w:rPr>
+        <w:lastRenderedPageBreak/>
+        <w:t>provided, T2N asks for the path to nrniv.exe and keeps this information in the nrniv_win.txt in the T2N folder.</w:t>
       </w:r>
     </w:p>
     <w:p>
@@ -2354,7 +2365,6 @@
           <w:rStyle w:val="IntenseEmphasis"/>
           <w:lang w:val="en-US"/>
         </w:rPr>
-        <w:lastRenderedPageBreak/>
         <w:t>nrnmech</w:t>
       </w:r>
       <w:proofErr w:type="spellEnd"/>
@@ -2523,8 +2533,8 @@
         </w:rPr>
         <w:t xml:space="preserve">’ for </w:t>
       </w:r>
-      <w:bookmarkStart w:id="24" w:name="OLE_LINK10"/>
-      <w:bookmarkStart w:id="25" w:name="OLE_LINK11"/>
+      <w:bookmarkStart w:id="23" w:name="OLE_LINK10"/>
+      <w:bookmarkStart w:id="24" w:name="OLE_LINK11"/>
       <w:r>
         <w:rPr>
           <w:lang w:val="en-US"/>
@@ -2868,9 +2878,9 @@
           <w:lang w:val="en-US"/>
         </w:rPr>
       </w:pPr>
-      <w:bookmarkStart w:id="26" w:name="OLE_LINK12"/>
-      <w:bookmarkStart w:id="27" w:name="OLE_LINK13"/>
-      <w:bookmarkStart w:id="28" w:name="OLE_LINK14"/>
+      <w:bookmarkStart w:id="25" w:name="OLE_LINK12"/>
+      <w:bookmarkStart w:id="26" w:name="OLE_LINK13"/>
+      <w:bookmarkStart w:id="27" w:name="OLE_LINK14"/>
       <w:proofErr w:type="spellStart"/>
       <w:proofErr w:type="gramStart"/>
       <w:r>
@@ -2949,15 +2959,8 @@
           <w:lang w:val="en-US"/>
         </w:rPr>
       </w:pPr>
-    </w:p>
-    <w:p>
-      <w:pPr>
-        <w:ind w:left="2124" w:hanging="2124"/>
-        <w:rPr>
-          <w:rStyle w:val="IntenseEmphasis"/>
-          <w:lang w:val="en-US"/>
-        </w:rPr>
-      </w:pPr>
+      <w:bookmarkStart w:id="28" w:name="_GoBack"/>
+      <w:bookmarkEnd w:id="28"/>
       <w:proofErr w:type="spellStart"/>
       <w:proofErr w:type="gramStart"/>
       <w:r>
@@ -3034,11 +3037,11 @@
         <w:t>. This also transforms the T2N output time vector into a cell array containing an individual time vector for each cell.</w:t>
       </w:r>
     </w:p>
+    <w:bookmarkEnd w:id="23"/>
     <w:bookmarkEnd w:id="24"/>
     <w:bookmarkEnd w:id="25"/>
     <w:bookmarkEnd w:id="26"/>
     <w:bookmarkEnd w:id="27"/>
-    <w:bookmarkEnd w:id="28"/>
     <w:p>
       <w:pPr>
         <w:tabs>
@@ -15983,7 +15986,7 @@
 </file>
 
 <file path=customXml/itemProps1.xml><?xml version="1.0" encoding="utf-8"?>
-<ds:datastoreItem xmlns:ds="http://schemas.openxmlformats.org/officeDocument/2006/customXml" ds:itemID="{41F4E14C-EE23-427D-BAD1-925CE477BC0F}">
+<ds:datastoreItem xmlns:ds="http://schemas.openxmlformats.org/officeDocument/2006/customXml" ds:itemID="{B2702E1F-40BD-46D2-835D-4DBCEB4F5990}">
   <ds:schemaRefs>
     <ds:schemaRef ds:uri="http://schemas.openxmlformats.org/officeDocument/2006/bibliography"/>
   </ds:schemaRefs>

</xml_diff>

<commit_message>
deleted params.morphfolder specification. is now "morphos" and "morphos/hoc" as standard
</commit_message>
<xml_diff>
--- a/Documentation T2N.docx
+++ b/Documentation T2N.docx
@@ -260,15 +260,32 @@
         </w:rPr>
         <w:t xml:space="preserve"> and available at </w:t>
       </w:r>
-      <w:hyperlink r:id="rId9" w:history="1">
-        <w:r>
-          <w:rPr>
-            <w:rStyle w:val="Hyperlink"/>
-            <w:lang w:val="en-US"/>
-          </w:rPr>
-          <w:t>www.treestoolbox.org/T2N</w:t>
-        </w:r>
-      </w:hyperlink>
+      <w:r>
+        <w:fldChar w:fldCharType="begin"/>
+      </w:r>
+      <w:r>
+        <w:rPr>
+          <w:lang w:val="en-US"/>
+        </w:rPr>
+        <w:instrText xml:space="preserve"> HYPERLINK "http://www.treestoolbox.org/" </w:instrText>
+      </w:r>
+      <w:r>
+        <w:fldChar w:fldCharType="separate"/>
+      </w:r>
+      <w:r>
+        <w:rPr>
+          <w:rStyle w:val="Hyperlink"/>
+          <w:lang w:val="en-US"/>
+        </w:rPr>
+        <w:t>www.treestoolbox.org/T2N</w:t>
+      </w:r>
+      <w:r>
+        <w:rPr>
+          <w:rStyle w:val="Hyperlink"/>
+          <w:lang w:val="en-US"/>
+        </w:rPr>
+        <w:fldChar w:fldCharType="end"/>
+      </w:r>
       <w:r>
         <w:rPr>
           <w:lang w:val="en-US"/>
@@ -281,15 +298,32 @@
         </w:rPr>
         <w:t xml:space="preserve">can be issued to </w:t>
       </w:r>
-      <w:hyperlink r:id="rId10" w:history="1">
-        <w:r>
-          <w:rPr>
-            <w:rStyle w:val="Hyperlink"/>
-            <w:lang w:val="en-US"/>
-          </w:rPr>
-          <w:t>beining@fias.uni-frankfurt.de</w:t>
-        </w:r>
-      </w:hyperlink>
+      <w:r>
+        <w:fldChar w:fldCharType="begin"/>
+      </w:r>
+      <w:r>
+        <w:rPr>
+          <w:lang w:val="en-US"/>
+        </w:rPr>
+        <w:instrText xml:space="preserve"> HYPERLINK "mailto:beining@fias.uni-frankfurt.de" </w:instrText>
+      </w:r>
+      <w:r>
+        <w:fldChar w:fldCharType="separate"/>
+      </w:r>
+      <w:r>
+        <w:rPr>
+          <w:rStyle w:val="Hyperlink"/>
+          <w:lang w:val="en-US"/>
+        </w:rPr>
+        <w:t>beining@fias.uni-frankfurt.de</w:t>
+      </w:r>
+      <w:r>
+        <w:rPr>
+          <w:rStyle w:val="Hyperlink"/>
+          <w:lang w:val="en-US"/>
+        </w:rPr>
+        <w:fldChar w:fldCharType="end"/>
+      </w:r>
       <w:r>
         <w:rPr>
           <w:lang w:val="en-US"/>
@@ -2161,6 +2195,8 @@
           <w:lang w:val="en-US"/>
         </w:rPr>
       </w:pPr>
+      <w:bookmarkStart w:id="23" w:name="_GoBack"/>
+      <w:bookmarkEnd w:id="23"/>
       <w:proofErr w:type="spellStart"/>
       <w:proofErr w:type="gramStart"/>
       <w:r>
@@ -2168,7 +2204,7 @@
           <w:rStyle w:val="IntenseEmphasis"/>
           <w:lang w:val="en-US"/>
         </w:rPr>
-        <w:t>morphfolder</w:t>
+        <w:t>neuronpath</w:t>
       </w:r>
       <w:proofErr w:type="spellEnd"/>
       <w:proofErr w:type="gramEnd"/>
@@ -2189,7 +2225,7 @@
         <w:rPr>
           <w:lang w:val="en-US"/>
         </w:rPr>
-        <w:t>relative</w:t>
+        <w:t>absolute</w:t>
       </w:r>
       <w:r>
         <w:rPr>
@@ -2201,49 +2237,49 @@
         <w:rPr>
           <w:lang w:val="en-US"/>
         </w:rPr>
-        <w:t xml:space="preserve"> </w:t>
-      </w:r>
-      <w:r>
-        <w:rPr>
-          <w:lang w:val="en-US"/>
-        </w:rPr>
-        <w:t>path</w:t>
-      </w:r>
-      <w:r>
-        <w:rPr>
-          <w:lang w:val="en-US"/>
-        </w:rPr>
-        <w:t xml:space="preserve"> </w:t>
-      </w:r>
-      <w:r>
-        <w:rPr>
-          <w:lang w:val="en-US"/>
-        </w:rPr>
-        <w:t xml:space="preserve">to the folder </w:t>
-      </w:r>
-      <w:r>
-        <w:rPr>
-          <w:lang w:val="en-US"/>
-        </w:rPr>
-        <w:t xml:space="preserve">where </w:t>
-      </w:r>
-      <w:r>
-        <w:rPr>
-          <w:lang w:val="en-US"/>
-        </w:rPr>
-        <w:t>the NEURON morphology</w:t>
-      </w:r>
-      <w:r>
-        <w:rPr>
-          <w:lang w:val="en-US"/>
-        </w:rPr>
-        <w:t xml:space="preserve"> templates</w:t>
-      </w:r>
-      <w:r>
-        <w:rPr>
-          <w:lang w:val="en-US"/>
-        </w:rPr>
-        <w:t xml:space="preserve"> will be written to / opened from</w:t>
+        <w:t xml:space="preserve"> path to the NEURON </w:t>
+      </w:r>
+      <w:r>
+        <w:rPr>
+          <w:lang w:val="en-US"/>
+        </w:rPr>
+        <w:t>executable “</w:t>
+      </w:r>
+      <w:r>
+        <w:rPr>
+          <w:lang w:val="en-US"/>
+        </w:rPr>
+        <w:t>nrniv.exe</w:t>
+      </w:r>
+      <w:r>
+        <w:rPr>
+          <w:lang w:val="en-US"/>
+        </w:rPr>
+        <w:t>”</w:t>
+      </w:r>
+      <w:r>
+        <w:rPr>
+          <w:lang w:val="en-US"/>
+        </w:rPr>
+        <w:t xml:space="preserve">. This definition is </w:t>
+      </w:r>
+      <w:r>
+        <w:rPr>
+          <w:lang w:val="en-US"/>
+        </w:rPr>
+        <w:t>only interesting on</w:t>
+      </w:r>
+      <w:r>
+        <w:rPr>
+          <w:lang w:val="en-US"/>
+        </w:rPr>
+        <w:t xml:space="preserve"> Windows but ignored on Linux/Mac</w:t>
+      </w:r>
+      <w:r>
+        <w:rPr>
+          <w:lang w:val="en-US"/>
+        </w:rPr>
+        <w:t>. Alternatively, if this information is not provided, T2N asks for the path to nrniv.exe and keeps this information in the nrniv_win.txt in the T2N folder.</w:t>
       </w:r>
     </w:p>
     <w:p>
@@ -2263,7 +2299,8 @@
           <w:rStyle w:val="IntenseEmphasis"/>
           <w:lang w:val="en-US"/>
         </w:rPr>
-        <w:t>neuronpath</w:t>
+        <w:lastRenderedPageBreak/>
+        <w:t>nrnmech</w:t>
       </w:r>
       <w:proofErr w:type="spellEnd"/>
       <w:proofErr w:type="gramEnd"/>
@@ -2278,74 +2315,91 @@
           <w:lang w:val="en-US"/>
         </w:rPr>
         <w:tab/>
-        <w:t>This is the (</w:t>
-      </w:r>
-      <w:r>
-        <w:rPr>
-          <w:lang w:val="en-US"/>
-        </w:rPr>
-        <w:t>absolute</w:t>
-      </w:r>
-      <w:r>
-        <w:rPr>
-          <w:lang w:val="en-US"/>
-        </w:rPr>
-        <w:t>)</w:t>
-      </w:r>
-      <w:r>
-        <w:rPr>
-          <w:lang w:val="en-US"/>
-        </w:rPr>
-        <w:t xml:space="preserve"> path to the NEURON </w:t>
-      </w:r>
-      <w:r>
-        <w:rPr>
-          <w:lang w:val="en-US"/>
-        </w:rPr>
-        <w:t>executable “</w:t>
-      </w:r>
-      <w:r>
-        <w:rPr>
-          <w:lang w:val="en-US"/>
-        </w:rPr>
-        <w:t>nrniv.exe</w:t>
-      </w:r>
-      <w:r>
-        <w:rPr>
-          <w:lang w:val="en-US"/>
-        </w:rPr>
-        <w:t>”</w:t>
-      </w:r>
-      <w:r>
-        <w:rPr>
-          <w:lang w:val="en-US"/>
-        </w:rPr>
-        <w:t xml:space="preserve">. This definition is </w:t>
-      </w:r>
-      <w:r>
-        <w:rPr>
-          <w:lang w:val="en-US"/>
-        </w:rPr>
-        <w:t>only interesting on</w:t>
-      </w:r>
-      <w:r>
-        <w:rPr>
-          <w:lang w:val="en-US"/>
-        </w:rPr>
-        <w:t xml:space="preserve"> Windows but ignored on Linux/Mac</w:t>
-      </w:r>
-      <w:r>
-        <w:rPr>
-          <w:lang w:val="en-US"/>
-        </w:rPr>
-        <w:t xml:space="preserve">. Alternatively, if this information is not </w:t>
-      </w:r>
-      <w:r>
-        <w:rPr>
-          <w:lang w:val="en-US"/>
-        </w:rPr>
-        <w:lastRenderedPageBreak/>
-        <w:t>provided, T2N asks for the path to nrniv.exe and keeps this information in the nrniv_win.txt in the T2N folder.</w:t>
+        <w:t>By default, if there exists a “nrnmech.dll” file (containing the compiled mod files) in the current working directory of NEURON, it loads it. I</w:t>
+      </w:r>
+      <w:r>
+        <w:rPr>
+          <w:lang w:val="en-US"/>
+        </w:rPr>
+        <w:t xml:space="preserve">f another </w:t>
+      </w:r>
+      <w:proofErr w:type="spellStart"/>
+      <w:r>
+        <w:rPr>
+          <w:lang w:val="en-US"/>
+        </w:rPr>
+        <w:t>dll</w:t>
+      </w:r>
+      <w:proofErr w:type="spellEnd"/>
+      <w:r>
+        <w:rPr>
+          <w:lang w:val="en-US"/>
+        </w:rPr>
+        <w:t xml:space="preserve"> </w:t>
+      </w:r>
+      <w:r>
+        <w:rPr>
+          <w:lang w:val="en-US"/>
+        </w:rPr>
+        <w:t xml:space="preserve">should be loaded from the standard folder </w:t>
+      </w:r>
+      <w:proofErr w:type="spellStart"/>
+      <w:r>
+        <w:rPr>
+          <w:lang w:val="en-US"/>
+        </w:rPr>
+        <w:t>lib_mech</w:t>
+      </w:r>
+      <w:proofErr w:type="spellEnd"/>
+      <w:r>
+        <w:rPr>
+          <w:lang w:val="en-US"/>
+        </w:rPr>
+        <w:t>, the file’s name can be defined here</w:t>
+      </w:r>
+      <w:r>
+        <w:rPr>
+          <w:lang w:val="en-US"/>
+        </w:rPr>
+        <w:t xml:space="preserve">. </w:t>
+      </w:r>
+      <w:r>
+        <w:rPr>
+          <w:lang w:val="en-US"/>
+        </w:rPr>
+        <w:t>This c</w:t>
+      </w:r>
+      <w:r>
+        <w:rPr>
+          <w:lang w:val="en-US"/>
+        </w:rPr>
+        <w:t xml:space="preserve">an also be a cell array of strings, if more than one </w:t>
+      </w:r>
+      <w:proofErr w:type="spellStart"/>
+      <w:r>
+        <w:rPr>
+          <w:lang w:val="en-US"/>
+        </w:rPr>
+        <w:t>dll</w:t>
+      </w:r>
+      <w:proofErr w:type="spellEnd"/>
+      <w:r>
+        <w:rPr>
+          <w:lang w:val="en-US"/>
+        </w:rPr>
+        <w:t xml:space="preserve"> has to be loaded. Be aware that one and the same mechanism can only be loaded once</w:t>
+      </w:r>
+      <w:r>
+        <w:rPr>
+          <w:lang w:val="en-US"/>
+        </w:rPr>
+        <w:t xml:space="preserve"> and an error will occur in NEURON if this is not considered!</w:t>
+      </w:r>
+      <w:r>
+        <w:rPr>
+          <w:lang w:val="en-US"/>
+        </w:rPr>
+        <w:t xml:space="preserve"> This feature does not work on Linux/Mac.</w:t>
       </w:r>
     </w:p>
     <w:p>
@@ -2365,7 +2419,7 @@
           <w:rStyle w:val="IntenseEmphasis"/>
           <w:lang w:val="en-US"/>
         </w:rPr>
-        <w:t>nrnmech</w:t>
+        <w:t>nseg</w:t>
       </w:r>
       <w:proofErr w:type="spellEnd"/>
       <w:proofErr w:type="gramEnd"/>
@@ -2380,91 +2434,95 @@
           <w:lang w:val="en-US"/>
         </w:rPr>
         <w:tab/>
-        <w:t>By default, if there exists a “nrnmech.dll” file (containing the compiled mod files) in the current working directory of NEURON, it loads it. I</w:t>
-      </w:r>
-      <w:r>
-        <w:rPr>
-          <w:lang w:val="en-US"/>
-        </w:rPr>
-        <w:t xml:space="preserve">f another </w:t>
-      </w:r>
-      <w:proofErr w:type="spellStart"/>
-      <w:r>
-        <w:rPr>
-          <w:lang w:val="en-US"/>
-        </w:rPr>
-        <w:t>dll</w:t>
-      </w:r>
-      <w:proofErr w:type="spellEnd"/>
-      <w:r>
-        <w:rPr>
-          <w:lang w:val="en-US"/>
-        </w:rPr>
-        <w:t xml:space="preserve"> </w:t>
-      </w:r>
-      <w:r>
-        <w:rPr>
-          <w:lang w:val="en-US"/>
-        </w:rPr>
-        <w:t xml:space="preserve">should be loaded from the standard folder </w:t>
-      </w:r>
-      <w:proofErr w:type="spellStart"/>
-      <w:r>
-        <w:rPr>
-          <w:lang w:val="en-US"/>
-        </w:rPr>
-        <w:t>lib_mech</w:t>
-      </w:r>
-      <w:proofErr w:type="spellEnd"/>
-      <w:r>
-        <w:rPr>
-          <w:lang w:val="en-US"/>
-        </w:rPr>
-        <w:t>, the file’s name can be defined here</w:t>
-      </w:r>
-      <w:r>
-        <w:rPr>
-          <w:lang w:val="en-US"/>
-        </w:rPr>
-        <w:t xml:space="preserve">. </w:t>
-      </w:r>
-      <w:r>
-        <w:rPr>
-          <w:lang w:val="en-US"/>
-        </w:rPr>
-        <w:t>This c</w:t>
-      </w:r>
-      <w:r>
-        <w:rPr>
-          <w:lang w:val="en-US"/>
-        </w:rPr>
-        <w:t xml:space="preserve">an also be a cell array of strings, if more than one </w:t>
-      </w:r>
-      <w:proofErr w:type="spellStart"/>
-      <w:r>
-        <w:rPr>
-          <w:lang w:val="en-US"/>
-        </w:rPr>
-        <w:t>dll</w:t>
-      </w:r>
-      <w:proofErr w:type="spellEnd"/>
-      <w:r>
-        <w:rPr>
-          <w:lang w:val="en-US"/>
-        </w:rPr>
-        <w:t xml:space="preserve"> has to be loaded. Be aware that one and the same mechanism can only be loaded once</w:t>
-      </w:r>
-      <w:r>
-        <w:rPr>
-          <w:lang w:val="en-US"/>
-        </w:rPr>
-        <w:t xml:space="preserve"> and an error will occur in NEURON if this is not considered!</w:t>
-      </w:r>
-      <w:r>
-        <w:rPr>
-          <w:lang w:val="en-US"/>
-        </w:rPr>
-        <w:t xml:space="preserve"> This feature does not work on Linux/Mac.</w:t>
+        <w:t xml:space="preserve">This can be a number defining the </w:t>
+      </w:r>
+      <w:r>
+        <w:rPr>
+          <w:lang w:val="en-US"/>
+        </w:rPr>
+        <w:t>number of segments per section</w:t>
+      </w:r>
+      <w:r>
+        <w:rPr>
+          <w:lang w:val="en-US"/>
+        </w:rPr>
+        <w:t xml:space="preserve">. Alternatively, this can be a string with </w:t>
+      </w:r>
+      <w:r>
+        <w:rPr>
+          <w:lang w:val="en-US"/>
+        </w:rPr>
+        <w:t>‘</w:t>
+      </w:r>
+      <w:proofErr w:type="spellStart"/>
+      <w:r>
+        <w:rPr>
+          <w:lang w:val="en-US"/>
+        </w:rPr>
+        <w:t>dlambda</w:t>
+      </w:r>
+      <w:proofErr w:type="spellEnd"/>
+      <w:r>
+        <w:rPr>
+          <w:lang w:val="en-US"/>
+        </w:rPr>
+        <w:t xml:space="preserve">’ for </w:t>
+      </w:r>
+      <w:bookmarkStart w:id="24" w:name="OLE_LINK10"/>
+      <w:bookmarkStart w:id="25" w:name="OLE_LINK11"/>
+      <w:r>
+        <w:rPr>
+          <w:lang w:val="en-US"/>
+        </w:rPr>
+        <w:t xml:space="preserve">using the </w:t>
+      </w:r>
+      <w:proofErr w:type="spellStart"/>
+      <w:r>
+        <w:rPr>
+          <w:lang w:val="en-US"/>
+        </w:rPr>
+        <w:t>dlambda</w:t>
+      </w:r>
+      <w:proofErr w:type="spellEnd"/>
+      <w:r>
+        <w:rPr>
+          <w:lang w:val="en-US"/>
+        </w:rPr>
+        <w:t xml:space="preserve"> rule</w:t>
+      </w:r>
+      <w:r>
+        <w:rPr>
+          <w:lang w:val="en-US"/>
+        </w:rPr>
+        <w:t xml:space="preserve"> to define </w:t>
+      </w:r>
+      <w:proofErr w:type="spellStart"/>
+      <w:r>
+        <w:rPr>
+          <w:lang w:val="en-US"/>
+        </w:rPr>
+        <w:t>nseg</w:t>
+      </w:r>
+      <w:proofErr w:type="spellEnd"/>
+      <w:r>
+        <w:rPr>
+          <w:lang w:val="en-US"/>
+        </w:rPr>
+        <w:t>, or it can be ‘</w:t>
+      </w:r>
+      <w:proofErr w:type="spellStart"/>
+      <w:r>
+        <w:rPr>
+          <w:lang w:val="en-US"/>
+        </w:rPr>
+        <w:t>eachX</w:t>
+      </w:r>
+      <w:proofErr w:type="spellEnd"/>
+      <w:r>
+        <w:rPr>
+          <w:lang w:val="en-US"/>
+        </w:rPr>
+        <w:t>’, where X is a number defining the distance in microns between segment nodes.</w:t>
       </w:r>
     </w:p>
     <w:p>
@@ -2484,7 +2542,7 @@
           <w:rStyle w:val="IntenseEmphasis"/>
           <w:lang w:val="en-US"/>
         </w:rPr>
-        <w:t>nseg</w:t>
+        <w:t>numCores</w:t>
       </w:r>
       <w:proofErr w:type="spellEnd"/>
       <w:proofErr w:type="gramEnd"/>
@@ -2499,95 +2557,13 @@
           <w:lang w:val="en-US"/>
         </w:rPr>
         <w:tab/>
-        <w:t xml:space="preserve">This can be a number defining the </w:t>
-      </w:r>
-      <w:r>
-        <w:rPr>
-          <w:lang w:val="en-US"/>
-        </w:rPr>
-        <w:t>number of segments per section</w:t>
-      </w:r>
-      <w:r>
-        <w:rPr>
-          <w:lang w:val="en-US"/>
-        </w:rPr>
-        <w:t xml:space="preserve">. Alternatively, this can be a string with </w:t>
-      </w:r>
-      <w:r>
-        <w:rPr>
-          <w:lang w:val="en-US"/>
-        </w:rPr>
-        <w:t>‘</w:t>
-      </w:r>
-      <w:proofErr w:type="spellStart"/>
-      <w:r>
-        <w:rPr>
-          <w:lang w:val="en-US"/>
-        </w:rPr>
-        <w:t>dlambda</w:t>
-      </w:r>
-      <w:proofErr w:type="spellEnd"/>
-      <w:r>
-        <w:rPr>
-          <w:lang w:val="en-US"/>
-        </w:rPr>
-        <w:t xml:space="preserve">’ for </w:t>
-      </w:r>
-      <w:bookmarkStart w:id="23" w:name="OLE_LINK10"/>
-      <w:bookmarkStart w:id="24" w:name="OLE_LINK11"/>
-      <w:r>
-        <w:rPr>
-          <w:lang w:val="en-US"/>
-        </w:rPr>
-        <w:t xml:space="preserve">using the </w:t>
-      </w:r>
-      <w:proofErr w:type="spellStart"/>
-      <w:r>
-        <w:rPr>
-          <w:lang w:val="en-US"/>
-        </w:rPr>
-        <w:t>dlambda</w:t>
-      </w:r>
-      <w:proofErr w:type="spellEnd"/>
-      <w:r>
-        <w:rPr>
-          <w:lang w:val="en-US"/>
-        </w:rPr>
-        <w:t xml:space="preserve"> rule</w:t>
-      </w:r>
-      <w:r>
-        <w:rPr>
-          <w:lang w:val="en-US"/>
-        </w:rPr>
-        <w:t xml:space="preserve"> to define </w:t>
-      </w:r>
-      <w:proofErr w:type="spellStart"/>
-      <w:r>
-        <w:rPr>
-          <w:lang w:val="en-US"/>
-        </w:rPr>
-        <w:t>nseg</w:t>
-      </w:r>
-      <w:proofErr w:type="spellEnd"/>
-      <w:r>
-        <w:rPr>
-          <w:lang w:val="en-US"/>
-        </w:rPr>
-        <w:t>, or it can be ‘</w:t>
-      </w:r>
-      <w:proofErr w:type="spellStart"/>
-      <w:r>
-        <w:rPr>
-          <w:lang w:val="en-US"/>
-        </w:rPr>
-        <w:t>eachX</w:t>
-      </w:r>
-      <w:proofErr w:type="spellEnd"/>
-      <w:r>
-        <w:rPr>
-          <w:lang w:val="en-US"/>
-        </w:rPr>
-        <w:t>’, where X is a number defining the distance in microns between segment nodes.</w:t>
+        <w:t xml:space="preserve">This </w:t>
+      </w:r>
+      <w:r>
+        <w:rPr>
+          <w:lang w:val="en-US"/>
+        </w:rPr>
+        <w:t>number defines the number of cores that should be used to distribute simulations on. If not defined, T2N automatically assigns simulations to each physical core.</w:t>
       </w:r>
     </w:p>
     <w:p>
@@ -2607,7 +2583,7 @@
           <w:rStyle w:val="IntenseEmphasis"/>
           <w:lang w:val="en-US"/>
         </w:rPr>
-        <w:t>numCores</w:t>
+        <w:t>prerun</w:t>
       </w:r>
       <w:proofErr w:type="spellEnd"/>
       <w:proofErr w:type="gramEnd"/>
@@ -2615,20 +2591,118 @@
         <w:rPr>
           <w:lang w:val="en-US"/>
         </w:rPr>
+        <w:t xml:space="preserve"> </w:t>
+      </w:r>
+      <w:r>
+        <w:rPr>
+          <w:lang w:val="en-US"/>
+        </w:rPr>
         <w:tab/>
-      </w:r>
-      <w:r>
-        <w:rPr>
+        <w:t xml:space="preserve">This defines a </w:t>
+      </w:r>
+      <w:proofErr w:type="spellStart"/>
+      <w:r>
+        <w:rPr>
+          <w:lang w:val="en-US"/>
+        </w:rPr>
+        <w:t>prerun</w:t>
+      </w:r>
+      <w:proofErr w:type="spellEnd"/>
+      <w:r>
+        <w:rPr>
+          <w:lang w:val="en-US"/>
+        </w:rPr>
+        <w:t xml:space="preserve"> time in ms during which the simulation runs in 10 ms time steps to let the system settle. For instance, an entry of 200 means that NEURON starts at -200 ms and lets the system settle until 0 </w:t>
+      </w:r>
+      <w:proofErr w:type="spellStart"/>
+      <w:proofErr w:type="gramStart"/>
+      <w:r>
+        <w:rPr>
+          <w:lang w:val="en-US"/>
+        </w:rPr>
+        <w:t>ms</w:t>
+      </w:r>
+      <w:proofErr w:type="gramEnd"/>
+      <w:r>
+        <w:rPr>
+          <w:lang w:val="en-US"/>
+        </w:rPr>
+        <w:t>.</w:t>
+      </w:r>
+      <w:proofErr w:type="spellEnd"/>
+      <w:r>
+        <w:rPr>
+          <w:lang w:val="en-US"/>
+        </w:rPr>
+        <w:t xml:space="preserve"> Then, the time is set to </w:t>
+      </w:r>
+      <w:proofErr w:type="spellStart"/>
+      <w:r>
+        <w:rPr>
+          <w:lang w:val="en-US"/>
+        </w:rPr>
+        <w:t>tstart</w:t>
+      </w:r>
+      <w:proofErr w:type="spellEnd"/>
+      <w:r>
+        <w:rPr>
+          <w:lang w:val="en-US"/>
+        </w:rPr>
+        <w:t xml:space="preserve"> and the normal simulation starts.</w:t>
+      </w:r>
+    </w:p>
+    <w:p>
+      <w:pPr>
+        <w:ind w:left="2124" w:hanging="2124"/>
+        <w:rPr>
+          <w:lang w:val="en-US"/>
+        </w:rPr>
+      </w:pPr>
+      <w:proofErr w:type="spellStart"/>
+      <w:proofErr w:type="gramStart"/>
+      <w:r>
+        <w:rPr>
+          <w:rStyle w:val="IntenseEmphasis"/>
+          <w:lang w:val="en-US"/>
+        </w:rPr>
+        <w:t>skiprun</w:t>
+      </w:r>
+      <w:proofErr w:type="spellEnd"/>
+      <w:proofErr w:type="gramEnd"/>
+      <w:r>
+        <w:rPr>
+          <w:rStyle w:val="IntenseEmphasis"/>
           <w:lang w:val="en-US"/>
         </w:rPr>
         <w:tab/>
-        <w:t xml:space="preserve">This </w:t>
-      </w:r>
-      <w:r>
-        <w:rPr>
-          <w:lang w:val="en-US"/>
-        </w:rPr>
-        <w:t>number defines the number of cores that should be used to distribute simulations on. If not defined, T2N automatically assigns simulations to each physical core.</w:t>
+      </w:r>
+      <w:r>
+        <w:rPr>
+          <w:lang w:val="en-US"/>
+        </w:rPr>
+        <w:t xml:space="preserve">This Boolean allows to write the NEURON hoc files without running them. This can be used if a custom code defined in </w:t>
+      </w:r>
+      <w:proofErr w:type="spellStart"/>
+      <w:r>
+        <w:rPr>
+          <w:rStyle w:val="IntenseEmphasis"/>
+          <w:lang w:val="en-US"/>
+        </w:rPr>
+        <w:t>neuron</w:t>
+      </w:r>
+      <w:r>
+        <w:rPr>
+          <w:rStyle w:val="IntenseEmphasis"/>
+          <w:lang w:val="en-US"/>
+        </w:rPr>
+        <w:t>.custom</w:t>
+      </w:r>
+      <w:proofErr w:type="spellEnd"/>
+      <w:r>
+        <w:rPr>
+          <w:lang w:val="en-US"/>
+        </w:rPr>
+        <w:t xml:space="preserve"> comprises a run command.</w:t>
       </w:r>
     </w:p>
     <w:p>
@@ -2648,7 +2722,7 @@
           <w:rStyle w:val="IntenseEmphasis"/>
           <w:lang w:val="en-US"/>
         </w:rPr>
-        <w:t>prerun</w:t>
+        <w:t>tstart</w:t>
       </w:r>
       <w:proofErr w:type="spellEnd"/>
       <w:proofErr w:type="gramEnd"/>
@@ -2656,38 +2730,39 @@
         <w:rPr>
           <w:lang w:val="en-US"/>
         </w:rPr>
-        <w:t xml:space="preserve"> </w:t>
-      </w:r>
-      <w:r>
-        <w:rPr>
-          <w:lang w:val="en-US"/>
-        </w:rPr>
         <w:tab/>
-        <w:t xml:space="preserve">This defines a </w:t>
-      </w:r>
-      <w:proofErr w:type="spellStart"/>
-      <w:r>
-        <w:rPr>
-          <w:lang w:val="en-US"/>
-        </w:rPr>
-        <w:t>prerun</w:t>
-      </w:r>
-      <w:proofErr w:type="spellEnd"/>
-      <w:r>
-        <w:rPr>
-          <w:lang w:val="en-US"/>
-        </w:rPr>
-        <w:t xml:space="preserve"> time in ms during which the simulation runs in 10 ms time steps to let the system settle. For instance, an entry of 200 means that NEURON starts at -200 ms and lets the system settle until 0 </w:t>
-      </w:r>
-      <w:proofErr w:type="spellStart"/>
-      <w:proofErr w:type="gramStart"/>
+      </w:r>
+      <w:r>
+        <w:rPr>
+          <w:lang w:val="en-US"/>
+        </w:rPr>
+        <w:t>This defines the s</w:t>
+      </w:r>
+      <w:r>
+        <w:rPr>
+          <w:lang w:val="en-US"/>
+        </w:rPr>
+        <w:t xml:space="preserve">tarting time of </w:t>
+      </w:r>
+      <w:r>
+        <w:rPr>
+          <w:lang w:val="en-US"/>
+        </w:rPr>
+        <w:t xml:space="preserve">the </w:t>
+      </w:r>
+      <w:r>
+        <w:rPr>
+          <w:lang w:val="en-US"/>
+        </w:rPr>
+        <w:t xml:space="preserve">simulation in </w:t>
+      </w:r>
+      <w:proofErr w:type="spellStart"/>
       <w:r>
         <w:rPr>
           <w:lang w:val="en-US"/>
         </w:rPr>
         <w:t>ms</w:t>
       </w:r>
-      <w:proofErr w:type="gramEnd"/>
       <w:r>
         <w:rPr>
           <w:lang w:val="en-US"/>
@@ -2699,76 +2774,34 @@
         <w:rPr>
           <w:lang w:val="en-US"/>
         </w:rPr>
-        <w:t xml:space="preserve"> Then, the time is set to </w:t>
-      </w:r>
-      <w:proofErr w:type="spellStart"/>
-      <w:r>
-        <w:rPr>
-          <w:lang w:val="en-US"/>
-        </w:rPr>
-        <w:t>tstart</w:t>
-      </w:r>
-      <w:proofErr w:type="spellEnd"/>
-      <w:r>
-        <w:rPr>
-          <w:lang w:val="en-US"/>
-        </w:rPr>
-        <w:t xml:space="preserve"> and the normal simulation starts.</w:t>
-      </w:r>
-    </w:p>
-    <w:p>
-      <w:pPr>
-        <w:ind w:left="2124" w:hanging="2124"/>
-        <w:rPr>
-          <w:lang w:val="en-US"/>
-        </w:rPr>
-      </w:pPr>
-      <w:proofErr w:type="spellStart"/>
-      <w:proofErr w:type="gramStart"/>
-      <w:r>
-        <w:rPr>
-          <w:rStyle w:val="IntenseEmphasis"/>
-          <w:lang w:val="en-US"/>
-        </w:rPr>
-        <w:t>skiprun</w:t>
-      </w:r>
-      <w:proofErr w:type="spellEnd"/>
-      <w:proofErr w:type="gramEnd"/>
-      <w:r>
-        <w:rPr>
-          <w:rStyle w:val="IntenseEmphasis"/>
-          <w:lang w:val="en-US"/>
-        </w:rPr>
-        <w:tab/>
-      </w:r>
-      <w:r>
-        <w:rPr>
-          <w:lang w:val="en-US"/>
-        </w:rPr>
-        <w:t xml:space="preserve">This Boolean allows to write the NEURON hoc files without running them. This can be used if a custom code defined in </w:t>
-      </w:r>
-      <w:proofErr w:type="spellStart"/>
-      <w:r>
-        <w:rPr>
-          <w:rStyle w:val="IntenseEmphasis"/>
-          <w:lang w:val="en-US"/>
-        </w:rPr>
-        <w:t>neuron</w:t>
-      </w:r>
-      <w:r>
-        <w:rPr>
-          <w:rStyle w:val="IntenseEmphasis"/>
-          <w:lang w:val="en-US"/>
-        </w:rPr>
-        <w:t>.custom</w:t>
-      </w:r>
-      <w:proofErr w:type="spellEnd"/>
-      <w:r>
-        <w:rPr>
-          <w:lang w:val="en-US"/>
-        </w:rPr>
-        <w:t xml:space="preserve"> comprises a run command.</w:t>
-      </w:r>
+        <w:t xml:space="preserve"> This also defines the</w:t>
+      </w:r>
+      <w:r>
+        <w:rPr>
+          <w:lang w:val="en-US"/>
+        </w:rPr>
+        <w:t xml:space="preserve"> starting time for recording vectors etc</w:t>
+      </w:r>
+      <w:r>
+        <w:rPr>
+          <w:lang w:val="en-US"/>
+        </w:rPr>
+        <w:t>.</w:t>
+      </w:r>
+      <w:r>
+        <w:rPr>
+          <w:lang w:val="en-US"/>
+        </w:rPr>
+        <w:t xml:space="preserve"> Default is 0 </w:t>
+      </w:r>
+      <w:proofErr w:type="spellStart"/>
+      <w:r>
+        <w:rPr>
+          <w:lang w:val="en-US"/>
+        </w:rPr>
+        <w:t>ms.</w:t>
+      </w:r>
+      <w:proofErr w:type="spellEnd"/>
     </w:p>
     <w:p>
       <w:pPr>
@@ -2780,6 +2813,9 @@
           <w:lang w:val="en-US"/>
         </w:rPr>
       </w:pPr>
+      <w:bookmarkStart w:id="26" w:name="OLE_LINK12"/>
+      <w:bookmarkStart w:id="27" w:name="OLE_LINK13"/>
+      <w:bookmarkStart w:id="28" w:name="OLE_LINK14"/>
       <w:proofErr w:type="spellStart"/>
       <w:proofErr w:type="gramStart"/>
       <w:r>
@@ -2787,7 +2823,7 @@
           <w:rStyle w:val="IntenseEmphasis"/>
           <w:lang w:val="en-US"/>
         </w:rPr>
-        <w:t>tstart</w:t>
+        <w:t>tstop</w:t>
       </w:r>
       <w:proofErr w:type="spellEnd"/>
       <w:proofErr w:type="gramEnd"/>
@@ -2801,25 +2837,25 @@
         <w:rPr>
           <w:lang w:val="en-US"/>
         </w:rPr>
-        <w:t>This defines the s</w:t>
-      </w:r>
-      <w:r>
-        <w:rPr>
-          <w:lang w:val="en-US"/>
-        </w:rPr>
-        <w:t xml:space="preserve">tarting time of </w:t>
-      </w:r>
-      <w:r>
-        <w:rPr>
-          <w:lang w:val="en-US"/>
-        </w:rPr>
-        <w:t xml:space="preserve">the </w:t>
-      </w:r>
-      <w:r>
-        <w:rPr>
-          <w:lang w:val="en-US"/>
-        </w:rPr>
-        <w:t xml:space="preserve">simulation in </w:t>
+        <w:tab/>
+      </w:r>
+      <w:r>
+        <w:rPr>
+          <w:lang w:val="en-US"/>
+        </w:rPr>
+        <w:t>This defines the e</w:t>
+      </w:r>
+      <w:r>
+        <w:rPr>
+          <w:lang w:val="en-US"/>
+        </w:rPr>
+        <w:t>nd time point of</w:t>
+      </w:r>
+      <w:r>
+        <w:rPr>
+          <w:lang w:val="en-US"/>
+        </w:rPr>
+        <w:t xml:space="preserve"> simulation in </w:t>
       </w:r>
       <w:proofErr w:type="spellStart"/>
       <w:r>
@@ -2839,25 +2875,7 @@
         <w:rPr>
           <w:lang w:val="en-US"/>
         </w:rPr>
-        <w:t xml:space="preserve"> This also defines the</w:t>
-      </w:r>
-      <w:r>
-        <w:rPr>
-          <w:lang w:val="en-US"/>
-        </w:rPr>
-        <w:t xml:space="preserve"> starting time for recording vectors etc</w:t>
-      </w:r>
-      <w:r>
-        <w:rPr>
-          <w:lang w:val="en-US"/>
-        </w:rPr>
-        <w:t>.</w:t>
-      </w:r>
-      <w:r>
-        <w:rPr>
-          <w:lang w:val="en-US"/>
-        </w:rPr>
-        <w:t xml:space="preserve"> Default is 0 </w:t>
+        <w:t xml:space="preserve"> Default is 200 </w:t>
       </w:r>
       <w:proofErr w:type="spellStart"/>
       <w:r>
@@ -2870,17 +2888,12 @@
     </w:p>
     <w:p>
       <w:pPr>
-        <w:tabs>
-          <w:tab w:val="left" w:pos="2127"/>
-        </w:tabs>
         <w:ind w:left="2124" w:hanging="2124"/>
         <w:rPr>
-          <w:lang w:val="en-US"/>
-        </w:rPr>
-      </w:pPr>
-      <w:bookmarkStart w:id="25" w:name="OLE_LINK12"/>
-      <w:bookmarkStart w:id="26" w:name="OLE_LINK13"/>
-      <w:bookmarkStart w:id="27" w:name="OLE_LINK14"/>
+          <w:rStyle w:val="IntenseEmphasis"/>
+          <w:lang w:val="en-US"/>
+        </w:rPr>
+      </w:pPr>
       <w:proofErr w:type="spellStart"/>
       <w:proofErr w:type="gramStart"/>
       <w:r>
@@ -2888,12 +2901,13 @@
           <w:rStyle w:val="IntenseEmphasis"/>
           <w:lang w:val="en-US"/>
         </w:rPr>
-        <w:t>tstop</w:t>
+        <w:t>use_local_dt</w:t>
       </w:r>
       <w:proofErr w:type="spellEnd"/>
       <w:proofErr w:type="gramEnd"/>
       <w:r>
         <w:rPr>
+          <w:rStyle w:val="IntenseEmphasis"/>
           <w:lang w:val="en-US"/>
         </w:rPr>
         <w:tab/>
@@ -2902,133 +2916,58 @@
         <w:rPr>
           <w:lang w:val="en-US"/>
         </w:rPr>
-        <w:tab/>
-      </w:r>
-      <w:r>
-        <w:rPr>
-          <w:lang w:val="en-US"/>
-        </w:rPr>
-        <w:t>This defines the e</w:t>
-      </w:r>
-      <w:r>
-        <w:rPr>
-          <w:lang w:val="en-US"/>
-        </w:rPr>
-        <w:t>nd time point of</w:t>
-      </w:r>
-      <w:r>
-        <w:rPr>
-          <w:lang w:val="en-US"/>
-        </w:rPr>
-        <w:t xml:space="preserve"> simulation in </w:t>
-      </w:r>
-      <w:proofErr w:type="spellStart"/>
-      <w:r>
-        <w:rPr>
-          <w:lang w:val="en-US"/>
-        </w:rPr>
-        <w:t>ms</w:t>
-      </w:r>
-      <w:r>
-        <w:rPr>
-          <w:lang w:val="en-US"/>
-        </w:rPr>
-        <w:t>.</w:t>
-      </w:r>
-      <w:proofErr w:type="spellEnd"/>
-      <w:r>
-        <w:rPr>
-          <w:lang w:val="en-US"/>
-        </w:rPr>
-        <w:t xml:space="preserve"> Default is 200 </w:t>
-      </w:r>
-      <w:proofErr w:type="spellStart"/>
-      <w:r>
-        <w:rPr>
-          <w:lang w:val="en-US"/>
-        </w:rPr>
-        <w:t>ms.</w:t>
-      </w:r>
-      <w:proofErr w:type="spellEnd"/>
-    </w:p>
-    <w:p>
-      <w:pPr>
-        <w:ind w:left="2124" w:hanging="2124"/>
-        <w:rPr>
-          <w:rStyle w:val="IntenseEmphasis"/>
-          <w:lang w:val="en-US"/>
-        </w:rPr>
-      </w:pPr>
-      <w:bookmarkStart w:id="28" w:name="_GoBack"/>
-      <w:bookmarkEnd w:id="28"/>
-      <w:proofErr w:type="spellStart"/>
-      <w:proofErr w:type="gramStart"/>
-      <w:r>
-        <w:rPr>
-          <w:rStyle w:val="IntenseEmphasis"/>
+        <w:t>This Boolean is only important</w:t>
+      </w:r>
+      <w:r>
+        <w:rPr>
+          <w:lang w:val="en-US"/>
+        </w:rPr>
+        <w:t>,</w:t>
+      </w:r>
+      <w:r>
+        <w:rPr>
+          <w:lang w:val="en-US"/>
+        </w:rPr>
+        <w:t xml:space="preserve"> if the variable time step</w:t>
+      </w:r>
+      <w:r>
+        <w:rPr>
+          <w:lang w:val="en-US"/>
+        </w:rPr>
+        <w:t xml:space="preserve"> (</w:t>
+      </w:r>
+      <w:proofErr w:type="spellStart"/>
+      <w:r>
+        <w:rPr>
+          <w:lang w:val="en-US"/>
+        </w:rPr>
+        <w:t>cvode</w:t>
+      </w:r>
+      <w:proofErr w:type="spellEnd"/>
+      <w:r>
+        <w:rPr>
+          <w:lang w:val="en-US"/>
+        </w:rPr>
+        <w:t>)</w:t>
+      </w:r>
+      <w:r>
+        <w:rPr>
+          <w:lang w:val="en-US"/>
+        </w:rPr>
+        <w:t xml:space="preserve"> is used</w:t>
+      </w:r>
+      <w:r>
+        <w:rPr>
+          <w:lang w:val="en-US"/>
+        </w:rPr>
+        <w:t xml:space="preserve"> and several cells run in one simulation. Default is 0. If value </w:t>
+      </w:r>
+      <w:r>
+        <w:rPr>
           <w:lang w:val="en-US"/>
         </w:rPr>
         <w:lastRenderedPageBreak/>
-        <w:t>use_local_dt</w:t>
-      </w:r>
-      <w:proofErr w:type="spellEnd"/>
-      <w:proofErr w:type="gramEnd"/>
-      <w:r>
-        <w:rPr>
-          <w:rStyle w:val="IntenseEmphasis"/>
-          <w:lang w:val="en-US"/>
-        </w:rPr>
-        <w:tab/>
-      </w:r>
-      <w:r>
-        <w:rPr>
-          <w:lang w:val="en-US"/>
-        </w:rPr>
-        <w:t>This Boolean is only important</w:t>
-      </w:r>
-      <w:r>
-        <w:rPr>
-          <w:lang w:val="en-US"/>
-        </w:rPr>
-        <w:t>,</w:t>
-      </w:r>
-      <w:r>
-        <w:rPr>
-          <w:lang w:val="en-US"/>
-        </w:rPr>
-        <w:t xml:space="preserve"> if the variable time step</w:t>
-      </w:r>
-      <w:r>
-        <w:rPr>
-          <w:lang w:val="en-US"/>
-        </w:rPr>
-        <w:t xml:space="preserve"> (</w:t>
-      </w:r>
-      <w:proofErr w:type="spellStart"/>
-      <w:r>
-        <w:rPr>
-          <w:lang w:val="en-US"/>
-        </w:rPr>
-        <w:t>cvode</w:t>
-      </w:r>
-      <w:proofErr w:type="spellEnd"/>
-      <w:r>
-        <w:rPr>
-          <w:lang w:val="en-US"/>
-        </w:rPr>
-        <w:t>)</w:t>
-      </w:r>
-      <w:r>
-        <w:rPr>
-          <w:lang w:val="en-US"/>
-        </w:rPr>
-        <w:t xml:space="preserve"> is used</w:t>
-      </w:r>
-      <w:r>
-        <w:rPr>
-          <w:lang w:val="en-US"/>
-        </w:rPr>
-        <w:t xml:space="preserve"> and several cells run in one simulation. Default is 0. If value is 1, each cell runs on an individual variable time step</w:t>
+        <w:t>is 1, each cell runs on an individual variable time step</w:t>
       </w:r>
       <w:r>
         <w:rPr>
@@ -3037,11 +2976,11 @@
         <w:t>. This also transforms the T2N output time vector into a cell array containing an individual time vector for each cell.</w:t>
       </w:r>
     </w:p>
-    <w:bookmarkEnd w:id="23"/>
     <w:bookmarkEnd w:id="24"/>
     <w:bookmarkEnd w:id="25"/>
     <w:bookmarkEnd w:id="26"/>
     <w:bookmarkEnd w:id="27"/>
+    <w:bookmarkEnd w:id="28"/>
     <w:p>
       <w:pPr>
         <w:tabs>
@@ -15986,7 +15925,7 @@
 </file>
 
 <file path=customXml/itemProps1.xml><?xml version="1.0" encoding="utf-8"?>
-<ds:datastoreItem xmlns:ds="http://schemas.openxmlformats.org/officeDocument/2006/customXml" ds:itemID="{B2702E1F-40BD-46D2-835D-4DBCEB4F5990}">
+<ds:datastoreItem xmlns:ds="http://schemas.openxmlformats.org/officeDocument/2006/customXml" ds:itemID="{AD412E6C-5A6E-4B6F-98E1-97048A4DCA05}">
   <ds:schemaRefs>
     <ds:schemaRef ds:uri="http://schemas.openxmlformats.org/officeDocument/2006/bibliography"/>
   </ds:schemaRefs>

</xml_diff>

<commit_message>
V085: IMPORTANT! moved params structure into neuron.params! removed some unnecessary params fields, option to open neuron instances is not -o in option string
</commit_message>
<xml_diff>
--- a/Documentation T2N.docx
+++ b/Documentation T2N.docx
@@ -260,32 +260,15 @@
         </w:rPr>
         <w:t xml:space="preserve"> and available at </w:t>
       </w:r>
-      <w:r>
-        <w:fldChar w:fldCharType="begin"/>
-      </w:r>
-      <w:r>
-        <w:rPr>
-          <w:lang w:val="en-US"/>
-        </w:rPr>
-        <w:instrText xml:space="preserve"> HYPERLINK "http://www.treestoolbox.org/" </w:instrText>
-      </w:r>
-      <w:r>
-        <w:fldChar w:fldCharType="separate"/>
-      </w:r>
-      <w:r>
-        <w:rPr>
-          <w:rStyle w:val="Hyperlink"/>
-          <w:lang w:val="en-US"/>
-        </w:rPr>
-        <w:t>www.treestoolbox.org/T2N</w:t>
-      </w:r>
-      <w:r>
-        <w:rPr>
-          <w:rStyle w:val="Hyperlink"/>
-          <w:lang w:val="en-US"/>
-        </w:rPr>
-        <w:fldChar w:fldCharType="end"/>
-      </w:r>
+      <w:hyperlink r:id="rId9" w:history="1">
+        <w:r>
+          <w:rPr>
+            <w:rStyle w:val="Hyperlink"/>
+            <w:lang w:val="en-US"/>
+          </w:rPr>
+          <w:t>www.treestoolbox.org/T2N</w:t>
+        </w:r>
+      </w:hyperlink>
       <w:r>
         <w:rPr>
           <w:lang w:val="en-US"/>
@@ -298,32 +281,15 @@
         </w:rPr>
         <w:t xml:space="preserve">can be issued to </w:t>
       </w:r>
-      <w:r>
-        <w:fldChar w:fldCharType="begin"/>
-      </w:r>
-      <w:r>
-        <w:rPr>
-          <w:lang w:val="en-US"/>
-        </w:rPr>
-        <w:instrText xml:space="preserve"> HYPERLINK "mailto:beining@fias.uni-frankfurt.de" </w:instrText>
-      </w:r>
-      <w:r>
-        <w:fldChar w:fldCharType="separate"/>
-      </w:r>
-      <w:r>
-        <w:rPr>
-          <w:rStyle w:val="Hyperlink"/>
-          <w:lang w:val="en-US"/>
-        </w:rPr>
-        <w:t>beining@fias.uni-frankfurt.de</w:t>
-      </w:r>
-      <w:r>
-        <w:rPr>
-          <w:rStyle w:val="Hyperlink"/>
-          <w:lang w:val="en-US"/>
-        </w:rPr>
-        <w:fldChar w:fldCharType="end"/>
-      </w:r>
+      <w:hyperlink r:id="rId10" w:history="1">
+        <w:r>
+          <w:rPr>
+            <w:rStyle w:val="Hyperlink"/>
+            <w:lang w:val="en-US"/>
+          </w:rPr>
+          <w:t>beining@fias.uni-frankfurt.de</w:t>
+        </w:r>
+      </w:hyperlink>
       <w:r>
         <w:rPr>
           <w:lang w:val="en-US"/>
@@ -449,7 +415,19 @@
         <w:rPr>
           <w:lang w:val="en-US"/>
         </w:rPr>
-        <w:t xml:space="preserve">All NEURON parameters are defined within 3 structures: </w:t>
+        <w:t>All NEURON</w:t>
+      </w:r>
+      <w:r>
+        <w:rPr>
+          <w:lang w:val="en-US"/>
+        </w:rPr>
+        <w:t xml:space="preserve"> parameters are defined within 2</w:t>
+      </w:r>
+      <w:r>
+        <w:rPr>
+          <w:lang w:val="en-US"/>
+        </w:rPr>
+        <w:t xml:space="preserve"> structures: </w:t>
       </w:r>
     </w:p>
     <w:p>
@@ -465,23 +443,78 @@
         <w:rPr>
           <w:lang w:val="en-US"/>
         </w:rPr>
+        <w:t xml:space="preserve"> </w:t>
+      </w:r>
+      <w:r>
+        <w:rPr>
+          <w:lang w:val="en-US"/>
+        </w:rPr>
         <w:t>“</w:t>
       </w:r>
-      <w:proofErr w:type="spellStart"/>
       <w:proofErr w:type="gramStart"/>
       <w:r>
         <w:rPr>
           <w:lang w:val="en-US"/>
         </w:rPr>
-        <w:t>params</w:t>
-      </w:r>
-      <w:proofErr w:type="spellEnd"/>
+        <w:t>trees</w:t>
+      </w:r>
       <w:proofErr w:type="gramEnd"/>
       <w:r>
         <w:rPr>
           <w:lang w:val="en-US"/>
         </w:rPr>
-        <w:t>” defines general NEURON parameters, such as all simulation time variables, folder names and loading of custom hoc during simulation files.</w:t>
+        <w:t xml:space="preserve">” comprises all morphologies which should be used during run. The data format is the general TREES toolbox structure of trees. Trees of other formats can be loaded with TREES toolbox via </w:t>
+      </w:r>
+      <w:proofErr w:type="spellStart"/>
+      <w:r>
+        <w:rPr>
+          <w:lang w:val="en-US"/>
+        </w:rPr>
+        <w:t>load_tree</w:t>
+      </w:r>
+      <w:proofErr w:type="spellEnd"/>
+      <w:r>
+        <w:rPr>
+          <w:lang w:val="en-US"/>
+        </w:rPr>
+        <w:t xml:space="preserve"> (but see </w:t>
+      </w:r>
+      <w:r>
+        <w:rPr>
+          <w:lang w:val="en-US"/>
+        </w:rPr>
+        <w:fldChar w:fldCharType="begin" w:fldLock="1"/>
+      </w:r>
+      <w:r>
+        <w:rPr>
+          <w:lang w:val="en-US"/>
+        </w:rPr>
+        <w:instrText>ADDIN CSL_CITATION { "citationItems" : [ { "id" : "ITEM-1", "itemData" : { "author" : [ { "dropping-particle" : "", "family" : "Cuntz", "given" : "Hermann", "non-dropping-particle" : "", "parse-names" : false, "suffix" : "" }, { "dropping-particle" : "", "family" : "Forstner", "given" : "Friedrich", "non-dropping-particle" : "", "parse-names" : false, "suffix" : "" }, { "dropping-particle" : "", "family" : "Borst", "given" : "Alexander", "non-dropping-particle" : "", "parse-names" : false, "suffix" : "" }, { "dropping-particle" : "", "family" : "H\u00e4usser", "given" : "Michael", "non-dropping-particle" : "", "parse-names" : false, "suffix" : "" } ], "container-title" : "Neuroinformatics", "id" : "ITEM-1", "issue" : "1", "issued" : { "date-parts" : [ [ "2011" ] ] }, "page" : "91-96", "title" : "The TREES Toolbox \u2014 Probing the Basis of Axonal and Dendritic Branching", "type" : "article-journal", "volume" : "9" }, "uris" : [ "http://www.mendeley.com/documents/?uuid=c0721254-fcf7-43e9-a481-d543ff023f99" ] } ], "mendeley" : { "formattedCitation" : "(Cuntz, Forstner, Borst, &amp; H\u00e4usser, 2011)", "plainTextFormattedCitation" : "(Cuntz, Forstner, Borst, &amp; H\u00e4usser, 2011)", "previouslyFormattedCitation" : "(Cuntz, Forstner, &amp; Borst, 2011)" }, "properties" : { "noteIndex" : 0 }, "schema" : "https://github.com/citation-style-language/schema/raw/master/csl-citation.json" }</w:instrText>
+      </w:r>
+      <w:r>
+        <w:rPr>
+          <w:lang w:val="en-US"/>
+        </w:rPr>
+        <w:fldChar w:fldCharType="separate"/>
+      </w:r>
+      <w:r>
+        <w:rPr>
+          <w:noProof/>
+          <w:lang w:val="en-US"/>
+        </w:rPr>
+        <w:t>(Cuntz, Forstner, Borst, &amp; Häusser, 2011)</w:t>
+      </w:r>
+      <w:r>
+        <w:rPr>
+          <w:lang w:val="en-US"/>
+        </w:rPr>
+        <w:fldChar w:fldCharType="end"/>
+      </w:r>
+      <w:r>
+        <w:rPr>
+          <w:lang w:val="en-US"/>
+        </w:rPr>
+        <w:t xml:space="preserve"> or the online manual).</w:t>
       </w:r>
     </w:p>
     <w:p>
@@ -504,95 +537,26 @@
         <w:rPr>
           <w:lang w:val="en-US"/>
         </w:rPr>
-        <w:t>trees</w:t>
+        <w:t>neuron</w:t>
       </w:r>
       <w:proofErr w:type="gramEnd"/>
       <w:r>
         <w:rPr>
           <w:lang w:val="en-US"/>
         </w:rPr>
-        <w:t xml:space="preserve">” comprises all morphologies which should be used during run. The data format is the general TREES toolbox structure of trees. Trees of other formats can be loaded with TREES toolbox via </w:t>
-      </w:r>
-      <w:proofErr w:type="spellStart"/>
-      <w:r>
-        <w:rPr>
-          <w:lang w:val="en-US"/>
-        </w:rPr>
-        <w:t>load_tree</w:t>
-      </w:r>
-      <w:proofErr w:type="spellEnd"/>
-      <w:r>
-        <w:rPr>
-          <w:lang w:val="en-US"/>
-        </w:rPr>
-        <w:t xml:space="preserve"> (but see </w:t>
-      </w:r>
-      <w:r>
-        <w:rPr>
-          <w:lang w:val="en-US"/>
-        </w:rPr>
-        <w:fldChar w:fldCharType="begin" w:fldLock="1"/>
-      </w:r>
-      <w:r>
-        <w:rPr>
-          <w:lang w:val="en-US"/>
-        </w:rPr>
-        <w:instrText>ADDIN CSL_CITATION { "citationItems" : [ { "id" : "ITEM-1", "itemData" : { "author" : [ { "dropping-particle" : "", "family" : "Cuntz", "given" : "Hermann", "non-dropping-particle" : "", "parse-names" : false, "suffix" : "" }, { "dropping-particle" : "", "family" : "Forstner", "given" : "Friedrich", "non-dropping-particle" : "", "parse-names" : false, "suffix" : "" }, { "dropping-particle" : "", "family" : "Borst", "given" : "Alexander", "non-dropping-particle" : "", "parse-names" : false, "suffix" : "" }, { "dropping-particle" : "", "family" : "H\u00e4usser", "given" : "Michael", "non-dropping-particle" : "", "parse-names" : false, "suffix" : "" } ], "container-title" : "Neuroinformatics", "id" : "ITEM-1", "issue" : "1", "issued" : { "date-parts" : [ [ "2011" ] ] }, "page" : "91-96", "title" : "The TREES Toolbox \u2014 Probing the Basis of Axonal and Dendritic Branching", "type" : "article-journal", "volume" : "9" }, "uris" : [ "http://www.mendeley.com/documents/?uuid=c0721254-fcf7-43e9-a481-d543ff023f99" ] } ], "mendeley" : { "formattedCitation" : "(Cuntz, Forstner, Borst, &amp; H\u00e4usser, 2011)", "plainTextFormattedCitation" : "(Cuntz, Forstner, Borst, &amp; H\u00e4usser, 2011)", "previouslyFormattedCitation" : "(Cuntz, Forstner, &amp; Borst, 2011)" }, "properties" : { "noteIndex" : 0 }, "schema" : "https://github.com/citation-style-language/schema/raw/master/csl-citation.json" }</w:instrText>
-      </w:r>
-      <w:r>
-        <w:rPr>
-          <w:lang w:val="en-US"/>
-        </w:rPr>
-        <w:fldChar w:fldCharType="separate"/>
-      </w:r>
-      <w:r>
-        <w:rPr>
-          <w:noProof/>
-          <w:lang w:val="en-US"/>
-        </w:rPr>
-        <w:t>(Cuntz, Forstner, Borst, &amp; Häusser, 2011)</w:t>
-      </w:r>
-      <w:r>
-        <w:rPr>
-          <w:lang w:val="en-US"/>
-        </w:rPr>
-        <w:fldChar w:fldCharType="end"/>
-      </w:r>
-      <w:r>
-        <w:rPr>
-          <w:lang w:val="en-US"/>
-        </w:rPr>
-        <w:t xml:space="preserve"> or the online manual).</w:t>
-      </w:r>
-    </w:p>
-    <w:p>
-      <w:pPr>
-        <w:tabs>
-          <w:tab w:val="left" w:pos="2127"/>
-        </w:tabs>
-        <w:rPr>
-          <w:lang w:val="en-US"/>
-        </w:rPr>
-      </w:pPr>
-      <w:r>
-        <w:rPr>
-          <w:lang w:val="en-US"/>
-        </w:rPr>
-        <w:t>“</w:t>
-      </w:r>
-      <w:proofErr w:type="gramStart"/>
-      <w:r>
-        <w:rPr>
-          <w:lang w:val="en-US"/>
-        </w:rPr>
-        <w:t>neuron</w:t>
-      </w:r>
-      <w:proofErr w:type="gramEnd"/>
-      <w:r>
-        <w:rPr>
-          <w:lang w:val="en-US"/>
-        </w:rPr>
-        <w:t>” is the main structure. It has up to six fields each defining biophys</w:t>
+        <w:t xml:space="preserve">” is the main structure. It has up to </w:t>
+      </w:r>
+      <w:r>
+        <w:rPr>
+          <w:lang w:val="en-US"/>
+        </w:rPr>
+        <w:t>seven</w:t>
+      </w:r>
+      <w:r>
+        <w:rPr>
+          <w:lang w:val="en-US"/>
+        </w:rPr>
+        <w:t xml:space="preserve"> fields each defining biophys</w:t>
       </w:r>
       <w:r>
         <w:rPr>
@@ -706,13 +670,31 @@
         </w:rPr>
         <w:t>(</w:t>
       </w:r>
-      <w:proofErr w:type="spellStart"/>
       <w:proofErr w:type="gramEnd"/>
       <w:r>
         <w:rPr>
           <w:lang w:val="en-US"/>
         </w:rPr>
-        <w:t>tree,params,neuron</w:t>
+        <w:t>tree</w:t>
+      </w:r>
+      <w:r>
+        <w:rPr>
+          <w:lang w:val="en-US"/>
+        </w:rPr>
+        <w:t xml:space="preserve"> </w:t>
+      </w:r>
+      <w:r>
+        <w:rPr>
+          <w:lang w:val="en-US"/>
+        </w:rPr>
+        <w:t>,</w:t>
+      </w:r>
+      <w:proofErr w:type="spellStart"/>
+      <w:r>
+        <w:rPr>
+          <w:lang w:val="en-US"/>
+        </w:rPr>
+        <w:t>neuron</w:t>
       </w:r>
       <w:r>
         <w:rPr>
@@ -1211,25 +1193,6 @@
     </w:p>
     <w:p>
       <w:pPr>
-        <w:pStyle w:val="Heading3"/>
-      </w:pPr>
-      <w:r>
-        <w:t>1.</w:t>
-      </w:r>
-      <w:r>
-        <w:t>1.2 The structure “</w:t>
-      </w:r>
-      <w:proofErr w:type="spellStart"/>
-      <w:r>
-        <w:t>params</w:t>
-      </w:r>
-      <w:proofErr w:type="spellEnd"/>
-      <w:r>
-        <w:t>” to define general NEURON parameters</w:t>
-      </w:r>
-    </w:p>
-    <w:p>
-      <w:pPr>
         <w:tabs>
           <w:tab w:val="left" w:pos="2127"/>
         </w:tabs>
@@ -1237,114 +1200,56 @@
           <w:lang w:val="en-US"/>
         </w:rPr>
       </w:pPr>
-      <w:bookmarkStart w:id="18" w:name="OLE_LINK33"/>
-      <w:bookmarkStart w:id="19" w:name="OLE_LINK34"/>
-      <w:r>
-        <w:rPr>
-          <w:lang w:val="en-US"/>
-        </w:rPr>
-        <w:t xml:space="preserve">This </w:t>
-      </w:r>
-      <w:r>
-        <w:rPr>
-          <w:lang w:val="en-US"/>
-        </w:rPr>
-        <w:t>s</w:t>
-      </w:r>
-      <w:r>
-        <w:rPr>
-          <w:lang w:val="en-US"/>
-        </w:rPr>
-        <w:t>tructure may contain the following fields</w:t>
-      </w:r>
-      <w:r>
-        <w:rPr>
-          <w:lang w:val="en-US"/>
-        </w:rPr>
-        <w:t xml:space="preserve"> (sorted alphabetically)</w:t>
-      </w:r>
-      <w:r>
-        <w:rPr>
-          <w:lang w:val="en-US"/>
-        </w:rPr>
-        <w:t>:</w:t>
-      </w:r>
-    </w:p>
-    <w:bookmarkEnd w:id="18"/>
-    <w:bookmarkEnd w:id="19"/>
+    </w:p>
     <w:p>
       <w:pPr>
         <w:tabs>
           <w:tab w:val="left" w:pos="2127"/>
         </w:tabs>
-        <w:ind w:left="2124" w:hanging="2124"/>
-        <w:rPr>
-          <w:lang w:val="en-US"/>
-        </w:rPr>
-      </w:pPr>
-      <w:proofErr w:type="gramStart"/>
-      <w:r>
-        <w:rPr>
-          <w:rStyle w:val="IntenseEmphasis"/>
-          <w:lang w:val="en-US"/>
-        </w:rPr>
-        <w:t>access</w:t>
-      </w:r>
-      <w:proofErr w:type="gramEnd"/>
-      <w:r>
-        <w:rPr>
-          <w:lang w:val="en-US"/>
-        </w:rPr>
-        <w:tab/>
-        <w:t>1 by 2 vector with tree index</w:t>
-      </w:r>
-      <w:r>
-        <w:rPr>
-          <w:lang w:val="en-US"/>
-        </w:rPr>
-        <w:t xml:space="preserve"> and node</w:t>
-      </w:r>
-      <w:r>
-        <w:rPr>
-          <w:lang w:val="en-US"/>
-        </w:rPr>
-        <w:t xml:space="preserve"> index that defines</w:t>
-      </w:r>
-      <w:r>
-        <w:rPr>
-          <w:lang w:val="en-US"/>
-        </w:rPr>
-        <w:t xml:space="preserve"> the </w:t>
-      </w:r>
-      <w:r>
-        <w:rPr>
-          <w:lang w:val="en-US"/>
-        </w:rPr>
-        <w:t xml:space="preserve">NEURON </w:t>
-      </w:r>
-      <w:r>
-        <w:rPr>
-          <w:lang w:val="en-US"/>
-        </w:rPr>
-        <w:t>standard accessed section. If not defined, the first node</w:t>
-      </w:r>
-      <w:r>
-        <w:rPr>
-          <w:lang w:val="en-US"/>
-        </w:rPr>
-        <w:t xml:space="preserve"> (root)</w:t>
-      </w:r>
-      <w:r>
-        <w:rPr>
-          <w:lang w:val="en-US"/>
-        </w:rPr>
-        <w:t xml:space="preserve"> of the first non-artificial cell is used</w:t>
-      </w:r>
-      <w:r>
-        <w:rPr>
-          <w:lang w:val="en-US"/>
-        </w:rPr>
-        <w:t>.</w:t>
+        <w:rPr>
+          <w:lang w:val="en-US"/>
+        </w:rPr>
+      </w:pPr>
+      <w:bookmarkStart w:id="18" w:name="OLE_LINK15"/>
+      <w:bookmarkStart w:id="19" w:name="OLE_LINK16"/>
+      <w:r>
+        <w:rPr>
+          <w:lang w:val="en-US"/>
+        </w:rPr>
+        <w:br w:type="page"/>
+      </w:r>
+    </w:p>
+    <w:p>
+      <w:pPr>
+        <w:pStyle w:val="Heading3"/>
+      </w:pPr>
+      <w:r>
+        <w:lastRenderedPageBreak/>
+        <w:t>1.</w:t>
+      </w:r>
+      <w:r>
+        <w:t>1.3 The structure “</w:t>
+      </w:r>
+      <w:r>
+        <w:t>n</w:t>
+      </w:r>
+      <w:r>
+        <w:t>euron</w:t>
+      </w:r>
+      <w:r>
+        <w:t xml:space="preserve">” to define the </w:t>
+      </w:r>
+      <w:r>
+        <w:t xml:space="preserve">biophysical </w:t>
+      </w:r>
+      <w:r>
+        <w:t xml:space="preserve">model and </w:t>
+      </w:r>
+      <w:r>
+        <w:t xml:space="preserve">the </w:t>
+      </w:r>
+      <w:r>
+        <w:t>experiment</w:t>
       </w:r>
     </w:p>
     <w:p>
@@ -1352,58 +1257,253 @@
         <w:tabs>
           <w:tab w:val="left" w:pos="2127"/>
         </w:tabs>
-        <w:ind w:left="2124" w:hanging="2124"/>
-        <w:rPr>
-          <w:lang w:val="en-US"/>
-        </w:rPr>
-      </w:pPr>
+        <w:rPr>
+          <w:b/>
+          <w:lang w:val="en-US"/>
+        </w:rPr>
+      </w:pPr>
+      <w:r>
+        <w:rPr>
+          <w:lang w:val="en-US"/>
+        </w:rPr>
+        <w:t>“</w:t>
+      </w:r>
       <w:proofErr w:type="gramStart"/>
       <w:r>
         <w:rPr>
           <w:rStyle w:val="IntenseEmphasis"/>
           <w:lang w:val="en-US"/>
         </w:rPr>
-        <w:t>accuracy</w:t>
+        <w:t>neuron</w:t>
       </w:r>
       <w:proofErr w:type="gramEnd"/>
       <w:r>
         <w:rPr>
           <w:lang w:val="en-US"/>
         </w:rPr>
-        <w:tab/>
-      </w:r>
-      <w:r>
-        <w:rPr>
-          <w:lang w:val="en-US"/>
-        </w:rPr>
-        <w:tab/>
-        <w:t>This parameter allows to increase the number of NEURON segments</w:t>
-      </w:r>
-      <w:r>
-        <w:rPr>
-          <w:lang w:val="en-US"/>
-        </w:rPr>
-        <w:t xml:space="preserve"> (</w:t>
-      </w:r>
-      <w:proofErr w:type="spellStart"/>
-      <w:r>
-        <w:rPr>
-          <w:lang w:val="en-US"/>
-        </w:rPr>
-        <w:t>nseg</w:t>
-      </w:r>
-      <w:proofErr w:type="spellEnd"/>
-      <w:r>
-        <w:rPr>
-          <w:lang w:val="en-US"/>
-        </w:rPr>
-        <w:t xml:space="preserve">), </w:t>
-      </w:r>
-      <w:r>
-        <w:rPr>
-          <w:lang w:val="en-US"/>
-        </w:rPr>
-        <w:t>which makes simulation spatially more accurate but slower. Possible values are:</w:t>
+        <w:t>”</w:t>
+      </w:r>
+      <w:r>
+        <w:rPr>
+          <w:lang w:val="en-US"/>
+        </w:rPr>
+        <w:t xml:space="preserve"> </w:t>
+      </w:r>
+      <w:r>
+        <w:rPr>
+          <w:lang w:val="en-US"/>
+        </w:rPr>
+        <w:t>is</w:t>
+      </w:r>
+      <w:r>
+        <w:rPr>
+          <w:lang w:val="en-US"/>
+        </w:rPr>
+        <w:t xml:space="preserve"> a </w:t>
+      </w:r>
+      <w:r>
+        <w:rPr>
+          <w:lang w:val="en-US"/>
+        </w:rPr>
+        <w:t>Matlab structure</w:t>
+      </w:r>
+      <w:r>
+        <w:rPr>
+          <w:lang w:val="en-US"/>
+        </w:rPr>
+        <w:t xml:space="preserve"> which contains the parameter set</w:t>
+      </w:r>
+      <w:r>
+        <w:rPr>
+          <w:lang w:val="en-US"/>
+        </w:rPr>
+        <w:t>(s)</w:t>
+      </w:r>
+      <w:r>
+        <w:rPr>
+          <w:lang w:val="en-US"/>
+        </w:rPr>
+        <w:t xml:space="preserve"> for the </w:t>
+      </w:r>
+      <w:r>
+        <w:rPr>
+          <w:lang w:val="en-US"/>
+        </w:rPr>
+        <w:t xml:space="preserve">NEURON </w:t>
+      </w:r>
+      <w:r>
+        <w:rPr>
+          <w:lang w:val="en-US"/>
+        </w:rPr>
+        <w:t>simulation (biophys</w:t>
+      </w:r>
+      <w:r>
+        <w:rPr>
+          <w:lang w:val="en-US"/>
+        </w:rPr>
+        <w:t>ical</w:t>
+      </w:r>
+      <w:r>
+        <w:rPr>
+          <w:lang w:val="en-US"/>
+        </w:rPr>
+        <w:t xml:space="preserve"> model, stimulations, recordings, </w:t>
+      </w:r>
+      <w:proofErr w:type="spellStart"/>
+      <w:r>
+        <w:rPr>
+          <w:lang w:val="en-US"/>
+        </w:rPr>
+        <w:t>etc</w:t>
+      </w:r>
+      <w:proofErr w:type="spellEnd"/>
+      <w:r>
+        <w:rPr>
+          <w:lang w:val="en-US"/>
+        </w:rPr>
+        <w:t>). It can have length 1 or length x</w:t>
+      </w:r>
+      <w:r>
+        <w:rPr>
+          <w:lang w:val="en-US"/>
+        </w:rPr>
+        <w:t>. I</w:t>
+      </w:r>
+      <w:r>
+        <w:rPr>
+          <w:lang w:val="en-US"/>
+        </w:rPr>
+        <w:t xml:space="preserve">n the latter, x </w:t>
+      </w:r>
+      <w:r>
+        <w:rPr>
+          <w:lang w:val="en-US"/>
+        </w:rPr>
+        <w:t xml:space="preserve">simulations are run in parallel </w:t>
+      </w:r>
+      <w:r>
+        <w:rPr>
+          <w:lang w:val="en-US"/>
+        </w:rPr>
+        <w:t xml:space="preserve">as T2N distributes them on the available CPU cores. Each of these simulations can have </w:t>
+      </w:r>
+      <w:r>
+        <w:rPr>
+          <w:lang w:val="en-US"/>
+        </w:rPr>
+        <w:t>a different parameter set</w:t>
+      </w:r>
+      <w:r>
+        <w:rPr>
+          <w:lang w:val="en-US"/>
+        </w:rPr>
+        <w:t xml:space="preserve"> </w:t>
+      </w:r>
+      <w:r>
+        <w:rPr>
+          <w:lang w:val="en-US"/>
+        </w:rPr>
+        <w:t>defined by “</w:t>
+      </w:r>
+      <w:r>
+        <w:rPr>
+          <w:rStyle w:val="IntenseEmphasis"/>
+          <w:lang w:val="en-US"/>
+        </w:rPr>
+        <w:t>neuron</w:t>
+      </w:r>
+      <w:r>
+        <w:rPr>
+          <w:lang w:val="en-US"/>
+        </w:rPr>
+        <w:t xml:space="preserve">” </w:t>
+      </w:r>
+      <w:r>
+        <w:rPr>
+          <w:lang w:val="en-US"/>
+        </w:rPr>
+        <w:t xml:space="preserve">but </w:t>
+      </w:r>
+      <w:r>
+        <w:rPr>
+          <w:lang w:val="en-US"/>
+        </w:rPr>
+        <w:t xml:space="preserve">have access to the </w:t>
+      </w:r>
+      <w:r>
+        <w:rPr>
+          <w:lang w:val="en-US"/>
+        </w:rPr>
+        <w:t>same morpholog</w:t>
+      </w:r>
+      <w:r>
+        <w:rPr>
+          <w:lang w:val="en-US"/>
+        </w:rPr>
+        <w:t>y templates</w:t>
+      </w:r>
+      <w:r>
+        <w:rPr>
+          <w:lang w:val="en-US"/>
+        </w:rPr>
+        <w:t xml:space="preserve"> </w:t>
+      </w:r>
+      <w:r>
+        <w:rPr>
+          <w:lang w:val="en-US"/>
+        </w:rPr>
+        <w:t xml:space="preserve">defined by </w:t>
+      </w:r>
+      <w:r>
+        <w:rPr>
+          <w:lang w:val="en-US"/>
+        </w:rPr>
+        <w:t>“</w:t>
+      </w:r>
+      <w:r>
+        <w:rPr>
+          <w:rStyle w:val="IntenseEmphasis"/>
+          <w:lang w:val="en-US"/>
+        </w:rPr>
+        <w:t>tree</w:t>
+      </w:r>
+      <w:r>
+        <w:rPr>
+          <w:lang w:val="en-US"/>
+        </w:rPr>
+        <w:t xml:space="preserve">”. It is also possible to define several parameter sets by </w:t>
+      </w:r>
+      <w:proofErr w:type="gramStart"/>
+      <w:r>
+        <w:rPr>
+          <w:lang w:val="en-US"/>
+        </w:rPr>
+        <w:t>a</w:t>
+      </w:r>
+      <w:proofErr w:type="gramEnd"/>
+      <w:r>
+        <w:rPr>
+          <w:lang w:val="en-US"/>
+        </w:rPr>
+        <w:t xml:space="preserve"> x-by-1 cell array instead of </w:t>
+      </w:r>
+      <w:r>
+        <w:rPr>
+          <w:lang w:val="en-US"/>
+        </w:rPr>
+        <w:t xml:space="preserve">a </w:t>
+      </w:r>
+      <w:r>
+        <w:rPr>
+          <w:lang w:val="en-US"/>
+        </w:rPr>
+        <w:t>structure array</w:t>
+      </w:r>
+      <w:r>
+        <w:rPr>
+          <w:lang w:val="en-US"/>
+        </w:rPr>
+        <w:t>.</w:t>
       </w:r>
     </w:p>
     <w:p>
@@ -1419,19 +1519,32 @@
         <w:rPr>
           <w:lang w:val="en-US"/>
         </w:rPr>
-        <w:tab/>
-      </w:r>
-      <w:r>
-        <w:rPr>
-          <w:lang w:val="en-US"/>
-        </w:rPr>
-        <w:t>0 no change</w:t>
-      </w:r>
-      <w:r>
-        <w:rPr>
-          <w:lang w:val="en-US"/>
-        </w:rPr>
-        <w:t xml:space="preserve"> (default)</w:t>
+        <w:t xml:space="preserve">The </w:t>
+      </w:r>
+      <w:r>
+        <w:rPr>
+          <w:rStyle w:val="IntenseEmphasis"/>
+          <w:lang w:val="en-US"/>
+        </w:rPr>
+        <w:t>neuron</w:t>
+      </w:r>
+      <w:r>
+        <w:rPr>
+          <w:lang w:val="en-US"/>
+        </w:rPr>
+        <w:t xml:space="preserve"> structure may contain the following fields</w:t>
+      </w:r>
+      <w:r>
+        <w:rPr>
+          <w:lang w:val="en-US"/>
+        </w:rPr>
+        <w:t xml:space="preserve"> (sorted by priority)</w:t>
+      </w:r>
+      <w:r>
+        <w:rPr>
+          <w:lang w:val="en-US"/>
+        </w:rPr>
+        <w:t>:</w:t>
       </w:r>
     </w:p>
     <w:p>
@@ -1439,11 +1552,23 @@
         <w:tabs>
           <w:tab w:val="left" w:pos="2127"/>
         </w:tabs>
-        <w:ind w:left="2124"/>
-        <w:rPr>
-          <w:lang w:val="en-US"/>
-        </w:rPr>
-      </w:pPr>
+        <w:rPr>
+          <w:lang w:val="en-US"/>
+        </w:rPr>
+      </w:pPr>
+      <w:bookmarkStart w:id="20" w:name="OLE_LINK33"/>
+      <w:bookmarkStart w:id="21" w:name="OLE_LINK34"/>
+      <w:proofErr w:type="spellStart"/>
+      <w:proofErr w:type="gramStart"/>
+      <w:r>
+        <w:rPr>
+          <w:rStyle w:val="IntenseEmphasis"/>
+          <w:lang w:val="en-US"/>
+        </w:rPr>
+        <w:t>params</w:t>
+      </w:r>
+      <w:proofErr w:type="spellEnd"/>
+      <w:proofErr w:type="gramEnd"/>
       <w:r>
         <w:rPr>
           <w:lang w:val="en-US"/>
@@ -1454,178 +1579,31 @@
         <w:rPr>
           <w:lang w:val="en-US"/>
         </w:rPr>
-        <w:t>1</w:t>
-      </w:r>
-      <w:r>
-        <w:rPr>
-          <w:lang w:val="en-US"/>
-        </w:rPr>
-        <w:t xml:space="preserve"> increases </w:t>
-      </w:r>
-      <w:proofErr w:type="spellStart"/>
-      <w:r>
-        <w:rPr>
-          <w:lang w:val="en-US"/>
-        </w:rPr>
-        <w:t>nseg</w:t>
-      </w:r>
-      <w:proofErr w:type="spellEnd"/>
-      <w:r>
-        <w:rPr>
-          <w:lang w:val="en-US"/>
-        </w:rPr>
-        <w:t xml:space="preserve"> </w:t>
-      </w:r>
-      <w:r>
-        <w:rPr>
-          <w:lang w:val="en-US"/>
-        </w:rPr>
-        <w:t xml:space="preserve">only </w:t>
-      </w:r>
-      <w:r>
-        <w:rPr>
-          <w:lang w:val="en-US"/>
-        </w:rPr>
-        <w:t xml:space="preserve">in </w:t>
-      </w:r>
-      <w:r>
-        <w:rPr>
-          <w:lang w:val="en-US"/>
-        </w:rPr>
-        <w:t>regions that contain the keywords “</w:t>
-      </w:r>
-      <w:r>
-        <w:rPr>
-          <w:lang w:val="en-US"/>
-        </w:rPr>
-        <w:t>axon</w:t>
-      </w:r>
-      <w:r>
-        <w:rPr>
-          <w:lang w:val="en-US"/>
-        </w:rPr>
-        <w:t>”</w:t>
-      </w:r>
-      <w:r>
-        <w:rPr>
-          <w:lang w:val="en-US"/>
-        </w:rPr>
-        <w:t xml:space="preserve"> and</w:t>
-      </w:r>
-      <w:r>
-        <w:rPr>
-          <w:lang w:val="en-US"/>
-        </w:rPr>
-        <w:t>/or</w:t>
-      </w:r>
-      <w:r>
-        <w:rPr>
-          <w:lang w:val="en-US"/>
-        </w:rPr>
-        <w:t xml:space="preserve"> </w:t>
-      </w:r>
-      <w:r>
-        <w:rPr>
-          <w:lang w:val="en-US"/>
-        </w:rPr>
-        <w:t>“</w:t>
-      </w:r>
-      <w:r>
-        <w:rPr>
-          <w:lang w:val="en-US"/>
-        </w:rPr>
-        <w:t>soma</w:t>
-      </w:r>
-      <w:r>
-        <w:rPr>
-          <w:lang w:val="en-US"/>
-        </w:rPr>
-        <w:t>”</w:t>
-      </w:r>
-      <w:r>
-        <w:rPr>
-          <w:lang w:val="en-US"/>
-        </w:rPr>
-        <w:t xml:space="preserve"> </w:t>
-      </w:r>
-      <w:r>
-        <w:rPr>
-          <w:lang w:val="en-US"/>
-        </w:rPr>
-        <w:t xml:space="preserve">by </w:t>
-      </w:r>
-      <w:r>
-        <w:rPr>
-          <w:lang w:val="en-US"/>
-        </w:rPr>
-        <w:t xml:space="preserve">a factor of </w:t>
-      </w:r>
-      <w:r>
-        <w:rPr>
-          <w:lang w:val="en-US"/>
-        </w:rPr>
-        <w:t>3</w:t>
-      </w:r>
-      <w:r>
-        <w:rPr>
-          <w:lang w:val="en-US"/>
-        </w:rPr>
-        <w:t xml:space="preserve">. </w:t>
-      </w:r>
-      <w:bookmarkStart w:id="20" w:name="OLE_LINK30"/>
-      <w:bookmarkStart w:id="21" w:name="OLE_LINK31"/>
-      <w:bookmarkStart w:id="22" w:name="OLE_LINK32"/>
-      <w:r>
-        <w:rPr>
-          <w:lang w:val="en-US"/>
-        </w:rPr>
-        <w:t>F</w:t>
-      </w:r>
-      <w:r>
-        <w:rPr>
-          <w:lang w:val="en-US"/>
-        </w:rPr>
-        <w:t xml:space="preserve">or simulations with fast </w:t>
-      </w:r>
-      <w:r>
-        <w:rPr>
-          <w:lang w:val="en-US"/>
-        </w:rPr>
-        <w:lastRenderedPageBreak/>
-        <w:t xml:space="preserve">spiking </w:t>
-      </w:r>
-      <w:r>
-        <w:rPr>
-          <w:lang w:val="en-US"/>
-        </w:rPr>
-        <w:t>dynamics</w:t>
-      </w:r>
-      <w:r>
-        <w:rPr>
-          <w:lang w:val="en-US"/>
-        </w:rPr>
-        <w:t xml:space="preserve"> or </w:t>
-      </w:r>
-      <w:r>
-        <w:rPr>
-          <w:lang w:val="en-US"/>
-        </w:rPr>
-        <w:t xml:space="preserve">with strongly varying </w:t>
-      </w:r>
-      <w:r>
-        <w:rPr>
-          <w:lang w:val="en-US"/>
-        </w:rPr>
-        <w:t>range variables</w:t>
-      </w:r>
-      <w:bookmarkEnd w:id="20"/>
-      <w:bookmarkEnd w:id="21"/>
-      <w:bookmarkEnd w:id="22"/>
-      <w:r>
-        <w:rPr>
-          <w:lang w:val="en-US"/>
-        </w:rPr>
-        <w:t xml:space="preserve"> in the somatic/axonic region</w:t>
+        <w:t xml:space="preserve"> defines general NEURON parameters, such as all simulation </w:t>
+      </w:r>
+      <w:r>
+        <w:rPr>
+          <w:lang w:val="en-US"/>
+        </w:rPr>
+        <w:tab/>
+      </w:r>
+      <w:r>
+        <w:rPr>
+          <w:lang w:val="en-US"/>
+        </w:rPr>
+        <w:t xml:space="preserve">time variables, folder names and loading of custom hoc during </w:t>
+      </w:r>
+      <w:r>
+        <w:rPr>
+          <w:lang w:val="en-US"/>
+        </w:rPr>
+        <w:tab/>
+      </w:r>
+      <w:r>
+        <w:rPr>
+          <w:lang w:val="en-US"/>
+        </w:rPr>
+        <w:t>simulation files.</w:t>
       </w:r>
     </w:p>
     <w:p>
@@ -1633,7 +1611,6 @@
         <w:tabs>
           <w:tab w:val="left" w:pos="2127"/>
         </w:tabs>
-        <w:ind w:left="2124"/>
         <w:rPr>
           <w:lang w:val="en-US"/>
         </w:rPr>
@@ -1644,91 +1621,53 @@
         </w:rPr>
         <w:tab/>
       </w:r>
-      <w:proofErr w:type="gramStart"/>
-      <w:r>
-        <w:rPr>
-          <w:lang w:val="en-US"/>
-        </w:rPr>
-        <w:t xml:space="preserve">2 increases </w:t>
-      </w:r>
-      <w:proofErr w:type="spellStart"/>
-      <w:r>
-        <w:rPr>
-          <w:lang w:val="en-US"/>
-        </w:rPr>
-        <w:t>nseg</w:t>
-      </w:r>
-      <w:proofErr w:type="spellEnd"/>
-      <w:r>
-        <w:rPr>
-          <w:lang w:val="en-US"/>
-        </w:rPr>
-        <w:t xml:space="preserve"> everywhere by </w:t>
-      </w:r>
-      <w:r>
-        <w:rPr>
-          <w:lang w:val="en-US"/>
-        </w:rPr>
-        <w:t>a factor of 3.</w:t>
-      </w:r>
-      <w:proofErr w:type="gramEnd"/>
-      <w:r>
-        <w:rPr>
-          <w:lang w:val="en-US"/>
-        </w:rPr>
-        <w:t xml:space="preserve"> F</w:t>
-      </w:r>
-      <w:r>
-        <w:rPr>
-          <w:lang w:val="en-US"/>
-        </w:rPr>
-        <w:t xml:space="preserve">or simulations with </w:t>
-      </w:r>
-      <w:r>
-        <w:rPr>
-          <w:lang w:val="en-US"/>
-        </w:rPr>
-        <w:t xml:space="preserve">general </w:t>
-      </w:r>
-      <w:r>
-        <w:rPr>
-          <w:lang w:val="en-US"/>
-        </w:rPr>
-        <w:t xml:space="preserve">fast spiking dynamics or </w:t>
-      </w:r>
-      <w:r>
-        <w:rPr>
-          <w:lang w:val="en-US"/>
-        </w:rPr>
-        <w:t xml:space="preserve">with generally strongly </w:t>
-      </w:r>
-      <w:r>
-        <w:rPr>
-          <w:lang w:val="en-US"/>
-        </w:rPr>
-        <w:t>varying range variables</w:t>
-      </w:r>
-    </w:p>
+      <w:r>
+        <w:rPr>
+          <w:lang w:val="en-US"/>
+        </w:rPr>
+        <w:t xml:space="preserve">This structure may contain the following fields (sorted </w:t>
+      </w:r>
+      <w:r>
+        <w:rPr>
+          <w:lang w:val="en-US"/>
+        </w:rPr>
+        <w:tab/>
+      </w:r>
+      <w:r>
+        <w:rPr>
+          <w:lang w:val="en-US"/>
+        </w:rPr>
+        <w:t>alphabetically):</w:t>
+      </w:r>
+    </w:p>
+    <w:bookmarkEnd w:id="20"/>
+    <w:bookmarkEnd w:id="21"/>
     <w:p>
       <w:pPr>
         <w:tabs>
           <w:tab w:val="left" w:pos="2127"/>
+          <w:tab w:val="left" w:pos="3686"/>
         </w:tabs>
         <w:ind w:left="2124" w:hanging="2124"/>
         <w:rPr>
           <w:lang w:val="en-US"/>
         </w:rPr>
       </w:pPr>
-      <w:proofErr w:type="spellStart"/>
+      <w:r>
+        <w:rPr>
+          <w:rStyle w:val="IntenseEmphasis"/>
+          <w:lang w:val="en-US"/>
+        </w:rPr>
+        <w:tab/>
+      </w:r>
       <w:proofErr w:type="gramStart"/>
       <w:r>
         <w:rPr>
           <w:rStyle w:val="IntenseEmphasis"/>
           <w:lang w:val="en-US"/>
         </w:rPr>
-        <w:t>celsius</w:t>
-      </w:r>
-      <w:proofErr w:type="spellEnd"/>
+        <w:t>accuracy</w:t>
+      </w:r>
       <w:proofErr w:type="gramEnd"/>
       <w:r>
         <w:rPr>
@@ -1740,114 +1679,316 @@
         <w:rPr>
           <w:lang w:val="en-US"/>
         </w:rPr>
-        <w:tab/>
-        <w:t xml:space="preserve">This parameter defines temperature in Celsius. This </w:t>
-      </w:r>
-      <w:r>
-        <w:rPr>
-          <w:lang w:val="en-US"/>
-        </w:rPr>
-        <w:t>influence</w:t>
-      </w:r>
-      <w:r>
-        <w:rPr>
-          <w:lang w:val="en-US"/>
-        </w:rPr>
-        <w:t>s</w:t>
-      </w:r>
-      <w:r>
-        <w:rPr>
-          <w:lang w:val="en-US"/>
-        </w:rPr>
-        <w:t xml:space="preserve"> temperature-dependent mechanisms (e.g. ion channels)</w:t>
-      </w:r>
-      <w:r>
-        <w:rPr>
-          <w:lang w:val="en-US"/>
-        </w:rPr>
-        <w:t>.</w:t>
-      </w:r>
-      <w:r>
-        <w:rPr>
-          <w:lang w:val="en-US"/>
-        </w:rPr>
-        <w:t xml:space="preserve"> If not defined, NEURON uses its standard temperature of +6.3°C!</w:t>
-      </w:r>
-    </w:p>
-    <w:p>
-      <w:pPr>
-        <w:ind w:left="2124" w:hanging="2124"/>
-        <w:rPr>
-          <w:lang w:val="en-US"/>
-        </w:rPr>
-      </w:pPr>
-      <w:proofErr w:type="spellStart"/>
-      <w:proofErr w:type="gramStart"/>
-      <w:r>
-        <w:rPr>
-          <w:rStyle w:val="IntenseEmphasis"/>
-          <w:lang w:val="en-US"/>
-        </w:rPr>
-        <w:t>cvode</w:t>
-      </w:r>
-      <w:proofErr w:type="spellEnd"/>
-      <w:proofErr w:type="gramEnd"/>
-      <w:r>
-        <w:rPr>
-          <w:rStyle w:val="IntenseEmphasis"/>
-          <w:lang w:val="en-US"/>
-        </w:rPr>
-        <w:tab/>
-      </w:r>
-      <w:r>
-        <w:rPr>
-          <w:lang w:val="en-US"/>
-        </w:rPr>
-        <w:t>This Boolean defines</w:t>
-      </w:r>
-      <w:r>
-        <w:rPr>
-          <w:lang w:val="en-US"/>
-        </w:rPr>
-        <w:t>, if the variable time step method is used</w:t>
-      </w:r>
-      <w:r>
-        <w:rPr>
-          <w:lang w:val="en-US"/>
-        </w:rPr>
-        <w:t xml:space="preserve">. </w:t>
-      </w:r>
-      <w:proofErr w:type="gramStart"/>
-      <w:r>
-        <w:rPr>
-          <w:lang w:val="en-US"/>
-        </w:rPr>
-        <w:t>This method speed up simulation time, if there are long time periods where no spiking occurs</w:t>
-      </w:r>
-      <w:r>
-        <w:rPr>
-          <w:lang w:val="en-US"/>
-        </w:rPr>
-        <w:t xml:space="preserve"> (see NEURON documentation)</w:t>
-      </w:r>
-      <w:r>
-        <w:rPr>
-          <w:lang w:val="en-US"/>
-        </w:rPr>
-        <w:t>.</w:t>
-      </w:r>
-      <w:proofErr w:type="gramEnd"/>
+        <w:t>This parameter allows to increase the number of NEURON segments (</w:t>
+      </w:r>
+      <w:proofErr w:type="spellStart"/>
+      <w:r>
+        <w:rPr>
+          <w:lang w:val="en-US"/>
+        </w:rPr>
+        <w:t>nseg</w:t>
+      </w:r>
+      <w:proofErr w:type="spellEnd"/>
+      <w:r>
+        <w:rPr>
+          <w:lang w:val="en-US"/>
+        </w:rPr>
+        <w:t>), which makes simulation spatially more accurate but slower. Possible values are:</w:t>
+      </w:r>
     </w:p>
     <w:p>
       <w:pPr>
         <w:tabs>
           <w:tab w:val="left" w:pos="2127"/>
+          <w:tab w:val="left" w:pos="3686"/>
+        </w:tabs>
+        <w:rPr>
+          <w:lang w:val="en-US"/>
+        </w:rPr>
+      </w:pPr>
+      <w:r>
+        <w:rPr>
+          <w:lang w:val="en-US"/>
+        </w:rPr>
+        <w:tab/>
+      </w:r>
+      <w:r>
+        <w:rPr>
+          <w:lang w:val="en-US"/>
+        </w:rPr>
+        <w:t>0 no change</w:t>
+      </w:r>
+      <w:r>
+        <w:rPr>
+          <w:lang w:val="en-US"/>
+        </w:rPr>
+        <w:t xml:space="preserve"> (default)</w:t>
+      </w:r>
+    </w:p>
+    <w:p>
+      <w:pPr>
+        <w:tabs>
+          <w:tab w:val="left" w:pos="2127"/>
+          <w:tab w:val="left" w:pos="3686"/>
+        </w:tabs>
+        <w:ind w:left="2124"/>
+        <w:rPr>
+          <w:lang w:val="en-US"/>
+        </w:rPr>
+      </w:pPr>
+      <w:r>
+        <w:rPr>
+          <w:lang w:val="en-US"/>
+        </w:rPr>
+        <w:tab/>
+      </w:r>
+      <w:r>
+        <w:rPr>
+          <w:lang w:val="en-US"/>
+        </w:rPr>
+        <w:t xml:space="preserve">1 increases </w:t>
+      </w:r>
+      <w:proofErr w:type="spellStart"/>
+      <w:r>
+        <w:rPr>
+          <w:lang w:val="en-US"/>
+        </w:rPr>
+        <w:t>nseg</w:t>
+      </w:r>
+      <w:proofErr w:type="spellEnd"/>
+      <w:r>
+        <w:rPr>
+          <w:lang w:val="en-US"/>
+        </w:rPr>
+        <w:t xml:space="preserve"> </w:t>
+      </w:r>
+      <w:r>
+        <w:rPr>
+          <w:lang w:val="en-US"/>
+        </w:rPr>
+        <w:t xml:space="preserve">only </w:t>
+      </w:r>
+      <w:r>
+        <w:rPr>
+          <w:lang w:val="en-US"/>
+        </w:rPr>
+        <w:t xml:space="preserve">in </w:t>
+      </w:r>
+      <w:r>
+        <w:rPr>
+          <w:lang w:val="en-US"/>
+        </w:rPr>
+        <w:t>regions that contain the keywords “</w:t>
+      </w:r>
+      <w:r>
+        <w:rPr>
+          <w:lang w:val="en-US"/>
+        </w:rPr>
+        <w:t>axon</w:t>
+      </w:r>
+      <w:r>
+        <w:rPr>
+          <w:lang w:val="en-US"/>
+        </w:rPr>
+        <w:t>”</w:t>
+      </w:r>
+      <w:r>
+        <w:rPr>
+          <w:lang w:val="en-US"/>
+        </w:rPr>
+        <w:t xml:space="preserve"> and</w:t>
+      </w:r>
+      <w:r>
+        <w:rPr>
+          <w:lang w:val="en-US"/>
+        </w:rPr>
+        <w:t>/or</w:t>
+      </w:r>
+      <w:r>
+        <w:rPr>
+          <w:lang w:val="en-US"/>
+        </w:rPr>
+        <w:t xml:space="preserve"> </w:t>
+      </w:r>
+      <w:r>
+        <w:rPr>
+          <w:lang w:val="en-US"/>
+        </w:rPr>
+        <w:t>“</w:t>
+      </w:r>
+      <w:r>
+        <w:rPr>
+          <w:lang w:val="en-US"/>
+        </w:rPr>
+        <w:t>soma</w:t>
+      </w:r>
+      <w:r>
+        <w:rPr>
+          <w:lang w:val="en-US"/>
+        </w:rPr>
+        <w:t>”</w:t>
+      </w:r>
+      <w:r>
+        <w:rPr>
+          <w:lang w:val="en-US"/>
+        </w:rPr>
+        <w:t xml:space="preserve"> by </w:t>
+      </w:r>
+      <w:r>
+        <w:rPr>
+          <w:lang w:val="en-US"/>
+        </w:rPr>
+        <w:t xml:space="preserve">a factor of </w:t>
+      </w:r>
+      <w:r>
+        <w:rPr>
+          <w:lang w:val="en-US"/>
+        </w:rPr>
+        <w:t>3</w:t>
+      </w:r>
+      <w:r>
+        <w:rPr>
+          <w:lang w:val="en-US"/>
+        </w:rPr>
+        <w:t xml:space="preserve">. </w:t>
+      </w:r>
+      <w:bookmarkStart w:id="22" w:name="OLE_LINK30"/>
+      <w:bookmarkStart w:id="23" w:name="OLE_LINK31"/>
+      <w:bookmarkStart w:id="24" w:name="OLE_LINK32"/>
+      <w:r>
+        <w:rPr>
+          <w:lang w:val="en-US"/>
+        </w:rPr>
+        <w:t>F</w:t>
+      </w:r>
+      <w:r>
+        <w:rPr>
+          <w:lang w:val="en-US"/>
+        </w:rPr>
+        <w:t xml:space="preserve">or simulations with fast spiking dynamics or </w:t>
+      </w:r>
+      <w:r>
+        <w:rPr>
+          <w:lang w:val="en-US"/>
+        </w:rPr>
+        <w:t xml:space="preserve">with strongly varying </w:t>
+      </w:r>
+      <w:r>
+        <w:rPr>
+          <w:lang w:val="en-US"/>
+        </w:rPr>
+        <w:t>range variables</w:t>
+      </w:r>
+      <w:bookmarkEnd w:id="22"/>
+      <w:bookmarkEnd w:id="23"/>
+      <w:bookmarkEnd w:id="24"/>
+      <w:r>
+        <w:rPr>
+          <w:lang w:val="en-US"/>
+        </w:rPr>
+        <w:t xml:space="preserve"> in the somatic/axonic region</w:t>
+      </w:r>
+    </w:p>
+    <w:p>
+      <w:pPr>
+        <w:tabs>
+          <w:tab w:val="left" w:pos="2127"/>
+          <w:tab w:val="left" w:pos="3686"/>
+        </w:tabs>
+        <w:ind w:left="2124"/>
+        <w:rPr>
+          <w:lang w:val="en-US"/>
+        </w:rPr>
+      </w:pPr>
+      <w:r>
+        <w:rPr>
+          <w:lang w:val="en-US"/>
+        </w:rPr>
+        <w:tab/>
+      </w:r>
+      <w:proofErr w:type="gramStart"/>
+      <w:r>
+        <w:rPr>
+          <w:lang w:val="en-US"/>
+        </w:rPr>
+        <w:t xml:space="preserve">2 increases </w:t>
+      </w:r>
+      <w:proofErr w:type="spellStart"/>
+      <w:r>
+        <w:rPr>
+          <w:lang w:val="en-US"/>
+        </w:rPr>
+        <w:t>nseg</w:t>
+      </w:r>
+      <w:proofErr w:type="spellEnd"/>
+      <w:r>
+        <w:rPr>
+          <w:lang w:val="en-US"/>
+        </w:rPr>
+        <w:t xml:space="preserve"> everywhere by </w:t>
+      </w:r>
+      <w:r>
+        <w:rPr>
+          <w:lang w:val="en-US"/>
+        </w:rPr>
+        <w:t>a factor of 3.</w:t>
+      </w:r>
+      <w:proofErr w:type="gramEnd"/>
+      <w:r>
+        <w:rPr>
+          <w:lang w:val="en-US"/>
+        </w:rPr>
+        <w:t xml:space="preserve"> F</w:t>
+      </w:r>
+      <w:r>
+        <w:rPr>
+          <w:lang w:val="en-US"/>
+        </w:rPr>
+        <w:t xml:space="preserve">or simulations with </w:t>
+      </w:r>
+      <w:r>
+        <w:rPr>
+          <w:lang w:val="en-US"/>
+        </w:rPr>
+        <w:t xml:space="preserve">general </w:t>
+      </w:r>
+      <w:r>
+        <w:rPr>
+          <w:lang w:val="en-US"/>
+        </w:rPr>
+        <w:t xml:space="preserve">fast spiking dynamics or </w:t>
+      </w:r>
+      <w:r>
+        <w:rPr>
+          <w:lang w:val="en-US"/>
+        </w:rPr>
+        <w:t xml:space="preserve">with generally strongly </w:t>
+      </w:r>
+      <w:r>
+        <w:rPr>
+          <w:lang w:val="en-US"/>
+        </w:rPr>
+        <w:t>varying range variables</w:t>
+      </w:r>
+    </w:p>
+    <w:p>
+      <w:pPr>
+        <w:tabs>
+          <w:tab w:val="left" w:pos="2127"/>
+          <w:tab w:val="left" w:pos="3686"/>
         </w:tabs>
         <w:ind w:left="2124" w:hanging="2124"/>
         <w:rPr>
           <w:lang w:val="en-US"/>
         </w:rPr>
       </w:pPr>
+      <w:r>
+        <w:rPr>
+          <w:rStyle w:val="IntenseEmphasis"/>
+          <w:lang w:val="en-US"/>
+        </w:rPr>
+        <w:tab/>
+      </w:r>
       <w:proofErr w:type="spellStart"/>
       <w:proofErr w:type="gramStart"/>
       <w:r>
@@ -1855,7 +1996,7 @@
           <w:rStyle w:val="IntenseEmphasis"/>
           <w:lang w:val="en-US"/>
         </w:rPr>
-        <w:t>dt</w:t>
+        <w:t>celsius</w:t>
       </w:r>
       <w:proofErr w:type="spellEnd"/>
       <w:proofErr w:type="gramEnd"/>
@@ -1864,91 +2005,90 @@
           <w:lang w:val="en-US"/>
         </w:rPr>
         <w:tab/>
-        <w:t>This parameter defines the simulation t</w:t>
-      </w:r>
-      <w:r>
-        <w:rPr>
-          <w:lang w:val="en-US"/>
-        </w:rPr>
-        <w:t xml:space="preserve">ime step in </w:t>
-      </w:r>
-      <w:proofErr w:type="spellStart"/>
-      <w:r>
-        <w:rPr>
-          <w:lang w:val="en-US"/>
-        </w:rPr>
-        <w:t>ms</w:t>
-      </w:r>
-      <w:r>
-        <w:rPr>
-          <w:lang w:val="en-US"/>
-        </w:rPr>
-        <w:t>.</w:t>
-      </w:r>
-      <w:proofErr w:type="spellEnd"/>
-      <w:r>
-        <w:rPr>
-          <w:lang w:val="en-US"/>
-        </w:rPr>
-        <w:t xml:space="preserve"> It is </w:t>
-      </w:r>
-      <w:r>
-        <w:rPr>
-          <w:lang w:val="en-US"/>
-        </w:rPr>
-        <w:t xml:space="preserve">ignored </w:t>
-      </w:r>
-      <w:r>
-        <w:rPr>
-          <w:lang w:val="en-US"/>
-        </w:rPr>
-        <w:t xml:space="preserve">(and a warning given) </w:t>
-      </w:r>
-      <w:r>
-        <w:rPr>
-          <w:lang w:val="en-US"/>
-        </w:rPr>
-        <w:t>if the variable time step method (</w:t>
-      </w:r>
-      <w:proofErr w:type="spellStart"/>
-      <w:r>
-        <w:rPr>
+        <w:t>This parameter defines temperature in Celsius. This influences temperature-dependent mechanisms (e.g. ion channels).</w:t>
+      </w:r>
+      <w:r>
+        <w:rPr>
+          <w:lang w:val="en-US"/>
+        </w:rPr>
+        <w:t xml:space="preserve"> If not defined, NEURON uses its standard temperature of +6.3°C!</w:t>
+      </w:r>
+    </w:p>
+    <w:p>
+      <w:pPr>
+        <w:tabs>
+          <w:tab w:val="left" w:pos="3686"/>
+        </w:tabs>
+        <w:ind w:left="2124" w:hanging="2124"/>
+        <w:rPr>
+          <w:lang w:val="en-US"/>
+        </w:rPr>
+      </w:pPr>
+      <w:r>
+        <w:rPr>
+          <w:rStyle w:val="IntenseEmphasis"/>
+          <w:lang w:val="en-US"/>
+        </w:rPr>
+        <w:lastRenderedPageBreak/>
+        <w:tab/>
+      </w:r>
+      <w:proofErr w:type="spellStart"/>
+      <w:proofErr w:type="gramStart"/>
+      <w:r>
+        <w:rPr>
+          <w:rStyle w:val="IntenseEmphasis"/>
           <w:lang w:val="en-US"/>
         </w:rPr>
         <w:t>cvode</w:t>
       </w:r>
       <w:proofErr w:type="spellEnd"/>
-      <w:r>
-        <w:rPr>
-          <w:lang w:val="en-US"/>
-        </w:rPr>
-        <w:t>) is activated.</w:t>
-      </w:r>
-      <w:r>
-        <w:rPr>
-          <w:lang w:val="en-US"/>
-        </w:rPr>
-        <w:t xml:space="preserve"> If not defined, NEURON uses its standard step of 0.025 </w:t>
-      </w:r>
-      <w:proofErr w:type="spellStart"/>
-      <w:r>
-        <w:rPr>
-          <w:lang w:val="en-US"/>
-        </w:rPr>
-        <w:t>ms.</w:t>
-      </w:r>
-      <w:proofErr w:type="spellEnd"/>
+      <w:proofErr w:type="gramEnd"/>
+      <w:r>
+        <w:rPr>
+          <w:rStyle w:val="IntenseEmphasis"/>
+          <w:lang w:val="en-US"/>
+        </w:rPr>
+        <w:tab/>
+      </w:r>
+      <w:r>
+        <w:rPr>
+          <w:lang w:val="en-US"/>
+        </w:rPr>
+        <w:t>This Boolean defines</w:t>
+      </w:r>
+      <w:r>
+        <w:rPr>
+          <w:lang w:val="en-US"/>
+        </w:rPr>
+        <w:t xml:space="preserve">, if the variable time step method is used. </w:t>
+      </w:r>
+      <w:proofErr w:type="gramStart"/>
+      <w:r>
+        <w:rPr>
+          <w:lang w:val="en-US"/>
+        </w:rPr>
+        <w:t>This method speed up simulation time, if there are long time periods where no spiking occurs (see NEURON documentation).</w:t>
+      </w:r>
+      <w:proofErr w:type="gramEnd"/>
     </w:p>
     <w:p>
       <w:pPr>
         <w:tabs>
           <w:tab w:val="left" w:pos="2127"/>
+          <w:tab w:val="left" w:pos="3686"/>
         </w:tabs>
         <w:ind w:left="2124" w:hanging="2124"/>
         <w:rPr>
           <w:lang w:val="en-US"/>
         </w:rPr>
       </w:pPr>
+      <w:r>
+        <w:rPr>
+          <w:rStyle w:val="IntenseEmphasis"/>
+          <w:lang w:val="en-US"/>
+        </w:rPr>
+        <w:tab/>
+      </w:r>
       <w:proofErr w:type="spellStart"/>
       <w:proofErr w:type="gramStart"/>
       <w:r>
@@ -1956,7 +2096,7 @@
           <w:rStyle w:val="IntenseEmphasis"/>
           <w:lang w:val="en-US"/>
         </w:rPr>
-        <w:t>exchfolder</w:t>
+        <w:t>dt</w:t>
       </w:r>
       <w:proofErr w:type="spellEnd"/>
       <w:proofErr w:type="gramEnd"/>
@@ -1965,49 +2105,75 @@
           <w:lang w:val="en-US"/>
         </w:rPr>
         <w:tab/>
-      </w:r>
-      <w:r>
-        <w:rPr>
-          <w:lang w:val="en-US"/>
-        </w:rPr>
-        <w:tab/>
-        <w:t>This string provides the (</w:t>
-      </w:r>
-      <w:r>
-        <w:rPr>
-          <w:lang w:val="en-US"/>
-        </w:rPr>
-        <w:t>relative</w:t>
-      </w:r>
-      <w:r>
-        <w:rPr>
-          <w:lang w:val="en-US"/>
-        </w:rPr>
-        <w:t>)</w:t>
-      </w:r>
-      <w:r>
-        <w:rPr>
-          <w:lang w:val="en-US"/>
-        </w:rPr>
-        <w:t xml:space="preserve"> path</w:t>
-      </w:r>
-      <w:r>
-        <w:rPr>
-          <w:lang w:val="en-US"/>
-        </w:rPr>
-        <w:t xml:space="preserve"> to the folder where temporary simulation files are stored.</w:t>
-      </w:r>
+        <w:t xml:space="preserve">This parameter defines the simulation time step in </w:t>
+      </w:r>
+      <w:proofErr w:type="spellStart"/>
+      <w:r>
+        <w:rPr>
+          <w:lang w:val="en-US"/>
+        </w:rPr>
+        <w:t>ms.</w:t>
+      </w:r>
+      <w:proofErr w:type="spellEnd"/>
+      <w:r>
+        <w:rPr>
+          <w:lang w:val="en-US"/>
+        </w:rPr>
+        <w:t xml:space="preserve"> It is </w:t>
+      </w:r>
+      <w:r>
+        <w:rPr>
+          <w:lang w:val="en-US"/>
+        </w:rPr>
+        <w:t>ignored (and a warning given) if the variable time step method (</w:t>
+      </w:r>
+      <w:proofErr w:type="spellStart"/>
+      <w:r>
+        <w:rPr>
+          <w:lang w:val="en-US"/>
+        </w:rPr>
+        <w:t>cvode</w:t>
+      </w:r>
+      <w:proofErr w:type="spellEnd"/>
+      <w:r>
+        <w:rPr>
+          <w:lang w:val="en-US"/>
+        </w:rPr>
+        <w:t>) is activated.</w:t>
+      </w:r>
+      <w:r>
+        <w:rPr>
+          <w:lang w:val="en-US"/>
+        </w:rPr>
+        <w:t xml:space="preserve"> If not defined, NEURON uses its standard step of 0.025 </w:t>
+      </w:r>
+      <w:proofErr w:type="spellStart"/>
+      <w:r>
+        <w:rPr>
+          <w:lang w:val="en-US"/>
+        </w:rPr>
+        <w:t>ms.</w:t>
+      </w:r>
+      <w:proofErr w:type="spellEnd"/>
     </w:p>
     <w:p>
       <w:pPr>
         <w:tabs>
           <w:tab w:val="left" w:pos="2127"/>
+          <w:tab w:val="left" w:pos="3686"/>
         </w:tabs>
         <w:ind w:left="2124" w:hanging="2124"/>
         <w:rPr>
           <w:lang w:val="en-US"/>
         </w:rPr>
       </w:pPr>
+      <w:r>
+        <w:rPr>
+          <w:rStyle w:val="IntenseEmphasis"/>
+          <w:lang w:val="en-US"/>
+        </w:rPr>
+        <w:tab/>
+      </w:r>
       <w:proofErr w:type="spellStart"/>
       <w:proofErr w:type="gramStart"/>
       <w:r>
@@ -2015,7 +2181,7 @@
           <w:rStyle w:val="IntenseEmphasis"/>
           <w:lang w:val="en-US"/>
         </w:rPr>
-        <w:t>openNeuron</w:t>
+        <w:t>exchfolder</w:t>
       </w:r>
       <w:proofErr w:type="spellEnd"/>
       <w:proofErr w:type="gramEnd"/>
@@ -2024,179 +2190,219 @@
           <w:lang w:val="en-US"/>
         </w:rPr>
         <w:tab/>
-      </w:r>
-      <w:r>
-        <w:rPr>
-          <w:lang w:val="en-US"/>
-        </w:rPr>
-        <w:tab/>
-        <w:t>This Boolean defines,</w:t>
-      </w:r>
-      <w:r>
-        <w:rPr>
-          <w:lang w:val="en-US"/>
-        </w:rPr>
-        <w:t xml:space="preserve"> if neuron should be opened or </w:t>
-      </w:r>
-      <w:r>
-        <w:rPr>
-          <w:lang w:val="en-US"/>
-        </w:rPr>
-        <w:t>ran non-visibly in the background.</w:t>
+        <w:t>This string provides the (relative) path to the folder where temporary simulation files are stored.</w:t>
+      </w:r>
+      <w:r>
+        <w:rPr>
+          <w:lang w:val="en-US"/>
+        </w:rPr>
+        <w:t xml:space="preserve"> Default is t2n_exchfolder</w:t>
       </w:r>
     </w:p>
     <w:p>
       <w:pPr>
         <w:tabs>
           <w:tab w:val="left" w:pos="2127"/>
+          <w:tab w:val="left" w:pos="3686"/>
         </w:tabs>
-        <w:ind w:left="2124"/>
-        <w:rPr>
-          <w:lang w:val="en-US"/>
-        </w:rPr>
-      </w:pPr>
-      <w:r>
-        <w:rPr>
+        <w:ind w:left="2124" w:hanging="2124"/>
+        <w:rPr>
+          <w:lang w:val="en-US"/>
+        </w:rPr>
+      </w:pPr>
+      <w:bookmarkStart w:id="25" w:name="_GoBack"/>
+      <w:bookmarkEnd w:id="25"/>
+      <w:r>
+        <w:rPr>
+          <w:rStyle w:val="IntenseEmphasis"/>
           <w:lang w:val="en-US"/>
         </w:rPr>
         <w:tab/>
-        <w:t>Note, i</w:t>
-      </w:r>
-      <w:r>
-        <w:rPr>
-          <w:lang w:val="en-US"/>
-        </w:rPr>
-        <w:t>f N</w:t>
-      </w:r>
-      <w:r>
-        <w:rPr>
-          <w:lang w:val="en-US"/>
-        </w:rPr>
-        <w:t>EURON</w:t>
-      </w:r>
-      <w:r>
-        <w:rPr>
-          <w:lang w:val="en-US"/>
-        </w:rPr>
-        <w:t xml:space="preserve"> gets opened, </w:t>
-      </w:r>
-      <w:r>
-        <w:rPr>
-          <w:lang w:val="en-US"/>
-        </w:rPr>
-        <w:t>T2N</w:t>
-      </w:r>
-      <w:r>
-        <w:rPr>
-          <w:lang w:val="en-US"/>
-        </w:rPr>
-        <w:t xml:space="preserve"> cannot handle/show NEURON </w:t>
-      </w:r>
-      <w:r>
-        <w:rPr>
-          <w:lang w:val="en-US"/>
-        </w:rPr>
-        <w:t>errors since they are not returned to Matlab!</w:t>
+      </w:r>
+      <w:proofErr w:type="spellStart"/>
+      <w:r>
+        <w:rPr>
+          <w:rStyle w:val="IntenseEmphasis"/>
+          <w:lang w:val="en-US"/>
+        </w:rPr>
+        <w:t>nrnmech</w:t>
+      </w:r>
+      <w:proofErr w:type="spellEnd"/>
+      <w:r>
+        <w:rPr>
+          <w:lang w:val="en-US"/>
+        </w:rPr>
+        <w:tab/>
+        <w:t xml:space="preserve">By default, if there exists a “nrnmech.dll” file (containing the compiled mod files) in the current working directory of NEURON, it loads it. If another </w:t>
+      </w:r>
+      <w:proofErr w:type="spellStart"/>
+      <w:r>
+        <w:rPr>
+          <w:lang w:val="en-US"/>
+        </w:rPr>
+        <w:t>dll</w:t>
+      </w:r>
+      <w:proofErr w:type="spellEnd"/>
+      <w:r>
+        <w:rPr>
+          <w:lang w:val="en-US"/>
+        </w:rPr>
+        <w:t xml:space="preserve"> should be loaded from the standard folder </w:t>
+      </w:r>
+      <w:proofErr w:type="spellStart"/>
+      <w:r>
+        <w:rPr>
+          <w:lang w:val="en-US"/>
+        </w:rPr>
+        <w:t>lib_mech</w:t>
+      </w:r>
+      <w:proofErr w:type="spellEnd"/>
+      <w:r>
+        <w:rPr>
+          <w:lang w:val="en-US"/>
+        </w:rPr>
+        <w:t xml:space="preserve">, the file’s name can be defined here. This can also be a cell array of strings, if more than one </w:t>
+      </w:r>
+      <w:proofErr w:type="spellStart"/>
+      <w:r>
+        <w:rPr>
+          <w:lang w:val="en-US"/>
+        </w:rPr>
+        <w:t>dll</w:t>
+      </w:r>
+      <w:proofErr w:type="spellEnd"/>
+      <w:r>
+        <w:rPr>
+          <w:lang w:val="en-US"/>
+        </w:rPr>
+        <w:t xml:space="preserve"> has to be loaded. Be aware that one and the same mechanism can only be loaded once and an error will occur in NEURON if this is not considered!</w:t>
+      </w:r>
+      <w:r>
+        <w:rPr>
+          <w:lang w:val="en-US"/>
+        </w:rPr>
+        <w:t xml:space="preserve"> This feature does not work on Linux/Mac.</w:t>
       </w:r>
     </w:p>
     <w:p>
       <w:pPr>
         <w:tabs>
           <w:tab w:val="left" w:pos="2127"/>
+          <w:tab w:val="left" w:pos="3686"/>
         </w:tabs>
         <w:ind w:left="2124" w:hanging="2124"/>
         <w:rPr>
           <w:lang w:val="en-US"/>
         </w:rPr>
       </w:pPr>
+      <w:r>
+        <w:rPr>
+          <w:rStyle w:val="IntenseEmphasis"/>
+          <w:lang w:val="en-US"/>
+        </w:rPr>
+        <w:tab/>
+      </w:r>
+      <w:proofErr w:type="spellStart"/>
       <w:proofErr w:type="gramStart"/>
       <w:r>
         <w:rPr>
           <w:rStyle w:val="IntenseEmphasis"/>
           <w:lang w:val="en-US"/>
         </w:rPr>
-        <w:t>path</w:t>
-      </w:r>
+        <w:t>nseg</w:t>
+      </w:r>
+      <w:proofErr w:type="spellEnd"/>
       <w:proofErr w:type="gramEnd"/>
       <w:r>
         <w:rPr>
           <w:lang w:val="en-US"/>
         </w:rPr>
         <w:tab/>
-      </w:r>
-      <w:r>
-        <w:rPr>
-          <w:lang w:val="en-US"/>
-        </w:rPr>
-        <w:tab/>
-      </w:r>
-      <w:r>
-        <w:rPr>
-          <w:lang w:val="en-US"/>
-        </w:rPr>
-        <w:t xml:space="preserve">This </w:t>
-      </w:r>
-      <w:r>
-        <w:rPr>
-          <w:lang w:val="en-US"/>
-        </w:rPr>
-        <w:t>defines</w:t>
-      </w:r>
-      <w:r>
-        <w:rPr>
-          <w:lang w:val="en-US"/>
-        </w:rPr>
-        <w:t xml:space="preserve"> the (absolute) path to the</w:t>
-      </w:r>
-      <w:r>
-        <w:rPr>
-          <w:lang w:val="en-US"/>
-        </w:rPr>
-        <w:t xml:space="preserve"> </w:t>
-      </w:r>
-      <w:r>
-        <w:rPr>
-          <w:lang w:val="en-US"/>
-        </w:rPr>
-        <w:t xml:space="preserve">model’s </w:t>
-      </w:r>
-      <w:r>
-        <w:rPr>
-          <w:lang w:val="en-US"/>
-        </w:rPr>
-        <w:t xml:space="preserve">root </w:t>
-      </w:r>
-      <w:r>
-        <w:rPr>
-          <w:lang w:val="en-US"/>
-        </w:rPr>
-        <w:t>folder</w:t>
-      </w:r>
-      <w:r>
-        <w:rPr>
-          <w:lang w:val="en-US"/>
-        </w:rPr>
-        <w:t xml:space="preserve"> and the working directory of NEURON</w:t>
-      </w:r>
-      <w:r>
-        <w:rPr>
-          <w:lang w:val="en-US"/>
-        </w:rPr>
-        <w:t>. If not specified, the current Matlab working directory is used.</w:t>
+        <w:t>This can be a number defining the number of segments per section. Alternatively, this can be a string with ‘</w:t>
+      </w:r>
+      <w:proofErr w:type="spellStart"/>
+      <w:r>
+        <w:rPr>
+          <w:lang w:val="en-US"/>
+        </w:rPr>
+        <w:t>dlambda</w:t>
+      </w:r>
+      <w:proofErr w:type="spellEnd"/>
+      <w:r>
+        <w:rPr>
+          <w:lang w:val="en-US"/>
+        </w:rPr>
+        <w:t xml:space="preserve">’ for </w:t>
+      </w:r>
+      <w:bookmarkStart w:id="26" w:name="OLE_LINK10"/>
+      <w:bookmarkStart w:id="27" w:name="OLE_LINK11"/>
+      <w:r>
+        <w:rPr>
+          <w:lang w:val="en-US"/>
+        </w:rPr>
+        <w:t xml:space="preserve">using the </w:t>
+      </w:r>
+      <w:proofErr w:type="spellStart"/>
+      <w:r>
+        <w:rPr>
+          <w:lang w:val="en-US"/>
+        </w:rPr>
+        <w:t>dlambda</w:t>
+      </w:r>
+      <w:proofErr w:type="spellEnd"/>
+      <w:r>
+        <w:rPr>
+          <w:lang w:val="en-US"/>
+        </w:rPr>
+        <w:t xml:space="preserve"> rule to define </w:t>
+      </w:r>
+      <w:proofErr w:type="spellStart"/>
+      <w:r>
+        <w:rPr>
+          <w:lang w:val="en-US"/>
+        </w:rPr>
+        <w:t>nseg</w:t>
+      </w:r>
+      <w:proofErr w:type="spellEnd"/>
+      <w:r>
+        <w:rPr>
+          <w:lang w:val="en-US"/>
+        </w:rPr>
+        <w:t>, or it can be ‘</w:t>
+      </w:r>
+      <w:proofErr w:type="spellStart"/>
+      <w:r>
+        <w:rPr>
+          <w:lang w:val="en-US"/>
+        </w:rPr>
+        <w:t>eachX</w:t>
+      </w:r>
+      <w:proofErr w:type="spellEnd"/>
+      <w:r>
+        <w:rPr>
+          <w:lang w:val="en-US"/>
+        </w:rPr>
+        <w:t>’, where X is a number defining the distance in microns between segment nodes.</w:t>
       </w:r>
     </w:p>
     <w:p>
       <w:pPr>
         <w:tabs>
           <w:tab w:val="left" w:pos="2127"/>
+          <w:tab w:val="left" w:pos="3686"/>
         </w:tabs>
         <w:ind w:left="2124" w:hanging="2124"/>
         <w:rPr>
           <w:lang w:val="en-US"/>
         </w:rPr>
       </w:pPr>
-      <w:bookmarkStart w:id="23" w:name="_GoBack"/>
-      <w:bookmarkEnd w:id="23"/>
+      <w:r>
+        <w:rPr>
+          <w:rStyle w:val="IntenseEmphasis"/>
+          <w:lang w:val="en-US"/>
+        </w:rPr>
+        <w:tab/>
+      </w:r>
       <w:proofErr w:type="spellStart"/>
       <w:proofErr w:type="gramStart"/>
       <w:r>
@@ -2204,7 +2410,7 @@
           <w:rStyle w:val="IntenseEmphasis"/>
           <w:lang w:val="en-US"/>
         </w:rPr>
-        <w:t>neuronpath</w:t>
+        <w:t>prerun</w:t>
       </w:r>
       <w:proofErr w:type="spellEnd"/>
       <w:proofErr w:type="gramEnd"/>
@@ -2212,86 +2418,147 @@
         <w:rPr>
           <w:lang w:val="en-US"/>
         </w:rPr>
+        <w:t xml:space="preserve"> </w:t>
+      </w:r>
+      <w:r>
+        <w:rPr>
+          <w:lang w:val="en-US"/>
+        </w:rPr>
         <w:tab/>
       </w:r>
       <w:r>
         <w:rPr>
           <w:lang w:val="en-US"/>
         </w:rPr>
+        <w:t xml:space="preserve">This defines a </w:t>
+      </w:r>
+      <w:proofErr w:type="spellStart"/>
+      <w:r>
+        <w:rPr>
+          <w:lang w:val="en-US"/>
+        </w:rPr>
+        <w:t>prerun</w:t>
+      </w:r>
+      <w:proofErr w:type="spellEnd"/>
+      <w:r>
+        <w:rPr>
+          <w:lang w:val="en-US"/>
+        </w:rPr>
+        <w:t xml:space="preserve"> time in ms during which the simulation runs in 10 ms time steps to let the system settle. For instance, an entry of 200 means that NEURON starts at -200 ms and lets the system settle until 0 </w:t>
+      </w:r>
+      <w:proofErr w:type="spellStart"/>
+      <w:proofErr w:type="gramStart"/>
+      <w:r>
+        <w:rPr>
+          <w:lang w:val="en-US"/>
+        </w:rPr>
+        <w:t>ms</w:t>
+      </w:r>
+      <w:proofErr w:type="gramEnd"/>
+      <w:r>
+        <w:rPr>
+          <w:lang w:val="en-US"/>
+        </w:rPr>
+        <w:t>.</w:t>
+      </w:r>
+      <w:proofErr w:type="spellEnd"/>
+      <w:r>
+        <w:rPr>
+          <w:lang w:val="en-US"/>
+        </w:rPr>
+        <w:t xml:space="preserve"> Then, the time is set to </w:t>
+      </w:r>
+      <w:proofErr w:type="spellStart"/>
+      <w:r>
+        <w:rPr>
+          <w:lang w:val="en-US"/>
+        </w:rPr>
+        <w:t>tstart</w:t>
+      </w:r>
+      <w:proofErr w:type="spellEnd"/>
+      <w:r>
+        <w:rPr>
+          <w:lang w:val="en-US"/>
+        </w:rPr>
+        <w:t xml:space="preserve"> and the normal simulation starts.</w:t>
+      </w:r>
+    </w:p>
+    <w:p>
+      <w:pPr>
+        <w:tabs>
+          <w:tab w:val="left" w:pos="3686"/>
+        </w:tabs>
+        <w:ind w:left="2124" w:hanging="2124"/>
+        <w:rPr>
+          <w:lang w:val="en-US"/>
+        </w:rPr>
+      </w:pPr>
+      <w:r>
+        <w:rPr>
+          <w:rStyle w:val="IntenseEmphasis"/>
+          <w:lang w:val="en-US"/>
+        </w:rPr>
+        <w:lastRenderedPageBreak/>
         <w:tab/>
-        <w:t>This is the (</w:t>
-      </w:r>
-      <w:r>
-        <w:rPr>
-          <w:lang w:val="en-US"/>
-        </w:rPr>
-        <w:t>absolute</w:t>
-      </w:r>
-      <w:r>
-        <w:rPr>
-          <w:lang w:val="en-US"/>
-        </w:rPr>
-        <w:t>)</w:t>
-      </w:r>
-      <w:r>
-        <w:rPr>
-          <w:lang w:val="en-US"/>
-        </w:rPr>
-        <w:t xml:space="preserve"> path to the NEURON </w:t>
-      </w:r>
-      <w:r>
-        <w:rPr>
-          <w:lang w:val="en-US"/>
-        </w:rPr>
-        <w:t>executable “</w:t>
-      </w:r>
-      <w:r>
-        <w:rPr>
-          <w:lang w:val="en-US"/>
-        </w:rPr>
-        <w:t>nrniv.exe</w:t>
-      </w:r>
-      <w:r>
-        <w:rPr>
-          <w:lang w:val="en-US"/>
-        </w:rPr>
-        <w:t>”</w:t>
-      </w:r>
-      <w:r>
-        <w:rPr>
-          <w:lang w:val="en-US"/>
-        </w:rPr>
-        <w:t xml:space="preserve">. This definition is </w:t>
-      </w:r>
-      <w:r>
-        <w:rPr>
-          <w:lang w:val="en-US"/>
-        </w:rPr>
-        <w:t>only interesting on</w:t>
-      </w:r>
-      <w:r>
-        <w:rPr>
-          <w:lang w:val="en-US"/>
-        </w:rPr>
-        <w:t xml:space="preserve"> Windows but ignored on Linux/Mac</w:t>
-      </w:r>
-      <w:r>
-        <w:rPr>
-          <w:lang w:val="en-US"/>
-        </w:rPr>
-        <w:t>. Alternatively, if this information is not provided, T2N asks for the path to nrniv.exe and keeps this information in the nrniv_win.txt in the T2N folder.</w:t>
+      </w:r>
+      <w:proofErr w:type="spellStart"/>
+      <w:proofErr w:type="gramStart"/>
+      <w:r>
+        <w:rPr>
+          <w:rStyle w:val="IntenseEmphasis"/>
+          <w:lang w:val="en-US"/>
+        </w:rPr>
+        <w:t>skiprun</w:t>
+      </w:r>
+      <w:proofErr w:type="spellEnd"/>
+      <w:proofErr w:type="gramEnd"/>
+      <w:r>
+        <w:rPr>
+          <w:rStyle w:val="IntenseEmphasis"/>
+          <w:lang w:val="en-US"/>
+        </w:rPr>
+        <w:tab/>
+      </w:r>
+      <w:r>
+        <w:rPr>
+          <w:lang w:val="en-US"/>
+        </w:rPr>
+        <w:t xml:space="preserve">This Boolean allows to write the NEURON hoc files without running them. This can be used if a custom code defined in </w:t>
+      </w:r>
+      <w:proofErr w:type="spellStart"/>
+      <w:r>
+        <w:rPr>
+          <w:rStyle w:val="IntenseEmphasis"/>
+          <w:lang w:val="en-US"/>
+        </w:rPr>
+        <w:t>neuron.custom</w:t>
+      </w:r>
+      <w:proofErr w:type="spellEnd"/>
+      <w:r>
+        <w:rPr>
+          <w:lang w:val="en-US"/>
+        </w:rPr>
+        <w:t xml:space="preserve"> comprises a run command.</w:t>
       </w:r>
     </w:p>
     <w:p>
       <w:pPr>
         <w:tabs>
           <w:tab w:val="left" w:pos="2127"/>
+          <w:tab w:val="left" w:pos="3686"/>
         </w:tabs>
         <w:ind w:left="2124" w:hanging="2124"/>
         <w:rPr>
           <w:lang w:val="en-US"/>
         </w:rPr>
       </w:pPr>
+      <w:r>
+        <w:rPr>
+          <w:rStyle w:val="IntenseEmphasis"/>
+          <w:lang w:val="en-US"/>
+        </w:rPr>
+        <w:tab/>
+      </w:r>
       <w:proofErr w:type="spellStart"/>
       <w:proofErr w:type="gramStart"/>
       <w:r>
@@ -2299,8 +2566,7 @@
           <w:rStyle w:val="IntenseEmphasis"/>
           <w:lang w:val="en-US"/>
         </w:rPr>
-        <w:lastRenderedPageBreak/>
-        <w:t>nrnmech</w:t>
+        <w:t>tstart</w:t>
       </w:r>
       <w:proofErr w:type="spellEnd"/>
       <w:proofErr w:type="gramEnd"/>
@@ -2309,109 +2575,58 @@
           <w:lang w:val="en-US"/>
         </w:rPr>
         <w:tab/>
-      </w:r>
-      <w:r>
-        <w:rPr>
-          <w:lang w:val="en-US"/>
-        </w:rPr>
-        <w:tab/>
-        <w:t>By default, if there exists a “nrnmech.dll” file (containing the compiled mod files) in the current working directory of NEURON, it loads it. I</w:t>
-      </w:r>
-      <w:r>
-        <w:rPr>
-          <w:lang w:val="en-US"/>
-        </w:rPr>
-        <w:t xml:space="preserve">f another </w:t>
-      </w:r>
-      <w:proofErr w:type="spellStart"/>
-      <w:r>
-        <w:rPr>
-          <w:lang w:val="en-US"/>
-        </w:rPr>
-        <w:t>dll</w:t>
-      </w:r>
-      <w:proofErr w:type="spellEnd"/>
-      <w:r>
-        <w:rPr>
-          <w:lang w:val="en-US"/>
-        </w:rPr>
-        <w:t xml:space="preserve"> </w:t>
-      </w:r>
-      <w:r>
-        <w:rPr>
-          <w:lang w:val="en-US"/>
-        </w:rPr>
-        <w:t xml:space="preserve">should be loaded from the standard folder </w:t>
-      </w:r>
-      <w:proofErr w:type="spellStart"/>
-      <w:r>
-        <w:rPr>
-          <w:lang w:val="en-US"/>
-        </w:rPr>
-        <w:t>lib_mech</w:t>
-      </w:r>
-      <w:proofErr w:type="spellEnd"/>
-      <w:r>
-        <w:rPr>
-          <w:lang w:val="en-US"/>
-        </w:rPr>
-        <w:t>, the file’s name can be defined here</w:t>
-      </w:r>
-      <w:r>
-        <w:rPr>
-          <w:lang w:val="en-US"/>
-        </w:rPr>
-        <w:t xml:space="preserve">. </w:t>
-      </w:r>
-      <w:r>
-        <w:rPr>
-          <w:lang w:val="en-US"/>
-        </w:rPr>
-        <w:t>This c</w:t>
-      </w:r>
-      <w:r>
-        <w:rPr>
-          <w:lang w:val="en-US"/>
-        </w:rPr>
-        <w:t xml:space="preserve">an also be a cell array of strings, if more than one </w:t>
-      </w:r>
-      <w:proofErr w:type="spellStart"/>
-      <w:r>
-        <w:rPr>
-          <w:lang w:val="en-US"/>
-        </w:rPr>
-        <w:t>dll</w:t>
-      </w:r>
-      <w:proofErr w:type="spellEnd"/>
-      <w:r>
-        <w:rPr>
-          <w:lang w:val="en-US"/>
-        </w:rPr>
-        <w:t xml:space="preserve"> has to be loaded. Be aware that one and the same mechanism can only be loaded once</w:t>
-      </w:r>
-      <w:r>
-        <w:rPr>
-          <w:lang w:val="en-US"/>
-        </w:rPr>
-        <w:t xml:space="preserve"> and an error will occur in NEURON if this is not considered!</w:t>
-      </w:r>
-      <w:r>
-        <w:rPr>
-          <w:lang w:val="en-US"/>
-        </w:rPr>
-        <w:t xml:space="preserve"> This feature does not work on Linux/Mac.</w:t>
-      </w:r>
+        <w:t xml:space="preserve">This defines the starting time of the simulation in </w:t>
+      </w:r>
+      <w:proofErr w:type="spellStart"/>
+      <w:r>
+        <w:rPr>
+          <w:lang w:val="en-US"/>
+        </w:rPr>
+        <w:t>ms.</w:t>
+      </w:r>
+      <w:proofErr w:type="spellEnd"/>
+      <w:r>
+        <w:rPr>
+          <w:lang w:val="en-US"/>
+        </w:rPr>
+        <w:t xml:space="preserve"> This also defines the starting time for recording vectors etc.</w:t>
+      </w:r>
+      <w:r>
+        <w:rPr>
+          <w:lang w:val="en-US"/>
+        </w:rPr>
+        <w:t xml:space="preserve"> Default is 0 </w:t>
+      </w:r>
+      <w:proofErr w:type="spellStart"/>
+      <w:r>
+        <w:rPr>
+          <w:lang w:val="en-US"/>
+        </w:rPr>
+        <w:t>ms.</w:t>
+      </w:r>
+      <w:proofErr w:type="spellEnd"/>
     </w:p>
     <w:p>
       <w:pPr>
         <w:tabs>
           <w:tab w:val="left" w:pos="2127"/>
+          <w:tab w:val="left" w:pos="3686"/>
         </w:tabs>
         <w:ind w:left="2124" w:hanging="2124"/>
         <w:rPr>
           <w:lang w:val="en-US"/>
         </w:rPr>
       </w:pPr>
+      <w:bookmarkStart w:id="28" w:name="OLE_LINK12"/>
+      <w:bookmarkStart w:id="29" w:name="OLE_LINK13"/>
+      <w:bookmarkStart w:id="30" w:name="OLE_LINK14"/>
+      <w:r>
+        <w:rPr>
+          <w:rStyle w:val="IntenseEmphasis"/>
+          <w:lang w:val="en-US"/>
+        </w:rPr>
+        <w:tab/>
+      </w:r>
       <w:proofErr w:type="spellStart"/>
       <w:proofErr w:type="gramStart"/>
       <w:r>
@@ -2419,7 +2634,7 @@
           <w:rStyle w:val="IntenseEmphasis"/>
           <w:lang w:val="en-US"/>
         </w:rPr>
-        <w:t>nseg</w:t>
+        <w:t>tstop</w:t>
       </w:r>
       <w:proofErr w:type="spellEnd"/>
       <w:proofErr w:type="gramEnd"/>
@@ -2428,113 +2643,49 @@
           <w:lang w:val="en-US"/>
         </w:rPr>
         <w:tab/>
-      </w:r>
-      <w:r>
-        <w:rPr>
-          <w:lang w:val="en-US"/>
-        </w:rPr>
-        <w:tab/>
-        <w:t xml:space="preserve">This can be a number defining the </w:t>
-      </w:r>
-      <w:r>
-        <w:rPr>
-          <w:lang w:val="en-US"/>
-        </w:rPr>
-        <w:t>number of segments per section</w:t>
-      </w:r>
-      <w:r>
-        <w:rPr>
-          <w:lang w:val="en-US"/>
-        </w:rPr>
-        <w:t xml:space="preserve">. Alternatively, this can be a string with </w:t>
-      </w:r>
-      <w:r>
-        <w:rPr>
-          <w:lang w:val="en-US"/>
-        </w:rPr>
-        <w:t>‘</w:t>
-      </w:r>
-      <w:proofErr w:type="spellStart"/>
-      <w:r>
-        <w:rPr>
-          <w:lang w:val="en-US"/>
-        </w:rPr>
-        <w:t>dlambda</w:t>
-      </w:r>
-      <w:proofErr w:type="spellEnd"/>
-      <w:r>
-        <w:rPr>
-          <w:lang w:val="en-US"/>
-        </w:rPr>
-        <w:t xml:space="preserve">’ for </w:t>
-      </w:r>
-      <w:bookmarkStart w:id="24" w:name="OLE_LINK10"/>
-      <w:bookmarkStart w:id="25" w:name="OLE_LINK11"/>
-      <w:r>
-        <w:rPr>
-          <w:lang w:val="en-US"/>
-        </w:rPr>
-        <w:t xml:space="preserve">using the </w:t>
-      </w:r>
-      <w:proofErr w:type="spellStart"/>
-      <w:r>
-        <w:rPr>
-          <w:lang w:val="en-US"/>
-        </w:rPr>
-        <w:t>dlambda</w:t>
-      </w:r>
-      <w:proofErr w:type="spellEnd"/>
-      <w:r>
-        <w:rPr>
-          <w:lang w:val="en-US"/>
-        </w:rPr>
-        <w:t xml:space="preserve"> rule</w:t>
-      </w:r>
-      <w:r>
-        <w:rPr>
-          <w:lang w:val="en-US"/>
-        </w:rPr>
-        <w:t xml:space="preserve"> to define </w:t>
-      </w:r>
-      <w:proofErr w:type="spellStart"/>
-      <w:r>
-        <w:rPr>
-          <w:lang w:val="en-US"/>
-        </w:rPr>
-        <w:t>nseg</w:t>
-      </w:r>
-      <w:proofErr w:type="spellEnd"/>
-      <w:r>
-        <w:rPr>
-          <w:lang w:val="en-US"/>
-        </w:rPr>
-        <w:t>, or it can be ‘</w:t>
-      </w:r>
-      <w:proofErr w:type="spellStart"/>
-      <w:r>
-        <w:rPr>
-          <w:lang w:val="en-US"/>
-        </w:rPr>
-        <w:t>eachX</w:t>
-      </w:r>
-      <w:proofErr w:type="spellEnd"/>
-      <w:r>
-        <w:rPr>
-          <w:lang w:val="en-US"/>
-        </w:rPr>
-        <w:t>’, where X is a number defining the distance in microns between segment nodes.</w:t>
-      </w:r>
+        <w:t xml:space="preserve">This defines the end time point of simulation in </w:t>
+      </w:r>
+      <w:proofErr w:type="spellStart"/>
+      <w:r>
+        <w:rPr>
+          <w:lang w:val="en-US"/>
+        </w:rPr>
+        <w:t>ms.</w:t>
+      </w:r>
+      <w:proofErr w:type="spellEnd"/>
+      <w:r>
+        <w:rPr>
+          <w:lang w:val="en-US"/>
+        </w:rPr>
+        <w:t xml:space="preserve"> Default is 200 </w:t>
+      </w:r>
+      <w:proofErr w:type="spellStart"/>
+      <w:r>
+        <w:rPr>
+          <w:lang w:val="en-US"/>
+        </w:rPr>
+        <w:t>ms.</w:t>
+      </w:r>
+      <w:proofErr w:type="spellEnd"/>
     </w:p>
     <w:p>
       <w:pPr>
         <w:tabs>
-          <w:tab w:val="left" w:pos="2127"/>
+          <w:tab w:val="left" w:pos="3686"/>
         </w:tabs>
         <w:ind w:left="2124" w:hanging="2124"/>
         <w:rPr>
-          <w:lang w:val="en-US"/>
-        </w:rPr>
-      </w:pPr>
+          <w:rStyle w:val="IntenseEmphasis"/>
+          <w:lang w:val="en-US"/>
+        </w:rPr>
+      </w:pPr>
+      <w:r>
+        <w:rPr>
+          <w:rStyle w:val="IntenseEmphasis"/>
+          <w:lang w:val="en-US"/>
+        </w:rPr>
+        <w:tab/>
+      </w:r>
       <w:proofErr w:type="spellStart"/>
       <w:proofErr w:type="gramStart"/>
       <w:r>
@@ -2542,12 +2693,13 @@
           <w:rStyle w:val="IntenseEmphasis"/>
           <w:lang w:val="en-US"/>
         </w:rPr>
-        <w:t>numCores</w:t>
+        <w:t>use_local_dt</w:t>
       </w:r>
       <w:proofErr w:type="spellEnd"/>
       <w:proofErr w:type="gramEnd"/>
       <w:r>
         <w:rPr>
+          <w:rStyle w:val="IntenseEmphasis"/>
           <w:lang w:val="en-US"/>
         </w:rPr>
         <w:tab/>
@@ -2556,385 +2708,7 @@
         <w:rPr>
           <w:lang w:val="en-US"/>
         </w:rPr>
-        <w:tab/>
-        <w:t xml:space="preserve">This </w:t>
-      </w:r>
-      <w:r>
-        <w:rPr>
-          <w:lang w:val="en-US"/>
-        </w:rPr>
-        <w:t>number defines the number of cores that should be used to distribute simulations on. If not defined, T2N automatically assigns simulations to each physical core.</w:t>
-      </w:r>
-    </w:p>
-    <w:p>
-      <w:pPr>
-        <w:tabs>
-          <w:tab w:val="left" w:pos="2127"/>
-        </w:tabs>
-        <w:ind w:left="2124" w:hanging="2124"/>
-        <w:rPr>
-          <w:lang w:val="en-US"/>
-        </w:rPr>
-      </w:pPr>
-      <w:proofErr w:type="spellStart"/>
-      <w:proofErr w:type="gramStart"/>
-      <w:r>
-        <w:rPr>
-          <w:rStyle w:val="IntenseEmphasis"/>
-          <w:lang w:val="en-US"/>
-        </w:rPr>
-        <w:t>prerun</w:t>
-      </w:r>
-      <w:proofErr w:type="spellEnd"/>
-      <w:proofErr w:type="gramEnd"/>
-      <w:r>
-        <w:rPr>
-          <w:lang w:val="en-US"/>
-        </w:rPr>
-        <w:t xml:space="preserve"> </w:t>
-      </w:r>
-      <w:r>
-        <w:rPr>
-          <w:lang w:val="en-US"/>
-        </w:rPr>
-        <w:tab/>
-        <w:t xml:space="preserve">This defines a </w:t>
-      </w:r>
-      <w:proofErr w:type="spellStart"/>
-      <w:r>
-        <w:rPr>
-          <w:lang w:val="en-US"/>
-        </w:rPr>
-        <w:t>prerun</w:t>
-      </w:r>
-      <w:proofErr w:type="spellEnd"/>
-      <w:r>
-        <w:rPr>
-          <w:lang w:val="en-US"/>
-        </w:rPr>
-        <w:t xml:space="preserve"> time in ms during which the simulation runs in 10 ms time steps to let the system settle. For instance, an entry of 200 means that NEURON starts at -200 ms and lets the system settle until 0 </w:t>
-      </w:r>
-      <w:proofErr w:type="spellStart"/>
-      <w:proofErr w:type="gramStart"/>
-      <w:r>
-        <w:rPr>
-          <w:lang w:val="en-US"/>
-        </w:rPr>
-        <w:t>ms</w:t>
-      </w:r>
-      <w:proofErr w:type="gramEnd"/>
-      <w:r>
-        <w:rPr>
-          <w:lang w:val="en-US"/>
-        </w:rPr>
-        <w:t>.</w:t>
-      </w:r>
-      <w:proofErr w:type="spellEnd"/>
-      <w:r>
-        <w:rPr>
-          <w:lang w:val="en-US"/>
-        </w:rPr>
-        <w:t xml:space="preserve"> Then, the time is set to </w:t>
-      </w:r>
-      <w:proofErr w:type="spellStart"/>
-      <w:r>
-        <w:rPr>
-          <w:lang w:val="en-US"/>
-        </w:rPr>
-        <w:t>tstart</w:t>
-      </w:r>
-      <w:proofErr w:type="spellEnd"/>
-      <w:r>
-        <w:rPr>
-          <w:lang w:val="en-US"/>
-        </w:rPr>
-        <w:t xml:space="preserve"> and the normal simulation starts.</w:t>
-      </w:r>
-    </w:p>
-    <w:p>
-      <w:pPr>
-        <w:ind w:left="2124" w:hanging="2124"/>
-        <w:rPr>
-          <w:lang w:val="en-US"/>
-        </w:rPr>
-      </w:pPr>
-      <w:proofErr w:type="spellStart"/>
-      <w:proofErr w:type="gramStart"/>
-      <w:r>
-        <w:rPr>
-          <w:rStyle w:val="IntenseEmphasis"/>
-          <w:lang w:val="en-US"/>
-        </w:rPr>
-        <w:t>skiprun</w:t>
-      </w:r>
-      <w:proofErr w:type="spellEnd"/>
-      <w:proofErr w:type="gramEnd"/>
-      <w:r>
-        <w:rPr>
-          <w:rStyle w:val="IntenseEmphasis"/>
-          <w:lang w:val="en-US"/>
-        </w:rPr>
-        <w:tab/>
-      </w:r>
-      <w:r>
-        <w:rPr>
-          <w:lang w:val="en-US"/>
-        </w:rPr>
-        <w:t xml:space="preserve">This Boolean allows to write the NEURON hoc files without running them. This can be used if a custom code defined in </w:t>
-      </w:r>
-      <w:proofErr w:type="spellStart"/>
-      <w:r>
-        <w:rPr>
-          <w:rStyle w:val="IntenseEmphasis"/>
-          <w:lang w:val="en-US"/>
-        </w:rPr>
-        <w:t>neuron</w:t>
-      </w:r>
-      <w:r>
-        <w:rPr>
-          <w:rStyle w:val="IntenseEmphasis"/>
-          <w:lang w:val="en-US"/>
-        </w:rPr>
-        <w:t>.custom</w:t>
-      </w:r>
-      <w:proofErr w:type="spellEnd"/>
-      <w:r>
-        <w:rPr>
-          <w:lang w:val="en-US"/>
-        </w:rPr>
-        <w:t xml:space="preserve"> comprises a run command.</w:t>
-      </w:r>
-    </w:p>
-    <w:p>
-      <w:pPr>
-        <w:tabs>
-          <w:tab w:val="left" w:pos="2127"/>
-        </w:tabs>
-        <w:ind w:left="2124" w:hanging="2124"/>
-        <w:rPr>
-          <w:lang w:val="en-US"/>
-        </w:rPr>
-      </w:pPr>
-      <w:proofErr w:type="spellStart"/>
-      <w:proofErr w:type="gramStart"/>
-      <w:r>
-        <w:rPr>
-          <w:rStyle w:val="IntenseEmphasis"/>
-          <w:lang w:val="en-US"/>
-        </w:rPr>
-        <w:t>tstart</w:t>
-      </w:r>
-      <w:proofErr w:type="spellEnd"/>
-      <w:proofErr w:type="gramEnd"/>
-      <w:r>
-        <w:rPr>
-          <w:lang w:val="en-US"/>
-        </w:rPr>
-        <w:tab/>
-      </w:r>
-      <w:r>
-        <w:rPr>
-          <w:lang w:val="en-US"/>
-        </w:rPr>
-        <w:t>This defines the s</w:t>
-      </w:r>
-      <w:r>
-        <w:rPr>
-          <w:lang w:val="en-US"/>
-        </w:rPr>
-        <w:t xml:space="preserve">tarting time of </w:t>
-      </w:r>
-      <w:r>
-        <w:rPr>
-          <w:lang w:val="en-US"/>
-        </w:rPr>
-        <w:t xml:space="preserve">the </w:t>
-      </w:r>
-      <w:r>
-        <w:rPr>
-          <w:lang w:val="en-US"/>
-        </w:rPr>
-        <w:t xml:space="preserve">simulation in </w:t>
-      </w:r>
-      <w:proofErr w:type="spellStart"/>
-      <w:r>
-        <w:rPr>
-          <w:lang w:val="en-US"/>
-        </w:rPr>
-        <w:t>ms</w:t>
-      </w:r>
-      <w:r>
-        <w:rPr>
-          <w:lang w:val="en-US"/>
-        </w:rPr>
-        <w:t>.</w:t>
-      </w:r>
-      <w:proofErr w:type="spellEnd"/>
-      <w:r>
-        <w:rPr>
-          <w:lang w:val="en-US"/>
-        </w:rPr>
-        <w:t xml:space="preserve"> This also defines the</w:t>
-      </w:r>
-      <w:r>
-        <w:rPr>
-          <w:lang w:val="en-US"/>
-        </w:rPr>
-        <w:t xml:space="preserve"> starting time for recording vectors etc</w:t>
-      </w:r>
-      <w:r>
-        <w:rPr>
-          <w:lang w:val="en-US"/>
-        </w:rPr>
-        <w:t>.</w:t>
-      </w:r>
-      <w:r>
-        <w:rPr>
-          <w:lang w:val="en-US"/>
-        </w:rPr>
-        <w:t xml:space="preserve"> Default is 0 </w:t>
-      </w:r>
-      <w:proofErr w:type="spellStart"/>
-      <w:r>
-        <w:rPr>
-          <w:lang w:val="en-US"/>
-        </w:rPr>
-        <w:t>ms.</w:t>
-      </w:r>
-      <w:proofErr w:type="spellEnd"/>
-    </w:p>
-    <w:p>
-      <w:pPr>
-        <w:tabs>
-          <w:tab w:val="left" w:pos="2127"/>
-        </w:tabs>
-        <w:ind w:left="2124" w:hanging="2124"/>
-        <w:rPr>
-          <w:lang w:val="en-US"/>
-        </w:rPr>
-      </w:pPr>
-      <w:bookmarkStart w:id="26" w:name="OLE_LINK12"/>
-      <w:bookmarkStart w:id="27" w:name="OLE_LINK13"/>
-      <w:bookmarkStart w:id="28" w:name="OLE_LINK14"/>
-      <w:proofErr w:type="spellStart"/>
-      <w:proofErr w:type="gramStart"/>
-      <w:r>
-        <w:rPr>
-          <w:rStyle w:val="IntenseEmphasis"/>
-          <w:lang w:val="en-US"/>
-        </w:rPr>
-        <w:t>tstop</w:t>
-      </w:r>
-      <w:proofErr w:type="spellEnd"/>
-      <w:proofErr w:type="gramEnd"/>
-      <w:r>
-        <w:rPr>
-          <w:lang w:val="en-US"/>
-        </w:rPr>
-        <w:tab/>
-      </w:r>
-      <w:r>
-        <w:rPr>
-          <w:lang w:val="en-US"/>
-        </w:rPr>
-        <w:tab/>
-      </w:r>
-      <w:r>
-        <w:rPr>
-          <w:lang w:val="en-US"/>
-        </w:rPr>
-        <w:t>This defines the e</w:t>
-      </w:r>
-      <w:r>
-        <w:rPr>
-          <w:lang w:val="en-US"/>
-        </w:rPr>
-        <w:t>nd time point of</w:t>
-      </w:r>
-      <w:r>
-        <w:rPr>
-          <w:lang w:val="en-US"/>
-        </w:rPr>
-        <w:t xml:space="preserve"> simulation in </w:t>
-      </w:r>
-      <w:proofErr w:type="spellStart"/>
-      <w:r>
-        <w:rPr>
-          <w:lang w:val="en-US"/>
-        </w:rPr>
-        <w:t>ms</w:t>
-      </w:r>
-      <w:r>
-        <w:rPr>
-          <w:lang w:val="en-US"/>
-        </w:rPr>
-        <w:t>.</w:t>
-      </w:r>
-      <w:proofErr w:type="spellEnd"/>
-      <w:r>
-        <w:rPr>
-          <w:lang w:val="en-US"/>
-        </w:rPr>
-        <w:t xml:space="preserve"> Default is 200 </w:t>
-      </w:r>
-      <w:proofErr w:type="spellStart"/>
-      <w:r>
-        <w:rPr>
-          <w:lang w:val="en-US"/>
-        </w:rPr>
-        <w:t>ms.</w:t>
-      </w:r>
-      <w:proofErr w:type="spellEnd"/>
-    </w:p>
-    <w:p>
-      <w:pPr>
-        <w:ind w:left="2124" w:hanging="2124"/>
-        <w:rPr>
-          <w:rStyle w:val="IntenseEmphasis"/>
-          <w:lang w:val="en-US"/>
-        </w:rPr>
-      </w:pPr>
-      <w:proofErr w:type="spellStart"/>
-      <w:proofErr w:type="gramStart"/>
-      <w:r>
-        <w:rPr>
-          <w:rStyle w:val="IntenseEmphasis"/>
-          <w:lang w:val="en-US"/>
-        </w:rPr>
-        <w:t>use_local_dt</w:t>
-      </w:r>
-      <w:proofErr w:type="spellEnd"/>
-      <w:proofErr w:type="gramEnd"/>
-      <w:r>
-        <w:rPr>
-          <w:rStyle w:val="IntenseEmphasis"/>
-          <w:lang w:val="en-US"/>
-        </w:rPr>
-        <w:tab/>
-      </w:r>
-      <w:r>
-        <w:rPr>
-          <w:lang w:val="en-US"/>
-        </w:rPr>
-        <w:t>This Boolean is only important</w:t>
-      </w:r>
-      <w:r>
-        <w:rPr>
-          <w:lang w:val="en-US"/>
-        </w:rPr>
-        <w:t>,</w:t>
-      </w:r>
-      <w:r>
-        <w:rPr>
-          <w:lang w:val="en-US"/>
-        </w:rPr>
-        <w:t xml:space="preserve"> if the variable time step</w:t>
-      </w:r>
-      <w:r>
-        <w:rPr>
-          <w:lang w:val="en-US"/>
-        </w:rPr>
-        <w:t xml:space="preserve"> (</w:t>
+        <w:t>This Boolean is only important, if the variable time step (</w:t>
       </w:r>
       <w:proofErr w:type="spellStart"/>
       <w:r>
@@ -2948,26 +2722,7 @@
         <w:rPr>
           <w:lang w:val="en-US"/>
         </w:rPr>
-        <w:t>)</w:t>
-      </w:r>
-      <w:r>
-        <w:rPr>
-          <w:lang w:val="en-US"/>
-        </w:rPr>
-        <w:t xml:space="preserve"> is used</w:t>
-      </w:r>
-      <w:r>
-        <w:rPr>
-          <w:lang w:val="en-US"/>
-        </w:rPr>
-        <w:t xml:space="preserve"> and several cells run in one simulation. Default is 0. If value </w:t>
-      </w:r>
-      <w:r>
-        <w:rPr>
-          <w:lang w:val="en-US"/>
-        </w:rPr>
-        <w:lastRenderedPageBreak/>
-        <w:t>is 1, each cell runs on an individual variable time step</w:t>
+        <w:t>) is used and several cells run in one simulation. Default is 0. If value is 1, each cell runs on an individual variable time step</w:t>
       </w:r>
       <w:r>
         <w:rPr>
@@ -2976,21 +2731,29 @@
         <w:t>. This also transforms the T2N output time vector into a cell array containing an individual time vector for each cell.</w:t>
       </w:r>
     </w:p>
-    <w:bookmarkEnd w:id="24"/>
-    <w:bookmarkEnd w:id="25"/>
     <w:bookmarkEnd w:id="26"/>
     <w:bookmarkEnd w:id="27"/>
     <w:bookmarkEnd w:id="28"/>
+    <w:bookmarkEnd w:id="29"/>
+    <w:bookmarkEnd w:id="30"/>
     <w:p>
       <w:pPr>
         <w:tabs>
           <w:tab w:val="left" w:pos="2127"/>
+          <w:tab w:val="left" w:pos="3686"/>
         </w:tabs>
         <w:ind w:left="2124" w:hanging="2124"/>
         <w:rPr>
           <w:lang w:val="en-US"/>
         </w:rPr>
       </w:pPr>
+      <w:r>
+        <w:rPr>
+          <w:rStyle w:val="IntenseEmphasis"/>
+          <w:lang w:val="en-US"/>
+        </w:rPr>
+        <w:tab/>
+      </w:r>
       <w:proofErr w:type="spellStart"/>
       <w:proofErr w:type="gramStart"/>
       <w:r>
@@ -3007,49 +2770,7 @@
           <w:lang w:val="en-US"/>
         </w:rPr>
         <w:tab/>
-      </w:r>
-      <w:r>
-        <w:rPr>
-          <w:lang w:val="en-US"/>
-        </w:rPr>
-        <w:tab/>
-        <w:t xml:space="preserve">This defines the </w:t>
-      </w:r>
-      <w:r>
-        <w:rPr>
-          <w:lang w:val="en-US"/>
-        </w:rPr>
-        <w:t>v</w:t>
-      </w:r>
-      <w:r>
-        <w:rPr>
-          <w:lang w:val="en-US"/>
-        </w:rPr>
-        <w:t xml:space="preserve">oltage </w:t>
-      </w:r>
-      <w:r>
-        <w:rPr>
-          <w:lang w:val="en-US"/>
-        </w:rPr>
-        <w:t xml:space="preserve">in mV </w:t>
-      </w:r>
-      <w:r>
-        <w:rPr>
-          <w:lang w:val="en-US"/>
-        </w:rPr>
-        <w:t xml:space="preserve">at </w:t>
-      </w:r>
-      <w:r>
-        <w:rPr>
-          <w:lang w:val="en-US"/>
-        </w:rPr>
-        <w:t xml:space="preserve">which </w:t>
-      </w:r>
-      <w:r>
-        <w:rPr>
-          <w:lang w:val="en-US"/>
-        </w:rPr>
-        <w:t>all compartments will be initialized.</w:t>
+        <w:t>This defines the voltage in mV at which all compartments will be initialized.</w:t>
       </w:r>
       <w:r>
         <w:rPr>
@@ -3062,12 +2783,20 @@
       <w:pPr>
         <w:tabs>
           <w:tab w:val="left" w:pos="2127"/>
+          <w:tab w:val="left" w:pos="3686"/>
         </w:tabs>
         <w:ind w:left="2124" w:hanging="2124"/>
         <w:rPr>
           <w:lang w:val="en-US"/>
         </w:rPr>
       </w:pPr>
+      <w:r>
+        <w:rPr>
+          <w:rStyle w:val="IntenseEmphasis"/>
+          <w:lang w:val="en-US"/>
+        </w:rPr>
+        <w:tab/>
+      </w:r>
       <w:proofErr w:type="gramStart"/>
       <w:r>
         <w:rPr>
@@ -3082,11 +2811,6 @@
           <w:lang w:val="en-US"/>
         </w:rPr>
         <w:tab/>
-      </w:r>
-      <w:r>
-        <w:rPr>
-          <w:lang w:val="en-US"/>
-        </w:rPr>
         <w:t xml:space="preserve">This </w:t>
       </w:r>
       <w:proofErr w:type="spellStart"/>
@@ -3101,488 +2825,11 @@
         <w:rPr>
           <w:lang w:val="en-US"/>
         </w:rPr>
-        <w:t xml:space="preserve"> defin</w:t>
-      </w:r>
-      <w:r>
-        <w:rPr>
-          <w:lang w:val="en-US"/>
-        </w:rPr>
-        <w:t xml:space="preserve">es </w:t>
-      </w:r>
-      <w:r>
-        <w:rPr>
-          <w:lang w:val="en-US"/>
-        </w:rPr>
-        <w:t xml:space="preserve">if </w:t>
-      </w:r>
-      <w:r>
-        <w:rPr>
-          <w:lang w:val="en-US"/>
-        </w:rPr>
-        <w:t xml:space="preserve">the </w:t>
-      </w:r>
-      <w:r>
-        <w:rPr>
-          <w:lang w:val="en-US"/>
-        </w:rPr>
-        <w:t>passive properties (conductance, Ra and cm) are adjusted when</w:t>
-      </w:r>
-      <w:r>
-        <w:rPr>
-          <w:lang w:val="en-US"/>
-        </w:rPr>
-        <w:t xml:space="preserve"> the</w:t>
-      </w:r>
-      <w:r>
-        <w:rPr>
-          <w:lang w:val="en-US"/>
-        </w:rPr>
-        <w:t xml:space="preserve"> temperature is changed</w:t>
-      </w:r>
-      <w:r>
-        <w:rPr>
-          <w:lang w:val="en-US"/>
-        </w:rPr>
-        <w:t xml:space="preserve"> from 24°C</w:t>
-      </w:r>
-      <w:r>
-        <w:rPr>
-          <w:lang w:val="en-US"/>
-        </w:rPr>
-        <w:t>)</w:t>
-      </w:r>
-      <w:r>
-        <w:rPr>
-          <w:lang w:val="en-US"/>
-        </w:rPr>
-        <w:t xml:space="preserve"> using the Q10 method</w:t>
-      </w:r>
-      <w:r>
-        <w:rPr>
-          <w:lang w:val="en-US"/>
-        </w:rPr>
-        <w:t xml:space="preserve">. </w:t>
-      </w:r>
-      <w:r>
-        <w:rPr>
-          <w:lang w:val="en-US"/>
-        </w:rPr>
-        <w:t xml:space="preserve">The </w:t>
-      </w:r>
-      <w:r>
-        <w:rPr>
-          <w:lang w:val="en-US"/>
-        </w:rPr>
-        <w:t>Q10 values are from Trevelyan et al 2002</w:t>
-      </w:r>
-      <w:r>
-        <w:rPr>
-          <w:lang w:val="en-US"/>
-        </w:rPr>
-        <w:t xml:space="preserve"> obtained from L2/3 pyramidal cells</w:t>
-      </w:r>
-      <w:r>
-        <w:rPr>
-          <w:lang w:val="en-US"/>
-        </w:rPr>
-        <w:t>.</w:t>
-      </w:r>
-      <w:r>
-        <w:rPr>
-          <w:lang w:val="en-US"/>
-        </w:rPr>
-        <w:t xml:space="preserve"> Default is 0.</w:t>
-      </w:r>
-    </w:p>
-    <w:p>
-      <w:pPr>
-        <w:tabs>
-          <w:tab w:val="left" w:pos="2127"/>
-        </w:tabs>
-        <w:rPr>
-          <w:lang w:val="en-US"/>
-        </w:rPr>
-      </w:pPr>
-    </w:p>
-    <w:p>
-      <w:pPr>
-        <w:tabs>
-          <w:tab w:val="left" w:pos="2127"/>
-        </w:tabs>
-        <w:rPr>
-          <w:lang w:val="en-US"/>
-        </w:rPr>
-      </w:pPr>
-      <w:bookmarkStart w:id="29" w:name="OLE_LINK15"/>
-      <w:bookmarkStart w:id="30" w:name="OLE_LINK16"/>
-      <w:r>
-        <w:rPr>
-          <w:lang w:val="en-US"/>
-        </w:rPr>
-        <w:br w:type="page"/>
-      </w:r>
-    </w:p>
-    <w:p>
-      <w:pPr>
-        <w:pStyle w:val="Heading3"/>
-      </w:pPr>
-      <w:r>
-        <w:lastRenderedPageBreak/>
-        <w:t>1.</w:t>
-      </w:r>
-      <w:r>
-        <w:t>1.3 The structure “</w:t>
-      </w:r>
-      <w:r>
-        <w:t>n</w:t>
-      </w:r>
-      <w:r>
-        <w:t>euron</w:t>
-      </w:r>
-      <w:r>
-        <w:t xml:space="preserve">” to define the </w:t>
-      </w:r>
-      <w:r>
-        <w:t xml:space="preserve">biophysical </w:t>
-      </w:r>
-      <w:r>
-        <w:t xml:space="preserve">model and </w:t>
-      </w:r>
-      <w:r>
-        <w:t xml:space="preserve">the </w:t>
-      </w:r>
-      <w:r>
-        <w:t>experiment</w:t>
-      </w:r>
-    </w:p>
-    <w:p>
-      <w:pPr>
-        <w:tabs>
-          <w:tab w:val="left" w:pos="2127"/>
-        </w:tabs>
-        <w:rPr>
-          <w:b/>
-          <w:lang w:val="en-US"/>
-        </w:rPr>
-      </w:pPr>
-      <w:r>
-        <w:rPr>
-          <w:lang w:val="en-US"/>
-        </w:rPr>
-        <w:t>“</w:t>
-      </w:r>
-      <w:proofErr w:type="gramStart"/>
-      <w:r>
-        <w:rPr>
-          <w:rStyle w:val="IntenseEmphasis"/>
-          <w:lang w:val="en-US"/>
-        </w:rPr>
-        <w:t>neuron</w:t>
-      </w:r>
-      <w:proofErr w:type="gramEnd"/>
-      <w:r>
-        <w:rPr>
-          <w:lang w:val="en-US"/>
-        </w:rPr>
-        <w:t>”</w:t>
-      </w:r>
-      <w:r>
-        <w:rPr>
-          <w:lang w:val="en-US"/>
-        </w:rPr>
-        <w:t xml:space="preserve"> </w:t>
-      </w:r>
-      <w:r>
-        <w:rPr>
-          <w:lang w:val="en-US"/>
-        </w:rPr>
-        <w:t>is</w:t>
-      </w:r>
-      <w:r>
-        <w:rPr>
-          <w:lang w:val="en-US"/>
-        </w:rPr>
-        <w:t xml:space="preserve"> a </w:t>
-      </w:r>
-      <w:r>
-        <w:rPr>
-          <w:lang w:val="en-US"/>
-        </w:rPr>
-        <w:t>Matlab structure</w:t>
-      </w:r>
-      <w:r>
-        <w:rPr>
-          <w:lang w:val="en-US"/>
-        </w:rPr>
-        <w:t xml:space="preserve"> which contains the parameter set</w:t>
-      </w:r>
-      <w:r>
-        <w:rPr>
-          <w:lang w:val="en-US"/>
-        </w:rPr>
-        <w:t>(s)</w:t>
-      </w:r>
-      <w:r>
-        <w:rPr>
-          <w:lang w:val="en-US"/>
-        </w:rPr>
-        <w:t xml:space="preserve"> for the </w:t>
-      </w:r>
-      <w:r>
-        <w:rPr>
-          <w:lang w:val="en-US"/>
-        </w:rPr>
-        <w:t xml:space="preserve">NEURON </w:t>
-      </w:r>
-      <w:r>
-        <w:rPr>
-          <w:lang w:val="en-US"/>
-        </w:rPr>
-        <w:t>simulation (biophys</w:t>
-      </w:r>
-      <w:r>
-        <w:rPr>
-          <w:lang w:val="en-US"/>
-        </w:rPr>
-        <w:t>ical</w:t>
-      </w:r>
-      <w:r>
-        <w:rPr>
-          <w:lang w:val="en-US"/>
-        </w:rPr>
-        <w:t xml:space="preserve"> model, stimulations, recordings, </w:t>
-      </w:r>
-      <w:proofErr w:type="spellStart"/>
-      <w:r>
-        <w:rPr>
-          <w:lang w:val="en-US"/>
-        </w:rPr>
-        <w:t>etc</w:t>
-      </w:r>
-      <w:proofErr w:type="spellEnd"/>
-      <w:r>
-        <w:rPr>
-          <w:lang w:val="en-US"/>
-        </w:rPr>
-        <w:t>). It can have length 1 or length x</w:t>
-      </w:r>
-      <w:r>
-        <w:rPr>
-          <w:lang w:val="en-US"/>
-        </w:rPr>
-        <w:t>. I</w:t>
-      </w:r>
-      <w:r>
-        <w:rPr>
-          <w:lang w:val="en-US"/>
-        </w:rPr>
-        <w:t xml:space="preserve">n the latter, x simulations are run in parallel </w:t>
-      </w:r>
-      <w:r>
-        <w:rPr>
-          <w:lang w:val="en-US"/>
-        </w:rPr>
-        <w:t xml:space="preserve">as T2N distributes them on the available CPU cores. Each of these simulations can have </w:t>
-      </w:r>
-      <w:r>
-        <w:rPr>
-          <w:lang w:val="en-US"/>
-        </w:rPr>
-        <w:t>a different parameter set</w:t>
-      </w:r>
-      <w:r>
-        <w:rPr>
-          <w:lang w:val="en-US"/>
-        </w:rPr>
-        <w:t xml:space="preserve"> </w:t>
-      </w:r>
-      <w:r>
-        <w:rPr>
-          <w:lang w:val="en-US"/>
-        </w:rPr>
-        <w:t>defined by “</w:t>
-      </w:r>
-      <w:r>
-        <w:rPr>
-          <w:rStyle w:val="IntenseEmphasis"/>
-          <w:lang w:val="en-US"/>
-        </w:rPr>
-        <w:t>neuron</w:t>
-      </w:r>
-      <w:r>
-        <w:rPr>
-          <w:lang w:val="en-US"/>
-        </w:rPr>
-        <w:t xml:space="preserve">” </w:t>
-      </w:r>
-      <w:r>
-        <w:rPr>
-          <w:lang w:val="en-US"/>
-        </w:rPr>
-        <w:t>but the</w:t>
-      </w:r>
-      <w:r>
-        <w:rPr>
-          <w:lang w:val="en-US"/>
-        </w:rPr>
-        <w:t>y</w:t>
-      </w:r>
-      <w:r>
-        <w:rPr>
-          <w:lang w:val="en-US"/>
-        </w:rPr>
-        <w:t xml:space="preserve"> </w:t>
-      </w:r>
-      <w:r>
-        <w:rPr>
-          <w:lang w:val="en-US"/>
-        </w:rPr>
-        <w:t>share the same NEURON parameters (defined in “</w:t>
-      </w:r>
-      <w:proofErr w:type="spellStart"/>
-      <w:r>
-        <w:rPr>
-          <w:rStyle w:val="IntenseEmphasis"/>
-          <w:lang w:val="en-US"/>
-        </w:rPr>
-        <w:t>params</w:t>
-      </w:r>
-      <w:proofErr w:type="spellEnd"/>
-      <w:r>
-        <w:rPr>
-          <w:lang w:val="en-US"/>
-        </w:rPr>
-        <w:t xml:space="preserve">”) and have access to the </w:t>
-      </w:r>
-      <w:r>
-        <w:rPr>
-          <w:lang w:val="en-US"/>
-        </w:rPr>
-        <w:t>same morpholog</w:t>
-      </w:r>
-      <w:r>
-        <w:rPr>
-          <w:lang w:val="en-US"/>
-        </w:rPr>
-        <w:t>y templates</w:t>
-      </w:r>
-      <w:r>
-        <w:rPr>
-          <w:lang w:val="en-US"/>
-        </w:rPr>
-        <w:t xml:space="preserve"> </w:t>
-      </w:r>
-      <w:r>
-        <w:rPr>
-          <w:lang w:val="en-US"/>
-        </w:rPr>
-        <w:t xml:space="preserve">defined by </w:t>
-      </w:r>
-      <w:r>
-        <w:rPr>
-          <w:lang w:val="en-US"/>
-        </w:rPr>
-        <w:t>“</w:t>
-      </w:r>
-      <w:r>
-        <w:rPr>
-          <w:rStyle w:val="IntenseEmphasis"/>
-          <w:lang w:val="en-US"/>
-        </w:rPr>
-        <w:t>tree</w:t>
-      </w:r>
-      <w:r>
-        <w:rPr>
-          <w:lang w:val="en-US"/>
-        </w:rPr>
-        <w:t xml:space="preserve">”. It is also possible to define x several parameter sets by </w:t>
-      </w:r>
-      <w:proofErr w:type="gramStart"/>
-      <w:r>
-        <w:rPr>
-          <w:lang w:val="en-US"/>
-        </w:rPr>
-        <w:t>a</w:t>
-      </w:r>
-      <w:proofErr w:type="gramEnd"/>
-      <w:r>
-        <w:rPr>
-          <w:lang w:val="en-US"/>
-        </w:rPr>
-        <w:t xml:space="preserve"> x-by-1 cell array instead of </w:t>
-      </w:r>
-      <w:r>
-        <w:rPr>
-          <w:lang w:val="en-US"/>
-        </w:rPr>
-        <w:t xml:space="preserve">a </w:t>
-      </w:r>
-      <w:r>
-        <w:rPr>
-          <w:lang w:val="en-US"/>
-        </w:rPr>
-        <w:t>structure array</w:t>
-      </w:r>
-      <w:r>
-        <w:rPr>
-          <w:lang w:val="en-US"/>
-        </w:rPr>
-        <w:t>.</w:t>
-      </w:r>
-    </w:p>
-    <w:p>
-      <w:pPr>
-        <w:tabs>
-          <w:tab w:val="left" w:pos="2127"/>
-        </w:tabs>
-        <w:rPr>
-          <w:lang w:val="en-US"/>
-        </w:rPr>
-      </w:pPr>
-      <w:r>
-        <w:rPr>
-          <w:lang w:val="en-US"/>
-        </w:rPr>
-        <w:t xml:space="preserve">The </w:t>
-      </w:r>
-      <w:r>
-        <w:rPr>
-          <w:rStyle w:val="IntenseEmphasis"/>
-          <w:lang w:val="en-US"/>
-        </w:rPr>
-        <w:t>neuron</w:t>
-      </w:r>
-      <w:r>
-        <w:rPr>
-          <w:lang w:val="en-US"/>
-        </w:rPr>
-        <w:t xml:space="preserve"> structure may contain the following fields</w:t>
-      </w:r>
-      <w:r>
-        <w:rPr>
-          <w:lang w:val="en-US"/>
-        </w:rPr>
-        <w:t xml:space="preserve"> (sorted by priority)</w:t>
-      </w:r>
-      <w:r>
-        <w:rPr>
-          <w:lang w:val="en-US"/>
-        </w:rPr>
-        <w:t>:</w:t>
-      </w:r>
-    </w:p>
-    <w:p>
-      <w:pPr>
-        <w:tabs>
-          <w:tab w:val="left" w:pos="2127"/>
-        </w:tabs>
-        <w:rPr>
-          <w:lang w:val="en-US"/>
-        </w:rPr>
-      </w:pPr>
-    </w:p>
-    <w:bookmarkEnd w:id="29"/>
-    <w:bookmarkEnd w:id="30"/>
+        <w:t xml:space="preserve"> defines if the passive properties (conductance, Ra and cm) are adjusted when the temperature is changed from 24°C) using the Q10 method. The Q10 values are from Trevelyan et al 2002 obtained from L2/3 pyramidal cells. Default is 0.</w:t>
+      </w:r>
+    </w:p>
+    <w:bookmarkEnd w:id="18"/>
+    <w:bookmarkEnd w:id="19"/>
     <w:p>
       <w:pPr>
         <w:tabs>
@@ -3968,6 +3215,7 @@
         <w:rPr>
           <w:lang w:val="en-US"/>
         </w:rPr>
+        <w:lastRenderedPageBreak/>
         <w:tab/>
       </w:r>
       <w:r>
@@ -4232,7 +3480,6 @@
         <w:rPr>
           <w:lang w:val="en-US"/>
         </w:rPr>
-        <w:lastRenderedPageBreak/>
         <w:tab/>
       </w:r>
       <w:r>
@@ -4824,7 +4071,14 @@
         <w:rPr>
           <w:lang w:val="en-US"/>
         </w:rPr>
-        <w:t>f you want to put the same value in all segments, use the “all” feature</w:t>
+        <w:t xml:space="preserve">f you want to put the same value in all </w:t>
+      </w:r>
+      <w:r>
+        <w:rPr>
+          <w:lang w:val="en-US"/>
+        </w:rPr>
+        <w:lastRenderedPageBreak/>
+        <w:t>segments, use the “all” feature</w:t>
       </w:r>
       <w:r>
         <w:rPr>
@@ -5000,7 +4254,6 @@
         <w:rPr>
           <w:lang w:val="en-US"/>
         </w:rPr>
-        <w:lastRenderedPageBreak/>
         <w:t>with</w:t>
       </w:r>
       <w:proofErr w:type="gramEnd"/>
@@ -5653,6 +4906,7 @@
         <w:rPr>
           <w:lang w:val="en-US"/>
         </w:rPr>
+        <w:lastRenderedPageBreak/>
         <w:t>The name</w:t>
       </w:r>
       <w:r>
@@ -5848,7 +5102,6 @@
         <w:rPr>
           <w:lang w:val="en-US"/>
         </w:rPr>
-        <w:lastRenderedPageBreak/>
         <w:tab/>
       </w:r>
       <w:proofErr w:type="gramStart"/>
@@ -6408,6 +5661,7 @@
         <w:rPr>
           <w:lang w:val="en-US"/>
         </w:rPr>
+        <w:lastRenderedPageBreak/>
         <w:tab/>
       </w:r>
       <w:proofErr w:type="gramStart"/>
@@ -6526,7 +5780,6 @@
           <w:rStyle w:val="IntenseEmphasis"/>
           <w:lang w:val="en-US"/>
         </w:rPr>
-        <w:lastRenderedPageBreak/>
         <w:t>con</w:t>
       </w:r>
       <w:proofErr w:type="gramEnd"/>
@@ -7036,6 +6289,7 @@
         <w:rPr>
           <w:lang w:val="en-US"/>
         </w:rPr>
+        <w:lastRenderedPageBreak/>
         <w:t>I</w:t>
       </w:r>
       <w:r>
@@ -7159,14 +6413,7 @@
         <w:rPr>
           <w:lang w:val="en-US"/>
         </w:rPr>
-        <w:t xml:space="preserve">(e.g. Exp2Syn) defined at the same node, a connection is established to all of them unless you define the index to the PP group that should be connected to with the </w:t>
-      </w:r>
-      <w:r>
-        <w:rPr>
-          <w:lang w:val="en-US"/>
-        </w:rPr>
-        <w:lastRenderedPageBreak/>
-        <w:t>additional field ‘</w:t>
+        <w:t>(e.g. Exp2Syn) defined at the same node, a connection is established to all of them unless you define the index to the PP group that should be connected to with the additional field ‘</w:t>
       </w:r>
       <w:proofErr w:type="spellStart"/>
       <w:r>
@@ -7745,6 +6992,7 @@
         <w:rPr>
           <w:lang w:val="en-US"/>
         </w:rPr>
+        <w:lastRenderedPageBreak/>
         <w:t xml:space="preserve">The name of </w:t>
       </w:r>
       <w:r>
@@ -7892,7 +7140,6 @@
         <w:rPr>
           <w:lang w:val="en-US"/>
         </w:rPr>
-        <w:lastRenderedPageBreak/>
         <w:t>Example</w:t>
       </w:r>
       <w:r>
@@ -8453,7 +7700,14 @@
         <w:rPr>
           <w:lang w:val="en-US"/>
         </w:rPr>
-        <w:t>fields ‘play’ (defining the parameter(s) to be overwritten), ‘times’ (defining the times in ms at which a change should happen), ‘value’ (comprising the value(s) to be played at the specified time(s)) and ‘node’ (defining the node(s) where th</w:t>
+        <w:t xml:space="preserve">fields ‘play’ (defining the parameter(s) to be overwritten), ‘times’ (defining the times in ms at which a change should happen), ‘value’ (comprising the value(s) to be played at the </w:t>
+      </w:r>
+      <w:r>
+        <w:rPr>
+          <w:lang w:val="en-US"/>
+        </w:rPr>
+        <w:lastRenderedPageBreak/>
+        <w:t>specified time(s)) and ‘node’ (defining the node(s) where th</w:t>
       </w:r>
       <w:r>
         <w:rPr>
@@ -8607,7 +7861,6 @@
         <w:rPr>
           <w:lang w:val="en-US"/>
         </w:rPr>
-        <w:lastRenderedPageBreak/>
         <w:t xml:space="preserve">To increase and decrease </w:t>
       </w:r>
       <w:proofErr w:type="spellStart"/>
@@ -9229,6 +8482,7 @@
         <w:rPr>
           <w:lang w:val="en-US"/>
         </w:rPr>
+        <w:lastRenderedPageBreak/>
         <w:tab/>
         <w:t xml:space="preserve">This method </w:t>
       </w:r>
@@ -9352,14 +8606,7 @@
         <w:rPr>
           <w:lang w:val="en-US"/>
         </w:rPr>
-        <w:t xml:space="preserve"> where n is the number of defined custom code </w:t>
-      </w:r>
-      <w:r>
-        <w:rPr>
-          <w:lang w:val="en-US"/>
-        </w:rPr>
-        <w:lastRenderedPageBreak/>
-        <w:t>executions. The values</w:t>
+        <w:t xml:space="preserve"> where n is the number of defined custom code executions. The values</w:t>
       </w:r>
       <w:r>
         <w:rPr>
@@ -10031,6 +9278,98 @@
         </w:rPr>
         <w:t>!</w:t>
       </w:r>
+    </w:p>
+    <w:p>
+      <w:pPr>
+        <w:tabs>
+          <w:tab w:val="left" w:pos="2127"/>
+          <w:tab w:val="left" w:pos="3686"/>
+        </w:tabs>
+        <w:ind w:left="2124" w:hanging="2124"/>
+        <w:rPr>
+          <w:lang w:val="en-US"/>
+        </w:rPr>
+      </w:pPr>
+      <w:r>
+        <w:rPr>
+          <w:rStyle w:val="IntenseEmphasis"/>
+          <w:lang w:val="en-US"/>
+        </w:rPr>
+        <w:t>-</w:t>
+      </w:r>
+      <w:proofErr w:type="spellStart"/>
+      <w:r>
+        <w:rPr>
+          <w:rStyle w:val="IntenseEmphasis"/>
+          <w:lang w:val="en-US"/>
+        </w:rPr>
+        <w:t>ncX</w:t>
+      </w:r>
+      <w:proofErr w:type="spellEnd"/>
+      <w:r>
+        <w:rPr>
+          <w:lang w:val="en-US"/>
+        </w:rPr>
+        <w:tab/>
+      </w:r>
+      <w:proofErr w:type="gramStart"/>
+      <w:r>
+        <w:rPr>
+          <w:lang w:val="en-US"/>
+        </w:rPr>
+        <w:t>Th</w:t>
+      </w:r>
+      <w:r>
+        <w:rPr>
+          <w:lang w:val="en-US"/>
+        </w:rPr>
+        <w:t>e</w:t>
+      </w:r>
+      <w:proofErr w:type="gramEnd"/>
+      <w:r>
+        <w:rPr>
+          <w:lang w:val="en-US"/>
+        </w:rPr>
+        <w:t xml:space="preserve"> </w:t>
+      </w:r>
+      <w:r>
+        <w:rPr>
+          <w:lang w:val="en-US"/>
+        </w:rPr>
+        <w:t>number</w:t>
+      </w:r>
+      <w:r>
+        <w:rPr>
+          <w:lang w:val="en-US"/>
+        </w:rPr>
+        <w:t xml:space="preserve"> X</w:t>
+      </w:r>
+      <w:r>
+        <w:rPr>
+          <w:lang w:val="en-US"/>
+        </w:rPr>
+        <w:t xml:space="preserve"> defines the number of cores that should be used to distribute simulations on. If not defined, T2N automatically assigns simulations to each physical core</w:t>
+      </w:r>
+      <w:r>
+        <w:rPr>
+          <w:lang w:val="en-US"/>
+        </w:rPr>
+        <w:t xml:space="preserve"> it can detect</w:t>
+      </w:r>
+      <w:r>
+        <w:rPr>
+          <w:lang w:val="en-US"/>
+        </w:rPr>
+        <w:t>.</w:t>
+      </w:r>
+    </w:p>
+    <w:p>
+      <w:pPr>
+        <w:ind w:left="2124" w:hanging="2118"/>
+        <w:rPr>
+          <w:lang w:val="en-US"/>
+        </w:rPr>
+      </w:pPr>
     </w:p>
     <w:p>
       <w:pPr>
@@ -15925,7 +15264,7 @@
 </file>
 
 <file path=customXml/itemProps1.xml><?xml version="1.0" encoding="utf-8"?>
-<ds:datastoreItem xmlns:ds="http://schemas.openxmlformats.org/officeDocument/2006/customXml" ds:itemID="{AD412E6C-5A6E-4B6F-98E1-97048A4DCA05}">
+<ds:datastoreItem xmlns:ds="http://schemas.openxmlformats.org/officeDocument/2006/customXml" ds:itemID="{D647D8D6-C118-4D0F-A673-B199B994245D}">
   <ds:schemaRefs>
     <ds:schemaRef ds:uri="http://schemas.openxmlformats.org/officeDocument/2006/bibliography"/>
   </ds:schemaRefs>

</xml_diff>

<commit_message>
V128: Made search for nrniv.exe clearer and added note that openMPI has to be installed on Linux/Mac
</commit_message>
<xml_diff>
--- a/Documentation T2N.docx
+++ b/Documentation T2N.docx
@@ -270,14 +270,17 @@
           <w:lang w:val="en-US"/>
         </w:rPr>
       </w:pPr>
-      <w:bookmarkStart w:id="6" w:name="OLE_LINK94"/>
-      <w:bookmarkStart w:id="7" w:name="OLE_LINK95"/>
-      <w:bookmarkStart w:id="8" w:name="OLE_LINK96"/>
-      <w:bookmarkStart w:id="9" w:name="_Toc495680411"/>
+      <w:bookmarkStart w:id="6" w:name="_Toc495680411"/>
+      <w:bookmarkStart w:id="7" w:name="OLE_LINK94"/>
+      <w:bookmarkStart w:id="8" w:name="OLE_LINK95"/>
+      <w:bookmarkStart w:id="9" w:name="OLE_LINK96"/>
       <w:bookmarkEnd w:id="3"/>
       <w:bookmarkEnd w:id="4"/>
       <w:bookmarkEnd w:id="5"/>
       <w:r>
+        <w:rPr>
+          <w:lang w:val="en-US"/>
+        </w:rPr>
         <w:br w:type="page"/>
       </w:r>
     </w:p>
@@ -291,14 +294,9 @@
         <w:t xml:space="preserve">1. </w:t>
       </w:r>
       <w:r>
-        <w:t>Table of c</w:t>
-      </w:r>
-      <w:bookmarkStart w:id="11" w:name="_GoBack"/>
-      <w:bookmarkEnd w:id="11"/>
-      <w:r>
-        <w:t>ontent</w:t>
-      </w:r>
-      <w:bookmarkEnd w:id="9"/>
+        <w:t>Table of content</w:t>
+      </w:r>
+      <w:bookmarkEnd w:id="6"/>
       <w:bookmarkEnd w:id="10"/>
     </w:p>
     <w:p>
@@ -3143,23 +3141,7 @@
             <w:noProof/>
             <w:lang w:val="en-US"/>
           </w:rPr>
-          <w:t xml:space="preserve">6.12 t2n_plotChannel – Visualize ion </w:t>
-        </w:r>
-        <w:r>
-          <w:rPr>
-            <w:rStyle w:val="Hyperlink"/>
-            <w:noProof/>
-            <w:lang w:val="en-US"/>
-          </w:rPr>
-          <w:t>c</w:t>
-        </w:r>
-        <w:r>
-          <w:rPr>
-            <w:rStyle w:val="Hyperlink"/>
-            <w:noProof/>
-            <w:lang w:val="en-US"/>
-          </w:rPr>
-          <w:t>hannel kinetics</w:t>
+          <w:t>6.12 t2n_plotChannel – Visualize ion channel kinetics</w:t>
         </w:r>
         <w:r>
           <w:rPr>
@@ -3753,8 +3735,8 @@
       <w:pPr>
         <w:pStyle w:val="Heading1"/>
       </w:pPr>
-      <w:bookmarkStart w:id="12" w:name="_Toc495680412"/>
-      <w:bookmarkStart w:id="13" w:name="_Toc495680516"/>
+      <w:bookmarkStart w:id="11" w:name="_Toc495680412"/>
+      <w:bookmarkStart w:id="12" w:name="_Toc495680516"/>
       <w:r>
         <w:lastRenderedPageBreak/>
         <w:t xml:space="preserve">2. </w:t>
@@ -3762,8 +3744,8 @@
       <w:r>
         <w:t>Installation notes</w:t>
       </w:r>
+      <w:bookmarkEnd w:id="11"/>
       <w:bookmarkEnd w:id="12"/>
-      <w:bookmarkEnd w:id="13"/>
     </w:p>
     <w:p>
       <w:pPr>
@@ -4000,24 +3982,49 @@
         <w:t xml:space="preserve"> search path!</w:t>
       </w:r>
     </w:p>
-    <w:bookmarkEnd w:id="6"/>
     <w:bookmarkEnd w:id="7"/>
     <w:bookmarkEnd w:id="8"/>
+    <w:bookmarkEnd w:id="9"/>
     <w:p>
       <w:pPr>
         <w:tabs>
           <w:tab w:val="left" w:pos="2127"/>
         </w:tabs>
         <w:rPr>
-          <w:lang w:val="en-US"/>
-        </w:rPr>
-      </w:pPr>
-      <w:r>
-        <w:rPr>
           <w:u w:val="single"/>
           <w:lang w:val="en-US"/>
         </w:rPr>
-        <w:t>Note for Mac users:</w:t>
+      </w:pPr>
+    </w:p>
+    <w:p>
+      <w:pPr>
+        <w:tabs>
+          <w:tab w:val="left" w:pos="2127"/>
+        </w:tabs>
+        <w:rPr>
+          <w:lang w:val="en-US"/>
+        </w:rPr>
+      </w:pPr>
+      <w:r>
+        <w:rPr>
+          <w:u w:val="single"/>
+          <w:lang w:val="en-US"/>
+        </w:rPr>
+        <w:t>Note for Mac</w:t>
+      </w:r>
+      <w:r>
+        <w:rPr>
+          <w:u w:val="single"/>
+          <w:lang w:val="en-US"/>
+        </w:rPr>
+        <w:t>/Linux</w:t>
+      </w:r>
+      <w:r>
+        <w:rPr>
+          <w:u w:val="single"/>
+          <w:lang w:val="en-US"/>
+        </w:rPr>
+        <w:t xml:space="preserve"> users:</w:t>
       </w:r>
       <w:r>
         <w:rPr>
@@ -4038,6 +4045,41 @@
           <w:lang w:val="en-US"/>
         </w:rPr>
         <w:t xml:space="preserve"> has to be run from the terminal for T2N to be properly working!</w:t>
+      </w:r>
+      <w:r>
+        <w:rPr>
+          <w:lang w:val="en-US"/>
+        </w:rPr>
+        <w:t xml:space="preserve"> For parallel NEURON to be working on Mac/Linux</w:t>
+      </w:r>
+      <w:r>
+        <w:rPr>
+          <w:lang w:val="en-US"/>
+        </w:rPr>
+        <w:t xml:space="preserve"> machines</w:t>
+      </w:r>
+      <w:bookmarkStart w:id="13" w:name="_GoBack"/>
+      <w:bookmarkEnd w:id="13"/>
+      <w:r>
+        <w:rPr>
+          <w:lang w:val="en-US"/>
+        </w:rPr>
+        <w:t xml:space="preserve"> an MPI software needs to be installed (</w:t>
+      </w:r>
+      <w:hyperlink r:id="rId11" w:history="1">
+        <w:r>
+          <w:rPr>
+            <w:rStyle w:val="Hyperlink"/>
+            <w:lang w:val="en-US"/>
+          </w:rPr>
+          <w:t>https://www.open-mpi.org/software/ompi/</w:t>
+        </w:r>
+      </w:hyperlink>
+      <w:r>
+        <w:rPr>
+          <w:lang w:val="en-US"/>
+        </w:rPr>
+        <w:t xml:space="preserve"> ).</w:t>
       </w:r>
     </w:p>
     <w:p>
@@ -4240,6 +4282,16 @@
           <w:lang w:val="en-US"/>
         </w:rPr>
       </w:pPr>
+    </w:p>
+    <w:p>
+      <w:pPr>
+        <w:tabs>
+          <w:tab w:val="left" w:pos="2127"/>
+        </w:tabs>
+        <w:rPr>
+          <w:lang w:val="en-US"/>
+        </w:rPr>
+      </w:pPr>
       <w:r>
         <w:rPr>
           <w:lang w:val="en-US"/>
@@ -4252,7 +4304,7 @@
         </w:rPr>
         <w:t xml:space="preserve"> and available at </w:t>
       </w:r>
-      <w:hyperlink r:id="rId11" w:history="1">
+      <w:hyperlink r:id="rId12" w:history="1">
         <w:bookmarkStart w:id="14" w:name="OLE_LINK86"/>
         <w:r>
           <w:rPr>
@@ -4307,7 +4359,7 @@
         <w:tab/>
         <w:t xml:space="preserve">    </w:t>
       </w:r>
-      <w:hyperlink r:id="rId12" w:history="1">
+      <w:hyperlink r:id="rId13" w:history="1">
         <w:r>
           <w:rPr>
             <w:rStyle w:val="Hyperlink"/>
@@ -4339,6 +4391,9 @@
       <w:bookmarkStart w:id="15" w:name="_Toc495680413"/>
       <w:bookmarkStart w:id="16" w:name="_Toc495680517"/>
       <w:r>
+        <w:rPr>
+          <w:lang w:val="en-US"/>
+        </w:rPr>
         <w:br w:type="page"/>
       </w:r>
     </w:p>
@@ -15956,10 +16011,10 @@
       <w:pPr>
         <w:pStyle w:val="Heading1"/>
       </w:pPr>
-      <w:bookmarkStart w:id="95" w:name="OLE_LINK79"/>
-      <w:bookmarkStart w:id="96" w:name="OLE_LINK80"/>
-      <w:bookmarkStart w:id="97" w:name="_Toc495680415"/>
-      <w:bookmarkStart w:id="98" w:name="_Toc495680521"/>
+      <w:bookmarkStart w:id="95" w:name="_Toc495680415"/>
+      <w:bookmarkStart w:id="96" w:name="_Toc495680521"/>
+      <w:bookmarkStart w:id="97" w:name="OLE_LINK79"/>
+      <w:bookmarkStart w:id="98" w:name="OLE_LINK80"/>
       <w:r>
         <w:lastRenderedPageBreak/>
         <w:t>5</w:t>
@@ -15967,8 +16022,8 @@
       <w:r>
         <w:t>. Protocol functions</w:t>
       </w:r>
-      <w:bookmarkEnd w:id="97"/>
-      <w:bookmarkEnd w:id="98"/>
+      <w:bookmarkEnd w:id="95"/>
+      <w:bookmarkEnd w:id="96"/>
     </w:p>
     <w:p>
       <w:pPr>
@@ -26344,10 +26399,10 @@
           <w:lang w:val="en-US"/>
         </w:rPr>
       </w:pPr>
-      <w:bookmarkStart w:id="122" w:name="OLE_LINK73"/>
-      <w:bookmarkStart w:id="123" w:name="OLE_LINK74"/>
-      <w:bookmarkStart w:id="124" w:name="OLE_LINK75"/>
-      <w:bookmarkStart w:id="125" w:name="_Toc495680542"/>
+      <w:bookmarkStart w:id="122" w:name="_Toc495680542"/>
+      <w:bookmarkStart w:id="123" w:name="OLE_LINK73"/>
+      <w:bookmarkStart w:id="124" w:name="OLE_LINK74"/>
+      <w:bookmarkStart w:id="125" w:name="OLE_LINK75"/>
       <w:r>
         <w:rPr>
           <w:lang w:val="en-US"/>
@@ -26360,11 +26415,11 @@
         </w:rPr>
         <w:t>1 t2n_as – Copy neuron setting to other instances</w:t>
       </w:r>
-      <w:bookmarkEnd w:id="125"/>
-    </w:p>
-    <w:bookmarkEnd w:id="122"/>
+      <w:bookmarkEnd w:id="122"/>
+    </w:p>
     <w:bookmarkEnd w:id="123"/>
     <w:bookmarkEnd w:id="124"/>
+    <w:bookmarkEnd w:id="125"/>
     <w:p>
       <w:pPr>
         <w:tabs>
@@ -29784,14 +29839,80 @@
         <w:rPr>
           <w:i w:val="0"/>
           <w:iCs w:val="0"/>
-        </w:rPr>
-      </w:pPr>
-      <w:r>
-        <w:rPr>
-          <w:i w:val="0"/>
-          <w:iCs w:val="0"/>
-        </w:rPr>
-        <w:t>[nsyn,synids] = t2n_getSynNum(tree, syn_dens, regions)</w:t>
+          <w:lang w:val="en-US"/>
+        </w:rPr>
+      </w:pPr>
+      <w:r>
+        <w:rPr>
+          <w:i w:val="0"/>
+          <w:iCs w:val="0"/>
+          <w:lang w:val="en-US"/>
+        </w:rPr>
+        <w:t>[</w:t>
+      </w:r>
+      <w:proofErr w:type="spellStart"/>
+      <w:proofErr w:type="gramStart"/>
+      <w:r>
+        <w:rPr>
+          <w:i w:val="0"/>
+          <w:iCs w:val="0"/>
+          <w:lang w:val="en-US"/>
+        </w:rPr>
+        <w:t>nsyn,</w:t>
+      </w:r>
+      <w:proofErr w:type="gramEnd"/>
+      <w:r>
+        <w:rPr>
+          <w:i w:val="0"/>
+          <w:iCs w:val="0"/>
+          <w:lang w:val="en-US"/>
+        </w:rPr>
+        <w:t>synids</w:t>
+      </w:r>
+      <w:proofErr w:type="spellEnd"/>
+      <w:r>
+        <w:rPr>
+          <w:i w:val="0"/>
+          <w:iCs w:val="0"/>
+          <w:lang w:val="en-US"/>
+        </w:rPr>
+        <w:t>] = t2n_</w:t>
+      </w:r>
+      <w:proofErr w:type="gramStart"/>
+      <w:r>
+        <w:rPr>
+          <w:i w:val="0"/>
+          <w:iCs w:val="0"/>
+          <w:lang w:val="en-US"/>
+        </w:rPr>
+        <w:t>getSynNum(</w:t>
+      </w:r>
+      <w:proofErr w:type="gramEnd"/>
+      <w:r>
+        <w:rPr>
+          <w:i w:val="0"/>
+          <w:iCs w:val="0"/>
+          <w:lang w:val="en-US"/>
+        </w:rPr>
+        <w:t xml:space="preserve">tree, </w:t>
+      </w:r>
+      <w:proofErr w:type="spellStart"/>
+      <w:r>
+        <w:rPr>
+          <w:i w:val="0"/>
+          <w:iCs w:val="0"/>
+          <w:lang w:val="en-US"/>
+        </w:rPr>
+        <w:t>syn_dens</w:t>
+      </w:r>
+      <w:proofErr w:type="spellEnd"/>
+      <w:r>
+        <w:rPr>
+          <w:i w:val="0"/>
+          <w:iCs w:val="0"/>
+          <w:lang w:val="en-US"/>
+        </w:rPr>
+        <w:t>, regions)</w:t>
       </w:r>
     </w:p>
     <w:p>
@@ -34520,14 +34641,14 @@
         <w:tab/>
         <w:t>which is the name of the corresponding hoc file</w:t>
       </w:r>
-      <w:bookmarkEnd w:id="95"/>
-      <w:bookmarkEnd w:id="96"/>
+      <w:bookmarkEnd w:id="97"/>
+      <w:bookmarkEnd w:id="98"/>
       <w:bookmarkEnd w:id="157"/>
       <w:bookmarkEnd w:id="158"/>
       <w:bookmarkEnd w:id="159"/>
     </w:p>
     <w:sectPr>
-      <w:footerReference w:type="default" r:id="rId13"/>
+      <w:footerReference w:type="default" r:id="rId14"/>
       <w:pgSz w:w="11906" w:h="16838"/>
       <w:pgMar w:top="1417" w:right="1417" w:bottom="1134" w:left="1417" w:header="708" w:footer="708" w:gutter="0"/>
       <w:cols w:space="708"/>
@@ -34572,6 +34693,7 @@
         <w:docPartUnique/>
       </w:docPartObj>
     </w:sdtPr>
+    <w:sdtEndPr/>
     <w:sdtContent>
       <w:p>
         <w:pPr>
@@ -34580,6 +34702,7 @@
         <w:r>
           <w:rPr>
             <w:noProof/>
+            <w:lang w:val="en-US"/>
           </w:rPr>
           <mc:AlternateContent>
             <mc:Choice Requires="wps">
@@ -34660,7 +34783,7 @@
                                   <w:noProof/>
                                   <w:color w:val="C0504D" w:themeColor="accent2"/>
                                 </w:rPr>
-                                <w:t>2</w:t>
+                                <w:t>4</w:t>
                               </w:r>
                               <w:r>
                                 <w:rPr>
@@ -34716,7 +34839,7 @@
                             <w:noProof/>
                             <w:color w:val="C0504D" w:themeColor="accent2"/>
                           </w:rPr>
-                          <w:t>2</w:t>
+                          <w:t>4</w:t>
                         </w:r>
                         <w:r>
                           <w:rPr>
@@ -37656,7 +37779,7 @@
 </file>
 
 <file path=customXml/itemProps1.xml><?xml version="1.0" encoding="utf-8"?>
-<ds:datastoreItem xmlns:ds="http://schemas.openxmlformats.org/officeDocument/2006/customXml" ds:itemID="{B0862033-E29E-4888-A719-CA093DA7BCE1}">
+<ds:datastoreItem xmlns:ds="http://schemas.openxmlformats.org/officeDocument/2006/customXml" ds:itemID="{FC012E76-BDAA-45F3-ABBD-56CF24FCB4ED}">
   <ds:schemaRefs>
     <ds:schemaRef ds:uri="http://schemas.openxmlformats.org/officeDocument/2006/bibliography"/>
   </ds:schemaRefs>

</xml_diff>

<commit_message>
V131: fixed a NEURON bug which sometimes requires nrn_load_mech to have a absolute instead of relative path
</commit_message>
<xml_diff>
--- a/Documentation T2N.docx
+++ b/Documentation T2N.docx
@@ -3766,42 +3766,6 @@
         <w:rPr>
           <w:lang w:val="en-US"/>
         </w:rPr>
-        <w:t xml:space="preserve"> was developed on Matlab2014a and teste</w:t>
-      </w:r>
-      <w:r>
-        <w:rPr>
-          <w:lang w:val="en-US"/>
-        </w:rPr>
-        <w:t>d on versions from 2012a to 2016</w:t>
-      </w:r>
-      <w:r>
-        <w:rPr>
-          <w:lang w:val="en-US"/>
-        </w:rPr>
-        <w:t>a</w:t>
-      </w:r>
-      <w:r>
-        <w:rPr>
-          <w:lang w:val="en-US"/>
-        </w:rPr>
-        <w:t xml:space="preserve"> as well as NEURON v6.2, v7.3 and 7.4</w:t>
-      </w:r>
-      <w:r>
-        <w:rPr>
-          <w:lang w:val="en-US"/>
-        </w:rPr>
-        <w:t xml:space="preserve">. </w:t>
-      </w:r>
-      <w:r>
-        <w:rPr>
-          <w:lang w:val="en-US"/>
-        </w:rPr>
-        <w:t>T2N</w:t>
-      </w:r>
-      <w:r>
-        <w:rPr>
-          <w:lang w:val="en-US"/>
-        </w:rPr>
         <w:t xml:space="preserve"> is not functional on </w:t>
       </w:r>
       <w:proofErr w:type="spellStart"/>
@@ -3834,7 +3798,19 @@
         <w:rPr>
           <w:lang w:val="en-US"/>
         </w:rPr>
-        <w:t xml:space="preserve"> it is recommended to use 2015b or higher</w:t>
+        <w:t xml:space="preserve"> it is recommended to use 201</w:t>
+      </w:r>
+      <w:r>
+        <w:rPr>
+          <w:lang w:val="en-US"/>
+        </w:rPr>
+        <w:t>6a</w:t>
+      </w:r>
+      <w:r>
+        <w:rPr>
+          <w:lang w:val="en-US"/>
+        </w:rPr>
+        <w:t xml:space="preserve"> or higher</w:t>
       </w:r>
       <w:r>
         <w:rPr>
@@ -3846,7 +3822,19 @@
         <w:rPr>
           <w:lang w:val="en-US"/>
         </w:rPr>
-        <w:t xml:space="preserve"> T2N was developed on Windows but is compatible with Mac OS</w:t>
+        <w:t xml:space="preserve"> </w:t>
+      </w:r>
+      <w:r>
+        <w:rPr>
+          <w:lang w:val="en-US"/>
+        </w:rPr>
+        <w:t xml:space="preserve">Similarly, we recommend using NEURON v7.5 or higher. </w:t>
+      </w:r>
+      <w:r>
+        <w:rPr>
+          <w:lang w:val="en-US"/>
+        </w:rPr>
+        <w:t>T2N was developed on Windows but is compatible with Mac OS</w:t>
       </w:r>
       <w:r>
         <w:rPr>
@@ -3878,15 +3866,32 @@
         </w:rPr>
         <w:t>T2N requires the TREES toolbox, so be sure that this toolbox is installed (</w:t>
       </w:r>
-      <w:hyperlink r:id="rId9" w:history="1">
-        <w:r>
-          <w:rPr>
-            <w:rStyle w:val="Hyperlink"/>
-            <w:lang w:val="en-US"/>
-          </w:rPr>
-          <w:t>http://www.treestoolbox.org/download.html</w:t>
-        </w:r>
-      </w:hyperlink>
+      <w:r>
+        <w:fldChar w:fldCharType="begin"/>
+      </w:r>
+      <w:r>
+        <w:rPr>
+          <w:lang w:val="en-US"/>
+        </w:rPr>
+        <w:instrText xml:space="preserve"> HYPERLINK "http://www.treestoolbox.org/download.html" </w:instrText>
+      </w:r>
+      <w:r>
+        <w:fldChar w:fldCharType="separate"/>
+      </w:r>
+      <w:r>
+        <w:rPr>
+          <w:rStyle w:val="Hyperlink"/>
+          <w:lang w:val="en-US"/>
+        </w:rPr>
+        <w:t>http://www.treestoolbox.org/download.html</w:t>
+      </w:r>
+      <w:r>
+        <w:rPr>
+          <w:rStyle w:val="Hyperlink"/>
+          <w:lang w:val="en-US"/>
+        </w:rPr>
+        <w:fldChar w:fldCharType="end"/>
+      </w:r>
       <w:r>
         <w:rPr>
           <w:u w:val="single"/>
@@ -3931,15 +3936,38 @@
         </w:rPr>
         <w:t xml:space="preserve"> T2N also requires NEURON (</w:t>
       </w:r>
-      <w:hyperlink r:id="rId10" w:history="1">
-        <w:r>
-          <w:rPr>
-            <w:rStyle w:val="Hyperlink"/>
-            <w:lang w:val="en-US"/>
-          </w:rPr>
-          <w:t>http://www.neuron.yale.edu/neuron/download</w:t>
-        </w:r>
-      </w:hyperlink>
+      <w:r>
+        <w:fldChar w:fldCharType="begin"/>
+      </w:r>
+      <w:r>
+        <w:rPr>
+          <w:lang w:val="en-US"/>
+        </w:rPr>
+        <w:instrText xml:space="preserve"> HYPERLINK "htt</w:instrText>
+      </w:r>
+      <w:r>
+        <w:rPr>
+          <w:lang w:val="en-US"/>
+        </w:rPr>
+        <w:instrText xml:space="preserve">p://www.neuron.yale.edu/neuron/download" </w:instrText>
+      </w:r>
+      <w:r>
+        <w:fldChar w:fldCharType="separate"/>
+      </w:r>
+      <w:r>
+        <w:rPr>
+          <w:rStyle w:val="Hyperlink"/>
+          <w:lang w:val="en-US"/>
+        </w:rPr>
+        <w:t>http://www.neuron.yale.edu/neuron/download</w:t>
+      </w:r>
+      <w:r>
+        <w:rPr>
+          <w:rStyle w:val="Hyperlink"/>
+          <w:lang w:val="en-US"/>
+        </w:rPr>
+        <w:fldChar w:fldCharType="end"/>
+      </w:r>
       <w:r>
         <w:rPr>
           <w:u w:val="single"/>
@@ -3991,10 +4019,36 @@
           <w:tab w:val="left" w:pos="2127"/>
         </w:tabs>
         <w:rPr>
+          <w:lang w:val="en-US"/>
+        </w:rPr>
+      </w:pPr>
+      <w:r>
+        <w:rPr>
           <w:u w:val="single"/>
           <w:lang w:val="en-US"/>
         </w:rPr>
-      </w:pPr>
+        <w:t xml:space="preserve">Note for </w:t>
+      </w:r>
+      <w:r>
+        <w:rPr>
+          <w:u w:val="single"/>
+          <w:lang w:val="en-US"/>
+        </w:rPr>
+        <w:t>Windows</w:t>
+      </w:r>
+      <w:r>
+        <w:rPr>
+          <w:u w:val="single"/>
+          <w:lang w:val="en-US"/>
+        </w:rPr>
+        <w:t xml:space="preserve"> users:</w:t>
+      </w:r>
+      <w:r>
+        <w:rPr>
+          <w:lang w:val="en-US"/>
+        </w:rPr>
+        <w:t xml:space="preserve"> We recommend installing NEURON with the “Set DOS environment” option enabled.</w:t>
+      </w:r>
     </w:p>
     <w:p>
       <w:pPr>
@@ -4058,15 +4112,33 @@
         </w:rPr>
         <w:t xml:space="preserve"> machines</w:t>
       </w:r>
-      <w:bookmarkStart w:id="13" w:name="_GoBack"/>
-      <w:bookmarkEnd w:id="13"/>
-      <w:r>
-        <w:rPr>
-          <w:lang w:val="en-US"/>
-        </w:rPr>
-        <w:t xml:space="preserve"> an MPI software needs to be installed (</w:t>
-      </w:r>
-      <w:hyperlink r:id="rId11" w:history="1">
+      <w:r>
+        <w:rPr>
+          <w:lang w:val="en-US"/>
+        </w:rPr>
+        <w:t xml:space="preserve"> the </w:t>
+      </w:r>
+      <w:proofErr w:type="spellStart"/>
+      <w:r>
+        <w:rPr>
+          <w:lang w:val="en-US"/>
+        </w:rPr>
+        <w:t>Open</w:t>
+      </w:r>
+      <w:r>
+        <w:rPr>
+          <w:lang w:val="en-US"/>
+        </w:rPr>
+        <w:t>MPI</w:t>
+      </w:r>
+      <w:proofErr w:type="spellEnd"/>
+      <w:r>
+        <w:rPr>
+          <w:lang w:val="en-US"/>
+        </w:rPr>
+        <w:t xml:space="preserve"> software needs to be installed (</w:t>
+      </w:r>
+      <w:hyperlink r:id="rId9" w:history="1">
         <w:r>
           <w:rPr>
             <w:rStyle w:val="Hyperlink"/>
@@ -4081,6 +4153,8 @@
         </w:rPr>
         <w:t xml:space="preserve"> ).</w:t>
       </w:r>
+      <w:bookmarkStart w:id="13" w:name="_GoBack"/>
+      <w:bookmarkEnd w:id="13"/>
     </w:p>
     <w:p>
       <w:pPr>
@@ -4091,6 +4165,8 @@
           <w:lang w:val="en-US"/>
         </w:rPr>
       </w:pPr>
+      <w:bookmarkStart w:id="14" w:name="OLE_LINK87"/>
+      <w:bookmarkStart w:id="15" w:name="OLE_LINK88"/>
       <w:r>
         <w:rPr>
           <w:u w:val="single"/>
@@ -4102,7 +4178,15 @@
         <w:rPr>
           <w:lang w:val="en-US"/>
         </w:rPr>
-        <w:t xml:space="preserve"> If you experience problems during NEURON installation or the compilation of mod files, execute the following commands in the terminal in order to be sure that those packages necessary for compiling are installed:</w:t>
+        <w:t xml:space="preserve"> </w:t>
+      </w:r>
+      <w:bookmarkEnd w:id="14"/>
+      <w:bookmarkEnd w:id="15"/>
+      <w:r>
+        <w:rPr>
+          <w:lang w:val="en-US"/>
+        </w:rPr>
+        <w:t>If you experience problems during NEURON installation or the compilation of mod files, execute the following commands in the terminal in order to be sure that those packages necessary for compiling are installed:</w:t>
       </w:r>
     </w:p>
     <w:p>
@@ -4304,24 +4388,41 @@
         </w:rPr>
         <w:t xml:space="preserve"> and available at </w:t>
       </w:r>
-      <w:hyperlink r:id="rId12" w:history="1">
-        <w:bookmarkStart w:id="14" w:name="OLE_LINK86"/>
-        <w:r>
-          <w:rPr>
-            <w:rStyle w:val="Hyperlink"/>
-            <w:lang w:val="en-US"/>
-          </w:rPr>
-          <w:t>www.treestoolbox.org</w:t>
-        </w:r>
-        <w:bookmarkEnd w:id="14"/>
-        <w:r>
-          <w:rPr>
-            <w:rStyle w:val="Hyperlink"/>
-            <w:lang w:val="en-US"/>
-          </w:rPr>
-          <w:t>/T2N</w:t>
-        </w:r>
-      </w:hyperlink>
+      <w:r>
+        <w:fldChar w:fldCharType="begin"/>
+      </w:r>
+      <w:r>
+        <w:rPr>
+          <w:lang w:val="en-US"/>
+        </w:rPr>
+        <w:instrText xml:space="preserve"> HYPERLINK "http://www.treestoolbox.org/" </w:instrText>
+      </w:r>
+      <w:r>
+        <w:fldChar w:fldCharType="separate"/>
+      </w:r>
+      <w:bookmarkStart w:id="16" w:name="OLE_LINK86"/>
+      <w:r>
+        <w:rPr>
+          <w:rStyle w:val="Hyperlink"/>
+          <w:lang w:val="en-US"/>
+        </w:rPr>
+        <w:t>www.treestoolbox.org</w:t>
+      </w:r>
+      <w:bookmarkEnd w:id="16"/>
+      <w:r>
+        <w:rPr>
+          <w:rStyle w:val="Hyperlink"/>
+          <w:lang w:val="en-US"/>
+        </w:rPr>
+        <w:t>/T2N</w:t>
+      </w:r>
+      <w:r>
+        <w:rPr>
+          <w:rStyle w:val="Hyperlink"/>
+          <w:lang w:val="en-US"/>
+        </w:rPr>
+        <w:fldChar w:fldCharType="end"/>
+      </w:r>
       <w:r>
         <w:rPr>
           <w:lang w:val="en-US"/>
@@ -4359,15 +4460,32 @@
         <w:tab/>
         <w:t xml:space="preserve">    </w:t>
       </w:r>
-      <w:hyperlink r:id="rId13" w:history="1">
-        <w:r>
-          <w:rPr>
-            <w:rStyle w:val="Hyperlink"/>
-            <w:lang w:val="en-US"/>
-          </w:rPr>
-          <w:t>beining@fias.uni-frankfurt.de</w:t>
-        </w:r>
-      </w:hyperlink>
+      <w:r>
+        <w:fldChar w:fldCharType="begin"/>
+      </w:r>
+      <w:r>
+        <w:rPr>
+          <w:lang w:val="en-US"/>
+        </w:rPr>
+        <w:instrText xml:space="preserve"> HYPERLINK "mailto:beining@fias.uni-frankfurt.de" </w:instrText>
+      </w:r>
+      <w:r>
+        <w:fldChar w:fldCharType="separate"/>
+      </w:r>
+      <w:r>
+        <w:rPr>
+          <w:rStyle w:val="Hyperlink"/>
+          <w:lang w:val="en-US"/>
+        </w:rPr>
+        <w:t>beining@fias.uni-frankfurt.de</w:t>
+      </w:r>
+      <w:r>
+        <w:rPr>
+          <w:rStyle w:val="Hyperlink"/>
+          <w:lang w:val="en-US"/>
+        </w:rPr>
+        <w:fldChar w:fldCharType="end"/>
+      </w:r>
       <w:r>
         <w:rPr>
           <w:lang w:val="en-US"/>
@@ -4388,8 +4506,8 @@
           <w:lang w:val="en-US"/>
         </w:rPr>
       </w:pPr>
-      <w:bookmarkStart w:id="15" w:name="_Toc495680413"/>
-      <w:bookmarkStart w:id="16" w:name="_Toc495680517"/>
+      <w:bookmarkStart w:id="17" w:name="_Toc495680413"/>
+      <w:bookmarkStart w:id="18" w:name="_Toc495680517"/>
       <w:r>
         <w:rPr>
           <w:lang w:val="en-US"/>
@@ -4408,8 +4526,8 @@
       <w:r>
         <w:t>Tutorials</w:t>
       </w:r>
-      <w:bookmarkEnd w:id="15"/>
-      <w:bookmarkEnd w:id="16"/>
+      <w:bookmarkEnd w:id="17"/>
+      <w:bookmarkEnd w:id="18"/>
     </w:p>
     <w:p>
       <w:pPr>
@@ -4462,8 +4580,8 @@
       <w:pPr>
         <w:pStyle w:val="Heading1"/>
       </w:pPr>
-      <w:bookmarkStart w:id="17" w:name="_Toc495680414"/>
-      <w:bookmarkStart w:id="18" w:name="_Toc495680518"/>
+      <w:bookmarkStart w:id="19" w:name="_Toc495680414"/>
+      <w:bookmarkStart w:id="20" w:name="_Toc495680518"/>
       <w:r>
         <w:lastRenderedPageBreak/>
         <w:t>4</w:t>
@@ -4474,35 +4592,33 @@
       <w:r>
         <w:t xml:space="preserve"> The T2N main function</w:t>
       </w:r>
-      <w:bookmarkEnd w:id="17"/>
-      <w:bookmarkEnd w:id="18"/>
-    </w:p>
-    <w:p>
-      <w:pPr>
-        <w:rPr>
-          <w:lang w:val="en-US"/>
-        </w:rPr>
-      </w:pPr>
-      <w:bookmarkStart w:id="19" w:name="OLE_LINK61"/>
-      <w:bookmarkStart w:id="20" w:name="OLE_LINK62"/>
-      <w:bookmarkStart w:id="21" w:name="OLE_LINK63"/>
-      <w:bookmarkStart w:id="22" w:name="OLE_LINK64"/>
-      <w:bookmarkStart w:id="23" w:name="OLE_LINK65"/>
-      <w:bookmarkStart w:id="24" w:name="OLE_LINK66"/>
-      <w:bookmarkStart w:id="25" w:name="OLE_LINK67"/>
-      <w:bookmarkStart w:id="26" w:name="OLE_LINK68"/>
-      <w:bookmarkStart w:id="27" w:name="OLE_LINK69"/>
-    </w:p>
-    <w:p>
-      <w:pPr>
-        <w:pStyle w:val="Heading2"/>
-        <w:rPr>
-          <w:lang w:val="en-US"/>
-        </w:rPr>
-      </w:pPr>
-      <w:bookmarkStart w:id="28" w:name="_Toc495680519"/>
       <w:bookmarkEnd w:id="19"/>
       <w:bookmarkEnd w:id="20"/>
+    </w:p>
+    <w:p>
+      <w:pPr>
+        <w:rPr>
+          <w:lang w:val="en-US"/>
+        </w:rPr>
+      </w:pPr>
+      <w:bookmarkStart w:id="21" w:name="OLE_LINK61"/>
+      <w:bookmarkStart w:id="22" w:name="OLE_LINK62"/>
+      <w:bookmarkStart w:id="23" w:name="OLE_LINK63"/>
+      <w:bookmarkStart w:id="24" w:name="OLE_LINK64"/>
+      <w:bookmarkStart w:id="25" w:name="OLE_LINK65"/>
+      <w:bookmarkStart w:id="26" w:name="OLE_LINK66"/>
+      <w:bookmarkStart w:id="27" w:name="OLE_LINK67"/>
+      <w:bookmarkStart w:id="28" w:name="OLE_LINK68"/>
+      <w:bookmarkStart w:id="29" w:name="OLE_LINK69"/>
+    </w:p>
+    <w:p>
+      <w:pPr>
+        <w:pStyle w:val="Heading2"/>
+        <w:rPr>
+          <w:lang w:val="en-US"/>
+        </w:rPr>
+      </w:pPr>
+      <w:bookmarkStart w:id="30" w:name="_Toc495680519"/>
       <w:bookmarkEnd w:id="21"/>
       <w:bookmarkEnd w:id="22"/>
       <w:bookmarkEnd w:id="23"/>
@@ -4510,6 +4626,8 @@
       <w:bookmarkEnd w:id="25"/>
       <w:bookmarkEnd w:id="26"/>
       <w:bookmarkEnd w:id="27"/>
+      <w:bookmarkEnd w:id="28"/>
+      <w:bookmarkEnd w:id="29"/>
       <w:r>
         <w:rPr>
           <w:lang w:val="en-US"/>
@@ -4528,7 +4646,7 @@
         </w:rPr>
         <w:t>Definition of simulation parameters</w:t>
       </w:r>
-      <w:bookmarkEnd w:id="28"/>
+      <w:bookmarkEnd w:id="30"/>
     </w:p>
     <w:p>
       <w:pPr>
@@ -5068,8 +5186,8 @@
       <w:pPr>
         <w:pStyle w:val="Heading3"/>
       </w:pPr>
-      <w:bookmarkStart w:id="29" w:name="OLE_LINK15"/>
-      <w:bookmarkStart w:id="30" w:name="OLE_LINK16"/>
+      <w:bookmarkStart w:id="31" w:name="OLE_LINK15"/>
+      <w:bookmarkStart w:id="32" w:name="OLE_LINK16"/>
       <w:r>
         <w:lastRenderedPageBreak/>
         <w:t>4.1</w:t>
@@ -5412,8 +5530,8 @@
           <w:lang w:val="en-US"/>
         </w:rPr>
       </w:pPr>
-      <w:bookmarkStart w:id="31" w:name="OLE_LINK33"/>
-      <w:bookmarkStart w:id="32" w:name="OLE_LINK34"/>
+      <w:bookmarkStart w:id="33" w:name="OLE_LINK33"/>
+      <w:bookmarkStart w:id="34" w:name="OLE_LINK34"/>
       <w:proofErr w:type="spellStart"/>
       <w:proofErr w:type="gramStart"/>
       <w:r>
@@ -5476,8 +5594,8 @@
         <w:t>):</w:t>
       </w:r>
     </w:p>
-    <w:bookmarkEnd w:id="31"/>
-    <w:bookmarkEnd w:id="32"/>
+    <w:bookmarkEnd w:id="33"/>
+    <w:bookmarkEnd w:id="34"/>
     <w:p>
       <w:pPr>
         <w:tabs>
@@ -6322,18 +6440,18 @@
         </w:rPr>
         <w:t xml:space="preserve"> only in regions that contain the keywords “axon” and/or “soma” by a factor of 3. </w:t>
       </w:r>
-      <w:bookmarkStart w:id="33" w:name="OLE_LINK30"/>
-      <w:bookmarkStart w:id="34" w:name="OLE_LINK31"/>
-      <w:bookmarkStart w:id="35" w:name="OLE_LINK32"/>
+      <w:bookmarkStart w:id="35" w:name="OLE_LINK30"/>
+      <w:bookmarkStart w:id="36" w:name="OLE_LINK31"/>
+      <w:bookmarkStart w:id="37" w:name="OLE_LINK32"/>
       <w:r>
         <w:rPr>
           <w:lang w:val="en-US"/>
         </w:rPr>
         <w:t>For simulations with fast spiking dynamics or with strongly varying range variables</w:t>
       </w:r>
-      <w:bookmarkEnd w:id="33"/>
-      <w:bookmarkEnd w:id="34"/>
       <w:bookmarkEnd w:id="35"/>
+      <w:bookmarkEnd w:id="36"/>
+      <w:bookmarkEnd w:id="37"/>
       <w:r>
         <w:rPr>
           <w:lang w:val="en-US"/>
@@ -6412,11 +6530,11 @@
           <w:lang w:val="en-US"/>
         </w:rPr>
       </w:pPr>
-      <w:bookmarkStart w:id="36" w:name="OLE_LINK10"/>
-      <w:bookmarkStart w:id="37" w:name="OLE_LINK11"/>
-      <w:bookmarkStart w:id="38" w:name="OLE_LINK12"/>
-      <w:bookmarkStart w:id="39" w:name="OLE_LINK13"/>
-      <w:bookmarkStart w:id="40" w:name="OLE_LINK14"/>
+      <w:bookmarkStart w:id="38" w:name="OLE_LINK10"/>
+      <w:bookmarkStart w:id="39" w:name="OLE_LINK11"/>
+      <w:bookmarkStart w:id="40" w:name="OLE_LINK12"/>
+      <w:bookmarkStart w:id="41" w:name="OLE_LINK13"/>
+      <w:bookmarkStart w:id="42" w:name="OLE_LINK14"/>
       <w:r>
         <w:rPr>
           <w:rStyle w:val="IntenseEmphasis"/>
@@ -6463,11 +6581,11 @@
         <w:t>) is used and several cells run in one simulation. Default is 0. If value is 1, each cell runs on an individual variable time step. This also transforms the T2N output time vector into a cell array containing an individual time vector for each cell.</w:t>
       </w:r>
     </w:p>
-    <w:bookmarkEnd w:id="36"/>
-    <w:bookmarkEnd w:id="37"/>
     <w:bookmarkEnd w:id="38"/>
     <w:bookmarkEnd w:id="39"/>
     <w:bookmarkEnd w:id="40"/>
+    <w:bookmarkEnd w:id="41"/>
+    <w:bookmarkEnd w:id="42"/>
     <w:p>
       <w:pPr>
         <w:tabs>
@@ -6515,8 +6633,8 @@
         <w:t xml:space="preserve"> defines if the passive properties (conductance, Ra and cm) are adjusted when the temperature is changed from 24°C) using the Q10 method. The Q10 values are from Trevelyan et al 2002 obtained from L2/3 pyramidal cells. Default is 0.</w:t>
       </w:r>
     </w:p>
-    <w:bookmarkEnd w:id="29"/>
-    <w:bookmarkEnd w:id="30"/>
+    <w:bookmarkEnd w:id="31"/>
+    <w:bookmarkEnd w:id="32"/>
     <w:p>
       <w:pPr>
         <w:tabs>
@@ -6574,11 +6692,11 @@
         </w:rPr>
         <w:t xml:space="preserve">distributed mechanisms (e.g. ion channels). </w:t>
       </w:r>
-      <w:bookmarkStart w:id="41" w:name="OLE_LINK35"/>
-      <w:bookmarkStart w:id="42" w:name="OLE_LINK36"/>
-      <w:bookmarkStart w:id="43" w:name="OLE_LINK37"/>
-      <w:bookmarkStart w:id="44" w:name="OLE_LINK38"/>
-      <w:bookmarkStart w:id="45" w:name="OLE_LINK39"/>
+      <w:bookmarkStart w:id="43" w:name="OLE_LINK35"/>
+      <w:bookmarkStart w:id="44" w:name="OLE_LINK36"/>
+      <w:bookmarkStart w:id="45" w:name="OLE_LINK37"/>
+      <w:bookmarkStart w:id="46" w:name="OLE_LINK38"/>
+      <w:bookmarkStart w:id="47" w:name="OLE_LINK39"/>
       <w:r>
         <w:rPr>
           <w:lang w:val="en-US"/>
@@ -6629,56 +6747,56 @@
           <w:lang w:val="en-US"/>
         </w:rPr>
         <w:t xml:space="preserve">. </w:t>
-      </w:r>
-      <w:bookmarkEnd w:id="41"/>
-      <w:bookmarkEnd w:id="42"/>
-      <w:r>
-        <w:rPr>
-          <w:lang w:val="en-US"/>
-        </w:rPr>
-        <w:t>Each cell entry is</w:t>
-      </w:r>
-      <w:r>
-        <w:rPr>
-          <w:lang w:val="en-US"/>
-        </w:rPr>
-        <w:t xml:space="preserve"> a </w:t>
-      </w:r>
-      <w:proofErr w:type="spellStart"/>
-      <w:r>
-        <w:rPr>
-          <w:lang w:val="en-US"/>
-        </w:rPr>
-        <w:t>Matlab</w:t>
-      </w:r>
-      <w:proofErr w:type="spellEnd"/>
-      <w:r>
-        <w:rPr>
-          <w:lang w:val="en-US"/>
-        </w:rPr>
-        <w:t xml:space="preserve"> </w:t>
-      </w:r>
-      <w:r>
-        <w:rPr>
-          <w:lang w:val="en-US"/>
-        </w:rPr>
-        <w:t>struct</w:t>
-      </w:r>
-      <w:r>
-        <w:rPr>
-          <w:lang w:val="en-US"/>
-        </w:rPr>
-        <w:t>ure</w:t>
-      </w:r>
-      <w:r>
-        <w:rPr>
-          <w:lang w:val="en-US"/>
-        </w:rPr>
-        <w:t xml:space="preserve"> containing</w:t>
       </w:r>
       <w:bookmarkEnd w:id="43"/>
       <w:bookmarkEnd w:id="44"/>
+      <w:r>
+        <w:rPr>
+          <w:lang w:val="en-US"/>
+        </w:rPr>
+        <w:t>Each cell entry is</w:t>
+      </w:r>
+      <w:r>
+        <w:rPr>
+          <w:lang w:val="en-US"/>
+        </w:rPr>
+        <w:t xml:space="preserve"> a </w:t>
+      </w:r>
+      <w:proofErr w:type="spellStart"/>
+      <w:r>
+        <w:rPr>
+          <w:lang w:val="en-US"/>
+        </w:rPr>
+        <w:t>Matlab</w:t>
+      </w:r>
+      <w:proofErr w:type="spellEnd"/>
+      <w:r>
+        <w:rPr>
+          <w:lang w:val="en-US"/>
+        </w:rPr>
+        <w:t xml:space="preserve"> </w:t>
+      </w:r>
+      <w:r>
+        <w:rPr>
+          <w:lang w:val="en-US"/>
+        </w:rPr>
+        <w:t>struct</w:t>
+      </w:r>
+      <w:r>
+        <w:rPr>
+          <w:lang w:val="en-US"/>
+        </w:rPr>
+        <w:t>ure</w:t>
+      </w:r>
+      <w:r>
+        <w:rPr>
+          <w:lang w:val="en-US"/>
+        </w:rPr>
+        <w:t xml:space="preserve"> containing</w:t>
+      </w:r>
       <w:bookmarkEnd w:id="45"/>
+      <w:bookmarkEnd w:id="46"/>
+      <w:bookmarkEnd w:id="47"/>
     </w:p>
     <w:p>
       <w:pPr>
@@ -8766,9 +8884,9 @@
         </w:rPr>
         <w:tab/>
       </w:r>
-      <w:bookmarkStart w:id="46" w:name="OLE_LINK50"/>
-      <w:bookmarkStart w:id="47" w:name="OLE_LINK51"/>
-      <w:bookmarkStart w:id="48" w:name="OLE_LINK52"/>
+      <w:bookmarkStart w:id="48" w:name="OLE_LINK50"/>
+      <w:bookmarkStart w:id="49" w:name="OLE_LINK51"/>
+      <w:bookmarkStart w:id="50" w:name="OLE_LINK52"/>
       <w:proofErr w:type="gramStart"/>
       <w:r>
         <w:rPr>
@@ -8877,9 +8995,9 @@
         </w:rPr>
         <w:t xml:space="preserve"> structure containing </w:t>
       </w:r>
-      <w:bookmarkEnd w:id="46"/>
-      <w:bookmarkEnd w:id="47"/>
       <w:bookmarkEnd w:id="48"/>
+      <w:bookmarkEnd w:id="49"/>
+      <w:bookmarkEnd w:id="50"/>
     </w:p>
     <w:p>
       <w:pPr>
@@ -9105,8 +9223,8 @@
         </w:rPr>
         <w:t>Examples</w:t>
       </w:r>
-      <w:bookmarkStart w:id="49" w:name="OLE_LINK7"/>
-      <w:bookmarkStart w:id="50" w:name="OLE_LINK8"/>
+      <w:bookmarkStart w:id="51" w:name="OLE_LINK7"/>
+      <w:bookmarkStart w:id="52" w:name="OLE_LINK8"/>
     </w:p>
     <w:p>
       <w:pPr>
@@ -9267,8 +9385,8 @@
         <w:t>;</w:t>
       </w:r>
     </w:p>
-    <w:bookmarkEnd w:id="49"/>
-    <w:bookmarkEnd w:id="50"/>
+    <w:bookmarkEnd w:id="51"/>
+    <w:bookmarkEnd w:id="52"/>
     <w:p>
       <w:pPr>
         <w:tabs>
@@ -10228,12 +10346,12 @@
         </w:rPr>
         <w:tab/>
       </w:r>
-      <w:bookmarkStart w:id="51" w:name="OLE_LINK47"/>
-      <w:bookmarkStart w:id="52" w:name="OLE_LINK48"/>
-      <w:bookmarkStart w:id="53" w:name="OLE_LINK49"/>
-      <w:bookmarkStart w:id="54" w:name="OLE_LINK1"/>
-      <w:bookmarkStart w:id="55" w:name="OLE_LINK2"/>
-      <w:bookmarkStart w:id="56" w:name="OLE_LINK3"/>
+      <w:bookmarkStart w:id="53" w:name="OLE_LINK47"/>
+      <w:bookmarkStart w:id="54" w:name="OLE_LINK48"/>
+      <w:bookmarkStart w:id="55" w:name="OLE_LINK49"/>
+      <w:bookmarkStart w:id="56" w:name="OLE_LINK1"/>
+      <w:bookmarkStart w:id="57" w:name="OLE_LINK2"/>
+      <w:bookmarkStart w:id="58" w:name="OLE_LINK3"/>
       <w:r>
         <w:rPr>
           <w:lang w:val="en-US"/>
@@ -10246,18 +10364,18 @@
         </w:rPr>
         <w:t xml:space="preserve">define </w:t>
       </w:r>
-      <w:bookmarkEnd w:id="51"/>
-      <w:bookmarkEnd w:id="52"/>
       <w:bookmarkEnd w:id="53"/>
-      <w:r>
-        <w:rPr>
-          <w:lang w:val="en-US"/>
-        </w:rPr>
-        <w:t>connections</w:t>
-      </w:r>
       <w:bookmarkEnd w:id="54"/>
       <w:bookmarkEnd w:id="55"/>
+      <w:r>
+        <w:rPr>
+          <w:lang w:val="en-US"/>
+        </w:rPr>
+        <w:t>connections</w:t>
+      </w:r>
       <w:bookmarkEnd w:id="56"/>
+      <w:bookmarkEnd w:id="57"/>
+      <w:bookmarkEnd w:id="58"/>
       <w:r>
         <w:rPr>
           <w:lang w:val="en-US"/>
@@ -10386,8 +10504,8 @@
           <w:lang w:val="en-US"/>
         </w:rPr>
       </w:pPr>
-      <w:bookmarkStart w:id="57" w:name="OLE_LINK9"/>
-      <w:bookmarkStart w:id="58" w:name="OLE_LINK17"/>
+      <w:bookmarkStart w:id="59" w:name="OLE_LINK9"/>
+      <w:bookmarkStart w:id="60" w:name="OLE_LINK17"/>
       <w:r>
         <w:rPr>
           <w:lang w:val="en-US"/>
@@ -10421,8 +10539,8 @@
           <w:lang w:val="en-US"/>
         </w:rPr>
       </w:pPr>
-      <w:bookmarkStart w:id="59" w:name="OLE_LINK45"/>
-      <w:bookmarkStart w:id="60" w:name="OLE_LINK46"/>
+      <w:bookmarkStart w:id="61" w:name="OLE_LINK45"/>
+      <w:bookmarkStart w:id="62" w:name="OLE_LINK46"/>
       <w:r>
         <w:rPr>
           <w:lang w:val="en-US"/>
@@ -10450,10 +10568,10 @@
           <w:lang w:val="en-US"/>
         </w:rPr>
       </w:pPr>
-      <w:bookmarkStart w:id="61" w:name="OLE_LINK43"/>
-      <w:bookmarkStart w:id="62" w:name="OLE_LINK44"/>
-      <w:bookmarkEnd w:id="59"/>
-      <w:bookmarkEnd w:id="60"/>
+      <w:bookmarkStart w:id="63" w:name="OLE_LINK43"/>
+      <w:bookmarkStart w:id="64" w:name="OLE_LINK44"/>
+      <w:bookmarkEnd w:id="61"/>
+      <w:bookmarkEnd w:id="62"/>
       <w:r>
         <w:rPr>
           <w:lang w:val="en-US"/>
@@ -10473,8 +10591,8 @@
         <w:t xml:space="preserve"> (can be omitted for an artificial cell)</w:t>
       </w:r>
     </w:p>
-    <w:bookmarkEnd w:id="61"/>
-    <w:bookmarkEnd w:id="62"/>
+    <w:bookmarkEnd w:id="63"/>
+    <w:bookmarkEnd w:id="64"/>
     <w:p>
       <w:pPr>
         <w:pStyle w:val="ListParagraph"/>
@@ -10582,9 +10700,9 @@
           <w:lang w:val="en-US"/>
         </w:rPr>
       </w:pPr>
-      <w:bookmarkStart w:id="63" w:name="OLE_LINK40"/>
-      <w:bookmarkStart w:id="64" w:name="OLE_LINK41"/>
-      <w:bookmarkStart w:id="65" w:name="OLE_LINK42"/>
+      <w:bookmarkStart w:id="65" w:name="OLE_LINK40"/>
+      <w:bookmarkStart w:id="66" w:name="OLE_LINK41"/>
+      <w:bookmarkStart w:id="67" w:name="OLE_LINK42"/>
       <w:r>
         <w:rPr>
           <w:lang w:val="en-US"/>
@@ -10645,12 +10763,12 @@
         </w:rPr>
         <w:t xml:space="preserve">. </w:t>
       </w:r>
-      <w:bookmarkEnd w:id="63"/>
-      <w:bookmarkEnd w:id="64"/>
       <w:bookmarkEnd w:id="65"/>
-    </w:p>
-    <w:bookmarkEnd w:id="57"/>
-    <w:bookmarkEnd w:id="58"/>
+      <w:bookmarkEnd w:id="66"/>
+      <w:bookmarkEnd w:id="67"/>
+    </w:p>
+    <w:bookmarkEnd w:id="59"/>
+    <w:bookmarkEnd w:id="60"/>
     <w:p>
       <w:pPr>
         <w:tabs>
@@ -10952,8 +11070,8 @@
           <w:lang w:val="en-US"/>
         </w:rPr>
       </w:pPr>
-      <w:bookmarkStart w:id="66" w:name="OLE_LINK18"/>
-      <w:bookmarkStart w:id="67" w:name="OLE_LINK19"/>
+      <w:bookmarkStart w:id="68" w:name="OLE_LINK18"/>
+      <w:bookmarkStart w:id="69" w:name="OLE_LINK19"/>
       <w:proofErr w:type="spellStart"/>
       <w:r>
         <w:rPr>
@@ -11034,8 +11152,8 @@
         <w:t>;</w:t>
       </w:r>
     </w:p>
-    <w:bookmarkEnd w:id="66"/>
-    <w:bookmarkEnd w:id="67"/>
+    <w:bookmarkEnd w:id="68"/>
+    <w:bookmarkEnd w:id="69"/>
     <w:p>
       <w:pPr>
         <w:tabs>
@@ -11355,30 +11473,30 @@
         </w:rPr>
         <w:tab/>
       </w:r>
-      <w:bookmarkStart w:id="68" w:name="OLE_LINK53"/>
-      <w:bookmarkStart w:id="69" w:name="OLE_LINK54"/>
-      <w:bookmarkStart w:id="70" w:name="OLE_LINK55"/>
-      <w:bookmarkStart w:id="71" w:name="OLE_LINK4"/>
-      <w:bookmarkStart w:id="72" w:name="OLE_LINK5"/>
-      <w:bookmarkStart w:id="73" w:name="OLE_LINK6"/>
+      <w:bookmarkStart w:id="70" w:name="OLE_LINK53"/>
+      <w:bookmarkStart w:id="71" w:name="OLE_LINK54"/>
+      <w:bookmarkStart w:id="72" w:name="OLE_LINK55"/>
+      <w:bookmarkStart w:id="73" w:name="OLE_LINK4"/>
+      <w:bookmarkStart w:id="74" w:name="OLE_LINK5"/>
+      <w:bookmarkStart w:id="75" w:name="OLE_LINK6"/>
       <w:r>
         <w:rPr>
           <w:lang w:val="en-US"/>
         </w:rPr>
         <w:t xml:space="preserve">This field is used to define </w:t>
       </w:r>
-      <w:bookmarkEnd w:id="68"/>
-      <w:bookmarkEnd w:id="69"/>
       <w:bookmarkEnd w:id="70"/>
+      <w:bookmarkEnd w:id="71"/>
+      <w:bookmarkEnd w:id="72"/>
       <w:r>
         <w:rPr>
           <w:lang w:val="en-US"/>
         </w:rPr>
         <w:t>all parameters that should be recorded and returned by T2N</w:t>
       </w:r>
-      <w:bookmarkStart w:id="74" w:name="OLE_LINK56"/>
-      <w:bookmarkStart w:id="75" w:name="OLE_LINK57"/>
-      <w:bookmarkStart w:id="76" w:name="OLE_LINK58"/>
+      <w:bookmarkStart w:id="76" w:name="OLE_LINK56"/>
+      <w:bookmarkStart w:id="77" w:name="OLE_LINK57"/>
+      <w:bookmarkStart w:id="78" w:name="OLE_LINK58"/>
       <w:r>
         <w:rPr>
           <w:lang w:val="en-US"/>
@@ -11467,12 +11585,12 @@
           <w:lang w:val="en-US"/>
         </w:rPr>
       </w:pPr>
-      <w:bookmarkStart w:id="77" w:name="OLE_LINK59"/>
-      <w:bookmarkStart w:id="78" w:name="OLE_LINK60"/>
-      <w:bookmarkStart w:id="79" w:name="OLE_LINK70"/>
-      <w:bookmarkEnd w:id="74"/>
-      <w:bookmarkEnd w:id="75"/>
+      <w:bookmarkStart w:id="79" w:name="OLE_LINK59"/>
+      <w:bookmarkStart w:id="80" w:name="OLE_LINK60"/>
+      <w:bookmarkStart w:id="81" w:name="OLE_LINK70"/>
       <w:bookmarkEnd w:id="76"/>
+      <w:bookmarkEnd w:id="77"/>
+      <w:bookmarkEnd w:id="78"/>
       <w:r>
         <w:rPr>
           <w:lang w:val="en-US"/>
@@ -11549,12 +11667,12 @@
         <w:t xml:space="preserve"> level</w:t>
       </w:r>
     </w:p>
-    <w:bookmarkEnd w:id="71"/>
-    <w:bookmarkEnd w:id="72"/>
     <w:bookmarkEnd w:id="73"/>
-    <w:bookmarkEnd w:id="77"/>
-    <w:bookmarkEnd w:id="78"/>
+    <w:bookmarkEnd w:id="74"/>
+    <w:bookmarkEnd w:id="75"/>
     <w:bookmarkEnd w:id="79"/>
+    <w:bookmarkEnd w:id="80"/>
+    <w:bookmarkEnd w:id="81"/>
     <w:p>
       <w:pPr>
         <w:pStyle w:val="ListParagraph"/>
@@ -12574,8 +12692,8 @@
         </w:rPr>
         <w:t>3}.cell =</w:t>
       </w:r>
-      <w:bookmarkStart w:id="80" w:name="OLE_LINK216"/>
-      <w:bookmarkStart w:id="81" w:name="OLE_LINK217"/>
+      <w:bookmarkStart w:id="82" w:name="OLE_LINK216"/>
+      <w:bookmarkStart w:id="83" w:name="OLE_LINK217"/>
       <w:r>
         <w:rPr>
           <w:i w:val="0"/>
@@ -12780,8 +12898,8 @@
         </w:rPr>
         <w:t>’cont’,1)</w:t>
       </w:r>
-      <w:bookmarkEnd w:id="80"/>
-      <w:bookmarkEnd w:id="81"/>
+      <w:bookmarkEnd w:id="82"/>
+      <w:bookmarkEnd w:id="83"/>
       <w:r>
         <w:rPr>
           <w:i w:val="0"/>
@@ -13123,8 +13241,8 @@
         </w:rPr>
         <w:t xml:space="preserve"> write </w:t>
       </w:r>
-      <w:bookmarkStart w:id="82" w:name="OLE_LINK28"/>
-      <w:bookmarkStart w:id="83" w:name="OLE_LINK29"/>
+      <w:bookmarkStart w:id="84" w:name="OLE_LINK28"/>
+      <w:bookmarkStart w:id="85" w:name="OLE_LINK29"/>
     </w:p>
     <w:p>
       <w:pPr>
@@ -13256,8 +13374,8 @@
         </w:rPr>
         <w:t>('node',50,</w:t>
       </w:r>
-      <w:bookmarkStart w:id="84" w:name="OLE_LINK26"/>
-      <w:bookmarkStart w:id="85" w:name="OLE_LINK27"/>
+      <w:bookmarkStart w:id="86" w:name="OLE_LINK26"/>
+      <w:bookmarkStart w:id="87" w:name="OLE_LINK27"/>
       <w:r>
         <w:rPr>
           <w:i w:val="0"/>
@@ -13266,10 +13384,10 @@
         </w:rPr>
         <w:t>'play','i',’times’,[200],’value’,[0])</w:t>
       </w:r>
-      <w:bookmarkEnd w:id="82"/>
-      <w:bookmarkEnd w:id="83"/>
       <w:bookmarkEnd w:id="84"/>
       <w:bookmarkEnd w:id="85"/>
+      <w:bookmarkEnd w:id="86"/>
+      <w:bookmarkEnd w:id="87"/>
       <w:r>
         <w:rPr>
           <w:i w:val="0"/>
@@ -13422,10 +13540,10 @@
           <w:lang w:val="en-US"/>
         </w:rPr>
       </w:pPr>
-      <w:bookmarkStart w:id="86" w:name="OLE_LINK20"/>
-      <w:bookmarkStart w:id="87" w:name="OLE_LINK21"/>
-      <w:bookmarkStart w:id="88" w:name="OLE_LINK22"/>
-      <w:bookmarkStart w:id="89" w:name="OLE_LINK23"/>
+      <w:bookmarkStart w:id="88" w:name="OLE_LINK20"/>
+      <w:bookmarkStart w:id="89" w:name="OLE_LINK21"/>
+      <w:bookmarkStart w:id="90" w:name="OLE_LINK22"/>
+      <w:bookmarkStart w:id="91" w:name="OLE_LINK23"/>
       <w:proofErr w:type="spellStart"/>
       <w:r>
         <w:rPr>
@@ -13662,10 +13780,10 @@
         <w:t xml:space="preserve"> to record their activities.</w:t>
       </w:r>
     </w:p>
-    <w:bookmarkEnd w:id="86"/>
-    <w:bookmarkEnd w:id="87"/>
     <w:bookmarkEnd w:id="88"/>
     <w:bookmarkEnd w:id="89"/>
+    <w:bookmarkEnd w:id="90"/>
+    <w:bookmarkEnd w:id="91"/>
     <w:p>
       <w:pPr>
         <w:tabs>
@@ -14279,8 +14397,8 @@
           <w:lang w:val="en-US"/>
         </w:rPr>
       </w:pPr>
-      <w:bookmarkStart w:id="90" w:name="OLE_LINK84"/>
-      <w:bookmarkStart w:id="91" w:name="OLE_LINK85"/>
+      <w:bookmarkStart w:id="92" w:name="OLE_LINK84"/>
+      <w:bookmarkStart w:id="93" w:name="OLE_LINK85"/>
       <w:r>
         <w:rPr>
           <w:lang w:val="en-US"/>
@@ -14917,8 +15035,8 @@
         </w:rPr>
         <w:t>. If not provided, the default name is t2n_exchange.</w:t>
       </w:r>
-      <w:bookmarkEnd w:id="90"/>
-      <w:bookmarkEnd w:id="91"/>
+      <w:bookmarkEnd w:id="92"/>
+      <w:bookmarkEnd w:id="93"/>
       <w:r>
         <w:rPr>
           <w:lang w:val="en-US"/>
@@ -14933,7 +15051,7 @@
           <w:lang w:val="en-US"/>
         </w:rPr>
       </w:pPr>
-      <w:bookmarkStart w:id="92" w:name="_Toc495680520"/>
+      <w:bookmarkStart w:id="94" w:name="_Toc495680520"/>
       <w:r>
         <w:rPr>
           <w:lang w:val="en-US"/>
@@ -14959,7 +15077,7 @@
         </w:rPr>
         <w:t xml:space="preserve"> of T2N</w:t>
       </w:r>
-      <w:bookmarkEnd w:id="92"/>
+      <w:bookmarkEnd w:id="94"/>
     </w:p>
     <w:p>
       <w:pPr>
@@ -14995,8 +15113,8 @@
           <w:lang w:val="en-US"/>
         </w:rPr>
       </w:pPr>
-      <w:bookmarkStart w:id="93" w:name="OLE_LINK24"/>
-      <w:bookmarkStart w:id="94" w:name="OLE_LINK25"/>
+      <w:bookmarkStart w:id="95" w:name="OLE_LINK24"/>
+      <w:bookmarkStart w:id="96" w:name="OLE_LINK25"/>
       <w:proofErr w:type="gramStart"/>
       <w:r>
         <w:rPr>
@@ -15918,8 +16036,8 @@
         <w:t xml:space="preserve"> The optional structure “tree”</w:t>
       </w:r>
     </w:p>
-    <w:bookmarkEnd w:id="93"/>
-    <w:bookmarkEnd w:id="94"/>
+    <w:bookmarkEnd w:id="95"/>
+    <w:bookmarkEnd w:id="96"/>
     <w:p>
       <w:pPr>
         <w:rPr>
@@ -16011,10 +16129,10 @@
       <w:pPr>
         <w:pStyle w:val="Heading1"/>
       </w:pPr>
-      <w:bookmarkStart w:id="95" w:name="_Toc495680415"/>
-      <w:bookmarkStart w:id="96" w:name="_Toc495680521"/>
-      <w:bookmarkStart w:id="97" w:name="OLE_LINK79"/>
-      <w:bookmarkStart w:id="98" w:name="OLE_LINK80"/>
+      <w:bookmarkStart w:id="97" w:name="_Toc495680415"/>
+      <w:bookmarkStart w:id="98" w:name="_Toc495680521"/>
+      <w:bookmarkStart w:id="99" w:name="OLE_LINK79"/>
+      <w:bookmarkStart w:id="100" w:name="OLE_LINK80"/>
       <w:r>
         <w:lastRenderedPageBreak/>
         <w:t>5</w:t>
@@ -16022,8 +16140,8 @@
       <w:r>
         <w:t>. Protocol functions</w:t>
       </w:r>
-      <w:bookmarkEnd w:id="95"/>
-      <w:bookmarkEnd w:id="96"/>
+      <w:bookmarkEnd w:id="97"/>
+      <w:bookmarkEnd w:id="98"/>
     </w:p>
     <w:p>
       <w:pPr>
@@ -16032,8 +16150,8 @@
           <w:lang w:val="en-US"/>
         </w:rPr>
       </w:pPr>
-      <w:bookmarkStart w:id="99" w:name="OLE_LINK89"/>
-      <w:bookmarkStart w:id="100" w:name="OLE_LINK90"/>
+      <w:bookmarkStart w:id="101" w:name="OLE_LINK89"/>
+      <w:bookmarkStart w:id="102" w:name="OLE_LINK90"/>
       <w:r>
         <w:rPr>
           <w:lang w:val="en-US"/>
@@ -16041,8 +16159,8 @@
         <w:t>Protocol function avoid the need to write T2N code of NEURON configurations for most standard experimental approaches, such as current or voltage clamps, blocking channels, analyzing resonance, etc.. Also they include functions analyze the output of such simulations and to make convenient plots from them. In the following, each function is explained in detail.</w:t>
       </w:r>
     </w:p>
-    <w:bookmarkEnd w:id="99"/>
-    <w:bookmarkEnd w:id="100"/>
+    <w:bookmarkEnd w:id="101"/>
+    <w:bookmarkEnd w:id="102"/>
     <w:p>
       <w:pPr>
         <w:rPr>
@@ -16057,7 +16175,7 @@
           <w:lang w:val="en-US"/>
         </w:rPr>
       </w:pPr>
-      <w:bookmarkStart w:id="101" w:name="_Toc495680522"/>
+      <w:bookmarkStart w:id="103" w:name="_Toc495680522"/>
       <w:r>
         <w:rPr>
           <w:lang w:val="en-US"/>
@@ -16090,7 +16208,7 @@
         </w:rPr>
         <w:t xml:space="preserve">  Calculating action potential properties</w:t>
       </w:r>
-      <w:bookmarkEnd w:id="101"/>
+      <w:bookmarkEnd w:id="103"/>
     </w:p>
     <w:p>
       <w:pPr>
@@ -16812,7 +16930,7 @@
           <w:lang w:val="en-US"/>
         </w:rPr>
       </w:pPr>
-      <w:bookmarkStart w:id="102" w:name="_Toc495680523"/>
+      <w:bookmarkStart w:id="104" w:name="_Toc495680523"/>
       <w:r>
         <w:rPr>
           <w:lang w:val="en-US"/>
@@ -16826,7 +16944,7 @@
         </w:rPr>
         <w:t xml:space="preserve"> t2n_bAP – Perform a backpropagating AP simulation</w:t>
       </w:r>
-      <w:bookmarkEnd w:id="102"/>
+      <w:bookmarkEnd w:id="104"/>
     </w:p>
     <w:p>
       <w:pPr>
@@ -17301,7 +17419,7 @@
           <w:lang w:val="en-US"/>
         </w:rPr>
       </w:pPr>
-      <w:bookmarkStart w:id="103" w:name="_Toc495680524"/>
+      <w:bookmarkStart w:id="105" w:name="_Toc495680524"/>
       <w:r>
         <w:rPr>
           <w:lang w:val="en-US"/>
@@ -17327,7 +17445,7 @@
         </w:rPr>
         <w:t>pecifically reduce conductances</w:t>
       </w:r>
-      <w:bookmarkEnd w:id="103"/>
+      <w:bookmarkEnd w:id="105"/>
     </w:p>
     <w:p>
       <w:pPr>
@@ -17822,7 +17940,7 @@
           <w:lang w:val="en-US"/>
         </w:rPr>
       </w:pPr>
-      <w:bookmarkStart w:id="104" w:name="_Toc495680525"/>
+      <w:bookmarkStart w:id="106" w:name="_Toc495680525"/>
       <w:r>
         <w:rPr>
           <w:lang w:val="en-US"/>
@@ -17836,7 +17954,7 @@
         </w:rPr>
         <w:t>4 t2n_changemech – Manipulate mechanism parameters</w:t>
       </w:r>
-      <w:bookmarkEnd w:id="104"/>
+      <w:bookmarkEnd w:id="106"/>
     </w:p>
     <w:p>
       <w:pPr>
@@ -18288,7 +18406,7 @@
           <w:lang w:val="en-US"/>
         </w:rPr>
       </w:pPr>
-      <w:bookmarkStart w:id="105" w:name="_Toc495680526"/>
+      <w:bookmarkStart w:id="107" w:name="_Toc495680526"/>
       <w:r>
         <w:rPr>
           <w:lang w:val="en-US"/>
@@ -18313,7 +18431,7 @@
         </w:rPr>
         <w:t>pplying current clamps</w:t>
       </w:r>
-      <w:bookmarkEnd w:id="105"/>
+      <w:bookmarkEnd w:id="107"/>
     </w:p>
     <w:p>
       <w:pPr>
@@ -18866,7 +18984,7 @@
           <w:lang w:val="en-US"/>
         </w:rPr>
       </w:pPr>
-      <w:bookmarkStart w:id="106" w:name="_Toc495680527"/>
+      <w:bookmarkStart w:id="108" w:name="_Toc495680527"/>
       <w:r>
         <w:rPr>
           <w:lang w:val="en-US"/>
@@ -18885,7 +19003,7 @@
         </w:rPr>
         <w:t>t2n_findCurr – find the current to hold a certain voltage</w:t>
       </w:r>
-      <w:bookmarkEnd w:id="106"/>
+      <w:bookmarkEnd w:id="108"/>
     </w:p>
     <w:p>
       <w:pPr>
@@ -19297,7 +19415,7 @@
           <w:lang w:val="en-US"/>
         </w:rPr>
       </w:pPr>
-      <w:bookmarkStart w:id="107" w:name="_Toc495680528"/>
+      <w:bookmarkStart w:id="109" w:name="_Toc495680528"/>
       <w:r>
         <w:rPr>
           <w:lang w:val="en-US"/>
@@ -19323,7 +19441,7 @@
         </w:rPr>
         <w:t>ind current to fire certain # of APs</w:t>
       </w:r>
-      <w:bookmarkEnd w:id="107"/>
+      <w:bookmarkEnd w:id="109"/>
     </w:p>
     <w:p>
       <w:pPr>
@@ -19760,7 +19878,7 @@
           <w:lang w:val="en-US"/>
         </w:rPr>
       </w:pPr>
-      <w:bookmarkStart w:id="108" w:name="_Toc495680529"/>
+      <w:bookmarkStart w:id="110" w:name="_Toc495680529"/>
       <w:r>
         <w:rPr>
           <w:lang w:val="en-US"/>
@@ -19816,7 +19934,7 @@
         </w:rPr>
         <w:t>cells to reach subthreshold potentials</w:t>
       </w:r>
-      <w:bookmarkEnd w:id="108"/>
+      <w:bookmarkEnd w:id="110"/>
     </w:p>
     <w:p>
       <w:pPr>
@@ -20360,7 +20478,7 @@
           <w:lang w:val="en-US"/>
         </w:rPr>
       </w:pPr>
-      <w:bookmarkStart w:id="109" w:name="_Toc495680530"/>
+      <w:bookmarkStart w:id="111" w:name="_Toc495680530"/>
       <w:r>
         <w:rPr>
           <w:lang w:val="en-US"/>
@@ -20392,7 +20510,7 @@
         </w:rPr>
         <w:t xml:space="preserve"> of cells</w:t>
       </w:r>
-      <w:bookmarkEnd w:id="109"/>
+      <w:bookmarkEnd w:id="111"/>
     </w:p>
     <w:p>
       <w:pPr>
@@ -21053,7 +21171,7 @@
           <w:lang w:val="en-US"/>
         </w:rPr>
       </w:pPr>
-      <w:bookmarkStart w:id="110" w:name="_Toc495680531"/>
+      <w:bookmarkStart w:id="112" w:name="_Toc495680531"/>
       <w:r>
         <w:rPr>
           <w:lang w:val="en-US"/>
@@ -21073,7 +21191,7 @@
         </w:rPr>
         <w:t xml:space="preserve"> t2n_IVplot – Plot the I-V relationship of cells</w:t>
       </w:r>
-      <w:bookmarkEnd w:id="110"/>
+      <w:bookmarkEnd w:id="112"/>
     </w:p>
     <w:p>
       <w:pPr>
@@ -21594,7 +21712,7 @@
           <w:lang w:val="en-US"/>
         </w:rPr>
       </w:pPr>
-      <w:bookmarkStart w:id="111" w:name="_Toc495680532"/>
+      <w:bookmarkStart w:id="113" w:name="_Toc495680532"/>
       <w:r>
         <w:rPr>
           <w:lang w:val="en-US"/>
@@ -21608,7 +21726,7 @@
         </w:rPr>
         <w:t>11 t2n_passTests – Get passive properties on each cell</w:t>
       </w:r>
-      <w:bookmarkEnd w:id="111"/>
+      <w:bookmarkEnd w:id="113"/>
     </w:p>
     <w:p>
       <w:pPr>
@@ -22406,7 +22524,7 @@
           <w:lang w:val="en-US"/>
         </w:rPr>
       </w:pPr>
-      <w:bookmarkStart w:id="112" w:name="_Toc495680533"/>
+      <w:bookmarkStart w:id="114" w:name="_Toc495680533"/>
       <w:r>
         <w:rPr>
           <w:lang w:val="en-US"/>
@@ -22420,7 +22538,7 @@
         </w:rPr>
         <w:t>12 t2n_plotbAP – Show backpropagating AP properties</w:t>
       </w:r>
-      <w:bookmarkEnd w:id="112"/>
+      <w:bookmarkEnd w:id="114"/>
     </w:p>
     <w:p>
       <w:pPr>
@@ -23178,7 +23296,7 @@
           <w:lang w:val="en-US"/>
         </w:rPr>
       </w:pPr>
-      <w:bookmarkStart w:id="113" w:name="_Toc495680534"/>
+      <w:bookmarkStart w:id="115" w:name="_Toc495680534"/>
       <w:r>
         <w:rPr>
           <w:lang w:val="en-US"/>
@@ -23192,7 +23310,7 @@
         </w:rPr>
         <w:t>13 t2n_plotCurrSteps – Plot current clamp simulations</w:t>
       </w:r>
-      <w:bookmarkEnd w:id="113"/>
+      <w:bookmarkEnd w:id="115"/>
     </w:p>
     <w:p>
       <w:pPr>
@@ -23416,7 +23534,7 @@
           <w:lang w:val="en-US"/>
         </w:rPr>
       </w:pPr>
-      <w:bookmarkStart w:id="114" w:name="_Toc495680535"/>
+      <w:bookmarkStart w:id="116" w:name="_Toc495680535"/>
       <w:r>
         <w:rPr>
           <w:lang w:val="en-US"/>
@@ -23448,7 +23566,7 @@
         </w:rPr>
         <w:t>Make phase plots</w:t>
       </w:r>
-      <w:bookmarkEnd w:id="114"/>
+      <w:bookmarkEnd w:id="116"/>
     </w:p>
     <w:p>
       <w:pPr>
@@ -24215,7 +24333,7 @@
           <w:lang w:val="en-US"/>
         </w:rPr>
       </w:pPr>
-      <w:bookmarkStart w:id="115" w:name="_Toc495680536"/>
+      <w:bookmarkStart w:id="117" w:name="_Toc495680536"/>
       <w:r>
         <w:rPr>
           <w:lang w:val="en-US"/>
@@ -24229,7 +24347,7 @@
         </w:rPr>
         <w:t>15 t2n_plotVoltSteps – Plot voltage clamp simulations</w:t>
       </w:r>
-      <w:bookmarkEnd w:id="115"/>
+      <w:bookmarkEnd w:id="117"/>
     </w:p>
     <w:p>
       <w:pPr>
@@ -24606,7 +24724,7 @@
           <w:lang w:val="en-US"/>
         </w:rPr>
       </w:pPr>
-      <w:bookmarkStart w:id="116" w:name="_Toc495680537"/>
+      <w:bookmarkStart w:id="118" w:name="_Toc495680537"/>
       <w:r>
         <w:rPr>
           <w:lang w:val="en-US"/>
@@ -24631,7 +24749,7 @@
         </w:rPr>
         <w:t xml:space="preserve"> to temperature</w:t>
       </w:r>
-      <w:bookmarkEnd w:id="116"/>
+      <w:bookmarkEnd w:id="118"/>
     </w:p>
     <w:p>
       <w:pPr>
@@ -24902,7 +25020,7 @@
           <w:lang w:val="en-US"/>
         </w:rPr>
       </w:pPr>
-      <w:bookmarkStart w:id="117" w:name="_Toc495680538"/>
+      <w:bookmarkStart w:id="119" w:name="_Toc495680538"/>
       <w:r>
         <w:rPr>
           <w:lang w:val="en-US"/>
@@ -24916,7 +25034,7 @@
         </w:rPr>
         <w:t>17 t2n_resonance – Perform a resonance test</w:t>
       </w:r>
-      <w:bookmarkEnd w:id="117"/>
+      <w:bookmarkEnd w:id="119"/>
     </w:p>
     <w:p>
       <w:pPr>
@@ -25389,7 +25507,7 @@
           <w:lang w:val="en-US"/>
         </w:rPr>
       </w:pPr>
-      <w:bookmarkStart w:id="118" w:name="_Toc495680539"/>
+      <w:bookmarkStart w:id="120" w:name="_Toc495680539"/>
       <w:r>
         <w:rPr>
           <w:lang w:val="en-US"/>
@@ -25410,7 +25528,7 @@
         <w:tab/>
         <w:t>according to literature</w:t>
       </w:r>
-      <w:bookmarkEnd w:id="118"/>
+      <w:bookmarkEnd w:id="120"/>
     </w:p>
     <w:p>
       <w:pPr>
@@ -25870,7 +25988,7 @@
           <w:lang w:val="en-US"/>
         </w:rPr>
       </w:pPr>
-      <w:bookmarkStart w:id="119" w:name="_Toc495680540"/>
+      <w:bookmarkStart w:id="121" w:name="_Toc495680540"/>
       <w:r>
         <w:rPr>
           <w:lang w:val="en-US"/>
@@ -25884,7 +26002,7 @@
         </w:rPr>
         <w:t>19 t2n_voltSteps – Applying voltage clamp protocols</w:t>
       </w:r>
-      <w:bookmarkEnd w:id="119"/>
+      <w:bookmarkEnd w:id="121"/>
     </w:p>
     <w:p>
       <w:pPr>
@@ -26333,8 +26451,8 @@
       <w:pPr>
         <w:pStyle w:val="Heading1"/>
       </w:pPr>
-      <w:bookmarkStart w:id="120" w:name="_Toc495680416"/>
-      <w:bookmarkStart w:id="121" w:name="_Toc495680541"/>
+      <w:bookmarkStart w:id="122" w:name="_Toc495680416"/>
+      <w:bookmarkStart w:id="123" w:name="_Toc495680541"/>
       <w:r>
         <w:lastRenderedPageBreak/>
         <w:t>6</w:t>
@@ -26342,8 +26460,8 @@
       <w:r>
         <w:t>. Auxiliary functions</w:t>
       </w:r>
-      <w:bookmarkEnd w:id="120"/>
-      <w:bookmarkEnd w:id="121"/>
+      <w:bookmarkEnd w:id="122"/>
+      <w:bookmarkEnd w:id="123"/>
     </w:p>
     <w:p>
       <w:pPr>
@@ -26399,10 +26517,10 @@
           <w:lang w:val="en-US"/>
         </w:rPr>
       </w:pPr>
-      <w:bookmarkStart w:id="122" w:name="_Toc495680542"/>
-      <w:bookmarkStart w:id="123" w:name="OLE_LINK73"/>
-      <w:bookmarkStart w:id="124" w:name="OLE_LINK74"/>
-      <w:bookmarkStart w:id="125" w:name="OLE_LINK75"/>
+      <w:bookmarkStart w:id="124" w:name="_Toc495680542"/>
+      <w:bookmarkStart w:id="125" w:name="OLE_LINK73"/>
+      <w:bookmarkStart w:id="126" w:name="OLE_LINK74"/>
+      <w:bookmarkStart w:id="127" w:name="OLE_LINK75"/>
       <w:r>
         <w:rPr>
           <w:lang w:val="en-US"/>
@@ -26415,11 +26533,11 @@
         </w:rPr>
         <w:t>1 t2n_as – Copy neuron setting to other instances</w:t>
       </w:r>
-      <w:bookmarkEnd w:id="122"/>
-    </w:p>
-    <w:bookmarkEnd w:id="123"/>
-    <w:bookmarkEnd w:id="124"/>
+      <w:bookmarkEnd w:id="124"/>
+    </w:p>
     <w:bookmarkEnd w:id="125"/>
+    <w:bookmarkEnd w:id="126"/>
+    <w:bookmarkEnd w:id="127"/>
     <w:p>
       <w:pPr>
         <w:tabs>
@@ -26507,12 +26625,12 @@
           <w:lang w:val="en-US"/>
         </w:rPr>
       </w:pPr>
-      <w:bookmarkStart w:id="126" w:name="OLE_LINK76"/>
-      <w:bookmarkStart w:id="127" w:name="OLE_LINK77"/>
-      <w:bookmarkStart w:id="128" w:name="OLE_LINK78"/>
-      <w:bookmarkStart w:id="129" w:name="OLE_LINK81"/>
-      <w:bookmarkStart w:id="130" w:name="OLE_LINK82"/>
-      <w:bookmarkStart w:id="131" w:name="OLE_LINK83"/>
+      <w:bookmarkStart w:id="128" w:name="OLE_LINK76"/>
+      <w:bookmarkStart w:id="129" w:name="OLE_LINK77"/>
+      <w:bookmarkStart w:id="130" w:name="OLE_LINK78"/>
+      <w:bookmarkStart w:id="131" w:name="OLE_LINK81"/>
+      <w:bookmarkStart w:id="132" w:name="OLE_LINK82"/>
+      <w:bookmarkStart w:id="133" w:name="OLE_LINK83"/>
       <w:r>
         <w:rPr>
           <w:b/>
@@ -26521,12 +26639,12 @@
         <w:t>INPUTS</w:t>
       </w:r>
     </w:p>
-    <w:bookmarkEnd w:id="126"/>
-    <w:bookmarkEnd w:id="127"/>
     <w:bookmarkEnd w:id="128"/>
     <w:bookmarkEnd w:id="129"/>
     <w:bookmarkEnd w:id="130"/>
     <w:bookmarkEnd w:id="131"/>
+    <w:bookmarkEnd w:id="132"/>
+    <w:bookmarkEnd w:id="133"/>
     <w:p>
       <w:pPr>
         <w:tabs>
@@ -26969,8 +27087,8 @@
           <w:lang w:val="en-US"/>
         </w:rPr>
       </w:pPr>
-      <w:bookmarkStart w:id="132" w:name="OLE_LINK71"/>
-      <w:bookmarkStart w:id="133" w:name="OLE_LINK72"/>
+      <w:bookmarkStart w:id="134" w:name="OLE_LINK71"/>
+      <w:bookmarkStart w:id="135" w:name="OLE_LINK72"/>
       <w:proofErr w:type="gramStart"/>
       <w:r>
         <w:rPr>
@@ -26989,8 +27107,8 @@
         </w:rPr>
         <w:t xml:space="preserve">s} </w:t>
       </w:r>
-      <w:bookmarkEnd w:id="132"/>
-      <w:bookmarkEnd w:id="133"/>
+      <w:bookmarkEnd w:id="134"/>
+      <w:bookmarkEnd w:id="135"/>
       <w:r>
         <w:rPr>
           <w:i w:val="0"/>
@@ -27117,7 +27235,7 @@
           <w:lang w:val="en-US"/>
         </w:rPr>
       </w:pPr>
-      <w:bookmarkStart w:id="134" w:name="_Toc495680543"/>
+      <w:bookmarkStart w:id="136" w:name="_Toc495680543"/>
       <w:r>
         <w:rPr>
           <w:lang w:val="en-US"/>
@@ -27130,7 +27248,7 @@
         </w:rPr>
         <w:t>2 t2n_catName – concatenate name of simulation</w:t>
       </w:r>
-      <w:bookmarkEnd w:id="134"/>
+      <w:bookmarkEnd w:id="136"/>
     </w:p>
     <w:p>
       <w:pPr>
@@ -27330,7 +27448,7 @@
           <w:lang w:val="en-US"/>
         </w:rPr>
       </w:pPr>
-      <w:bookmarkStart w:id="135" w:name="_Toc495680544"/>
+      <w:bookmarkStart w:id="137" w:name="_Toc495680544"/>
       <w:r>
         <w:rPr>
           <w:lang w:val="en-US"/>
@@ -27343,7 +27461,7 @@
         </w:rPr>
         <w:t>3 t2n_catStruct – concatenate Matlab structures</w:t>
       </w:r>
-      <w:bookmarkEnd w:id="135"/>
+      <w:bookmarkEnd w:id="137"/>
     </w:p>
     <w:p>
       <w:pPr>
@@ -27539,7 +27657,7 @@
           <w:lang w:val="en-US"/>
         </w:rPr>
       </w:pPr>
-      <w:bookmarkStart w:id="136" w:name="_Toc495680545"/>
+      <w:bookmarkStart w:id="138" w:name="_Toc495680545"/>
       <w:r>
         <w:rPr>
           <w:lang w:val="en-US"/>
@@ -27560,7 +27678,7 @@
         </w:rPr>
         <w:t>struct</w:t>
       </w:r>
-      <w:bookmarkEnd w:id="136"/>
+      <w:bookmarkEnd w:id="138"/>
       <w:proofErr w:type="spellEnd"/>
     </w:p>
     <w:p>
@@ -28007,7 +28125,7 @@
           <w:lang w:val="en-US"/>
         </w:rPr>
       </w:pPr>
-      <w:bookmarkStart w:id="137" w:name="_Toc495680546"/>
+      <w:bookmarkStart w:id="139" w:name="_Toc495680546"/>
       <w:r>
         <w:rPr>
           <w:lang w:val="en-US"/>
@@ -28021,7 +28139,7 @@
         </w:rPr>
         <w:t>5 t2n_get – Return/Use recorded parameter</w:t>
       </w:r>
-      <w:bookmarkEnd w:id="137"/>
+      <w:bookmarkEnd w:id="139"/>
     </w:p>
     <w:p>
       <w:pPr>
@@ -28613,7 +28731,7 @@
           <w:lang w:val="en-US"/>
         </w:rPr>
       </w:pPr>
-      <w:bookmarkStart w:id="138" w:name="_Toc495680547"/>
+      <w:bookmarkStart w:id="140" w:name="_Toc495680547"/>
       <w:r>
         <w:rPr>
           <w:lang w:val="en-US"/>
@@ -28627,7 +28745,7 @@
         </w:rPr>
         <w:t>6 t2n_getGIDs – Return information for parallel NEURON</w:t>
       </w:r>
-      <w:bookmarkEnd w:id="138"/>
+      <w:bookmarkEnd w:id="140"/>
     </w:p>
     <w:p>
       <w:pPr>
@@ -29115,7 +29233,7 @@
           <w:lang w:val="en-US"/>
         </w:rPr>
       </w:pPr>
-      <w:bookmarkStart w:id="139" w:name="_Toc495680548"/>
+      <w:bookmarkStart w:id="141" w:name="_Toc495680548"/>
       <w:r>
         <w:rPr>
           <w:lang w:val="en-US"/>
@@ -29135,7 +29253,7 @@
         </w:rPr>
         <w:t xml:space="preserve"> t2n_getMech – Visualize NEURON parameters values</w:t>
       </w:r>
-      <w:bookmarkEnd w:id="139"/>
+      <w:bookmarkEnd w:id="141"/>
     </w:p>
     <w:p>
       <w:pPr>
@@ -29527,7 +29645,7 @@
           <w:lang w:val="en-US"/>
         </w:rPr>
       </w:pPr>
-      <w:bookmarkStart w:id="140" w:name="_Toc495680549"/>
+      <w:bookmarkStart w:id="142" w:name="_Toc495680549"/>
       <w:r>
         <w:rPr>
           <w:lang w:val="en-US"/>
@@ -29546,7 +29664,7 @@
         </w:rPr>
         <w:t xml:space="preserve"> t2n_getref – Get reference ID to neuron instance</w:t>
       </w:r>
-      <w:bookmarkEnd w:id="140"/>
+      <w:bookmarkEnd w:id="142"/>
     </w:p>
     <w:p>
       <w:pPr>
@@ -29795,7 +29913,7 @@
           <w:lang w:val="en-US"/>
         </w:rPr>
       </w:pPr>
-      <w:bookmarkStart w:id="141" w:name="_Toc495680550"/>
+      <w:bookmarkStart w:id="143" w:name="_Toc495680550"/>
       <w:r>
         <w:rPr>
           <w:lang w:val="en-US"/>
@@ -29821,7 +29939,7 @@
         </w:rPr>
         <w:t>synapse numbers</w:t>
       </w:r>
-      <w:bookmarkEnd w:id="141"/>
+      <w:bookmarkEnd w:id="143"/>
     </w:p>
     <w:p>
       <w:pPr>
@@ -29839,172 +29957,368 @@
         <w:rPr>
           <w:i w:val="0"/>
           <w:iCs w:val="0"/>
-          <w:lang w:val="en-US"/>
-        </w:rPr>
-      </w:pPr>
-      <w:r>
-        <w:rPr>
-          <w:i w:val="0"/>
-          <w:iCs w:val="0"/>
-          <w:lang w:val="en-US"/>
-        </w:rPr>
-        <w:t>[</w:t>
-      </w:r>
-      <w:proofErr w:type="spellStart"/>
+        </w:rPr>
+      </w:pPr>
+      <w:r>
+        <w:rPr>
+          <w:i w:val="0"/>
+          <w:iCs w:val="0"/>
+        </w:rPr>
+        <w:t>[nsyn,synids] = t2n_getSynNum(tree, syn_dens, regions)</w:t>
+      </w:r>
+    </w:p>
+    <w:p>
+      <w:pPr>
+        <w:rPr>
+          <w:lang w:val="en-US"/>
+        </w:rPr>
+      </w:pPr>
+      <w:r>
+        <w:rPr>
+          <w:lang w:val="en-US"/>
+        </w:rPr>
+        <w:t>This function calculates the number and location of synapses at a given</w:t>
+      </w:r>
+      <w:r>
+        <w:rPr>
+          <w:lang w:val="en-US"/>
+        </w:rPr>
+        <w:t xml:space="preserve"> </w:t>
+      </w:r>
+      <w:r>
+        <w:rPr>
+          <w:lang w:val="en-US"/>
+        </w:rPr>
+        <w:t>morphology given a synaptic density '</w:t>
+      </w:r>
+      <w:proofErr w:type="spellStart"/>
+      <w:r>
+        <w:rPr>
+          <w:lang w:val="en-US"/>
+        </w:rPr>
+        <w:t>syn_dens</w:t>
+      </w:r>
+      <w:proofErr w:type="spellEnd"/>
+      <w:r>
+        <w:rPr>
+          <w:lang w:val="en-US"/>
+        </w:rPr>
+        <w:t>'.</w:t>
+      </w:r>
+      <w:r>
+        <w:rPr>
+          <w:lang w:val="en-US"/>
+        </w:rPr>
+        <w:t xml:space="preserve"> </w:t>
+      </w:r>
+      <w:r>
+        <w:rPr>
+          <w:lang w:val="en-US"/>
+        </w:rPr>
+        <w:t xml:space="preserve">The output </w:t>
+      </w:r>
+      <w:r>
+        <w:rPr>
+          <w:lang w:val="en-US"/>
+        </w:rPr>
+        <w:t>‘</w:t>
+      </w:r>
+      <w:proofErr w:type="spellStart"/>
+      <w:r>
+        <w:rPr>
+          <w:lang w:val="en-US"/>
+        </w:rPr>
+        <w:t>synids</w:t>
+      </w:r>
+      <w:proofErr w:type="spellEnd"/>
+      <w:r>
+        <w:rPr>
+          <w:lang w:val="en-US"/>
+        </w:rPr>
+        <w:t>’</w:t>
+      </w:r>
+      <w:r>
+        <w:rPr>
+          <w:lang w:val="en-US"/>
+        </w:rPr>
+        <w:t xml:space="preserve"> can then be used to place location-specific synapse mechanisms such as Exp2Syn.</w:t>
+      </w:r>
+    </w:p>
+    <w:p>
+      <w:pPr>
+        <w:rPr>
+          <w:b/>
+          <w:lang w:val="en-US"/>
+        </w:rPr>
+      </w:pPr>
+      <w:r>
+        <w:rPr>
+          <w:b/>
+          <w:lang w:val="en-US"/>
+        </w:rPr>
+        <w:t>INPUTS</w:t>
+      </w:r>
+    </w:p>
+    <w:p>
+      <w:pPr>
+        <w:tabs>
+          <w:tab w:val="left" w:pos="1418"/>
+        </w:tabs>
+        <w:rPr>
+          <w:lang w:val="en-US"/>
+        </w:rPr>
+      </w:pPr>
       <w:proofErr w:type="gramStart"/>
       <w:r>
         <w:rPr>
-          <w:i w:val="0"/>
-          <w:iCs w:val="0"/>
-          <w:lang w:val="en-US"/>
-        </w:rPr>
-        <w:t>nsyn,</w:t>
+          <w:lang w:val="en-US"/>
+        </w:rPr>
+        <w:t>tree</w:t>
       </w:r>
       <w:proofErr w:type="gramEnd"/>
       <w:r>
         <w:rPr>
-          <w:i w:val="0"/>
-          <w:iCs w:val="0"/>
+          <w:lang w:val="en-US"/>
+        </w:rPr>
+        <w:tab/>
+      </w:r>
+      <w:r>
+        <w:rPr>
+          <w:lang w:val="en-US"/>
+        </w:rPr>
+        <w:t>one morphology structure (see documentation)</w:t>
+      </w:r>
+    </w:p>
+    <w:p>
+      <w:pPr>
+        <w:tabs>
+          <w:tab w:val="left" w:pos="1418"/>
+        </w:tabs>
+        <w:rPr>
+          <w:lang w:val="en-US"/>
+        </w:rPr>
+      </w:pPr>
+      <w:proofErr w:type="spellStart"/>
+      <w:proofErr w:type="gramStart"/>
+      <w:r>
+        <w:rPr>
+          <w:lang w:val="en-US"/>
+        </w:rPr>
+        <w:t>syn_dens</w:t>
+      </w:r>
+      <w:proofErr w:type="spellEnd"/>
+      <w:proofErr w:type="gramEnd"/>
+      <w:r>
+        <w:rPr>
+          <w:lang w:val="en-US"/>
+        </w:rPr>
+        <w:tab/>
+      </w:r>
+      <w:r>
+        <w:rPr>
+          <w:lang w:val="en-US"/>
+        </w:rPr>
+        <w:t>single scalar wit</w:t>
+      </w:r>
+      <w:r>
+        <w:rPr>
+          <w:lang w:val="en-US"/>
+        </w:rPr>
+        <w:t xml:space="preserve">h the desired synaptic density [# per </w:t>
+      </w:r>
+      <w:r>
+        <w:rPr>
+          <w:lang w:val="en-US"/>
+        </w:rPr>
+        <w:t xml:space="preserve">length unit of </w:t>
+      </w:r>
+      <w:r>
+        <w:rPr>
+          <w:lang w:val="en-US"/>
+        </w:rPr>
+        <w:tab/>
+      </w:r>
+      <w:r>
+        <w:rPr>
+          <w:lang w:val="en-US"/>
+        </w:rPr>
+        <w:t xml:space="preserve">morphologies]. If multiple regions are given (see next input), this can </w:t>
+      </w:r>
+      <w:r>
+        <w:rPr>
+          <w:lang w:val="en-US"/>
+        </w:rPr>
+        <w:tab/>
+      </w:r>
+      <w:r>
+        <w:rPr>
+          <w:lang w:val="en-US"/>
+        </w:rPr>
+        <w:t>also be a vector</w:t>
+      </w:r>
+      <w:r>
+        <w:rPr>
+          <w:lang w:val="en-US"/>
+        </w:rPr>
+        <w:t xml:space="preserve"> </w:t>
+      </w:r>
+      <w:r>
+        <w:rPr>
+          <w:lang w:val="en-US"/>
+        </w:rPr>
+        <w:t>with one entry for each region.</w:t>
+      </w:r>
+    </w:p>
+    <w:p>
+      <w:pPr>
+        <w:tabs>
+          <w:tab w:val="left" w:pos="1418"/>
+        </w:tabs>
+        <w:rPr>
+          <w:lang w:val="en-US"/>
+        </w:rPr>
+      </w:pPr>
+      <w:proofErr w:type="gramStart"/>
+      <w:r>
+        <w:rPr>
+          <w:lang w:val="en-US"/>
+        </w:rPr>
+        <w:t>regions</w:t>
+      </w:r>
+      <w:proofErr w:type="gramEnd"/>
+      <w:r>
+        <w:rPr>
+          <w:lang w:val="en-US"/>
+        </w:rPr>
+        <w:tab/>
+        <w:t xml:space="preserve">(optional) </w:t>
+      </w:r>
+      <w:r>
+        <w:rPr>
+          <w:lang w:val="en-US"/>
+        </w:rPr>
+        <w:t xml:space="preserve">regions for which the synapse number should be calculated </w:t>
+      </w:r>
+      <w:r>
+        <w:rPr>
+          <w:lang w:val="en-US"/>
+        </w:rPr>
+        <w:tab/>
+      </w:r>
+      <w:r>
+        <w:rPr>
+          <w:lang w:val="en-US"/>
+        </w:rPr>
+        <w:t>for. These can be anything from the '</w:t>
+      </w:r>
+      <w:proofErr w:type="spellStart"/>
+      <w:r>
+        <w:rPr>
+          <w:lang w:val="en-US"/>
+        </w:rPr>
+        <w:t>rnames</w:t>
+      </w:r>
+      <w:proofErr w:type="spellEnd"/>
+      <w:r>
+        <w:rPr>
+          <w:lang w:val="en-US"/>
+        </w:rPr>
+        <w:t>' field of the tree structure</w:t>
+      </w:r>
+      <w:r>
+        <w:rPr>
+          <w:lang w:val="en-US"/>
+        </w:rPr>
+        <w:t xml:space="preserve">. </w:t>
+      </w:r>
+      <w:r>
+        <w:rPr>
+          <w:lang w:val="en-US"/>
+        </w:rPr>
+        <w:tab/>
+        <w:t>Default is all regions.</w:t>
+      </w:r>
+    </w:p>
+    <w:p>
+      <w:pPr>
+        <w:tabs>
+          <w:tab w:val="left" w:pos="1418"/>
+        </w:tabs>
+        <w:rPr>
+          <w:b/>
+          <w:lang w:val="en-US"/>
+        </w:rPr>
+      </w:pPr>
+      <w:r>
+        <w:rPr>
+          <w:b/>
+          <w:lang w:val="en-US"/>
+        </w:rPr>
+        <w:t>OUTPUTS</w:t>
+      </w:r>
+    </w:p>
+    <w:p>
+      <w:pPr>
+        <w:tabs>
+          <w:tab w:val="left" w:pos="1418"/>
+        </w:tabs>
+        <w:rPr>
+          <w:lang w:val="en-US"/>
+        </w:rPr>
+      </w:pPr>
+      <w:proofErr w:type="spellStart"/>
+      <w:proofErr w:type="gramStart"/>
+      <w:r>
+        <w:rPr>
+          <w:lang w:val="en-US"/>
+        </w:rPr>
+        <w:t>nsyn</w:t>
+      </w:r>
+      <w:proofErr w:type="spellEnd"/>
+      <w:proofErr w:type="gramEnd"/>
+      <w:r>
+        <w:rPr>
+          <w:lang w:val="en-US"/>
+        </w:rPr>
+        <w:tab/>
+      </w:r>
+      <w:r>
+        <w:rPr>
+          <w:lang w:val="en-US"/>
+        </w:rPr>
+        <w:t>number of synapses at each node index of 'tree'</w:t>
+      </w:r>
+    </w:p>
+    <w:p>
+      <w:pPr>
+        <w:tabs>
+          <w:tab w:val="left" w:pos="1418"/>
+        </w:tabs>
+        <w:rPr>
+          <w:lang w:val="en-US"/>
+        </w:rPr>
+      </w:pPr>
+      <w:proofErr w:type="spellStart"/>
+      <w:proofErr w:type="gramStart"/>
+      <w:r>
+        <w:rPr>
           <w:lang w:val="en-US"/>
         </w:rPr>
         <w:t>synids</w:t>
       </w:r>
       <w:proofErr w:type="spellEnd"/>
-      <w:r>
-        <w:rPr>
-          <w:i w:val="0"/>
-          <w:iCs w:val="0"/>
-          <w:lang w:val="en-US"/>
-        </w:rPr>
-        <w:t>] = t2n_</w:t>
-      </w:r>
-      <w:proofErr w:type="gramStart"/>
-      <w:r>
-        <w:rPr>
-          <w:i w:val="0"/>
-          <w:iCs w:val="0"/>
-          <w:lang w:val="en-US"/>
-        </w:rPr>
-        <w:t>getSynNum(</w:t>
-      </w:r>
       <w:proofErr w:type="gramEnd"/>
       <w:r>
         <w:rPr>
-          <w:i w:val="0"/>
-          <w:iCs w:val="0"/>
-          <w:lang w:val="en-US"/>
-        </w:rPr>
-        <w:t xml:space="preserve">tree, </w:t>
-      </w:r>
-      <w:proofErr w:type="spellStart"/>
-      <w:r>
-        <w:rPr>
-          <w:i w:val="0"/>
-          <w:iCs w:val="0"/>
-          <w:lang w:val="en-US"/>
-        </w:rPr>
-        <w:t>syn_dens</w:t>
-      </w:r>
-      <w:proofErr w:type="spellEnd"/>
-      <w:r>
-        <w:rPr>
-          <w:i w:val="0"/>
-          <w:iCs w:val="0"/>
-          <w:lang w:val="en-US"/>
-        </w:rPr>
-        <w:t>, regions)</w:t>
-      </w:r>
-    </w:p>
-    <w:p>
-      <w:pPr>
-        <w:rPr>
-          <w:lang w:val="en-US"/>
-        </w:rPr>
-      </w:pPr>
-      <w:r>
-        <w:rPr>
-          <w:lang w:val="en-US"/>
-        </w:rPr>
-        <w:t>This function calculates the number and location of synapses at a given</w:t>
-      </w:r>
-      <w:r>
-        <w:rPr>
-          <w:lang w:val="en-US"/>
-        </w:rPr>
-        <w:t xml:space="preserve"> </w:t>
-      </w:r>
-      <w:r>
-        <w:rPr>
-          <w:lang w:val="en-US"/>
-        </w:rPr>
-        <w:t>morphology given a synaptic density '</w:t>
-      </w:r>
-      <w:proofErr w:type="spellStart"/>
-      <w:r>
-        <w:rPr>
-          <w:lang w:val="en-US"/>
-        </w:rPr>
-        <w:t>syn_dens</w:t>
-      </w:r>
-      <w:proofErr w:type="spellEnd"/>
-      <w:r>
-        <w:rPr>
-          <w:lang w:val="en-US"/>
-        </w:rPr>
-        <w:t>'.</w:t>
-      </w:r>
-      <w:r>
-        <w:rPr>
-          <w:lang w:val="en-US"/>
-        </w:rPr>
-        <w:t xml:space="preserve"> </w:t>
-      </w:r>
-      <w:r>
-        <w:rPr>
-          <w:lang w:val="en-US"/>
-        </w:rPr>
-        <w:t xml:space="preserve">The output </w:t>
-      </w:r>
-      <w:r>
-        <w:rPr>
-          <w:lang w:val="en-US"/>
-        </w:rPr>
-        <w:t>‘</w:t>
-      </w:r>
-      <w:proofErr w:type="spellStart"/>
-      <w:r>
-        <w:rPr>
-          <w:lang w:val="en-US"/>
-        </w:rPr>
-        <w:t>synids</w:t>
-      </w:r>
-      <w:proofErr w:type="spellEnd"/>
-      <w:r>
-        <w:rPr>
-          <w:lang w:val="en-US"/>
-        </w:rPr>
-        <w:t>’</w:t>
-      </w:r>
-      <w:r>
-        <w:rPr>
-          <w:lang w:val="en-US"/>
-        </w:rPr>
-        <w:t xml:space="preserve"> can then be used to place location-specific synapse mechanisms such as Exp2Syn.</w:t>
-      </w:r>
-    </w:p>
-    <w:p>
-      <w:pPr>
-        <w:rPr>
-          <w:b/>
-          <w:lang w:val="en-US"/>
-        </w:rPr>
-      </w:pPr>
-      <w:r>
-        <w:rPr>
-          <w:b/>
-          <w:lang w:val="en-US"/>
-        </w:rPr>
-        <w:t>INPUTS</w:t>
+          <w:lang w:val="en-US"/>
+        </w:rPr>
+        <w:tab/>
+      </w:r>
+      <w:r>
+        <w:rPr>
+          <w:lang w:val="en-US"/>
+        </w:rPr>
+        <w:t>index to the node for each synapse to be implemented</w:t>
       </w:r>
     </w:p>
     <w:p>
@@ -30016,268 +30330,6 @@
           <w:lang w:val="en-US"/>
         </w:rPr>
       </w:pPr>
-      <w:proofErr w:type="gramStart"/>
-      <w:r>
-        <w:rPr>
-          <w:lang w:val="en-US"/>
-        </w:rPr>
-        <w:t>tree</w:t>
-      </w:r>
-      <w:proofErr w:type="gramEnd"/>
-      <w:r>
-        <w:rPr>
-          <w:lang w:val="en-US"/>
-        </w:rPr>
-        <w:tab/>
-      </w:r>
-      <w:r>
-        <w:rPr>
-          <w:lang w:val="en-US"/>
-        </w:rPr>
-        <w:t>one morphology structure (see documentation)</w:t>
-      </w:r>
-    </w:p>
-    <w:p>
-      <w:pPr>
-        <w:tabs>
-          <w:tab w:val="left" w:pos="1418"/>
-        </w:tabs>
-        <w:rPr>
-          <w:lang w:val="en-US"/>
-        </w:rPr>
-      </w:pPr>
-      <w:proofErr w:type="spellStart"/>
-      <w:proofErr w:type="gramStart"/>
-      <w:r>
-        <w:rPr>
-          <w:lang w:val="en-US"/>
-        </w:rPr>
-        <w:t>syn_dens</w:t>
-      </w:r>
-      <w:proofErr w:type="spellEnd"/>
-      <w:proofErr w:type="gramEnd"/>
-      <w:r>
-        <w:rPr>
-          <w:lang w:val="en-US"/>
-        </w:rPr>
-        <w:tab/>
-      </w:r>
-      <w:r>
-        <w:rPr>
-          <w:lang w:val="en-US"/>
-        </w:rPr>
-        <w:t>single scalar wit</w:t>
-      </w:r>
-      <w:r>
-        <w:rPr>
-          <w:lang w:val="en-US"/>
-        </w:rPr>
-        <w:t xml:space="preserve">h the desired synaptic density [# per </w:t>
-      </w:r>
-      <w:r>
-        <w:rPr>
-          <w:lang w:val="en-US"/>
-        </w:rPr>
-        <w:t xml:space="preserve">length unit of </w:t>
-      </w:r>
-      <w:r>
-        <w:rPr>
-          <w:lang w:val="en-US"/>
-        </w:rPr>
-        <w:tab/>
-      </w:r>
-      <w:r>
-        <w:rPr>
-          <w:lang w:val="en-US"/>
-        </w:rPr>
-        <w:t xml:space="preserve">morphologies]. If multiple regions are given (see next input), this can </w:t>
-      </w:r>
-      <w:r>
-        <w:rPr>
-          <w:lang w:val="en-US"/>
-        </w:rPr>
-        <w:tab/>
-      </w:r>
-      <w:r>
-        <w:rPr>
-          <w:lang w:val="en-US"/>
-        </w:rPr>
-        <w:t>also be a vector</w:t>
-      </w:r>
-      <w:r>
-        <w:rPr>
-          <w:lang w:val="en-US"/>
-        </w:rPr>
-        <w:t xml:space="preserve"> </w:t>
-      </w:r>
-      <w:r>
-        <w:rPr>
-          <w:lang w:val="en-US"/>
-        </w:rPr>
-        <w:t>with one entry for each region.</w:t>
-      </w:r>
-    </w:p>
-    <w:p>
-      <w:pPr>
-        <w:tabs>
-          <w:tab w:val="left" w:pos="1418"/>
-        </w:tabs>
-        <w:rPr>
-          <w:lang w:val="en-US"/>
-        </w:rPr>
-      </w:pPr>
-      <w:proofErr w:type="gramStart"/>
-      <w:r>
-        <w:rPr>
-          <w:lang w:val="en-US"/>
-        </w:rPr>
-        <w:t>regions</w:t>
-      </w:r>
-      <w:proofErr w:type="gramEnd"/>
-      <w:r>
-        <w:rPr>
-          <w:lang w:val="en-US"/>
-        </w:rPr>
-        <w:tab/>
-        <w:t xml:space="preserve">(optional) </w:t>
-      </w:r>
-      <w:r>
-        <w:rPr>
-          <w:lang w:val="en-US"/>
-        </w:rPr>
-        <w:t xml:space="preserve">regions for which the synapse number should be calculated </w:t>
-      </w:r>
-      <w:r>
-        <w:rPr>
-          <w:lang w:val="en-US"/>
-        </w:rPr>
-        <w:tab/>
-      </w:r>
-      <w:r>
-        <w:rPr>
-          <w:lang w:val="en-US"/>
-        </w:rPr>
-        <w:t>for. These can be anything from the '</w:t>
-      </w:r>
-      <w:proofErr w:type="spellStart"/>
-      <w:r>
-        <w:rPr>
-          <w:lang w:val="en-US"/>
-        </w:rPr>
-        <w:t>rnames</w:t>
-      </w:r>
-      <w:proofErr w:type="spellEnd"/>
-      <w:r>
-        <w:rPr>
-          <w:lang w:val="en-US"/>
-        </w:rPr>
-        <w:t>' field of the tree structure</w:t>
-      </w:r>
-      <w:r>
-        <w:rPr>
-          <w:lang w:val="en-US"/>
-        </w:rPr>
-        <w:t xml:space="preserve">. </w:t>
-      </w:r>
-      <w:r>
-        <w:rPr>
-          <w:lang w:val="en-US"/>
-        </w:rPr>
-        <w:tab/>
-        <w:t>Default is all regions.</w:t>
-      </w:r>
-    </w:p>
-    <w:p>
-      <w:pPr>
-        <w:tabs>
-          <w:tab w:val="left" w:pos="1418"/>
-        </w:tabs>
-        <w:rPr>
-          <w:b/>
-          <w:lang w:val="en-US"/>
-        </w:rPr>
-      </w:pPr>
-      <w:r>
-        <w:rPr>
-          <w:b/>
-          <w:lang w:val="en-US"/>
-        </w:rPr>
-        <w:t>OUTPUTS</w:t>
-      </w:r>
-    </w:p>
-    <w:p>
-      <w:pPr>
-        <w:tabs>
-          <w:tab w:val="left" w:pos="1418"/>
-        </w:tabs>
-        <w:rPr>
-          <w:lang w:val="en-US"/>
-        </w:rPr>
-      </w:pPr>
-      <w:proofErr w:type="spellStart"/>
-      <w:proofErr w:type="gramStart"/>
-      <w:r>
-        <w:rPr>
-          <w:lang w:val="en-US"/>
-        </w:rPr>
-        <w:t>nsyn</w:t>
-      </w:r>
-      <w:proofErr w:type="spellEnd"/>
-      <w:proofErr w:type="gramEnd"/>
-      <w:r>
-        <w:rPr>
-          <w:lang w:val="en-US"/>
-        </w:rPr>
-        <w:tab/>
-      </w:r>
-      <w:r>
-        <w:rPr>
-          <w:lang w:val="en-US"/>
-        </w:rPr>
-        <w:t>number of synapses at each node index of 'tree'</w:t>
-      </w:r>
-    </w:p>
-    <w:p>
-      <w:pPr>
-        <w:tabs>
-          <w:tab w:val="left" w:pos="1418"/>
-        </w:tabs>
-        <w:rPr>
-          <w:lang w:val="en-US"/>
-        </w:rPr>
-      </w:pPr>
-      <w:proofErr w:type="spellStart"/>
-      <w:proofErr w:type="gramStart"/>
-      <w:r>
-        <w:rPr>
-          <w:lang w:val="en-US"/>
-        </w:rPr>
-        <w:t>synids</w:t>
-      </w:r>
-      <w:proofErr w:type="spellEnd"/>
-      <w:proofErr w:type="gramEnd"/>
-      <w:r>
-        <w:rPr>
-          <w:lang w:val="en-US"/>
-        </w:rPr>
-        <w:tab/>
-      </w:r>
-      <w:r>
-        <w:rPr>
-          <w:lang w:val="en-US"/>
-        </w:rPr>
-        <w:t>index to the node for each synapse to be implemented</w:t>
-      </w:r>
-    </w:p>
-    <w:p>
-      <w:pPr>
-        <w:tabs>
-          <w:tab w:val="left" w:pos="1418"/>
-        </w:tabs>
-        <w:rPr>
-          <w:lang w:val="en-US"/>
-        </w:rPr>
-      </w:pPr>
     </w:p>
     <w:p>
       <w:pPr>
@@ -30286,7 +30338,7 @@
           <w:lang w:val="en-US"/>
         </w:rPr>
       </w:pPr>
-      <w:bookmarkStart w:id="142" w:name="_Toc495680551"/>
+      <w:bookmarkStart w:id="144" w:name="_Toc495680551"/>
       <w:r>
         <w:rPr>
           <w:lang w:val="en-US"/>
@@ -30305,7 +30357,7 @@
         </w:rPr>
         <w:t xml:space="preserve"> t2n_initModelfolders – Start a new model with T2N</w:t>
       </w:r>
-      <w:bookmarkEnd w:id="142"/>
+      <w:bookmarkEnd w:id="144"/>
     </w:p>
     <w:p>
       <w:pPr>
@@ -30507,7 +30559,7 @@
           <w:lang w:val="en-US"/>
         </w:rPr>
       </w:pPr>
-      <w:bookmarkStart w:id="143" w:name="_Toc495680552"/>
+      <w:bookmarkStart w:id="145" w:name="_Toc495680552"/>
       <w:r>
         <w:rPr>
           <w:lang w:val="en-US"/>
@@ -30558,7 +30610,7 @@
         <w:tab/>
         <w:t>NEURON sections/segments</w:t>
       </w:r>
-      <w:bookmarkEnd w:id="143"/>
+      <w:bookmarkEnd w:id="145"/>
     </w:p>
     <w:p>
       <w:pPr>
@@ -30964,7 +31016,7 @@
           <w:lang w:val="en-US"/>
         </w:rPr>
       </w:pPr>
-      <w:bookmarkStart w:id="144" w:name="_Toc495680553"/>
+      <w:bookmarkStart w:id="146" w:name="_Toc495680553"/>
       <w:r>
         <w:rPr>
           <w:lang w:val="en-US"/>
@@ -30990,7 +31042,7 @@
         </w:rPr>
         <w:t xml:space="preserve"> t2n_plotChannel – Visualize ion channel kinetics</w:t>
       </w:r>
-      <w:bookmarkEnd w:id="144"/>
+      <w:bookmarkEnd w:id="146"/>
     </w:p>
     <w:p>
       <w:pPr>
@@ -31476,16 +31528,16 @@
         </w:rPr>
         <w:tab/>
       </w:r>
-      <w:bookmarkStart w:id="145" w:name="OLE_LINK91"/>
-      <w:bookmarkStart w:id="146" w:name="OLE_LINK92"/>
+      <w:bookmarkStart w:id="147" w:name="OLE_LINK91"/>
+      <w:bookmarkStart w:id="148" w:name="OLE_LINK92"/>
       <w:r>
         <w:rPr>
           <w:lang w:val="en-US"/>
         </w:rPr>
         <w:t>string with more options that can be concatenated:</w:t>
       </w:r>
-      <w:bookmarkEnd w:id="145"/>
-      <w:bookmarkEnd w:id="146"/>
+      <w:bookmarkEnd w:id="147"/>
+      <w:bookmarkEnd w:id="148"/>
     </w:p>
     <w:p>
       <w:pPr>
@@ -31771,7 +31823,7 @@
           <w:lang w:val="en-US"/>
         </w:rPr>
       </w:pPr>
-      <w:bookmarkStart w:id="147" w:name="_Toc495680554"/>
+      <w:bookmarkStart w:id="149" w:name="_Toc495680554"/>
       <w:r>
         <w:rPr>
           <w:lang w:val="en-US"/>
@@ -31797,7 +31849,7 @@
         </w:rPr>
         <w:t xml:space="preserve"> t2n_plotRaster – Generate a spike raster plot</w:t>
       </w:r>
-      <w:bookmarkEnd w:id="147"/>
+      <w:bookmarkEnd w:id="149"/>
     </w:p>
     <w:p>
       <w:pPr>
@@ -32104,7 +32156,7 @@
           <w:lang w:val="en-US"/>
         </w:rPr>
       </w:pPr>
-      <w:bookmarkStart w:id="148" w:name="_Toc495680555"/>
+      <w:bookmarkStart w:id="150" w:name="_Toc495680555"/>
       <w:r>
         <w:rPr>
           <w:lang w:val="en-US"/>
@@ -32129,7 +32181,7 @@
         </w:rPr>
         <w:t xml:space="preserve"> t2n_plotTrees – Visualize morphologies for publication</w:t>
       </w:r>
-      <w:bookmarkEnd w:id="148"/>
+      <w:bookmarkEnd w:id="150"/>
     </w:p>
     <w:p>
       <w:pPr>
@@ -32570,7 +32622,7 @@
           <w:lang w:val="en-US"/>
         </w:rPr>
       </w:pPr>
-      <w:bookmarkStart w:id="149" w:name="_Toc495680556"/>
+      <w:bookmarkStart w:id="151" w:name="_Toc495680556"/>
       <w:r>
         <w:rPr>
           <w:lang w:val="en-US"/>
@@ -32596,7 +32648,7 @@
         </w:rPr>
         <w:t xml:space="preserve"> t2n_pnode – Get all parameters at a specific node</w:t>
       </w:r>
-      <w:bookmarkEnd w:id="149"/>
+      <w:bookmarkEnd w:id="151"/>
     </w:p>
     <w:p>
       <w:pPr>
@@ -32682,8 +32734,8 @@
         </w:rPr>
         <w:t xml:space="preserve"> </w:t>
       </w:r>
-      <w:bookmarkStart w:id="150" w:name="OLE_LINK93"/>
-      <w:bookmarkStart w:id="151" w:name="OLE_LINK103"/>
+      <w:bookmarkStart w:id="152" w:name="OLE_LINK93"/>
+      <w:bookmarkStart w:id="153" w:name="OLE_LINK103"/>
       <w:r>
         <w:rPr>
           <w:lang w:val="en-US"/>
@@ -32712,8 +32764,8 @@
         </w:rPr>
         <w:t>) in NEURON and useful for validation of set parameters.</w:t>
       </w:r>
-      <w:bookmarkEnd w:id="150"/>
-      <w:bookmarkEnd w:id="151"/>
+      <w:bookmarkEnd w:id="152"/>
+      <w:bookmarkEnd w:id="153"/>
     </w:p>
     <w:p>
       <w:pPr>
@@ -32928,7 +32980,7 @@
           <w:lang w:val="en-US"/>
         </w:rPr>
       </w:pPr>
-      <w:bookmarkStart w:id="152" w:name="_Toc495680557"/>
+      <w:bookmarkStart w:id="154" w:name="_Toc495680557"/>
       <w:r>
         <w:rPr>
           <w:lang w:val="en-US"/>
@@ -32954,7 +33006,7 @@
         </w:rPr>
         <w:t xml:space="preserve"> t2n_poissonSpikeGen – Generate Poisson spike trains</w:t>
       </w:r>
-      <w:bookmarkEnd w:id="152"/>
+      <w:bookmarkEnd w:id="154"/>
     </w:p>
     <w:p>
       <w:pPr>
@@ -33021,7 +33073,7 @@
         </w:rPr>
         <w:t>] = t2n_</w:t>
       </w:r>
-      <w:bookmarkStart w:id="153" w:name="OLE_LINK104"/>
+      <w:bookmarkStart w:id="155" w:name="OLE_LINK104"/>
       <w:proofErr w:type="gramStart"/>
       <w:r>
         <w:rPr>
@@ -33031,7 +33083,7 @@
         </w:rPr>
         <w:t>poissonSpikeGen</w:t>
       </w:r>
-      <w:bookmarkEnd w:id="153"/>
+      <w:bookmarkEnd w:id="155"/>
       <w:r>
         <w:rPr>
           <w:i w:val="0"/>
@@ -33453,7 +33505,7 @@
           <w:lang w:val="en-US"/>
         </w:rPr>
       </w:pPr>
-      <w:bookmarkStart w:id="154" w:name="_Toc495680558"/>
+      <w:bookmarkStart w:id="156" w:name="_Toc495680558"/>
       <w:r>
         <w:rPr>
           <w:lang w:val="en-US"/>
@@ -33492,7 +33544,7 @@
         </w:rPr>
         <w:t xml:space="preserve"> (Windows)</w:t>
       </w:r>
-      <w:bookmarkEnd w:id="154"/>
+      <w:bookmarkEnd w:id="156"/>
     </w:p>
     <w:p>
       <w:pPr>
@@ -33815,7 +33867,7 @@
           <w:lang w:val="en-US"/>
         </w:rPr>
       </w:pPr>
-      <w:bookmarkStart w:id="155" w:name="_Toc495680559"/>
+      <w:bookmarkStart w:id="157" w:name="_Toc495680559"/>
       <w:r>
         <w:rPr>
           <w:lang w:val="en-US"/>
@@ -33841,7 +33893,7 @@
         </w:rPr>
         <w:t xml:space="preserve"> t2n_testComp – Generate simple compartment</w:t>
       </w:r>
-      <w:bookmarkEnd w:id="155"/>
+      <w:bookmarkEnd w:id="157"/>
     </w:p>
     <w:p>
       <w:pPr>
@@ -33990,7 +34042,7 @@
           <w:lang w:val="en-US"/>
         </w:rPr>
       </w:pPr>
-      <w:bookmarkStart w:id="156" w:name="_Toc495680560"/>
+      <w:bookmarkStart w:id="158" w:name="_Toc495680560"/>
       <w:r>
         <w:rPr>
           <w:lang w:val="en-US"/>
@@ -34015,7 +34067,7 @@
         </w:rPr>
         <w:t xml:space="preserve"> t2n_writeTrees – Translate morphologies into hoc</w:t>
       </w:r>
-      <w:bookmarkEnd w:id="156"/>
+      <w:bookmarkEnd w:id="158"/>
     </w:p>
     <w:p>
       <w:pPr>
@@ -34404,9 +34456,9 @@
           <w:lang w:val="en-US"/>
         </w:rPr>
       </w:pPr>
-      <w:bookmarkStart w:id="157" w:name="OLE_LINK105"/>
-      <w:bookmarkStart w:id="158" w:name="OLE_LINK106"/>
-      <w:bookmarkStart w:id="159" w:name="OLE_LINK107"/>
+      <w:bookmarkStart w:id="159" w:name="OLE_LINK105"/>
+      <w:bookmarkStart w:id="160" w:name="OLE_LINK106"/>
+      <w:bookmarkStart w:id="161" w:name="OLE_LINK107"/>
       <w:proofErr w:type="spellStart"/>
       <w:proofErr w:type="gramStart"/>
       <w:r>
@@ -34641,14 +34693,14 @@
         <w:tab/>
         <w:t>which is the name of the corresponding hoc file</w:t>
       </w:r>
-      <w:bookmarkEnd w:id="97"/>
-      <w:bookmarkEnd w:id="98"/>
-      <w:bookmarkEnd w:id="157"/>
-      <w:bookmarkEnd w:id="158"/>
+      <w:bookmarkEnd w:id="99"/>
+      <w:bookmarkEnd w:id="100"/>
       <w:bookmarkEnd w:id="159"/>
+      <w:bookmarkEnd w:id="160"/>
+      <w:bookmarkEnd w:id="161"/>
     </w:p>
     <w:sectPr>
-      <w:footerReference w:type="default" r:id="rId14"/>
+      <w:footerReference w:type="default" r:id="rId10"/>
       <w:pgSz w:w="11906" w:h="16838"/>
       <w:pgMar w:top="1417" w:right="1417" w:bottom="1134" w:left="1417" w:header="708" w:footer="708" w:gutter="0"/>
       <w:cols w:space="708"/>
@@ -37779,7 +37831,7 @@
 </file>
 
 <file path=customXml/itemProps1.xml><?xml version="1.0" encoding="utf-8"?>
-<ds:datastoreItem xmlns:ds="http://schemas.openxmlformats.org/officeDocument/2006/customXml" ds:itemID="{FC012E76-BDAA-45F3-ABBD-56CF24FCB4ED}">
+<ds:datastoreItem xmlns:ds="http://schemas.openxmlformats.org/officeDocument/2006/customXml" ds:itemID="{7502C719-690D-4321-A42B-9D46AFFBEAD6}">
   <ds:schemaRefs>
     <ds:schemaRef ds:uri="http://schemas.openxmlformats.org/officeDocument/2006/bibliography"/>
   </ds:schemaRefs>

</xml_diff>

<commit_message>
V138: small matrix initialisation fix and few documentation changes
</commit_message>
<xml_diff>
--- a/Documentation T2N.docx
+++ b/Documentation T2N.docx
@@ -4007,8 +4007,22 @@
         <w:rPr>
           <w:lang w:val="en-US"/>
         </w:rPr>
-        <w:t xml:space="preserve"> We recommend installing NEURON with the “Set DOS environment” option enabled.</w:t>
-      </w:r>
+        <w:t xml:space="preserve"> We recommend installing NEURON with the “Set DOS environment” option enabled</w:t>
+      </w:r>
+      <w:r>
+        <w:rPr>
+          <w:lang w:val="en-US"/>
+        </w:rPr>
+        <w:t xml:space="preserve"> especially if the parallel NEURON feature should be used</w:t>
+      </w:r>
+      <w:r>
+        <w:rPr>
+          <w:lang w:val="en-US"/>
+        </w:rPr>
+        <w:t>.</w:t>
+      </w:r>
+      <w:bookmarkStart w:id="13" w:name="_GoBack"/>
+      <w:bookmarkEnd w:id="13"/>
     </w:p>
     <w:p>
       <w:pPr>
@@ -4252,8 +4266,8 @@
           <w:lang w:val="en-US"/>
         </w:rPr>
       </w:pPr>
-      <w:bookmarkStart w:id="13" w:name="OLE_LINK87"/>
-      <w:bookmarkStart w:id="14" w:name="OLE_LINK88"/>
+      <w:bookmarkStart w:id="14" w:name="OLE_LINK87"/>
+      <w:bookmarkStart w:id="15" w:name="OLE_LINK88"/>
       <w:r>
         <w:rPr>
           <w:u w:val="single"/>
@@ -4267,8 +4281,8 @@
         </w:rPr>
         <w:t xml:space="preserve"> </w:t>
       </w:r>
-      <w:bookmarkEnd w:id="13"/>
       <w:bookmarkEnd w:id="14"/>
+      <w:bookmarkEnd w:id="15"/>
       <w:r>
         <w:rPr>
           <w:lang w:val="en-US"/>
@@ -4295,7 +4309,7 @@
           <w:lang w:val="en-US"/>
         </w:rPr>
       </w:pPr>
-      <w:bookmarkStart w:id="15" w:name="OLE_LINK110"/>
+      <w:bookmarkStart w:id="16" w:name="OLE_LINK110"/>
       <w:proofErr w:type="spellStart"/>
       <w:proofErr w:type="gramStart"/>
       <w:r>
@@ -4374,7 +4388,7 @@
         <w:t>-dev libncurses5-dev</w:t>
       </w:r>
     </w:p>
-    <w:bookmarkEnd w:id="15"/>
+    <w:bookmarkEnd w:id="16"/>
     <w:p>
       <w:pPr>
         <w:tabs>
@@ -4396,41 +4410,24 @@
         </w:rPr>
         <w:t xml:space="preserve"> and available at </w:t>
       </w:r>
-      <w:r>
-        <w:fldChar w:fldCharType="begin"/>
-      </w:r>
-      <w:r>
-        <w:rPr>
-          <w:lang w:val="en-US"/>
-        </w:rPr>
-        <w:instrText xml:space="preserve"> HYPERLINK "http://www.treestoolbox.org/" </w:instrText>
-      </w:r>
-      <w:r>
-        <w:fldChar w:fldCharType="separate"/>
-      </w:r>
-      <w:bookmarkStart w:id="16" w:name="OLE_LINK86"/>
-      <w:r>
-        <w:rPr>
-          <w:rStyle w:val="Hyperlink"/>
-          <w:lang w:val="en-US"/>
-        </w:rPr>
-        <w:t>www.treestoolbox.org</w:t>
-      </w:r>
-      <w:bookmarkEnd w:id="16"/>
-      <w:r>
-        <w:rPr>
-          <w:rStyle w:val="Hyperlink"/>
-          <w:lang w:val="en-US"/>
-        </w:rPr>
-        <w:t>/T2N</w:t>
-      </w:r>
-      <w:r>
-        <w:rPr>
-          <w:rStyle w:val="Hyperlink"/>
-          <w:lang w:val="en-US"/>
-        </w:rPr>
-        <w:fldChar w:fldCharType="end"/>
-      </w:r>
+      <w:hyperlink r:id="rId12" w:history="1">
+        <w:bookmarkStart w:id="17" w:name="OLE_LINK86"/>
+        <w:r>
+          <w:rPr>
+            <w:rStyle w:val="Hyperlink"/>
+            <w:lang w:val="en-US"/>
+          </w:rPr>
+          <w:t>www.treestoolbox.org</w:t>
+        </w:r>
+        <w:bookmarkEnd w:id="17"/>
+        <w:r>
+          <w:rPr>
+            <w:rStyle w:val="Hyperlink"/>
+            <w:lang w:val="en-US"/>
+          </w:rPr>
+          <w:t>/T2N</w:t>
+        </w:r>
+      </w:hyperlink>
       <w:r>
         <w:rPr>
           <w:lang w:val="en-US"/>
@@ -4468,32 +4465,15 @@
         <w:tab/>
         <w:t xml:space="preserve">    </w:t>
       </w:r>
-      <w:r>
-        <w:fldChar w:fldCharType="begin"/>
-      </w:r>
-      <w:r>
-        <w:rPr>
-          <w:lang w:val="en-US"/>
-        </w:rPr>
-        <w:instrText xml:space="preserve"> HYPERLINK "mailto:beining@fias.uni-frankfurt.de" </w:instrText>
-      </w:r>
-      <w:r>
-        <w:fldChar w:fldCharType="separate"/>
-      </w:r>
-      <w:r>
-        <w:rPr>
-          <w:rStyle w:val="Hyperlink"/>
-          <w:lang w:val="en-US"/>
-        </w:rPr>
-        <w:t>beining@fias.uni-frankfurt.de</w:t>
-      </w:r>
-      <w:r>
-        <w:rPr>
-          <w:rStyle w:val="Hyperlink"/>
-          <w:lang w:val="en-US"/>
-        </w:rPr>
-        <w:fldChar w:fldCharType="end"/>
-      </w:r>
+      <w:hyperlink r:id="rId13" w:history="1">
+        <w:r>
+          <w:rPr>
+            <w:rStyle w:val="Hyperlink"/>
+            <w:lang w:val="en-US"/>
+          </w:rPr>
+          <w:t>beining@fias.uni-frankfurt.de</w:t>
+        </w:r>
+      </w:hyperlink>
       <w:r>
         <w:rPr>
           <w:lang w:val="en-US"/>
@@ -4514,8 +4494,8 @@
           <w:lang w:val="en-US"/>
         </w:rPr>
       </w:pPr>
-      <w:bookmarkStart w:id="17" w:name="_Toc495680413"/>
-      <w:bookmarkStart w:id="18" w:name="_Toc495680517"/>
+      <w:bookmarkStart w:id="18" w:name="_Toc495680413"/>
+      <w:bookmarkStart w:id="19" w:name="_Toc495680517"/>
       <w:r>
         <w:rPr>
           <w:lang w:val="en-US"/>
@@ -4534,8 +4514,8 @@
       <w:r>
         <w:t>Tutorials</w:t>
       </w:r>
-      <w:bookmarkEnd w:id="17"/>
       <w:bookmarkEnd w:id="18"/>
+      <w:bookmarkEnd w:id="19"/>
     </w:p>
     <w:p>
       <w:pPr>
@@ -4588,8 +4568,8 @@
       <w:pPr>
         <w:pStyle w:val="Heading1"/>
       </w:pPr>
-      <w:bookmarkStart w:id="19" w:name="_Toc495680414"/>
-      <w:bookmarkStart w:id="20" w:name="_Toc495680518"/>
+      <w:bookmarkStart w:id="20" w:name="_Toc495680414"/>
+      <w:bookmarkStart w:id="21" w:name="_Toc495680518"/>
       <w:r>
         <w:lastRenderedPageBreak/>
         <w:t>4</w:t>
@@ -4600,24 +4580,24 @@
       <w:r>
         <w:t xml:space="preserve"> The T2N main function</w:t>
       </w:r>
-      <w:bookmarkEnd w:id="19"/>
       <w:bookmarkEnd w:id="20"/>
-    </w:p>
-    <w:p>
-      <w:pPr>
-        <w:rPr>
-          <w:lang w:val="en-US"/>
-        </w:rPr>
-      </w:pPr>
-      <w:bookmarkStart w:id="21" w:name="OLE_LINK61"/>
-      <w:bookmarkStart w:id="22" w:name="OLE_LINK62"/>
-      <w:bookmarkStart w:id="23" w:name="OLE_LINK63"/>
-      <w:bookmarkStart w:id="24" w:name="OLE_LINK64"/>
-      <w:bookmarkStart w:id="25" w:name="OLE_LINK65"/>
-      <w:bookmarkStart w:id="26" w:name="OLE_LINK66"/>
-      <w:bookmarkStart w:id="27" w:name="OLE_LINK67"/>
-      <w:bookmarkStart w:id="28" w:name="OLE_LINK68"/>
-      <w:bookmarkStart w:id="29" w:name="OLE_LINK69"/>
+      <w:bookmarkEnd w:id="21"/>
+    </w:p>
+    <w:p>
+      <w:pPr>
+        <w:rPr>
+          <w:lang w:val="en-US"/>
+        </w:rPr>
+      </w:pPr>
+      <w:bookmarkStart w:id="22" w:name="OLE_LINK61"/>
+      <w:bookmarkStart w:id="23" w:name="OLE_LINK62"/>
+      <w:bookmarkStart w:id="24" w:name="OLE_LINK63"/>
+      <w:bookmarkStart w:id="25" w:name="OLE_LINK64"/>
+      <w:bookmarkStart w:id="26" w:name="OLE_LINK65"/>
+      <w:bookmarkStart w:id="27" w:name="OLE_LINK66"/>
+      <w:bookmarkStart w:id="28" w:name="OLE_LINK67"/>
+      <w:bookmarkStart w:id="29" w:name="OLE_LINK68"/>
+      <w:bookmarkStart w:id="30" w:name="OLE_LINK69"/>
     </w:p>
     <w:p>
       <w:pPr>
@@ -4626,8 +4606,7 @@
           <w:lang w:val="en-US"/>
         </w:rPr>
       </w:pPr>
-      <w:bookmarkStart w:id="30" w:name="_Toc495680519"/>
-      <w:bookmarkEnd w:id="21"/>
+      <w:bookmarkStart w:id="31" w:name="_Toc495680519"/>
       <w:bookmarkEnd w:id="22"/>
       <w:bookmarkEnd w:id="23"/>
       <w:bookmarkEnd w:id="24"/>
@@ -4636,6 +4615,7 @@
       <w:bookmarkEnd w:id="27"/>
       <w:bookmarkEnd w:id="28"/>
       <w:bookmarkEnd w:id="29"/>
+      <w:bookmarkEnd w:id="30"/>
       <w:r>
         <w:rPr>
           <w:lang w:val="en-US"/>
@@ -4654,7 +4634,7 @@
         </w:rPr>
         <w:t>Definition of simulation parameters</w:t>
       </w:r>
-      <w:bookmarkEnd w:id="30"/>
+      <w:bookmarkEnd w:id="31"/>
     </w:p>
     <w:p>
       <w:pPr>
@@ -5162,8 +5142,8 @@
       <w:pPr>
         <w:pStyle w:val="Heading3"/>
       </w:pPr>
-      <w:bookmarkStart w:id="31" w:name="OLE_LINK15"/>
-      <w:bookmarkStart w:id="32" w:name="OLE_LINK16"/>
+      <w:bookmarkStart w:id="32" w:name="OLE_LINK15"/>
+      <w:bookmarkStart w:id="33" w:name="OLE_LINK16"/>
       <w:r>
         <w:lastRenderedPageBreak/>
         <w:t>4.1</w:t>
@@ -5504,8 +5484,8 @@
           <w:lang w:val="en-US"/>
         </w:rPr>
       </w:pPr>
-      <w:bookmarkStart w:id="33" w:name="OLE_LINK33"/>
-      <w:bookmarkStart w:id="34" w:name="OLE_LINK34"/>
+      <w:bookmarkStart w:id="34" w:name="OLE_LINK33"/>
+      <w:bookmarkStart w:id="35" w:name="OLE_LINK34"/>
       <w:proofErr w:type="spellStart"/>
       <w:r>
         <w:rPr>
@@ -5566,8 +5546,8 @@
         <w:t>):</w:t>
       </w:r>
     </w:p>
-    <w:bookmarkEnd w:id="33"/>
     <w:bookmarkEnd w:id="34"/>
+    <w:bookmarkEnd w:id="35"/>
     <w:p>
       <w:pPr>
         <w:tabs>
@@ -6366,18 +6346,18 @@
         </w:rPr>
         <w:t xml:space="preserve"> only in regions that contain the keywords “axon” and/or “soma” by a factor of 3. </w:t>
       </w:r>
-      <w:bookmarkStart w:id="35" w:name="OLE_LINK30"/>
-      <w:bookmarkStart w:id="36" w:name="OLE_LINK31"/>
-      <w:bookmarkStart w:id="37" w:name="OLE_LINK32"/>
+      <w:bookmarkStart w:id="36" w:name="OLE_LINK30"/>
+      <w:bookmarkStart w:id="37" w:name="OLE_LINK31"/>
+      <w:bookmarkStart w:id="38" w:name="OLE_LINK32"/>
       <w:r>
         <w:rPr>
           <w:lang w:val="en-US"/>
         </w:rPr>
         <w:t>For simulations with fast spiking dynamics or with strongly varying range variables</w:t>
       </w:r>
-      <w:bookmarkEnd w:id="35"/>
       <w:bookmarkEnd w:id="36"/>
       <w:bookmarkEnd w:id="37"/>
+      <w:bookmarkEnd w:id="38"/>
       <w:r>
         <w:rPr>
           <w:lang w:val="en-US"/>
@@ -6443,11 +6423,11 @@
           <w:lang w:val="en-US"/>
         </w:rPr>
       </w:pPr>
-      <w:bookmarkStart w:id="38" w:name="OLE_LINK10"/>
-      <w:bookmarkStart w:id="39" w:name="OLE_LINK11"/>
-      <w:bookmarkStart w:id="40" w:name="OLE_LINK12"/>
-      <w:bookmarkStart w:id="41" w:name="OLE_LINK13"/>
-      <w:bookmarkStart w:id="42" w:name="OLE_LINK14"/>
+      <w:bookmarkStart w:id="39" w:name="OLE_LINK10"/>
+      <w:bookmarkStart w:id="40" w:name="OLE_LINK11"/>
+      <w:bookmarkStart w:id="41" w:name="OLE_LINK12"/>
+      <w:bookmarkStart w:id="42" w:name="OLE_LINK13"/>
+      <w:bookmarkStart w:id="43" w:name="OLE_LINK14"/>
       <w:r>
         <w:rPr>
           <w:rStyle w:val="IntenseEmphasis"/>
@@ -6492,11 +6472,11 @@
         <w:t>) is used and several cells run in one simulation. Default is 0. If value is 1, each cell runs on an individual variable time step. This also transforms the T2N output time vector into a cell array containing an individual time vector for each cell.</w:t>
       </w:r>
     </w:p>
-    <w:bookmarkEnd w:id="38"/>
     <w:bookmarkEnd w:id="39"/>
     <w:bookmarkEnd w:id="40"/>
     <w:bookmarkEnd w:id="41"/>
     <w:bookmarkEnd w:id="42"/>
+    <w:bookmarkEnd w:id="43"/>
     <w:p>
       <w:pPr>
         <w:tabs>
@@ -6536,8 +6516,8 @@
         <w:t xml:space="preserve"> defines if the passive properties (conductance, Ra and cm) are adjusted when the temperature is changed from 24°C) using the Q10 method. The Q10 values are from Trevelyan et al 2002 obtained from L2/3 pyramidal cells. Default is 0.</w:t>
       </w:r>
     </w:p>
-    <w:bookmarkEnd w:id="31"/>
     <w:bookmarkEnd w:id="32"/>
+    <w:bookmarkEnd w:id="33"/>
     <w:p>
       <w:pPr>
         <w:tabs>
@@ -6593,11 +6573,11 @@
         </w:rPr>
         <w:t xml:space="preserve">distributed mechanisms (e.g. ion channels). </w:t>
       </w:r>
-      <w:bookmarkStart w:id="43" w:name="OLE_LINK35"/>
-      <w:bookmarkStart w:id="44" w:name="OLE_LINK36"/>
-      <w:bookmarkStart w:id="45" w:name="OLE_LINK37"/>
-      <w:bookmarkStart w:id="46" w:name="OLE_LINK38"/>
-      <w:bookmarkStart w:id="47" w:name="OLE_LINK39"/>
+      <w:bookmarkStart w:id="44" w:name="OLE_LINK35"/>
+      <w:bookmarkStart w:id="45" w:name="OLE_LINK36"/>
+      <w:bookmarkStart w:id="46" w:name="OLE_LINK37"/>
+      <w:bookmarkStart w:id="47" w:name="OLE_LINK38"/>
+      <w:bookmarkStart w:id="48" w:name="OLE_LINK39"/>
       <w:r>
         <w:rPr>
           <w:lang w:val="en-US"/>
@@ -6635,8 +6615,8 @@
         </w:rPr>
         <w:t xml:space="preserve">. </w:t>
       </w:r>
-      <w:bookmarkEnd w:id="43"/>
       <w:bookmarkEnd w:id="44"/>
+      <w:bookmarkEnd w:id="45"/>
       <w:r>
         <w:rPr>
           <w:lang w:val="en-US"/>
@@ -6681,9 +6661,9 @@
         </w:rPr>
         <w:t xml:space="preserve"> containing</w:t>
       </w:r>
-      <w:bookmarkEnd w:id="45"/>
       <w:bookmarkEnd w:id="46"/>
       <w:bookmarkEnd w:id="47"/>
+      <w:bookmarkEnd w:id="48"/>
     </w:p>
     <w:p>
       <w:pPr>
@@ -8710,9 +8690,9 @@
         </w:rPr>
         <w:tab/>
       </w:r>
-      <w:bookmarkStart w:id="48" w:name="OLE_LINK50"/>
-      <w:bookmarkStart w:id="49" w:name="OLE_LINK51"/>
-      <w:bookmarkStart w:id="50" w:name="OLE_LINK52"/>
+      <w:bookmarkStart w:id="49" w:name="OLE_LINK50"/>
+      <w:bookmarkStart w:id="50" w:name="OLE_LINK51"/>
+      <w:bookmarkStart w:id="51" w:name="OLE_LINK52"/>
       <w:r>
         <w:rPr>
           <w:lang w:val="en-US"/>
@@ -8741,7 +8721,15 @@
         <w:rPr>
           <w:lang w:val="en-US"/>
         </w:rPr>
-        <w:t xml:space="preserve">Again, the data structure is </w:t>
+        <w:t xml:space="preserve">Again, </w:t>
+      </w:r>
+      <w:bookmarkStart w:id="52" w:name="OLE_LINK108"/>
+      <w:bookmarkStart w:id="53" w:name="OLE_LINK109"/>
+      <w:r>
+        <w:rPr>
+          <w:lang w:val="en-US"/>
+        </w:rPr>
+        <w:t xml:space="preserve">the data structure is </w:t>
       </w:r>
       <w:r>
         <w:rPr>
@@ -8797,7 +8785,15 @@
         <w:rPr>
           <w:lang w:val="en-US"/>
         </w:rPr>
-        <w:t xml:space="preserve">. Each cell entry is a </w:t>
+        <w:t xml:space="preserve">. </w:t>
+      </w:r>
+      <w:bookmarkEnd w:id="52"/>
+      <w:bookmarkEnd w:id="53"/>
+      <w:r>
+        <w:rPr>
+          <w:lang w:val="en-US"/>
+        </w:rPr>
+        <w:t xml:space="preserve">Each cell entry is a </w:t>
       </w:r>
       <w:proofErr w:type="spellStart"/>
       <w:r>
@@ -8813,9 +8809,9 @@
         </w:rPr>
         <w:t xml:space="preserve"> structure containing </w:t>
       </w:r>
-      <w:bookmarkEnd w:id="48"/>
       <w:bookmarkEnd w:id="49"/>
       <w:bookmarkEnd w:id="50"/>
+      <w:bookmarkEnd w:id="51"/>
     </w:p>
     <w:p>
       <w:pPr>
@@ -9033,8 +9029,8 @@
         </w:rPr>
         <w:t>Examples</w:t>
       </w:r>
-      <w:bookmarkStart w:id="51" w:name="OLE_LINK7"/>
-      <w:bookmarkStart w:id="52" w:name="OLE_LINK8"/>
+      <w:bookmarkStart w:id="54" w:name="OLE_LINK7"/>
+      <w:bookmarkStart w:id="55" w:name="OLE_LINK8"/>
     </w:p>
     <w:p>
       <w:pPr>
@@ -9186,8 +9182,8 @@
         <w:t>;</w:t>
       </w:r>
     </w:p>
-    <w:bookmarkEnd w:id="51"/>
-    <w:bookmarkEnd w:id="52"/>
+    <w:bookmarkEnd w:id="54"/>
+    <w:bookmarkEnd w:id="55"/>
     <w:p>
       <w:pPr>
         <w:tabs>
@@ -10075,12 +10071,12 @@
         </w:rPr>
         <w:tab/>
       </w:r>
-      <w:bookmarkStart w:id="53" w:name="OLE_LINK47"/>
-      <w:bookmarkStart w:id="54" w:name="OLE_LINK48"/>
-      <w:bookmarkStart w:id="55" w:name="OLE_LINK49"/>
-      <w:bookmarkStart w:id="56" w:name="OLE_LINK1"/>
-      <w:bookmarkStart w:id="57" w:name="OLE_LINK2"/>
-      <w:bookmarkStart w:id="58" w:name="OLE_LINK3"/>
+      <w:bookmarkStart w:id="56" w:name="OLE_LINK47"/>
+      <w:bookmarkStart w:id="57" w:name="OLE_LINK48"/>
+      <w:bookmarkStart w:id="58" w:name="OLE_LINK49"/>
+      <w:bookmarkStart w:id="59" w:name="OLE_LINK1"/>
+      <w:bookmarkStart w:id="60" w:name="OLE_LINK2"/>
+      <w:bookmarkStart w:id="61" w:name="OLE_LINK3"/>
       <w:r>
         <w:rPr>
           <w:lang w:val="en-US"/>
@@ -10092,15 +10088,6 @@
           <w:lang w:val="en-US"/>
         </w:rPr>
         <w:t xml:space="preserve">define </w:t>
-      </w:r>
-      <w:bookmarkEnd w:id="53"/>
-      <w:bookmarkEnd w:id="54"/>
-      <w:bookmarkEnd w:id="55"/>
-      <w:r>
-        <w:rPr>
-          <w:lang w:val="en-US"/>
-        </w:rPr>
-        <w:t>connections</w:t>
       </w:r>
       <w:bookmarkEnd w:id="56"/>
       <w:bookmarkEnd w:id="57"/>
@@ -10109,6 +10096,15 @@
         <w:rPr>
           <w:lang w:val="en-US"/>
         </w:rPr>
+        <w:t>connections</w:t>
+      </w:r>
+      <w:bookmarkEnd w:id="59"/>
+      <w:bookmarkEnd w:id="60"/>
+      <w:bookmarkEnd w:id="61"/>
+      <w:r>
+        <w:rPr>
+          <w:lang w:val="en-US"/>
+        </w:rPr>
         <w:t xml:space="preserve"> between cells, using the </w:t>
       </w:r>
       <w:proofErr w:type="spellStart"/>
@@ -10233,8 +10229,8 @@
           <w:lang w:val="en-US"/>
         </w:rPr>
       </w:pPr>
-      <w:bookmarkStart w:id="59" w:name="OLE_LINK9"/>
-      <w:bookmarkStart w:id="60" w:name="OLE_LINK17"/>
+      <w:bookmarkStart w:id="62" w:name="OLE_LINK9"/>
+      <w:bookmarkStart w:id="63" w:name="OLE_LINK17"/>
       <w:r>
         <w:rPr>
           <w:lang w:val="en-US"/>
@@ -10268,8 +10264,8 @@
           <w:lang w:val="en-US"/>
         </w:rPr>
       </w:pPr>
-      <w:bookmarkStart w:id="61" w:name="OLE_LINK45"/>
-      <w:bookmarkStart w:id="62" w:name="OLE_LINK46"/>
+      <w:bookmarkStart w:id="64" w:name="OLE_LINK45"/>
+      <w:bookmarkStart w:id="65" w:name="OLE_LINK46"/>
       <w:r>
         <w:rPr>
           <w:lang w:val="en-US"/>
@@ -10297,10 +10293,10 @@
           <w:lang w:val="en-US"/>
         </w:rPr>
       </w:pPr>
-      <w:bookmarkStart w:id="63" w:name="OLE_LINK43"/>
-      <w:bookmarkStart w:id="64" w:name="OLE_LINK44"/>
-      <w:bookmarkEnd w:id="61"/>
-      <w:bookmarkEnd w:id="62"/>
+      <w:bookmarkStart w:id="66" w:name="OLE_LINK43"/>
+      <w:bookmarkStart w:id="67" w:name="OLE_LINK44"/>
+      <w:bookmarkEnd w:id="64"/>
+      <w:bookmarkEnd w:id="65"/>
       <w:r>
         <w:rPr>
           <w:lang w:val="en-US"/>
@@ -10320,8 +10316,8 @@
         <w:t xml:space="preserve"> (can be omitted for an artificial cell)</w:t>
       </w:r>
     </w:p>
-    <w:bookmarkEnd w:id="63"/>
-    <w:bookmarkEnd w:id="64"/>
+    <w:bookmarkEnd w:id="66"/>
+    <w:bookmarkEnd w:id="67"/>
     <w:p>
       <w:pPr>
         <w:pStyle w:val="ListParagraph"/>
@@ -10415,9 +10411,9 @@
           <w:lang w:val="en-US"/>
         </w:rPr>
       </w:pPr>
-      <w:bookmarkStart w:id="65" w:name="OLE_LINK40"/>
-      <w:bookmarkStart w:id="66" w:name="OLE_LINK41"/>
-      <w:bookmarkStart w:id="67" w:name="OLE_LINK42"/>
+      <w:bookmarkStart w:id="68" w:name="OLE_LINK40"/>
+      <w:bookmarkStart w:id="69" w:name="OLE_LINK41"/>
+      <w:bookmarkStart w:id="70" w:name="OLE_LINK42"/>
       <w:r>
         <w:rPr>
           <w:lang w:val="en-US"/>
@@ -10478,12 +10474,12 @@
         </w:rPr>
         <w:t xml:space="preserve">. </w:t>
       </w:r>
-      <w:bookmarkEnd w:id="65"/>
-      <w:bookmarkEnd w:id="66"/>
-      <w:bookmarkEnd w:id="67"/>
-    </w:p>
-    <w:bookmarkEnd w:id="59"/>
-    <w:bookmarkEnd w:id="60"/>
+      <w:bookmarkEnd w:id="68"/>
+      <w:bookmarkEnd w:id="69"/>
+      <w:bookmarkEnd w:id="70"/>
+    </w:p>
+    <w:bookmarkEnd w:id="62"/>
+    <w:bookmarkEnd w:id="63"/>
     <w:p>
       <w:pPr>
         <w:tabs>
@@ -10785,8 +10781,8 @@
           <w:lang w:val="en-US"/>
         </w:rPr>
       </w:pPr>
-      <w:bookmarkStart w:id="68" w:name="OLE_LINK18"/>
-      <w:bookmarkStart w:id="69" w:name="OLE_LINK19"/>
+      <w:bookmarkStart w:id="71" w:name="OLE_LINK18"/>
+      <w:bookmarkStart w:id="72" w:name="OLE_LINK19"/>
       <w:proofErr w:type="spellStart"/>
       <w:r>
         <w:rPr>
@@ -10867,8 +10863,8 @@
         <w:t>;</w:t>
       </w:r>
     </w:p>
-    <w:bookmarkEnd w:id="68"/>
-    <w:bookmarkEnd w:id="69"/>
+    <w:bookmarkEnd w:id="71"/>
+    <w:bookmarkEnd w:id="72"/>
     <w:p>
       <w:pPr>
         <w:tabs>
@@ -11169,30 +11165,30 @@
         </w:rPr>
         <w:tab/>
       </w:r>
-      <w:bookmarkStart w:id="70" w:name="OLE_LINK53"/>
-      <w:bookmarkStart w:id="71" w:name="OLE_LINK54"/>
-      <w:bookmarkStart w:id="72" w:name="OLE_LINK55"/>
-      <w:bookmarkStart w:id="73" w:name="OLE_LINK4"/>
-      <w:bookmarkStart w:id="74" w:name="OLE_LINK5"/>
-      <w:bookmarkStart w:id="75" w:name="OLE_LINK6"/>
+      <w:bookmarkStart w:id="73" w:name="OLE_LINK53"/>
+      <w:bookmarkStart w:id="74" w:name="OLE_LINK54"/>
+      <w:bookmarkStart w:id="75" w:name="OLE_LINK55"/>
+      <w:bookmarkStart w:id="76" w:name="OLE_LINK4"/>
+      <w:bookmarkStart w:id="77" w:name="OLE_LINK5"/>
+      <w:bookmarkStart w:id="78" w:name="OLE_LINK6"/>
       <w:r>
         <w:rPr>
           <w:lang w:val="en-US"/>
         </w:rPr>
         <w:t xml:space="preserve">This field is used to define </w:t>
       </w:r>
-      <w:bookmarkEnd w:id="70"/>
-      <w:bookmarkEnd w:id="71"/>
-      <w:bookmarkEnd w:id="72"/>
+      <w:bookmarkEnd w:id="73"/>
+      <w:bookmarkEnd w:id="74"/>
+      <w:bookmarkEnd w:id="75"/>
       <w:r>
         <w:rPr>
           <w:lang w:val="en-US"/>
         </w:rPr>
         <w:t>all parameters that should be recorded and returned by T2N</w:t>
       </w:r>
-      <w:bookmarkStart w:id="76" w:name="OLE_LINK56"/>
-      <w:bookmarkStart w:id="77" w:name="OLE_LINK57"/>
-      <w:bookmarkStart w:id="78" w:name="OLE_LINK58"/>
+      <w:bookmarkStart w:id="79" w:name="OLE_LINK56"/>
+      <w:bookmarkStart w:id="80" w:name="OLE_LINK57"/>
+      <w:bookmarkStart w:id="81" w:name="OLE_LINK58"/>
       <w:r>
         <w:rPr>
           <w:lang w:val="en-US"/>
@@ -11281,12 +11277,12 @@
           <w:lang w:val="en-US"/>
         </w:rPr>
       </w:pPr>
-      <w:bookmarkStart w:id="79" w:name="OLE_LINK59"/>
-      <w:bookmarkStart w:id="80" w:name="OLE_LINK60"/>
-      <w:bookmarkStart w:id="81" w:name="OLE_LINK70"/>
-      <w:bookmarkEnd w:id="76"/>
-      <w:bookmarkEnd w:id="77"/>
-      <w:bookmarkEnd w:id="78"/>
+      <w:bookmarkStart w:id="82" w:name="OLE_LINK59"/>
+      <w:bookmarkStart w:id="83" w:name="OLE_LINK60"/>
+      <w:bookmarkStart w:id="84" w:name="OLE_LINK70"/>
+      <w:bookmarkEnd w:id="79"/>
+      <w:bookmarkEnd w:id="80"/>
+      <w:bookmarkEnd w:id="81"/>
       <w:r>
         <w:rPr>
           <w:lang w:val="en-US"/>
@@ -11363,12 +11359,12 @@
         <w:t xml:space="preserve"> level</w:t>
       </w:r>
     </w:p>
-    <w:bookmarkEnd w:id="73"/>
-    <w:bookmarkEnd w:id="74"/>
-    <w:bookmarkEnd w:id="75"/>
-    <w:bookmarkEnd w:id="79"/>
-    <w:bookmarkEnd w:id="80"/>
-    <w:bookmarkEnd w:id="81"/>
+    <w:bookmarkEnd w:id="76"/>
+    <w:bookmarkEnd w:id="77"/>
+    <w:bookmarkEnd w:id="78"/>
+    <w:bookmarkEnd w:id="82"/>
+    <w:bookmarkEnd w:id="83"/>
+    <w:bookmarkEnd w:id="84"/>
     <w:p>
       <w:pPr>
         <w:pStyle w:val="ListParagraph"/>
@@ -12330,8 +12326,8 @@
         </w:rPr>
         <w:t>{3}.cell =</w:t>
       </w:r>
-      <w:bookmarkStart w:id="82" w:name="OLE_LINK216"/>
-      <w:bookmarkStart w:id="83" w:name="OLE_LINK217"/>
+      <w:bookmarkStart w:id="85" w:name="OLE_LINK216"/>
+      <w:bookmarkStart w:id="86" w:name="OLE_LINK217"/>
       <w:r>
         <w:rPr>
           <w:i w:val="0"/>
@@ -12536,8 +12532,8 @@
         </w:rPr>
         <w:t>’cont’,1)</w:t>
       </w:r>
-      <w:bookmarkEnd w:id="82"/>
-      <w:bookmarkEnd w:id="83"/>
+      <w:bookmarkEnd w:id="85"/>
+      <w:bookmarkEnd w:id="86"/>
       <w:r>
         <w:rPr>
           <w:i w:val="0"/>
@@ -12869,8 +12865,8 @@
         </w:rPr>
         <w:t xml:space="preserve"> write </w:t>
       </w:r>
-      <w:bookmarkStart w:id="84" w:name="OLE_LINK28"/>
-      <w:bookmarkStart w:id="85" w:name="OLE_LINK29"/>
+      <w:bookmarkStart w:id="87" w:name="OLE_LINK28"/>
+      <w:bookmarkStart w:id="88" w:name="OLE_LINK29"/>
     </w:p>
     <w:p>
       <w:pPr>
@@ -12992,8 +12988,8 @@
         </w:rPr>
         <w:t>('node',50,</w:t>
       </w:r>
-      <w:bookmarkStart w:id="86" w:name="OLE_LINK26"/>
-      <w:bookmarkStart w:id="87" w:name="OLE_LINK27"/>
+      <w:bookmarkStart w:id="89" w:name="OLE_LINK26"/>
+      <w:bookmarkStart w:id="90" w:name="OLE_LINK27"/>
       <w:r>
         <w:rPr>
           <w:i w:val="0"/>
@@ -13002,10 +12998,10 @@
         </w:rPr>
         <w:t>'play','i',’times’,[200],’value’,[0])</w:t>
       </w:r>
-      <w:bookmarkEnd w:id="84"/>
-      <w:bookmarkEnd w:id="85"/>
-      <w:bookmarkEnd w:id="86"/>
       <w:bookmarkEnd w:id="87"/>
+      <w:bookmarkEnd w:id="88"/>
+      <w:bookmarkEnd w:id="89"/>
+      <w:bookmarkEnd w:id="90"/>
       <w:r>
         <w:rPr>
           <w:i w:val="0"/>
@@ -13158,10 +13154,10 @@
           <w:lang w:val="en-US"/>
         </w:rPr>
       </w:pPr>
-      <w:bookmarkStart w:id="88" w:name="OLE_LINK20"/>
-      <w:bookmarkStart w:id="89" w:name="OLE_LINK21"/>
-      <w:bookmarkStart w:id="90" w:name="OLE_LINK22"/>
-      <w:bookmarkStart w:id="91" w:name="OLE_LINK23"/>
+      <w:bookmarkStart w:id="91" w:name="OLE_LINK20"/>
+      <w:bookmarkStart w:id="92" w:name="OLE_LINK21"/>
+      <w:bookmarkStart w:id="93" w:name="OLE_LINK22"/>
+      <w:bookmarkStart w:id="94" w:name="OLE_LINK23"/>
       <w:proofErr w:type="spellStart"/>
       <w:r>
         <w:rPr>
@@ -13207,7 +13203,98 @@
         <w:rPr>
           <w:lang w:val="en-US"/>
         </w:rPr>
-        <w:t>. The data structure is an</w:t>
+        <w:t xml:space="preserve">. </w:t>
+      </w:r>
+      <w:r>
+        <w:rPr>
+          <w:lang w:val="en-US"/>
+        </w:rPr>
+        <w:t xml:space="preserve">As with </w:t>
+      </w:r>
+      <w:proofErr w:type="spellStart"/>
+      <w:r>
+        <w:rPr>
+          <w:rStyle w:val="IntenseEmphasis"/>
+          <w:lang w:val="en-US"/>
+        </w:rPr>
+        <w:t>mech</w:t>
+      </w:r>
+      <w:proofErr w:type="spellEnd"/>
+      <w:r>
+        <w:rPr>
+          <w:lang w:val="en-US"/>
+        </w:rPr>
+        <w:t xml:space="preserve"> and </w:t>
+      </w:r>
+      <w:r>
+        <w:rPr>
+          <w:rStyle w:val="IntenseEmphasis"/>
+          <w:lang w:val="en-US"/>
+        </w:rPr>
+        <w:t>record</w:t>
+      </w:r>
+      <w:r>
+        <w:rPr>
+          <w:lang w:val="en-US"/>
+        </w:rPr>
+        <w:t>, the data structure</w:t>
+      </w:r>
+      <w:r>
+        <w:rPr>
+          <w:lang w:val="en-US"/>
+        </w:rPr>
+        <w:t xml:space="preserve"> is an </w:t>
+      </w:r>
+      <w:bookmarkStart w:id="95" w:name="OLE_LINK111"/>
+      <w:bookmarkStart w:id="96" w:name="OLE_LINK112"/>
+      <w:bookmarkStart w:id="97" w:name="OLE_LINK113"/>
+      <w:r>
+        <w:rPr>
+          <w:lang w:val="en-US"/>
+        </w:rPr>
+        <w:t>n</w:t>
+      </w:r>
+      <w:r>
+        <w:rPr>
+          <w:lang w:val="en-US"/>
+        </w:rPr>
+        <w:noBreakHyphen/>
+        <w:t>by</w:t>
+      </w:r>
+      <w:r>
+        <w:rPr>
+          <w:lang w:val="en-US"/>
+        </w:rPr>
+        <w:noBreakHyphen/>
+        <w:t xml:space="preserve">1 </w:t>
+      </w:r>
+      <w:bookmarkEnd w:id="95"/>
+      <w:bookmarkEnd w:id="96"/>
+      <w:bookmarkEnd w:id="97"/>
+      <w:r>
+        <w:rPr>
+          <w:lang w:val="en-US"/>
+        </w:rPr>
+        <w:t xml:space="preserve">cell array where n is the number of used </w:t>
+      </w:r>
+      <w:r>
+        <w:rPr>
+          <w:rStyle w:val="IntenseEmphasis"/>
+          <w:lang w:val="en-US"/>
+        </w:rPr>
+        <w:t>trees</w:t>
+      </w:r>
+      <w:r>
+        <w:rPr>
+          <w:lang w:val="en-US"/>
+        </w:rPr>
+        <w:t xml:space="preserve">. </w:t>
+      </w:r>
+      <w:r>
+        <w:rPr>
+          <w:lang w:val="en-US"/>
+        </w:rPr>
+        <w:t>Each cell may contain an</w:t>
       </w:r>
       <w:r>
         <w:rPr>
@@ -13219,115 +13306,376 @@
         <w:rPr>
           <w:lang w:val="en-US"/>
         </w:rPr>
+        <w:t>m</w:t>
+      </w:r>
+      <w:r>
+        <w:rPr>
+          <w:lang w:val="en-US"/>
+        </w:rPr>
+        <w:noBreakHyphen/>
+        <w:t>by</w:t>
+      </w:r>
+      <w:r>
+        <w:rPr>
+          <w:lang w:val="en-US"/>
+        </w:rPr>
+        <w:noBreakHyphen/>
+      </w:r>
+      <w:r>
+        <w:rPr>
+          <w:lang w:val="en-US"/>
+        </w:rPr>
+        <w:t>2 array</w:t>
+      </w:r>
+      <w:r>
+        <w:rPr>
+          <w:lang w:val="en-US"/>
+        </w:rPr>
+        <w:t xml:space="preserve"> </w:t>
+      </w:r>
+      <w:r>
+        <w:rPr>
+          <w:lang w:val="en-US"/>
+        </w:rPr>
+        <w:t xml:space="preserve">where </w:t>
+      </w:r>
+      <w:r>
+        <w:rPr>
+          <w:lang w:val="en-US"/>
+        </w:rPr>
+        <w:t>m</w:t>
+      </w:r>
+      <w:r>
+        <w:rPr>
+          <w:lang w:val="en-US"/>
+        </w:rPr>
+        <w:t xml:space="preserve"> is the number of AP counting sites</w:t>
+      </w:r>
+      <w:r>
+        <w:rPr>
+          <w:lang w:val="en-US"/>
+        </w:rPr>
+        <w:t xml:space="preserve">. The values in each cell </w:t>
+      </w:r>
+      <w:r>
+        <w:rPr>
+          <w:lang w:val="en-US"/>
+        </w:rPr>
+        <w:t>row</w:t>
+      </w:r>
+      <w:r>
+        <w:rPr>
+          <w:lang w:val="en-US"/>
+        </w:rPr>
+        <w:t xml:space="preserve"> should be</w:t>
+      </w:r>
+      <w:r>
+        <w:rPr>
+          <w:lang w:val="en-US"/>
+        </w:rPr>
+        <w:t>:</w:t>
+      </w:r>
+      <w:r>
+        <w:rPr>
+          <w:lang w:val="en-US"/>
+        </w:rPr>
+        <w:t xml:space="preserve"> [</w:t>
+      </w:r>
+      <w:r>
+        <w:rPr>
+          <w:lang w:val="en-US"/>
+        </w:rPr>
+        <w:t xml:space="preserve">target </w:t>
+      </w:r>
+      <w:r>
+        <w:rPr>
+          <w:lang w:val="en-US"/>
+        </w:rPr>
+        <w:t xml:space="preserve">node, </w:t>
+      </w:r>
+      <w:r>
+        <w:rPr>
+          <w:lang w:val="en-US"/>
+        </w:rPr>
+        <w:t xml:space="preserve">voltage </w:t>
+      </w:r>
+      <w:r>
+        <w:rPr>
+          <w:lang w:val="en-US"/>
+        </w:rPr>
+        <w:t>thresh</w:t>
+      </w:r>
+      <w:r>
+        <w:rPr>
+          <w:lang w:val="en-US"/>
+        </w:rPr>
+        <w:t>old]</w:t>
+      </w:r>
+    </w:p>
+    <w:p>
+      <w:pPr>
+        <w:tabs>
+          <w:tab w:val="left" w:pos="2127"/>
+        </w:tabs>
+        <w:ind w:left="2124"/>
+        <w:rPr>
+          <w:lang w:val="en-US"/>
+        </w:rPr>
+      </w:pPr>
+      <w:r>
+        <w:rPr>
+          <w:lang w:val="en-US"/>
+        </w:rPr>
+        <w:tab/>
+        <w:t xml:space="preserve">This method </w:t>
+      </w:r>
+      <w:r>
+        <w:rPr>
+          <w:lang w:val="en-US"/>
+        </w:rPr>
+        <w:t>does also work with artificial cells. In th</w:t>
+      </w:r>
+      <w:r>
+        <w:rPr>
+          <w:lang w:val="en-US"/>
+        </w:rPr>
+        <w:t>at</w:t>
+      </w:r>
+      <w:r>
+        <w:rPr>
+          <w:lang w:val="en-US"/>
+        </w:rPr>
+        <w:t xml:space="preserve"> case, </w:t>
+      </w:r>
+      <w:r>
+        <w:rPr>
+          <w:lang w:val="en-US"/>
+        </w:rPr>
+        <w:t xml:space="preserve">T2N uses a </w:t>
+      </w:r>
+      <w:proofErr w:type="spellStart"/>
+      <w:r>
+        <w:rPr>
+          <w:lang w:val="en-US"/>
+        </w:rPr>
+        <w:t>N</w:t>
+      </w:r>
+      <w:r>
+        <w:rPr>
+          <w:lang w:val="en-US"/>
+        </w:rPr>
+        <w:t>et</w:t>
+      </w:r>
+      <w:r>
+        <w:rPr>
+          <w:lang w:val="en-US"/>
+        </w:rPr>
+        <w:t>Con</w:t>
+      </w:r>
+      <w:proofErr w:type="spellEnd"/>
+      <w:r>
+        <w:rPr>
+          <w:lang w:val="en-US"/>
+        </w:rPr>
+        <w:t xml:space="preserve"> to record their activities.</w:t>
+      </w:r>
+    </w:p>
+    <w:bookmarkEnd w:id="91"/>
+    <w:bookmarkEnd w:id="92"/>
+    <w:bookmarkEnd w:id="93"/>
+    <w:bookmarkEnd w:id="94"/>
+    <w:p>
+      <w:pPr>
+        <w:tabs>
+          <w:tab w:val="left" w:pos="2127"/>
+        </w:tabs>
+        <w:ind w:left="2124" w:hanging="2124"/>
+        <w:rPr>
+          <w:lang w:val="en-US"/>
+        </w:rPr>
+      </w:pPr>
+      <w:r>
+        <w:rPr>
+          <w:rStyle w:val="IntenseEmphasis"/>
+          <w:lang w:val="en-US"/>
+        </w:rPr>
+        <w:t>custom</w:t>
+      </w:r>
+      <w:r>
+        <w:rPr>
+          <w:lang w:val="en-US"/>
+        </w:rPr>
+        <w:tab/>
+      </w:r>
+      <w:r>
+        <w:rPr>
+          <w:lang w:val="en-US"/>
+        </w:rPr>
+        <w:t>This field can be used to execute custom written hoc code at specific phases of the simulation run. The data structure is an</w:t>
+      </w:r>
+      <w:r>
+        <w:rPr>
+          <w:lang w:val="en-US"/>
+        </w:rPr>
+        <w:t xml:space="preserve"> </w:t>
+      </w:r>
+      <w:r>
+        <w:rPr>
+          <w:lang w:val="en-US"/>
+        </w:rPr>
         <w:t>n</w:t>
       </w:r>
       <w:r>
         <w:rPr>
           <w:lang w:val="en-US"/>
         </w:rPr>
+        <w:noBreakHyphen/>
+      </w:r>
+      <w:r>
+        <w:rPr>
+          <w:lang w:val="en-US"/>
+        </w:rPr>
+        <w:t>by</w:t>
+      </w:r>
+      <w:r>
+        <w:rPr>
+          <w:lang w:val="en-US"/>
+        </w:rPr>
+        <w:noBreakHyphen/>
+      </w:r>
+      <w:r>
+        <w:rPr>
+          <w:lang w:val="en-US"/>
+        </w:rPr>
+        <w:t>2 cell</w:t>
+      </w:r>
+      <w:r>
+        <w:rPr>
+          <w:lang w:val="en-US"/>
+        </w:rPr>
+        <w:t xml:space="preserve"> where n is the number of defined custom code executions. The values</w:t>
+      </w:r>
+      <w:r>
+        <w:rPr>
+          <w:lang w:val="en-US"/>
+        </w:rPr>
+        <w:t xml:space="preserve"> </w:t>
+      </w:r>
+      <w:r>
+        <w:rPr>
+          <w:lang w:val="en-US"/>
+        </w:rPr>
+        <w:t xml:space="preserve">in each cell row should be </w:t>
+      </w:r>
+      <w:r>
+        <w:rPr>
+          <w:lang w:val="en-US"/>
+        </w:rPr>
+        <w:t>{‘</w:t>
+      </w:r>
+      <w:proofErr w:type="spellStart"/>
+      <w:r>
+        <w:rPr>
+          <w:i/>
+          <w:lang w:val="en-US"/>
+        </w:rPr>
+        <w:t>Code</w:t>
+      </w:r>
+      <w:r>
+        <w:rPr>
+          <w:lang w:val="en-US"/>
+        </w:rPr>
+        <w:t>’,</w:t>
+      </w:r>
+      <w:r>
+        <w:rPr>
+          <w:lang w:val="en-US"/>
+        </w:rPr>
+        <w:t>’</w:t>
+      </w:r>
+      <w:r>
+        <w:rPr>
+          <w:i/>
+          <w:lang w:val="en-US"/>
+        </w:rPr>
+        <w:t>phase</w:t>
+      </w:r>
+      <w:proofErr w:type="spellEnd"/>
+      <w:r>
+        <w:rPr>
+          <w:lang w:val="en-US"/>
+        </w:rPr>
+        <w:t>’}</w:t>
+      </w:r>
+    </w:p>
+    <w:p>
+      <w:pPr>
+        <w:tabs>
+          <w:tab w:val="left" w:pos="2127"/>
+        </w:tabs>
+        <w:ind w:left="2124" w:hanging="2124"/>
+        <w:rPr>
+          <w:lang w:val="en-US"/>
+        </w:rPr>
+      </w:pPr>
+      <w:r>
+        <w:rPr>
+          <w:lang w:val="en-US"/>
+        </w:rPr>
+        <w:tab/>
+        <w:t xml:space="preserve">‘Code’ can directly be a string with </w:t>
+      </w:r>
+      <w:r>
+        <w:rPr>
+          <w:lang w:val="en-US"/>
+        </w:rPr>
+        <w:t>H</w:t>
+      </w:r>
+      <w:r>
+        <w:rPr>
+          <w:lang w:val="en-US"/>
+        </w:rPr>
+        <w:t xml:space="preserve">oc </w:t>
+      </w:r>
+      <w:r>
+        <w:rPr>
+          <w:lang w:val="en-US"/>
+        </w:rPr>
         <w:t>-</w:t>
       </w:r>
       <w:r>
         <w:rPr>
           <w:lang w:val="en-US"/>
         </w:rPr>
-        <w:t>by</w:t>
-      </w:r>
-      <w:r>
-        <w:rPr>
-          <w:lang w:val="en-US"/>
-        </w:rPr>
-        <w:t>-</w:t>
-      </w:r>
-      <w:r>
-        <w:rPr>
-          <w:lang w:val="en-US"/>
-        </w:rPr>
-        <w:t>2 cell</w:t>
-      </w:r>
-      <w:r>
-        <w:rPr>
-          <w:lang w:val="en-US"/>
-        </w:rPr>
-        <w:t xml:space="preserve"> array</w:t>
-      </w:r>
-      <w:r>
-        <w:rPr>
-          <w:lang w:val="en-US"/>
-        </w:rPr>
-        <w:t xml:space="preserve"> where </w:t>
-      </w:r>
-      <w:r>
-        <w:rPr>
-          <w:lang w:val="en-US"/>
-        </w:rPr>
-        <w:t>n</w:t>
-      </w:r>
-      <w:r>
-        <w:rPr>
-          <w:lang w:val="en-US"/>
-        </w:rPr>
-        <w:t xml:space="preserve"> is the number of AP counting sites</w:t>
-      </w:r>
-      <w:r>
-        <w:rPr>
-          <w:lang w:val="en-US"/>
-        </w:rPr>
-        <w:t xml:space="preserve">. The values in each cell </w:t>
-      </w:r>
-      <w:r>
-        <w:rPr>
-          <w:lang w:val="en-US"/>
-        </w:rPr>
-        <w:t>row</w:t>
-      </w:r>
-      <w:r>
-        <w:rPr>
-          <w:lang w:val="en-US"/>
-        </w:rPr>
-        <w:t xml:space="preserve"> should be</w:t>
-      </w:r>
-      <w:r>
-        <w:rPr>
-          <w:lang w:val="en-US"/>
-        </w:rPr>
-        <w:t>:</w:t>
-      </w:r>
-      <w:r>
-        <w:rPr>
-          <w:lang w:val="en-US"/>
-        </w:rPr>
-        <w:t xml:space="preserve">  {</w:t>
-      </w:r>
-      <w:r>
-        <w:rPr>
-          <w:lang w:val="en-US"/>
-        </w:rPr>
-        <w:t xml:space="preserve">target </w:t>
-      </w:r>
-      <w:r>
-        <w:rPr>
-          <w:lang w:val="en-US"/>
-        </w:rPr>
-        <w:t xml:space="preserve">node, </w:t>
-      </w:r>
-      <w:r>
-        <w:rPr>
-          <w:lang w:val="en-US"/>
-        </w:rPr>
-        <w:t xml:space="preserve">voltage </w:t>
-      </w:r>
-      <w:r>
-        <w:rPr>
-          <w:lang w:val="en-US"/>
-        </w:rPr>
-        <w:t>thresh</w:t>
-      </w:r>
-      <w:r>
-        <w:rPr>
-          <w:lang w:val="en-US"/>
-        </w:rPr>
-        <w:t>old}</w:t>
+        <w:t xml:space="preserve">code (normal </w:t>
+      </w:r>
+      <w:proofErr w:type="spellStart"/>
+      <w:r>
+        <w:rPr>
+          <w:lang w:val="en-US"/>
+        </w:rPr>
+        <w:t>Matlab</w:t>
+      </w:r>
+      <w:proofErr w:type="spellEnd"/>
+      <w:r>
+        <w:rPr>
+          <w:lang w:val="en-US"/>
+        </w:rPr>
+        <w:t xml:space="preserve"> formatting applies, such as \n for new line) or a string with a hoc file name that will be executed. This hoc file needs to be located in a folder “</w:t>
+      </w:r>
+      <w:proofErr w:type="spellStart"/>
+      <w:r>
+        <w:rPr>
+          <w:lang w:val="en-US"/>
+        </w:rPr>
+        <w:t>lib_custom</w:t>
+      </w:r>
+      <w:proofErr w:type="spellEnd"/>
+      <w:r>
+        <w:rPr>
+          <w:lang w:val="en-US"/>
+        </w:rPr>
+        <w:t>” in the main folder of the model. If the string has no “.hoc” ending it is always executed as NEURON code, so be sure to add the ending “.hoc” if you refer to a hoc file!</w:t>
       </w:r>
     </w:p>
     <w:p>
@@ -13335,73 +13683,19 @@
         <w:tabs>
           <w:tab w:val="left" w:pos="2127"/>
         </w:tabs>
-        <w:ind w:left="2124"/>
-        <w:rPr>
-          <w:lang w:val="en-US"/>
-        </w:rPr>
-      </w:pPr>
-      <w:r>
-        <w:rPr>
-          <w:lang w:val="en-US"/>
-        </w:rPr>
-        <w:tab/>
-        <w:t xml:space="preserve">This method </w:t>
-      </w:r>
-      <w:r>
-        <w:rPr>
-          <w:lang w:val="en-US"/>
-        </w:rPr>
-        <w:t>does also work with artificial cells. In th</w:t>
-      </w:r>
-      <w:r>
-        <w:rPr>
-          <w:lang w:val="en-US"/>
-        </w:rPr>
-        <w:t>at</w:t>
-      </w:r>
-      <w:r>
-        <w:rPr>
-          <w:lang w:val="en-US"/>
-        </w:rPr>
-        <w:t xml:space="preserve"> case, </w:t>
-      </w:r>
-      <w:r>
-        <w:rPr>
-          <w:lang w:val="en-US"/>
-        </w:rPr>
-        <w:t xml:space="preserve">T2N uses a </w:t>
-      </w:r>
-      <w:proofErr w:type="spellStart"/>
-      <w:r>
-        <w:rPr>
-          <w:lang w:val="en-US"/>
-        </w:rPr>
-        <w:t>N</w:t>
-      </w:r>
-      <w:r>
-        <w:rPr>
-          <w:lang w:val="en-US"/>
-        </w:rPr>
-        <w:t>et</w:t>
-      </w:r>
-      <w:r>
-        <w:rPr>
-          <w:lang w:val="en-US"/>
-        </w:rPr>
-        <w:t>Con</w:t>
-      </w:r>
-      <w:proofErr w:type="spellEnd"/>
-      <w:r>
-        <w:rPr>
-          <w:lang w:val="en-US"/>
-        </w:rPr>
-        <w:t xml:space="preserve"> to record their activities.</w:t>
-      </w:r>
-    </w:p>
-    <w:bookmarkEnd w:id="88"/>
-    <w:bookmarkEnd w:id="89"/>
-    <w:bookmarkEnd w:id="90"/>
-    <w:bookmarkEnd w:id="91"/>
+        <w:ind w:left="2124" w:hanging="2124"/>
+        <w:rPr>
+          <w:lang w:val="en-US"/>
+        </w:rPr>
+      </w:pPr>
+      <w:r>
+        <w:rPr>
+          <w:lang w:val="en-US"/>
+        </w:rPr>
+        <w:tab/>
+        <w:t xml:space="preserve">‘phase’ defines the phase during the simulation. Valid string entries are: </w:t>
+      </w:r>
+    </w:p>
     <w:p>
       <w:pPr>
         <w:tabs>
@@ -13414,116 +13708,22 @@
       </w:pPr>
       <w:r>
         <w:rPr>
-          <w:rStyle w:val="IntenseEmphasis"/>
-          <w:lang w:val="en-US"/>
-        </w:rPr>
-        <w:t>custom</w:t>
-      </w:r>
-      <w:r>
-        <w:rPr>
-          <w:lang w:val="en-US"/>
-        </w:rPr>
-        <w:tab/>
-      </w:r>
-      <w:r>
-        <w:rPr>
-          <w:lang w:val="en-US"/>
-        </w:rPr>
-        <w:t>This field can be used to execute custom written hoc code at specific phases of the simulation run. The data structure is an</w:t>
-      </w:r>
-      <w:r>
-        <w:rPr>
-          <w:lang w:val="en-US"/>
-        </w:rPr>
-        <w:t xml:space="preserve"> </w:t>
-      </w:r>
-      <w:r>
-        <w:rPr>
-          <w:lang w:val="en-US"/>
-        </w:rPr>
-        <w:t>n</w:t>
-      </w:r>
-      <w:r>
-        <w:rPr>
-          <w:lang w:val="en-US"/>
-        </w:rPr>
-        <w:noBreakHyphen/>
-      </w:r>
-      <w:r>
-        <w:rPr>
-          <w:lang w:val="en-US"/>
-        </w:rPr>
-        <w:t>by</w:t>
-      </w:r>
-      <w:r>
-        <w:rPr>
-          <w:lang w:val="en-US"/>
-        </w:rPr>
-        <w:noBreakHyphen/>
-      </w:r>
-      <w:r>
-        <w:rPr>
-          <w:lang w:val="en-US"/>
-        </w:rPr>
-        <w:t>2 cell</w:t>
-      </w:r>
-      <w:r>
-        <w:rPr>
-          <w:lang w:val="en-US"/>
-        </w:rPr>
-        <w:t xml:space="preserve"> where n is the number of defined custom code executions. The values</w:t>
-      </w:r>
-      <w:r>
-        <w:rPr>
-          <w:lang w:val="en-US"/>
-        </w:rPr>
-        <w:t xml:space="preserve"> </w:t>
-      </w:r>
-      <w:r>
-        <w:rPr>
-          <w:lang w:val="en-US"/>
-        </w:rPr>
-        <w:t xml:space="preserve">in each cell row should be </w:t>
-      </w:r>
-      <w:r>
-        <w:rPr>
-          <w:lang w:val="en-US"/>
-        </w:rPr>
-        <w:t>{‘</w:t>
-      </w:r>
-      <w:proofErr w:type="spellStart"/>
-      <w:r>
-        <w:rPr>
-          <w:i/>
-          <w:lang w:val="en-US"/>
-        </w:rPr>
-        <w:t>Code</w:t>
-      </w:r>
-      <w:r>
-        <w:rPr>
-          <w:lang w:val="en-US"/>
-        </w:rPr>
-        <w:t>’,</w:t>
-      </w:r>
-      <w:r>
-        <w:rPr>
-          <w:lang w:val="en-US"/>
-        </w:rPr>
-        <w:t>’</w:t>
-      </w:r>
-      <w:r>
-        <w:rPr>
-          <w:i/>
-          <w:lang w:val="en-US"/>
-        </w:rPr>
-        <w:t>phase</w:t>
-      </w:r>
-      <w:proofErr w:type="spellEnd"/>
-      <w:r>
-        <w:rPr>
-          <w:lang w:val="en-US"/>
-        </w:rPr>
-        <w:t>’}</w:t>
+          <w:lang w:val="en-US"/>
+        </w:rPr>
+        <w:tab/>
+      </w:r>
+      <w:r>
+        <w:rPr>
+          <w:lang w:val="en-US"/>
+        </w:rPr>
+        <w:tab/>
+      </w:r>
+      <w:r>
+        <w:rPr>
+          <w:lang w:val="en-US"/>
+        </w:rPr>
+        <w:tab/>
+        <w:t>‘start’ (before parameter initialization)</w:t>
       </w:r>
     </w:p>
     <w:p>
@@ -13541,59 +13741,19 @@
           <w:lang w:val="en-US"/>
         </w:rPr>
         <w:tab/>
-        <w:t xml:space="preserve">‘Code’ can directly be a string with </w:t>
-      </w:r>
-      <w:r>
-        <w:rPr>
-          <w:lang w:val="en-US"/>
-        </w:rPr>
-        <w:t>H</w:t>
-      </w:r>
-      <w:r>
-        <w:rPr>
-          <w:lang w:val="en-US"/>
-        </w:rPr>
-        <w:t xml:space="preserve">oc </w:t>
-      </w:r>
-      <w:r>
-        <w:rPr>
-          <w:lang w:val="en-US"/>
-        </w:rPr>
-        <w:t>-</w:t>
-      </w:r>
-      <w:r>
-        <w:rPr>
-          <w:lang w:val="en-US"/>
-        </w:rPr>
-        <w:t xml:space="preserve">code (normal </w:t>
-      </w:r>
-      <w:proofErr w:type="spellStart"/>
-      <w:r>
-        <w:rPr>
-          <w:lang w:val="en-US"/>
-        </w:rPr>
-        <w:t>Matlab</w:t>
-      </w:r>
-      <w:proofErr w:type="spellEnd"/>
-      <w:r>
-        <w:rPr>
-          <w:lang w:val="en-US"/>
-        </w:rPr>
-        <w:t xml:space="preserve"> formatting applies, such as \n for new line) or a string with a hoc file name that will be executed. This hoc file needs to be located in a folder “</w:t>
-      </w:r>
-      <w:proofErr w:type="spellStart"/>
-      <w:r>
-        <w:rPr>
-          <w:lang w:val="en-US"/>
-        </w:rPr>
-        <w:t>lib_custom</w:t>
-      </w:r>
-      <w:proofErr w:type="spellEnd"/>
-      <w:r>
-        <w:rPr>
-          <w:lang w:val="en-US"/>
-        </w:rPr>
-        <w:t>” in the main folder of the model. If the string has no “.hoc” ending it is always executed as NEURON code, so be sure to add the ending “.hoc” if you refer to a hoc file!</w:t>
+      </w:r>
+      <w:r>
+        <w:rPr>
+          <w:lang w:val="en-US"/>
+        </w:rPr>
+        <w:tab/>
+      </w:r>
+      <w:r>
+        <w:rPr>
+          <w:lang w:val="en-US"/>
+        </w:rPr>
+        <w:tab/>
+        <w:t>‘mid’ (after initialization but before run)</w:t>
       </w:r>
     </w:p>
     <w:p>
@@ -13602,111 +13762,6 @@
           <w:tab w:val="left" w:pos="2127"/>
         </w:tabs>
         <w:ind w:left="2124" w:hanging="2124"/>
-        <w:rPr>
-          <w:lang w:val="en-US"/>
-        </w:rPr>
-      </w:pPr>
-      <w:r>
-        <w:rPr>
-          <w:lang w:val="en-US"/>
-        </w:rPr>
-        <w:tab/>
-        <w:t xml:space="preserve">‘phase’ defines the phase during the simulation. Valid string entries are: </w:t>
-      </w:r>
-    </w:p>
-    <w:p>
-      <w:pPr>
-        <w:tabs>
-          <w:tab w:val="left" w:pos="2127"/>
-        </w:tabs>
-        <w:ind w:left="2124" w:hanging="2124"/>
-        <w:rPr>
-          <w:lang w:val="en-US"/>
-        </w:rPr>
-      </w:pPr>
-      <w:r>
-        <w:rPr>
-          <w:lang w:val="en-US"/>
-        </w:rPr>
-        <w:tab/>
-      </w:r>
-      <w:r>
-        <w:rPr>
-          <w:lang w:val="en-US"/>
-        </w:rPr>
-        <w:tab/>
-      </w:r>
-      <w:r>
-        <w:rPr>
-          <w:lang w:val="en-US"/>
-        </w:rPr>
-        <w:tab/>
-        <w:t>‘start’ (before parameter initialization)</w:t>
-      </w:r>
-    </w:p>
-    <w:p>
-      <w:pPr>
-        <w:tabs>
-          <w:tab w:val="left" w:pos="2127"/>
-        </w:tabs>
-        <w:ind w:left="2124" w:hanging="2124"/>
-        <w:rPr>
-          <w:lang w:val="en-US"/>
-        </w:rPr>
-      </w:pPr>
-      <w:r>
-        <w:rPr>
-          <w:lang w:val="en-US"/>
-        </w:rPr>
-        <w:tab/>
-      </w:r>
-      <w:r>
-        <w:rPr>
-          <w:lang w:val="en-US"/>
-        </w:rPr>
-        <w:tab/>
-      </w:r>
-      <w:r>
-        <w:rPr>
-          <w:lang w:val="en-US"/>
-        </w:rPr>
-        <w:tab/>
-        <w:t>‘mid’ (after initialization but before run)</w:t>
-      </w:r>
-    </w:p>
-    <w:p>
-      <w:pPr>
-        <w:tabs>
-          <w:tab w:val="left" w:pos="2127"/>
-        </w:tabs>
-        <w:ind w:left="2124" w:hanging="2124"/>
-        <w:rPr>
-          <w:lang w:val="en-US"/>
-        </w:rPr>
-      </w:pPr>
-      <w:r>
-        <w:rPr>
-          <w:lang w:val="en-US"/>
-        </w:rPr>
-        <w:tab/>
-      </w:r>
-      <w:r>
-        <w:rPr>
-          <w:lang w:val="en-US"/>
-        </w:rPr>
-        <w:tab/>
-      </w:r>
-      <w:r>
-        <w:rPr>
-          <w:lang w:val="en-US"/>
-        </w:rPr>
-        <w:tab/>
-        <w:t>‘end’ (after simulation run)</w:t>
-      </w:r>
-    </w:p>
-    <w:p>
-      <w:pPr>
-        <w:spacing w:line="276" w:lineRule="auto"/>
         <w:rPr>
           <w:rFonts w:asciiTheme="majorHAnsi" w:eastAsiaTheme="majorEastAsia" w:hAnsiTheme="majorHAnsi" w:cstheme="majorBidi"/>
           <w:b/>
@@ -13717,6 +13772,39 @@
           <w:lang w:val="en-US"/>
         </w:rPr>
       </w:pPr>
+      <w:r>
+        <w:rPr>
+          <w:lang w:val="en-US"/>
+        </w:rPr>
+        <w:tab/>
+      </w:r>
+      <w:r>
+        <w:rPr>
+          <w:lang w:val="en-US"/>
+        </w:rPr>
+        <w:tab/>
+      </w:r>
+      <w:r>
+        <w:rPr>
+          <w:lang w:val="en-US"/>
+        </w:rPr>
+        <w:tab/>
+        <w:t>‘</w:t>
+      </w:r>
+      <w:proofErr w:type="gramStart"/>
+      <w:r>
+        <w:rPr>
+          <w:lang w:val="en-US"/>
+        </w:rPr>
+        <w:t>end</w:t>
+      </w:r>
+      <w:proofErr w:type="gramEnd"/>
+      <w:r>
+        <w:rPr>
+          <w:lang w:val="en-US"/>
+        </w:rPr>
+        <w:t>’ (after simulation run)</w:t>
+      </w:r>
       <w:r>
         <w:rPr>
           <w:lang w:val="en-US"/>
@@ -13949,8 +14037,8 @@
           <w:lang w:val="en-US"/>
         </w:rPr>
       </w:pPr>
-      <w:bookmarkStart w:id="92" w:name="OLE_LINK84"/>
-      <w:bookmarkStart w:id="93" w:name="OLE_LINK85"/>
+      <w:bookmarkStart w:id="98" w:name="OLE_LINK84"/>
+      <w:bookmarkStart w:id="99" w:name="OLE_LINK85"/>
       <w:r>
         <w:rPr>
           <w:lang w:val="en-US"/>
@@ -14564,8 +14652,8 @@
         </w:rPr>
         <w:t>. If not provided, the default name is t2n_exchange.</w:t>
       </w:r>
-      <w:bookmarkEnd w:id="92"/>
-      <w:bookmarkEnd w:id="93"/>
+      <w:bookmarkEnd w:id="98"/>
+      <w:bookmarkEnd w:id="99"/>
       <w:r>
         <w:rPr>
           <w:lang w:val="en-US"/>
@@ -14580,7 +14668,7 @@
           <w:lang w:val="en-US"/>
         </w:rPr>
       </w:pPr>
-      <w:bookmarkStart w:id="94" w:name="_Toc495680520"/>
+      <w:bookmarkStart w:id="100" w:name="_Toc495680520"/>
       <w:r>
         <w:rPr>
           <w:lang w:val="en-US"/>
@@ -14606,7 +14694,7 @@
         </w:rPr>
         <w:t xml:space="preserve"> of T2N</w:t>
       </w:r>
-      <w:bookmarkEnd w:id="94"/>
+      <w:bookmarkEnd w:id="100"/>
     </w:p>
     <w:p>
       <w:pPr>
@@ -14642,8 +14730,8 @@
           <w:lang w:val="en-US"/>
         </w:rPr>
       </w:pPr>
-      <w:bookmarkStart w:id="95" w:name="OLE_LINK24"/>
-      <w:bookmarkStart w:id="96" w:name="OLE_LINK25"/>
+      <w:bookmarkStart w:id="101" w:name="OLE_LINK24"/>
+      <w:bookmarkStart w:id="102" w:name="OLE_LINK25"/>
       <w:r>
         <w:rPr>
           <w:rStyle w:val="IntenseEmphasis"/>
@@ -15547,8 +15635,8 @@
         <w:t xml:space="preserve"> The optional structure “tree”</w:t>
       </w:r>
     </w:p>
-    <w:bookmarkEnd w:id="95"/>
-    <w:bookmarkEnd w:id="96"/>
+    <w:bookmarkEnd w:id="101"/>
+    <w:bookmarkEnd w:id="102"/>
     <w:p>
       <w:pPr>
         <w:rPr>
@@ -15626,10 +15714,10 @@
       <w:pPr>
         <w:pStyle w:val="Heading1"/>
       </w:pPr>
-      <w:bookmarkStart w:id="97" w:name="_Toc495680415"/>
-      <w:bookmarkStart w:id="98" w:name="_Toc495680521"/>
-      <w:bookmarkStart w:id="99" w:name="OLE_LINK79"/>
-      <w:bookmarkStart w:id="100" w:name="OLE_LINK80"/>
+      <w:bookmarkStart w:id="103" w:name="_Toc495680415"/>
+      <w:bookmarkStart w:id="104" w:name="_Toc495680521"/>
+      <w:bookmarkStart w:id="105" w:name="OLE_LINK79"/>
+      <w:bookmarkStart w:id="106" w:name="OLE_LINK80"/>
       <w:r>
         <w:lastRenderedPageBreak/>
         <w:t>5</w:t>
@@ -15637,8 +15725,8 @@
       <w:r>
         <w:t>. Protocol functions</w:t>
       </w:r>
-      <w:bookmarkEnd w:id="97"/>
-      <w:bookmarkEnd w:id="98"/>
+      <w:bookmarkEnd w:id="103"/>
+      <w:bookmarkEnd w:id="104"/>
     </w:p>
     <w:p>
       <w:pPr>
@@ -15647,8 +15735,8 @@
           <w:lang w:val="en-US"/>
         </w:rPr>
       </w:pPr>
-      <w:bookmarkStart w:id="101" w:name="OLE_LINK89"/>
-      <w:bookmarkStart w:id="102" w:name="OLE_LINK90"/>
+      <w:bookmarkStart w:id="107" w:name="OLE_LINK89"/>
+      <w:bookmarkStart w:id="108" w:name="OLE_LINK90"/>
       <w:r>
         <w:rPr>
           <w:lang w:val="en-US"/>
@@ -15656,8 +15744,8 @@
         <w:t>Protocol function avoid the need to write T2N code of NEURON configurations for most standard experimental approaches, such as current or voltage clamps, blocking channels, analyzing resonance, etc.. Also they include functions analyze the output of such simulations and to make convenient plots from them. In the following, each function is explained in detail.</w:t>
       </w:r>
     </w:p>
-    <w:bookmarkEnd w:id="101"/>
-    <w:bookmarkEnd w:id="102"/>
+    <w:bookmarkEnd w:id="107"/>
+    <w:bookmarkEnd w:id="108"/>
     <w:p>
       <w:pPr>
         <w:rPr>
@@ -15672,7 +15760,7 @@
           <w:lang w:val="en-US"/>
         </w:rPr>
       </w:pPr>
-      <w:bookmarkStart w:id="103" w:name="_Toc495680522"/>
+      <w:bookmarkStart w:id="109" w:name="_Toc495680522"/>
       <w:r>
         <w:rPr>
           <w:lang w:val="en-US"/>
@@ -15697,7 +15785,7 @@
         </w:rPr>
         <w:t xml:space="preserve">  Calculating action potential properties</w:t>
       </w:r>
-      <w:bookmarkEnd w:id="103"/>
+      <w:bookmarkEnd w:id="109"/>
     </w:p>
     <w:p>
       <w:pPr>
@@ -16301,7 +16389,7 @@
           <w:lang w:val="en-US"/>
         </w:rPr>
       </w:pPr>
-      <w:bookmarkStart w:id="104" w:name="_Toc495680523"/>
+      <w:bookmarkStart w:id="110" w:name="_Toc495680523"/>
       <w:r>
         <w:rPr>
           <w:lang w:val="en-US"/>
@@ -16315,7 +16403,7 @@
         </w:rPr>
         <w:t xml:space="preserve"> t2n_bAP – Perform a backpropagating AP simulation</w:t>
       </w:r>
-      <w:bookmarkEnd w:id="104"/>
+      <w:bookmarkEnd w:id="110"/>
     </w:p>
     <w:p>
       <w:pPr>
@@ -16730,7 +16818,7 @@
           <w:lang w:val="en-US"/>
         </w:rPr>
       </w:pPr>
-      <w:bookmarkStart w:id="105" w:name="_Toc495680524"/>
+      <w:bookmarkStart w:id="111" w:name="_Toc495680524"/>
       <w:r>
         <w:rPr>
           <w:lang w:val="en-US"/>
@@ -16756,7 +16844,7 @@
         </w:rPr>
         <w:t>pecifically reduce conductances</w:t>
       </w:r>
-      <w:bookmarkEnd w:id="105"/>
+      <w:bookmarkEnd w:id="111"/>
     </w:p>
     <w:p>
       <w:pPr>
@@ -17185,7 +17273,7 @@
           <w:lang w:val="en-US"/>
         </w:rPr>
       </w:pPr>
-      <w:bookmarkStart w:id="106" w:name="_Toc495680525"/>
+      <w:bookmarkStart w:id="112" w:name="_Toc495680525"/>
       <w:r>
         <w:rPr>
           <w:lang w:val="en-US"/>
@@ -17199,7 +17287,7 @@
         </w:rPr>
         <w:t>4 t2n_changemech – Manipulate mechanism parameters</w:t>
       </w:r>
-      <w:bookmarkEnd w:id="106"/>
+      <w:bookmarkEnd w:id="112"/>
     </w:p>
     <w:p>
       <w:pPr>
@@ -17637,7 +17725,7 @@
           <w:lang w:val="en-US"/>
         </w:rPr>
       </w:pPr>
-      <w:bookmarkStart w:id="107" w:name="_Toc495680526"/>
+      <w:bookmarkStart w:id="113" w:name="_Toc495680526"/>
       <w:r>
         <w:rPr>
           <w:lang w:val="en-US"/>
@@ -17662,7 +17750,7 @@
         </w:rPr>
         <w:t>pplying current clamps</w:t>
       </w:r>
-      <w:bookmarkEnd w:id="107"/>
+      <w:bookmarkEnd w:id="113"/>
     </w:p>
     <w:p>
       <w:pPr>
@@ -18120,7 +18208,7 @@
           <w:lang w:val="en-US"/>
         </w:rPr>
       </w:pPr>
-      <w:bookmarkStart w:id="108" w:name="_Toc495680527"/>
+      <w:bookmarkStart w:id="114" w:name="_Toc495680527"/>
       <w:r>
         <w:rPr>
           <w:lang w:val="en-US"/>
@@ -18139,7 +18227,7 @@
         </w:rPr>
         <w:t>t2n_findCurr – find the current to hold a certain voltage</w:t>
       </w:r>
-      <w:bookmarkEnd w:id="108"/>
+      <w:bookmarkEnd w:id="114"/>
     </w:p>
     <w:p>
       <w:pPr>
@@ -18511,7 +18599,7 @@
           <w:lang w:val="en-US"/>
         </w:rPr>
       </w:pPr>
-      <w:bookmarkStart w:id="109" w:name="_Toc495680528"/>
+      <w:bookmarkStart w:id="115" w:name="_Toc495680528"/>
       <w:r>
         <w:rPr>
           <w:lang w:val="en-US"/>
@@ -18537,7 +18625,7 @@
         </w:rPr>
         <w:t>ind current to fire certain # of APs</w:t>
       </w:r>
-      <w:bookmarkEnd w:id="109"/>
+      <w:bookmarkEnd w:id="115"/>
     </w:p>
     <w:p>
       <w:pPr>
@@ -18928,7 +19016,7 @@
           <w:lang w:val="en-US"/>
         </w:rPr>
       </w:pPr>
-      <w:bookmarkStart w:id="110" w:name="_Toc495680529"/>
+      <w:bookmarkStart w:id="116" w:name="_Toc495680529"/>
       <w:r>
         <w:rPr>
           <w:lang w:val="en-US"/>
@@ -18984,7 +19072,7 @@
         </w:rPr>
         <w:t>cells to reach subthreshold potentials</w:t>
       </w:r>
-      <w:bookmarkEnd w:id="110"/>
+      <w:bookmarkEnd w:id="116"/>
     </w:p>
     <w:p>
       <w:pPr>
@@ -19472,7 +19560,7 @@
           <w:lang w:val="en-US"/>
         </w:rPr>
       </w:pPr>
-      <w:bookmarkStart w:id="111" w:name="_Toc495680530"/>
+      <w:bookmarkStart w:id="117" w:name="_Toc495680530"/>
       <w:r>
         <w:rPr>
           <w:lang w:val="en-US"/>
@@ -19504,7 +19592,7 @@
         </w:rPr>
         <w:t xml:space="preserve"> of cells</w:t>
       </w:r>
-      <w:bookmarkEnd w:id="111"/>
+      <w:bookmarkEnd w:id="117"/>
     </w:p>
     <w:p>
       <w:pPr>
@@ -20113,7 +20201,7 @@
           <w:lang w:val="en-US"/>
         </w:rPr>
       </w:pPr>
-      <w:bookmarkStart w:id="112" w:name="_Toc495680531"/>
+      <w:bookmarkStart w:id="118" w:name="_Toc495680531"/>
       <w:r>
         <w:rPr>
           <w:lang w:val="en-US"/>
@@ -20133,7 +20221,7 @@
         </w:rPr>
         <w:t xml:space="preserve"> t2n_IVplot – Plot the I-V relationship of cells</w:t>
       </w:r>
-      <w:bookmarkEnd w:id="112"/>
+      <w:bookmarkEnd w:id="118"/>
     </w:p>
     <w:p>
       <w:pPr>
@@ -20618,7 +20706,7 @@
           <w:lang w:val="en-US"/>
         </w:rPr>
       </w:pPr>
-      <w:bookmarkStart w:id="113" w:name="_Toc495680532"/>
+      <w:bookmarkStart w:id="119" w:name="_Toc495680532"/>
       <w:r>
         <w:rPr>
           <w:lang w:val="en-US"/>
@@ -20632,7 +20720,7 @@
         </w:rPr>
         <w:t>11 t2n_passTests – Get passive properties on each cell</w:t>
       </w:r>
-      <w:bookmarkEnd w:id="113"/>
+      <w:bookmarkEnd w:id="119"/>
     </w:p>
     <w:p>
       <w:pPr>
@@ -21380,7 +21468,7 @@
           <w:lang w:val="en-US"/>
         </w:rPr>
       </w:pPr>
-      <w:bookmarkStart w:id="114" w:name="_Toc495680533"/>
+      <w:bookmarkStart w:id="120" w:name="_Toc495680533"/>
       <w:r>
         <w:rPr>
           <w:lang w:val="en-US"/>
@@ -21394,7 +21482,7 @@
         </w:rPr>
         <w:t>12 t2n_plotbAP – Show backpropagating AP properties</w:t>
       </w:r>
-      <w:bookmarkEnd w:id="114"/>
+      <w:bookmarkEnd w:id="120"/>
     </w:p>
     <w:p>
       <w:pPr>
@@ -22112,7 +22200,7 @@
           <w:lang w:val="en-US"/>
         </w:rPr>
       </w:pPr>
-      <w:bookmarkStart w:id="115" w:name="_Toc495680534"/>
+      <w:bookmarkStart w:id="121" w:name="_Toc495680534"/>
       <w:r>
         <w:rPr>
           <w:lang w:val="en-US"/>
@@ -22126,7 +22214,7 @@
         </w:rPr>
         <w:t>13 t2n_plotCurrSteps – Plot current clamp simulations</w:t>
       </w:r>
-      <w:bookmarkEnd w:id="115"/>
+      <w:bookmarkEnd w:id="121"/>
     </w:p>
     <w:p>
       <w:pPr>
@@ -22334,7 +22422,7 @@
           <w:lang w:val="en-US"/>
         </w:rPr>
       </w:pPr>
-      <w:bookmarkStart w:id="116" w:name="_Toc495680535"/>
+      <w:bookmarkStart w:id="122" w:name="_Toc495680535"/>
       <w:r>
         <w:rPr>
           <w:lang w:val="en-US"/>
@@ -22366,7 +22454,7 @@
         </w:rPr>
         <w:t>Make phase plots</w:t>
       </w:r>
-      <w:bookmarkEnd w:id="116"/>
+      <w:bookmarkEnd w:id="122"/>
     </w:p>
     <w:p>
       <w:pPr>
@@ -23089,7 +23177,7 @@
           <w:lang w:val="en-US"/>
         </w:rPr>
       </w:pPr>
-      <w:bookmarkStart w:id="117" w:name="_Toc495680536"/>
+      <w:bookmarkStart w:id="123" w:name="_Toc495680536"/>
       <w:r>
         <w:rPr>
           <w:lang w:val="en-US"/>
@@ -23103,7 +23191,7 @@
         </w:rPr>
         <w:t>15 t2n_plotVoltSteps – Plot voltage clamp simulations</w:t>
       </w:r>
-      <w:bookmarkEnd w:id="117"/>
+      <w:bookmarkEnd w:id="123"/>
     </w:p>
     <w:p>
       <w:pPr>
@@ -23460,7 +23548,7 @@
           <w:lang w:val="en-US"/>
         </w:rPr>
       </w:pPr>
-      <w:bookmarkStart w:id="118" w:name="_Toc495680537"/>
+      <w:bookmarkStart w:id="124" w:name="_Toc495680537"/>
       <w:r>
         <w:rPr>
           <w:lang w:val="en-US"/>
@@ -23485,7 +23573,7 @@
         </w:rPr>
         <w:t xml:space="preserve"> to temperature</w:t>
       </w:r>
-      <w:bookmarkEnd w:id="118"/>
+      <w:bookmarkEnd w:id="124"/>
     </w:p>
     <w:p>
       <w:pPr>
@@ -23740,7 +23828,7 @@
           <w:lang w:val="en-US"/>
         </w:rPr>
       </w:pPr>
-      <w:bookmarkStart w:id="119" w:name="_Toc495680538"/>
+      <w:bookmarkStart w:id="125" w:name="_Toc495680538"/>
       <w:r>
         <w:rPr>
           <w:lang w:val="en-US"/>
@@ -23754,7 +23842,7 @@
         </w:rPr>
         <w:t>17 t2n_resonance – Perform a resonance test</w:t>
       </w:r>
-      <w:bookmarkEnd w:id="119"/>
+      <w:bookmarkEnd w:id="125"/>
     </w:p>
     <w:p>
       <w:pPr>
@@ -24169,7 +24257,7 @@
           <w:lang w:val="en-US"/>
         </w:rPr>
       </w:pPr>
-      <w:bookmarkStart w:id="120" w:name="_Toc495680539"/>
+      <w:bookmarkStart w:id="126" w:name="_Toc495680539"/>
       <w:r>
         <w:rPr>
           <w:lang w:val="en-US"/>
@@ -24190,7 +24278,7 @@
         <w:tab/>
         <w:t>according to literature</w:t>
       </w:r>
-      <w:bookmarkEnd w:id="120"/>
+      <w:bookmarkEnd w:id="126"/>
     </w:p>
     <w:p>
       <w:pPr>
@@ -24620,7 +24708,7 @@
           <w:lang w:val="en-US"/>
         </w:rPr>
       </w:pPr>
-      <w:bookmarkStart w:id="121" w:name="_Toc495680540"/>
+      <w:bookmarkStart w:id="127" w:name="_Toc495680540"/>
       <w:r>
         <w:rPr>
           <w:lang w:val="en-US"/>
@@ -24634,7 +24722,7 @@
         </w:rPr>
         <w:t>19 t2n_voltSteps – Applying voltage clamp protocols</w:t>
       </w:r>
-      <w:bookmarkEnd w:id="121"/>
+      <w:bookmarkEnd w:id="127"/>
     </w:p>
     <w:p>
       <w:pPr>
@@ -25047,8 +25135,8 @@
       <w:pPr>
         <w:pStyle w:val="Heading1"/>
       </w:pPr>
-      <w:bookmarkStart w:id="122" w:name="_Toc495680416"/>
-      <w:bookmarkStart w:id="123" w:name="_Toc495680541"/>
+      <w:bookmarkStart w:id="128" w:name="_Toc495680416"/>
+      <w:bookmarkStart w:id="129" w:name="_Toc495680541"/>
       <w:r>
         <w:lastRenderedPageBreak/>
         <w:t>6</w:t>
@@ -25056,8 +25144,8 @@
       <w:r>
         <w:t>. Auxiliary functions</w:t>
       </w:r>
-      <w:bookmarkEnd w:id="122"/>
-      <w:bookmarkEnd w:id="123"/>
+      <w:bookmarkEnd w:id="128"/>
+      <w:bookmarkEnd w:id="129"/>
     </w:p>
     <w:p>
       <w:pPr>
@@ -25113,10 +25201,10 @@
           <w:lang w:val="en-US"/>
         </w:rPr>
       </w:pPr>
-      <w:bookmarkStart w:id="124" w:name="_Toc495680542"/>
-      <w:bookmarkStart w:id="125" w:name="OLE_LINK73"/>
-      <w:bookmarkStart w:id="126" w:name="OLE_LINK74"/>
-      <w:bookmarkStart w:id="127" w:name="OLE_LINK75"/>
+      <w:bookmarkStart w:id="130" w:name="_Toc495680542"/>
+      <w:bookmarkStart w:id="131" w:name="OLE_LINK73"/>
+      <w:bookmarkStart w:id="132" w:name="OLE_LINK74"/>
+      <w:bookmarkStart w:id="133" w:name="OLE_LINK75"/>
       <w:r>
         <w:rPr>
           <w:lang w:val="en-US"/>
@@ -25129,11 +25217,11 @@
         </w:rPr>
         <w:t>1 t2n_as – Copy neuron setting to other instances</w:t>
       </w:r>
-      <w:bookmarkEnd w:id="124"/>
-    </w:p>
-    <w:bookmarkEnd w:id="125"/>
-    <w:bookmarkEnd w:id="126"/>
-    <w:bookmarkEnd w:id="127"/>
+      <w:bookmarkEnd w:id="130"/>
+    </w:p>
+    <w:bookmarkEnd w:id="131"/>
+    <w:bookmarkEnd w:id="132"/>
+    <w:bookmarkEnd w:id="133"/>
     <w:p>
       <w:pPr>
         <w:tabs>
@@ -25211,12 +25299,12 @@
           <w:lang w:val="en-US"/>
         </w:rPr>
       </w:pPr>
-      <w:bookmarkStart w:id="128" w:name="OLE_LINK76"/>
-      <w:bookmarkStart w:id="129" w:name="OLE_LINK77"/>
-      <w:bookmarkStart w:id="130" w:name="OLE_LINK78"/>
-      <w:bookmarkStart w:id="131" w:name="OLE_LINK81"/>
-      <w:bookmarkStart w:id="132" w:name="OLE_LINK82"/>
-      <w:bookmarkStart w:id="133" w:name="OLE_LINK83"/>
+      <w:bookmarkStart w:id="134" w:name="OLE_LINK76"/>
+      <w:bookmarkStart w:id="135" w:name="OLE_LINK77"/>
+      <w:bookmarkStart w:id="136" w:name="OLE_LINK78"/>
+      <w:bookmarkStart w:id="137" w:name="OLE_LINK81"/>
+      <w:bookmarkStart w:id="138" w:name="OLE_LINK82"/>
+      <w:bookmarkStart w:id="139" w:name="OLE_LINK83"/>
       <w:r>
         <w:rPr>
           <w:b/>
@@ -25225,12 +25313,12 @@
         <w:t>INPUTS</w:t>
       </w:r>
     </w:p>
-    <w:bookmarkEnd w:id="128"/>
-    <w:bookmarkEnd w:id="129"/>
-    <w:bookmarkEnd w:id="130"/>
-    <w:bookmarkEnd w:id="131"/>
-    <w:bookmarkEnd w:id="132"/>
-    <w:bookmarkEnd w:id="133"/>
+    <w:bookmarkEnd w:id="134"/>
+    <w:bookmarkEnd w:id="135"/>
+    <w:bookmarkEnd w:id="136"/>
+    <w:bookmarkEnd w:id="137"/>
+    <w:bookmarkEnd w:id="138"/>
+    <w:bookmarkEnd w:id="139"/>
     <w:p>
       <w:pPr>
         <w:tabs>
@@ -25623,8 +25711,8 @@
           <w:lang w:val="en-US"/>
         </w:rPr>
       </w:pPr>
-      <w:bookmarkStart w:id="134" w:name="OLE_LINK71"/>
-      <w:bookmarkStart w:id="135" w:name="OLE_LINK72"/>
+      <w:bookmarkStart w:id="140" w:name="OLE_LINK71"/>
+      <w:bookmarkStart w:id="141" w:name="OLE_LINK72"/>
       <w:r>
         <w:rPr>
           <w:i w:val="0"/>
@@ -25633,8 +25721,8 @@
         </w:rPr>
         <w:t xml:space="preserve">neuron{s} </w:t>
       </w:r>
-      <w:bookmarkEnd w:id="134"/>
-      <w:bookmarkEnd w:id="135"/>
+      <w:bookmarkEnd w:id="140"/>
+      <w:bookmarkEnd w:id="141"/>
       <w:r>
         <w:rPr>
           <w:i w:val="0"/>
@@ -25743,7 +25831,7 @@
           <w:lang w:val="en-US"/>
         </w:rPr>
       </w:pPr>
-      <w:bookmarkStart w:id="136" w:name="_Toc495680543"/>
+      <w:bookmarkStart w:id="142" w:name="_Toc495680543"/>
       <w:r>
         <w:rPr>
           <w:lang w:val="en-US"/>
@@ -25756,7 +25844,7 @@
         </w:rPr>
         <w:t>2 t2n_catName – concatenate name of simulation</w:t>
       </w:r>
-      <w:bookmarkEnd w:id="136"/>
+      <w:bookmarkEnd w:id="142"/>
     </w:p>
     <w:p>
       <w:pPr>
@@ -25950,7 +26038,7 @@
           <w:lang w:val="en-US"/>
         </w:rPr>
       </w:pPr>
-      <w:bookmarkStart w:id="137" w:name="_Toc495680544"/>
+      <w:bookmarkStart w:id="143" w:name="_Toc495680544"/>
       <w:r>
         <w:rPr>
           <w:lang w:val="en-US"/>
@@ -25963,7 +26051,7 @@
         </w:rPr>
         <w:t>3 t2n_catStruct – concatenate Matlab structures</w:t>
       </w:r>
-      <w:bookmarkEnd w:id="137"/>
+      <w:bookmarkEnd w:id="143"/>
     </w:p>
     <w:p>
       <w:pPr>
@@ -26153,7 +26241,7 @@
           <w:lang w:val="en-US"/>
         </w:rPr>
       </w:pPr>
-      <w:bookmarkStart w:id="138" w:name="_Toc495680545"/>
+      <w:bookmarkStart w:id="144" w:name="_Toc495680545"/>
       <w:r>
         <w:rPr>
           <w:lang w:val="en-US"/>
@@ -26174,7 +26262,7 @@
         </w:rPr>
         <w:t>struct</w:t>
       </w:r>
-      <w:bookmarkEnd w:id="138"/>
+      <w:bookmarkEnd w:id="144"/>
       <w:proofErr w:type="spellEnd"/>
     </w:p>
     <w:p>
@@ -26569,7 +26657,7 @@
           <w:lang w:val="en-US"/>
         </w:rPr>
       </w:pPr>
-      <w:bookmarkStart w:id="139" w:name="_Toc495680546"/>
+      <w:bookmarkStart w:id="145" w:name="_Toc495680546"/>
       <w:r>
         <w:rPr>
           <w:lang w:val="en-US"/>
@@ -26583,7 +26671,7 @@
         </w:rPr>
         <w:t>5 t2n_get – Return/Use recorded parameter</w:t>
       </w:r>
-      <w:bookmarkEnd w:id="139"/>
+      <w:bookmarkEnd w:id="145"/>
     </w:p>
     <w:p>
       <w:pPr>
@@ -26778,15 +26866,7 @@
           <w:lang w:val="en-US"/>
         </w:rPr>
         <w:tab/>
-        <w:t xml:space="preserve">string of the </w:t>
-      </w:r>
-      <w:bookmarkStart w:id="140" w:name="_GoBack"/>
-      <w:bookmarkEnd w:id="140"/>
-      <w:r>
-        <w:rPr>
-          <w:lang w:val="en-US"/>
-        </w:rPr>
-        <w:t>parameter to obtain</w:t>
+        <w:t>string of the parameter to obtain</w:t>
       </w:r>
     </w:p>
     <w:p>
@@ -27167,7 +27247,7 @@
           <w:lang w:val="en-US"/>
         </w:rPr>
       </w:pPr>
-      <w:bookmarkStart w:id="141" w:name="_Toc495680547"/>
+      <w:bookmarkStart w:id="146" w:name="_Toc495680547"/>
       <w:r>
         <w:rPr>
           <w:lang w:val="en-US"/>
@@ -27181,7 +27261,7 @@
         </w:rPr>
         <w:t>6 t2n_getGIDs – Return information for parallel NEURON</w:t>
       </w:r>
-      <w:bookmarkEnd w:id="141"/>
+      <w:bookmarkEnd w:id="146"/>
     </w:p>
     <w:p>
       <w:pPr>
@@ -27669,7 +27749,7 @@
           <w:lang w:val="en-US"/>
         </w:rPr>
       </w:pPr>
-      <w:bookmarkStart w:id="142" w:name="_Toc495680548"/>
+      <w:bookmarkStart w:id="147" w:name="_Toc495680548"/>
       <w:r>
         <w:rPr>
           <w:lang w:val="en-US"/>
@@ -27689,7 +27769,7 @@
         </w:rPr>
         <w:t xml:space="preserve"> t2n_getMech – Visualize NEURON parameters values</w:t>
       </w:r>
-      <w:bookmarkEnd w:id="142"/>
+      <w:bookmarkEnd w:id="147"/>
     </w:p>
     <w:p>
       <w:pPr>
@@ -28081,7 +28161,7 @@
           <w:lang w:val="en-US"/>
         </w:rPr>
       </w:pPr>
-      <w:bookmarkStart w:id="143" w:name="_Toc495680549"/>
+      <w:bookmarkStart w:id="148" w:name="_Toc495680549"/>
       <w:r>
         <w:rPr>
           <w:lang w:val="en-US"/>
@@ -28100,7 +28180,7 @@
         </w:rPr>
         <w:t xml:space="preserve"> t2n_getref – Get reference ID to neuron instance</w:t>
       </w:r>
-      <w:bookmarkEnd w:id="143"/>
+      <w:bookmarkEnd w:id="148"/>
     </w:p>
     <w:p>
       <w:pPr>
@@ -28349,7 +28429,7 @@
           <w:lang w:val="en-US"/>
         </w:rPr>
       </w:pPr>
-      <w:bookmarkStart w:id="144" w:name="_Toc495680550"/>
+      <w:bookmarkStart w:id="149" w:name="_Toc495680550"/>
       <w:r>
         <w:rPr>
           <w:lang w:val="en-US"/>
@@ -28375,7 +28455,7 @@
         </w:rPr>
         <w:t>synapse numbers</w:t>
       </w:r>
-      <w:bookmarkEnd w:id="144"/>
+      <w:bookmarkEnd w:id="149"/>
     </w:p>
     <w:p>
       <w:pPr>
@@ -28776,7 +28856,7 @@
           <w:lang w:val="en-US"/>
         </w:rPr>
       </w:pPr>
-      <w:bookmarkStart w:id="145" w:name="_Toc495680551"/>
+      <w:bookmarkStart w:id="150" w:name="_Toc495680551"/>
       <w:r>
         <w:rPr>
           <w:lang w:val="en-US"/>
@@ -28795,7 +28875,7 @@
         </w:rPr>
         <w:t xml:space="preserve"> t2n_initModelfolders – Start a new model with T2N</w:t>
       </w:r>
-      <w:bookmarkEnd w:id="145"/>
+      <w:bookmarkEnd w:id="150"/>
     </w:p>
     <w:p>
       <w:pPr>
@@ -28997,7 +29077,7 @@
           <w:lang w:val="en-US"/>
         </w:rPr>
       </w:pPr>
-      <w:bookmarkStart w:id="146" w:name="_Toc495680552"/>
+      <w:bookmarkStart w:id="151" w:name="_Toc495680552"/>
       <w:r>
         <w:rPr>
           <w:lang w:val="en-US"/>
@@ -29048,7 +29128,7 @@
         <w:tab/>
         <w:t>NEURON sections/segments</w:t>
       </w:r>
-      <w:bookmarkEnd w:id="146"/>
+      <w:bookmarkEnd w:id="151"/>
     </w:p>
     <w:p>
       <w:pPr>
@@ -29454,7 +29534,7 @@
           <w:lang w:val="en-US"/>
         </w:rPr>
       </w:pPr>
-      <w:bookmarkStart w:id="147" w:name="_Toc495680553"/>
+      <w:bookmarkStart w:id="152" w:name="_Toc495680553"/>
       <w:r>
         <w:rPr>
           <w:lang w:val="en-US"/>
@@ -29480,7 +29560,7 @@
         </w:rPr>
         <w:t xml:space="preserve"> t2n_plotChannel – Visualize ion channel kinetics</w:t>
       </w:r>
-      <w:bookmarkEnd w:id="147"/>
+      <w:bookmarkEnd w:id="152"/>
     </w:p>
     <w:p>
       <w:pPr>
@@ -29966,16 +30046,16 @@
         </w:rPr>
         <w:tab/>
       </w:r>
-      <w:bookmarkStart w:id="148" w:name="OLE_LINK91"/>
-      <w:bookmarkStart w:id="149" w:name="OLE_LINK92"/>
+      <w:bookmarkStart w:id="153" w:name="OLE_LINK91"/>
+      <w:bookmarkStart w:id="154" w:name="OLE_LINK92"/>
       <w:r>
         <w:rPr>
           <w:lang w:val="en-US"/>
         </w:rPr>
         <w:t>string with more options that can be concatenated:</w:t>
       </w:r>
-      <w:bookmarkEnd w:id="148"/>
-      <w:bookmarkEnd w:id="149"/>
+      <w:bookmarkEnd w:id="153"/>
+      <w:bookmarkEnd w:id="154"/>
     </w:p>
     <w:p>
       <w:pPr>
@@ -30261,7 +30341,7 @@
           <w:lang w:val="en-US"/>
         </w:rPr>
       </w:pPr>
-      <w:bookmarkStart w:id="150" w:name="_Toc495680554"/>
+      <w:bookmarkStart w:id="155" w:name="_Toc495680554"/>
       <w:r>
         <w:rPr>
           <w:lang w:val="en-US"/>
@@ -30287,7 +30367,7 @@
         </w:rPr>
         <w:t xml:space="preserve"> t2n_plotRaster – Generate a spike raster plot</w:t>
       </w:r>
-      <w:bookmarkEnd w:id="150"/>
+      <w:bookmarkEnd w:id="155"/>
     </w:p>
     <w:p>
       <w:pPr>
@@ -30594,7 +30674,7 @@
           <w:lang w:val="en-US"/>
         </w:rPr>
       </w:pPr>
-      <w:bookmarkStart w:id="151" w:name="_Toc495680555"/>
+      <w:bookmarkStart w:id="156" w:name="_Toc495680555"/>
       <w:r>
         <w:rPr>
           <w:lang w:val="en-US"/>
@@ -30619,7 +30699,7 @@
         </w:rPr>
         <w:t xml:space="preserve"> t2n_plotTrees – Visualize morphologies for publication</w:t>
       </w:r>
-      <w:bookmarkEnd w:id="151"/>
+      <w:bookmarkEnd w:id="156"/>
     </w:p>
     <w:p>
       <w:pPr>
@@ -31060,7 +31140,7 @@
           <w:lang w:val="en-US"/>
         </w:rPr>
       </w:pPr>
-      <w:bookmarkStart w:id="152" w:name="_Toc495680556"/>
+      <w:bookmarkStart w:id="157" w:name="_Toc495680556"/>
       <w:r>
         <w:rPr>
           <w:lang w:val="en-US"/>
@@ -31086,7 +31166,7 @@
         </w:rPr>
         <w:t xml:space="preserve"> t2n_pnode – Get all parameters at a specific node</w:t>
       </w:r>
-      <w:bookmarkEnd w:id="152"/>
+      <w:bookmarkEnd w:id="157"/>
     </w:p>
     <w:p>
       <w:pPr>
@@ -31172,8 +31252,8 @@
         </w:rPr>
         <w:t xml:space="preserve"> </w:t>
       </w:r>
-      <w:bookmarkStart w:id="153" w:name="OLE_LINK93"/>
-      <w:bookmarkStart w:id="154" w:name="OLE_LINK103"/>
+      <w:bookmarkStart w:id="158" w:name="OLE_LINK93"/>
+      <w:bookmarkStart w:id="159" w:name="OLE_LINK103"/>
       <w:r>
         <w:rPr>
           <w:lang w:val="en-US"/>
@@ -31202,8 +31282,8 @@
         </w:rPr>
         <w:t>) in NEURON and useful for validation of set parameters.</w:t>
       </w:r>
-      <w:bookmarkEnd w:id="153"/>
-      <w:bookmarkEnd w:id="154"/>
+      <w:bookmarkEnd w:id="158"/>
+      <w:bookmarkEnd w:id="159"/>
     </w:p>
     <w:p>
       <w:pPr>
@@ -31418,7 +31498,7 @@
           <w:lang w:val="en-US"/>
         </w:rPr>
       </w:pPr>
-      <w:bookmarkStart w:id="155" w:name="_Toc495680557"/>
+      <w:bookmarkStart w:id="160" w:name="_Toc495680557"/>
       <w:r>
         <w:rPr>
           <w:lang w:val="en-US"/>
@@ -31444,7 +31524,7 @@
         </w:rPr>
         <w:t xml:space="preserve"> t2n_poissonSpikeGen – Generate Poisson spike trains</w:t>
       </w:r>
-      <w:bookmarkEnd w:id="155"/>
+      <w:bookmarkEnd w:id="160"/>
     </w:p>
     <w:p>
       <w:pPr>
@@ -31511,7 +31591,7 @@
         </w:rPr>
         <w:t>] = t2n_</w:t>
       </w:r>
-      <w:bookmarkStart w:id="156" w:name="OLE_LINK104"/>
+      <w:bookmarkStart w:id="161" w:name="OLE_LINK104"/>
       <w:proofErr w:type="gramStart"/>
       <w:r>
         <w:rPr>
@@ -31521,7 +31601,7 @@
         </w:rPr>
         <w:t>poissonSpikeGen</w:t>
       </w:r>
-      <w:bookmarkEnd w:id="156"/>
+      <w:bookmarkEnd w:id="161"/>
       <w:r>
         <w:rPr>
           <w:i w:val="0"/>
@@ -31943,7 +32023,7 @@
           <w:lang w:val="en-US"/>
         </w:rPr>
       </w:pPr>
-      <w:bookmarkStart w:id="157" w:name="_Toc495680558"/>
+      <w:bookmarkStart w:id="162" w:name="_Toc495680558"/>
       <w:r>
         <w:rPr>
           <w:lang w:val="en-US"/>
@@ -31982,7 +32062,7 @@
         </w:rPr>
         <w:t xml:space="preserve"> (Windows)</w:t>
       </w:r>
-      <w:bookmarkEnd w:id="157"/>
+      <w:bookmarkEnd w:id="162"/>
     </w:p>
     <w:p>
       <w:pPr>
@@ -32305,7 +32385,7 @@
           <w:lang w:val="en-US"/>
         </w:rPr>
       </w:pPr>
-      <w:bookmarkStart w:id="158" w:name="_Toc495680559"/>
+      <w:bookmarkStart w:id="163" w:name="_Toc495680559"/>
       <w:r>
         <w:rPr>
           <w:lang w:val="en-US"/>
@@ -32331,7 +32411,7 @@
         </w:rPr>
         <w:t xml:space="preserve"> t2n_testComp – Generate simple compartment</w:t>
       </w:r>
-      <w:bookmarkEnd w:id="158"/>
+      <w:bookmarkEnd w:id="163"/>
     </w:p>
     <w:p>
       <w:pPr>
@@ -32480,7 +32560,7 @@
           <w:lang w:val="en-US"/>
         </w:rPr>
       </w:pPr>
-      <w:bookmarkStart w:id="159" w:name="_Toc495680560"/>
+      <w:bookmarkStart w:id="164" w:name="_Toc495680560"/>
       <w:r>
         <w:rPr>
           <w:lang w:val="en-US"/>
@@ -32505,7 +32585,7 @@
         </w:rPr>
         <w:t xml:space="preserve"> t2n_writeTrees – Translate morphologies into hoc</w:t>
       </w:r>
-      <w:bookmarkEnd w:id="159"/>
+      <w:bookmarkEnd w:id="164"/>
     </w:p>
     <w:p>
       <w:pPr>
@@ -32894,9 +32974,9 @@
           <w:lang w:val="en-US"/>
         </w:rPr>
       </w:pPr>
-      <w:bookmarkStart w:id="160" w:name="OLE_LINK105"/>
-      <w:bookmarkStart w:id="161" w:name="OLE_LINK106"/>
-      <w:bookmarkStart w:id="162" w:name="OLE_LINK107"/>
+      <w:bookmarkStart w:id="165" w:name="OLE_LINK105"/>
+      <w:bookmarkStart w:id="166" w:name="OLE_LINK106"/>
+      <w:bookmarkStart w:id="167" w:name="OLE_LINK107"/>
       <w:proofErr w:type="spellStart"/>
       <w:proofErr w:type="gramStart"/>
       <w:r>
@@ -33131,14 +33211,14 @@
         <w:tab/>
         <w:t>which is the name of the corresponding hoc file</w:t>
       </w:r>
-      <w:bookmarkEnd w:id="99"/>
-      <w:bookmarkEnd w:id="100"/>
-      <w:bookmarkEnd w:id="160"/>
-      <w:bookmarkEnd w:id="161"/>
-      <w:bookmarkEnd w:id="162"/>
+      <w:bookmarkEnd w:id="105"/>
+      <w:bookmarkEnd w:id="106"/>
+      <w:bookmarkEnd w:id="165"/>
+      <w:bookmarkEnd w:id="166"/>
+      <w:bookmarkEnd w:id="167"/>
     </w:p>
     <w:sectPr>
-      <w:footerReference w:type="default" r:id="rId12"/>
+      <w:footerReference w:type="default" r:id="rId14"/>
       <w:pgSz w:w="11906" w:h="16838"/>
       <w:pgMar w:top="1417" w:right="1417" w:bottom="1134" w:left="1417" w:header="708" w:footer="708" w:gutter="0"/>
       <w:cols w:space="708"/>
@@ -33192,7 +33272,7 @@
         <w:r>
           <w:rPr>
             <w:noProof/>
-            <w:lang w:val="en-US"/>
+            <w:lang w:eastAsia="de-DE"/>
           </w:rPr>
           <mc:AlternateContent>
             <mc:Choice Requires="wps">
@@ -33273,7 +33353,7 @@
                                   <w:noProof/>
                                   <w:color w:val="C0504D" w:themeColor="accent2"/>
                                 </w:rPr>
-                                <w:t>42</w:t>
+                                <w:t>4</w:t>
                               </w:r>
                               <w:r>
                                 <w:rPr>
@@ -33329,7 +33409,7 @@
                             <w:noProof/>
                             <w:color w:val="C0504D" w:themeColor="accent2"/>
                           </w:rPr>
-                          <w:t>42</w:t>
+                          <w:t>4</w:t>
                         </w:r>
                         <w:r>
                           <w:rPr>
@@ -36269,7 +36349,7 @@
 </file>
 
 <file path=customXml/itemProps1.xml><?xml version="1.0" encoding="utf-8"?>
-<ds:datastoreItem xmlns:ds="http://schemas.openxmlformats.org/officeDocument/2006/customXml" ds:itemID="{E3914529-4985-4996-B395-52E64705E836}">
+<ds:datastoreItem xmlns:ds="http://schemas.openxmlformats.org/officeDocument/2006/customXml" ds:itemID="{0F09E228-A33E-4D55-844B-7FBCCA06E7DD}">
   <ds:schemaRefs>
     <ds:schemaRef ds:uri="http://schemas.openxmlformats.org/officeDocument/2006/bibliography"/>
   </ds:schemaRefs>

</xml_diff>

<commit_message>
V150: cleanup and fix bug with wrong nseg calculation and missing range values at dangling section ends. Also addef fixnseg routines to genroutines
</commit_message>
<xml_diff>
--- a/Documentation T2N.docx
+++ b/Documentation T2N.docx
@@ -5609,7 +5609,27 @@
         <w:rPr>
           <w:lang w:val="en-US"/>
         </w:rPr>
-        <w:t xml:space="preserve"> rule to define nseg, or it can be ‘</w:t>
+        <w:t xml:space="preserve"> rule to define </w:t>
+      </w:r>
+      <w:proofErr w:type="spellStart"/>
+      <w:r>
+        <w:rPr>
+          <w:lang w:val="en-US"/>
+        </w:rPr>
+        <w:t>nseg</w:t>
+      </w:r>
+      <w:proofErr w:type="spellEnd"/>
+      <w:r>
+        <w:rPr>
+          <w:lang w:val="en-US"/>
+        </w:rPr>
+        <w:t xml:space="preserve"> (caution with Ra/cm ranged values then! See ranged variable feature)</w:t>
+      </w:r>
+      <w:r>
+        <w:rPr>
+          <w:lang w:val="en-US"/>
+        </w:rPr>
+        <w:t>, or it can be ‘</w:t>
       </w:r>
       <w:proofErr w:type="spellStart"/>
       <w:r>
@@ -7269,7 +7289,21 @@
         <w:rPr>
           <w:lang w:val="en-US"/>
         </w:rPr>
-        <w:t xml:space="preserve"> and do a prerun (see </w:t>
+        <w:t xml:space="preserve"> and do a </w:t>
+      </w:r>
+      <w:proofErr w:type="spellStart"/>
+      <w:r>
+        <w:rPr>
+          <w:lang w:val="en-US"/>
+        </w:rPr>
+        <w:t>prerun</w:t>
+      </w:r>
+      <w:proofErr w:type="spellEnd"/>
+      <w:r>
+        <w:rPr>
+          <w:lang w:val="en-US"/>
+        </w:rPr>
+        <w:t xml:space="preserve"> (see </w:t>
       </w:r>
       <w:proofErr w:type="spellStart"/>
       <w:r>
@@ -7325,7 +7359,15 @@
         <w:rPr>
           <w:lang w:val="en-US"/>
         </w:rPr>
-        <w:t xml:space="preserve">Distributed mechanisms normally contain range variables that may be different in different NEURON regions or even in different NEURON sections and segments. </w:t>
+        <w:t>Distributed mechanisms normally contain range variables that may be d</w:t>
+      </w:r>
+      <w:bookmarkStart w:id="48" w:name="_GoBack"/>
+      <w:bookmarkEnd w:id="48"/>
+      <w:r>
+        <w:rPr>
+          <w:lang w:val="en-US"/>
+        </w:rPr>
+        <w:t xml:space="preserve">ifferent in different NEURON regions or even in different NEURON sections and segments. </w:t>
       </w:r>
       <w:r>
         <w:rPr>
@@ -7859,13 +7901,102 @@
         <w:rPr>
           <w:lang w:val="en-US"/>
         </w:rPr>
+        <w:t>CAUTION#</w:t>
+      </w:r>
+      <w:r>
+        <w:rPr>
+          <w:lang w:val="en-US"/>
+        </w:rPr>
+        <w:t>1</w:t>
+      </w:r>
+      <w:r>
+        <w:rPr>
+          <w:lang w:val="en-US"/>
+        </w:rPr>
+        <w:t>:</w:t>
+      </w:r>
+      <w:r>
+        <w:rPr>
+          <w:lang w:val="en-US"/>
+        </w:rPr>
+        <w:t xml:space="preserve"> It is really a bad idea to set Ra or cm values with the ranged variable when </w:t>
+      </w:r>
+      <w:proofErr w:type="spellStart"/>
+      <w:r>
+        <w:rPr>
+          <w:lang w:val="en-US"/>
+        </w:rPr>
+        <w:t>dlambda</w:t>
+      </w:r>
+      <w:proofErr w:type="spellEnd"/>
+      <w:r>
+        <w:rPr>
+          <w:lang w:val="en-US"/>
+        </w:rPr>
+        <w:t xml:space="preserve"> rule for </w:t>
+      </w:r>
+      <w:proofErr w:type="spellStart"/>
+      <w:r>
+        <w:rPr>
+          <w:lang w:val="en-US"/>
+        </w:rPr>
+        <w:t>nseg</w:t>
+      </w:r>
+      <w:proofErr w:type="spellEnd"/>
+      <w:r>
+        <w:rPr>
+          <w:lang w:val="en-US"/>
+        </w:rPr>
+        <w:t xml:space="preserve"> calculation should be applied, because ranged values can only be set AFTER the </w:t>
+      </w:r>
+      <w:proofErr w:type="spellStart"/>
+      <w:r>
+        <w:rPr>
+          <w:lang w:val="en-US"/>
+        </w:rPr>
+        <w:t>dlambda</w:t>
+      </w:r>
+      <w:proofErr w:type="spellEnd"/>
+      <w:r>
+        <w:rPr>
+          <w:lang w:val="en-US"/>
+        </w:rPr>
+        <w:t xml:space="preserve"> </w:t>
+      </w:r>
+      <w:r>
+        <w:rPr>
+          <w:lang w:val="en-US"/>
+        </w:rPr>
+        <w:t xml:space="preserve">was executed but then wrong Ra/cm values had been assumed during calculation. </w:t>
+      </w:r>
+    </w:p>
+    <w:p>
+      <w:pPr>
+        <w:tabs>
+          <w:tab w:val="left" w:pos="2127"/>
+        </w:tabs>
+        <w:ind w:left="2124"/>
+        <w:rPr>
+          <w:lang w:val="en-US"/>
+        </w:rPr>
+      </w:pPr>
+      <w:r>
+        <w:rPr>
+          <w:lang w:val="en-US"/>
+        </w:rPr>
         <w:t>CAUTION</w:t>
       </w:r>
       <w:r>
         <w:rPr>
           <w:lang w:val="en-US"/>
         </w:rPr>
-        <w:t>#1</w:t>
+        <w:t>#</w:t>
+      </w:r>
+      <w:r>
+        <w:rPr>
+          <w:lang w:val="en-US"/>
+        </w:rPr>
+        <w:t>2</w:t>
       </w:r>
       <w:r>
         <w:rPr>
@@ -7879,12 +8010,14 @@
         </w:rPr>
         <w:t>“</w:t>
       </w:r>
+      <w:proofErr w:type="spellStart"/>
       <w:r>
         <w:rPr>
           <w:lang w:val="en-US"/>
         </w:rPr>
         <w:t>nseg</w:t>
       </w:r>
+      <w:proofErr w:type="spellEnd"/>
       <w:r>
         <w:rPr>
           <w:lang w:val="en-US"/>
@@ -8042,7 +8175,13 @@
         <w:rPr>
           <w:lang w:val="en-US"/>
         </w:rPr>
-        <w:t xml:space="preserve">2: If </w:t>
+        <w:t>3</w:t>
+      </w:r>
+      <w:r>
+        <w:rPr>
+          <w:lang w:val="en-US"/>
+        </w:rPr>
+        <w:t xml:space="preserve">: If </w:t>
       </w:r>
       <w:r>
         <w:rPr>
@@ -8174,7 +8313,14 @@
         <w:rPr>
           <w:lang w:val="en-US"/>
         </w:rPr>
-        <w:t xml:space="preserve"> specification for a region (see above) or resample the tree to a smaller internode distance to avoid segments with no </w:t>
+        <w:t xml:space="preserve"> specification for a region (see above) or resample the tree to a smaller </w:t>
+      </w:r>
+      <w:r>
+        <w:rPr>
+          <w:lang w:val="en-US"/>
+        </w:rPr>
+        <w:lastRenderedPageBreak/>
+        <w:t xml:space="preserve">internode distance to avoid segments with no </w:t>
       </w:r>
       <w:r>
         <w:rPr>
@@ -8227,7 +8373,7 @@
         <w:rPr>
           <w:lang w:val="en-US"/>
         </w:rPr>
-        <w:t>3</w:t>
+        <w:t>4</w:t>
       </w:r>
       <w:r>
         <w:rPr>
@@ -8300,6 +8446,22 @@
           <w:lang w:val="en-US"/>
         </w:rPr>
         <w:t>…</w:t>
+      </w:r>
+    </w:p>
+    <w:p>
+      <w:pPr>
+        <w:spacing w:line="276" w:lineRule="auto"/>
+        <w:rPr>
+          <w:rStyle w:val="IntenseEmphasis"/>
+          <w:lang w:val="en-US"/>
+        </w:rPr>
+      </w:pPr>
+      <w:r>
+        <w:rPr>
+          <w:rStyle w:val="IntenseEmphasis"/>
+          <w:lang w:val="en-US"/>
+        </w:rPr>
+        <w:br w:type="page"/>
       </w:r>
     </w:p>
     <w:p>
@@ -8326,14 +8488,22 @@
         </w:rPr>
         <w:tab/>
       </w:r>
-      <w:bookmarkStart w:id="48" w:name="OLE_LINK50"/>
-      <w:bookmarkStart w:id="49" w:name="OLE_LINK51"/>
-      <w:bookmarkStart w:id="50" w:name="OLE_LINK52"/>
-      <w:r>
-        <w:rPr>
-          <w:lang w:val="en-US"/>
-        </w:rPr>
-        <w:t>This field is used to define all NEURON P</w:t>
+      <w:bookmarkStart w:id="49" w:name="OLE_LINK50"/>
+      <w:bookmarkStart w:id="50" w:name="OLE_LINK51"/>
+      <w:bookmarkStart w:id="51" w:name="OLE_LINK52"/>
+      <w:proofErr w:type="gramStart"/>
+      <w:r>
+        <w:rPr>
+          <w:lang w:val="en-US"/>
+        </w:rPr>
+        <w:t>This</w:t>
+      </w:r>
+      <w:proofErr w:type="gramEnd"/>
+      <w:r>
+        <w:rPr>
+          <w:lang w:val="en-US"/>
+        </w:rPr>
+        <w:t xml:space="preserve"> field is used to define all NEURON P</w:t>
       </w:r>
       <w:r>
         <w:rPr>
@@ -8359,8 +8529,8 @@
         </w:rPr>
         <w:t xml:space="preserve">Again, </w:t>
       </w:r>
-      <w:bookmarkStart w:id="51" w:name="OLE_LINK108"/>
-      <w:bookmarkStart w:id="52" w:name="OLE_LINK109"/>
+      <w:bookmarkStart w:id="52" w:name="OLE_LINK108"/>
+      <w:bookmarkStart w:id="53" w:name="OLE_LINK109"/>
       <w:r>
         <w:rPr>
           <w:lang w:val="en-US"/>
@@ -8423,17 +8593,17 @@
         </w:rPr>
         <w:t xml:space="preserve">. </w:t>
       </w:r>
-      <w:bookmarkEnd w:id="51"/>
       <w:bookmarkEnd w:id="52"/>
+      <w:bookmarkEnd w:id="53"/>
       <w:r>
         <w:rPr>
           <w:lang w:val="en-US"/>
         </w:rPr>
         <w:t xml:space="preserve">Each cell entry is a Matlab structure containing </w:t>
       </w:r>
-      <w:bookmarkEnd w:id="48"/>
       <w:bookmarkEnd w:id="49"/>
       <w:bookmarkEnd w:id="50"/>
+      <w:bookmarkEnd w:id="51"/>
     </w:p>
     <w:p>
       <w:pPr>
@@ -8651,8 +8821,8 @@
         </w:rPr>
         <w:t>Examples</w:t>
       </w:r>
-      <w:bookmarkStart w:id="53" w:name="OLE_LINK7"/>
-      <w:bookmarkStart w:id="54" w:name="OLE_LINK8"/>
+      <w:bookmarkStart w:id="54" w:name="OLE_LINK7"/>
+      <w:bookmarkStart w:id="55" w:name="OLE_LINK8"/>
     </w:p>
     <w:p>
       <w:pPr>
@@ -8804,8 +8974,8 @@
         <w:t>;</w:t>
       </w:r>
     </w:p>
-    <w:bookmarkEnd w:id="53"/>
     <w:bookmarkEnd w:id="54"/>
+    <w:bookmarkEnd w:id="55"/>
     <w:p>
       <w:pPr>
         <w:tabs>
@@ -9663,12 +9833,12 @@
         </w:rPr>
         <w:tab/>
       </w:r>
-      <w:bookmarkStart w:id="55" w:name="OLE_LINK47"/>
-      <w:bookmarkStart w:id="56" w:name="OLE_LINK48"/>
-      <w:bookmarkStart w:id="57" w:name="OLE_LINK49"/>
-      <w:bookmarkStart w:id="58" w:name="OLE_LINK1"/>
-      <w:bookmarkStart w:id="59" w:name="OLE_LINK2"/>
-      <w:bookmarkStart w:id="60" w:name="OLE_LINK3"/>
+      <w:bookmarkStart w:id="56" w:name="OLE_LINK47"/>
+      <w:bookmarkStart w:id="57" w:name="OLE_LINK48"/>
+      <w:bookmarkStart w:id="58" w:name="OLE_LINK49"/>
+      <w:bookmarkStart w:id="59" w:name="OLE_LINK1"/>
+      <w:bookmarkStart w:id="60" w:name="OLE_LINK2"/>
+      <w:bookmarkStart w:id="61" w:name="OLE_LINK3"/>
       <w:r>
         <w:rPr>
           <w:lang w:val="en-US"/>
@@ -9681,18 +9851,18 @@
         </w:rPr>
         <w:t xml:space="preserve">define </w:t>
       </w:r>
-      <w:bookmarkEnd w:id="55"/>
       <w:bookmarkEnd w:id="56"/>
       <w:bookmarkEnd w:id="57"/>
+      <w:bookmarkEnd w:id="58"/>
       <w:r>
         <w:rPr>
           <w:lang w:val="en-US"/>
         </w:rPr>
         <w:t>connections</w:t>
       </w:r>
-      <w:bookmarkEnd w:id="58"/>
       <w:bookmarkEnd w:id="59"/>
       <w:bookmarkEnd w:id="60"/>
+      <w:bookmarkEnd w:id="61"/>
       <w:r>
         <w:rPr>
           <w:lang w:val="en-US"/>
@@ -9807,8 +9977,8 @@
           <w:lang w:val="en-US"/>
         </w:rPr>
       </w:pPr>
-      <w:bookmarkStart w:id="61" w:name="OLE_LINK9"/>
-      <w:bookmarkStart w:id="62" w:name="OLE_LINK17"/>
+      <w:bookmarkStart w:id="62" w:name="OLE_LINK9"/>
+      <w:bookmarkStart w:id="63" w:name="OLE_LINK17"/>
       <w:r>
         <w:rPr>
           <w:lang w:val="en-US"/>
@@ -9842,8 +10012,8 @@
           <w:lang w:val="en-US"/>
         </w:rPr>
       </w:pPr>
-      <w:bookmarkStart w:id="63" w:name="OLE_LINK45"/>
-      <w:bookmarkStart w:id="64" w:name="OLE_LINK46"/>
+      <w:bookmarkStart w:id="64" w:name="OLE_LINK45"/>
+      <w:bookmarkStart w:id="65" w:name="OLE_LINK46"/>
       <w:r>
         <w:rPr>
           <w:lang w:val="en-US"/>
@@ -9871,10 +10041,10 @@
           <w:lang w:val="en-US"/>
         </w:rPr>
       </w:pPr>
-      <w:bookmarkStart w:id="65" w:name="OLE_LINK43"/>
-      <w:bookmarkStart w:id="66" w:name="OLE_LINK44"/>
-      <w:bookmarkEnd w:id="63"/>
+      <w:bookmarkStart w:id="66" w:name="OLE_LINK43"/>
+      <w:bookmarkStart w:id="67" w:name="OLE_LINK44"/>
       <w:bookmarkEnd w:id="64"/>
+      <w:bookmarkEnd w:id="65"/>
       <w:r>
         <w:rPr>
           <w:lang w:val="en-US"/>
@@ -9894,8 +10064,8 @@
         <w:t xml:space="preserve"> (can be omitted for an artificial cell)</w:t>
       </w:r>
     </w:p>
-    <w:bookmarkEnd w:id="65"/>
     <w:bookmarkEnd w:id="66"/>
+    <w:bookmarkEnd w:id="67"/>
     <w:p>
       <w:pPr>
         <w:pStyle w:val="ListParagraph"/>
@@ -9989,9 +10159,9 @@
           <w:lang w:val="en-US"/>
         </w:rPr>
       </w:pPr>
-      <w:bookmarkStart w:id="67" w:name="OLE_LINK40"/>
-      <w:bookmarkStart w:id="68" w:name="OLE_LINK41"/>
-      <w:bookmarkStart w:id="69" w:name="OLE_LINK42"/>
+      <w:bookmarkStart w:id="68" w:name="OLE_LINK40"/>
+      <w:bookmarkStart w:id="69" w:name="OLE_LINK41"/>
+      <w:bookmarkStart w:id="70" w:name="OLE_LINK42"/>
       <w:r>
         <w:rPr>
           <w:lang w:val="en-US"/>
@@ -10052,12 +10222,12 @@
         </w:rPr>
         <w:t xml:space="preserve">. </w:t>
       </w:r>
-      <w:bookmarkEnd w:id="67"/>
       <w:bookmarkEnd w:id="68"/>
       <w:bookmarkEnd w:id="69"/>
-    </w:p>
-    <w:bookmarkEnd w:id="61"/>
+      <w:bookmarkEnd w:id="70"/>
+    </w:p>
     <w:bookmarkEnd w:id="62"/>
+    <w:bookmarkEnd w:id="63"/>
     <w:p>
       <w:pPr>
         <w:tabs>
@@ -10359,8 +10529,8 @@
           <w:lang w:val="en-US"/>
         </w:rPr>
       </w:pPr>
-      <w:bookmarkStart w:id="70" w:name="OLE_LINK18"/>
-      <w:bookmarkStart w:id="71" w:name="OLE_LINK19"/>
+      <w:bookmarkStart w:id="71" w:name="OLE_LINK18"/>
+      <w:bookmarkStart w:id="72" w:name="OLE_LINK19"/>
       <w:proofErr w:type="spellStart"/>
       <w:r>
         <w:rPr>
@@ -10441,8 +10611,8 @@
         <w:t>;</w:t>
       </w:r>
     </w:p>
-    <w:bookmarkEnd w:id="70"/>
     <w:bookmarkEnd w:id="71"/>
+    <w:bookmarkEnd w:id="72"/>
     <w:p>
       <w:pPr>
         <w:tabs>
@@ -10715,8 +10885,8 @@
           <w:lang w:val="en-US"/>
         </w:rPr>
       </w:pPr>
-      <w:bookmarkStart w:id="72" w:name="OLE_LINK121"/>
-      <w:bookmarkStart w:id="73" w:name="OLE_LINK122"/>
+      <w:bookmarkStart w:id="73" w:name="OLE_LINK121"/>
+      <w:bookmarkStart w:id="74" w:name="OLE_LINK122"/>
       <w:r>
         <w:rPr>
           <w:rStyle w:val="IntenseEmphasis"/>
@@ -10725,39 +10895,39 @@
         <w:lastRenderedPageBreak/>
         <w:t>record</w:t>
       </w:r>
-      <w:bookmarkEnd w:id="72"/>
       <w:bookmarkEnd w:id="73"/>
-      <w:r>
-        <w:rPr>
-          <w:lang w:val="en-US"/>
-        </w:rPr>
-        <w:tab/>
-      </w:r>
-      <w:bookmarkStart w:id="74" w:name="OLE_LINK53"/>
-      <w:bookmarkStart w:id="75" w:name="OLE_LINK54"/>
-      <w:bookmarkStart w:id="76" w:name="OLE_LINK55"/>
-      <w:bookmarkStart w:id="77" w:name="OLE_LINK123"/>
-      <w:bookmarkStart w:id="78" w:name="OLE_LINK4"/>
-      <w:bookmarkStart w:id="79" w:name="OLE_LINK5"/>
-      <w:bookmarkStart w:id="80" w:name="OLE_LINK6"/>
+      <w:bookmarkEnd w:id="74"/>
+      <w:r>
+        <w:rPr>
+          <w:lang w:val="en-US"/>
+        </w:rPr>
+        <w:tab/>
+      </w:r>
+      <w:bookmarkStart w:id="75" w:name="OLE_LINK53"/>
+      <w:bookmarkStart w:id="76" w:name="OLE_LINK54"/>
+      <w:bookmarkStart w:id="77" w:name="OLE_LINK55"/>
+      <w:bookmarkStart w:id="78" w:name="OLE_LINK123"/>
+      <w:bookmarkStart w:id="79" w:name="OLE_LINK4"/>
+      <w:bookmarkStart w:id="80" w:name="OLE_LINK5"/>
+      <w:bookmarkStart w:id="81" w:name="OLE_LINK6"/>
       <w:r>
         <w:rPr>
           <w:lang w:val="en-US"/>
         </w:rPr>
         <w:t xml:space="preserve">This field is used to define </w:t>
       </w:r>
-      <w:bookmarkEnd w:id="74"/>
       <w:bookmarkEnd w:id="75"/>
       <w:bookmarkEnd w:id="76"/>
+      <w:bookmarkEnd w:id="77"/>
       <w:r>
         <w:rPr>
           <w:lang w:val="en-US"/>
         </w:rPr>
         <w:t>all parameters that should be recorded and returned by T2N</w:t>
       </w:r>
-      <w:bookmarkStart w:id="81" w:name="OLE_LINK56"/>
-      <w:bookmarkStart w:id="82" w:name="OLE_LINK57"/>
-      <w:bookmarkStart w:id="83" w:name="OLE_LINK58"/>
+      <w:bookmarkStart w:id="82" w:name="OLE_LINK56"/>
+      <w:bookmarkStart w:id="83" w:name="OLE_LINK57"/>
+      <w:bookmarkStart w:id="84" w:name="OLE_LINK58"/>
       <w:r>
         <w:rPr>
           <w:lang w:val="en-US"/>
@@ -10832,13 +11002,13 @@
           <w:lang w:val="en-US"/>
         </w:rPr>
       </w:pPr>
-      <w:bookmarkStart w:id="84" w:name="OLE_LINK59"/>
-      <w:bookmarkStart w:id="85" w:name="OLE_LINK60"/>
-      <w:bookmarkStart w:id="86" w:name="OLE_LINK70"/>
-      <w:bookmarkEnd w:id="77"/>
-      <w:bookmarkEnd w:id="81"/>
+      <w:bookmarkStart w:id="85" w:name="OLE_LINK59"/>
+      <w:bookmarkStart w:id="86" w:name="OLE_LINK60"/>
+      <w:bookmarkStart w:id="87" w:name="OLE_LINK70"/>
+      <w:bookmarkEnd w:id="78"/>
       <w:bookmarkEnd w:id="82"/>
       <w:bookmarkEnd w:id="83"/>
+      <w:bookmarkEnd w:id="84"/>
       <w:r>
         <w:rPr>
           <w:lang w:val="en-US"/>
@@ -10915,12 +11085,12 @@
         <w:t xml:space="preserve"> level</w:t>
       </w:r>
     </w:p>
-    <w:bookmarkEnd w:id="78"/>
     <w:bookmarkEnd w:id="79"/>
     <w:bookmarkEnd w:id="80"/>
-    <w:bookmarkEnd w:id="84"/>
+    <w:bookmarkEnd w:id="81"/>
     <w:bookmarkEnd w:id="85"/>
     <w:bookmarkEnd w:id="86"/>
+    <w:bookmarkEnd w:id="87"/>
     <w:p>
       <w:pPr>
         <w:pStyle w:val="ListParagraph"/>
@@ -11233,8 +11403,8 @@
           <w:lang w:val="en-US"/>
         </w:rPr>
       </w:pPr>
-      <w:bookmarkStart w:id="87" w:name="OLE_LINK114"/>
-      <w:bookmarkStart w:id="88" w:name="OLE_LINK115"/>
+      <w:bookmarkStart w:id="88" w:name="OLE_LINK114"/>
+      <w:bookmarkStart w:id="89" w:name="OLE_LINK115"/>
       <w:proofErr w:type="spellStart"/>
       <w:r>
         <w:rPr>
@@ -11303,8 +11473,8 @@
         <w:t xml:space="preserve"> the voltage of cell 1 (a real morphology) at node 1</w:t>
       </w:r>
     </w:p>
-    <w:bookmarkEnd w:id="87"/>
     <w:bookmarkEnd w:id="88"/>
+    <w:bookmarkEnd w:id="89"/>
     <w:p>
       <w:pPr>
         <w:pStyle w:val="Quote"/>
@@ -11471,7 +11641,7 @@
           <w:lang w:val="en-US"/>
         </w:rPr>
       </w:pPr>
-      <w:bookmarkStart w:id="89" w:name="OLE_LINK117"/>
+      <w:bookmarkStart w:id="90" w:name="OLE_LINK117"/>
       <w:proofErr w:type="spellStart"/>
       <w:r>
         <w:rPr>
@@ -11563,8 +11733,8 @@
           <w:lang w:val="en-US"/>
         </w:rPr>
       </w:pPr>
-      <w:bookmarkStart w:id="90" w:name="OLE_LINK116"/>
-      <w:bookmarkEnd w:id="89"/>
+      <w:bookmarkStart w:id="91" w:name="OLE_LINK116"/>
+      <w:bookmarkEnd w:id="90"/>
       <w:proofErr w:type="spellStart"/>
       <w:proofErr w:type="gramStart"/>
       <w:r>
@@ -11692,7 +11862,7 @@
         <w:t xml:space="preserve"> only the values at a 3 ms interval.</w:t>
       </w:r>
     </w:p>
-    <w:bookmarkEnd w:id="90"/>
+    <w:bookmarkEnd w:id="91"/>
     <w:p>
       <w:pPr>
         <w:pStyle w:val="Quote"/>
@@ -11788,9 +11958,9 @@
         </w:rPr>
         <w:t xml:space="preserve"> </w:t>
       </w:r>
-      <w:bookmarkStart w:id="91" w:name="OLE_LINK118"/>
-      <w:bookmarkStart w:id="92" w:name="OLE_LINK119"/>
-      <w:bookmarkStart w:id="93" w:name="OLE_LINK120"/>
+      <w:bookmarkStart w:id="92" w:name="OLE_LINK118"/>
+      <w:bookmarkStart w:id="93" w:name="OLE_LINK119"/>
+      <w:bookmarkStart w:id="94" w:name="OLE_LINK120"/>
       <w:proofErr w:type="spellStart"/>
       <w:r>
         <w:rPr>
@@ -11807,9 +11977,9 @@
         </w:rPr>
         <w:t xml:space="preserve"> = { [0 5 20 100], 1:100 };</w:t>
       </w:r>
-      <w:bookmarkEnd w:id="91"/>
       <w:bookmarkEnd w:id="92"/>
       <w:bookmarkEnd w:id="93"/>
+      <w:bookmarkEnd w:id="94"/>
     </w:p>
     <w:p>
       <w:pPr>
@@ -11922,14 +12092,14 @@
         <w:rPr>
           <w:lang w:val="en-US"/>
         </w:rPr>
-        <w:t xml:space="preserve"> [1:10] for ‘node’ or {‘</w:t>
-      </w:r>
-      <w:proofErr w:type="spellStart"/>
-      <w:r>
-        <w:rPr>
-          <w:lang w:val="en-US"/>
-        </w:rPr>
-        <w:t>v’,’i</w:t>
+        <w:t xml:space="preserve"> [1:10] for ‘node’ or {‘v’,’</w:t>
+      </w:r>
+      <w:proofErr w:type="spellStart"/>
+      <w:r>
+        <w:rPr>
+          <w:lang w:val="en-US"/>
+        </w:rPr>
+        <w:t>i</w:t>
       </w:r>
       <w:proofErr w:type="spellEnd"/>
       <w:r>
@@ -12131,6 +12301,7 @@
           <w:b/>
           <w:bCs/>
           <w:iCs/>
+          <w:lang w:val="en-US"/>
         </w:rPr>
         <w:t>Caution:</w:t>
       </w:r>
@@ -12138,6 +12309,7 @@
         <w:rPr>
           <w:bCs/>
           <w:iCs/>
+          <w:lang w:val="en-US"/>
         </w:rPr>
         <w:t xml:space="preserve"> For these resampled recordings, the time vector </w:t>
       </w:r>
@@ -12154,31 +12326,24 @@
         <w:rPr>
           <w:bCs/>
           <w:iCs/>
-        </w:rPr>
-        <w:t xml:space="preserve"> in the output structure is not valid</w:t>
-      </w:r>
-      <w:bookmarkStart w:id="94" w:name="_GoBack"/>
-      <w:bookmarkEnd w:id="94"/>
+          <w:lang w:val="en-US"/>
+        </w:rPr>
+        <w:t xml:space="preserve"> in the output structure is not valid, of course. Use the time vectors you defined in </w:t>
+      </w:r>
+      <w:proofErr w:type="spellStart"/>
+      <w:r>
+        <w:rPr>
+          <w:rStyle w:val="IntenseEmphasis"/>
+          <w:lang w:val="en-US"/>
+        </w:rPr>
+        <w:t>neuron.tvecs</w:t>
+      </w:r>
+      <w:proofErr w:type="spellEnd"/>
       <w:r>
         <w:rPr>
           <w:bCs/>
           <w:iCs/>
-        </w:rPr>
-        <w:t xml:space="preserve">, of course. Use the time vectors you defined in </w:t>
-      </w:r>
-      <w:proofErr w:type="spellStart"/>
-      <w:r>
-        <w:rPr>
-          <w:rStyle w:val="IntenseEmphasis"/>
-          <w:lang w:val="en-US"/>
-        </w:rPr>
-        <w:t>neuron.tvecs</w:t>
-      </w:r>
-      <w:proofErr w:type="spellEnd"/>
-      <w:r>
-        <w:rPr>
-          <w:bCs/>
-          <w:iCs/>
+          <w:lang w:val="en-US"/>
         </w:rPr>
         <w:t xml:space="preserve"> for plots and analyses.</w:t>
       </w:r>
@@ -13350,14 +13515,14 @@
         <w:rPr>
           <w:lang w:val="en-US"/>
         </w:rPr>
-        <w:t xml:space="preserve"> [1:10] for ‘node’ or {‘</w:t>
-      </w:r>
-      <w:proofErr w:type="spellStart"/>
-      <w:r>
-        <w:rPr>
-          <w:lang w:val="en-US"/>
-        </w:rPr>
-        <w:t>v’,’i</w:t>
+        <w:t xml:space="preserve"> [1:10] for ‘node’ or {‘v’,’</w:t>
+      </w:r>
+      <w:proofErr w:type="spellStart"/>
+      <w:r>
+        <w:rPr>
+          <w:lang w:val="en-US"/>
+        </w:rPr>
+        <w:t>i</w:t>
       </w:r>
       <w:proofErr w:type="spellEnd"/>
       <w:r>
@@ -14749,11 +14914,19 @@
         </w:rPr>
         <w:t xml:space="preserve">provided to t2n in a </w:t>
       </w:r>
-      <w:r>
-        <w:rPr>
-          <w:lang w:val="en-US"/>
-        </w:rPr>
-        <w:t xml:space="preserve">Matlab </w:t>
+      <w:proofErr w:type="spellStart"/>
+      <w:r>
+        <w:rPr>
+          <w:lang w:val="en-US"/>
+        </w:rPr>
+        <w:t>Matlab</w:t>
+      </w:r>
+      <w:proofErr w:type="spellEnd"/>
+      <w:r>
+        <w:rPr>
+          <w:lang w:val="en-US"/>
+        </w:rPr>
+        <w:t xml:space="preserve"> </w:t>
       </w:r>
       <w:proofErr w:type="spellStart"/>
       <w:r>
@@ -17969,7 +18142,25 @@
           <w:iCs w:val="0"/>
           <w:lang w:val="en-US"/>
         </w:rPr>
-        <w:t>, ostruct)</w:t>
+        <w:t xml:space="preserve">, </w:t>
+      </w:r>
+      <w:proofErr w:type="spellStart"/>
+      <w:r>
+        <w:rPr>
+          <w:i w:val="0"/>
+          <w:iCs w:val="0"/>
+          <w:lang w:val="en-US"/>
+        </w:rPr>
+        <w:t>ostruct</w:t>
+      </w:r>
+      <w:proofErr w:type="spellEnd"/>
+      <w:r>
+        <w:rPr>
+          <w:i w:val="0"/>
+          <w:iCs w:val="0"/>
+          <w:lang w:val="en-US"/>
+        </w:rPr>
+        <w:t>)</w:t>
       </w:r>
     </w:p>
     <w:p>
@@ -19577,7 +19768,21 @@
         <w:rPr>
           <w:lang w:val="en-US"/>
         </w:rPr>
-        <w:t>(optional) time [ms] after which simulation stops (default five</w:t>
+        <w:t>(optional) time [</w:t>
+      </w:r>
+      <w:proofErr w:type="spellStart"/>
+      <w:r>
+        <w:rPr>
+          <w:lang w:val="en-US"/>
+        </w:rPr>
+        <w:t>ms</w:t>
+      </w:r>
+      <w:proofErr w:type="spellEnd"/>
+      <w:r>
+        <w:rPr>
+          <w:lang w:val="en-US"/>
+        </w:rPr>
+        <w:t>] after which simulation stops (default five</w:t>
       </w:r>
     </w:p>
     <w:p>
@@ -19779,7 +19984,25 @@
           <w:iCs w:val="0"/>
           <w:lang w:val="en-US"/>
         </w:rPr>
-        <w:t xml:space="preserve">, neuron, ostruct, </w:t>
+        <w:t xml:space="preserve">, neuron, </w:t>
+      </w:r>
+      <w:proofErr w:type="spellStart"/>
+      <w:r>
+        <w:rPr>
+          <w:i w:val="0"/>
+          <w:iCs w:val="0"/>
+          <w:lang w:val="en-US"/>
+        </w:rPr>
+        <w:t>ostruct</w:t>
+      </w:r>
+      <w:proofErr w:type="spellEnd"/>
+      <w:r>
+        <w:rPr>
+          <w:i w:val="0"/>
+          <w:iCs w:val="0"/>
+          <w:lang w:val="en-US"/>
+        </w:rPr>
+        <w:t xml:space="preserve">, </w:t>
       </w:r>
       <w:proofErr w:type="spellStart"/>
       <w:r>
@@ -20416,13 +20639,23 @@
         </w:rPr>
         <w:t xml:space="preserve"> </w:t>
       </w:r>
-      <w:r>
-        <w:rPr>
-          <w:i w:val="0"/>
-          <w:iCs w:val="0"/>
-          <w:lang w:val="en-US"/>
-        </w:rPr>
-        <w:t>ostruct)</w:t>
+      <w:proofErr w:type="spellStart"/>
+      <w:r>
+        <w:rPr>
+          <w:i w:val="0"/>
+          <w:iCs w:val="0"/>
+          <w:lang w:val="en-US"/>
+        </w:rPr>
+        <w:t>ostruct</w:t>
+      </w:r>
+      <w:proofErr w:type="spellEnd"/>
+      <w:r>
+        <w:rPr>
+          <w:i w:val="0"/>
+          <w:iCs w:val="0"/>
+          <w:lang w:val="en-US"/>
+        </w:rPr>
+        <w:t>)</w:t>
       </w:r>
     </w:p>
     <w:p>
@@ -20859,7 +21092,25 @@
           <w:iCs w:val="0"/>
           <w:lang w:val="en-US"/>
         </w:rPr>
-        <w:t xml:space="preserve">[Rin, tau, cap, </w:t>
+        <w:t>[</w:t>
+      </w:r>
+      <w:proofErr w:type="spellStart"/>
+      <w:r>
+        <w:rPr>
+          <w:i w:val="0"/>
+          <w:iCs w:val="0"/>
+          <w:lang w:val="en-US"/>
+        </w:rPr>
+        <w:t>Rin</w:t>
+      </w:r>
+      <w:proofErr w:type="spellEnd"/>
+      <w:r>
+        <w:rPr>
+          <w:i w:val="0"/>
+          <w:iCs w:val="0"/>
+          <w:lang w:val="en-US"/>
+        </w:rPr>
+        <w:t xml:space="preserve">, tau, cap, </w:t>
       </w:r>
       <w:proofErr w:type="spellStart"/>
       <w:r>
@@ -20929,13 +21180,23 @@
         </w:rPr>
         <w:t xml:space="preserve"> </w:t>
       </w:r>
-      <w:r>
-        <w:rPr>
-          <w:i w:val="0"/>
-          <w:iCs w:val="0"/>
-          <w:lang w:val="en-US"/>
-        </w:rPr>
-        <w:t>ostruct)</w:t>
+      <w:proofErr w:type="spellStart"/>
+      <w:r>
+        <w:rPr>
+          <w:i w:val="0"/>
+          <w:iCs w:val="0"/>
+          <w:lang w:val="en-US"/>
+        </w:rPr>
+        <w:t>ostruct</w:t>
+      </w:r>
+      <w:proofErr w:type="spellEnd"/>
+      <w:r>
+        <w:rPr>
+          <w:i w:val="0"/>
+          <w:iCs w:val="0"/>
+          <w:lang w:val="en-US"/>
+        </w:rPr>
+        <w:t>)</w:t>
       </w:r>
     </w:p>
     <w:p>
@@ -21694,7 +21955,25 @@
           <w:iCs w:val="0"/>
           <w:lang w:val="en-US"/>
         </w:rPr>
-        <w:t xml:space="preserve">, neuron, ostruct, </w:t>
+        <w:t xml:space="preserve">, neuron, </w:t>
+      </w:r>
+      <w:proofErr w:type="spellStart"/>
+      <w:r>
+        <w:rPr>
+          <w:i w:val="0"/>
+          <w:iCs w:val="0"/>
+          <w:lang w:val="en-US"/>
+        </w:rPr>
+        <w:t>ostruct</w:t>
+      </w:r>
+      <w:proofErr w:type="spellEnd"/>
+      <w:r>
+        <w:rPr>
+          <w:i w:val="0"/>
+          <w:iCs w:val="0"/>
+          <w:lang w:val="en-US"/>
+        </w:rPr>
+        <w:t xml:space="preserve">, </w:t>
       </w:r>
       <w:proofErr w:type="spellStart"/>
       <w:r>
@@ -22627,6 +22906,7 @@
         </w:rPr>
         <w:t xml:space="preserve"> </w:t>
       </w:r>
+      <w:proofErr w:type="spellStart"/>
       <w:r>
         <w:rPr>
           <w:i w:val="0"/>
@@ -22635,6 +22915,7 @@
         </w:rPr>
         <w:t>ostruct</w:t>
       </w:r>
+      <w:proofErr w:type="spellEnd"/>
       <w:r>
         <w:rPr>
           <w:i w:val="0"/>
@@ -27214,7 +27495,21 @@
           <w:lang w:val="en-US"/>
         </w:rPr>
         <w:tab/>
-        <w:t xml:space="preserve">time vector [ms] if </w:t>
+        <w:t>time vector [</w:t>
+      </w:r>
+      <w:proofErr w:type="spellStart"/>
+      <w:r>
+        <w:rPr>
+          <w:lang w:val="en-US"/>
+        </w:rPr>
+        <w:t>ms</w:t>
+      </w:r>
+      <w:proofErr w:type="spellEnd"/>
+      <w:r>
+        <w:rPr>
+          <w:lang w:val="en-US"/>
+        </w:rPr>
+        <w:t xml:space="preserve">] if </w:t>
       </w:r>
       <w:proofErr w:type="spellStart"/>
       <w:r>
@@ -33405,7 +33700,7 @@
                                   <w:noProof/>
                                   <w:color w:val="C0504D" w:themeColor="accent2"/>
                                 </w:rPr>
-                                <w:t>16</w:t>
+                                <w:t>10</w:t>
                               </w:r>
                               <w:r>
                                 <w:rPr>
@@ -33461,7 +33756,7 @@
                             <w:noProof/>
                             <w:color w:val="C0504D" w:themeColor="accent2"/>
                           </w:rPr>
-                          <w:t>16</w:t>
+                          <w:t>10</w:t>
                         </w:r>
                         <w:r>
                           <w:rPr>
@@ -36401,7 +36696,7 @@
 </file>
 
 <file path=customXml/itemProps1.xml><?xml version="1.0" encoding="utf-8"?>
-<ds:datastoreItem xmlns:ds="http://schemas.openxmlformats.org/officeDocument/2006/customXml" ds:itemID="{2026488A-0A2B-4604-B56F-EE11F1FE526A}">
+<ds:datastoreItem xmlns:ds="http://schemas.openxmlformats.org/officeDocument/2006/customXml" ds:itemID="{10D6D67E-CC24-4FCE-8102-417B36C8B526}">
   <ds:schemaRefs>
     <ds:schemaRef ds:uri="http://schemas.openxmlformats.org/officeDocument/2006/bibliography"/>
   </ds:schemaRefs>

</xml_diff>

<commit_message>
V153: Final fix of the custom code problem in multiple neuron instances
</commit_message>
<xml_diff>
--- a/Documentation T2N.docx
+++ b/Documentation T2N.docx
@@ -3828,15 +3828,38 @@
         </w:rPr>
         <w:t>T2N requires the TREES toolbox, so be sure that this toolbox is installed (</w:t>
       </w:r>
-      <w:hyperlink r:id="rId9" w:history="1">
-        <w:r>
-          <w:rPr>
-            <w:rStyle w:val="Hyperlink"/>
-            <w:lang w:val="en-US"/>
-          </w:rPr>
-          <w:t>http://www.treestoolbox.org/download.html</w:t>
-        </w:r>
-      </w:hyperlink>
+      <w:r>
+        <w:fldChar w:fldCharType="begin"/>
+      </w:r>
+      <w:r>
+        <w:rPr>
+          <w:lang w:val="en-US"/>
+        </w:rPr>
+        <w:instrText xml:space="preserve"> HYPERLINK "http://www.treestoo</w:instrText>
+      </w:r>
+      <w:r>
+        <w:rPr>
+          <w:lang w:val="en-US"/>
+        </w:rPr>
+        <w:instrText xml:space="preserve">lbox.org/download.html" </w:instrText>
+      </w:r>
+      <w:r>
+        <w:fldChar w:fldCharType="separate"/>
+      </w:r>
+      <w:r>
+        <w:rPr>
+          <w:rStyle w:val="Hyperlink"/>
+          <w:lang w:val="en-US"/>
+        </w:rPr>
+        <w:t>http://www.treestoolbox.org/download.html</w:t>
+      </w:r>
+      <w:r>
+        <w:rPr>
+          <w:rStyle w:val="Hyperlink"/>
+          <w:lang w:val="en-US"/>
+        </w:rPr>
+        <w:fldChar w:fldCharType="end"/>
+      </w:r>
       <w:r>
         <w:rPr>
           <w:u w:val="single"/>
@@ -3865,15 +3888,32 @@
         </w:rPr>
         <w:t xml:space="preserve"> T2N also requires NEURON (</w:t>
       </w:r>
-      <w:hyperlink r:id="rId10" w:history="1">
-        <w:r>
-          <w:rPr>
-            <w:rStyle w:val="Hyperlink"/>
-            <w:lang w:val="en-US"/>
-          </w:rPr>
-          <w:t>http://www.neuron.yale.edu/neuron/download</w:t>
-        </w:r>
-      </w:hyperlink>
+      <w:r>
+        <w:fldChar w:fldCharType="begin"/>
+      </w:r>
+      <w:r>
+        <w:rPr>
+          <w:lang w:val="en-US"/>
+        </w:rPr>
+        <w:instrText xml:space="preserve"> HYPERLINK "http://www.neuron.yale.edu/neuron/download" </w:instrText>
+      </w:r>
+      <w:r>
+        <w:fldChar w:fldCharType="separate"/>
+      </w:r>
+      <w:r>
+        <w:rPr>
+          <w:rStyle w:val="Hyperlink"/>
+          <w:lang w:val="en-US"/>
+        </w:rPr>
+        <w:t>http://www.neuron.yale.edu/neuron/download</w:t>
+      </w:r>
+      <w:r>
+        <w:rPr>
+          <w:rStyle w:val="Hyperlink"/>
+          <w:lang w:val="en-US"/>
+        </w:rPr>
+        <w:fldChar w:fldCharType="end"/>
+      </w:r>
       <w:r>
         <w:rPr>
           <w:u w:val="single"/>
@@ -4008,15 +4048,32 @@
         </w:rPr>
         <w:t xml:space="preserve"> software needs to be installed (</w:t>
       </w:r>
-      <w:hyperlink r:id="rId11" w:history="1">
-        <w:r>
-          <w:rPr>
-            <w:rStyle w:val="Hyperlink"/>
-            <w:lang w:val="en-US"/>
-          </w:rPr>
-          <w:t>https://www.open-mpi.org/software/ompi/</w:t>
-        </w:r>
-      </w:hyperlink>
+      <w:r>
+        <w:fldChar w:fldCharType="begin"/>
+      </w:r>
+      <w:r>
+        <w:rPr>
+          <w:lang w:val="en-US"/>
+        </w:rPr>
+        <w:instrText xml:space="preserve"> HYPERLINK "https://www.open-mpi.org/software/ompi/" </w:instrText>
+      </w:r>
+      <w:r>
+        <w:fldChar w:fldCharType="separate"/>
+      </w:r>
+      <w:r>
+        <w:rPr>
+          <w:rStyle w:val="Hyperlink"/>
+          <w:lang w:val="en-US"/>
+        </w:rPr>
+        <w:t>https://www.open-mpi.org/software/ompi/</w:t>
+      </w:r>
+      <w:r>
+        <w:rPr>
+          <w:rStyle w:val="Hyperlink"/>
+          <w:lang w:val="en-US"/>
+        </w:rPr>
+        <w:fldChar w:fldCharType="end"/>
+      </w:r>
       <w:r>
         <w:rPr>
           <w:lang w:val="en-US"/>
@@ -4306,24 +4363,41 @@
         </w:rPr>
         <w:t xml:space="preserve"> and available at </w:t>
       </w:r>
-      <w:hyperlink r:id="rId12" w:history="1">
-        <w:bookmarkStart w:id="16" w:name="OLE_LINK86"/>
-        <w:r>
-          <w:rPr>
-            <w:rStyle w:val="Hyperlink"/>
-            <w:lang w:val="en-US"/>
-          </w:rPr>
-          <w:t>www.treestoolbox.org</w:t>
-        </w:r>
-        <w:bookmarkEnd w:id="16"/>
-        <w:r>
-          <w:rPr>
-            <w:rStyle w:val="Hyperlink"/>
-            <w:lang w:val="en-US"/>
-          </w:rPr>
-          <w:t>/T2N</w:t>
-        </w:r>
-      </w:hyperlink>
+      <w:r>
+        <w:fldChar w:fldCharType="begin"/>
+      </w:r>
+      <w:r>
+        <w:rPr>
+          <w:lang w:val="en-US"/>
+        </w:rPr>
+        <w:instrText xml:space="preserve"> HYPERLINK "http://www.treestoolbox.org/" </w:instrText>
+      </w:r>
+      <w:r>
+        <w:fldChar w:fldCharType="separate"/>
+      </w:r>
+      <w:bookmarkStart w:id="16" w:name="OLE_LINK86"/>
+      <w:r>
+        <w:rPr>
+          <w:rStyle w:val="Hyperlink"/>
+          <w:lang w:val="en-US"/>
+        </w:rPr>
+        <w:t>www.treestoolbox.org</w:t>
+      </w:r>
+      <w:bookmarkEnd w:id="16"/>
+      <w:r>
+        <w:rPr>
+          <w:rStyle w:val="Hyperlink"/>
+          <w:lang w:val="en-US"/>
+        </w:rPr>
+        <w:t>/T2N</w:t>
+      </w:r>
+      <w:r>
+        <w:rPr>
+          <w:rStyle w:val="Hyperlink"/>
+          <w:lang w:val="en-US"/>
+        </w:rPr>
+        <w:fldChar w:fldCharType="end"/>
+      </w:r>
       <w:r>
         <w:rPr>
           <w:lang w:val="en-US"/>
@@ -4361,15 +4435,32 @@
         <w:tab/>
         <w:t xml:space="preserve">    </w:t>
       </w:r>
-      <w:hyperlink r:id="rId13" w:history="1">
-        <w:r>
-          <w:rPr>
-            <w:rStyle w:val="Hyperlink"/>
-            <w:lang w:val="en-US"/>
-          </w:rPr>
-          <w:t>beining@fias.uni-frankfurt.de</w:t>
-        </w:r>
-      </w:hyperlink>
+      <w:r>
+        <w:fldChar w:fldCharType="begin"/>
+      </w:r>
+      <w:r>
+        <w:rPr>
+          <w:lang w:val="en-US"/>
+        </w:rPr>
+        <w:instrText xml:space="preserve"> HYPERLINK "mailto:beining@fias.uni-frankfurt.de" </w:instrText>
+      </w:r>
+      <w:r>
+        <w:fldChar w:fldCharType="separate"/>
+      </w:r>
+      <w:r>
+        <w:rPr>
+          <w:rStyle w:val="Hyperlink"/>
+          <w:lang w:val="en-US"/>
+        </w:rPr>
+        <w:t>beining@fias.uni-frankfurt.de</w:t>
+      </w:r>
+      <w:r>
+        <w:rPr>
+          <w:rStyle w:val="Hyperlink"/>
+          <w:lang w:val="en-US"/>
+        </w:rPr>
+        <w:fldChar w:fldCharType="end"/>
+      </w:r>
       <w:r>
         <w:rPr>
           <w:lang w:val="en-US"/>
@@ -5609,16 +5700,8 @@
         <w:rPr>
           <w:lang w:val="en-US"/>
         </w:rPr>
-        <w:t xml:space="preserve"> rule to define </w:t>
-      </w:r>
-      <w:proofErr w:type="spellStart"/>
-      <w:r>
-        <w:rPr>
-          <w:lang w:val="en-US"/>
-        </w:rPr>
-        <w:t>nseg</w:t>
-      </w:r>
-      <w:proofErr w:type="spellEnd"/>
+        <w:t xml:space="preserve"> rule to define nseg</w:t>
+      </w:r>
       <w:r>
         <w:rPr>
           <w:lang w:val="en-US"/>
@@ -6030,6 +6113,15 @@
           <w:lang w:val="en-US"/>
         </w:rPr>
         <w:lastRenderedPageBreak/>
+        <w:tab/>
+      </w:r>
+      <w:bookmarkStart w:id="35" w:name="_GoBack"/>
+      <w:bookmarkEnd w:id="35"/>
+      <w:r>
+        <w:rPr>
+          <w:rStyle w:val="IntenseEmphasis"/>
+          <w:lang w:val="en-US"/>
+        </w:rPr>
         <w:t>accuracy</w:t>
       </w:r>
       <w:r>
@@ -6076,18 +6168,18 @@
         <w:tab/>
         <w:t xml:space="preserve">1 increases nseg only in regions that contain the keywords “axon” and/or “soma” by a factor of 3. </w:t>
       </w:r>
-      <w:bookmarkStart w:id="35" w:name="OLE_LINK30"/>
-      <w:bookmarkStart w:id="36" w:name="OLE_LINK31"/>
-      <w:bookmarkStart w:id="37" w:name="OLE_LINK32"/>
+      <w:bookmarkStart w:id="36" w:name="OLE_LINK30"/>
+      <w:bookmarkStart w:id="37" w:name="OLE_LINK31"/>
+      <w:bookmarkStart w:id="38" w:name="OLE_LINK32"/>
       <w:r>
         <w:rPr>
           <w:lang w:val="en-US"/>
         </w:rPr>
         <w:t>For simulations with fast spiking dynamics or with strongly varying range variables</w:t>
       </w:r>
-      <w:bookmarkEnd w:id="35"/>
       <w:bookmarkEnd w:id="36"/>
       <w:bookmarkEnd w:id="37"/>
+      <w:bookmarkEnd w:id="38"/>
       <w:r>
         <w:rPr>
           <w:lang w:val="en-US"/>
@@ -6125,11 +6217,11 @@
           <w:lang w:val="en-US"/>
         </w:rPr>
       </w:pPr>
-      <w:bookmarkStart w:id="38" w:name="OLE_LINK10"/>
-      <w:bookmarkStart w:id="39" w:name="OLE_LINK11"/>
-      <w:bookmarkStart w:id="40" w:name="OLE_LINK12"/>
-      <w:bookmarkStart w:id="41" w:name="OLE_LINK13"/>
-      <w:bookmarkStart w:id="42" w:name="OLE_LINK14"/>
+      <w:bookmarkStart w:id="39" w:name="OLE_LINK10"/>
+      <w:bookmarkStart w:id="40" w:name="OLE_LINK11"/>
+      <w:bookmarkStart w:id="41" w:name="OLE_LINK12"/>
+      <w:bookmarkStart w:id="42" w:name="OLE_LINK13"/>
+      <w:bookmarkStart w:id="43" w:name="OLE_LINK14"/>
       <w:r>
         <w:rPr>
           <w:rStyle w:val="IntenseEmphasis"/>
@@ -6174,11 +6266,11 @@
         <w:t>) is used and several cells run in one simulation. Default is 0. If value is 1, each cell runs on an individual variable time step. This also transforms the T2N output time vector into a cell array containing an individual time vector for each cell.</w:t>
       </w:r>
     </w:p>
-    <w:bookmarkEnd w:id="38"/>
     <w:bookmarkEnd w:id="39"/>
     <w:bookmarkEnd w:id="40"/>
     <w:bookmarkEnd w:id="41"/>
     <w:bookmarkEnd w:id="42"/>
+    <w:bookmarkEnd w:id="43"/>
     <w:p>
       <w:pPr>
         <w:tabs>
@@ -6275,11 +6367,11 @@
         </w:rPr>
         <w:t xml:space="preserve">distributed mechanisms (e.g. ion channels). </w:t>
       </w:r>
-      <w:bookmarkStart w:id="43" w:name="OLE_LINK35"/>
-      <w:bookmarkStart w:id="44" w:name="OLE_LINK36"/>
-      <w:bookmarkStart w:id="45" w:name="OLE_LINK37"/>
-      <w:bookmarkStart w:id="46" w:name="OLE_LINK38"/>
-      <w:bookmarkStart w:id="47" w:name="OLE_LINK39"/>
+      <w:bookmarkStart w:id="44" w:name="OLE_LINK35"/>
+      <w:bookmarkStart w:id="45" w:name="OLE_LINK36"/>
+      <w:bookmarkStart w:id="46" w:name="OLE_LINK37"/>
+      <w:bookmarkStart w:id="47" w:name="OLE_LINK38"/>
+      <w:bookmarkStart w:id="48" w:name="OLE_LINK39"/>
       <w:r>
         <w:rPr>
           <w:lang w:val="en-US"/>
@@ -6317,8 +6409,8 @@
         </w:rPr>
         <w:t xml:space="preserve">. </w:t>
       </w:r>
-      <w:bookmarkEnd w:id="43"/>
       <w:bookmarkEnd w:id="44"/>
+      <w:bookmarkEnd w:id="45"/>
       <w:r>
         <w:rPr>
           <w:lang w:val="en-US"/>
@@ -6355,9 +6447,9 @@
         </w:rPr>
         <w:t xml:space="preserve"> containing</w:t>
       </w:r>
-      <w:bookmarkEnd w:id="45"/>
       <w:bookmarkEnd w:id="46"/>
       <w:bookmarkEnd w:id="47"/>
+      <w:bookmarkEnd w:id="48"/>
     </w:p>
     <w:p>
       <w:pPr>
@@ -7289,21 +7381,7 @@
         <w:rPr>
           <w:lang w:val="en-US"/>
         </w:rPr>
-        <w:t xml:space="preserve"> and do a </w:t>
-      </w:r>
-      <w:proofErr w:type="spellStart"/>
-      <w:r>
-        <w:rPr>
-          <w:lang w:val="en-US"/>
-        </w:rPr>
-        <w:t>prerun</w:t>
-      </w:r>
-      <w:proofErr w:type="spellEnd"/>
-      <w:r>
-        <w:rPr>
-          <w:lang w:val="en-US"/>
-        </w:rPr>
-        <w:t xml:space="preserve"> (see </w:t>
+        <w:t xml:space="preserve"> and do a prerun (see </w:t>
       </w:r>
       <w:proofErr w:type="spellStart"/>
       <w:r>
@@ -7359,15 +7437,7 @@
         <w:rPr>
           <w:lang w:val="en-US"/>
         </w:rPr>
-        <w:t>Distributed mechanisms normally contain range variables that may be d</w:t>
-      </w:r>
-      <w:bookmarkStart w:id="48" w:name="_GoBack"/>
-      <w:bookmarkEnd w:id="48"/>
-      <w:r>
-        <w:rPr>
-          <w:lang w:val="en-US"/>
-        </w:rPr>
-        <w:t xml:space="preserve">ifferent in different NEURON regions or even in different NEURON sections and segments. </w:t>
+        <w:t xml:space="preserve">Distributed mechanisms normally contain range variables that may be different in different NEURON regions or even in different NEURON sections and segments. </w:t>
       </w:r>
       <w:r>
         <w:rPr>
@@ -7933,91 +8003,75 @@
         <w:rPr>
           <w:lang w:val="en-US"/>
         </w:rPr>
-        <w:t xml:space="preserve"> rule for </w:t>
-      </w:r>
-      <w:proofErr w:type="spellStart"/>
+        <w:t xml:space="preserve"> rule for nseg calculation should be applied, because ranged values can only be set AFTER the </w:t>
+      </w:r>
+      <w:proofErr w:type="spellStart"/>
+      <w:r>
+        <w:rPr>
+          <w:lang w:val="en-US"/>
+        </w:rPr>
+        <w:t>dlambda</w:t>
+      </w:r>
+      <w:proofErr w:type="spellEnd"/>
+      <w:r>
+        <w:rPr>
+          <w:lang w:val="en-US"/>
+        </w:rPr>
+        <w:t xml:space="preserve"> </w:t>
+      </w:r>
+      <w:r>
+        <w:rPr>
+          <w:lang w:val="en-US"/>
+        </w:rPr>
+        <w:t xml:space="preserve">was executed but then wrong Ra/cm values had been assumed during calculation. </w:t>
+      </w:r>
+    </w:p>
+    <w:p>
+      <w:pPr>
+        <w:tabs>
+          <w:tab w:val="left" w:pos="2127"/>
+        </w:tabs>
+        <w:ind w:left="2124"/>
+        <w:rPr>
+          <w:lang w:val="en-US"/>
+        </w:rPr>
+      </w:pPr>
+      <w:r>
+        <w:rPr>
+          <w:lang w:val="en-US"/>
+        </w:rPr>
+        <w:t>CAUTION</w:t>
+      </w:r>
+      <w:r>
+        <w:rPr>
+          <w:lang w:val="en-US"/>
+        </w:rPr>
+        <w:t>#</w:t>
+      </w:r>
+      <w:r>
+        <w:rPr>
+          <w:lang w:val="en-US"/>
+        </w:rPr>
+        <w:t>2</w:t>
+      </w:r>
+      <w:r>
+        <w:rPr>
+          <w:lang w:val="en-US"/>
+        </w:rPr>
+        <w:t xml:space="preserve">: If </w:t>
+      </w:r>
+      <w:r>
+        <w:rPr>
+          <w:lang w:val="en-US"/>
+        </w:rPr>
+        <w:t>“</w:t>
+      </w:r>
       <w:r>
         <w:rPr>
           <w:lang w:val="en-US"/>
         </w:rPr>
         <w:t>nseg</w:t>
       </w:r>
-      <w:proofErr w:type="spellEnd"/>
-      <w:r>
-        <w:rPr>
-          <w:lang w:val="en-US"/>
-        </w:rPr>
-        <w:t xml:space="preserve"> calculation should be applied, because ranged values can only be set AFTER the </w:t>
-      </w:r>
-      <w:proofErr w:type="spellStart"/>
-      <w:r>
-        <w:rPr>
-          <w:lang w:val="en-US"/>
-        </w:rPr>
-        <w:t>dlambda</w:t>
-      </w:r>
-      <w:proofErr w:type="spellEnd"/>
-      <w:r>
-        <w:rPr>
-          <w:lang w:val="en-US"/>
-        </w:rPr>
-        <w:t xml:space="preserve"> </w:t>
-      </w:r>
-      <w:r>
-        <w:rPr>
-          <w:lang w:val="en-US"/>
-        </w:rPr>
-        <w:t xml:space="preserve">was executed but then wrong Ra/cm values had been assumed during calculation. </w:t>
-      </w:r>
-    </w:p>
-    <w:p>
-      <w:pPr>
-        <w:tabs>
-          <w:tab w:val="left" w:pos="2127"/>
-        </w:tabs>
-        <w:ind w:left="2124"/>
-        <w:rPr>
-          <w:lang w:val="en-US"/>
-        </w:rPr>
-      </w:pPr>
-      <w:r>
-        <w:rPr>
-          <w:lang w:val="en-US"/>
-        </w:rPr>
-        <w:t>CAUTION</w:t>
-      </w:r>
-      <w:r>
-        <w:rPr>
-          <w:lang w:val="en-US"/>
-        </w:rPr>
-        <w:t>#</w:t>
-      </w:r>
-      <w:r>
-        <w:rPr>
-          <w:lang w:val="en-US"/>
-        </w:rPr>
-        <w:t>2</w:t>
-      </w:r>
-      <w:r>
-        <w:rPr>
-          <w:lang w:val="en-US"/>
-        </w:rPr>
-        <w:t xml:space="preserve">: If </w:t>
-      </w:r>
-      <w:r>
-        <w:rPr>
-          <w:lang w:val="en-US"/>
-        </w:rPr>
-        <w:t>“</w:t>
-      </w:r>
-      <w:proofErr w:type="spellStart"/>
-      <w:r>
-        <w:rPr>
-          <w:lang w:val="en-US"/>
-        </w:rPr>
-        <w:t>nseg</w:t>
-      </w:r>
-      <w:proofErr w:type="spellEnd"/>
       <w:r>
         <w:rPr>
           <w:lang w:val="en-US"/>
@@ -12092,14 +12146,14 @@
         <w:rPr>
           <w:lang w:val="en-US"/>
         </w:rPr>
-        <w:t xml:space="preserve"> [1:10] for ‘node’ or {‘v’,’</w:t>
-      </w:r>
-      <w:proofErr w:type="spellStart"/>
-      <w:r>
-        <w:rPr>
-          <w:lang w:val="en-US"/>
-        </w:rPr>
-        <w:t>i</w:t>
+        <w:t xml:space="preserve"> [1:10] for ‘node’ or {‘</w:t>
+      </w:r>
+      <w:proofErr w:type="spellStart"/>
+      <w:r>
+        <w:rPr>
+          <w:lang w:val="en-US"/>
+        </w:rPr>
+        <w:t>v’,’i</w:t>
       </w:r>
       <w:proofErr w:type="spellEnd"/>
       <w:r>
@@ -13515,14 +13569,14 @@
         <w:rPr>
           <w:lang w:val="en-US"/>
         </w:rPr>
-        <w:t xml:space="preserve"> [1:10] for ‘node’ or {‘v’,’</w:t>
-      </w:r>
-      <w:proofErr w:type="spellStart"/>
-      <w:r>
-        <w:rPr>
-          <w:lang w:val="en-US"/>
-        </w:rPr>
-        <w:t>i</w:t>
+        <w:t xml:space="preserve"> [1:10] for ‘node’ or {‘</w:t>
+      </w:r>
+      <w:proofErr w:type="spellStart"/>
+      <w:r>
+        <w:rPr>
+          <w:lang w:val="en-US"/>
+        </w:rPr>
+        <w:t>v’,’i</w:t>
       </w:r>
       <w:proofErr w:type="spellEnd"/>
       <w:r>
@@ -14914,19 +14968,11 @@
         </w:rPr>
         <w:t xml:space="preserve">provided to t2n in a </w:t>
       </w:r>
-      <w:proofErr w:type="spellStart"/>
-      <w:r>
-        <w:rPr>
-          <w:lang w:val="en-US"/>
-        </w:rPr>
-        <w:t>Matlab</w:t>
-      </w:r>
-      <w:proofErr w:type="spellEnd"/>
-      <w:r>
-        <w:rPr>
-          <w:lang w:val="en-US"/>
-        </w:rPr>
-        <w:t xml:space="preserve"> </w:t>
+      <w:r>
+        <w:rPr>
+          <w:lang w:val="en-US"/>
+        </w:rPr>
+        <w:t xml:space="preserve">Matlab </w:t>
       </w:r>
       <w:proofErr w:type="spellStart"/>
       <w:r>
@@ -18142,25 +18188,7 @@
           <w:iCs w:val="0"/>
           <w:lang w:val="en-US"/>
         </w:rPr>
-        <w:t xml:space="preserve">, </w:t>
-      </w:r>
-      <w:proofErr w:type="spellStart"/>
-      <w:r>
-        <w:rPr>
-          <w:i w:val="0"/>
-          <w:iCs w:val="0"/>
-          <w:lang w:val="en-US"/>
-        </w:rPr>
-        <w:t>ostruct</w:t>
-      </w:r>
-      <w:proofErr w:type="spellEnd"/>
-      <w:r>
-        <w:rPr>
-          <w:i w:val="0"/>
-          <w:iCs w:val="0"/>
-          <w:lang w:val="en-US"/>
-        </w:rPr>
-        <w:t>)</w:t>
+        <w:t>, ostruct)</w:t>
       </w:r>
     </w:p>
     <w:p>
@@ -19768,21 +19796,7 @@
         <w:rPr>
           <w:lang w:val="en-US"/>
         </w:rPr>
-        <w:t>(optional) time [</w:t>
-      </w:r>
-      <w:proofErr w:type="spellStart"/>
-      <w:r>
-        <w:rPr>
-          <w:lang w:val="en-US"/>
-        </w:rPr>
-        <w:t>ms</w:t>
-      </w:r>
-      <w:proofErr w:type="spellEnd"/>
-      <w:r>
-        <w:rPr>
-          <w:lang w:val="en-US"/>
-        </w:rPr>
-        <w:t>] after which simulation stops (default five</w:t>
+        <w:t>(optional) time [ms] after which simulation stops (default five</w:t>
       </w:r>
     </w:p>
     <w:p>
@@ -19984,25 +19998,7 @@
           <w:iCs w:val="0"/>
           <w:lang w:val="en-US"/>
         </w:rPr>
-        <w:t xml:space="preserve">, neuron, </w:t>
-      </w:r>
-      <w:proofErr w:type="spellStart"/>
-      <w:r>
-        <w:rPr>
-          <w:i w:val="0"/>
-          <w:iCs w:val="0"/>
-          <w:lang w:val="en-US"/>
-        </w:rPr>
-        <w:t>ostruct</w:t>
-      </w:r>
-      <w:proofErr w:type="spellEnd"/>
-      <w:r>
-        <w:rPr>
-          <w:i w:val="0"/>
-          <w:iCs w:val="0"/>
-          <w:lang w:val="en-US"/>
-        </w:rPr>
-        <w:t xml:space="preserve">, </w:t>
+        <w:t xml:space="preserve">, neuron, ostruct, </w:t>
       </w:r>
       <w:proofErr w:type="spellStart"/>
       <w:r>
@@ -20639,23 +20635,13 @@
         </w:rPr>
         <w:t xml:space="preserve"> </w:t>
       </w:r>
-      <w:proofErr w:type="spellStart"/>
-      <w:r>
-        <w:rPr>
-          <w:i w:val="0"/>
-          <w:iCs w:val="0"/>
-          <w:lang w:val="en-US"/>
-        </w:rPr>
-        <w:t>ostruct</w:t>
-      </w:r>
-      <w:proofErr w:type="spellEnd"/>
-      <w:r>
-        <w:rPr>
-          <w:i w:val="0"/>
-          <w:iCs w:val="0"/>
-          <w:lang w:val="en-US"/>
-        </w:rPr>
-        <w:t>)</w:t>
+      <w:r>
+        <w:rPr>
+          <w:i w:val="0"/>
+          <w:iCs w:val="0"/>
+          <w:lang w:val="en-US"/>
+        </w:rPr>
+        <w:t>ostruct)</w:t>
       </w:r>
     </w:p>
     <w:p>
@@ -21092,25 +21078,7 @@
           <w:iCs w:val="0"/>
           <w:lang w:val="en-US"/>
         </w:rPr>
-        <w:t>[</w:t>
-      </w:r>
-      <w:proofErr w:type="spellStart"/>
-      <w:r>
-        <w:rPr>
-          <w:i w:val="0"/>
-          <w:iCs w:val="0"/>
-          <w:lang w:val="en-US"/>
-        </w:rPr>
-        <w:t>Rin</w:t>
-      </w:r>
-      <w:proofErr w:type="spellEnd"/>
-      <w:r>
-        <w:rPr>
-          <w:i w:val="0"/>
-          <w:iCs w:val="0"/>
-          <w:lang w:val="en-US"/>
-        </w:rPr>
-        <w:t xml:space="preserve">, tau, cap, </w:t>
+        <w:t xml:space="preserve">[Rin, tau, cap, </w:t>
       </w:r>
       <w:proofErr w:type="spellStart"/>
       <w:r>
@@ -21180,23 +21148,13 @@
         </w:rPr>
         <w:t xml:space="preserve"> </w:t>
       </w:r>
-      <w:proofErr w:type="spellStart"/>
-      <w:r>
-        <w:rPr>
-          <w:i w:val="0"/>
-          <w:iCs w:val="0"/>
-          <w:lang w:val="en-US"/>
-        </w:rPr>
-        <w:t>ostruct</w:t>
-      </w:r>
-      <w:proofErr w:type="spellEnd"/>
-      <w:r>
-        <w:rPr>
-          <w:i w:val="0"/>
-          <w:iCs w:val="0"/>
-          <w:lang w:val="en-US"/>
-        </w:rPr>
-        <w:t>)</w:t>
+      <w:r>
+        <w:rPr>
+          <w:i w:val="0"/>
+          <w:iCs w:val="0"/>
+          <w:lang w:val="en-US"/>
+        </w:rPr>
+        <w:t>ostruct)</w:t>
       </w:r>
     </w:p>
     <w:p>
@@ -21955,25 +21913,7 @@
           <w:iCs w:val="0"/>
           <w:lang w:val="en-US"/>
         </w:rPr>
-        <w:t xml:space="preserve">, neuron, </w:t>
-      </w:r>
-      <w:proofErr w:type="spellStart"/>
-      <w:r>
-        <w:rPr>
-          <w:i w:val="0"/>
-          <w:iCs w:val="0"/>
-          <w:lang w:val="en-US"/>
-        </w:rPr>
-        <w:t>ostruct</w:t>
-      </w:r>
-      <w:proofErr w:type="spellEnd"/>
-      <w:r>
-        <w:rPr>
-          <w:i w:val="0"/>
-          <w:iCs w:val="0"/>
-          <w:lang w:val="en-US"/>
-        </w:rPr>
-        <w:t xml:space="preserve">, </w:t>
+        <w:t xml:space="preserve">, neuron, ostruct, </w:t>
       </w:r>
       <w:proofErr w:type="spellStart"/>
       <w:r>
@@ -22906,7 +22846,6 @@
         </w:rPr>
         <w:t xml:space="preserve"> </w:t>
       </w:r>
-      <w:proofErr w:type="spellStart"/>
       <w:r>
         <w:rPr>
           <w:i w:val="0"/>
@@ -22915,7 +22854,6 @@
         </w:rPr>
         <w:t>ostruct</w:t>
       </w:r>
-      <w:proofErr w:type="spellEnd"/>
       <w:r>
         <w:rPr>
           <w:i w:val="0"/>
@@ -27495,21 +27433,7 @@
           <w:lang w:val="en-US"/>
         </w:rPr>
         <w:tab/>
-        <w:t>time vector [</w:t>
-      </w:r>
-      <w:proofErr w:type="spellStart"/>
-      <w:r>
-        <w:rPr>
-          <w:lang w:val="en-US"/>
-        </w:rPr>
-        <w:t>ms</w:t>
-      </w:r>
-      <w:proofErr w:type="spellEnd"/>
-      <w:r>
-        <w:rPr>
-          <w:lang w:val="en-US"/>
-        </w:rPr>
-        <w:t xml:space="preserve">] if </w:t>
+        <w:t xml:space="preserve">time vector [ms] if </w:t>
       </w:r>
       <w:proofErr w:type="spellStart"/>
       <w:r>
@@ -33565,7 +33489,7 @@
       <w:bookmarkEnd w:id="177"/>
     </w:p>
     <w:sectPr>
-      <w:footerReference w:type="default" r:id="rId14"/>
+      <w:footerReference w:type="default" r:id="rId9"/>
       <w:pgSz w:w="11906" w:h="16838"/>
       <w:pgMar w:top="1417" w:right="1417" w:bottom="1134" w:left="1417" w:header="708" w:footer="708" w:gutter="0"/>
       <w:cols w:space="708"/>
@@ -33700,7 +33624,7 @@
                                   <w:noProof/>
                                   <w:color w:val="C0504D" w:themeColor="accent2"/>
                                 </w:rPr>
-                                <w:t>10</w:t>
+                                <w:t>20</w:t>
                               </w:r>
                               <w:r>
                                 <w:rPr>
@@ -33756,7 +33680,7 @@
                             <w:noProof/>
                             <w:color w:val="C0504D" w:themeColor="accent2"/>
                           </w:rPr>
-                          <w:t>10</w:t>
+                          <w:t>20</w:t>
                         </w:r>
                         <w:r>
                           <w:rPr>
@@ -36696,7 +36620,7 @@
 </file>
 
 <file path=customXml/itemProps1.xml><?xml version="1.0" encoding="utf-8"?>
-<ds:datastoreItem xmlns:ds="http://schemas.openxmlformats.org/officeDocument/2006/customXml" ds:itemID="{10D6D67E-CC24-4FCE-8102-417B36C8B526}">
+<ds:datastoreItem xmlns:ds="http://schemas.openxmlformats.org/officeDocument/2006/customXml" ds:itemID="{88E6B769-F597-4589-B360-33EBB06FC063}">
   <ds:schemaRefs>
     <ds:schemaRef ds:uri="http://schemas.openxmlformats.org/officeDocument/2006/bibliography"/>
   </ds:schemaRefs>

</xml_diff>

<commit_message>
V157: add documentation for freq/dlambda in params, start introducing tags for point processes for easier targeting
</commit_message>
<xml_diff>
--- a/Documentation T2N.docx
+++ b/Documentation T2N.docx
@@ -2863,7 +2863,23 @@
             <w:noProof/>
             <w:lang w:val="en-US"/>
           </w:rPr>
-          <w:t>6.9 t2n_getSynNum – Calculate synapse numbers</w:t>
+          <w:t>6.9 t2n_getSynNum – Ca</w:t>
+        </w:r>
+        <w:r>
+          <w:rPr>
+            <w:rStyle w:val="Hyperlink"/>
+            <w:noProof/>
+            <w:lang w:val="en-US"/>
+          </w:rPr>
+          <w:t>l</w:t>
+        </w:r>
+        <w:r>
+          <w:rPr>
+            <w:rStyle w:val="Hyperlink"/>
+            <w:noProof/>
+            <w:lang w:val="en-US"/>
+          </w:rPr>
+          <w:t>culate synapse numbers</w:t>
         </w:r>
         <w:r>
           <w:rPr>
@@ -3828,38 +3844,15 @@
         </w:rPr>
         <w:t>T2N requires the TREES toolbox, so be sure that this toolbox is installed (</w:t>
       </w:r>
-      <w:r>
-        <w:fldChar w:fldCharType="begin"/>
-      </w:r>
-      <w:r>
-        <w:rPr>
-          <w:lang w:val="en-US"/>
-        </w:rPr>
-        <w:instrText xml:space="preserve"> HYPERLINK "http://www.treestoo</w:instrText>
-      </w:r>
-      <w:r>
-        <w:rPr>
-          <w:lang w:val="en-US"/>
-        </w:rPr>
-        <w:instrText xml:space="preserve">lbox.org/download.html" </w:instrText>
-      </w:r>
-      <w:r>
-        <w:fldChar w:fldCharType="separate"/>
-      </w:r>
-      <w:r>
-        <w:rPr>
-          <w:rStyle w:val="Hyperlink"/>
-          <w:lang w:val="en-US"/>
-        </w:rPr>
-        <w:t>http://www.treestoolbox.org/download.html</w:t>
-      </w:r>
-      <w:r>
-        <w:rPr>
-          <w:rStyle w:val="Hyperlink"/>
-          <w:lang w:val="en-US"/>
-        </w:rPr>
-        <w:fldChar w:fldCharType="end"/>
-      </w:r>
+      <w:hyperlink r:id="rId9" w:history="1">
+        <w:r>
+          <w:rPr>
+            <w:rStyle w:val="Hyperlink"/>
+            <w:lang w:val="en-US"/>
+          </w:rPr>
+          <w:t>http://www.treestoolbox.org/download.html</w:t>
+        </w:r>
+      </w:hyperlink>
       <w:r>
         <w:rPr>
           <w:u w:val="single"/>
@@ -3888,32 +3881,15 @@
         </w:rPr>
         <w:t xml:space="preserve"> T2N also requires NEURON (</w:t>
       </w:r>
-      <w:r>
-        <w:fldChar w:fldCharType="begin"/>
-      </w:r>
-      <w:r>
-        <w:rPr>
-          <w:lang w:val="en-US"/>
-        </w:rPr>
-        <w:instrText xml:space="preserve"> HYPERLINK "http://www.neuron.yale.edu/neuron/download" </w:instrText>
-      </w:r>
-      <w:r>
-        <w:fldChar w:fldCharType="separate"/>
-      </w:r>
-      <w:r>
-        <w:rPr>
-          <w:rStyle w:val="Hyperlink"/>
-          <w:lang w:val="en-US"/>
-        </w:rPr>
-        <w:t>http://www.neuron.yale.edu/neuron/download</w:t>
-      </w:r>
-      <w:r>
-        <w:rPr>
-          <w:rStyle w:val="Hyperlink"/>
-          <w:lang w:val="en-US"/>
-        </w:rPr>
-        <w:fldChar w:fldCharType="end"/>
-      </w:r>
+      <w:hyperlink r:id="rId10" w:history="1">
+        <w:r>
+          <w:rPr>
+            <w:rStyle w:val="Hyperlink"/>
+            <w:lang w:val="en-US"/>
+          </w:rPr>
+          <w:t>http://www.neuron.yale.edu/neuron/download</w:t>
+        </w:r>
+      </w:hyperlink>
       <w:r>
         <w:rPr>
           <w:u w:val="single"/>
@@ -4048,32 +4024,15 @@
         </w:rPr>
         <w:t xml:space="preserve"> software needs to be installed (</w:t>
       </w:r>
-      <w:r>
-        <w:fldChar w:fldCharType="begin"/>
-      </w:r>
-      <w:r>
-        <w:rPr>
-          <w:lang w:val="en-US"/>
-        </w:rPr>
-        <w:instrText xml:space="preserve"> HYPERLINK "https://www.open-mpi.org/software/ompi/" </w:instrText>
-      </w:r>
-      <w:r>
-        <w:fldChar w:fldCharType="separate"/>
-      </w:r>
-      <w:r>
-        <w:rPr>
-          <w:rStyle w:val="Hyperlink"/>
-          <w:lang w:val="en-US"/>
-        </w:rPr>
-        <w:t>https://www.open-mpi.org/software/ompi/</w:t>
-      </w:r>
-      <w:r>
-        <w:rPr>
-          <w:rStyle w:val="Hyperlink"/>
-          <w:lang w:val="en-US"/>
-        </w:rPr>
-        <w:fldChar w:fldCharType="end"/>
-      </w:r>
+      <w:hyperlink r:id="rId11" w:history="1">
+        <w:r>
+          <w:rPr>
+            <w:rStyle w:val="Hyperlink"/>
+            <w:lang w:val="en-US"/>
+          </w:rPr>
+          <w:t>https://www.open-mpi.org/software/ompi/</w:t>
+        </w:r>
+      </w:hyperlink>
       <w:r>
         <w:rPr>
           <w:lang w:val="en-US"/>
@@ -4363,41 +4322,24 @@
         </w:rPr>
         <w:t xml:space="preserve"> and available at </w:t>
       </w:r>
-      <w:r>
-        <w:fldChar w:fldCharType="begin"/>
-      </w:r>
-      <w:r>
-        <w:rPr>
-          <w:lang w:val="en-US"/>
-        </w:rPr>
-        <w:instrText xml:space="preserve"> HYPERLINK "http://www.treestoolbox.org/" </w:instrText>
-      </w:r>
-      <w:r>
-        <w:fldChar w:fldCharType="separate"/>
-      </w:r>
-      <w:bookmarkStart w:id="16" w:name="OLE_LINK86"/>
-      <w:r>
-        <w:rPr>
-          <w:rStyle w:val="Hyperlink"/>
-          <w:lang w:val="en-US"/>
-        </w:rPr>
-        <w:t>www.treestoolbox.org</w:t>
-      </w:r>
-      <w:bookmarkEnd w:id="16"/>
-      <w:r>
-        <w:rPr>
-          <w:rStyle w:val="Hyperlink"/>
-          <w:lang w:val="en-US"/>
-        </w:rPr>
-        <w:t>/T2N</w:t>
-      </w:r>
-      <w:r>
-        <w:rPr>
-          <w:rStyle w:val="Hyperlink"/>
-          <w:lang w:val="en-US"/>
-        </w:rPr>
-        <w:fldChar w:fldCharType="end"/>
-      </w:r>
+      <w:hyperlink r:id="rId12" w:history="1">
+        <w:bookmarkStart w:id="16" w:name="OLE_LINK86"/>
+        <w:r>
+          <w:rPr>
+            <w:rStyle w:val="Hyperlink"/>
+            <w:lang w:val="en-US"/>
+          </w:rPr>
+          <w:t>www.treestoolbox.org</w:t>
+        </w:r>
+        <w:bookmarkEnd w:id="16"/>
+        <w:r>
+          <w:rPr>
+            <w:rStyle w:val="Hyperlink"/>
+            <w:lang w:val="en-US"/>
+          </w:rPr>
+          <w:t>/T2N</w:t>
+        </w:r>
+      </w:hyperlink>
       <w:r>
         <w:rPr>
           <w:lang w:val="en-US"/>
@@ -4435,32 +4377,15 @@
         <w:tab/>
         <w:t xml:space="preserve">    </w:t>
       </w:r>
-      <w:r>
-        <w:fldChar w:fldCharType="begin"/>
-      </w:r>
-      <w:r>
-        <w:rPr>
-          <w:lang w:val="en-US"/>
-        </w:rPr>
-        <w:instrText xml:space="preserve"> HYPERLINK "mailto:beining@fias.uni-frankfurt.de" </w:instrText>
-      </w:r>
-      <w:r>
-        <w:fldChar w:fldCharType="separate"/>
-      </w:r>
-      <w:r>
-        <w:rPr>
-          <w:rStyle w:val="Hyperlink"/>
-          <w:lang w:val="en-US"/>
-        </w:rPr>
-        <w:t>beining@fias.uni-frankfurt.de</w:t>
-      </w:r>
-      <w:r>
-        <w:rPr>
-          <w:rStyle w:val="Hyperlink"/>
-          <w:lang w:val="en-US"/>
-        </w:rPr>
-        <w:fldChar w:fldCharType="end"/>
-      </w:r>
+      <w:hyperlink r:id="rId13" w:history="1">
+        <w:r>
+          <w:rPr>
+            <w:rStyle w:val="Hyperlink"/>
+            <w:lang w:val="en-US"/>
+          </w:rPr>
+          <w:t>beining@fias.uni-frankfurt.de</w:t>
+        </w:r>
+      </w:hyperlink>
       <w:r>
         <w:rPr>
           <w:lang w:val="en-US"/>
@@ -5737,303 +5662,105 @@
         </w:tabs>
         <w:ind w:left="2124" w:hanging="2124"/>
         <w:rPr>
-          <w:lang w:val="en-US"/>
-        </w:rPr>
-      </w:pPr>
-      <w:r>
-        <w:rPr>
-          <w:rStyle w:val="IntenseEmphasis"/>
-          <w:lang w:val="en-US"/>
-        </w:rPr>
-        <w:lastRenderedPageBreak/>
-        <w:tab/>
-      </w:r>
-      <w:proofErr w:type="spellStart"/>
-      <w:r>
-        <w:rPr>
-          <w:rStyle w:val="IntenseEmphasis"/>
-          <w:lang w:val="en-US"/>
-        </w:rPr>
-        <w:t>v_init</w:t>
-      </w:r>
-      <w:proofErr w:type="spellEnd"/>
-      <w:r>
-        <w:rPr>
-          <w:lang w:val="en-US"/>
-        </w:rPr>
-        <w:tab/>
-        <w:t>This defines the voltage in mV at which all compartments will be initialized. If not defined, NEURON uses its standard value of -65 mV.</w:t>
-      </w:r>
-    </w:p>
-    <w:p>
-      <w:pPr>
-        <w:tabs>
-          <w:tab w:val="left" w:pos="2127"/>
-          <w:tab w:val="left" w:pos="3686"/>
-        </w:tabs>
-        <w:ind w:left="2124" w:hanging="2124"/>
-        <w:rPr>
-          <w:lang w:val="en-US"/>
-        </w:rPr>
-      </w:pPr>
-      <w:r>
-        <w:rPr>
-          <w:rStyle w:val="IntenseEmphasis"/>
-          <w:lang w:val="en-US"/>
-        </w:rPr>
-        <w:tab/>
-      </w:r>
-      <w:proofErr w:type="spellStart"/>
-      <w:r>
-        <w:rPr>
-          <w:rStyle w:val="IntenseEmphasis"/>
-          <w:lang w:val="en-US"/>
-        </w:rPr>
-        <w:t>celsius</w:t>
-      </w:r>
-      <w:proofErr w:type="spellEnd"/>
-      <w:r>
-        <w:rPr>
-          <w:lang w:val="en-US"/>
-        </w:rPr>
-        <w:tab/>
-        <w:t>This parameter defines temperature in Celsius. This influences temperature-dependent mechanisms (e.g. ion channels). If not defined, NEURON uses its standard temperature of +6.3°C!</w:t>
-      </w:r>
-    </w:p>
-    <w:p>
-      <w:pPr>
-        <w:tabs>
-          <w:tab w:val="left" w:pos="3686"/>
-        </w:tabs>
-        <w:ind w:left="2124" w:hanging="2124"/>
-        <w:rPr>
-          <w:lang w:val="en-US"/>
-        </w:rPr>
-      </w:pPr>
-      <w:r>
-        <w:rPr>
-          <w:rStyle w:val="IntenseEmphasis"/>
-          <w:lang w:val="en-US"/>
-        </w:rPr>
-        <w:tab/>
-      </w:r>
-      <w:proofErr w:type="spellStart"/>
-      <w:r>
-        <w:rPr>
-          <w:rStyle w:val="IntenseEmphasis"/>
-          <w:lang w:val="en-US"/>
-        </w:rPr>
-        <w:t>cvode</w:t>
-      </w:r>
-      <w:proofErr w:type="spellEnd"/>
-      <w:r>
-        <w:rPr>
-          <w:rStyle w:val="IntenseEmphasis"/>
-          <w:lang w:val="en-US"/>
-        </w:rPr>
-        <w:tab/>
-      </w:r>
-      <w:r>
-        <w:rPr>
-          <w:lang w:val="en-US"/>
-        </w:rPr>
-        <w:t>This Boolean defines, if the variable time step method is used. This method speed up simulation time, if there are long time periods where no spiking occurs (see NEURON documentation).</w:t>
-      </w:r>
-    </w:p>
-    <w:p>
-      <w:pPr>
-        <w:tabs>
-          <w:tab w:val="left" w:pos="3686"/>
-        </w:tabs>
-        <w:ind w:left="2127" w:hanging="2126"/>
-        <w:rPr>
-          <w:lang w:val="en-US"/>
-        </w:rPr>
-      </w:pPr>
-      <w:r>
-        <w:rPr>
-          <w:rStyle w:val="IntenseEmphasis"/>
-          <w:lang w:val="en-US"/>
-        </w:rPr>
-        <w:tab/>
-        <w:t>parallel</w:t>
-      </w:r>
-      <w:r>
-        <w:rPr>
-          <w:rStyle w:val="IntenseEmphasis"/>
-          <w:lang w:val="en-US"/>
-        </w:rPr>
-        <w:tab/>
-      </w:r>
-      <w:r>
-        <w:rPr>
           <w:bCs/>
           <w:iCs/>
           <w:lang w:val="en-US"/>
         </w:rPr>
-        <w:t>This variable enables the paral</w:t>
-      </w:r>
-      <w:r>
-        <w:rPr>
-          <w:bCs/>
-          <w:iCs/>
-          <w:lang w:val="en-US"/>
-        </w:rPr>
-        <w:t>lel NEURON feature and the number</w:t>
-      </w:r>
-      <w:r>
-        <w:rPr>
-          <w:bCs/>
-          <w:iCs/>
-          <w:lang w:val="en-US"/>
-        </w:rPr>
-        <w:t xml:space="preserve"> defines the number of cores that are used. This feature is beneficial for large-scale network simulations.</w:t>
-      </w:r>
-    </w:p>
-    <w:p>
-      <w:pPr>
-        <w:tabs>
-          <w:tab w:val="left" w:pos="2127"/>
-          <w:tab w:val="left" w:pos="3686"/>
-        </w:tabs>
-        <w:ind w:left="2124" w:hanging="2124"/>
-        <w:rPr>
-          <w:lang w:val="en-US"/>
-        </w:rPr>
       </w:pPr>
       <w:r>
         <w:rPr>
           <w:rStyle w:val="IntenseEmphasis"/>
           <w:lang w:val="en-US"/>
         </w:rPr>
-        <w:tab/>
-      </w:r>
-      <w:proofErr w:type="spellStart"/>
+        <w:lastRenderedPageBreak/>
+        <w:tab/>
+      </w:r>
+      <w:proofErr w:type="spellStart"/>
+      <w:proofErr w:type="gramStart"/>
       <w:r>
         <w:rPr>
           <w:rStyle w:val="IntenseEmphasis"/>
           <w:lang w:val="en-US"/>
         </w:rPr>
-        <w:t>nrnmech</w:t>
-      </w:r>
-      <w:proofErr w:type="spellEnd"/>
-      <w:r>
-        <w:rPr>
-          <w:lang w:val="en-US"/>
-        </w:rPr>
-        <w:tab/>
-        <w:t xml:space="preserve">By default, if there exists a “nrnmech.dll” file (containing the compiled mod files) in the current working directory of NEURON, it loads it. If another </w:t>
-      </w:r>
-      <w:proofErr w:type="spellStart"/>
-      <w:r>
-        <w:rPr>
-          <w:lang w:val="en-US"/>
-        </w:rPr>
-        <w:t>dll</w:t>
-      </w:r>
-      <w:proofErr w:type="spellEnd"/>
-      <w:r>
-        <w:rPr>
-          <w:lang w:val="en-US"/>
-        </w:rPr>
-        <w:t xml:space="preserve"> should be loaded from the standard folder </w:t>
-      </w:r>
-      <w:proofErr w:type="spellStart"/>
-      <w:r>
-        <w:rPr>
-          <w:lang w:val="en-US"/>
-        </w:rPr>
-        <w:t>lib_mech</w:t>
-      </w:r>
-      <w:proofErr w:type="spellEnd"/>
-      <w:r>
-        <w:rPr>
-          <w:lang w:val="en-US"/>
-        </w:rPr>
-        <w:t xml:space="preserve">, the file’s name can be defined here. This can also be a cell array of strings, if more than one </w:t>
-      </w:r>
-      <w:proofErr w:type="spellStart"/>
-      <w:r>
-        <w:rPr>
-          <w:lang w:val="en-US"/>
-        </w:rPr>
-        <w:t>dll</w:t>
-      </w:r>
-      <w:proofErr w:type="spellEnd"/>
-      <w:r>
-        <w:rPr>
-          <w:lang w:val="en-US"/>
-        </w:rPr>
-        <w:t xml:space="preserve"> has to be loaded. Be aware that one and the same mechanism can only be loaded once and an error will occur in NEURON if this is not considered! This feature does not work on Linux/Mac</w:t>
-      </w:r>
-    </w:p>
-    <w:p>
-      <w:pPr>
-        <w:tabs>
-          <w:tab w:val="left" w:pos="2127"/>
-          <w:tab w:val="left" w:pos="3686"/>
-        </w:tabs>
-        <w:ind w:left="2124" w:hanging="2124"/>
-        <w:rPr>
-          <w:lang w:val="en-US"/>
-        </w:rPr>
-      </w:pPr>
+        <w:t>dlambda</w:t>
+      </w:r>
+      <w:proofErr w:type="spellEnd"/>
+      <w:proofErr w:type="gramEnd"/>
       <w:r>
         <w:rPr>
           <w:rStyle w:val="IntenseEmphasis"/>
           <w:lang w:val="en-US"/>
         </w:rPr>
-        <w:tab/>
-        <w:t>prerun</w:t>
-      </w:r>
-      <w:r>
-        <w:rPr>
-          <w:lang w:val="en-US"/>
-        </w:rPr>
-        <w:t xml:space="preserve"> </w:t>
-      </w:r>
-      <w:r>
-        <w:rPr>
-          <w:lang w:val="en-US"/>
-        </w:rPr>
-        <w:tab/>
-        <w:t xml:space="preserve">This defines a prerun time in ms during which the simulation runs in 10 ms time steps to let the system settle. For instance, an entry of 200 means that NEURON starts at -200 ms and lets the system settle until 0 </w:t>
-      </w:r>
-      <w:proofErr w:type="spellStart"/>
-      <w:r>
-        <w:rPr>
-          <w:lang w:val="en-US"/>
-        </w:rPr>
-        <w:t>ms.</w:t>
-      </w:r>
-      <w:proofErr w:type="spellEnd"/>
-      <w:r>
-        <w:rPr>
-          <w:lang w:val="en-US"/>
-        </w:rPr>
-        <w:t xml:space="preserve"> Then, the time is set to </w:t>
-      </w:r>
-      <w:proofErr w:type="spellStart"/>
-      <w:r>
-        <w:rPr>
-          <w:lang w:val="en-US"/>
-        </w:rPr>
-        <w:t>tstart</w:t>
-      </w:r>
-      <w:proofErr w:type="spellEnd"/>
-      <w:r>
-        <w:rPr>
-          <w:lang w:val="en-US"/>
-        </w:rPr>
-        <w:t xml:space="preserve"> and the normal simulation starts.</w:t>
-      </w:r>
-    </w:p>
-    <w:p>
-      <w:pPr>
-        <w:tabs>
-          <w:tab w:val="left" w:pos="3686"/>
-        </w:tabs>
-        <w:ind w:left="2124" w:hanging="2124"/>
+        <w:t xml:space="preserve"> &amp; </w:t>
+      </w:r>
+      <w:proofErr w:type="spellStart"/>
+      <w:r>
+        <w:rPr>
+          <w:rStyle w:val="IntenseEmphasis"/>
+          <w:lang w:val="en-US"/>
+        </w:rPr>
+        <w:t>freq</w:t>
+      </w:r>
+      <w:proofErr w:type="spellEnd"/>
+      <w:r>
+        <w:rPr>
+          <w:rStyle w:val="IntenseEmphasis"/>
+          <w:lang w:val="en-US"/>
+        </w:rPr>
+        <w:tab/>
+      </w:r>
+      <w:r>
+        <w:rPr>
+          <w:rStyle w:val="IntenseEmphasis"/>
+          <w:b w:val="0"/>
+          <w:i w:val="0"/>
+          <w:color w:val="auto"/>
+          <w:lang w:val="en-US"/>
+        </w:rPr>
+        <w:t>(optional if nseg = ‘</w:t>
+      </w:r>
+      <w:proofErr w:type="spellStart"/>
+      <w:r>
+        <w:rPr>
+          <w:rStyle w:val="IntenseEmphasis"/>
+          <w:b w:val="0"/>
+          <w:i w:val="0"/>
+          <w:color w:val="auto"/>
+          <w:lang w:val="en-US"/>
+        </w:rPr>
+        <w:t>dlambda</w:t>
+      </w:r>
+      <w:proofErr w:type="spellEnd"/>
+      <w:r>
+        <w:rPr>
+          <w:rStyle w:val="IntenseEmphasis"/>
+          <w:b w:val="0"/>
+          <w:i w:val="0"/>
+          <w:color w:val="auto"/>
+          <w:lang w:val="en-US"/>
+        </w:rPr>
+        <w:t xml:space="preserve">’) see </w:t>
+      </w:r>
+      <w:r>
+        <w:rPr>
+          <w:rStyle w:val="IntenseEmphasis"/>
+          <w:b w:val="0"/>
+          <w:i w:val="0"/>
+          <w:color w:val="auto"/>
+          <w:lang w:val="en-US"/>
+        </w:rPr>
+        <w:tab/>
+      </w:r>
+      <w:hyperlink r:id="rId14" w:history="1">
+        <w:r>
+          <w:rPr>
+            <w:rStyle w:val="Hyperlink"/>
+            <w:lang w:val="en-US"/>
+          </w:rPr>
+          <w:t>https://www.neuron.yale.edu/neuron/static/docs/d_lambda/d_lambda.html</w:t>
+        </w:r>
+      </w:hyperlink>
+      <w:r>
         <w:rPr>
           <w:rStyle w:val="IntenseEmphasis"/>
           <w:b w:val="0"/>
@@ -6043,57 +5770,67 @@
           <w:color w:val="auto"/>
           <w:lang w:val="en-US"/>
         </w:rPr>
-      </w:pPr>
+        <w:t xml:space="preserve"> </w:t>
+      </w:r>
       <w:r>
         <w:rPr>
           <w:rStyle w:val="IntenseEmphasis"/>
-          <w:lang w:val="en-US"/>
-        </w:rPr>
-        <w:tab/>
-      </w:r>
-      <w:proofErr w:type="spellStart"/>
+          <w:b w:val="0"/>
+          <w:bCs w:val="0"/>
+          <w:i w:val="0"/>
+          <w:iCs w:val="0"/>
+          <w:color w:val="auto"/>
+          <w:lang w:val="en-US"/>
+        </w:rPr>
+        <w:t>S</w:t>
+      </w:r>
       <w:r>
         <w:rPr>
           <w:rStyle w:val="IntenseEmphasis"/>
-          <w:lang w:val="en-US"/>
-        </w:rPr>
-        <w:t>skiprun</w:t>
-      </w:r>
-      <w:proofErr w:type="spellEnd"/>
+          <w:b w:val="0"/>
+          <w:bCs w:val="0"/>
+          <w:i w:val="0"/>
+          <w:iCs w:val="0"/>
+          <w:color w:val="auto"/>
+          <w:lang w:val="en-US"/>
+        </w:rPr>
+        <w:t>tandard val</w:t>
+      </w:r>
+      <w:bookmarkStart w:id="35" w:name="_GoBack"/>
       <w:r>
         <w:rPr>
           <w:rStyle w:val="IntenseEmphasis"/>
-          <w:lang w:val="en-US"/>
-        </w:rPr>
-        <w:tab/>
-      </w:r>
-      <w:r>
-        <w:rPr>
-          <w:lang w:val="en-US"/>
-        </w:rPr>
-        <w:t xml:space="preserve">This Boolean allows to write the NEURON hoc files without running them. This can be used if a custom code defined in </w:t>
-      </w:r>
-      <w:proofErr w:type="spellStart"/>
+          <w:b w:val="0"/>
+          <w:bCs w:val="0"/>
+          <w:i w:val="0"/>
+          <w:iCs w:val="0"/>
+          <w:color w:val="auto"/>
+          <w:lang w:val="en-US"/>
+        </w:rPr>
+        <w:t>u</w:t>
+      </w:r>
+      <w:bookmarkEnd w:id="35"/>
       <w:r>
         <w:rPr>
           <w:rStyle w:val="IntenseEmphasis"/>
-          <w:lang w:val="en-US"/>
-        </w:rPr>
-        <w:t>neuron.custom</w:t>
-      </w:r>
-      <w:proofErr w:type="spellEnd"/>
-      <w:r>
-        <w:rPr>
-          <w:lang w:val="en-US"/>
-        </w:rPr>
-        <w:t xml:space="preserve"> comprises a run command.</w:t>
+          <w:b w:val="0"/>
+          <w:bCs w:val="0"/>
+          <w:i w:val="0"/>
+          <w:iCs w:val="0"/>
+          <w:color w:val="auto"/>
+          <w:lang w:val="en-US"/>
+        </w:rPr>
+        <w:t>es are 0.1</w:t>
       </w:r>
       <w:r>
         <w:rPr>
           <w:rStyle w:val="IntenseEmphasis"/>
-          <w:lang w:val="en-US"/>
-        </w:rPr>
-        <w:br w:type="page"/>
+          <w:b w:val="0"/>
+          <w:i w:val="0"/>
+          <w:color w:val="auto"/>
+          <w:lang w:val="en-US"/>
+        </w:rPr>
+        <w:t xml:space="preserve"> and 300 Hz, respectively.</w:t>
       </w:r>
     </w:p>
     <w:p>
@@ -6112,11 +5849,378 @@
           <w:rStyle w:val="IntenseEmphasis"/>
           <w:lang w:val="en-US"/>
         </w:rPr>
+        <w:tab/>
+      </w:r>
+      <w:proofErr w:type="spellStart"/>
+      <w:proofErr w:type="gramStart"/>
+      <w:r>
+        <w:rPr>
+          <w:rStyle w:val="IntenseEmphasis"/>
+          <w:lang w:val="en-US"/>
+        </w:rPr>
+        <w:t>v_init</w:t>
+      </w:r>
+      <w:proofErr w:type="spellEnd"/>
+      <w:proofErr w:type="gramEnd"/>
+      <w:r>
+        <w:rPr>
+          <w:lang w:val="en-US"/>
+        </w:rPr>
+        <w:tab/>
+        <w:t>This defines the voltage in mV at which all compartments will be initialized. If not defined, NEURON uses its standard value of -65 mV.</w:t>
+      </w:r>
+    </w:p>
+    <w:p>
+      <w:pPr>
+        <w:tabs>
+          <w:tab w:val="left" w:pos="2127"/>
+          <w:tab w:val="left" w:pos="3686"/>
+        </w:tabs>
+        <w:ind w:left="2124" w:hanging="2124"/>
+        <w:rPr>
+          <w:lang w:val="en-US"/>
+        </w:rPr>
+      </w:pPr>
+      <w:r>
+        <w:rPr>
+          <w:rStyle w:val="IntenseEmphasis"/>
+          <w:lang w:val="en-US"/>
+        </w:rPr>
+        <w:tab/>
+      </w:r>
+      <w:proofErr w:type="spellStart"/>
+      <w:r>
+        <w:rPr>
+          <w:rStyle w:val="IntenseEmphasis"/>
+          <w:lang w:val="en-US"/>
+        </w:rPr>
+        <w:t>celsius</w:t>
+      </w:r>
+      <w:proofErr w:type="spellEnd"/>
+      <w:r>
+        <w:rPr>
+          <w:lang w:val="en-US"/>
+        </w:rPr>
+        <w:tab/>
+        <w:t>This parameter defines temperature in Celsius. This influences temperature-dependent mechanisms (e.g. ion channels). If not defined, NEURON uses its standard temperature of +6.3°C!</w:t>
+      </w:r>
+    </w:p>
+    <w:p>
+      <w:pPr>
+        <w:tabs>
+          <w:tab w:val="left" w:pos="3686"/>
+        </w:tabs>
+        <w:ind w:left="2124" w:hanging="2124"/>
+        <w:rPr>
+          <w:lang w:val="en-US"/>
+        </w:rPr>
+      </w:pPr>
+      <w:r>
+        <w:rPr>
+          <w:rStyle w:val="IntenseEmphasis"/>
+          <w:lang w:val="en-US"/>
+        </w:rPr>
+        <w:tab/>
+      </w:r>
+      <w:proofErr w:type="spellStart"/>
+      <w:r>
+        <w:rPr>
+          <w:rStyle w:val="IntenseEmphasis"/>
+          <w:lang w:val="en-US"/>
+        </w:rPr>
+        <w:t>cvode</w:t>
+      </w:r>
+      <w:proofErr w:type="spellEnd"/>
+      <w:r>
+        <w:rPr>
+          <w:rStyle w:val="IntenseEmphasis"/>
+          <w:lang w:val="en-US"/>
+        </w:rPr>
+        <w:tab/>
+      </w:r>
+      <w:r>
+        <w:rPr>
+          <w:lang w:val="en-US"/>
+        </w:rPr>
+        <w:t>This Boolean defines, if the variable time step method is used. This method speed up simulation time, if there are long time periods where no spiking occurs (see NEURON documentation).</w:t>
+      </w:r>
+    </w:p>
+    <w:p>
+      <w:pPr>
+        <w:tabs>
+          <w:tab w:val="left" w:pos="3686"/>
+        </w:tabs>
+        <w:ind w:left="2127" w:hanging="2126"/>
+        <w:rPr>
+          <w:lang w:val="en-US"/>
+        </w:rPr>
+      </w:pPr>
+      <w:r>
+        <w:rPr>
+          <w:rStyle w:val="IntenseEmphasis"/>
+          <w:lang w:val="en-US"/>
+        </w:rPr>
+        <w:tab/>
+        <w:t>parallel</w:t>
+      </w:r>
+      <w:r>
+        <w:rPr>
+          <w:rStyle w:val="IntenseEmphasis"/>
+          <w:lang w:val="en-US"/>
+        </w:rPr>
+        <w:tab/>
+      </w:r>
+      <w:r>
+        <w:rPr>
+          <w:bCs/>
+          <w:iCs/>
+          <w:lang w:val="en-US"/>
+        </w:rPr>
+        <w:t>This variable enables the paral</w:t>
+      </w:r>
+      <w:r>
+        <w:rPr>
+          <w:bCs/>
+          <w:iCs/>
+          <w:lang w:val="en-US"/>
+        </w:rPr>
+        <w:t>lel NEURON feature and the number</w:t>
+      </w:r>
+      <w:r>
+        <w:rPr>
+          <w:bCs/>
+          <w:iCs/>
+          <w:lang w:val="en-US"/>
+        </w:rPr>
+        <w:t xml:space="preserve"> defines the number of cores that are used. This feature is beneficial for large-scale network simulations.</w:t>
+      </w:r>
+    </w:p>
+    <w:p>
+      <w:pPr>
+        <w:tabs>
+          <w:tab w:val="left" w:pos="2127"/>
+          <w:tab w:val="left" w:pos="3686"/>
+        </w:tabs>
+        <w:ind w:left="2124" w:hanging="2124"/>
+        <w:rPr>
+          <w:lang w:val="en-US"/>
+        </w:rPr>
+      </w:pPr>
+      <w:r>
+        <w:rPr>
+          <w:rStyle w:val="IntenseEmphasis"/>
+          <w:lang w:val="en-US"/>
+        </w:rPr>
+        <w:tab/>
+      </w:r>
+      <w:proofErr w:type="spellStart"/>
+      <w:r>
+        <w:rPr>
+          <w:rStyle w:val="IntenseEmphasis"/>
+          <w:lang w:val="en-US"/>
+        </w:rPr>
+        <w:t>nrnmech</w:t>
+      </w:r>
+      <w:proofErr w:type="spellEnd"/>
+      <w:r>
+        <w:rPr>
+          <w:lang w:val="en-US"/>
+        </w:rPr>
+        <w:tab/>
+        <w:t xml:space="preserve">By default, if there exists a “nrnmech.dll” file (containing the compiled mod files) in the current working directory of NEURON, it loads it. If another </w:t>
+      </w:r>
+      <w:proofErr w:type="spellStart"/>
+      <w:r>
+        <w:rPr>
+          <w:lang w:val="en-US"/>
+        </w:rPr>
+        <w:t>dll</w:t>
+      </w:r>
+      <w:proofErr w:type="spellEnd"/>
+      <w:r>
+        <w:rPr>
+          <w:lang w:val="en-US"/>
+        </w:rPr>
+        <w:t xml:space="preserve"> should be loaded from the standard folder </w:t>
+      </w:r>
+      <w:proofErr w:type="spellStart"/>
+      <w:r>
+        <w:rPr>
+          <w:lang w:val="en-US"/>
+        </w:rPr>
+        <w:t>lib_mech</w:t>
+      </w:r>
+      <w:proofErr w:type="spellEnd"/>
+      <w:r>
+        <w:rPr>
+          <w:lang w:val="en-US"/>
+        </w:rPr>
+        <w:t xml:space="preserve">, the file’s name can be defined here. This can also be a cell array of strings, if more than one </w:t>
+      </w:r>
+      <w:proofErr w:type="spellStart"/>
+      <w:r>
+        <w:rPr>
+          <w:lang w:val="en-US"/>
+        </w:rPr>
+        <w:t>dll</w:t>
+      </w:r>
+      <w:proofErr w:type="spellEnd"/>
+      <w:r>
+        <w:rPr>
+          <w:lang w:val="en-US"/>
+        </w:rPr>
+        <w:t xml:space="preserve"> has to be loaded. Be aware that one and the same mechanism can only be loaded once and an error will occur in NEURON if this is not considered! This feature does not work on Linux/Mac</w:t>
+      </w:r>
+    </w:p>
+    <w:p>
+      <w:pPr>
+        <w:tabs>
+          <w:tab w:val="left" w:pos="2127"/>
+          <w:tab w:val="left" w:pos="3686"/>
+        </w:tabs>
+        <w:ind w:left="2124" w:hanging="2124"/>
+        <w:rPr>
+          <w:lang w:val="en-US"/>
+        </w:rPr>
+      </w:pPr>
+      <w:r>
+        <w:rPr>
+          <w:rStyle w:val="IntenseEmphasis"/>
+          <w:lang w:val="en-US"/>
+        </w:rPr>
+        <w:tab/>
+        <w:t>prerun</w:t>
+      </w:r>
+      <w:r>
+        <w:rPr>
+          <w:lang w:val="en-US"/>
+        </w:rPr>
+        <w:t xml:space="preserve"> </w:t>
+      </w:r>
+      <w:r>
+        <w:rPr>
+          <w:lang w:val="en-US"/>
+        </w:rPr>
+        <w:tab/>
+        <w:t xml:space="preserve">This defines a prerun time in ms during which the simulation runs in 10 ms time steps to let the system settle. For instance, an entry of 200 means that NEURON starts at -200 ms and lets the system settle until 0 </w:t>
+      </w:r>
+      <w:proofErr w:type="spellStart"/>
+      <w:r>
+        <w:rPr>
+          <w:lang w:val="en-US"/>
+        </w:rPr>
+        <w:t>ms.</w:t>
+      </w:r>
+      <w:proofErr w:type="spellEnd"/>
+      <w:r>
+        <w:rPr>
+          <w:lang w:val="en-US"/>
+        </w:rPr>
+        <w:t xml:space="preserve"> Then, the time is set to </w:t>
+      </w:r>
+      <w:proofErr w:type="spellStart"/>
+      <w:r>
+        <w:rPr>
+          <w:lang w:val="en-US"/>
+        </w:rPr>
+        <w:t>tstart</w:t>
+      </w:r>
+      <w:proofErr w:type="spellEnd"/>
+      <w:r>
+        <w:rPr>
+          <w:lang w:val="en-US"/>
+        </w:rPr>
+        <w:t xml:space="preserve"> and the normal simulation starts.</w:t>
+      </w:r>
+    </w:p>
+    <w:p>
+      <w:pPr>
+        <w:tabs>
+          <w:tab w:val="left" w:pos="3686"/>
+        </w:tabs>
+        <w:ind w:left="2124" w:hanging="2124"/>
+        <w:rPr>
+          <w:rStyle w:val="IntenseEmphasis"/>
+          <w:b w:val="0"/>
+          <w:bCs w:val="0"/>
+          <w:i w:val="0"/>
+          <w:iCs w:val="0"/>
+          <w:color w:val="auto"/>
+          <w:lang w:val="en-US"/>
+        </w:rPr>
+      </w:pPr>
+      <w:r>
+        <w:rPr>
+          <w:rStyle w:val="IntenseEmphasis"/>
+          <w:lang w:val="en-US"/>
+        </w:rPr>
         <w:lastRenderedPageBreak/>
         <w:tab/>
       </w:r>
-      <w:bookmarkStart w:id="35" w:name="_GoBack"/>
-      <w:bookmarkEnd w:id="35"/>
+      <w:proofErr w:type="spellStart"/>
+      <w:r>
+        <w:rPr>
+          <w:rStyle w:val="IntenseEmphasis"/>
+          <w:lang w:val="en-US"/>
+        </w:rPr>
+        <w:t>skiprun</w:t>
+      </w:r>
+      <w:proofErr w:type="spellEnd"/>
+      <w:r>
+        <w:rPr>
+          <w:rStyle w:val="IntenseEmphasis"/>
+          <w:lang w:val="en-US"/>
+        </w:rPr>
+        <w:tab/>
+      </w:r>
+      <w:r>
+        <w:rPr>
+          <w:lang w:val="en-US"/>
+        </w:rPr>
+        <w:t xml:space="preserve">This Boolean allows to write the NEURON hoc files without running them. This can be used if a custom code defined in </w:t>
+      </w:r>
+      <w:proofErr w:type="spellStart"/>
+      <w:r>
+        <w:rPr>
+          <w:rStyle w:val="IntenseEmphasis"/>
+          <w:lang w:val="en-US"/>
+        </w:rPr>
+        <w:t>neuron.custom</w:t>
+      </w:r>
+      <w:proofErr w:type="spellEnd"/>
+      <w:r>
+        <w:rPr>
+          <w:lang w:val="en-US"/>
+        </w:rPr>
+        <w:t xml:space="preserve"> comprises a run command.</w:t>
+      </w:r>
+      <w:r>
+        <w:rPr>
+          <w:rStyle w:val="IntenseEmphasis"/>
+          <w:lang w:val="en-US"/>
+        </w:rPr>
+        <w:br w:type="page"/>
+      </w:r>
+    </w:p>
+    <w:p>
+      <w:pPr>
+        <w:tabs>
+          <w:tab w:val="left" w:pos="2127"/>
+          <w:tab w:val="left" w:pos="3686"/>
+        </w:tabs>
+        <w:ind w:left="2124" w:hanging="2124"/>
+        <w:rPr>
+          <w:lang w:val="en-US"/>
+        </w:rPr>
+      </w:pPr>
+      <w:r>
+        <w:rPr>
+          <w:rStyle w:val="IntenseEmphasis"/>
+          <w:lang w:val="en-US"/>
+        </w:rPr>
+        <w:lastRenderedPageBreak/>
+        <w:tab/>
+      </w:r>
       <w:r>
         <w:rPr>
           <w:rStyle w:val="IntenseEmphasis"/>
@@ -10857,17 +10961,26 @@
           <w:rStyle w:val="QuoteChar"/>
           <w:lang w:val="en-US"/>
         </w:rPr>
-        <w:t>“….’target’,</w:t>
-      </w:r>
-      <w:proofErr w:type="spellStart"/>
+        <w:t>“….’target’</w:t>
+      </w:r>
+      <w:proofErr w:type="gramStart"/>
       <w:r>
         <w:rPr>
           <w:rStyle w:val="QuoteChar"/>
           <w:lang w:val="en-US"/>
         </w:rPr>
+        <w:t>,</w:t>
+      </w:r>
+      <w:proofErr w:type="spellStart"/>
+      <w:r>
+        <w:rPr>
+          <w:rStyle w:val="QuoteChar"/>
+          <w:lang w:val="en-US"/>
+        </w:rPr>
         <w:t>struct</w:t>
       </w:r>
       <w:proofErr w:type="spellEnd"/>
+      <w:proofErr w:type="gramEnd"/>
       <w:r>
         <w:rPr>
           <w:rStyle w:val="QuoteChar"/>
@@ -33489,7 +33602,7 @@
       <w:bookmarkEnd w:id="177"/>
     </w:p>
     <w:sectPr>
-      <w:footerReference w:type="default" r:id="rId9"/>
+      <w:footerReference w:type="default" r:id="rId15"/>
       <w:pgSz w:w="11906" w:h="16838"/>
       <w:pgMar w:top="1417" w:right="1417" w:bottom="1134" w:left="1417" w:header="708" w:footer="708" w:gutter="0"/>
       <w:cols w:space="708"/>
@@ -33534,7 +33647,6 @@
         <w:docPartUnique/>
       </w:docPartObj>
     </w:sdtPr>
-    <w:sdtEndPr/>
     <w:sdtContent>
       <w:p>
         <w:pPr>
@@ -33624,7 +33736,7 @@
                                   <w:noProof/>
                                   <w:color w:val="C0504D" w:themeColor="accent2"/>
                                 </w:rPr>
-                                <w:t>20</w:t>
+                                <w:t>8</w:t>
                               </w:r>
                               <w:r>
                                 <w:rPr>
@@ -33680,7 +33792,7 @@
                             <w:noProof/>
                             <w:color w:val="C0504D" w:themeColor="accent2"/>
                           </w:rPr>
-                          <w:t>20</w:t>
+                          <w:t>8</w:t>
                         </w:r>
                         <w:r>
                           <w:rPr>
@@ -36620,7 +36732,7 @@
 </file>
 
 <file path=customXml/itemProps1.xml><?xml version="1.0" encoding="utf-8"?>
-<ds:datastoreItem xmlns:ds="http://schemas.openxmlformats.org/officeDocument/2006/customXml" ds:itemID="{88E6B769-F597-4589-B360-33EBB06FC063}">
+<ds:datastoreItem xmlns:ds="http://schemas.openxmlformats.org/officeDocument/2006/customXml" ds:itemID="{BC3F9253-3BCC-4023-8C43-086ED3BD2CFE}">
   <ds:schemaRefs>
     <ds:schemaRef ds:uri="http://schemas.openxmlformats.org/officeDocument/2006/bibliography"/>
   </ds:schemaRefs>

</xml_diff>

<commit_message>
V159: add support of tagging point processes and use the tags when making connections
</commit_message>
<xml_diff>
--- a/Documentation T2N.docx
+++ b/Documentation T2N.docx
@@ -2863,23 +2863,7 @@
             <w:noProof/>
             <w:lang w:val="en-US"/>
           </w:rPr>
-          <w:t>6.9 t2n_getSynNum – Ca</w:t>
-        </w:r>
-        <w:r>
-          <w:rPr>
-            <w:rStyle w:val="Hyperlink"/>
-            <w:noProof/>
-            <w:lang w:val="en-US"/>
-          </w:rPr>
-          <w:t>l</w:t>
-        </w:r>
-        <w:r>
-          <w:rPr>
-            <w:rStyle w:val="Hyperlink"/>
-            <w:noProof/>
-            <w:lang w:val="en-US"/>
-          </w:rPr>
-          <w:t>culate synapse numbers</w:t>
+          <w:t>6.9 t2n_getSynNum – Calculate synapse numbers</w:t>
         </w:r>
         <w:r>
           <w:rPr>
@@ -5794,10 +5778,325 @@
           <w:color w:val="auto"/>
           <w:lang w:val="en-US"/>
         </w:rPr>
-        <w:t>tandard val</w:t>
-      </w:r>
-      <w:bookmarkStart w:id="35" w:name="_GoBack"/>
-      <w:r>
+        <w:t>tandard values are 0.1</w:t>
+      </w:r>
+      <w:r>
+        <w:rPr>
+          <w:rStyle w:val="IntenseEmphasis"/>
+          <w:b w:val="0"/>
+          <w:i w:val="0"/>
+          <w:color w:val="auto"/>
+          <w:lang w:val="en-US"/>
+        </w:rPr>
+        <w:t xml:space="preserve"> and 300 Hz, respectively.</w:t>
+      </w:r>
+    </w:p>
+    <w:p>
+      <w:pPr>
+        <w:tabs>
+          <w:tab w:val="left" w:pos="2127"/>
+          <w:tab w:val="left" w:pos="3686"/>
+        </w:tabs>
+        <w:ind w:left="2124" w:hanging="2124"/>
+        <w:rPr>
+          <w:lang w:val="en-US"/>
+        </w:rPr>
+      </w:pPr>
+      <w:r>
+        <w:rPr>
+          <w:rStyle w:val="IntenseEmphasis"/>
+          <w:lang w:val="en-US"/>
+        </w:rPr>
+        <w:tab/>
+      </w:r>
+      <w:proofErr w:type="spellStart"/>
+      <w:proofErr w:type="gramStart"/>
+      <w:r>
+        <w:rPr>
+          <w:rStyle w:val="IntenseEmphasis"/>
+          <w:lang w:val="en-US"/>
+        </w:rPr>
+        <w:t>v_init</w:t>
+      </w:r>
+      <w:proofErr w:type="spellEnd"/>
+      <w:proofErr w:type="gramEnd"/>
+      <w:r>
+        <w:rPr>
+          <w:lang w:val="en-US"/>
+        </w:rPr>
+        <w:tab/>
+        <w:t>This defines the voltage in mV at which all compartments will be initialized. If not defined, NEURON uses its standard value of -65 mV.</w:t>
+      </w:r>
+    </w:p>
+    <w:p>
+      <w:pPr>
+        <w:tabs>
+          <w:tab w:val="left" w:pos="2127"/>
+          <w:tab w:val="left" w:pos="3686"/>
+        </w:tabs>
+        <w:ind w:left="2124" w:hanging="2124"/>
+        <w:rPr>
+          <w:lang w:val="en-US"/>
+        </w:rPr>
+      </w:pPr>
+      <w:r>
+        <w:rPr>
+          <w:rStyle w:val="IntenseEmphasis"/>
+          <w:lang w:val="en-US"/>
+        </w:rPr>
+        <w:tab/>
+      </w:r>
+      <w:proofErr w:type="spellStart"/>
+      <w:r>
+        <w:rPr>
+          <w:rStyle w:val="IntenseEmphasis"/>
+          <w:lang w:val="en-US"/>
+        </w:rPr>
+        <w:t>celsius</w:t>
+      </w:r>
+      <w:proofErr w:type="spellEnd"/>
+      <w:r>
+        <w:rPr>
+          <w:lang w:val="en-US"/>
+        </w:rPr>
+        <w:tab/>
+        <w:t>This parameter defines temperature in Celsius. This influences temperature-dependent mechanisms (e.g. ion channels). If not defined, NEURON uses its standard temperature of +6.3°C!</w:t>
+      </w:r>
+    </w:p>
+    <w:p>
+      <w:pPr>
+        <w:tabs>
+          <w:tab w:val="left" w:pos="3686"/>
+        </w:tabs>
+        <w:ind w:left="2124" w:hanging="2124"/>
+        <w:rPr>
+          <w:lang w:val="en-US"/>
+        </w:rPr>
+      </w:pPr>
+      <w:r>
+        <w:rPr>
+          <w:rStyle w:val="IntenseEmphasis"/>
+          <w:lang w:val="en-US"/>
+        </w:rPr>
+        <w:tab/>
+      </w:r>
+      <w:proofErr w:type="spellStart"/>
+      <w:r>
+        <w:rPr>
+          <w:rStyle w:val="IntenseEmphasis"/>
+          <w:lang w:val="en-US"/>
+        </w:rPr>
+        <w:t>cvode</w:t>
+      </w:r>
+      <w:proofErr w:type="spellEnd"/>
+      <w:r>
+        <w:rPr>
+          <w:rStyle w:val="IntenseEmphasis"/>
+          <w:lang w:val="en-US"/>
+        </w:rPr>
+        <w:tab/>
+      </w:r>
+      <w:r>
+        <w:rPr>
+          <w:lang w:val="en-US"/>
+        </w:rPr>
+        <w:t>This Boolean defines, if the variable time step method is used. This method speed up simulation time, if there are long time periods where no spiking occurs (see NEURON documentation).</w:t>
+      </w:r>
+    </w:p>
+    <w:p>
+      <w:pPr>
+        <w:tabs>
+          <w:tab w:val="left" w:pos="3686"/>
+        </w:tabs>
+        <w:ind w:left="2127" w:hanging="2126"/>
+        <w:rPr>
+          <w:lang w:val="en-US"/>
+        </w:rPr>
+      </w:pPr>
+      <w:r>
+        <w:rPr>
+          <w:rStyle w:val="IntenseEmphasis"/>
+          <w:lang w:val="en-US"/>
+        </w:rPr>
+        <w:tab/>
+        <w:t>parallel</w:t>
+      </w:r>
+      <w:r>
+        <w:rPr>
+          <w:rStyle w:val="IntenseEmphasis"/>
+          <w:lang w:val="en-US"/>
+        </w:rPr>
+        <w:tab/>
+      </w:r>
+      <w:r>
+        <w:rPr>
+          <w:bCs/>
+          <w:iCs/>
+          <w:lang w:val="en-US"/>
+        </w:rPr>
+        <w:t>This variable enables the paral</w:t>
+      </w:r>
+      <w:r>
+        <w:rPr>
+          <w:bCs/>
+          <w:iCs/>
+          <w:lang w:val="en-US"/>
+        </w:rPr>
+        <w:t>lel NEURON feature and the number</w:t>
+      </w:r>
+      <w:r>
+        <w:rPr>
+          <w:bCs/>
+          <w:iCs/>
+          <w:lang w:val="en-US"/>
+        </w:rPr>
+        <w:t xml:space="preserve"> defines the number of cores that are used. This feature is beneficial for large-scale network simulations.</w:t>
+      </w:r>
+    </w:p>
+    <w:p>
+      <w:pPr>
+        <w:tabs>
+          <w:tab w:val="left" w:pos="2127"/>
+          <w:tab w:val="left" w:pos="3686"/>
+        </w:tabs>
+        <w:ind w:left="2124" w:hanging="2124"/>
+        <w:rPr>
+          <w:lang w:val="en-US"/>
+        </w:rPr>
+      </w:pPr>
+      <w:r>
+        <w:rPr>
+          <w:rStyle w:val="IntenseEmphasis"/>
+          <w:lang w:val="en-US"/>
+        </w:rPr>
+        <w:tab/>
+      </w:r>
+      <w:proofErr w:type="spellStart"/>
+      <w:r>
+        <w:rPr>
+          <w:rStyle w:val="IntenseEmphasis"/>
+          <w:lang w:val="en-US"/>
+        </w:rPr>
+        <w:t>nrnmech</w:t>
+      </w:r>
+      <w:proofErr w:type="spellEnd"/>
+      <w:r>
+        <w:rPr>
+          <w:lang w:val="en-US"/>
+        </w:rPr>
+        <w:tab/>
+        <w:t xml:space="preserve">By default, if there exists a “nrnmech.dll” file (containing the compiled mod files) in the current working directory of NEURON, it loads it. If another </w:t>
+      </w:r>
+      <w:proofErr w:type="spellStart"/>
+      <w:r>
+        <w:rPr>
+          <w:lang w:val="en-US"/>
+        </w:rPr>
+        <w:t>dll</w:t>
+      </w:r>
+      <w:proofErr w:type="spellEnd"/>
+      <w:r>
+        <w:rPr>
+          <w:lang w:val="en-US"/>
+        </w:rPr>
+        <w:t xml:space="preserve"> should be loaded from the standard folder </w:t>
+      </w:r>
+      <w:proofErr w:type="spellStart"/>
+      <w:r>
+        <w:rPr>
+          <w:lang w:val="en-US"/>
+        </w:rPr>
+        <w:t>lib_mech</w:t>
+      </w:r>
+      <w:proofErr w:type="spellEnd"/>
+      <w:r>
+        <w:rPr>
+          <w:lang w:val="en-US"/>
+        </w:rPr>
+        <w:t xml:space="preserve">, the file’s name can be defined here. This can also be a cell array of strings, if more than one </w:t>
+      </w:r>
+      <w:proofErr w:type="spellStart"/>
+      <w:r>
+        <w:rPr>
+          <w:lang w:val="en-US"/>
+        </w:rPr>
+        <w:t>dll</w:t>
+      </w:r>
+      <w:proofErr w:type="spellEnd"/>
+      <w:r>
+        <w:rPr>
+          <w:lang w:val="en-US"/>
+        </w:rPr>
+        <w:t xml:space="preserve"> has to be loaded. Be aware that one and the same mechanism can only be loaded once and an error will occur in NEURON if this is not considered! This feature does not work on Linux/Mac</w:t>
+      </w:r>
+    </w:p>
+    <w:p>
+      <w:pPr>
+        <w:tabs>
+          <w:tab w:val="left" w:pos="2127"/>
+          <w:tab w:val="left" w:pos="3686"/>
+        </w:tabs>
+        <w:ind w:left="2124" w:hanging="2124"/>
+        <w:rPr>
+          <w:lang w:val="en-US"/>
+        </w:rPr>
+      </w:pPr>
+      <w:r>
+        <w:rPr>
+          <w:rStyle w:val="IntenseEmphasis"/>
+          <w:lang w:val="en-US"/>
+        </w:rPr>
+        <w:tab/>
+        <w:t>prerun</w:t>
+      </w:r>
+      <w:r>
+        <w:rPr>
+          <w:lang w:val="en-US"/>
+        </w:rPr>
+        <w:t xml:space="preserve"> </w:t>
+      </w:r>
+      <w:r>
+        <w:rPr>
+          <w:lang w:val="en-US"/>
+        </w:rPr>
+        <w:tab/>
+        <w:t xml:space="preserve">This defines a prerun time in ms during which the simulation runs in 10 ms time steps to let the system settle. For instance, an entry of 200 means that NEURON starts at -200 ms and lets the system settle until 0 </w:t>
+      </w:r>
+      <w:proofErr w:type="spellStart"/>
+      <w:r>
+        <w:rPr>
+          <w:lang w:val="en-US"/>
+        </w:rPr>
+        <w:t>ms.</w:t>
+      </w:r>
+      <w:proofErr w:type="spellEnd"/>
+      <w:r>
+        <w:rPr>
+          <w:lang w:val="en-US"/>
+        </w:rPr>
+        <w:t xml:space="preserve"> Then, the time is set to </w:t>
+      </w:r>
+      <w:proofErr w:type="spellStart"/>
+      <w:r>
+        <w:rPr>
+          <w:lang w:val="en-US"/>
+        </w:rPr>
+        <w:t>tstart</w:t>
+      </w:r>
+      <w:proofErr w:type="spellEnd"/>
+      <w:r>
+        <w:rPr>
+          <w:lang w:val="en-US"/>
+        </w:rPr>
+        <w:t xml:space="preserve"> and the normal simulation starts.</w:t>
+      </w:r>
+    </w:p>
+    <w:p>
+      <w:pPr>
+        <w:tabs>
+          <w:tab w:val="left" w:pos="3686"/>
+        </w:tabs>
+        <w:ind w:left="2124" w:hanging="2124"/>
         <w:rPr>
           <w:rStyle w:val="IntenseEmphasis"/>
           <w:b w:val="0"/>
@@ -5807,30 +6106,58 @@
           <w:color w:val="auto"/>
           <w:lang w:val="en-US"/>
         </w:rPr>
-        <w:t>u</w:t>
-      </w:r>
-      <w:bookmarkEnd w:id="35"/>
+      </w:pPr>
       <w:r>
         <w:rPr>
           <w:rStyle w:val="IntenseEmphasis"/>
-          <w:b w:val="0"/>
-          <w:bCs w:val="0"/>
-          <w:i w:val="0"/>
-          <w:iCs w:val="0"/>
-          <w:color w:val="auto"/>
-          <w:lang w:val="en-US"/>
-        </w:rPr>
-        <w:t>es are 0.1</w:t>
-      </w:r>
+          <w:lang w:val="en-US"/>
+        </w:rPr>
+        <w:lastRenderedPageBreak/>
+        <w:tab/>
+      </w:r>
+      <w:proofErr w:type="spellStart"/>
       <w:r>
         <w:rPr>
           <w:rStyle w:val="IntenseEmphasis"/>
-          <w:b w:val="0"/>
-          <w:i w:val="0"/>
-          <w:color w:val="auto"/>
-          <w:lang w:val="en-US"/>
-        </w:rPr>
-        <w:t xml:space="preserve"> and 300 Hz, respectively.</w:t>
+          <w:lang w:val="en-US"/>
+        </w:rPr>
+        <w:t>skiprun</w:t>
+      </w:r>
+      <w:proofErr w:type="spellEnd"/>
+      <w:r>
+        <w:rPr>
+          <w:rStyle w:val="IntenseEmphasis"/>
+          <w:lang w:val="en-US"/>
+        </w:rPr>
+        <w:tab/>
+      </w:r>
+      <w:r>
+        <w:rPr>
+          <w:lang w:val="en-US"/>
+        </w:rPr>
+        <w:t xml:space="preserve">This Boolean allows to write the NEURON hoc files without running them. This can be used if a custom code defined in </w:t>
+      </w:r>
+      <w:proofErr w:type="spellStart"/>
+      <w:r>
+        <w:rPr>
+          <w:rStyle w:val="IntenseEmphasis"/>
+          <w:lang w:val="en-US"/>
+        </w:rPr>
+        <w:t>neuron.custom</w:t>
+      </w:r>
+      <w:proofErr w:type="spellEnd"/>
+      <w:r>
+        <w:rPr>
+          <w:lang w:val="en-US"/>
+        </w:rPr>
+        <w:t xml:space="preserve"> comprises a run command.</w:t>
+      </w:r>
+      <w:r>
+        <w:rPr>
+          <w:rStyle w:val="IntenseEmphasis"/>
+          <w:lang w:val="en-US"/>
+        </w:rPr>
+        <w:br w:type="page"/>
       </w:r>
     </w:p>
     <w:p>
@@ -5849,25 +6176,22 @@
           <w:rStyle w:val="IntenseEmphasis"/>
           <w:lang w:val="en-US"/>
         </w:rPr>
-        <w:tab/>
-      </w:r>
-      <w:proofErr w:type="spellStart"/>
-      <w:proofErr w:type="gramStart"/>
+        <w:lastRenderedPageBreak/>
+        <w:tab/>
+      </w:r>
       <w:r>
         <w:rPr>
           <w:rStyle w:val="IntenseEmphasis"/>
           <w:lang w:val="en-US"/>
         </w:rPr>
-        <w:t>v_init</w:t>
-      </w:r>
-      <w:proofErr w:type="spellEnd"/>
-      <w:proofErr w:type="gramEnd"/>
-      <w:r>
-        <w:rPr>
-          <w:lang w:val="en-US"/>
-        </w:rPr>
-        <w:tab/>
-        <w:t>This defines the voltage in mV at which all compartments will be initialized. If not defined, NEURON uses its standard value of -65 mV.</w:t>
+        <w:t>accuracy</w:t>
+      </w:r>
+      <w:r>
+        <w:rPr>
+          <w:lang w:val="en-US"/>
+        </w:rPr>
+        <w:tab/>
+        <w:t>This parameter allows to increase the number of NEURON segments (nseg), which makes simulation spatially more accurate but slower. Possible values are:</w:t>
       </w:r>
     </w:p>
     <w:p>
@@ -5876,123 +6200,16 @@
           <w:tab w:val="left" w:pos="2127"/>
           <w:tab w:val="left" w:pos="3686"/>
         </w:tabs>
-        <w:ind w:left="2124" w:hanging="2124"/>
-        <w:rPr>
-          <w:lang w:val="en-US"/>
-        </w:rPr>
-      </w:pPr>
-      <w:r>
-        <w:rPr>
-          <w:rStyle w:val="IntenseEmphasis"/>
-          <w:lang w:val="en-US"/>
-        </w:rPr>
-        <w:tab/>
-      </w:r>
-      <w:proofErr w:type="spellStart"/>
-      <w:r>
-        <w:rPr>
-          <w:rStyle w:val="IntenseEmphasis"/>
-          <w:lang w:val="en-US"/>
-        </w:rPr>
-        <w:t>celsius</w:t>
-      </w:r>
-      <w:proofErr w:type="spellEnd"/>
-      <w:r>
-        <w:rPr>
-          <w:lang w:val="en-US"/>
-        </w:rPr>
-        <w:tab/>
-        <w:t>This parameter defines temperature in Celsius. This influences temperature-dependent mechanisms (e.g. ion channels). If not defined, NEURON uses its standard temperature of +6.3°C!</w:t>
-      </w:r>
-    </w:p>
-    <w:p>
-      <w:pPr>
-        <w:tabs>
-          <w:tab w:val="left" w:pos="3686"/>
-        </w:tabs>
-        <w:ind w:left="2124" w:hanging="2124"/>
-        <w:rPr>
-          <w:lang w:val="en-US"/>
-        </w:rPr>
-      </w:pPr>
-      <w:r>
-        <w:rPr>
-          <w:rStyle w:val="IntenseEmphasis"/>
-          <w:lang w:val="en-US"/>
-        </w:rPr>
-        <w:tab/>
-      </w:r>
-      <w:proofErr w:type="spellStart"/>
-      <w:r>
-        <w:rPr>
-          <w:rStyle w:val="IntenseEmphasis"/>
-          <w:lang w:val="en-US"/>
-        </w:rPr>
-        <w:t>cvode</w:t>
-      </w:r>
-      <w:proofErr w:type="spellEnd"/>
-      <w:r>
-        <w:rPr>
-          <w:rStyle w:val="IntenseEmphasis"/>
-          <w:lang w:val="en-US"/>
-        </w:rPr>
-        <w:tab/>
-      </w:r>
-      <w:r>
-        <w:rPr>
-          <w:lang w:val="en-US"/>
-        </w:rPr>
-        <w:t>This Boolean defines, if the variable time step method is used. This method speed up simulation time, if there are long time periods where no spiking occurs (see NEURON documentation).</w:t>
-      </w:r>
-    </w:p>
-    <w:p>
-      <w:pPr>
-        <w:tabs>
-          <w:tab w:val="left" w:pos="3686"/>
-        </w:tabs>
-        <w:ind w:left="2127" w:hanging="2126"/>
-        <w:rPr>
-          <w:lang w:val="en-US"/>
-        </w:rPr>
-      </w:pPr>
-      <w:r>
-        <w:rPr>
-          <w:rStyle w:val="IntenseEmphasis"/>
-          <w:lang w:val="en-US"/>
-        </w:rPr>
-        <w:tab/>
-        <w:t>parallel</w:t>
-      </w:r>
-      <w:r>
-        <w:rPr>
-          <w:rStyle w:val="IntenseEmphasis"/>
-          <w:lang w:val="en-US"/>
-        </w:rPr>
-        <w:tab/>
-      </w:r>
-      <w:r>
-        <w:rPr>
-          <w:bCs/>
-          <w:iCs/>
-          <w:lang w:val="en-US"/>
-        </w:rPr>
-        <w:t>This variable enables the paral</w:t>
-      </w:r>
-      <w:r>
-        <w:rPr>
-          <w:bCs/>
-          <w:iCs/>
-          <w:lang w:val="en-US"/>
-        </w:rPr>
-        <w:t>lel NEURON feature and the number</w:t>
-      </w:r>
-      <w:r>
-        <w:rPr>
-          <w:bCs/>
-          <w:iCs/>
-          <w:lang w:val="en-US"/>
-        </w:rPr>
-        <w:t xml:space="preserve"> defines the number of cores that are used. This feature is beneficial for large-scale network simulations.</w:t>
+        <w:rPr>
+          <w:lang w:val="en-US"/>
+        </w:rPr>
+      </w:pPr>
+      <w:r>
+        <w:rPr>
+          <w:lang w:val="en-US"/>
+        </w:rPr>
+        <w:tab/>
+        <w:t>0 no change (default)</w:t>
       </w:r>
     </w:p>
     <w:p>
@@ -6001,75 +6218,35 @@
           <w:tab w:val="left" w:pos="2127"/>
           <w:tab w:val="left" w:pos="3686"/>
         </w:tabs>
-        <w:ind w:left="2124" w:hanging="2124"/>
-        <w:rPr>
-          <w:lang w:val="en-US"/>
-        </w:rPr>
-      </w:pPr>
-      <w:r>
-        <w:rPr>
-          <w:rStyle w:val="IntenseEmphasis"/>
-          <w:lang w:val="en-US"/>
-        </w:rPr>
-        <w:tab/>
-      </w:r>
-      <w:proofErr w:type="spellStart"/>
-      <w:r>
-        <w:rPr>
-          <w:rStyle w:val="IntenseEmphasis"/>
-          <w:lang w:val="en-US"/>
-        </w:rPr>
-        <w:t>nrnmech</w:t>
-      </w:r>
-      <w:proofErr w:type="spellEnd"/>
-      <w:r>
-        <w:rPr>
-          <w:lang w:val="en-US"/>
-        </w:rPr>
-        <w:tab/>
-        <w:t xml:space="preserve">By default, if there exists a “nrnmech.dll” file (containing the compiled mod files) in the current working directory of NEURON, it loads it. If another </w:t>
-      </w:r>
-      <w:proofErr w:type="spellStart"/>
-      <w:r>
-        <w:rPr>
-          <w:lang w:val="en-US"/>
-        </w:rPr>
-        <w:t>dll</w:t>
-      </w:r>
-      <w:proofErr w:type="spellEnd"/>
-      <w:r>
-        <w:rPr>
-          <w:lang w:val="en-US"/>
-        </w:rPr>
-        <w:t xml:space="preserve"> should be loaded from the standard folder </w:t>
-      </w:r>
-      <w:proofErr w:type="spellStart"/>
-      <w:r>
-        <w:rPr>
-          <w:lang w:val="en-US"/>
-        </w:rPr>
-        <w:t>lib_mech</w:t>
-      </w:r>
-      <w:proofErr w:type="spellEnd"/>
-      <w:r>
-        <w:rPr>
-          <w:lang w:val="en-US"/>
-        </w:rPr>
-        <w:t xml:space="preserve">, the file’s name can be defined here. This can also be a cell array of strings, if more than one </w:t>
-      </w:r>
-      <w:proofErr w:type="spellStart"/>
-      <w:r>
-        <w:rPr>
-          <w:lang w:val="en-US"/>
-        </w:rPr>
-        <w:t>dll</w:t>
-      </w:r>
-      <w:proofErr w:type="spellEnd"/>
-      <w:r>
-        <w:rPr>
-          <w:lang w:val="en-US"/>
-        </w:rPr>
-        <w:t xml:space="preserve"> has to be loaded. Be aware that one and the same mechanism can only be loaded once and an error will occur in NEURON if this is not considered! This feature does not work on Linux/Mac</w:t>
+        <w:ind w:left="2124"/>
+        <w:rPr>
+          <w:lang w:val="en-US"/>
+        </w:rPr>
+      </w:pPr>
+      <w:r>
+        <w:rPr>
+          <w:lang w:val="en-US"/>
+        </w:rPr>
+        <w:tab/>
+        <w:t xml:space="preserve">1 increases nseg only in regions that contain the keywords “axon” and/or “soma” by a factor of 3. </w:t>
+      </w:r>
+      <w:bookmarkStart w:id="35" w:name="OLE_LINK30"/>
+      <w:bookmarkStart w:id="36" w:name="OLE_LINK31"/>
+      <w:bookmarkStart w:id="37" w:name="OLE_LINK32"/>
+      <w:r>
+        <w:rPr>
+          <w:lang w:val="en-US"/>
+        </w:rPr>
+        <w:t>For simulations with fast spiking dynamics or with strongly varying range variables</w:t>
+      </w:r>
+      <w:bookmarkEnd w:id="35"/>
+      <w:bookmarkEnd w:id="36"/>
+      <w:bookmarkEnd w:id="37"/>
+      <w:r>
+        <w:rPr>
+          <w:lang w:val="en-US"/>
+        </w:rPr>
+        <w:t xml:space="preserve"> in the somatic/axonic region</w:t>
       </w:r>
     </w:p>
     <w:p>
@@ -6078,275 +6255,56 @@
           <w:tab w:val="left" w:pos="2127"/>
           <w:tab w:val="left" w:pos="3686"/>
         </w:tabs>
+        <w:ind w:left="2124"/>
+        <w:rPr>
+          <w:lang w:val="en-US"/>
+        </w:rPr>
+      </w:pPr>
+      <w:r>
+        <w:rPr>
+          <w:lang w:val="en-US"/>
+        </w:rPr>
+        <w:tab/>
+        <w:t>2 increases nseg everywhere by a factor of 3. For simulations with general fast spiking dynamics or with generally strongly varying range variables</w:t>
+      </w:r>
+    </w:p>
+    <w:p>
+      <w:pPr>
+        <w:tabs>
+          <w:tab w:val="left" w:pos="3686"/>
+        </w:tabs>
         <w:ind w:left="2124" w:hanging="2124"/>
         <w:rPr>
-          <w:lang w:val="en-US"/>
-        </w:rPr>
-      </w:pPr>
-      <w:r>
-        <w:rPr>
           <w:rStyle w:val="IntenseEmphasis"/>
           <w:lang w:val="en-US"/>
         </w:rPr>
-        <w:tab/>
-        <w:t>prerun</w:t>
-      </w:r>
-      <w:r>
-        <w:rPr>
-          <w:lang w:val="en-US"/>
-        </w:rPr>
-        <w:t xml:space="preserve"> </w:t>
-      </w:r>
-      <w:r>
-        <w:rPr>
-          <w:lang w:val="en-US"/>
-        </w:rPr>
-        <w:tab/>
-        <w:t xml:space="preserve">This defines a prerun time in ms during which the simulation runs in 10 ms time steps to let the system settle. For instance, an entry of 200 means that NEURON starts at -200 ms and lets the system settle until 0 </w:t>
-      </w:r>
-      <w:proofErr w:type="spellStart"/>
-      <w:r>
-        <w:rPr>
-          <w:lang w:val="en-US"/>
-        </w:rPr>
-        <w:t>ms.</w:t>
-      </w:r>
-      <w:proofErr w:type="spellEnd"/>
-      <w:r>
-        <w:rPr>
-          <w:lang w:val="en-US"/>
-        </w:rPr>
-        <w:t xml:space="preserve"> Then, the time is set to </w:t>
-      </w:r>
-      <w:proofErr w:type="spellStart"/>
-      <w:r>
-        <w:rPr>
-          <w:lang w:val="en-US"/>
-        </w:rPr>
-        <w:t>tstart</w:t>
-      </w:r>
-      <w:proofErr w:type="spellEnd"/>
-      <w:r>
-        <w:rPr>
-          <w:lang w:val="en-US"/>
-        </w:rPr>
-        <w:t xml:space="preserve"> and the normal simulation starts.</w:t>
-      </w:r>
-    </w:p>
-    <w:p>
-      <w:pPr>
-        <w:tabs>
-          <w:tab w:val="left" w:pos="3686"/>
-        </w:tabs>
-        <w:ind w:left="2124" w:hanging="2124"/>
+      </w:pPr>
+      <w:bookmarkStart w:id="38" w:name="OLE_LINK10"/>
+      <w:bookmarkStart w:id="39" w:name="OLE_LINK11"/>
+      <w:bookmarkStart w:id="40" w:name="OLE_LINK12"/>
+      <w:bookmarkStart w:id="41" w:name="OLE_LINK13"/>
+      <w:bookmarkStart w:id="42" w:name="OLE_LINK14"/>
+      <w:r>
         <w:rPr>
           <w:rStyle w:val="IntenseEmphasis"/>
-          <w:b w:val="0"/>
-          <w:bCs w:val="0"/>
-          <w:i w:val="0"/>
-          <w:iCs w:val="0"/>
-          <w:color w:val="auto"/>
-          <w:lang w:val="en-US"/>
-        </w:rPr>
-      </w:pPr>
+          <w:lang w:val="en-US"/>
+        </w:rPr>
+        <w:tab/>
+      </w:r>
+      <w:proofErr w:type="spellStart"/>
       <w:r>
         <w:rPr>
           <w:rStyle w:val="IntenseEmphasis"/>
           <w:lang w:val="en-US"/>
         </w:rPr>
-        <w:lastRenderedPageBreak/>
-        <w:tab/>
-      </w:r>
-      <w:proofErr w:type="spellStart"/>
+        <w:t>use_local_dt</w:t>
+      </w:r>
+      <w:proofErr w:type="spellEnd"/>
       <w:r>
         <w:rPr>
           <w:rStyle w:val="IntenseEmphasis"/>
           <w:lang w:val="en-US"/>
         </w:rPr>
-        <w:t>skiprun</w:t>
-      </w:r>
-      <w:proofErr w:type="spellEnd"/>
-      <w:r>
-        <w:rPr>
-          <w:rStyle w:val="IntenseEmphasis"/>
-          <w:lang w:val="en-US"/>
-        </w:rPr>
-        <w:tab/>
-      </w:r>
-      <w:r>
-        <w:rPr>
-          <w:lang w:val="en-US"/>
-        </w:rPr>
-        <w:t xml:space="preserve">This Boolean allows to write the NEURON hoc files without running them. This can be used if a custom code defined in </w:t>
-      </w:r>
-      <w:proofErr w:type="spellStart"/>
-      <w:r>
-        <w:rPr>
-          <w:rStyle w:val="IntenseEmphasis"/>
-          <w:lang w:val="en-US"/>
-        </w:rPr>
-        <w:t>neuron.custom</w:t>
-      </w:r>
-      <w:proofErr w:type="spellEnd"/>
-      <w:r>
-        <w:rPr>
-          <w:lang w:val="en-US"/>
-        </w:rPr>
-        <w:t xml:space="preserve"> comprises a run command.</w:t>
-      </w:r>
-      <w:r>
-        <w:rPr>
-          <w:rStyle w:val="IntenseEmphasis"/>
-          <w:lang w:val="en-US"/>
-        </w:rPr>
-        <w:br w:type="page"/>
-      </w:r>
-    </w:p>
-    <w:p>
-      <w:pPr>
-        <w:tabs>
-          <w:tab w:val="left" w:pos="2127"/>
-          <w:tab w:val="left" w:pos="3686"/>
-        </w:tabs>
-        <w:ind w:left="2124" w:hanging="2124"/>
-        <w:rPr>
-          <w:lang w:val="en-US"/>
-        </w:rPr>
-      </w:pPr>
-      <w:r>
-        <w:rPr>
-          <w:rStyle w:val="IntenseEmphasis"/>
-          <w:lang w:val="en-US"/>
-        </w:rPr>
-        <w:lastRenderedPageBreak/>
-        <w:tab/>
-      </w:r>
-      <w:r>
-        <w:rPr>
-          <w:rStyle w:val="IntenseEmphasis"/>
-          <w:lang w:val="en-US"/>
-        </w:rPr>
-        <w:t>accuracy</w:t>
-      </w:r>
-      <w:r>
-        <w:rPr>
-          <w:lang w:val="en-US"/>
-        </w:rPr>
-        <w:tab/>
-        <w:t>This parameter allows to increase the number of NEURON segments (nseg), which makes simulation spatially more accurate but slower. Possible values are:</w:t>
-      </w:r>
-    </w:p>
-    <w:p>
-      <w:pPr>
-        <w:tabs>
-          <w:tab w:val="left" w:pos="2127"/>
-          <w:tab w:val="left" w:pos="3686"/>
-        </w:tabs>
-        <w:rPr>
-          <w:lang w:val="en-US"/>
-        </w:rPr>
-      </w:pPr>
-      <w:r>
-        <w:rPr>
-          <w:lang w:val="en-US"/>
-        </w:rPr>
-        <w:tab/>
-        <w:t>0 no change (default)</w:t>
-      </w:r>
-    </w:p>
-    <w:p>
-      <w:pPr>
-        <w:tabs>
-          <w:tab w:val="left" w:pos="2127"/>
-          <w:tab w:val="left" w:pos="3686"/>
-        </w:tabs>
-        <w:ind w:left="2124"/>
-        <w:rPr>
-          <w:lang w:val="en-US"/>
-        </w:rPr>
-      </w:pPr>
-      <w:r>
-        <w:rPr>
-          <w:lang w:val="en-US"/>
-        </w:rPr>
-        <w:tab/>
-        <w:t xml:space="preserve">1 increases nseg only in regions that contain the keywords “axon” and/or “soma” by a factor of 3. </w:t>
-      </w:r>
-      <w:bookmarkStart w:id="36" w:name="OLE_LINK30"/>
-      <w:bookmarkStart w:id="37" w:name="OLE_LINK31"/>
-      <w:bookmarkStart w:id="38" w:name="OLE_LINK32"/>
-      <w:r>
-        <w:rPr>
-          <w:lang w:val="en-US"/>
-        </w:rPr>
-        <w:t>For simulations with fast spiking dynamics or with strongly varying range variables</w:t>
-      </w:r>
-      <w:bookmarkEnd w:id="36"/>
-      <w:bookmarkEnd w:id="37"/>
-      <w:bookmarkEnd w:id="38"/>
-      <w:r>
-        <w:rPr>
-          <w:lang w:val="en-US"/>
-        </w:rPr>
-        <w:t xml:space="preserve"> in the somatic/axonic region</w:t>
-      </w:r>
-    </w:p>
-    <w:p>
-      <w:pPr>
-        <w:tabs>
-          <w:tab w:val="left" w:pos="2127"/>
-          <w:tab w:val="left" w:pos="3686"/>
-        </w:tabs>
-        <w:ind w:left="2124"/>
-        <w:rPr>
-          <w:lang w:val="en-US"/>
-        </w:rPr>
-      </w:pPr>
-      <w:r>
-        <w:rPr>
-          <w:lang w:val="en-US"/>
-        </w:rPr>
-        <w:tab/>
-        <w:t>2 increases nseg everywhere by a factor of 3. For simulations with general fast spiking dynamics or with generally strongly varying range variables</w:t>
-      </w:r>
-    </w:p>
-    <w:p>
-      <w:pPr>
-        <w:tabs>
-          <w:tab w:val="left" w:pos="3686"/>
-        </w:tabs>
-        <w:ind w:left="2124" w:hanging="2124"/>
-        <w:rPr>
-          <w:rStyle w:val="IntenseEmphasis"/>
-          <w:lang w:val="en-US"/>
-        </w:rPr>
-      </w:pPr>
-      <w:bookmarkStart w:id="39" w:name="OLE_LINK10"/>
-      <w:bookmarkStart w:id="40" w:name="OLE_LINK11"/>
-      <w:bookmarkStart w:id="41" w:name="OLE_LINK12"/>
-      <w:bookmarkStart w:id="42" w:name="OLE_LINK13"/>
-      <w:bookmarkStart w:id="43" w:name="OLE_LINK14"/>
-      <w:r>
-        <w:rPr>
-          <w:rStyle w:val="IntenseEmphasis"/>
-          <w:lang w:val="en-US"/>
-        </w:rPr>
-        <w:tab/>
-      </w:r>
-      <w:proofErr w:type="spellStart"/>
-      <w:r>
-        <w:rPr>
-          <w:rStyle w:val="IntenseEmphasis"/>
-          <w:lang w:val="en-US"/>
-        </w:rPr>
-        <w:t>use_local_dt</w:t>
-      </w:r>
-      <w:proofErr w:type="spellEnd"/>
-      <w:r>
-        <w:rPr>
-          <w:rStyle w:val="IntenseEmphasis"/>
-          <w:lang w:val="en-US"/>
-        </w:rPr>
         <w:tab/>
       </w:r>
       <w:r>
@@ -6370,11 +6328,11 @@
         <w:t>) is used and several cells run in one simulation. Default is 0. If value is 1, each cell runs on an individual variable time step. This also transforms the T2N output time vector into a cell array containing an individual time vector for each cell.</w:t>
       </w:r>
     </w:p>
+    <w:bookmarkEnd w:id="38"/>
     <w:bookmarkEnd w:id="39"/>
     <w:bookmarkEnd w:id="40"/>
     <w:bookmarkEnd w:id="41"/>
     <w:bookmarkEnd w:id="42"/>
-    <w:bookmarkEnd w:id="43"/>
     <w:p>
       <w:pPr>
         <w:tabs>
@@ -6471,11 +6429,11 @@
         </w:rPr>
         <w:t xml:space="preserve">distributed mechanisms (e.g. ion channels). </w:t>
       </w:r>
-      <w:bookmarkStart w:id="44" w:name="OLE_LINK35"/>
-      <w:bookmarkStart w:id="45" w:name="OLE_LINK36"/>
-      <w:bookmarkStart w:id="46" w:name="OLE_LINK37"/>
-      <w:bookmarkStart w:id="47" w:name="OLE_LINK38"/>
-      <w:bookmarkStart w:id="48" w:name="OLE_LINK39"/>
+      <w:bookmarkStart w:id="43" w:name="OLE_LINK35"/>
+      <w:bookmarkStart w:id="44" w:name="OLE_LINK36"/>
+      <w:bookmarkStart w:id="45" w:name="OLE_LINK37"/>
+      <w:bookmarkStart w:id="46" w:name="OLE_LINK38"/>
+      <w:bookmarkStart w:id="47" w:name="OLE_LINK39"/>
       <w:r>
         <w:rPr>
           <w:lang w:val="en-US"/>
@@ -6513,47 +6471,47 @@
         </w:rPr>
         <w:t xml:space="preserve">. </w:t>
       </w:r>
+      <w:bookmarkEnd w:id="43"/>
       <w:bookmarkEnd w:id="44"/>
+      <w:r>
+        <w:rPr>
+          <w:lang w:val="en-US"/>
+        </w:rPr>
+        <w:t>Each cell entry is</w:t>
+      </w:r>
+      <w:r>
+        <w:rPr>
+          <w:lang w:val="en-US"/>
+        </w:rPr>
+        <w:t xml:space="preserve"> a </w:t>
+      </w:r>
+      <w:r>
+        <w:rPr>
+          <w:lang w:val="en-US"/>
+        </w:rPr>
+        <w:t xml:space="preserve">Matlab </w:t>
+      </w:r>
+      <w:r>
+        <w:rPr>
+          <w:lang w:val="en-US"/>
+        </w:rPr>
+        <w:t>struct</w:t>
+      </w:r>
+      <w:r>
+        <w:rPr>
+          <w:lang w:val="en-US"/>
+        </w:rPr>
+        <w:t>ure</w:t>
+      </w:r>
+      <w:r>
+        <w:rPr>
+          <w:lang w:val="en-US"/>
+        </w:rPr>
+        <w:t xml:space="preserve"> containing</w:t>
+      </w:r>
       <w:bookmarkEnd w:id="45"/>
-      <w:r>
-        <w:rPr>
-          <w:lang w:val="en-US"/>
-        </w:rPr>
-        <w:t>Each cell entry is</w:t>
-      </w:r>
-      <w:r>
-        <w:rPr>
-          <w:lang w:val="en-US"/>
-        </w:rPr>
-        <w:t xml:space="preserve"> a </w:t>
-      </w:r>
-      <w:r>
-        <w:rPr>
-          <w:lang w:val="en-US"/>
-        </w:rPr>
-        <w:t xml:space="preserve">Matlab </w:t>
-      </w:r>
-      <w:r>
-        <w:rPr>
-          <w:lang w:val="en-US"/>
-        </w:rPr>
-        <w:t>struct</w:t>
-      </w:r>
-      <w:r>
-        <w:rPr>
-          <w:lang w:val="en-US"/>
-        </w:rPr>
-        <w:t>ure</w:t>
-      </w:r>
-      <w:r>
-        <w:rPr>
-          <w:lang w:val="en-US"/>
-        </w:rPr>
-        <w:t xml:space="preserve"> containing</w:t>
-      </w:r>
       <w:bookmarkEnd w:id="46"/>
       <w:bookmarkEnd w:id="47"/>
-      <w:bookmarkEnd w:id="48"/>
     </w:p>
     <w:p>
       <w:pPr>
@@ -8614,135 +8572,127 @@
           <w:lang w:val="en-US"/>
         </w:rPr>
       </w:pPr>
+    </w:p>
+    <w:p>
+      <w:pPr>
+        <w:tabs>
+          <w:tab w:val="left" w:pos="2127"/>
+        </w:tabs>
+        <w:ind w:left="2124" w:hanging="2124"/>
+        <w:rPr>
+          <w:lang w:val="en-US"/>
+        </w:rPr>
+      </w:pPr>
       <w:r>
         <w:rPr>
           <w:rStyle w:val="IntenseEmphasis"/>
           <w:lang w:val="en-US"/>
         </w:rPr>
-        <w:br w:type="page"/>
-      </w:r>
-    </w:p>
-    <w:p>
-      <w:pPr>
-        <w:tabs>
-          <w:tab w:val="left" w:pos="2127"/>
-        </w:tabs>
-        <w:ind w:left="2124" w:hanging="2124"/>
-        <w:rPr>
-          <w:lang w:val="en-US"/>
-        </w:rPr>
-      </w:pPr>
+        <w:t>pp</w:t>
+      </w:r>
+      <w:r>
+        <w:rPr>
+          <w:lang w:val="en-US"/>
+        </w:rPr>
+        <w:tab/>
+      </w:r>
+      <w:bookmarkStart w:id="48" w:name="OLE_LINK50"/>
+      <w:bookmarkStart w:id="49" w:name="OLE_LINK51"/>
+      <w:bookmarkStart w:id="50" w:name="OLE_LINK52"/>
+      <w:proofErr w:type="gramStart"/>
+      <w:r>
+        <w:rPr>
+          <w:lang w:val="en-US"/>
+        </w:rPr>
+        <w:t>This</w:t>
+      </w:r>
+      <w:proofErr w:type="gramEnd"/>
+      <w:r>
+        <w:rPr>
+          <w:lang w:val="en-US"/>
+        </w:rPr>
+        <w:t xml:space="preserve"> field is used to define all NEURON P</w:t>
+      </w:r>
+      <w:r>
+        <w:rPr>
+          <w:lang w:val="en-US"/>
+        </w:rPr>
+        <w:t xml:space="preserve">oint </w:t>
+      </w:r>
+      <w:r>
+        <w:rPr>
+          <w:lang w:val="en-US"/>
+        </w:rPr>
+        <w:t>P</w:t>
+      </w:r>
+      <w:r>
+        <w:rPr>
+          <w:lang w:val="en-US"/>
+        </w:rPr>
+        <w:t xml:space="preserve">rocesses (e.g. synapses or electrodes). </w:t>
+      </w:r>
+      <w:r>
+        <w:rPr>
+          <w:lang w:val="en-US"/>
+        </w:rPr>
+        <w:t xml:space="preserve">Again, </w:t>
+      </w:r>
+      <w:bookmarkStart w:id="51" w:name="OLE_LINK108"/>
+      <w:bookmarkStart w:id="52" w:name="OLE_LINK109"/>
+      <w:r>
+        <w:rPr>
+          <w:lang w:val="en-US"/>
+        </w:rPr>
+        <w:t xml:space="preserve">the data structure is </w:t>
+      </w:r>
+      <w:r>
+        <w:rPr>
+          <w:lang w:val="en-US"/>
+        </w:rPr>
+        <w:t>an</w:t>
+      </w:r>
+      <w:r>
+        <w:rPr>
+          <w:lang w:val="en-US"/>
+        </w:rPr>
+        <w:t xml:space="preserve"> n</w:t>
+      </w:r>
+      <w:r>
+        <w:rPr>
+          <w:lang w:val="en-US"/>
+        </w:rPr>
+        <w:noBreakHyphen/>
+      </w:r>
+      <w:r>
+        <w:rPr>
+          <w:lang w:val="en-US"/>
+        </w:rPr>
+        <w:t>by</w:t>
+      </w:r>
+      <w:r>
+        <w:rPr>
+          <w:lang w:val="en-US"/>
+        </w:rPr>
+        <w:noBreakHyphen/>
+      </w:r>
+      <w:r>
+        <w:rPr>
+          <w:lang w:val="en-US"/>
+        </w:rPr>
+        <w:t xml:space="preserve">1 cell array where n is the number of used </w:t>
+      </w:r>
       <w:r>
         <w:rPr>
           <w:rStyle w:val="IntenseEmphasis"/>
           <w:lang w:val="en-US"/>
         </w:rPr>
-        <w:lastRenderedPageBreak/>
-        <w:t>pp</w:t>
-      </w:r>
-      <w:r>
-        <w:rPr>
-          <w:lang w:val="en-US"/>
-        </w:rPr>
-        <w:tab/>
-      </w:r>
-      <w:bookmarkStart w:id="49" w:name="OLE_LINK50"/>
-      <w:bookmarkStart w:id="50" w:name="OLE_LINK51"/>
-      <w:bookmarkStart w:id="51" w:name="OLE_LINK52"/>
-      <w:proofErr w:type="gramStart"/>
-      <w:r>
-        <w:rPr>
-          <w:lang w:val="en-US"/>
-        </w:rPr>
-        <w:t>This</w:t>
-      </w:r>
-      <w:proofErr w:type="gramEnd"/>
-      <w:r>
-        <w:rPr>
-          <w:lang w:val="en-US"/>
-        </w:rPr>
-        <w:t xml:space="preserve"> field is used to define all NEURON P</w:t>
-      </w:r>
-      <w:r>
-        <w:rPr>
-          <w:lang w:val="en-US"/>
-        </w:rPr>
-        <w:t xml:space="preserve">oint </w:t>
-      </w:r>
-      <w:r>
-        <w:rPr>
-          <w:lang w:val="en-US"/>
-        </w:rPr>
-        <w:t>P</w:t>
-      </w:r>
-      <w:r>
-        <w:rPr>
-          <w:lang w:val="en-US"/>
-        </w:rPr>
-        <w:t xml:space="preserve">rocesses (e.g. synapses or electrodes). </w:t>
-      </w:r>
-      <w:r>
-        <w:rPr>
-          <w:lang w:val="en-US"/>
-        </w:rPr>
-        <w:t xml:space="preserve">Again, </w:t>
-      </w:r>
-      <w:bookmarkStart w:id="52" w:name="OLE_LINK108"/>
-      <w:bookmarkStart w:id="53" w:name="OLE_LINK109"/>
-      <w:r>
-        <w:rPr>
-          <w:lang w:val="en-US"/>
-        </w:rPr>
-        <w:t xml:space="preserve">the data structure is </w:t>
-      </w:r>
-      <w:r>
-        <w:rPr>
-          <w:lang w:val="en-US"/>
-        </w:rPr>
-        <w:t>an</w:t>
-      </w:r>
-      <w:r>
-        <w:rPr>
-          <w:lang w:val="en-US"/>
-        </w:rPr>
-        <w:t xml:space="preserve"> n</w:t>
-      </w:r>
-      <w:r>
-        <w:rPr>
-          <w:lang w:val="en-US"/>
-        </w:rPr>
-        <w:noBreakHyphen/>
-      </w:r>
-      <w:r>
-        <w:rPr>
-          <w:lang w:val="en-US"/>
-        </w:rPr>
-        <w:t>by</w:t>
-      </w:r>
-      <w:r>
-        <w:rPr>
-          <w:lang w:val="en-US"/>
-        </w:rPr>
-        <w:noBreakHyphen/>
-      </w:r>
-      <w:r>
-        <w:rPr>
-          <w:lang w:val="en-US"/>
-        </w:rPr>
-        <w:t xml:space="preserve">1 cell array where n is the number of used </w:t>
+        <w:t>tree</w:t>
       </w:r>
       <w:r>
         <w:rPr>
           <w:rStyle w:val="IntenseEmphasis"/>
           <w:lang w:val="en-US"/>
         </w:rPr>
-        <w:t>tree</w:t>
-      </w:r>
-      <w:r>
-        <w:rPr>
-          <w:rStyle w:val="IntenseEmphasis"/>
-          <w:lang w:val="en-US"/>
-        </w:rPr>
         <w:t>s</w:t>
       </w:r>
       <w:r>
@@ -8751,17 +8701,17 @@
         </w:rPr>
         <w:t xml:space="preserve">. </w:t>
       </w:r>
+      <w:bookmarkEnd w:id="51"/>
       <w:bookmarkEnd w:id="52"/>
-      <w:bookmarkEnd w:id="53"/>
       <w:r>
         <w:rPr>
           <w:lang w:val="en-US"/>
         </w:rPr>
         <w:t xml:space="preserve">Each cell entry is a Matlab structure containing </w:t>
       </w:r>
+      <w:bookmarkEnd w:id="48"/>
       <w:bookmarkEnd w:id="49"/>
       <w:bookmarkEnd w:id="50"/>
-      <w:bookmarkEnd w:id="51"/>
     </w:p>
     <w:p>
       <w:pPr>
@@ -8979,8 +8929,8 @@
         </w:rPr>
         <w:t>Examples</w:t>
       </w:r>
-      <w:bookmarkStart w:id="54" w:name="OLE_LINK7"/>
-      <w:bookmarkStart w:id="55" w:name="OLE_LINK8"/>
+      <w:bookmarkStart w:id="53" w:name="OLE_LINK7"/>
+      <w:bookmarkStart w:id="54" w:name="OLE_LINK8"/>
     </w:p>
     <w:p>
       <w:pPr>
@@ -9132,8 +9082,8 @@
         <w:t>;</w:t>
       </w:r>
     </w:p>
+    <w:bookmarkEnd w:id="53"/>
     <w:bookmarkEnd w:id="54"/>
-    <w:bookmarkEnd w:id="55"/>
     <w:p>
       <w:pPr>
         <w:tabs>
@@ -9374,6 +9324,7 @@
         </w:rPr>
         <w:tab/>
       </w:r>
+      <w:proofErr w:type="gramStart"/>
       <w:r>
         <w:rPr>
           <w:lang w:val="en-US"/>
@@ -9386,6 +9337,7 @@
         </w:rPr>
         <w:t>s</w:t>
       </w:r>
+      <w:proofErr w:type="gramEnd"/>
       <w:r>
         <w:rPr>
           <w:lang w:val="en-US"/>
@@ -9407,351 +9359,48 @@
         <w:rPr>
           <w:lang w:val="en-US"/>
         </w:rPr>
-        <w:tab/>
-        <w:t>I</w:t>
-      </w:r>
-      <w:r>
-        <w:rPr>
-          <w:lang w:val="en-US"/>
-        </w:rPr>
-        <w:t>n the same way, NEURON’s standard electrodes are inserted. Amp</w:t>
-      </w:r>
-      <w:r>
-        <w:rPr>
-          <w:lang w:val="en-US"/>
-        </w:rPr>
-        <w:t>litudes</w:t>
-      </w:r>
-      <w:r>
-        <w:rPr>
-          <w:lang w:val="en-US"/>
-        </w:rPr>
-        <w:t xml:space="preserve"> and durations can be given</w:t>
-      </w:r>
-      <w:r>
-        <w:rPr>
-          <w:lang w:val="en-US"/>
-        </w:rPr>
-        <w:t xml:space="preserve"> as defined in the NEURON documentation</w:t>
-      </w:r>
-      <w:r>
-        <w:rPr>
-          <w:lang w:val="en-US"/>
-        </w:rPr>
-        <w:t xml:space="preserve">, however a </w:t>
-      </w:r>
-      <w:r>
-        <w:rPr>
-          <w:lang w:val="en-US"/>
-        </w:rPr>
-        <w:t xml:space="preserve">T2N </w:t>
-      </w:r>
-      <w:r>
-        <w:rPr>
-          <w:lang w:val="en-US"/>
-        </w:rPr>
-        <w:t xml:space="preserve">special feature for </w:t>
-      </w:r>
-      <w:proofErr w:type="spellStart"/>
-      <w:r>
-        <w:rPr>
-          <w:lang w:val="en-US"/>
-        </w:rPr>
-        <w:t>IClamp</w:t>
-      </w:r>
-      <w:proofErr w:type="spellEnd"/>
-      <w:r>
-        <w:rPr>
-          <w:lang w:val="en-US"/>
-        </w:rPr>
-        <w:t xml:space="preserve">, </w:t>
-      </w:r>
-      <w:proofErr w:type="spellStart"/>
-      <w:r>
-        <w:rPr>
-          <w:lang w:val="en-US"/>
-        </w:rPr>
-        <w:t>VClamp</w:t>
-      </w:r>
-      <w:proofErr w:type="spellEnd"/>
-      <w:r>
-        <w:rPr>
-          <w:lang w:val="en-US"/>
-        </w:rPr>
-        <w:t xml:space="preserve"> and </w:t>
-      </w:r>
-      <w:proofErr w:type="spellStart"/>
-      <w:r>
-        <w:rPr>
-          <w:lang w:val="en-US"/>
-        </w:rPr>
-        <w:t>SEClamp</w:t>
-      </w:r>
-      <w:proofErr w:type="spellEnd"/>
-      <w:r>
-        <w:rPr>
-          <w:lang w:val="en-US"/>
-        </w:rPr>
-        <w:t xml:space="preserve"> is the possibility to </w:t>
-      </w:r>
-      <w:r>
-        <w:rPr>
-          <w:lang w:val="en-US"/>
-        </w:rPr>
-        <w:t xml:space="preserve">simply </w:t>
-      </w:r>
-      <w:r>
-        <w:rPr>
-          <w:lang w:val="en-US"/>
-        </w:rPr>
-        <w:t>define the time</w:t>
-      </w:r>
-      <w:r>
-        <w:rPr>
-          <w:lang w:val="en-US"/>
-        </w:rPr>
-        <w:t>(</w:t>
-      </w:r>
-      <w:r>
-        <w:rPr>
-          <w:lang w:val="en-US"/>
-        </w:rPr>
-        <w:t>s</w:t>
-      </w:r>
-      <w:r>
-        <w:rPr>
-          <w:lang w:val="en-US"/>
-        </w:rPr>
-        <w:t>)</w:t>
-      </w:r>
-      <w:r>
-        <w:rPr>
-          <w:lang w:val="en-US"/>
-        </w:rPr>
-        <w:t xml:space="preserve"> (as many as wanted</w:t>
-      </w:r>
-      <w:r>
-        <w:rPr>
-          <w:lang w:val="en-US"/>
-        </w:rPr>
-        <w:t>, but see limitation below</w:t>
-      </w:r>
-      <w:r>
-        <w:rPr>
-          <w:lang w:val="en-US"/>
-        </w:rPr>
-        <w:t xml:space="preserve">) </w:t>
-      </w:r>
-      <w:r>
-        <w:rPr>
-          <w:lang w:val="en-US"/>
-        </w:rPr>
-        <w:t>at which</w:t>
-      </w:r>
-      <w:r>
-        <w:rPr>
-          <w:lang w:val="en-US"/>
-        </w:rPr>
-        <w:t xml:space="preserve"> the current or voltage changes</w:t>
-      </w:r>
-      <w:r>
-        <w:rPr>
-          <w:lang w:val="en-US"/>
-        </w:rPr>
-        <w:t xml:space="preserve"> as well as</w:t>
-      </w:r>
-      <w:r>
-        <w:rPr>
-          <w:lang w:val="en-US"/>
-        </w:rPr>
-        <w:t xml:space="preserve"> the amplitude(s) to what value the current or voltage switches</w:t>
-      </w:r>
-      <w:r>
-        <w:rPr>
-          <w:lang w:val="en-US"/>
-        </w:rPr>
-        <w:t>. For this</w:t>
-      </w:r>
-      <w:r>
-        <w:rPr>
-          <w:lang w:val="en-US"/>
-        </w:rPr>
-        <w:t>,</w:t>
-      </w:r>
-      <w:r>
-        <w:rPr>
-          <w:lang w:val="en-US"/>
-        </w:rPr>
-        <w:t xml:space="preserve"> the two following fields have to be defined</w:t>
-      </w:r>
-      <w:r>
-        <w:rPr>
-          <w:lang w:val="en-US"/>
-        </w:rPr>
-        <w:t xml:space="preserve"> in addition to “node”</w:t>
-      </w:r>
-      <w:r>
-        <w:rPr>
-          <w:lang w:val="en-US"/>
-        </w:rPr>
-        <w:t>:</w:t>
-      </w:r>
-    </w:p>
-    <w:p>
-      <w:pPr>
-        <w:tabs>
-          <w:tab w:val="left" w:pos="2127"/>
-        </w:tabs>
-        <w:ind w:left="2124"/>
-        <w:rPr>
-          <w:lang w:val="en-US"/>
-        </w:rPr>
-      </w:pPr>
-      <w:r>
-        <w:rPr>
-          <w:lang w:val="en-US"/>
-        </w:rPr>
-        <w:tab/>
-      </w:r>
-      <w:r>
-        <w:rPr>
-          <w:lang w:val="en-US"/>
-        </w:rPr>
-        <w:t xml:space="preserve">‘times’: value vector containing the times </w:t>
-      </w:r>
-      <w:r>
-        <w:rPr>
-          <w:lang w:val="en-US"/>
-        </w:rPr>
-        <w:t xml:space="preserve">at which </w:t>
-      </w:r>
-      <w:r>
-        <w:rPr>
-          <w:lang w:val="en-US"/>
-        </w:rPr>
-        <w:t>the amplitude</w:t>
-      </w:r>
-      <w:r>
-        <w:rPr>
-          <w:lang w:val="en-US"/>
-        </w:rPr>
-        <w:t xml:space="preserve"> </w:t>
-      </w:r>
-      <w:r>
-        <w:rPr>
-          <w:lang w:val="en-US"/>
-        </w:rPr>
-        <w:tab/>
-      </w:r>
-      <w:r>
-        <w:rPr>
-          <w:lang w:val="en-US"/>
-        </w:rPr>
-        <w:tab/>
-        <w:t xml:space="preserve">  should change</w:t>
-      </w:r>
-    </w:p>
-    <w:p>
-      <w:pPr>
-        <w:tabs>
-          <w:tab w:val="left" w:pos="2127"/>
-        </w:tabs>
-        <w:ind w:left="2124"/>
-        <w:rPr>
-          <w:lang w:val="en-US"/>
-        </w:rPr>
-      </w:pPr>
-      <w:r>
-        <w:rPr>
-          <w:lang w:val="en-US"/>
-        </w:rPr>
-        <w:tab/>
-      </w:r>
-      <w:r>
-        <w:rPr>
-          <w:lang w:val="en-US"/>
-        </w:rPr>
-        <w:t xml:space="preserve">‘amp’: value vector containing the amplitudes at each </w:t>
-      </w:r>
-      <w:r>
-        <w:rPr>
-          <w:lang w:val="en-US"/>
-        </w:rPr>
-        <w:t xml:space="preserve">of the </w:t>
-      </w:r>
-      <w:r>
-        <w:rPr>
-          <w:lang w:val="en-US"/>
-        </w:rPr>
-        <w:tab/>
-      </w:r>
-      <w:r>
-        <w:rPr>
-          <w:lang w:val="en-US"/>
-        </w:rPr>
-        <w:tab/>
-        <w:t xml:space="preserve">defined </w:t>
-      </w:r>
-      <w:r>
-        <w:rPr>
-          <w:lang w:val="en-US"/>
-        </w:rPr>
-        <w:t>time point</w:t>
-      </w:r>
-      <w:r>
-        <w:rPr>
-          <w:lang w:val="en-US"/>
-        </w:rPr>
-        <w:t xml:space="preserve">s </w:t>
-      </w:r>
-      <w:r>
-        <w:rPr>
-          <w:lang w:val="en-US"/>
-        </w:rPr>
-        <w:tab/>
-      </w:r>
-      <w:r>
-        <w:rPr>
-          <w:lang w:val="en-US"/>
-        </w:rPr>
-        <w:t>([</w:t>
-      </w:r>
-      <w:proofErr w:type="spellStart"/>
-      <w:r>
-        <w:rPr>
-          <w:lang w:val="en-US"/>
-        </w:rPr>
-        <w:t>nA</w:t>
-      </w:r>
-      <w:proofErr w:type="spellEnd"/>
-      <w:r>
-        <w:rPr>
-          <w:lang w:val="en-US"/>
-        </w:rPr>
-        <w:t xml:space="preserve"> or mV])</w:t>
-      </w:r>
-    </w:p>
-    <w:p>
-      <w:pPr>
-        <w:tabs>
-          <w:tab w:val="left" w:pos="2127"/>
-        </w:tabs>
-        <w:rPr>
-          <w:lang w:val="en-US"/>
-        </w:rPr>
-      </w:pPr>
+        <w:t xml:space="preserve">In case you are placing several instances of the same point process at the same node and you want to add </w:t>
+      </w:r>
+      <w:proofErr w:type="spellStart"/>
+      <w:r>
+        <w:rPr>
+          <w:lang w:val="en-US"/>
+        </w:rPr>
+        <w:t>NetCons</w:t>
+      </w:r>
+      <w:proofErr w:type="spellEnd"/>
+      <w:r>
+        <w:rPr>
+          <w:lang w:val="en-US"/>
+        </w:rPr>
+        <w:t xml:space="preserve"> to then later, it might be good to add tags so that they are easier found </w:t>
+      </w:r>
       <w:r>
         <w:rPr>
           <w:lang w:val="en-US"/>
         </w:rPr>
         <w:lastRenderedPageBreak/>
-        <w:tab/>
-      </w:r>
-      <w:r>
-        <w:rPr>
-          <w:lang w:val="en-US"/>
-        </w:rPr>
-        <w:t>Example</w:t>
+        <w:t>again</w:t>
+      </w:r>
+      <w:r>
+        <w:rPr>
+          <w:lang w:val="en-US"/>
+        </w:rPr>
+        <w:t xml:space="preserve"> for connecting. A tag is a unique string that you add to the point process </w:t>
+      </w:r>
+      <w:proofErr w:type="spellStart"/>
+      <w:r>
+        <w:rPr>
+          <w:lang w:val="en-US"/>
+        </w:rPr>
+        <w:t>struct</w:t>
+      </w:r>
+      <w:proofErr w:type="spellEnd"/>
+      <w:r>
+        <w:rPr>
+          <w:lang w:val="en-US"/>
+        </w:rPr>
+        <w:t xml:space="preserve"> for each point process you add:</w:t>
       </w:r>
     </w:p>
     <w:p>
@@ -9773,17 +9422,218 @@
           <w:lang w:val="en-US"/>
         </w:rPr>
       </w:pPr>
-      <w:r>
-        <w:rPr>
-          <w:i w:val="0"/>
-          <w:lang w:val="en-US"/>
-        </w:rPr>
-        <w:t>pp{1}.</w:t>
-      </w:r>
-      <w:proofErr w:type="spellStart"/>
-      <w:r>
-        <w:rPr>
-          <w:i w:val="0"/>
+      <w:proofErr w:type="spellStart"/>
+      <w:proofErr w:type="gramStart"/>
+      <w:r>
+        <w:rPr>
+          <w:i w:val="0"/>
+          <w:lang w:val="en-US"/>
+        </w:rPr>
+        <w:t>neuron.pp</w:t>
+      </w:r>
+      <w:proofErr w:type="spellEnd"/>
+      <w:r>
+        <w:rPr>
+          <w:i w:val="0"/>
+          <w:lang w:val="en-US"/>
+        </w:rPr>
+        <w:t>{</w:t>
+      </w:r>
+      <w:proofErr w:type="gramEnd"/>
+      <w:r>
+        <w:rPr>
+          <w:i w:val="0"/>
+          <w:lang w:val="en-US"/>
+        </w:rPr>
+        <w:t>1}.Exp2Syn(</w:t>
+      </w:r>
+      <w:r>
+        <w:rPr>
+          <w:i w:val="0"/>
+          <w:lang w:val="en-US"/>
+        </w:rPr>
+        <w:t>1</w:t>
+      </w:r>
+      <w:r>
+        <w:rPr>
+          <w:i w:val="0"/>
+          <w:lang w:val="en-US"/>
+        </w:rPr>
+        <w:t xml:space="preserve">) = </w:t>
+      </w:r>
+      <w:r>
+        <w:rPr>
+          <w:i w:val="0"/>
+          <w:lang w:val="en-US"/>
+        </w:rPr>
+        <w:tab/>
+      </w:r>
+      <w:r>
+        <w:rPr>
+          <w:i w:val="0"/>
+          <w:lang w:val="en-US"/>
+        </w:rPr>
+        <w:tab/>
+      </w:r>
+      <w:r>
+        <w:rPr>
+          <w:i w:val="0"/>
+          <w:lang w:val="en-US"/>
+        </w:rPr>
+        <w:tab/>
+      </w:r>
+      <w:r>
+        <w:rPr>
+          <w:i w:val="0"/>
+          <w:lang w:val="en-US"/>
+        </w:rPr>
+        <w:tab/>
+      </w:r>
+      <w:r>
+        <w:rPr>
+          <w:i w:val="0"/>
+          <w:lang w:val="en-US"/>
+        </w:rPr>
+        <w:tab/>
+      </w:r>
+      <w:r>
+        <w:rPr>
+          <w:i w:val="0"/>
+          <w:lang w:val="en-US"/>
+        </w:rPr>
+        <w:tab/>
+      </w:r>
+      <w:r>
+        <w:rPr>
+          <w:i w:val="0"/>
+          <w:lang w:val="en-US"/>
+        </w:rPr>
+        <w:tab/>
+      </w:r>
+      <w:proofErr w:type="spellStart"/>
+      <w:r>
+        <w:rPr>
+          <w:i w:val="0"/>
+          <w:lang w:val="en-US"/>
+        </w:rPr>
+        <w:t>struct</w:t>
+      </w:r>
+      <w:proofErr w:type="spellEnd"/>
+      <w:r>
+        <w:rPr>
+          <w:i w:val="0"/>
+          <w:lang w:val="en-US"/>
+        </w:rPr>
+        <w:t>(‘node’,[50,100,150],</w:t>
+      </w:r>
+      <w:r>
+        <w:rPr>
+          <w:i w:val="0"/>
+          <w:lang w:val="en-US"/>
+        </w:rPr>
+        <w:t>’tag’,{‘syn1’,’syn2’,’syn3’}</w:t>
+      </w:r>
+      <w:r>
+        <w:rPr>
+          <w:i w:val="0"/>
+          <w:lang w:val="en-US"/>
+        </w:rPr>
+        <w:t>)</w:t>
+      </w:r>
+    </w:p>
+    <w:p>
+      <w:pPr>
+        <w:tabs>
+          <w:tab w:val="left" w:pos="2127"/>
+        </w:tabs>
+        <w:ind w:left="2124"/>
+        <w:rPr>
+          <w:lang w:val="en-US"/>
+        </w:rPr>
+      </w:pPr>
+      <w:r>
+        <w:rPr>
+          <w:lang w:val="en-US"/>
+        </w:rPr>
+        <w:t xml:space="preserve">Here, 3 Exp2Syn point processes are added to the 3 specified nodes, so 3 tags are necessary. See the structure </w:t>
+      </w:r>
+      <w:proofErr w:type="spellStart"/>
+      <w:r>
+        <w:rPr>
+          <w:rStyle w:val="IntenseEmphasis"/>
+        </w:rPr>
+        <w:t>con</w:t>
+      </w:r>
+      <w:proofErr w:type="spellEnd"/>
+      <w:r>
+        <w:rPr>
+          <w:lang w:val="en-US"/>
+        </w:rPr>
+        <w:t xml:space="preserve"> for more information on how to use them there.</w:t>
+      </w:r>
+    </w:p>
+    <w:p>
+      <w:pPr>
+        <w:tabs>
+          <w:tab w:val="left" w:pos="2127"/>
+        </w:tabs>
+        <w:ind w:left="2124"/>
+        <w:rPr>
+          <w:lang w:val="en-US"/>
+        </w:rPr>
+      </w:pPr>
+      <w:r>
+        <w:rPr>
+          <w:lang w:val="en-US"/>
+        </w:rPr>
+        <w:tab/>
+        <w:t>I</w:t>
+      </w:r>
+      <w:r>
+        <w:rPr>
+          <w:lang w:val="en-US"/>
+        </w:rPr>
+        <w:t>n the same way, NEURON’s standard electrodes are inserted. Amp</w:t>
+      </w:r>
+      <w:r>
+        <w:rPr>
+          <w:lang w:val="en-US"/>
+        </w:rPr>
+        <w:t>litudes</w:t>
+      </w:r>
+      <w:r>
+        <w:rPr>
+          <w:lang w:val="en-US"/>
+        </w:rPr>
+        <w:t xml:space="preserve"> and durations can be given</w:t>
+      </w:r>
+      <w:r>
+        <w:rPr>
+          <w:lang w:val="en-US"/>
+        </w:rPr>
+        <w:t xml:space="preserve"> as defined in the NEURON documentation</w:t>
+      </w:r>
+      <w:r>
+        <w:rPr>
+          <w:lang w:val="en-US"/>
+        </w:rPr>
+        <w:t xml:space="preserve">, however a </w:t>
+      </w:r>
+      <w:r>
+        <w:rPr>
+          <w:lang w:val="en-US"/>
+        </w:rPr>
+        <w:t xml:space="preserve">T2N </w:t>
+      </w:r>
+      <w:r>
+        <w:rPr>
+          <w:lang w:val="en-US"/>
+        </w:rPr>
+        <w:t xml:space="preserve">special feature for </w:t>
+      </w:r>
+      <w:proofErr w:type="spellStart"/>
+      <w:r>
+        <w:rPr>
           <w:lang w:val="en-US"/>
         </w:rPr>
         <w:t>IClamp</w:t>
@@ -9791,10 +9641,295 @@
       <w:proofErr w:type="spellEnd"/>
       <w:r>
         <w:rPr>
-          <w:i w:val="0"/>
-          <w:lang w:val="en-US"/>
-        </w:rPr>
-        <w:t xml:space="preserve"> = </w:t>
+          <w:lang w:val="en-US"/>
+        </w:rPr>
+        <w:t xml:space="preserve">, </w:t>
+      </w:r>
+      <w:proofErr w:type="spellStart"/>
+      <w:r>
+        <w:rPr>
+          <w:lang w:val="en-US"/>
+        </w:rPr>
+        <w:t>VClamp</w:t>
+      </w:r>
+      <w:proofErr w:type="spellEnd"/>
+      <w:r>
+        <w:rPr>
+          <w:lang w:val="en-US"/>
+        </w:rPr>
+        <w:t xml:space="preserve"> and </w:t>
+      </w:r>
+      <w:proofErr w:type="spellStart"/>
+      <w:r>
+        <w:rPr>
+          <w:lang w:val="en-US"/>
+        </w:rPr>
+        <w:t>SEClamp</w:t>
+      </w:r>
+      <w:proofErr w:type="spellEnd"/>
+      <w:r>
+        <w:rPr>
+          <w:lang w:val="en-US"/>
+        </w:rPr>
+        <w:t xml:space="preserve"> is the possibility to </w:t>
+      </w:r>
+      <w:r>
+        <w:rPr>
+          <w:lang w:val="en-US"/>
+        </w:rPr>
+        <w:t xml:space="preserve">simply </w:t>
+      </w:r>
+      <w:r>
+        <w:rPr>
+          <w:lang w:val="en-US"/>
+        </w:rPr>
+        <w:t>define the time</w:t>
+      </w:r>
+      <w:r>
+        <w:rPr>
+          <w:lang w:val="en-US"/>
+        </w:rPr>
+        <w:t>(</w:t>
+      </w:r>
+      <w:r>
+        <w:rPr>
+          <w:lang w:val="en-US"/>
+        </w:rPr>
+        <w:t>s</w:t>
+      </w:r>
+      <w:r>
+        <w:rPr>
+          <w:lang w:val="en-US"/>
+        </w:rPr>
+        <w:t>)</w:t>
+      </w:r>
+      <w:r>
+        <w:rPr>
+          <w:lang w:val="en-US"/>
+        </w:rPr>
+        <w:t xml:space="preserve"> (as many as wanted</w:t>
+      </w:r>
+      <w:r>
+        <w:rPr>
+          <w:lang w:val="en-US"/>
+        </w:rPr>
+        <w:t>, but see limitation below</w:t>
+      </w:r>
+      <w:r>
+        <w:rPr>
+          <w:lang w:val="en-US"/>
+        </w:rPr>
+        <w:t xml:space="preserve">) </w:t>
+      </w:r>
+      <w:r>
+        <w:rPr>
+          <w:lang w:val="en-US"/>
+        </w:rPr>
+        <w:t>at which</w:t>
+      </w:r>
+      <w:r>
+        <w:rPr>
+          <w:lang w:val="en-US"/>
+        </w:rPr>
+        <w:t xml:space="preserve"> the current or voltage changes</w:t>
+      </w:r>
+      <w:r>
+        <w:rPr>
+          <w:lang w:val="en-US"/>
+        </w:rPr>
+        <w:t xml:space="preserve"> as well as</w:t>
+      </w:r>
+      <w:r>
+        <w:rPr>
+          <w:lang w:val="en-US"/>
+        </w:rPr>
+        <w:t xml:space="preserve"> the amplitude(s) to what value the current or voltage switches</w:t>
+      </w:r>
+      <w:r>
+        <w:rPr>
+          <w:lang w:val="en-US"/>
+        </w:rPr>
+        <w:t>. For this</w:t>
+      </w:r>
+      <w:r>
+        <w:rPr>
+          <w:lang w:val="en-US"/>
+        </w:rPr>
+        <w:t>,</w:t>
+      </w:r>
+      <w:r>
+        <w:rPr>
+          <w:lang w:val="en-US"/>
+        </w:rPr>
+        <w:t xml:space="preserve"> the two following fields have to be defined</w:t>
+      </w:r>
+      <w:r>
+        <w:rPr>
+          <w:lang w:val="en-US"/>
+        </w:rPr>
+        <w:t xml:space="preserve"> in addition to “node”</w:t>
+      </w:r>
+      <w:r>
+        <w:rPr>
+          <w:lang w:val="en-US"/>
+        </w:rPr>
+        <w:t>:</w:t>
+      </w:r>
+    </w:p>
+    <w:p>
+      <w:pPr>
+        <w:tabs>
+          <w:tab w:val="left" w:pos="2127"/>
+        </w:tabs>
+        <w:ind w:left="2124"/>
+        <w:rPr>
+          <w:lang w:val="en-US"/>
+        </w:rPr>
+      </w:pPr>
+      <w:r>
+        <w:rPr>
+          <w:lang w:val="en-US"/>
+        </w:rPr>
+        <w:tab/>
+      </w:r>
+      <w:r>
+        <w:rPr>
+          <w:lang w:val="en-US"/>
+        </w:rPr>
+        <w:t xml:space="preserve">‘times’: value vector containing the times </w:t>
+      </w:r>
+      <w:r>
+        <w:rPr>
+          <w:lang w:val="en-US"/>
+        </w:rPr>
+        <w:t xml:space="preserve">at which </w:t>
+      </w:r>
+      <w:r>
+        <w:rPr>
+          <w:lang w:val="en-US"/>
+        </w:rPr>
+        <w:t>the amplitude</w:t>
+      </w:r>
+      <w:r>
+        <w:rPr>
+          <w:lang w:val="en-US"/>
+        </w:rPr>
+        <w:t xml:space="preserve"> </w:t>
+      </w:r>
+      <w:r>
+        <w:rPr>
+          <w:lang w:val="en-US"/>
+        </w:rPr>
+        <w:tab/>
+      </w:r>
+      <w:r>
+        <w:rPr>
+          <w:lang w:val="en-US"/>
+        </w:rPr>
+        <w:tab/>
+        <w:t xml:space="preserve">  should change</w:t>
+      </w:r>
+    </w:p>
+    <w:p>
+      <w:pPr>
+        <w:tabs>
+          <w:tab w:val="left" w:pos="2127"/>
+        </w:tabs>
+        <w:ind w:left="2124"/>
+        <w:rPr>
+          <w:lang w:val="en-US"/>
+        </w:rPr>
+      </w:pPr>
+      <w:r>
+        <w:rPr>
+          <w:lang w:val="en-US"/>
+        </w:rPr>
+        <w:tab/>
+      </w:r>
+      <w:r>
+        <w:rPr>
+          <w:lang w:val="en-US"/>
+        </w:rPr>
+        <w:t xml:space="preserve">‘amp’: value vector containing the amplitudes at each </w:t>
+      </w:r>
+      <w:r>
+        <w:rPr>
+          <w:lang w:val="en-US"/>
+        </w:rPr>
+        <w:t xml:space="preserve">of the </w:t>
+      </w:r>
+      <w:r>
+        <w:rPr>
+          <w:lang w:val="en-US"/>
+        </w:rPr>
+        <w:tab/>
+      </w:r>
+      <w:r>
+        <w:rPr>
+          <w:lang w:val="en-US"/>
+        </w:rPr>
+        <w:tab/>
+        <w:t xml:space="preserve">defined </w:t>
+      </w:r>
+      <w:r>
+        <w:rPr>
+          <w:lang w:val="en-US"/>
+        </w:rPr>
+        <w:t>time point</w:t>
+      </w:r>
+      <w:r>
+        <w:rPr>
+          <w:lang w:val="en-US"/>
+        </w:rPr>
+        <w:t xml:space="preserve">s </w:t>
+      </w:r>
+      <w:r>
+        <w:rPr>
+          <w:lang w:val="en-US"/>
+        </w:rPr>
+        <w:tab/>
+      </w:r>
+      <w:r>
+        <w:rPr>
+          <w:lang w:val="en-US"/>
+        </w:rPr>
+        <w:t>([</w:t>
+      </w:r>
+      <w:proofErr w:type="spellStart"/>
+      <w:r>
+        <w:rPr>
+          <w:lang w:val="en-US"/>
+        </w:rPr>
+        <w:t>nA</w:t>
+      </w:r>
+      <w:proofErr w:type="spellEnd"/>
+      <w:r>
+        <w:rPr>
+          <w:lang w:val="en-US"/>
+        </w:rPr>
+        <w:t xml:space="preserve"> or mV])</w:t>
+      </w:r>
+    </w:p>
+    <w:p>
+      <w:pPr>
+        <w:tabs>
+          <w:tab w:val="left" w:pos="2127"/>
+        </w:tabs>
+        <w:rPr>
+          <w:lang w:val="en-US"/>
+        </w:rPr>
+      </w:pPr>
+      <w:r>
+        <w:rPr>
+          <w:lang w:val="en-US"/>
+        </w:rPr>
+        <w:tab/>
+      </w:r>
+      <w:r>
+        <w:rPr>
+          <w:lang w:val="en-US"/>
+        </w:rPr>
+        <w:t>Example</w:t>
       </w:r>
     </w:p>
     <w:p>
@@ -9821,851 +9956,23 @@
           <w:i w:val="0"/>
           <w:lang w:val="en-US"/>
         </w:rPr>
-        <w:tab/>
-      </w:r>
-      <w:proofErr w:type="spellStart"/>
-      <w:r>
-        <w:rPr>
-          <w:i w:val="0"/>
-          <w:lang w:val="en-US"/>
-        </w:rPr>
-        <w:t>struct</w:t>
-      </w:r>
-      <w:proofErr w:type="spellEnd"/>
-      <w:r>
-        <w:rPr>
-          <w:i w:val="0"/>
-          <w:lang w:val="en-US"/>
-        </w:rPr>
-        <w:t>(‘node’,1,’times’,[0 50 250 300],’amp’,[0,-0.5,0.6,0])</w:t>
-      </w:r>
-      <w:r>
-        <w:rPr>
-          <w:i w:val="0"/>
-          <w:lang w:val="en-US"/>
-        </w:rPr>
-        <w:t>;</w:t>
-      </w:r>
-    </w:p>
-    <w:p>
-      <w:pPr>
-        <w:tabs>
-          <w:tab w:val="left" w:pos="2127"/>
-        </w:tabs>
-        <w:ind w:left="2124"/>
-        <w:rPr>
-          <w:lang w:val="en-US"/>
-        </w:rPr>
-      </w:pPr>
-      <w:r>
-        <w:rPr>
-          <w:lang w:val="en-US"/>
-        </w:rPr>
-        <w:tab/>
-        <w:t>makes a 200 ms</w:t>
-      </w:r>
-      <w:r>
-        <w:rPr>
-          <w:lang w:val="en-US"/>
-        </w:rPr>
-        <w:t xml:space="preserve"> long</w:t>
-      </w:r>
-      <w:r>
-        <w:rPr>
-          <w:lang w:val="en-US"/>
-        </w:rPr>
-        <w:t xml:space="preserve"> hyperpolarization starting at 50 ms</w:t>
-      </w:r>
-      <w:r>
-        <w:rPr>
-          <w:lang w:val="en-US"/>
-        </w:rPr>
-        <w:t>,</w:t>
-      </w:r>
-      <w:r>
-        <w:rPr>
-          <w:lang w:val="en-US"/>
-        </w:rPr>
-        <w:t xml:space="preserve"> </w:t>
-      </w:r>
-      <w:r>
-        <w:rPr>
-          <w:lang w:val="en-US"/>
-        </w:rPr>
-        <w:t xml:space="preserve">directly </w:t>
-      </w:r>
-      <w:r>
-        <w:rPr>
-          <w:lang w:val="en-US"/>
-        </w:rPr>
-        <w:t xml:space="preserve">followed by a 50 ms </w:t>
-      </w:r>
-      <w:r>
-        <w:rPr>
-          <w:lang w:val="en-US"/>
-        </w:rPr>
-        <w:t xml:space="preserve">long </w:t>
-      </w:r>
-      <w:r>
-        <w:rPr>
-          <w:lang w:val="en-US"/>
-        </w:rPr>
-        <w:t>depolarization</w:t>
-      </w:r>
-      <w:r>
-        <w:rPr>
-          <w:lang w:val="en-US"/>
-        </w:rPr>
-        <w:t>.</w:t>
-      </w:r>
-    </w:p>
-    <w:p>
-      <w:pPr>
-        <w:tabs>
-          <w:tab w:val="left" w:pos="2127"/>
-        </w:tabs>
-        <w:ind w:left="2124"/>
-        <w:rPr>
-          <w:lang w:val="en-US"/>
-        </w:rPr>
-      </w:pPr>
-      <w:r>
-        <w:rPr>
-          <w:lang w:val="en-US"/>
-        </w:rPr>
-        <w:tab/>
-        <w:t xml:space="preserve">If </w:t>
-      </w:r>
-      <w:r>
-        <w:rPr>
-          <w:lang w:val="en-US"/>
-        </w:rPr>
-        <w:t xml:space="preserve">way </w:t>
-      </w:r>
-      <w:r>
-        <w:rPr>
-          <w:lang w:val="en-US"/>
-        </w:rPr>
-        <w:t xml:space="preserve">too many values are given, NEURON returns an error because the procedure becomes too big. In that case, use the </w:t>
-      </w:r>
-      <w:r>
-        <w:rPr>
-          <w:rStyle w:val="IntenseEmphasis"/>
-          <w:lang w:val="en-US"/>
-        </w:rPr>
-        <w:t>play</w:t>
-      </w:r>
-      <w:r>
-        <w:rPr>
-          <w:lang w:val="en-US"/>
-        </w:rPr>
-        <w:t xml:space="preserve"> feature to play the values into the electrode point process.</w:t>
-      </w:r>
-    </w:p>
-    <w:p>
-      <w:pPr>
-        <w:tabs>
-          <w:tab w:val="left" w:pos="2127"/>
-        </w:tabs>
-        <w:ind w:left="2124" w:hanging="2124"/>
-        <w:rPr>
-          <w:lang w:val="en-US"/>
-        </w:rPr>
-      </w:pPr>
-      <w:r>
-        <w:rPr>
-          <w:rStyle w:val="IntenseEmphasis"/>
-          <w:lang w:val="en-US"/>
-        </w:rPr>
-        <w:t>con</w:t>
-      </w:r>
-      <w:r>
-        <w:rPr>
-          <w:lang w:val="en-US"/>
-        </w:rPr>
-        <w:t xml:space="preserve"> </w:t>
-      </w:r>
-      <w:r>
-        <w:rPr>
-          <w:lang w:val="en-US"/>
-        </w:rPr>
-        <w:tab/>
-      </w:r>
-      <w:bookmarkStart w:id="56" w:name="OLE_LINK47"/>
-      <w:bookmarkStart w:id="57" w:name="OLE_LINK48"/>
-      <w:bookmarkStart w:id="58" w:name="OLE_LINK49"/>
-      <w:bookmarkStart w:id="59" w:name="OLE_LINK1"/>
-      <w:bookmarkStart w:id="60" w:name="OLE_LINK2"/>
-      <w:bookmarkStart w:id="61" w:name="OLE_LINK3"/>
-      <w:r>
-        <w:rPr>
-          <w:lang w:val="en-US"/>
-        </w:rPr>
-        <w:t xml:space="preserve">This field is to </w:t>
-      </w:r>
-      <w:r>
-        <w:rPr>
-          <w:lang w:val="en-US"/>
-        </w:rPr>
-        <w:t xml:space="preserve">define </w:t>
-      </w:r>
-      <w:bookmarkEnd w:id="56"/>
-      <w:bookmarkEnd w:id="57"/>
-      <w:bookmarkEnd w:id="58"/>
-      <w:r>
-        <w:rPr>
-          <w:lang w:val="en-US"/>
-        </w:rPr>
-        <w:t>connections</w:t>
-      </w:r>
-      <w:bookmarkEnd w:id="59"/>
-      <w:bookmarkEnd w:id="60"/>
-      <w:bookmarkEnd w:id="61"/>
-      <w:r>
-        <w:rPr>
-          <w:lang w:val="en-US"/>
-        </w:rPr>
-        <w:t xml:space="preserve"> between cells, using the </w:t>
-      </w:r>
-      <w:proofErr w:type="spellStart"/>
-      <w:r>
-        <w:rPr>
-          <w:lang w:val="en-US"/>
-        </w:rPr>
-        <w:t>NetCon</w:t>
-      </w:r>
-      <w:proofErr w:type="spellEnd"/>
-      <w:r>
-        <w:rPr>
-          <w:lang w:val="en-US"/>
-        </w:rPr>
-        <w:t xml:space="preserve"> class in NEURON. The data structure is an </w:t>
-      </w:r>
-      <w:r>
-        <w:rPr>
-          <w:lang w:val="en-US"/>
-        </w:rPr>
-        <w:t>n</w:t>
-      </w:r>
-      <w:r>
-        <w:rPr>
-          <w:lang w:val="en-US"/>
-        </w:rPr>
-        <w:noBreakHyphen/>
-      </w:r>
-      <w:r>
-        <w:rPr>
-          <w:lang w:val="en-US"/>
-        </w:rPr>
-        <w:t xml:space="preserve">by-1 structure where </w:t>
-      </w:r>
-      <w:r>
-        <w:rPr>
-          <w:lang w:val="en-US"/>
-        </w:rPr>
-        <w:t>n</w:t>
-      </w:r>
-      <w:r>
-        <w:rPr>
-          <w:lang w:val="en-US"/>
-        </w:rPr>
-        <w:t xml:space="preserve"> is the number of defined connection groups. As defining connections at least requires 5 values (from which node / point process located at which cell should a connection be made to which point process at which cell, and what is the trigger) these definition (as in NEURON, too) are the most complex ones in T2N, but follow an easy scheme.</w:t>
-      </w:r>
-    </w:p>
-    <w:p>
-      <w:pPr>
-        <w:tabs>
-          <w:tab w:val="left" w:pos="2127"/>
-        </w:tabs>
-        <w:ind w:left="2124"/>
-        <w:rPr>
-          <w:lang w:val="en-US"/>
-        </w:rPr>
-      </w:pPr>
-      <w:r>
-        <w:rPr>
-          <w:lang w:val="en-US"/>
-        </w:rPr>
-        <w:t xml:space="preserve">The minimal required fields in each </w:t>
-      </w:r>
-      <w:r>
-        <w:rPr>
-          <w:lang w:val="en-US"/>
-        </w:rPr>
-        <w:t>connection group</w:t>
-      </w:r>
-      <w:r>
-        <w:rPr>
-          <w:lang w:val="en-US"/>
-        </w:rPr>
-        <w:t xml:space="preserve"> are ‘source’ and ‘target’. Optional fields are ‘threshold’, ‘delay’ and ‘weight’ containing the respective value, otherwise their default values are</w:t>
-      </w:r>
-      <w:r>
-        <w:rPr>
-          <w:lang w:val="en-US"/>
-        </w:rPr>
-        <w:t>:</w:t>
-      </w:r>
-      <w:r>
-        <w:rPr>
-          <w:lang w:val="en-US"/>
-        </w:rPr>
-        <w:t xml:space="preserve"> a threshold of 10, a delay of 1 ms and </w:t>
-      </w:r>
-      <w:r>
-        <w:rPr>
-          <w:lang w:val="en-US"/>
-        </w:rPr>
-        <w:t xml:space="preserve">a weight of </w:t>
-      </w:r>
-      <w:r>
-        <w:rPr>
-          <w:lang w:val="en-US"/>
-        </w:rPr>
-        <w:t>0.</w:t>
-      </w:r>
-    </w:p>
-    <w:p>
-      <w:pPr>
-        <w:tabs>
-          <w:tab w:val="left" w:pos="2127"/>
-        </w:tabs>
-        <w:ind w:left="2124"/>
-        <w:rPr>
-          <w:lang w:val="en-US"/>
-        </w:rPr>
-      </w:pPr>
-      <w:bookmarkStart w:id="62" w:name="OLE_LINK9"/>
-      <w:bookmarkStart w:id="63" w:name="OLE_LINK17"/>
-      <w:r>
-        <w:rPr>
-          <w:lang w:val="en-US"/>
-        </w:rPr>
-        <w:t xml:space="preserve">The ‘source’ field </w:t>
-      </w:r>
-      <w:r>
-        <w:rPr>
-          <w:lang w:val="en-US"/>
-        </w:rPr>
-        <w:t xml:space="preserve">should </w:t>
-      </w:r>
-      <w:r>
-        <w:rPr>
-          <w:lang w:val="en-US"/>
-        </w:rPr>
-        <w:t xml:space="preserve">contain a structure with fields </w:t>
-      </w:r>
-    </w:p>
-    <w:p>
-      <w:pPr>
-        <w:pStyle w:val="ListParagraph"/>
-        <w:numPr>
-          <w:ilvl w:val="0"/>
-          <w:numId w:val="3"/>
-        </w:numPr>
-        <w:tabs>
-          <w:tab w:val="left" w:pos="2127"/>
-        </w:tabs>
-        <w:rPr>
-          <w:lang w:val="en-US"/>
-        </w:rPr>
-      </w:pPr>
-      <w:bookmarkStart w:id="64" w:name="OLE_LINK45"/>
-      <w:bookmarkStart w:id="65" w:name="OLE_LINK46"/>
-      <w:r>
-        <w:rPr>
-          <w:lang w:val="en-US"/>
-        </w:rPr>
-        <w:t>‘cell’</w:t>
-      </w:r>
-      <w:r>
-        <w:rPr>
-          <w:lang w:val="en-US"/>
-        </w:rPr>
-        <w:t xml:space="preserve"> defining the index of the source cell</w:t>
-      </w:r>
-    </w:p>
-    <w:p>
-      <w:pPr>
-        <w:pStyle w:val="ListParagraph"/>
-        <w:numPr>
-          <w:ilvl w:val="0"/>
-          <w:numId w:val="3"/>
-        </w:numPr>
-        <w:tabs>
-          <w:tab w:val="left" w:pos="2127"/>
-        </w:tabs>
-        <w:rPr>
-          <w:lang w:val="en-US"/>
-        </w:rPr>
-      </w:pPr>
-      <w:bookmarkStart w:id="66" w:name="OLE_LINK43"/>
-      <w:bookmarkStart w:id="67" w:name="OLE_LINK44"/>
-      <w:bookmarkEnd w:id="64"/>
-      <w:bookmarkEnd w:id="65"/>
-      <w:r>
-        <w:rPr>
-          <w:lang w:val="en-US"/>
-        </w:rPr>
-        <w:t>‘node’</w:t>
-      </w:r>
-      <w:r>
-        <w:rPr>
-          <w:lang w:val="en-US"/>
-        </w:rPr>
-        <w:t xml:space="preserve"> defining the index of the TREE node</w:t>
-      </w:r>
-      <w:r>
-        <w:rPr>
-          <w:lang w:val="en-US"/>
-        </w:rPr>
-        <w:t xml:space="preserve"> (can be omitted for an artificial cell)</w:t>
-      </w:r>
-    </w:p>
-    <w:bookmarkEnd w:id="66"/>
-    <w:bookmarkEnd w:id="67"/>
-    <w:p>
-      <w:pPr>
-        <w:pStyle w:val="ListParagraph"/>
-        <w:numPr>
-          <w:ilvl w:val="0"/>
-          <w:numId w:val="3"/>
-        </w:numPr>
-        <w:tabs>
-          <w:tab w:val="left" w:pos="2127"/>
-        </w:tabs>
-        <w:rPr>
-          <w:lang w:val="en-US"/>
-        </w:rPr>
-      </w:pPr>
-      <w:r>
-        <w:rPr>
-          <w:lang w:val="en-US"/>
-        </w:rPr>
-        <w:t>‘watch’</w:t>
-      </w:r>
-      <w:r>
-        <w:rPr>
-          <w:lang w:val="en-US"/>
-        </w:rPr>
-        <w:t xml:space="preserve"> defining the variable to be “watched”</w:t>
-      </w:r>
-      <w:r>
-        <w:rPr>
-          <w:lang w:val="en-US"/>
-        </w:rPr>
-        <w:t xml:space="preserve">. When connecting a </w:t>
-      </w:r>
-      <w:proofErr w:type="spellStart"/>
-      <w:r>
-        <w:rPr>
-          <w:lang w:val="en-US"/>
-        </w:rPr>
-        <w:t>NetStim</w:t>
-      </w:r>
-      <w:proofErr w:type="spellEnd"/>
-      <w:r>
-        <w:rPr>
-          <w:lang w:val="en-US"/>
-        </w:rPr>
-        <w:t xml:space="preserve"> or </w:t>
-      </w:r>
-      <w:proofErr w:type="spellStart"/>
-      <w:r>
-        <w:rPr>
-          <w:lang w:val="en-US"/>
-        </w:rPr>
-        <w:t>IntFire</w:t>
-      </w:r>
-      <w:proofErr w:type="spellEnd"/>
-      <w:r>
-        <w:rPr>
-          <w:lang w:val="en-US"/>
-        </w:rPr>
-        <w:t xml:space="preserve"> as source, </w:t>
-      </w:r>
-      <w:r>
-        <w:rPr>
-          <w:lang w:val="en-US"/>
-        </w:rPr>
-        <w:t xml:space="preserve">you can </w:t>
-      </w:r>
-      <w:r>
-        <w:rPr>
-          <w:lang w:val="en-US"/>
-        </w:rPr>
-        <w:t>use ‘on’ as the ‘watch’</w:t>
-      </w:r>
-      <w:r>
-        <w:rPr>
-          <w:lang w:val="en-US"/>
-        </w:rPr>
-        <w:t>.</w:t>
-      </w:r>
-    </w:p>
-    <w:p>
-      <w:pPr>
-        <w:pStyle w:val="ListParagraph"/>
-        <w:numPr>
-          <w:ilvl w:val="0"/>
-          <w:numId w:val="3"/>
-        </w:numPr>
-        <w:tabs>
-          <w:tab w:val="left" w:pos="2127"/>
-        </w:tabs>
-        <w:rPr>
-          <w:lang w:val="en-US"/>
-        </w:rPr>
-      </w:pPr>
-      <w:bookmarkStart w:id="68" w:name="OLE_LINK40"/>
-      <w:bookmarkStart w:id="69" w:name="OLE_LINK41"/>
-      <w:bookmarkStart w:id="70" w:name="OLE_LINK42"/>
-      <w:r>
-        <w:rPr>
-          <w:lang w:val="en-US"/>
-        </w:rPr>
-        <w:t>I</w:t>
-      </w:r>
-      <w:r>
-        <w:rPr>
-          <w:lang w:val="en-US"/>
-        </w:rPr>
-        <w:t xml:space="preserve">f the source is a point process </w:t>
-      </w:r>
-      <w:r>
-        <w:rPr>
-          <w:lang w:val="en-US"/>
-        </w:rPr>
-        <w:t>an additional field</w:t>
-      </w:r>
-      <w:r>
-        <w:rPr>
-          <w:lang w:val="en-US"/>
-        </w:rPr>
-        <w:t xml:space="preserve"> ‘pp’</w:t>
-      </w:r>
-      <w:r>
-        <w:rPr>
-          <w:lang w:val="en-US"/>
-        </w:rPr>
-        <w:t xml:space="preserve"> defining the</w:t>
-      </w:r>
-      <w:r>
-        <w:rPr>
-          <w:lang w:val="en-US"/>
-        </w:rPr>
-        <w:t xml:space="preserve"> class</w:t>
-      </w:r>
-      <w:r>
-        <w:rPr>
-          <w:lang w:val="en-US"/>
-        </w:rPr>
-        <w:t xml:space="preserve"> name of the </w:t>
-      </w:r>
-      <w:r>
-        <w:rPr>
-          <w:lang w:val="en-US"/>
-        </w:rPr>
-        <w:t xml:space="preserve">source </w:t>
-      </w:r>
-      <w:r>
-        <w:rPr>
-          <w:lang w:val="en-US"/>
-        </w:rPr>
-        <w:t>Point Process is required</w:t>
-      </w:r>
-      <w:r>
-        <w:rPr>
-          <w:lang w:val="en-US"/>
-        </w:rPr>
-        <w:t xml:space="preserve">. </w:t>
-      </w:r>
-      <w:bookmarkEnd w:id="68"/>
-      <w:bookmarkEnd w:id="69"/>
-      <w:bookmarkEnd w:id="70"/>
-    </w:p>
-    <w:bookmarkEnd w:id="62"/>
-    <w:bookmarkEnd w:id="63"/>
-    <w:p>
-      <w:pPr>
-        <w:tabs>
-          <w:tab w:val="left" w:pos="2127"/>
-        </w:tabs>
-        <w:ind w:left="2124"/>
-        <w:rPr>
-          <w:lang w:val="en-US"/>
-        </w:rPr>
-      </w:pPr>
-      <w:r>
-        <w:rPr>
-          <w:lang w:val="en-US"/>
-        </w:rPr>
-        <w:lastRenderedPageBreak/>
-        <w:t xml:space="preserve">Similarly, the ‘target’ field </w:t>
-      </w:r>
-      <w:r>
-        <w:rPr>
-          <w:lang w:val="en-US"/>
-        </w:rPr>
-        <w:t xml:space="preserve">should </w:t>
-      </w:r>
-      <w:r>
-        <w:rPr>
-          <w:lang w:val="en-US"/>
-        </w:rPr>
-        <w:t xml:space="preserve">contain a structure with fields </w:t>
-      </w:r>
-    </w:p>
-    <w:p>
-      <w:pPr>
-        <w:pStyle w:val="ListParagraph"/>
-        <w:numPr>
-          <w:ilvl w:val="0"/>
-          <w:numId w:val="4"/>
-        </w:numPr>
-        <w:tabs>
-          <w:tab w:val="left" w:pos="2127"/>
-        </w:tabs>
-        <w:rPr>
-          <w:lang w:val="en-US"/>
-        </w:rPr>
-      </w:pPr>
-      <w:r>
-        <w:rPr>
-          <w:lang w:val="en-US"/>
-        </w:rPr>
-        <w:t>‘cell’ defining the index of the source cell</w:t>
-      </w:r>
-    </w:p>
-    <w:p>
-      <w:pPr>
-        <w:pStyle w:val="ListParagraph"/>
-        <w:numPr>
-          <w:ilvl w:val="0"/>
-          <w:numId w:val="4"/>
-        </w:numPr>
-        <w:tabs>
-          <w:tab w:val="left" w:pos="2127"/>
-        </w:tabs>
-        <w:rPr>
-          <w:lang w:val="en-US"/>
-        </w:rPr>
-      </w:pPr>
-      <w:r>
-        <w:rPr>
-          <w:lang w:val="en-US"/>
-        </w:rPr>
-        <w:t>‘node’ defining the index of the TREE node</w:t>
-      </w:r>
-    </w:p>
-    <w:p>
-      <w:pPr>
-        <w:pStyle w:val="ListParagraph"/>
-        <w:numPr>
-          <w:ilvl w:val="0"/>
-          <w:numId w:val="4"/>
-        </w:numPr>
-        <w:tabs>
-          <w:tab w:val="left" w:pos="2127"/>
-        </w:tabs>
-        <w:rPr>
-          <w:lang w:val="en-US"/>
-        </w:rPr>
-      </w:pPr>
-      <w:r>
-        <w:rPr>
-          <w:lang w:val="en-US"/>
-        </w:rPr>
-        <w:t xml:space="preserve">If the target is a point process an additional field ‘pp’ defining the </w:t>
-      </w:r>
-      <w:r>
-        <w:rPr>
-          <w:lang w:val="en-US"/>
-        </w:rPr>
-        <w:t xml:space="preserve">class </w:t>
-      </w:r>
-      <w:r>
-        <w:rPr>
-          <w:lang w:val="en-US"/>
-        </w:rPr>
-        <w:t>name of the target Point Process is required</w:t>
-      </w:r>
-      <w:r>
-        <w:rPr>
-          <w:lang w:val="en-US"/>
-        </w:rPr>
-        <w:t>, e.g. ‘Exp2Syn’</w:t>
-      </w:r>
-    </w:p>
-    <w:p>
-      <w:pPr>
-        <w:pStyle w:val="ListParagraph"/>
-        <w:numPr>
-          <w:ilvl w:val="0"/>
-          <w:numId w:val="4"/>
-        </w:numPr>
-        <w:tabs>
-          <w:tab w:val="left" w:pos="2127"/>
-        </w:tabs>
-        <w:rPr>
-          <w:lang w:val="en-US"/>
-        </w:rPr>
-      </w:pPr>
-      <w:r>
-        <w:rPr>
-          <w:lang w:val="en-US"/>
-        </w:rPr>
-        <w:t xml:space="preserve">If you have several </w:t>
-      </w:r>
-      <w:r>
-        <w:rPr>
-          <w:lang w:val="en-US"/>
-        </w:rPr>
-        <w:t>groups</w:t>
-      </w:r>
-      <w:r>
-        <w:rPr>
-          <w:lang w:val="en-US"/>
-        </w:rPr>
-        <w:t xml:space="preserve"> of a P</w:t>
-      </w:r>
-      <w:r>
-        <w:rPr>
-          <w:lang w:val="en-US"/>
-        </w:rPr>
-        <w:t xml:space="preserve">oint </w:t>
-      </w:r>
-      <w:r>
-        <w:rPr>
-          <w:lang w:val="en-US"/>
-        </w:rPr>
-        <w:t>P</w:t>
-      </w:r>
-      <w:r>
-        <w:rPr>
-          <w:lang w:val="en-US"/>
-        </w:rPr>
-        <w:t>rocess</w:t>
-      </w:r>
-      <w:r>
-        <w:rPr>
-          <w:lang w:val="en-US"/>
-        </w:rPr>
-        <w:t xml:space="preserve"> </w:t>
-      </w:r>
-      <w:r>
-        <w:rPr>
-          <w:lang w:val="en-US"/>
-        </w:rPr>
-        <w:t xml:space="preserve">class </w:t>
-      </w:r>
-      <w:r>
-        <w:rPr>
-          <w:lang w:val="en-US"/>
-        </w:rPr>
-        <w:t>(e.g. Exp2Syn) defined at the same node, a connection is established to all of them unless you define the index to the PP group that should be connected to with the additional field ‘</w:t>
-      </w:r>
-      <w:proofErr w:type="spellStart"/>
-      <w:r>
-        <w:rPr>
-          <w:lang w:val="en-US"/>
-        </w:rPr>
-        <w:t>ppg</w:t>
-      </w:r>
-      <w:proofErr w:type="spellEnd"/>
-      <w:r>
-        <w:rPr>
-          <w:lang w:val="en-US"/>
-        </w:rPr>
-        <w:t xml:space="preserve">’, e.g. </w:t>
-      </w:r>
-      <w:r>
-        <w:rPr>
-          <w:rStyle w:val="QuoteChar"/>
-          <w:lang w:val="en-US"/>
-        </w:rPr>
-        <w:t>“</w:t>
-      </w:r>
-      <w:r>
-        <w:rPr>
-          <w:rStyle w:val="QuoteChar"/>
-          <w:lang w:val="en-US"/>
-        </w:rPr>
-        <w:t>…</w:t>
-      </w:r>
-      <w:r>
-        <w:rPr>
-          <w:rStyle w:val="QuoteChar"/>
-          <w:lang w:val="en-US"/>
-        </w:rPr>
-        <w:t>’target’,</w:t>
-      </w:r>
-      <w:proofErr w:type="spellStart"/>
-      <w:r>
-        <w:rPr>
-          <w:rStyle w:val="QuoteChar"/>
-          <w:lang w:val="en-US"/>
-        </w:rPr>
-        <w:t>struct</w:t>
-      </w:r>
-      <w:proofErr w:type="spellEnd"/>
-      <w:r>
-        <w:rPr>
-          <w:rStyle w:val="QuoteChar"/>
-          <w:lang w:val="en-US"/>
-        </w:rPr>
-        <w:t>(‘cell’,1,’pp’,’Exp2Syn’,’node’,50,’</w:t>
-      </w:r>
-      <w:r>
-        <w:rPr>
-          <w:rStyle w:val="QuoteChar"/>
-          <w:lang w:val="en-US"/>
-        </w:rPr>
-        <w:t>ppg</w:t>
-      </w:r>
-      <w:r>
-        <w:rPr>
-          <w:rStyle w:val="QuoteChar"/>
-          <w:lang w:val="en-US"/>
-        </w:rPr>
-        <w:t>’,2)</w:t>
-      </w:r>
-      <w:r>
-        <w:rPr>
-          <w:rStyle w:val="QuoteChar"/>
-          <w:lang w:val="en-US"/>
-        </w:rPr>
-        <w:t>…</w:t>
-      </w:r>
-      <w:r>
-        <w:rPr>
-          <w:rStyle w:val="QuoteChar"/>
-          <w:lang w:val="en-US"/>
-        </w:rPr>
-        <w:t>”</w:t>
-      </w:r>
-      <w:r>
-        <w:rPr>
-          <w:lang w:val="en-US"/>
-        </w:rPr>
-        <w:t xml:space="preserve"> to refer to the inhibitory synapse from our PP example.</w:t>
-      </w:r>
-    </w:p>
-    <w:p>
-      <w:pPr>
-        <w:tabs>
-          <w:tab w:val="left" w:pos="2127"/>
-        </w:tabs>
-        <w:ind w:left="2124"/>
-        <w:rPr>
-          <w:lang w:val="en-US"/>
-        </w:rPr>
-      </w:pPr>
-      <w:r>
-        <w:rPr>
-          <w:lang w:val="en-US"/>
-        </w:rPr>
-        <w:t>Example:</w:t>
+        <w:t>pp{1}.</w:t>
+      </w:r>
+      <w:proofErr w:type="spellStart"/>
+      <w:r>
+        <w:rPr>
+          <w:i w:val="0"/>
+          <w:lang w:val="en-US"/>
+        </w:rPr>
+        <w:t>IClamp</w:t>
+      </w:r>
+      <w:proofErr w:type="spellEnd"/>
+      <w:r>
+        <w:rPr>
+          <w:i w:val="0"/>
+          <w:lang w:val="en-US"/>
+        </w:rPr>
+        <w:t xml:space="preserve"> = </w:t>
       </w:r>
     </w:p>
     <w:p>
@@ -10687,8 +9994,886 @@
           <w:lang w:val="en-US"/>
         </w:rPr>
       </w:pPr>
-      <w:bookmarkStart w:id="71" w:name="OLE_LINK18"/>
-      <w:bookmarkStart w:id="72" w:name="OLE_LINK19"/>
+      <w:r>
+        <w:rPr>
+          <w:i w:val="0"/>
+          <w:lang w:val="en-US"/>
+        </w:rPr>
+        <w:tab/>
+      </w:r>
+      <w:proofErr w:type="spellStart"/>
+      <w:r>
+        <w:rPr>
+          <w:i w:val="0"/>
+          <w:lang w:val="en-US"/>
+        </w:rPr>
+        <w:t>struct</w:t>
+      </w:r>
+      <w:proofErr w:type="spellEnd"/>
+      <w:r>
+        <w:rPr>
+          <w:i w:val="0"/>
+          <w:lang w:val="en-US"/>
+        </w:rPr>
+        <w:t>(‘node’,1,’times’,[0 50 250 300],’amp’,[0,-0.5,0.6,0])</w:t>
+      </w:r>
+      <w:r>
+        <w:rPr>
+          <w:i w:val="0"/>
+          <w:lang w:val="en-US"/>
+        </w:rPr>
+        <w:t>;</w:t>
+      </w:r>
+    </w:p>
+    <w:p>
+      <w:pPr>
+        <w:tabs>
+          <w:tab w:val="left" w:pos="2127"/>
+        </w:tabs>
+        <w:ind w:left="2124"/>
+        <w:rPr>
+          <w:lang w:val="en-US"/>
+        </w:rPr>
+      </w:pPr>
+      <w:r>
+        <w:rPr>
+          <w:lang w:val="en-US"/>
+        </w:rPr>
+        <w:tab/>
+        <w:t>makes a 200 ms</w:t>
+      </w:r>
+      <w:r>
+        <w:rPr>
+          <w:lang w:val="en-US"/>
+        </w:rPr>
+        <w:t xml:space="preserve"> long</w:t>
+      </w:r>
+      <w:r>
+        <w:rPr>
+          <w:lang w:val="en-US"/>
+        </w:rPr>
+        <w:t xml:space="preserve"> hyperpolarization starting at 50 ms</w:t>
+      </w:r>
+      <w:r>
+        <w:rPr>
+          <w:lang w:val="en-US"/>
+        </w:rPr>
+        <w:t>,</w:t>
+      </w:r>
+      <w:r>
+        <w:rPr>
+          <w:lang w:val="en-US"/>
+        </w:rPr>
+        <w:t xml:space="preserve"> </w:t>
+      </w:r>
+      <w:r>
+        <w:rPr>
+          <w:lang w:val="en-US"/>
+        </w:rPr>
+        <w:t xml:space="preserve">directly </w:t>
+      </w:r>
+      <w:r>
+        <w:rPr>
+          <w:lang w:val="en-US"/>
+        </w:rPr>
+        <w:t xml:space="preserve">followed by a 50 ms </w:t>
+      </w:r>
+      <w:r>
+        <w:rPr>
+          <w:lang w:val="en-US"/>
+        </w:rPr>
+        <w:t xml:space="preserve">long </w:t>
+      </w:r>
+      <w:r>
+        <w:rPr>
+          <w:lang w:val="en-US"/>
+        </w:rPr>
+        <w:t>depolarization</w:t>
+      </w:r>
+      <w:r>
+        <w:rPr>
+          <w:lang w:val="en-US"/>
+        </w:rPr>
+        <w:t>.</w:t>
+      </w:r>
+    </w:p>
+    <w:p>
+      <w:pPr>
+        <w:tabs>
+          <w:tab w:val="left" w:pos="2127"/>
+        </w:tabs>
+        <w:ind w:left="2124"/>
+        <w:rPr>
+          <w:lang w:val="en-US"/>
+        </w:rPr>
+      </w:pPr>
+      <w:r>
+        <w:rPr>
+          <w:lang w:val="en-US"/>
+        </w:rPr>
+        <w:tab/>
+        <w:t xml:space="preserve">If </w:t>
+      </w:r>
+      <w:r>
+        <w:rPr>
+          <w:lang w:val="en-US"/>
+        </w:rPr>
+        <w:t xml:space="preserve">way </w:t>
+      </w:r>
+      <w:r>
+        <w:rPr>
+          <w:lang w:val="en-US"/>
+        </w:rPr>
+        <w:t xml:space="preserve">too many values are given, NEURON returns an error because the procedure becomes too big. In that case, use the </w:t>
+      </w:r>
+      <w:r>
+        <w:rPr>
+          <w:rStyle w:val="IntenseEmphasis"/>
+          <w:lang w:val="en-US"/>
+        </w:rPr>
+        <w:t>play</w:t>
+      </w:r>
+      <w:r>
+        <w:rPr>
+          <w:lang w:val="en-US"/>
+        </w:rPr>
+        <w:t xml:space="preserve"> feature to play the values into the electrode point process.</w:t>
+      </w:r>
+    </w:p>
+    <w:p>
+      <w:pPr>
+        <w:tabs>
+          <w:tab w:val="left" w:pos="2127"/>
+        </w:tabs>
+        <w:ind w:left="2124" w:hanging="2124"/>
+        <w:rPr>
+          <w:lang w:val="en-US"/>
+        </w:rPr>
+      </w:pPr>
+      <w:r>
+        <w:rPr>
+          <w:rStyle w:val="IntenseEmphasis"/>
+          <w:lang w:val="en-US"/>
+        </w:rPr>
+        <w:lastRenderedPageBreak/>
+        <w:t>con</w:t>
+      </w:r>
+      <w:r>
+        <w:rPr>
+          <w:lang w:val="en-US"/>
+        </w:rPr>
+        <w:t xml:space="preserve"> </w:t>
+      </w:r>
+      <w:r>
+        <w:rPr>
+          <w:lang w:val="en-US"/>
+        </w:rPr>
+        <w:tab/>
+      </w:r>
+      <w:bookmarkStart w:id="55" w:name="OLE_LINK47"/>
+      <w:bookmarkStart w:id="56" w:name="OLE_LINK48"/>
+      <w:bookmarkStart w:id="57" w:name="OLE_LINK49"/>
+      <w:bookmarkStart w:id="58" w:name="OLE_LINK1"/>
+      <w:bookmarkStart w:id="59" w:name="OLE_LINK2"/>
+      <w:bookmarkStart w:id="60" w:name="OLE_LINK3"/>
+      <w:r>
+        <w:rPr>
+          <w:lang w:val="en-US"/>
+        </w:rPr>
+        <w:t xml:space="preserve">This field is to </w:t>
+      </w:r>
+      <w:r>
+        <w:rPr>
+          <w:lang w:val="en-US"/>
+        </w:rPr>
+        <w:t xml:space="preserve">define </w:t>
+      </w:r>
+      <w:bookmarkEnd w:id="55"/>
+      <w:bookmarkEnd w:id="56"/>
+      <w:bookmarkEnd w:id="57"/>
+      <w:r>
+        <w:rPr>
+          <w:lang w:val="en-US"/>
+        </w:rPr>
+        <w:t>connections</w:t>
+      </w:r>
+      <w:bookmarkEnd w:id="58"/>
+      <w:bookmarkEnd w:id="59"/>
+      <w:bookmarkEnd w:id="60"/>
+      <w:r>
+        <w:rPr>
+          <w:lang w:val="en-US"/>
+        </w:rPr>
+        <w:t xml:space="preserve"> between cells, using the </w:t>
+      </w:r>
+      <w:proofErr w:type="spellStart"/>
+      <w:r>
+        <w:rPr>
+          <w:lang w:val="en-US"/>
+        </w:rPr>
+        <w:t>NetCon</w:t>
+      </w:r>
+      <w:proofErr w:type="spellEnd"/>
+      <w:r>
+        <w:rPr>
+          <w:lang w:val="en-US"/>
+        </w:rPr>
+        <w:t xml:space="preserve"> class in NEURON. The data structure is an </w:t>
+      </w:r>
+      <w:r>
+        <w:rPr>
+          <w:lang w:val="en-US"/>
+        </w:rPr>
+        <w:t>n</w:t>
+      </w:r>
+      <w:r>
+        <w:rPr>
+          <w:lang w:val="en-US"/>
+        </w:rPr>
+        <w:noBreakHyphen/>
+      </w:r>
+      <w:r>
+        <w:rPr>
+          <w:lang w:val="en-US"/>
+        </w:rPr>
+        <w:t xml:space="preserve">by-1 structure where </w:t>
+      </w:r>
+      <w:r>
+        <w:rPr>
+          <w:lang w:val="en-US"/>
+        </w:rPr>
+        <w:t>n</w:t>
+      </w:r>
+      <w:r>
+        <w:rPr>
+          <w:lang w:val="en-US"/>
+        </w:rPr>
+        <w:t xml:space="preserve"> is the number of defined connection groups. As defining connections at least requires 5 values (from which node / point process located at which cell should a connection be made to which point process at which cell, and what is the trigger) these definition (as in NEURON, too) are the most complex ones in T2N, but follow an easy scheme.</w:t>
+      </w:r>
+    </w:p>
+    <w:p>
+      <w:pPr>
+        <w:tabs>
+          <w:tab w:val="left" w:pos="2127"/>
+        </w:tabs>
+        <w:ind w:left="2124"/>
+        <w:rPr>
+          <w:lang w:val="en-US"/>
+        </w:rPr>
+      </w:pPr>
+      <w:r>
+        <w:rPr>
+          <w:lang w:val="en-US"/>
+        </w:rPr>
+        <w:t xml:space="preserve">The minimal required fields in each </w:t>
+      </w:r>
+      <w:r>
+        <w:rPr>
+          <w:lang w:val="en-US"/>
+        </w:rPr>
+        <w:t>connection group</w:t>
+      </w:r>
+      <w:r>
+        <w:rPr>
+          <w:lang w:val="en-US"/>
+        </w:rPr>
+        <w:t xml:space="preserve"> are ‘source’ and ‘target’. Optional fields are ‘threshold’, ‘delay’ and ‘weight’ containing the respective value, otherwise their default values are</w:t>
+      </w:r>
+      <w:r>
+        <w:rPr>
+          <w:lang w:val="en-US"/>
+        </w:rPr>
+        <w:t>:</w:t>
+      </w:r>
+      <w:r>
+        <w:rPr>
+          <w:lang w:val="en-US"/>
+        </w:rPr>
+        <w:t xml:space="preserve"> a threshold of 10, a delay of 1 ms and </w:t>
+      </w:r>
+      <w:r>
+        <w:rPr>
+          <w:lang w:val="en-US"/>
+        </w:rPr>
+        <w:t xml:space="preserve">a weight of </w:t>
+      </w:r>
+      <w:r>
+        <w:rPr>
+          <w:lang w:val="en-US"/>
+        </w:rPr>
+        <w:t>0.</w:t>
+      </w:r>
+    </w:p>
+    <w:p>
+      <w:pPr>
+        <w:tabs>
+          <w:tab w:val="left" w:pos="2127"/>
+        </w:tabs>
+        <w:ind w:left="2124"/>
+        <w:rPr>
+          <w:lang w:val="en-US"/>
+        </w:rPr>
+      </w:pPr>
+      <w:bookmarkStart w:id="61" w:name="OLE_LINK9"/>
+      <w:bookmarkStart w:id="62" w:name="OLE_LINK17"/>
+      <w:r>
+        <w:rPr>
+          <w:lang w:val="en-US"/>
+        </w:rPr>
+        <w:t xml:space="preserve">The ‘source’ field </w:t>
+      </w:r>
+      <w:r>
+        <w:rPr>
+          <w:lang w:val="en-US"/>
+        </w:rPr>
+        <w:t xml:space="preserve">should </w:t>
+      </w:r>
+      <w:r>
+        <w:rPr>
+          <w:lang w:val="en-US"/>
+        </w:rPr>
+        <w:t xml:space="preserve">contain a structure with fields </w:t>
+      </w:r>
+    </w:p>
+    <w:p>
+      <w:pPr>
+        <w:pStyle w:val="ListParagraph"/>
+        <w:numPr>
+          <w:ilvl w:val="0"/>
+          <w:numId w:val="3"/>
+        </w:numPr>
+        <w:tabs>
+          <w:tab w:val="left" w:pos="2127"/>
+        </w:tabs>
+        <w:rPr>
+          <w:lang w:val="en-US"/>
+        </w:rPr>
+      </w:pPr>
+      <w:bookmarkStart w:id="63" w:name="OLE_LINK45"/>
+      <w:bookmarkStart w:id="64" w:name="OLE_LINK46"/>
+      <w:r>
+        <w:rPr>
+          <w:lang w:val="en-US"/>
+        </w:rPr>
+        <w:t>‘cell’</w:t>
+      </w:r>
+      <w:r>
+        <w:rPr>
+          <w:lang w:val="en-US"/>
+        </w:rPr>
+        <w:t xml:space="preserve"> defining the index of the source cell</w:t>
+      </w:r>
+    </w:p>
+    <w:p>
+      <w:pPr>
+        <w:pStyle w:val="ListParagraph"/>
+        <w:numPr>
+          <w:ilvl w:val="0"/>
+          <w:numId w:val="3"/>
+        </w:numPr>
+        <w:tabs>
+          <w:tab w:val="left" w:pos="2127"/>
+        </w:tabs>
+        <w:rPr>
+          <w:lang w:val="en-US"/>
+        </w:rPr>
+      </w:pPr>
+      <w:bookmarkStart w:id="65" w:name="OLE_LINK43"/>
+      <w:bookmarkStart w:id="66" w:name="OLE_LINK44"/>
+      <w:bookmarkEnd w:id="63"/>
+      <w:bookmarkEnd w:id="64"/>
+      <w:r>
+        <w:rPr>
+          <w:lang w:val="en-US"/>
+        </w:rPr>
+        <w:t>‘node’</w:t>
+      </w:r>
+      <w:r>
+        <w:rPr>
+          <w:lang w:val="en-US"/>
+        </w:rPr>
+        <w:t xml:space="preserve"> defining the index of the TREE node</w:t>
+      </w:r>
+      <w:r>
+        <w:rPr>
+          <w:lang w:val="en-US"/>
+        </w:rPr>
+        <w:t xml:space="preserve"> (can be omitted for an artificial cell)</w:t>
+      </w:r>
+    </w:p>
+    <w:bookmarkEnd w:id="65"/>
+    <w:bookmarkEnd w:id="66"/>
+    <w:p>
+      <w:pPr>
+        <w:pStyle w:val="ListParagraph"/>
+        <w:numPr>
+          <w:ilvl w:val="0"/>
+          <w:numId w:val="3"/>
+        </w:numPr>
+        <w:tabs>
+          <w:tab w:val="left" w:pos="2127"/>
+        </w:tabs>
+        <w:rPr>
+          <w:lang w:val="en-US"/>
+        </w:rPr>
+      </w:pPr>
+      <w:r>
+        <w:rPr>
+          <w:lang w:val="en-US"/>
+        </w:rPr>
+        <w:t>‘watch’</w:t>
+      </w:r>
+      <w:r>
+        <w:rPr>
+          <w:lang w:val="en-US"/>
+        </w:rPr>
+        <w:t xml:space="preserve"> defining the variable to be “watched”</w:t>
+      </w:r>
+      <w:r>
+        <w:rPr>
+          <w:lang w:val="en-US"/>
+        </w:rPr>
+        <w:t xml:space="preserve">. When connecting a </w:t>
+      </w:r>
+      <w:proofErr w:type="spellStart"/>
+      <w:r>
+        <w:rPr>
+          <w:lang w:val="en-US"/>
+        </w:rPr>
+        <w:t>NetStim</w:t>
+      </w:r>
+      <w:proofErr w:type="spellEnd"/>
+      <w:r>
+        <w:rPr>
+          <w:lang w:val="en-US"/>
+        </w:rPr>
+        <w:t xml:space="preserve"> or </w:t>
+      </w:r>
+      <w:proofErr w:type="spellStart"/>
+      <w:r>
+        <w:rPr>
+          <w:lang w:val="en-US"/>
+        </w:rPr>
+        <w:t>IntFire</w:t>
+      </w:r>
+      <w:proofErr w:type="spellEnd"/>
+      <w:r>
+        <w:rPr>
+          <w:lang w:val="en-US"/>
+        </w:rPr>
+        <w:t xml:space="preserve"> as source, </w:t>
+      </w:r>
+      <w:r>
+        <w:rPr>
+          <w:lang w:val="en-US"/>
+        </w:rPr>
+        <w:t xml:space="preserve">you can </w:t>
+      </w:r>
+      <w:r>
+        <w:rPr>
+          <w:lang w:val="en-US"/>
+        </w:rPr>
+        <w:t>use ‘on’ as the ‘watch’</w:t>
+      </w:r>
+      <w:r>
+        <w:rPr>
+          <w:lang w:val="en-US"/>
+        </w:rPr>
+        <w:t>.</w:t>
+      </w:r>
+    </w:p>
+    <w:p>
+      <w:pPr>
+        <w:pStyle w:val="ListParagraph"/>
+        <w:numPr>
+          <w:ilvl w:val="0"/>
+          <w:numId w:val="3"/>
+        </w:numPr>
+        <w:tabs>
+          <w:tab w:val="left" w:pos="2127"/>
+        </w:tabs>
+        <w:rPr>
+          <w:lang w:val="en-US"/>
+        </w:rPr>
+      </w:pPr>
+      <w:bookmarkStart w:id="67" w:name="OLE_LINK40"/>
+      <w:bookmarkStart w:id="68" w:name="OLE_LINK41"/>
+      <w:bookmarkStart w:id="69" w:name="OLE_LINK42"/>
+      <w:r>
+        <w:rPr>
+          <w:lang w:val="en-US"/>
+        </w:rPr>
+        <w:t>I</w:t>
+      </w:r>
+      <w:r>
+        <w:rPr>
+          <w:lang w:val="en-US"/>
+        </w:rPr>
+        <w:t xml:space="preserve">f the source is a point process </w:t>
+      </w:r>
+      <w:r>
+        <w:rPr>
+          <w:lang w:val="en-US"/>
+        </w:rPr>
+        <w:t>an additional field</w:t>
+      </w:r>
+      <w:r>
+        <w:rPr>
+          <w:lang w:val="en-US"/>
+        </w:rPr>
+        <w:t xml:space="preserve"> ‘pp’</w:t>
+      </w:r>
+      <w:r>
+        <w:rPr>
+          <w:lang w:val="en-US"/>
+        </w:rPr>
+        <w:t xml:space="preserve"> defining the</w:t>
+      </w:r>
+      <w:r>
+        <w:rPr>
+          <w:lang w:val="en-US"/>
+        </w:rPr>
+        <w:t xml:space="preserve"> class</w:t>
+      </w:r>
+      <w:r>
+        <w:rPr>
+          <w:lang w:val="en-US"/>
+        </w:rPr>
+        <w:t xml:space="preserve"> name of the </w:t>
+      </w:r>
+      <w:r>
+        <w:rPr>
+          <w:lang w:val="en-US"/>
+        </w:rPr>
+        <w:t xml:space="preserve">source </w:t>
+      </w:r>
+      <w:r>
+        <w:rPr>
+          <w:lang w:val="en-US"/>
+        </w:rPr>
+        <w:t>Point Process is required</w:t>
+      </w:r>
+      <w:r>
+        <w:rPr>
+          <w:lang w:val="en-US"/>
+        </w:rPr>
+        <w:t xml:space="preserve">. </w:t>
+      </w:r>
+      <w:bookmarkEnd w:id="67"/>
+      <w:bookmarkEnd w:id="68"/>
+      <w:bookmarkEnd w:id="69"/>
+    </w:p>
+    <w:bookmarkEnd w:id="61"/>
+    <w:bookmarkEnd w:id="62"/>
+    <w:p>
+      <w:pPr>
+        <w:tabs>
+          <w:tab w:val="left" w:pos="2127"/>
+        </w:tabs>
+        <w:ind w:left="2124"/>
+        <w:rPr>
+          <w:lang w:val="en-US"/>
+        </w:rPr>
+      </w:pPr>
+      <w:r>
+        <w:rPr>
+          <w:lang w:val="en-US"/>
+        </w:rPr>
+        <w:t xml:space="preserve">Similarly, the ‘target’ field </w:t>
+      </w:r>
+      <w:r>
+        <w:rPr>
+          <w:lang w:val="en-US"/>
+        </w:rPr>
+        <w:t xml:space="preserve">should </w:t>
+      </w:r>
+      <w:r>
+        <w:rPr>
+          <w:lang w:val="en-US"/>
+        </w:rPr>
+        <w:t xml:space="preserve">contain a structure with fields </w:t>
+      </w:r>
+    </w:p>
+    <w:p>
+      <w:pPr>
+        <w:pStyle w:val="ListParagraph"/>
+        <w:numPr>
+          <w:ilvl w:val="0"/>
+          <w:numId w:val="4"/>
+        </w:numPr>
+        <w:tabs>
+          <w:tab w:val="left" w:pos="2127"/>
+        </w:tabs>
+        <w:rPr>
+          <w:lang w:val="en-US"/>
+        </w:rPr>
+      </w:pPr>
+      <w:r>
+        <w:rPr>
+          <w:lang w:val="en-US"/>
+        </w:rPr>
+        <w:t>‘cell’ defining the index of the source cell</w:t>
+      </w:r>
+    </w:p>
+    <w:p>
+      <w:pPr>
+        <w:pStyle w:val="ListParagraph"/>
+        <w:numPr>
+          <w:ilvl w:val="0"/>
+          <w:numId w:val="4"/>
+        </w:numPr>
+        <w:tabs>
+          <w:tab w:val="left" w:pos="2127"/>
+        </w:tabs>
+        <w:rPr>
+          <w:lang w:val="en-US"/>
+        </w:rPr>
+      </w:pPr>
+      <w:r>
+        <w:rPr>
+          <w:lang w:val="en-US"/>
+        </w:rPr>
+        <w:t>‘node’ defining the index of the TREE node</w:t>
+      </w:r>
+    </w:p>
+    <w:p>
+      <w:pPr>
+        <w:pStyle w:val="ListParagraph"/>
+        <w:numPr>
+          <w:ilvl w:val="0"/>
+          <w:numId w:val="4"/>
+        </w:numPr>
+        <w:tabs>
+          <w:tab w:val="left" w:pos="2127"/>
+        </w:tabs>
+        <w:rPr>
+          <w:lang w:val="en-US"/>
+        </w:rPr>
+      </w:pPr>
+      <w:r>
+        <w:rPr>
+          <w:lang w:val="en-US"/>
+        </w:rPr>
+        <w:t xml:space="preserve">If the target is a point process an additional field ‘pp’ defining the </w:t>
+      </w:r>
+      <w:r>
+        <w:rPr>
+          <w:lang w:val="en-US"/>
+        </w:rPr>
+        <w:t xml:space="preserve">class </w:t>
+      </w:r>
+      <w:r>
+        <w:rPr>
+          <w:lang w:val="en-US"/>
+        </w:rPr>
+        <w:t>name of the target Point Process is required</w:t>
+      </w:r>
+      <w:r>
+        <w:rPr>
+          <w:lang w:val="en-US"/>
+        </w:rPr>
+        <w:t>, e.g. ‘Exp2Syn’</w:t>
+      </w:r>
+    </w:p>
+    <w:p>
+      <w:pPr>
+        <w:pStyle w:val="ListParagraph"/>
+        <w:numPr>
+          <w:ilvl w:val="0"/>
+          <w:numId w:val="4"/>
+        </w:numPr>
+        <w:tabs>
+          <w:tab w:val="left" w:pos="2127"/>
+        </w:tabs>
+        <w:rPr>
+          <w:lang w:val="en-US"/>
+        </w:rPr>
+      </w:pPr>
+      <w:r>
+        <w:rPr>
+          <w:lang w:val="en-US"/>
+        </w:rPr>
+        <w:t xml:space="preserve">If you have several </w:t>
+      </w:r>
+      <w:r>
+        <w:rPr>
+          <w:lang w:val="en-US"/>
+        </w:rPr>
+        <w:t>groups</w:t>
+      </w:r>
+      <w:r>
+        <w:rPr>
+          <w:lang w:val="en-US"/>
+        </w:rPr>
+        <w:t xml:space="preserve"> of a P</w:t>
+      </w:r>
+      <w:r>
+        <w:rPr>
+          <w:lang w:val="en-US"/>
+        </w:rPr>
+        <w:t xml:space="preserve">oint </w:t>
+      </w:r>
+      <w:r>
+        <w:rPr>
+          <w:lang w:val="en-US"/>
+        </w:rPr>
+        <w:t>P</w:t>
+      </w:r>
+      <w:r>
+        <w:rPr>
+          <w:lang w:val="en-US"/>
+        </w:rPr>
+        <w:t>rocess</w:t>
+      </w:r>
+      <w:r>
+        <w:rPr>
+          <w:lang w:val="en-US"/>
+        </w:rPr>
+        <w:t xml:space="preserve"> </w:t>
+      </w:r>
+      <w:r>
+        <w:rPr>
+          <w:lang w:val="en-US"/>
+        </w:rPr>
+        <w:t xml:space="preserve">class </w:t>
+      </w:r>
+      <w:r>
+        <w:rPr>
+          <w:lang w:val="en-US"/>
+        </w:rPr>
+        <w:t xml:space="preserve">(e.g. Exp2Syn) defined at the same node, a connection is established to all of them unless you define the index to the PP group that should be connected to with the </w:t>
+      </w:r>
+      <w:r>
+        <w:rPr>
+          <w:lang w:val="en-US"/>
+        </w:rPr>
+        <w:lastRenderedPageBreak/>
+        <w:t>additional field ‘</w:t>
+      </w:r>
+      <w:proofErr w:type="spellStart"/>
+      <w:r>
+        <w:rPr>
+          <w:lang w:val="en-US"/>
+        </w:rPr>
+        <w:t>ppg</w:t>
+      </w:r>
+      <w:proofErr w:type="spellEnd"/>
+      <w:r>
+        <w:rPr>
+          <w:lang w:val="en-US"/>
+        </w:rPr>
+        <w:t xml:space="preserve">’, e.g. </w:t>
+      </w:r>
+      <w:r>
+        <w:rPr>
+          <w:rStyle w:val="QuoteChar"/>
+          <w:lang w:val="en-US"/>
+        </w:rPr>
+        <w:t>“</w:t>
+      </w:r>
+      <w:r>
+        <w:rPr>
+          <w:rStyle w:val="QuoteChar"/>
+          <w:lang w:val="en-US"/>
+        </w:rPr>
+        <w:t>…</w:t>
+      </w:r>
+      <w:r>
+        <w:rPr>
+          <w:rStyle w:val="QuoteChar"/>
+          <w:lang w:val="en-US"/>
+        </w:rPr>
+        <w:t>’target’,</w:t>
+      </w:r>
+      <w:proofErr w:type="spellStart"/>
+      <w:r>
+        <w:rPr>
+          <w:rStyle w:val="QuoteChar"/>
+          <w:lang w:val="en-US"/>
+        </w:rPr>
+        <w:t>struct</w:t>
+      </w:r>
+      <w:proofErr w:type="spellEnd"/>
+      <w:r>
+        <w:rPr>
+          <w:rStyle w:val="QuoteChar"/>
+          <w:lang w:val="en-US"/>
+        </w:rPr>
+        <w:t>(‘cell’,1,’pp’,’Exp2Syn’,’node’,50,’</w:t>
+      </w:r>
+      <w:r>
+        <w:rPr>
+          <w:rStyle w:val="QuoteChar"/>
+          <w:lang w:val="en-US"/>
+        </w:rPr>
+        <w:t>ppg</w:t>
+      </w:r>
+      <w:r>
+        <w:rPr>
+          <w:rStyle w:val="QuoteChar"/>
+          <w:lang w:val="en-US"/>
+        </w:rPr>
+        <w:t>’,2)</w:t>
+      </w:r>
+      <w:r>
+        <w:rPr>
+          <w:rStyle w:val="QuoteChar"/>
+          <w:lang w:val="en-US"/>
+        </w:rPr>
+        <w:t>…</w:t>
+      </w:r>
+      <w:r>
+        <w:rPr>
+          <w:rStyle w:val="QuoteChar"/>
+          <w:lang w:val="en-US"/>
+        </w:rPr>
+        <w:t>”</w:t>
+      </w:r>
+      <w:r>
+        <w:rPr>
+          <w:lang w:val="en-US"/>
+        </w:rPr>
+        <w:t xml:space="preserve"> to refer to the inhibitory synapse from our PP example.</w:t>
+      </w:r>
+    </w:p>
+    <w:p>
+      <w:pPr>
+        <w:tabs>
+          <w:tab w:val="left" w:pos="2127"/>
+        </w:tabs>
+        <w:ind w:left="2124"/>
+        <w:rPr>
+          <w:lang w:val="en-US"/>
+        </w:rPr>
+      </w:pPr>
+      <w:r>
+        <w:rPr>
+          <w:lang w:val="en-US"/>
+        </w:rPr>
+        <w:t>Example:</w:t>
+      </w:r>
+    </w:p>
+    <w:p>
+      <w:pPr>
+        <w:pStyle w:val="Quote"/>
+        <w:pBdr>
+          <w:top w:val="single" w:sz="4" w:space="6" w:color="auto"/>
+          <w:left w:val="single" w:sz="4" w:space="6" w:color="auto"/>
+          <w:bottom w:val="single" w:sz="4" w:space="6" w:color="auto"/>
+          <w:right w:val="single" w:sz="4" w:space="6" w:color="auto"/>
+        </w:pBdr>
+        <w:shd w:val="clear" w:color="auto" w:fill="F2F2F2" w:themeFill="background1" w:themeFillShade="F2"/>
+        <w:tabs>
+          <w:tab w:val="left" w:pos="2127"/>
+        </w:tabs>
+        <w:ind w:left="2127"/>
+        <w:rPr>
+          <w:i w:val="0"/>
+          <w:lang w:val="en-US"/>
+        </w:rPr>
+      </w:pPr>
+      <w:bookmarkStart w:id="70" w:name="OLE_LINK18"/>
+      <w:bookmarkStart w:id="71" w:name="OLE_LINK19"/>
       <w:proofErr w:type="spellStart"/>
       <w:r>
         <w:rPr>
@@ -10769,8 +10954,8 @@
         <w:t>;</w:t>
       </w:r>
     </w:p>
+    <w:bookmarkEnd w:id="70"/>
     <w:bookmarkEnd w:id="71"/>
-    <w:bookmarkEnd w:id="72"/>
     <w:p>
       <w:pPr>
         <w:tabs>
@@ -10812,9 +10997,34 @@
       </w:pPr>
       <w:r>
         <w:rPr>
-          <w:lang w:val="en-US"/>
-        </w:rPr>
-        <w:t>If you run into the rare case that you have several P</w:t>
+          <w:rStyle w:val="Emphasis"/>
+          <w:lang w:val="en-US"/>
+        </w:rPr>
+        <w:t>Hint:</w:t>
+      </w:r>
+      <w:r>
+        <w:rPr>
+          <w:lang w:val="en-US"/>
+        </w:rPr>
+        <w:t xml:space="preserve"> </w:t>
+      </w:r>
+      <w:r>
+        <w:rPr>
+          <w:lang w:val="en-US"/>
+        </w:rPr>
+        <w:t xml:space="preserve">If you run into the </w:t>
+      </w:r>
+      <w:r>
+        <w:rPr>
+          <w:lang w:val="en-US"/>
+        </w:rPr>
+        <w:t>uncommon</w:t>
+      </w:r>
+      <w:r>
+        <w:rPr>
+          <w:lang w:val="en-US"/>
+        </w:rPr>
+        <w:t xml:space="preserve"> case that you have several P</w:t>
       </w:r>
       <w:r>
         <w:rPr>
@@ -10886,7 +11096,15 @@
         <w:rPr>
           <w:lang w:val="en-US"/>
         </w:rPr>
-        <w:t xml:space="preserve">and the same </w:t>
+        <w:t>and the sam</w:t>
+      </w:r>
+      <w:bookmarkStart w:id="72" w:name="_GoBack"/>
+      <w:bookmarkEnd w:id="72"/>
+      <w:r>
+        <w:rPr>
+          <w:lang w:val="en-US"/>
+        </w:rPr>
+        <w:t xml:space="preserve">e </w:t>
       </w:r>
       <w:r>
         <w:rPr>
@@ -10904,143 +11122,121 @@
         <w:rPr>
           <w:lang w:val="en-US"/>
         </w:rPr>
-        <w:t>a specific one, use the additional field “</w:t>
-      </w:r>
-      <w:proofErr w:type="spellStart"/>
-      <w:r>
-        <w:rPr>
-          <w:lang w:val="en-US"/>
-        </w:rPr>
-        <w:t>ipp</w:t>
-      </w:r>
-      <w:proofErr w:type="spellEnd"/>
-      <w:r>
-        <w:rPr>
-          <w:lang w:val="en-US"/>
-        </w:rPr>
-        <w:t>” to reference to the specific</w:t>
-      </w:r>
-      <w:r>
-        <w:rPr>
-          <w:lang w:val="en-US"/>
-        </w:rPr>
-        <w:t xml:space="preserve"> </w:t>
-      </w:r>
-      <w:r>
-        <w:rPr>
-          <w:lang w:val="en-US"/>
-        </w:rPr>
-        <w:t>P</w:t>
-      </w:r>
-      <w:r>
-        <w:rPr>
-          <w:lang w:val="en-US"/>
-        </w:rPr>
-        <w:t xml:space="preserve">oint </w:t>
-      </w:r>
-      <w:r>
-        <w:rPr>
-          <w:lang w:val="en-US"/>
-        </w:rPr>
-        <w:t>P</w:t>
-      </w:r>
-      <w:r>
-        <w:rPr>
-          <w:lang w:val="en-US"/>
-        </w:rPr>
-        <w:t>rocess</w:t>
-      </w:r>
-      <w:r>
-        <w:rPr>
-          <w:lang w:val="en-US"/>
-        </w:rPr>
-        <w:t xml:space="preserve">. For example </w:t>
-      </w:r>
-      <w:r>
-        <w:rPr>
-          <w:rStyle w:val="QuoteChar"/>
-          <w:lang w:val="en-US"/>
-        </w:rPr>
-        <w:t>“….’target’</w:t>
-      </w:r>
+        <w:t xml:space="preserve">a specific one, </w:t>
+      </w:r>
+      <w:r>
+        <w:rPr>
+          <w:lang w:val="en-US"/>
+        </w:rPr>
+        <w:t xml:space="preserve">we recommend tagging the point processes beforehand (see </w:t>
+      </w:r>
+      <w:r>
+        <w:rPr>
+          <w:rStyle w:val="IntenseEmphasis"/>
+          <w:lang w:val="en-US"/>
+        </w:rPr>
+        <w:t>pp</w:t>
+      </w:r>
+      <w:r>
+        <w:rPr>
+          <w:lang w:val="en-US"/>
+        </w:rPr>
+        <w:t xml:space="preserve"> structure). If you do, you can quite easily target point processes:</w:t>
+      </w:r>
+    </w:p>
+    <w:p>
+      <w:pPr>
+        <w:pStyle w:val="Quote"/>
+        <w:pBdr>
+          <w:top w:val="single" w:sz="4" w:space="6" w:color="auto"/>
+          <w:left w:val="single" w:sz="4" w:space="6" w:color="auto"/>
+          <w:bottom w:val="single" w:sz="4" w:space="6" w:color="auto"/>
+          <w:right w:val="single" w:sz="4" w:space="6" w:color="auto"/>
+        </w:pBdr>
+        <w:shd w:val="clear" w:color="auto" w:fill="F2F2F2" w:themeFill="background1" w:themeFillShade="F2"/>
+        <w:tabs>
+          <w:tab w:val="left" w:pos="2127"/>
+        </w:tabs>
+        <w:ind w:left="2127"/>
+        <w:rPr>
+          <w:i w:val="0"/>
+          <w:lang w:val="en-US"/>
+        </w:rPr>
+      </w:pPr>
+      <w:proofErr w:type="spellStart"/>
+      <w:r>
+        <w:rPr>
+          <w:i w:val="0"/>
+          <w:lang w:val="en-US"/>
+        </w:rPr>
+        <w:t>neuron.con</w:t>
+      </w:r>
+      <w:proofErr w:type="spellEnd"/>
+      <w:r>
+        <w:rPr>
+          <w:i w:val="0"/>
+          <w:lang w:val="en-US"/>
+        </w:rPr>
+        <w:t>(1) = struct('source',struct('cell',2,'watch','on'),'target',struct('cell',1,'pp', 'Exp2Syn',</w:t>
+      </w:r>
+      <w:r>
+        <w:rPr>
+          <w:i w:val="0"/>
+          <w:lang w:val="en-US"/>
+        </w:rPr>
+        <w:t>’tag’,{‘syn1’,’syn3’}</w:t>
+      </w:r>
+      <w:r>
+        <w:rPr>
+          <w:i w:val="0"/>
+          <w:lang w:val="en-US"/>
+        </w:rPr>
+        <w:t>);</w:t>
+      </w:r>
+    </w:p>
+    <w:p>
+      <w:pPr>
+        <w:tabs>
+          <w:tab w:val="left" w:pos="2127"/>
+        </w:tabs>
+        <w:ind w:left="2124"/>
+        <w:rPr>
+          <w:lang w:val="en-US"/>
+        </w:rPr>
+      </w:pPr>
       <w:proofErr w:type="gramStart"/>
       <w:r>
         <w:rPr>
-          <w:rStyle w:val="QuoteChar"/>
-          <w:lang w:val="en-US"/>
-        </w:rPr>
-        <w:t>,</w:t>
-      </w:r>
-      <w:proofErr w:type="spellStart"/>
-      <w:r>
-        <w:rPr>
-          <w:rStyle w:val="QuoteChar"/>
-          <w:lang w:val="en-US"/>
-        </w:rPr>
-        <w:t>struct</w:t>
-      </w:r>
-      <w:proofErr w:type="spellEnd"/>
+          <w:lang w:val="en-US"/>
+        </w:rPr>
+        <w:t>would</w:t>
+      </w:r>
       <w:proofErr w:type="gramEnd"/>
       <w:r>
         <w:rPr>
-          <w:rStyle w:val="QuoteChar"/>
-          <w:lang w:val="en-US"/>
-        </w:rPr>
-        <w:t>(‘node’,50,‘ipp’,2)…</w:t>
-      </w:r>
-      <w:r>
-        <w:rPr>
-          <w:lang w:val="en-US"/>
-        </w:rPr>
-        <w:t>” makes the connection to the second defined P</w:t>
-      </w:r>
-      <w:r>
-        <w:rPr>
-          <w:lang w:val="en-US"/>
-        </w:rPr>
-        <w:t xml:space="preserve">oint </w:t>
-      </w:r>
-      <w:r>
-        <w:rPr>
-          <w:lang w:val="en-US"/>
-        </w:rPr>
-        <w:t>P</w:t>
-      </w:r>
-      <w:r>
-        <w:rPr>
-          <w:lang w:val="en-US"/>
-        </w:rPr>
-        <w:t>rocess</w:t>
-      </w:r>
-      <w:r>
-        <w:rPr>
-          <w:lang w:val="en-US"/>
-        </w:rPr>
-        <w:t xml:space="preserve"> </w:t>
-      </w:r>
-      <w:r>
-        <w:rPr>
-          <w:lang w:val="en-US"/>
-        </w:rPr>
-        <w:t xml:space="preserve">of this Point Process group </w:t>
-      </w:r>
-      <w:r>
-        <w:rPr>
-          <w:lang w:val="en-US"/>
-        </w:rPr>
-        <w:t>at node 50.</w:t>
-      </w:r>
-    </w:p>
-    <w:p>
-      <w:pPr>
-        <w:tabs>
-          <w:tab w:val="left" w:pos="2127"/>
-        </w:tabs>
-        <w:ind w:left="2124"/>
-        <w:rPr>
-          <w:lang w:val="en-US"/>
-        </w:rPr>
-      </w:pPr>
+          <w:lang w:val="en-US"/>
+        </w:rPr>
+        <w:t xml:space="preserve"> only make a connection to the 2 excitatory Exp2Syn instances tagged with ‘syn1’ and ‘syn3’ from our example on page </w:t>
+      </w:r>
+      <w:r>
+        <w:rPr>
+          <w:lang w:val="en-US"/>
+        </w:rPr>
+        <w:t>14.</w:t>
+      </w:r>
+    </w:p>
+    <w:p>
+      <w:pPr>
+        <w:rPr>
+          <w:lang w:val="en-US"/>
+        </w:rPr>
+      </w:pPr>
+      <w:r>
+        <w:rPr>
+          <w:lang w:val="en-US"/>
+        </w:rPr>
+        <w:br w:type="page"/>
+      </w:r>
     </w:p>
     <w:p>
       <w:pPr>
@@ -11054,6 +11250,7 @@
       </w:pPr>
       <w:bookmarkStart w:id="73" w:name="OLE_LINK121"/>
       <w:bookmarkStart w:id="74" w:name="OLE_LINK122"/>
+      <w:proofErr w:type="gramStart"/>
       <w:r>
         <w:rPr>
           <w:rStyle w:val="IntenseEmphasis"/>
@@ -11064,6 +11261,7 @@
       </w:r>
       <w:bookmarkEnd w:id="73"/>
       <w:bookmarkEnd w:id="74"/>
+      <w:proofErr w:type="gramEnd"/>
       <w:r>
         <w:rPr>
           <w:lang w:val="en-US"/>
@@ -33736,7 +33934,7 @@
                                   <w:noProof/>
                                   <w:color w:val="C0504D" w:themeColor="accent2"/>
                                 </w:rPr>
-                                <w:t>8</w:t>
+                                <w:t>17</w:t>
                               </w:r>
                               <w:r>
                                 <w:rPr>
@@ -33792,7 +33990,7 @@
                             <w:noProof/>
                             <w:color w:val="C0504D" w:themeColor="accent2"/>
                           </w:rPr>
-                          <w:t>8</w:t>
+                          <w:t>17</w:t>
                         </w:r>
                         <w:r>
                           <w:rPr>
@@ -35648,6 +35846,17 @@
       <w:ind w:left="480"/>
     </w:pPr>
   </w:style>
+  <w:style w:type="character" w:styleId="Emphasis">
+    <w:name w:val="Emphasis"/>
+    <w:basedOn w:val="DefaultParagraphFont"/>
+    <w:uiPriority w:val="20"/>
+    <w:qFormat/>
+    <w:rsid w:val="0029553F"/>
+    <w:rPr>
+      <w:i/>
+      <w:iCs/>
+    </w:rPr>
+  </w:style>
 </w:styles>
 </file>
 
@@ -36441,6 +36650,17 @@
       <w:ind w:left="480"/>
     </w:pPr>
   </w:style>
+  <w:style w:type="character" w:styleId="Emphasis">
+    <w:name w:val="Emphasis"/>
+    <w:basedOn w:val="DefaultParagraphFont"/>
+    <w:uiPriority w:val="20"/>
+    <w:qFormat/>
+    <w:rsid w:val="0029553F"/>
+    <w:rPr>
+      <w:i/>
+      <w:iCs/>
+    </w:rPr>
+  </w:style>
 </w:styles>
 </file>
 
@@ -36732,7 +36952,7 @@
 </file>
 
 <file path=customXml/itemProps1.xml><?xml version="1.0" encoding="utf-8"?>
-<ds:datastoreItem xmlns:ds="http://schemas.openxmlformats.org/officeDocument/2006/customXml" ds:itemID="{BC3F9253-3BCC-4023-8C43-086ED3BD2CFE}">
+<ds:datastoreItem xmlns:ds="http://schemas.openxmlformats.org/officeDocument/2006/customXml" ds:itemID="{618CBE7E-5A90-4666-9F75-8C01CAC5FB69}">
   <ds:schemaRefs>
     <ds:schemaRef ds:uri="http://schemas.openxmlformats.org/officeDocument/2006/bibliography"/>
   </ds:schemaRefs>

</xml_diff>

<commit_message>
added feature to automatically initialize the git submodules (provided that git is installed)
</commit_message>
<xml_diff>
--- a/Documentation T2N.docx
+++ b/Documentation T2N.docx
@@ -3718,6 +3718,18 @@
         <w:rPr>
           <w:lang w:val="en-US"/>
         </w:rPr>
+        <w:t>T2N was developed on Windows but is compatible with Mac OS and Linux.</w:t>
+      </w:r>
+      <w:r>
+        <w:rPr>
+          <w:lang w:val="en-US"/>
+        </w:rPr>
+        <w:t xml:space="preserve"> </w:t>
+      </w:r>
+      <w:r>
+        <w:rPr>
+          <w:lang w:val="en-US"/>
+        </w:rPr>
         <w:t>T2N</w:t>
       </w:r>
       <w:r>
@@ -3772,61 +3784,20 @@
         <w:rPr>
           <w:lang w:val="en-US"/>
         </w:rPr>
-        <w:t xml:space="preserve">Similarly, we recommend using NEURON v7.5 or higher. </w:t>
-      </w:r>
-      <w:r>
-        <w:rPr>
-          <w:lang w:val="en-US"/>
-        </w:rPr>
-        <w:t>T2N was developed on Windows but is compatible with Mac OS</w:t>
-      </w:r>
-      <w:r>
-        <w:rPr>
-          <w:lang w:val="en-US"/>
-        </w:rPr>
-        <w:t xml:space="preserve"> and Linux</w:t>
-      </w:r>
-      <w:r>
-        <w:rPr>
-          <w:lang w:val="en-US"/>
-        </w:rPr>
-        <w:t>.</w:t>
-      </w:r>
-    </w:p>
-    <w:p>
-      <w:pPr>
-        <w:tabs>
-          <w:tab w:val="left" w:pos="2127"/>
-        </w:tabs>
+        <w:t>Similarly, we recommend using NEURON v7.5 or higher</w:t>
+      </w:r>
+      <w:r>
+        <w:rPr>
+          <w:lang w:val="en-US"/>
+        </w:rPr>
+        <w:t xml:space="preserve"> </w:t>
+      </w:r>
+      <w:r>
         <w:rPr>
           <w:u w:val="single"/>
           <w:lang w:val="en-US"/>
         </w:rPr>
-      </w:pPr>
-      <w:r>
-        <w:rPr>
-          <w:u w:val="single"/>
-          <w:lang w:val="en-US"/>
-        </w:rPr>
-        <w:t>Please execute the “t2n_runthisAfterUnzip.m” script file in the T2N main folder to have T2N and all subdirectories added to the Matlab search path!</w:t>
-      </w:r>
-    </w:p>
-    <w:p>
-      <w:pPr>
-        <w:tabs>
-          <w:tab w:val="left" w:pos="2127"/>
-        </w:tabs>
-        <w:rPr>
-          <w:u w:val="single"/>
-          <w:lang w:val="en-US"/>
-        </w:rPr>
-      </w:pPr>
-      <w:r>
-        <w:rPr>
-          <w:u w:val="single"/>
-          <w:lang w:val="en-US"/>
-        </w:rPr>
-        <w:t>T2N requires the TREES toolbox, so be sure that this toolbox is installed (</w:t>
+        <w:t>(</w:t>
       </w:r>
       <w:hyperlink r:id="rId9" w:history="1">
         <w:r>
@@ -3834,7 +3805,7 @@
             <w:rStyle w:val="Hyperlink"/>
             <w:lang w:val="en-US"/>
           </w:rPr>
-          <w:t>http://www.treestoolbox.org/download.html</w:t>
+          <w:t>http://www.neuron.yale.edu/neuron/download</w:t>
         </w:r>
       </w:hyperlink>
       <w:r>
@@ -3842,44 +3813,125 @@
           <w:u w:val="single"/>
           <w:lang w:val="en-US"/>
         </w:rPr>
-        <w:t xml:space="preserve">) and added to the Matlab </w:t>
-      </w:r>
-      <w:r>
+        <w:t>)</w:t>
+      </w:r>
+      <w:r>
+        <w:rPr>
+          <w:lang w:val="en-US"/>
+        </w:rPr>
+        <w:t xml:space="preserve">. </w:t>
+      </w:r>
+      <w:r>
+        <w:rPr>
+          <w:lang w:val="en-US"/>
+        </w:rPr>
+        <w:t>Note, on Windows, please</w:t>
+      </w:r>
+      <w:r>
+        <w:rPr>
+          <w:lang w:val="en-US"/>
+        </w:rPr>
+        <w:t xml:space="preserve"> install</w:t>
+      </w:r>
+      <w:r>
+        <w:rPr>
+          <w:lang w:val="en-US"/>
+        </w:rPr>
+        <w:t xml:space="preserve"> NEURON with the “Set DOS environment” option enabled especially if the parallel NEURON feature should be used.</w:t>
+      </w:r>
+    </w:p>
+    <w:p>
+      <w:pPr>
+        <w:tabs>
+          <w:tab w:val="left" w:pos="2127"/>
+        </w:tabs>
         <w:rPr>
           <w:u w:val="single"/>
           <w:lang w:val="en-US"/>
         </w:rPr>
-        <w:t xml:space="preserve">search </w:t>
-      </w:r>
+      </w:pPr>
       <w:r>
         <w:rPr>
           <w:u w:val="single"/>
           <w:lang w:val="en-US"/>
         </w:rPr>
-        <w:t>path!</w:t>
-      </w:r>
+        <w:t xml:space="preserve">Please execute the “t2n_runthisAfterUnzip.m” script file in the T2N main folder to have T2N and all subdirectories added to the </w:t>
+      </w:r>
+      <w:proofErr w:type="spellStart"/>
       <w:r>
         <w:rPr>
           <w:u w:val="single"/>
           <w:lang w:val="en-US"/>
         </w:rPr>
-        <w:t xml:space="preserve"> T2N also requires NEURON (</w:t>
-      </w:r>
-      <w:hyperlink r:id="rId10" w:history="1">
-        <w:r>
-          <w:rPr>
-            <w:rStyle w:val="Hyperlink"/>
-            <w:lang w:val="en-US"/>
-          </w:rPr>
-          <w:t>http://www.neuron.yale.edu/neuron/download</w:t>
-        </w:r>
-      </w:hyperlink>
+        <w:t>Matlab</w:t>
+      </w:r>
+      <w:proofErr w:type="spellEnd"/>
       <w:r>
         <w:rPr>
           <w:u w:val="single"/>
           <w:lang w:val="en-US"/>
         </w:rPr>
-        <w:t>).</w:t>
+        <w:t xml:space="preserve"> search path</w:t>
+      </w:r>
+      <w:r>
+        <w:rPr>
+          <w:u w:val="single"/>
+          <w:lang w:val="en-US"/>
+        </w:rPr>
+        <w:t xml:space="preserve"> and to initialize the </w:t>
+      </w:r>
+      <w:proofErr w:type="spellStart"/>
+      <w:r>
+        <w:rPr>
+          <w:u w:val="single"/>
+          <w:lang w:val="en-US"/>
+        </w:rPr>
+        <w:t>masterplotter</w:t>
+      </w:r>
+      <w:proofErr w:type="spellEnd"/>
+      <w:r>
+        <w:rPr>
+          <w:u w:val="single"/>
+          <w:lang w:val="en-US"/>
+        </w:rPr>
+        <w:t xml:space="preserve"> submodule (requires </w:t>
+      </w:r>
+      <w:proofErr w:type="spellStart"/>
+      <w:r>
+        <w:rPr>
+          <w:u w:val="single"/>
+          <w:lang w:val="en-US"/>
+        </w:rPr>
+        <w:t>git</w:t>
+      </w:r>
+      <w:proofErr w:type="spellEnd"/>
+      <w:r>
+        <w:rPr>
+          <w:u w:val="single"/>
+          <w:lang w:val="en-US"/>
+        </w:rPr>
+        <w:t xml:space="preserve"> to be installed</w:t>
+      </w:r>
+      <w:r>
+        <w:rPr>
+          <w:u w:val="single"/>
+          <w:lang w:val="en-US"/>
+        </w:rPr>
+        <w:t xml:space="preserve"> beforehand</w:t>
+      </w:r>
+      <w:r>
+        <w:rPr>
+          <w:u w:val="single"/>
+          <w:lang w:val="en-US"/>
+        </w:rPr>
+        <w:t>)</w:t>
+      </w:r>
+      <w:r>
+        <w:rPr>
+          <w:u w:val="single"/>
+          <w:lang w:val="en-US"/>
+        </w:rPr>
+        <w:t>!</w:t>
       </w:r>
     </w:p>
     <w:bookmarkEnd w:id="7"/>
@@ -3891,47 +3943,69 @@
           <w:tab w:val="left" w:pos="2127"/>
         </w:tabs>
         <w:rPr>
-          <w:lang w:val="en-US"/>
-        </w:rPr>
-      </w:pPr>
-      <w:r>
-        <w:rPr>
           <w:u w:val="single"/>
           <w:lang w:val="en-US"/>
         </w:rPr>
-        <w:t xml:space="preserve">Note for </w:t>
-      </w:r>
+      </w:pPr>
       <w:r>
         <w:rPr>
           <w:u w:val="single"/>
           <w:lang w:val="en-US"/>
         </w:rPr>
-        <w:t>Windows</w:t>
-      </w:r>
+        <w:t>T2N requires the TREES toolbox, so be sure that this toolbox is installed (</w:t>
+      </w:r>
+      <w:hyperlink r:id="rId10" w:history="1">
+        <w:r>
+          <w:rPr>
+            <w:rStyle w:val="Hyperlink"/>
+            <w:lang w:val="en-US"/>
+          </w:rPr>
+          <w:t>http://www.treestoolbox.org/download.html</w:t>
+        </w:r>
+      </w:hyperlink>
       <w:r>
         <w:rPr>
           <w:u w:val="single"/>
           <w:lang w:val="en-US"/>
         </w:rPr>
-        <w:t xml:space="preserve"> users:</w:t>
-      </w:r>
-      <w:r>
-        <w:rPr>
-          <w:lang w:val="en-US"/>
-        </w:rPr>
-        <w:t xml:space="preserve"> We recommend installing NEURON with the “Set DOS environment” option enabled</w:t>
-      </w:r>
-      <w:r>
-        <w:rPr>
-          <w:lang w:val="en-US"/>
-        </w:rPr>
-        <w:t xml:space="preserve"> especially if the parallel NEURON feature should be used</w:t>
-      </w:r>
-      <w:r>
-        <w:rPr>
-          <w:lang w:val="en-US"/>
-        </w:rPr>
-        <w:t>.</w:t>
+        <w:t xml:space="preserve">) and added to the </w:t>
+      </w:r>
+      <w:proofErr w:type="spellStart"/>
+      <w:r>
+        <w:rPr>
+          <w:u w:val="single"/>
+          <w:lang w:val="en-US"/>
+        </w:rPr>
+        <w:t>Matlab</w:t>
+      </w:r>
+      <w:proofErr w:type="spellEnd"/>
+      <w:r>
+        <w:rPr>
+          <w:u w:val="single"/>
+          <w:lang w:val="en-US"/>
+        </w:rPr>
+        <w:t xml:space="preserve"> </w:t>
+      </w:r>
+      <w:r>
+        <w:rPr>
+          <w:u w:val="single"/>
+          <w:lang w:val="en-US"/>
+        </w:rPr>
+        <w:t xml:space="preserve">search </w:t>
+      </w:r>
+      <w:r>
+        <w:rPr>
+          <w:u w:val="single"/>
+          <w:lang w:val="en-US"/>
+        </w:rPr>
+        <w:t>path!</w:t>
+      </w:r>
+      <w:r>
+        <w:rPr>
+          <w:u w:val="single"/>
+          <w:lang w:val="en-US"/>
+        </w:rPr>
+        <w:t xml:space="preserve"> </w:t>
       </w:r>
     </w:p>
     <w:p>
@@ -4294,6 +4368,16 @@
           <w:lang w:val="en-US"/>
         </w:rPr>
       </w:pPr>
+    </w:p>
+    <w:p>
+      <w:pPr>
+        <w:tabs>
+          <w:tab w:val="left" w:pos="2127"/>
+        </w:tabs>
+        <w:rPr>
+          <w:lang w:val="en-US"/>
+        </w:rPr>
+      </w:pPr>
       <w:r>
         <w:rPr>
           <w:lang w:val="en-US"/>
@@ -4307,79 +4391,26 @@
         <w:t xml:space="preserve"> and available at </w:t>
       </w:r>
       <w:hyperlink r:id="rId12" w:history="1">
-        <w:bookmarkStart w:id="16" w:name="OLE_LINK86"/>
         <w:r>
           <w:rPr>
             <w:rStyle w:val="Hyperlink"/>
             <w:lang w:val="en-US"/>
           </w:rPr>
-          <w:t>www.treestoolbox.org</w:t>
-        </w:r>
-        <w:bookmarkEnd w:id="16"/>
-        <w:r>
-          <w:rPr>
-            <w:rStyle w:val="Hyperlink"/>
-            <w:lang w:val="en-US"/>
-          </w:rPr>
-          <w:t>/T2N</w:t>
+          <w:t>https://github.com/MarcelBeining/T2N</w:t>
         </w:r>
       </w:hyperlink>
       <w:r>
         <w:rPr>
           <w:lang w:val="en-US"/>
         </w:rPr>
-        <w:t xml:space="preserve">. Bug reports </w:t>
-      </w:r>
-      <w:r>
-        <w:rPr>
-          <w:lang w:val="en-US"/>
-        </w:rPr>
-        <w:t>or</w:t>
-      </w:r>
-      <w:r>
-        <w:rPr>
-          <w:lang w:val="en-US"/>
-        </w:rPr>
-        <w:t xml:space="preserve"> suggestions for improvement </w:t>
-      </w:r>
-      <w:r>
-        <w:rPr>
-          <w:lang w:val="en-US"/>
-        </w:rPr>
-        <w:t xml:space="preserve">can be issued to </w:t>
-      </w:r>
-      <w:r>
-        <w:rPr>
-          <w:lang w:val="en-US"/>
-        </w:rPr>
-        <w:tab/>
-      </w:r>
-      <w:r>
-        <w:rPr>
-          <w:lang w:val="en-US"/>
-        </w:rPr>
-        <w:tab/>
-        <w:t xml:space="preserve">    </w:t>
-      </w:r>
-      <w:hyperlink r:id="rId13" w:history="1">
-        <w:r>
-          <w:rPr>
-            <w:rStyle w:val="Hyperlink"/>
-            <w:lang w:val="en-US"/>
-          </w:rPr>
-          <w:t>beining@fias.uni-frankfurt.de</w:t>
-        </w:r>
-      </w:hyperlink>
-      <w:r>
-        <w:rPr>
-          <w:lang w:val="en-US"/>
-        </w:rPr>
-        <w:t>.</w:t>
-      </w:r>
-    </w:p>
-    <w:p>
-      <w:pPr>
-        <w:spacing w:line="276" w:lineRule="auto"/>
+        <w:t xml:space="preserve">. </w:t>
+      </w:r>
+    </w:p>
+    <w:p>
+      <w:pPr>
+        <w:tabs>
+          <w:tab w:val="left" w:pos="2127"/>
+        </w:tabs>
         <w:rPr>
           <w:rFonts w:eastAsiaTheme="majorEastAsia"/>
           <w:b/>
@@ -4390,8 +4421,74 @@
           <w:lang w:val="en-US"/>
         </w:rPr>
       </w:pPr>
-      <w:bookmarkStart w:id="17" w:name="_Toc495680413"/>
-      <w:bookmarkStart w:id="18" w:name="_Toc495680517"/>
+      <w:r>
+        <w:rPr>
+          <w:lang w:val="en-US"/>
+        </w:rPr>
+        <w:t xml:space="preserve">Bug reports </w:t>
+      </w:r>
+      <w:r>
+        <w:rPr>
+          <w:lang w:val="en-US"/>
+        </w:rPr>
+        <w:t>or</w:t>
+      </w:r>
+      <w:r>
+        <w:rPr>
+          <w:lang w:val="en-US"/>
+        </w:rPr>
+        <w:t xml:space="preserve"> suggestions for improvement </w:t>
+      </w:r>
+      <w:r>
+        <w:rPr>
+          <w:lang w:val="en-US"/>
+        </w:rPr>
+        <w:t xml:space="preserve">can be issued </w:t>
+      </w:r>
+      <w:r>
+        <w:rPr>
+          <w:lang w:val="en-US"/>
+        </w:rPr>
+        <w:t>at</w:t>
+      </w:r>
+      <w:r>
+        <w:rPr>
+          <w:lang w:val="en-US"/>
+        </w:rPr>
+        <w:t xml:space="preserve"> </w:t>
+      </w:r>
+      <w:r>
+        <w:fldChar w:fldCharType="begin"/>
+      </w:r>
+      <w:r>
+        <w:rPr>
+          <w:lang w:val="en-US"/>
+        </w:rPr>
+        <w:instrText xml:space="preserve"> HYPERLINK "https://github.com/MarcelBeining/T2N/issues" </w:instrText>
+      </w:r>
+      <w:r>
+        <w:fldChar w:fldCharType="separate"/>
+      </w:r>
+      <w:r>
+        <w:rPr>
+          <w:rStyle w:val="Hyperlink"/>
+          <w:lang w:val="en-US"/>
+        </w:rPr>
+        <w:t>https://github.com/MarcelBeining/T2N/issues</w:t>
+      </w:r>
+      <w:r>
+        <w:fldChar w:fldCharType="end"/>
+      </w:r>
+      <w:r>
+        <w:rPr>
+          <w:lang w:val="en-US"/>
+        </w:rPr>
+        <w:t>.</w:t>
+      </w:r>
+      <w:bookmarkStart w:id="16" w:name="_Toc495680413"/>
+      <w:bookmarkStart w:id="17" w:name="_Toc495680517"/>
+      <w:bookmarkStart w:id="18" w:name="_GoBack"/>
+      <w:bookmarkEnd w:id="18"/>
       <w:r>
         <w:rPr>
           <w:lang w:val="en-US"/>
@@ -4410,8 +4507,8 @@
       <w:r>
         <w:t>Tutorials</w:t>
       </w:r>
+      <w:bookmarkEnd w:id="16"/>
       <w:bookmarkEnd w:id="17"/>
-      <w:bookmarkEnd w:id="18"/>
     </w:p>
     <w:p>
       <w:pPr>
@@ -5701,7 +5798,7 @@
           <w:color w:val="auto"/>
           <w:lang w:val="en-US"/>
         </w:rPr>
-        <w:t>(optional if nseg = ‘</w:t>
+        <w:t xml:space="preserve">(optional if </w:t>
       </w:r>
       <w:proofErr w:type="spellStart"/>
       <w:r>
@@ -5712,7 +5809,7 @@
           <w:color w:val="auto"/>
           <w:lang w:val="en-US"/>
         </w:rPr>
-        <w:t>dlambda</w:t>
+        <w:t>nseg</w:t>
       </w:r>
       <w:proofErr w:type="spellEnd"/>
       <w:r>
@@ -5723,8 +5820,9 @@
           <w:color w:val="auto"/>
           <w:lang w:val="en-US"/>
         </w:rPr>
-        <w:t xml:space="preserve">’) see </w:t>
-      </w:r>
+        <w:t xml:space="preserve"> = ‘</w:t>
+      </w:r>
+      <w:proofErr w:type="spellStart"/>
       <w:r>
         <w:rPr>
           <w:rStyle w:val="IntenseEmphasis"/>
@@ -5733,9 +5831,30 @@
           <w:color w:val="auto"/>
           <w:lang w:val="en-US"/>
         </w:rPr>
-        <w:tab/>
-      </w:r>
-      <w:hyperlink r:id="rId14" w:history="1">
+        <w:t>dlambda</w:t>
+      </w:r>
+      <w:proofErr w:type="spellEnd"/>
+      <w:r>
+        <w:rPr>
+          <w:rStyle w:val="IntenseEmphasis"/>
+          <w:b w:val="0"/>
+          <w:i w:val="0"/>
+          <w:color w:val="auto"/>
+          <w:lang w:val="en-US"/>
+        </w:rPr>
+        <w:t xml:space="preserve">’) see </w:t>
+      </w:r>
+      <w:r>
+        <w:rPr>
+          <w:rStyle w:val="IntenseEmphasis"/>
+          <w:b w:val="0"/>
+          <w:i w:val="0"/>
+          <w:color w:val="auto"/>
+          <w:lang w:val="en-US"/>
+        </w:rPr>
+        <w:tab/>
+      </w:r>
+      <w:hyperlink r:id="rId13" w:history="1">
         <w:r>
           <w:rPr>
             <w:rStyle w:val="Hyperlink"/>
@@ -7443,7 +7562,21 @@
         <w:rPr>
           <w:lang w:val="en-US"/>
         </w:rPr>
-        <w:t xml:space="preserve"> and do a prerun (see </w:t>
+        <w:t xml:space="preserve"> and do a </w:t>
+      </w:r>
+      <w:proofErr w:type="spellStart"/>
+      <w:r>
+        <w:rPr>
+          <w:lang w:val="en-US"/>
+        </w:rPr>
+        <w:t>prerun</w:t>
+      </w:r>
+      <w:proofErr w:type="spellEnd"/>
+      <w:r>
+        <w:rPr>
+          <w:lang w:val="en-US"/>
+        </w:rPr>
+        <w:t xml:space="preserve"> (see </w:t>
       </w:r>
       <w:proofErr w:type="spellStart"/>
       <w:r>
@@ -8065,7 +8198,21 @@
         <w:rPr>
           <w:lang w:val="en-US"/>
         </w:rPr>
-        <w:t xml:space="preserve"> rule for nseg calculation should be applied, because ranged values can only be set AFTER the </w:t>
+        <w:t xml:space="preserve"> rule for </w:t>
+      </w:r>
+      <w:proofErr w:type="spellStart"/>
+      <w:r>
+        <w:rPr>
+          <w:lang w:val="en-US"/>
+        </w:rPr>
+        <w:t>nseg</w:t>
+      </w:r>
+      <w:proofErr w:type="spellEnd"/>
+      <w:r>
+        <w:rPr>
+          <w:lang w:val="en-US"/>
+        </w:rPr>
+        <w:t xml:space="preserve"> calculation should be applied, because ranged values can only be set AFTER the </w:t>
       </w:r>
       <w:proofErr w:type="spellStart"/>
       <w:r>
@@ -9557,14 +9704,13 @@
         </w:rPr>
         <w:t xml:space="preserve">Here, 3 Exp2Syn point processes are added to the 3 specified nodes, so 3 tags are necessary. See the structure </w:t>
       </w:r>
-      <w:proofErr w:type="spellStart"/>
       <w:r>
         <w:rPr>
           <w:rStyle w:val="IntenseEmphasis"/>
+          <w:lang w:val="en-US"/>
         </w:rPr>
         <w:t>con</w:t>
       </w:r>
-      <w:proofErr w:type="spellEnd"/>
       <w:r>
         <w:rPr>
           <w:lang w:val="en-US"/>
@@ -11096,15 +11242,7 @@
         <w:rPr>
           <w:lang w:val="en-US"/>
         </w:rPr>
-        <w:t>and the sam</w:t>
-      </w:r>
-      <w:bookmarkStart w:id="72" w:name="_GoBack"/>
-      <w:bookmarkEnd w:id="72"/>
-      <w:r>
-        <w:rPr>
-          <w:lang w:val="en-US"/>
-        </w:rPr>
-        <w:t xml:space="preserve">e </w:t>
+        <w:t xml:space="preserve">and the same </w:t>
       </w:r>
       <w:r>
         <w:rPr>
@@ -11248,8 +11386,8 @@
           <w:lang w:val="en-US"/>
         </w:rPr>
       </w:pPr>
-      <w:bookmarkStart w:id="73" w:name="OLE_LINK121"/>
-      <w:bookmarkStart w:id="74" w:name="OLE_LINK122"/>
+      <w:bookmarkStart w:id="72" w:name="OLE_LINK121"/>
+      <w:bookmarkStart w:id="73" w:name="OLE_LINK122"/>
       <w:proofErr w:type="gramStart"/>
       <w:r>
         <w:rPr>
@@ -11259,40 +11397,40 @@
         <w:lastRenderedPageBreak/>
         <w:t>record</w:t>
       </w:r>
+      <w:bookmarkEnd w:id="72"/>
       <w:bookmarkEnd w:id="73"/>
+      <w:proofErr w:type="gramEnd"/>
+      <w:r>
+        <w:rPr>
+          <w:lang w:val="en-US"/>
+        </w:rPr>
+        <w:tab/>
+      </w:r>
+      <w:bookmarkStart w:id="74" w:name="OLE_LINK53"/>
+      <w:bookmarkStart w:id="75" w:name="OLE_LINK54"/>
+      <w:bookmarkStart w:id="76" w:name="OLE_LINK55"/>
+      <w:bookmarkStart w:id="77" w:name="OLE_LINK123"/>
+      <w:bookmarkStart w:id="78" w:name="OLE_LINK4"/>
+      <w:bookmarkStart w:id="79" w:name="OLE_LINK5"/>
+      <w:bookmarkStart w:id="80" w:name="OLE_LINK6"/>
+      <w:r>
+        <w:rPr>
+          <w:lang w:val="en-US"/>
+        </w:rPr>
+        <w:t xml:space="preserve">This field is used to define </w:t>
+      </w:r>
       <w:bookmarkEnd w:id="74"/>
-      <w:proofErr w:type="gramEnd"/>
-      <w:r>
-        <w:rPr>
-          <w:lang w:val="en-US"/>
-        </w:rPr>
-        <w:tab/>
-      </w:r>
-      <w:bookmarkStart w:id="75" w:name="OLE_LINK53"/>
-      <w:bookmarkStart w:id="76" w:name="OLE_LINK54"/>
-      <w:bookmarkStart w:id="77" w:name="OLE_LINK55"/>
-      <w:bookmarkStart w:id="78" w:name="OLE_LINK123"/>
-      <w:bookmarkStart w:id="79" w:name="OLE_LINK4"/>
-      <w:bookmarkStart w:id="80" w:name="OLE_LINK5"/>
-      <w:bookmarkStart w:id="81" w:name="OLE_LINK6"/>
-      <w:r>
-        <w:rPr>
-          <w:lang w:val="en-US"/>
-        </w:rPr>
-        <w:t xml:space="preserve">This field is used to define </w:t>
-      </w:r>
       <w:bookmarkEnd w:id="75"/>
       <w:bookmarkEnd w:id="76"/>
-      <w:bookmarkEnd w:id="77"/>
       <w:r>
         <w:rPr>
           <w:lang w:val="en-US"/>
         </w:rPr>
         <w:t>all parameters that should be recorded and returned by T2N</w:t>
       </w:r>
-      <w:bookmarkStart w:id="82" w:name="OLE_LINK56"/>
-      <w:bookmarkStart w:id="83" w:name="OLE_LINK57"/>
-      <w:bookmarkStart w:id="84" w:name="OLE_LINK58"/>
+      <w:bookmarkStart w:id="81" w:name="OLE_LINK56"/>
+      <w:bookmarkStart w:id="82" w:name="OLE_LINK57"/>
+      <w:bookmarkStart w:id="83" w:name="OLE_LINK58"/>
       <w:r>
         <w:rPr>
           <w:lang w:val="en-US"/>
@@ -11367,13 +11505,13 @@
           <w:lang w:val="en-US"/>
         </w:rPr>
       </w:pPr>
-      <w:bookmarkStart w:id="85" w:name="OLE_LINK59"/>
-      <w:bookmarkStart w:id="86" w:name="OLE_LINK60"/>
-      <w:bookmarkStart w:id="87" w:name="OLE_LINK70"/>
-      <w:bookmarkEnd w:id="78"/>
+      <w:bookmarkStart w:id="84" w:name="OLE_LINK59"/>
+      <w:bookmarkStart w:id="85" w:name="OLE_LINK60"/>
+      <w:bookmarkStart w:id="86" w:name="OLE_LINK70"/>
+      <w:bookmarkEnd w:id="77"/>
+      <w:bookmarkEnd w:id="81"/>
       <w:bookmarkEnd w:id="82"/>
       <w:bookmarkEnd w:id="83"/>
-      <w:bookmarkEnd w:id="84"/>
       <w:r>
         <w:rPr>
           <w:lang w:val="en-US"/>
@@ -11450,12 +11588,12 @@
         <w:t xml:space="preserve"> level</w:t>
       </w:r>
     </w:p>
+    <w:bookmarkEnd w:id="78"/>
     <w:bookmarkEnd w:id="79"/>
     <w:bookmarkEnd w:id="80"/>
-    <w:bookmarkEnd w:id="81"/>
+    <w:bookmarkEnd w:id="84"/>
     <w:bookmarkEnd w:id="85"/>
     <w:bookmarkEnd w:id="86"/>
-    <w:bookmarkEnd w:id="87"/>
     <w:p>
       <w:pPr>
         <w:pStyle w:val="ListParagraph"/>
@@ -11768,8 +11906,8 @@
           <w:lang w:val="en-US"/>
         </w:rPr>
       </w:pPr>
-      <w:bookmarkStart w:id="88" w:name="OLE_LINK114"/>
-      <w:bookmarkStart w:id="89" w:name="OLE_LINK115"/>
+      <w:bookmarkStart w:id="87" w:name="OLE_LINK114"/>
+      <w:bookmarkStart w:id="88" w:name="OLE_LINK115"/>
       <w:proofErr w:type="spellStart"/>
       <w:r>
         <w:rPr>
@@ -11838,8 +11976,8 @@
         <w:t xml:space="preserve"> the voltage of cell 1 (a real morphology) at node 1</w:t>
       </w:r>
     </w:p>
+    <w:bookmarkEnd w:id="87"/>
     <w:bookmarkEnd w:id="88"/>
-    <w:bookmarkEnd w:id="89"/>
     <w:p>
       <w:pPr>
         <w:pStyle w:val="Quote"/>
@@ -12006,7 +12144,7 @@
           <w:lang w:val="en-US"/>
         </w:rPr>
       </w:pPr>
-      <w:bookmarkStart w:id="90" w:name="OLE_LINK117"/>
+      <w:bookmarkStart w:id="89" w:name="OLE_LINK117"/>
       <w:proofErr w:type="spellStart"/>
       <w:r>
         <w:rPr>
@@ -12098,8 +12236,8 @@
           <w:lang w:val="en-US"/>
         </w:rPr>
       </w:pPr>
-      <w:bookmarkStart w:id="91" w:name="OLE_LINK116"/>
-      <w:bookmarkEnd w:id="90"/>
+      <w:bookmarkStart w:id="90" w:name="OLE_LINK116"/>
+      <w:bookmarkEnd w:id="89"/>
       <w:proofErr w:type="spellStart"/>
       <w:proofErr w:type="gramStart"/>
       <w:r>
@@ -12227,7 +12365,7 @@
         <w:t xml:space="preserve"> only the values at a 3 ms interval.</w:t>
       </w:r>
     </w:p>
-    <w:bookmarkEnd w:id="91"/>
+    <w:bookmarkEnd w:id="90"/>
     <w:p>
       <w:pPr>
         <w:pStyle w:val="Quote"/>
@@ -12323,9 +12461,9 @@
         </w:rPr>
         <w:t xml:space="preserve"> </w:t>
       </w:r>
-      <w:bookmarkStart w:id="92" w:name="OLE_LINK118"/>
-      <w:bookmarkStart w:id="93" w:name="OLE_LINK119"/>
-      <w:bookmarkStart w:id="94" w:name="OLE_LINK120"/>
+      <w:bookmarkStart w:id="91" w:name="OLE_LINK118"/>
+      <w:bookmarkStart w:id="92" w:name="OLE_LINK119"/>
+      <w:bookmarkStart w:id="93" w:name="OLE_LINK120"/>
       <w:proofErr w:type="spellStart"/>
       <w:r>
         <w:rPr>
@@ -12342,9 +12480,9 @@
         </w:rPr>
         <w:t xml:space="preserve"> = { [0 5 20 100], 1:100 };</w:t>
       </w:r>
+      <w:bookmarkEnd w:id="91"/>
       <w:bookmarkEnd w:id="92"/>
       <w:bookmarkEnd w:id="93"/>
-      <w:bookmarkEnd w:id="94"/>
     </w:p>
     <w:p>
       <w:pPr>
@@ -12457,14 +12595,14 @@
         <w:rPr>
           <w:lang w:val="en-US"/>
         </w:rPr>
-        <w:t xml:space="preserve"> [1:10] for ‘node’ or {‘</w:t>
-      </w:r>
-      <w:proofErr w:type="spellStart"/>
-      <w:r>
-        <w:rPr>
-          <w:lang w:val="en-US"/>
-        </w:rPr>
-        <w:t>v’,’i</w:t>
+        <w:t xml:space="preserve"> [1:10] for ‘node’ or {‘v’,’</w:t>
+      </w:r>
+      <w:proofErr w:type="spellStart"/>
+      <w:r>
+        <w:rPr>
+          <w:lang w:val="en-US"/>
+        </w:rPr>
+        <w:t>i</w:t>
       </w:r>
       <w:proofErr w:type="spellEnd"/>
       <w:r>
@@ -13150,8 +13288,8 @@
         </w:rPr>
         <w:t>{3}.cell =</w:t>
       </w:r>
-      <w:bookmarkStart w:id="95" w:name="OLE_LINK216"/>
-      <w:bookmarkStart w:id="96" w:name="OLE_LINK217"/>
+      <w:bookmarkStart w:id="94" w:name="OLE_LINK216"/>
+      <w:bookmarkStart w:id="95" w:name="OLE_LINK217"/>
       <w:r>
         <w:rPr>
           <w:i w:val="0"/>
@@ -13356,8 +13494,8 @@
         </w:rPr>
         <w:t>’cont’,1)</w:t>
       </w:r>
+      <w:bookmarkEnd w:id="94"/>
       <w:bookmarkEnd w:id="95"/>
-      <w:bookmarkEnd w:id="96"/>
       <w:r>
         <w:rPr>
           <w:i w:val="0"/>
@@ -13647,8 +13785,8 @@
         </w:rPr>
         <w:t xml:space="preserve"> at node 50 of cell 1 after 200 ms write </w:t>
       </w:r>
-      <w:bookmarkStart w:id="97" w:name="OLE_LINK28"/>
-      <w:bookmarkStart w:id="98" w:name="OLE_LINK29"/>
+      <w:bookmarkStart w:id="96" w:name="OLE_LINK28"/>
+      <w:bookmarkStart w:id="97" w:name="OLE_LINK29"/>
     </w:p>
     <w:p>
       <w:pPr>
@@ -13770,8 +13908,8 @@
         </w:rPr>
         <w:t>('node',50,</w:t>
       </w:r>
-      <w:bookmarkStart w:id="99" w:name="OLE_LINK26"/>
-      <w:bookmarkStart w:id="100" w:name="OLE_LINK27"/>
+      <w:bookmarkStart w:id="98" w:name="OLE_LINK26"/>
+      <w:bookmarkStart w:id="99" w:name="OLE_LINK27"/>
       <w:r>
         <w:rPr>
           <w:i w:val="0"/>
@@ -13780,10 +13918,10 @@
         </w:rPr>
         <w:t>'play','i',’times’,[200],’value’,[0])</w:t>
       </w:r>
+      <w:bookmarkEnd w:id="96"/>
       <w:bookmarkEnd w:id="97"/>
       <w:bookmarkEnd w:id="98"/>
       <w:bookmarkEnd w:id="99"/>
-      <w:bookmarkEnd w:id="100"/>
       <w:r>
         <w:rPr>
           <w:i w:val="0"/>
@@ -13880,14 +14018,14 @@
         <w:rPr>
           <w:lang w:val="en-US"/>
         </w:rPr>
-        <w:t xml:space="preserve"> [1:10] for ‘node’ or {‘</w:t>
-      </w:r>
-      <w:proofErr w:type="spellStart"/>
-      <w:r>
-        <w:rPr>
-          <w:lang w:val="en-US"/>
-        </w:rPr>
-        <w:t>v’,’i</w:t>
+        <w:t xml:space="preserve"> [1:10] for ‘node’ or {‘v’,’</w:t>
+      </w:r>
+      <w:proofErr w:type="spellStart"/>
+      <w:r>
+        <w:rPr>
+          <w:lang w:val="en-US"/>
+        </w:rPr>
+        <w:t>i</w:t>
       </w:r>
       <w:proofErr w:type="spellEnd"/>
       <w:r>
@@ -13936,10 +14074,10 @@
           <w:lang w:val="en-US"/>
         </w:rPr>
       </w:pPr>
-      <w:bookmarkStart w:id="101" w:name="OLE_LINK20"/>
-      <w:bookmarkStart w:id="102" w:name="OLE_LINK21"/>
-      <w:bookmarkStart w:id="103" w:name="OLE_LINK22"/>
-      <w:bookmarkStart w:id="104" w:name="OLE_LINK23"/>
+      <w:bookmarkStart w:id="100" w:name="OLE_LINK20"/>
+      <w:bookmarkStart w:id="101" w:name="OLE_LINK21"/>
+      <w:bookmarkStart w:id="102" w:name="OLE_LINK22"/>
+      <w:bookmarkStart w:id="103" w:name="OLE_LINK23"/>
       <w:proofErr w:type="spellStart"/>
       <w:r>
         <w:rPr>
@@ -14013,9 +14151,9 @@
         </w:rPr>
         <w:t xml:space="preserve"> is an </w:t>
       </w:r>
-      <w:bookmarkStart w:id="105" w:name="OLE_LINK111"/>
-      <w:bookmarkStart w:id="106" w:name="OLE_LINK112"/>
-      <w:bookmarkStart w:id="107" w:name="OLE_LINK113"/>
+      <w:bookmarkStart w:id="104" w:name="OLE_LINK111"/>
+      <w:bookmarkStart w:id="105" w:name="OLE_LINK112"/>
+      <w:bookmarkStart w:id="106" w:name="OLE_LINK113"/>
       <w:r>
         <w:rPr>
           <w:lang w:val="en-US"/>
@@ -14036,9 +14174,9 @@
         <w:noBreakHyphen/>
         <w:t xml:space="preserve">1 </w:t>
       </w:r>
+      <w:bookmarkEnd w:id="104"/>
       <w:bookmarkEnd w:id="105"/>
       <w:bookmarkEnd w:id="106"/>
-      <w:bookmarkEnd w:id="107"/>
       <w:r>
         <w:rPr>
           <w:lang w:val="en-US"/>
@@ -14248,10 +14386,10 @@
         <w:t xml:space="preserve"> to record their activities.</w:t>
       </w:r>
     </w:p>
+    <w:bookmarkEnd w:id="100"/>
     <w:bookmarkEnd w:id="101"/>
     <w:bookmarkEnd w:id="102"/>
     <w:bookmarkEnd w:id="103"/>
-    <w:bookmarkEnd w:id="104"/>
     <w:p>
       <w:pPr>
         <w:tabs>
@@ -14777,8 +14915,8 @@
           <w:lang w:val="en-US"/>
         </w:rPr>
       </w:pPr>
-      <w:bookmarkStart w:id="108" w:name="OLE_LINK84"/>
-      <w:bookmarkStart w:id="109" w:name="OLE_LINK85"/>
+      <w:bookmarkStart w:id="107" w:name="OLE_LINK84"/>
+      <w:bookmarkStart w:id="108" w:name="OLE_LINK85"/>
       <w:r>
         <w:rPr>
           <w:lang w:val="en-US"/>
@@ -15279,11 +15417,19 @@
         </w:rPr>
         <w:t xml:space="preserve">provided to t2n in a </w:t>
       </w:r>
-      <w:r>
-        <w:rPr>
-          <w:lang w:val="en-US"/>
-        </w:rPr>
-        <w:t xml:space="preserve">Matlab </w:t>
+      <w:proofErr w:type="spellStart"/>
+      <w:r>
+        <w:rPr>
+          <w:lang w:val="en-US"/>
+        </w:rPr>
+        <w:t>Matlab</w:t>
+      </w:r>
+      <w:proofErr w:type="spellEnd"/>
+      <w:r>
+        <w:rPr>
+          <w:lang w:val="en-US"/>
+        </w:rPr>
+        <w:t xml:space="preserve"> </w:t>
       </w:r>
       <w:proofErr w:type="spellStart"/>
       <w:r>
@@ -15356,8 +15502,8 @@
         </w:rPr>
         <w:t>. If not provided, the default name is t2n_exchange.</w:t>
       </w:r>
+      <w:bookmarkEnd w:id="107"/>
       <w:bookmarkEnd w:id="108"/>
-      <w:bookmarkEnd w:id="109"/>
       <w:r>
         <w:rPr>
           <w:lang w:val="en-US"/>
@@ -15372,7 +15518,7 @@
           <w:lang w:val="en-US"/>
         </w:rPr>
       </w:pPr>
-      <w:bookmarkStart w:id="110" w:name="_Toc495680520"/>
+      <w:bookmarkStart w:id="109" w:name="_Toc495680520"/>
       <w:r>
         <w:rPr>
           <w:lang w:val="en-US"/>
@@ -15398,7 +15544,7 @@
         </w:rPr>
         <w:t xml:space="preserve"> of T2N</w:t>
       </w:r>
-      <w:bookmarkEnd w:id="110"/>
+      <w:bookmarkEnd w:id="109"/>
     </w:p>
     <w:p>
       <w:pPr>
@@ -15434,8 +15580,8 @@
           <w:lang w:val="en-US"/>
         </w:rPr>
       </w:pPr>
-      <w:bookmarkStart w:id="111" w:name="OLE_LINK24"/>
-      <w:bookmarkStart w:id="112" w:name="OLE_LINK25"/>
+      <w:bookmarkStart w:id="110" w:name="OLE_LINK24"/>
+      <w:bookmarkStart w:id="111" w:name="OLE_LINK25"/>
       <w:r>
         <w:rPr>
           <w:rStyle w:val="IntenseEmphasis"/>
@@ -16339,8 +16485,8 @@
         <w:t xml:space="preserve"> The optional structure “tree”</w:t>
       </w:r>
     </w:p>
+    <w:bookmarkEnd w:id="110"/>
     <w:bookmarkEnd w:id="111"/>
-    <w:bookmarkEnd w:id="112"/>
     <w:p>
       <w:pPr>
         <w:rPr>
@@ -16418,10 +16564,10 @@
       <w:pPr>
         <w:pStyle w:val="Heading1"/>
       </w:pPr>
-      <w:bookmarkStart w:id="113" w:name="_Toc495680415"/>
-      <w:bookmarkStart w:id="114" w:name="_Toc495680521"/>
-      <w:bookmarkStart w:id="115" w:name="OLE_LINK79"/>
-      <w:bookmarkStart w:id="116" w:name="OLE_LINK80"/>
+      <w:bookmarkStart w:id="112" w:name="_Toc495680415"/>
+      <w:bookmarkStart w:id="113" w:name="_Toc495680521"/>
+      <w:bookmarkStart w:id="114" w:name="OLE_LINK79"/>
+      <w:bookmarkStart w:id="115" w:name="OLE_LINK80"/>
       <w:r>
         <w:lastRenderedPageBreak/>
         <w:t>5</w:t>
@@ -16429,8 +16575,8 @@
       <w:r>
         <w:t>. Protocol functions</w:t>
       </w:r>
+      <w:bookmarkEnd w:id="112"/>
       <w:bookmarkEnd w:id="113"/>
-      <w:bookmarkEnd w:id="114"/>
     </w:p>
     <w:p>
       <w:pPr>
@@ -16439,8 +16585,8 @@
           <w:lang w:val="en-US"/>
         </w:rPr>
       </w:pPr>
-      <w:bookmarkStart w:id="117" w:name="OLE_LINK89"/>
-      <w:bookmarkStart w:id="118" w:name="OLE_LINK90"/>
+      <w:bookmarkStart w:id="116" w:name="OLE_LINK89"/>
+      <w:bookmarkStart w:id="117" w:name="OLE_LINK90"/>
       <w:r>
         <w:rPr>
           <w:lang w:val="en-US"/>
@@ -16448,8 +16594,8 @@
         <w:t>Protocol function avoid the need to write T2N code of NEURON configurations for most standard experimental approaches, such as current or voltage clamps, blocking channels, analyzing resonance, etc.. Also they include functions analyze the output of such simulations and to make convenient plots from them. In the following, each function is explained in detail.</w:t>
       </w:r>
     </w:p>
+    <w:bookmarkEnd w:id="116"/>
     <w:bookmarkEnd w:id="117"/>
-    <w:bookmarkEnd w:id="118"/>
     <w:p>
       <w:pPr>
         <w:rPr>
@@ -16464,7 +16610,7 @@
           <w:lang w:val="en-US"/>
         </w:rPr>
       </w:pPr>
-      <w:bookmarkStart w:id="119" w:name="_Toc495680522"/>
+      <w:bookmarkStart w:id="118" w:name="_Toc495680522"/>
       <w:r>
         <w:rPr>
           <w:lang w:val="en-US"/>
@@ -16489,7 +16635,7 @@
         </w:rPr>
         <w:t xml:space="preserve">  Calculating action potential properties</w:t>
       </w:r>
-      <w:bookmarkEnd w:id="119"/>
+      <w:bookmarkEnd w:id="118"/>
     </w:p>
     <w:p>
       <w:pPr>
@@ -17093,7 +17239,7 @@
           <w:lang w:val="en-US"/>
         </w:rPr>
       </w:pPr>
-      <w:bookmarkStart w:id="120" w:name="_Toc495680523"/>
+      <w:bookmarkStart w:id="119" w:name="_Toc495680523"/>
       <w:r>
         <w:rPr>
           <w:lang w:val="en-US"/>
@@ -17107,7 +17253,7 @@
         </w:rPr>
         <w:t xml:space="preserve"> t2n_bAP – Perform a backpropagating AP simulation</w:t>
       </w:r>
-      <w:bookmarkEnd w:id="120"/>
+      <w:bookmarkEnd w:id="119"/>
     </w:p>
     <w:p>
       <w:pPr>
@@ -17522,7 +17668,7 @@
           <w:lang w:val="en-US"/>
         </w:rPr>
       </w:pPr>
-      <w:bookmarkStart w:id="121" w:name="_Toc495680524"/>
+      <w:bookmarkStart w:id="120" w:name="_Toc495680524"/>
       <w:r>
         <w:rPr>
           <w:lang w:val="en-US"/>
@@ -17548,7 +17694,7 @@
         </w:rPr>
         <w:t>pecifically reduce conductances</w:t>
       </w:r>
-      <w:bookmarkEnd w:id="121"/>
+      <w:bookmarkEnd w:id="120"/>
     </w:p>
     <w:p>
       <w:pPr>
@@ -17977,7 +18123,7 @@
           <w:lang w:val="en-US"/>
         </w:rPr>
       </w:pPr>
-      <w:bookmarkStart w:id="122" w:name="_Toc495680525"/>
+      <w:bookmarkStart w:id="121" w:name="_Toc495680525"/>
       <w:r>
         <w:rPr>
           <w:lang w:val="en-US"/>
@@ -17991,7 +18137,7 @@
         </w:rPr>
         <w:t>4 t2n_changemech – Manipulate mechanism parameters</w:t>
       </w:r>
-      <w:bookmarkEnd w:id="122"/>
+      <w:bookmarkEnd w:id="121"/>
     </w:p>
     <w:p>
       <w:pPr>
@@ -18429,7 +18575,7 @@
           <w:lang w:val="en-US"/>
         </w:rPr>
       </w:pPr>
-      <w:bookmarkStart w:id="123" w:name="_Toc495680526"/>
+      <w:bookmarkStart w:id="122" w:name="_Toc495680526"/>
       <w:r>
         <w:rPr>
           <w:lang w:val="en-US"/>
@@ -18454,7 +18600,7 @@
         </w:rPr>
         <w:t>pplying current clamps</w:t>
       </w:r>
-      <w:bookmarkEnd w:id="123"/>
+      <w:bookmarkEnd w:id="122"/>
     </w:p>
     <w:p>
       <w:pPr>
@@ -18499,7 +18645,25 @@
           <w:iCs w:val="0"/>
           <w:lang w:val="en-US"/>
         </w:rPr>
-        <w:t>, ostruct)</w:t>
+        <w:t xml:space="preserve">, </w:t>
+      </w:r>
+      <w:proofErr w:type="spellStart"/>
+      <w:r>
+        <w:rPr>
+          <w:i w:val="0"/>
+          <w:iCs w:val="0"/>
+          <w:lang w:val="en-US"/>
+        </w:rPr>
+        <w:t>ostruct</w:t>
+      </w:r>
+      <w:proofErr w:type="spellEnd"/>
+      <w:r>
+        <w:rPr>
+          <w:i w:val="0"/>
+          <w:iCs w:val="0"/>
+          <w:lang w:val="en-US"/>
+        </w:rPr>
+        <w:t>)</w:t>
       </w:r>
     </w:p>
     <w:p>
@@ -18894,7 +19058,7 @@
           <w:lang w:val="en-US"/>
         </w:rPr>
       </w:pPr>
-      <w:bookmarkStart w:id="124" w:name="_Toc495680527"/>
+      <w:bookmarkStart w:id="123" w:name="_Toc495680527"/>
       <w:r>
         <w:rPr>
           <w:lang w:val="en-US"/>
@@ -18913,7 +19077,7 @@
         </w:rPr>
         <w:t>t2n_findCurr – find the current to hold a certain voltage</w:t>
       </w:r>
-      <w:bookmarkEnd w:id="124"/>
+      <w:bookmarkEnd w:id="123"/>
     </w:p>
     <w:p>
       <w:pPr>
@@ -19285,7 +19449,7 @@
           <w:lang w:val="en-US"/>
         </w:rPr>
       </w:pPr>
-      <w:bookmarkStart w:id="125" w:name="_Toc495680528"/>
+      <w:bookmarkStart w:id="124" w:name="_Toc495680528"/>
       <w:r>
         <w:rPr>
           <w:lang w:val="en-US"/>
@@ -19311,7 +19475,7 @@
         </w:rPr>
         <w:t>ind current to fire certain # of APs</w:t>
       </w:r>
-      <w:bookmarkEnd w:id="125"/>
+      <w:bookmarkEnd w:id="124"/>
     </w:p>
     <w:p>
       <w:pPr>
@@ -19702,7 +19866,7 @@
           <w:lang w:val="en-US"/>
         </w:rPr>
       </w:pPr>
-      <w:bookmarkStart w:id="126" w:name="_Toc495680529"/>
+      <w:bookmarkStart w:id="125" w:name="_Toc495680529"/>
       <w:r>
         <w:rPr>
           <w:lang w:val="en-US"/>
@@ -19758,7 +19922,7 @@
         </w:rPr>
         <w:t>cells to reach subthreshold potentials</w:t>
       </w:r>
-      <w:bookmarkEnd w:id="126"/>
+      <w:bookmarkEnd w:id="125"/>
     </w:p>
     <w:p>
       <w:pPr>
@@ -20107,7 +20271,21 @@
         <w:rPr>
           <w:lang w:val="en-US"/>
         </w:rPr>
-        <w:t>(optional) time [ms] after which simulation stops (default five</w:t>
+        <w:t>(optional) time [</w:t>
+      </w:r>
+      <w:proofErr w:type="spellStart"/>
+      <w:r>
+        <w:rPr>
+          <w:lang w:val="en-US"/>
+        </w:rPr>
+        <w:t>ms</w:t>
+      </w:r>
+      <w:proofErr w:type="spellEnd"/>
+      <w:r>
+        <w:rPr>
+          <w:lang w:val="en-US"/>
+        </w:rPr>
+        <w:t>] after which simulation stops (default five</w:t>
       </w:r>
     </w:p>
     <w:p>
@@ -20232,7 +20410,7 @@
           <w:lang w:val="en-US"/>
         </w:rPr>
       </w:pPr>
-      <w:bookmarkStart w:id="127" w:name="_Toc495680530"/>
+      <w:bookmarkStart w:id="126" w:name="_Toc495680530"/>
       <w:r>
         <w:rPr>
           <w:lang w:val="en-US"/>
@@ -20264,7 +20442,7 @@
         </w:rPr>
         <w:t xml:space="preserve"> of cells</w:t>
       </w:r>
-      <w:bookmarkEnd w:id="127"/>
+      <w:bookmarkEnd w:id="126"/>
     </w:p>
     <w:p>
       <w:pPr>
@@ -20309,7 +20487,25 @@
           <w:iCs w:val="0"/>
           <w:lang w:val="en-US"/>
         </w:rPr>
-        <w:t xml:space="preserve">, neuron, ostruct, </w:t>
+        <w:t xml:space="preserve">, neuron, </w:t>
+      </w:r>
+      <w:proofErr w:type="spellStart"/>
+      <w:r>
+        <w:rPr>
+          <w:i w:val="0"/>
+          <w:iCs w:val="0"/>
+          <w:lang w:val="en-US"/>
+        </w:rPr>
+        <w:t>ostruct</w:t>
+      </w:r>
+      <w:proofErr w:type="spellEnd"/>
+      <w:r>
+        <w:rPr>
+          <w:i w:val="0"/>
+          <w:iCs w:val="0"/>
+          <w:lang w:val="en-US"/>
+        </w:rPr>
+        <w:t xml:space="preserve">, </w:t>
       </w:r>
       <w:proofErr w:type="spellStart"/>
       <w:r>
@@ -20855,7 +21051,7 @@
           <w:lang w:val="en-US"/>
         </w:rPr>
       </w:pPr>
-      <w:bookmarkStart w:id="128" w:name="_Toc495680531"/>
+      <w:bookmarkStart w:id="127" w:name="_Toc495680531"/>
       <w:r>
         <w:rPr>
           <w:lang w:val="en-US"/>
@@ -20875,7 +21071,7 @@
         </w:rPr>
         <w:t xml:space="preserve"> t2n_IVplot – Plot the I-V relationship of cells</w:t>
       </w:r>
-      <w:bookmarkEnd w:id="128"/>
+      <w:bookmarkEnd w:id="127"/>
     </w:p>
     <w:p>
       <w:pPr>
@@ -20946,13 +21142,23 @@
         </w:rPr>
         <w:t xml:space="preserve"> </w:t>
       </w:r>
-      <w:r>
-        <w:rPr>
-          <w:i w:val="0"/>
-          <w:iCs w:val="0"/>
-          <w:lang w:val="en-US"/>
-        </w:rPr>
-        <w:t>ostruct)</w:t>
+      <w:proofErr w:type="spellStart"/>
+      <w:r>
+        <w:rPr>
+          <w:i w:val="0"/>
+          <w:iCs w:val="0"/>
+          <w:lang w:val="en-US"/>
+        </w:rPr>
+        <w:t>ostruct</w:t>
+      </w:r>
+      <w:proofErr w:type="spellEnd"/>
+      <w:r>
+        <w:rPr>
+          <w:i w:val="0"/>
+          <w:iCs w:val="0"/>
+          <w:lang w:val="en-US"/>
+        </w:rPr>
+        <w:t>)</w:t>
       </w:r>
     </w:p>
     <w:p>
@@ -21350,7 +21556,7 @@
           <w:lang w:val="en-US"/>
         </w:rPr>
       </w:pPr>
-      <w:bookmarkStart w:id="129" w:name="_Toc495680532"/>
+      <w:bookmarkStart w:id="128" w:name="_Toc495680532"/>
       <w:r>
         <w:rPr>
           <w:lang w:val="en-US"/>
@@ -21364,7 +21570,7 @@
         </w:rPr>
         <w:t>11 t2n_passTests – Get passive properties on each cell</w:t>
       </w:r>
-      <w:bookmarkEnd w:id="129"/>
+      <w:bookmarkEnd w:id="128"/>
     </w:p>
     <w:p>
       <w:pPr>
@@ -21389,7 +21595,25 @@
           <w:iCs w:val="0"/>
           <w:lang w:val="en-US"/>
         </w:rPr>
-        <w:t xml:space="preserve">[Rin, tau, cap, </w:t>
+        <w:t>[</w:t>
+      </w:r>
+      <w:proofErr w:type="spellStart"/>
+      <w:r>
+        <w:rPr>
+          <w:i w:val="0"/>
+          <w:iCs w:val="0"/>
+          <w:lang w:val="en-US"/>
+        </w:rPr>
+        <w:t>Rin</w:t>
+      </w:r>
+      <w:proofErr w:type="spellEnd"/>
+      <w:r>
+        <w:rPr>
+          <w:i w:val="0"/>
+          <w:iCs w:val="0"/>
+          <w:lang w:val="en-US"/>
+        </w:rPr>
+        <w:t xml:space="preserve">, tau, cap, </w:t>
       </w:r>
       <w:proofErr w:type="spellStart"/>
       <w:r>
@@ -21459,13 +21683,23 @@
         </w:rPr>
         <w:t xml:space="preserve"> </w:t>
       </w:r>
-      <w:r>
-        <w:rPr>
-          <w:i w:val="0"/>
-          <w:iCs w:val="0"/>
-          <w:lang w:val="en-US"/>
-        </w:rPr>
-        <w:t>ostruct)</w:t>
+      <w:proofErr w:type="spellStart"/>
+      <w:r>
+        <w:rPr>
+          <w:i w:val="0"/>
+          <w:iCs w:val="0"/>
+          <w:lang w:val="en-US"/>
+        </w:rPr>
+        <w:t>ostruct</w:t>
+      </w:r>
+      <w:proofErr w:type="spellEnd"/>
+      <w:r>
+        <w:rPr>
+          <w:i w:val="0"/>
+          <w:iCs w:val="0"/>
+          <w:lang w:val="en-US"/>
+        </w:rPr>
+        <w:t>)</w:t>
       </w:r>
     </w:p>
     <w:p>
@@ -22084,7 +22318,7 @@
           <w:lang w:val="en-US"/>
         </w:rPr>
       </w:pPr>
-      <w:bookmarkStart w:id="130" w:name="_Toc495680533"/>
+      <w:bookmarkStart w:id="129" w:name="_Toc495680533"/>
       <w:r>
         <w:rPr>
           <w:lang w:val="en-US"/>
@@ -22098,7 +22332,7 @@
         </w:rPr>
         <w:t>12 t2n_plotbAP – Show backpropagating AP properties</w:t>
       </w:r>
-      <w:bookmarkEnd w:id="130"/>
+      <w:bookmarkEnd w:id="129"/>
     </w:p>
     <w:p>
       <w:pPr>
@@ -22224,7 +22458,25 @@
           <w:iCs w:val="0"/>
           <w:lang w:val="en-US"/>
         </w:rPr>
-        <w:t xml:space="preserve">, neuron, ostruct, </w:t>
+        <w:t xml:space="preserve">, neuron, </w:t>
+      </w:r>
+      <w:proofErr w:type="spellStart"/>
+      <w:r>
+        <w:rPr>
+          <w:i w:val="0"/>
+          <w:iCs w:val="0"/>
+          <w:lang w:val="en-US"/>
+        </w:rPr>
+        <w:t>ostruct</w:t>
+      </w:r>
+      <w:proofErr w:type="spellEnd"/>
+      <w:r>
+        <w:rPr>
+          <w:i w:val="0"/>
+          <w:iCs w:val="0"/>
+          <w:lang w:val="en-US"/>
+        </w:rPr>
+        <w:t xml:space="preserve">, </w:t>
       </w:r>
       <w:proofErr w:type="spellStart"/>
       <w:r>
@@ -22798,7 +23050,7 @@
           <w:lang w:val="en-US"/>
         </w:rPr>
       </w:pPr>
-      <w:bookmarkStart w:id="131" w:name="_Toc495680534"/>
+      <w:bookmarkStart w:id="130" w:name="_Toc495680534"/>
       <w:r>
         <w:rPr>
           <w:lang w:val="en-US"/>
@@ -22812,7 +23064,7 @@
         </w:rPr>
         <w:t>13 t2n_plotCurrSteps – Plot current clamp simulations</w:t>
       </w:r>
-      <w:bookmarkEnd w:id="131"/>
+      <w:bookmarkEnd w:id="130"/>
     </w:p>
     <w:p>
       <w:pPr>
@@ -23020,7 +23272,7 @@
           <w:lang w:val="en-US"/>
         </w:rPr>
       </w:pPr>
-      <w:bookmarkStart w:id="132" w:name="_Toc495680535"/>
+      <w:bookmarkStart w:id="131" w:name="_Toc495680535"/>
       <w:r>
         <w:rPr>
           <w:lang w:val="en-US"/>
@@ -23052,7 +23304,7 @@
         </w:rPr>
         <w:t>Make phase plots</w:t>
       </w:r>
-      <w:bookmarkEnd w:id="132"/>
+      <w:bookmarkEnd w:id="131"/>
     </w:p>
     <w:p>
       <w:pPr>
@@ -23157,6 +23409,7 @@
         </w:rPr>
         <w:t xml:space="preserve"> </w:t>
       </w:r>
+      <w:proofErr w:type="spellStart"/>
       <w:r>
         <w:rPr>
           <w:i w:val="0"/>
@@ -23165,6 +23418,7 @@
         </w:rPr>
         <w:t>ostruct</w:t>
       </w:r>
+      <w:proofErr w:type="spellEnd"/>
       <w:r>
         <w:rPr>
           <w:i w:val="0"/>
@@ -23773,7 +24027,7 @@
           <w:lang w:val="en-US"/>
         </w:rPr>
       </w:pPr>
-      <w:bookmarkStart w:id="133" w:name="_Toc495680536"/>
+      <w:bookmarkStart w:id="132" w:name="_Toc495680536"/>
       <w:r>
         <w:rPr>
           <w:lang w:val="en-US"/>
@@ -23787,7 +24041,7 @@
         </w:rPr>
         <w:t>15 t2n_plotVoltSteps – Plot voltage clamp simulations</w:t>
       </w:r>
-      <w:bookmarkEnd w:id="133"/>
+      <w:bookmarkEnd w:id="132"/>
     </w:p>
     <w:p>
       <w:pPr>
@@ -24144,7 +24398,7 @@
           <w:lang w:val="en-US"/>
         </w:rPr>
       </w:pPr>
-      <w:bookmarkStart w:id="134" w:name="_Toc495680537"/>
+      <w:bookmarkStart w:id="133" w:name="_Toc495680537"/>
       <w:r>
         <w:rPr>
           <w:lang w:val="en-US"/>
@@ -24169,7 +24423,7 @@
         </w:rPr>
         <w:t xml:space="preserve"> to temperature</w:t>
       </w:r>
-      <w:bookmarkEnd w:id="134"/>
+      <w:bookmarkEnd w:id="133"/>
     </w:p>
     <w:p>
       <w:pPr>
@@ -24424,7 +24678,7 @@
           <w:lang w:val="en-US"/>
         </w:rPr>
       </w:pPr>
-      <w:bookmarkStart w:id="135" w:name="_Toc495680538"/>
+      <w:bookmarkStart w:id="134" w:name="_Toc495680538"/>
       <w:r>
         <w:rPr>
           <w:lang w:val="en-US"/>
@@ -24438,7 +24692,7 @@
         </w:rPr>
         <w:t>17 t2n_resonance – Perform a resonance test</w:t>
       </w:r>
-      <w:bookmarkEnd w:id="135"/>
+      <w:bookmarkEnd w:id="134"/>
     </w:p>
     <w:p>
       <w:pPr>
@@ -24853,7 +25107,7 @@
           <w:lang w:val="en-US"/>
         </w:rPr>
       </w:pPr>
-      <w:bookmarkStart w:id="136" w:name="_Toc495680539"/>
+      <w:bookmarkStart w:id="135" w:name="_Toc495680539"/>
       <w:r>
         <w:rPr>
           <w:lang w:val="en-US"/>
@@ -24874,7 +25128,7 @@
         <w:tab/>
         <w:t>according to literature</w:t>
       </w:r>
-      <w:bookmarkEnd w:id="136"/>
+      <w:bookmarkEnd w:id="135"/>
     </w:p>
     <w:p>
       <w:pPr>
@@ -25304,7 +25558,7 @@
           <w:lang w:val="en-US"/>
         </w:rPr>
       </w:pPr>
-      <w:bookmarkStart w:id="137" w:name="_Toc495680540"/>
+      <w:bookmarkStart w:id="136" w:name="_Toc495680540"/>
       <w:r>
         <w:rPr>
           <w:lang w:val="en-US"/>
@@ -25318,7 +25572,7 @@
         </w:rPr>
         <w:t>19 t2n_voltSteps – Applying voltage clamp protocols</w:t>
       </w:r>
-      <w:bookmarkEnd w:id="137"/>
+      <w:bookmarkEnd w:id="136"/>
     </w:p>
     <w:p>
       <w:pPr>
@@ -25731,8 +25985,8 @@
       <w:pPr>
         <w:pStyle w:val="Heading1"/>
       </w:pPr>
-      <w:bookmarkStart w:id="138" w:name="_Toc495680416"/>
-      <w:bookmarkStart w:id="139" w:name="_Toc495680541"/>
+      <w:bookmarkStart w:id="137" w:name="_Toc495680416"/>
+      <w:bookmarkStart w:id="138" w:name="_Toc495680541"/>
       <w:r>
         <w:lastRenderedPageBreak/>
         <w:t>6</w:t>
@@ -25740,84 +25994,84 @@
       <w:r>
         <w:t>. Auxiliary functions</w:t>
       </w:r>
+      <w:bookmarkEnd w:id="137"/>
       <w:bookmarkEnd w:id="138"/>
+    </w:p>
+    <w:p>
+      <w:pPr>
+        <w:spacing w:line="276" w:lineRule="auto"/>
+        <w:rPr>
+          <w:lang w:val="en-US"/>
+        </w:rPr>
+      </w:pPr>
+      <w:r>
+        <w:rPr>
+          <w:lang w:val="en-US"/>
+        </w:rPr>
+        <w:t>Auxiliary function</w:t>
+      </w:r>
+      <w:r>
+        <w:rPr>
+          <w:lang w:val="en-US"/>
+        </w:rPr>
+        <w:t>s</w:t>
+      </w:r>
+      <w:r>
+        <w:rPr>
+          <w:lang w:val="en-US"/>
+        </w:rPr>
+        <w:t xml:space="preserve"> simplify handling T2N, Matlab and NEURON. They help setting or returning specific values or are useful </w:t>
+      </w:r>
+      <w:proofErr w:type="spellStart"/>
+      <w:r>
+        <w:rPr>
+          <w:lang w:val="en-US"/>
+        </w:rPr>
+        <w:t>subfunctions</w:t>
+      </w:r>
+      <w:proofErr w:type="spellEnd"/>
+      <w:r>
+        <w:rPr>
+          <w:lang w:val="en-US"/>
+        </w:rPr>
+        <w:t xml:space="preserve"> of the T2N main function. In the following, each function is explained in detail.</w:t>
+      </w:r>
+    </w:p>
+    <w:p>
+      <w:pPr>
+        <w:rPr>
+          <w:lang w:val="en-US"/>
+        </w:rPr>
+      </w:pPr>
+    </w:p>
+    <w:p>
+      <w:pPr>
+        <w:pStyle w:val="Heading2"/>
+        <w:rPr>
+          <w:lang w:val="en-US"/>
+        </w:rPr>
+      </w:pPr>
+      <w:bookmarkStart w:id="139" w:name="_Toc495680542"/>
+      <w:bookmarkStart w:id="140" w:name="OLE_LINK73"/>
+      <w:bookmarkStart w:id="141" w:name="OLE_LINK74"/>
+      <w:bookmarkStart w:id="142" w:name="OLE_LINK75"/>
+      <w:r>
+        <w:rPr>
+          <w:lang w:val="en-US"/>
+        </w:rPr>
+        <w:t>6.</w:t>
+      </w:r>
+      <w:r>
+        <w:rPr>
+          <w:lang w:val="en-US"/>
+        </w:rPr>
+        <w:t>1 t2n_as – Copy neuron setting to other instances</w:t>
+      </w:r>
       <w:bookmarkEnd w:id="139"/>
     </w:p>
-    <w:p>
-      <w:pPr>
-        <w:spacing w:line="276" w:lineRule="auto"/>
-        <w:rPr>
-          <w:lang w:val="en-US"/>
-        </w:rPr>
-      </w:pPr>
-      <w:r>
-        <w:rPr>
-          <w:lang w:val="en-US"/>
-        </w:rPr>
-        <w:t>Auxiliary function</w:t>
-      </w:r>
-      <w:r>
-        <w:rPr>
-          <w:lang w:val="en-US"/>
-        </w:rPr>
-        <w:t>s</w:t>
-      </w:r>
-      <w:r>
-        <w:rPr>
-          <w:lang w:val="en-US"/>
-        </w:rPr>
-        <w:t xml:space="preserve"> simplify handling T2N, Matlab and NEURON. They help setting or returning specific values or are useful </w:t>
-      </w:r>
-      <w:proofErr w:type="spellStart"/>
-      <w:r>
-        <w:rPr>
-          <w:lang w:val="en-US"/>
-        </w:rPr>
-        <w:t>subfunctions</w:t>
-      </w:r>
-      <w:proofErr w:type="spellEnd"/>
-      <w:r>
-        <w:rPr>
-          <w:lang w:val="en-US"/>
-        </w:rPr>
-        <w:t xml:space="preserve"> of the T2N main function. In the following, each function is explained in detail.</w:t>
-      </w:r>
-    </w:p>
-    <w:p>
-      <w:pPr>
-        <w:rPr>
-          <w:lang w:val="en-US"/>
-        </w:rPr>
-      </w:pPr>
-    </w:p>
-    <w:p>
-      <w:pPr>
-        <w:pStyle w:val="Heading2"/>
-        <w:rPr>
-          <w:lang w:val="en-US"/>
-        </w:rPr>
-      </w:pPr>
-      <w:bookmarkStart w:id="140" w:name="_Toc495680542"/>
-      <w:bookmarkStart w:id="141" w:name="OLE_LINK73"/>
-      <w:bookmarkStart w:id="142" w:name="OLE_LINK74"/>
-      <w:bookmarkStart w:id="143" w:name="OLE_LINK75"/>
-      <w:r>
-        <w:rPr>
-          <w:lang w:val="en-US"/>
-        </w:rPr>
-        <w:t>6.</w:t>
-      </w:r>
-      <w:r>
-        <w:rPr>
-          <w:lang w:val="en-US"/>
-        </w:rPr>
-        <w:t>1 t2n_as – Copy neuron setting to other instances</w:t>
-      </w:r>
-      <w:bookmarkEnd w:id="140"/>
-    </w:p>
+    <w:bookmarkEnd w:id="140"/>
     <w:bookmarkEnd w:id="141"/>
     <w:bookmarkEnd w:id="142"/>
-    <w:bookmarkEnd w:id="143"/>
     <w:p>
       <w:pPr>
         <w:tabs>
@@ -25895,12 +26149,12 @@
           <w:lang w:val="en-US"/>
         </w:rPr>
       </w:pPr>
-      <w:bookmarkStart w:id="144" w:name="OLE_LINK76"/>
-      <w:bookmarkStart w:id="145" w:name="OLE_LINK77"/>
-      <w:bookmarkStart w:id="146" w:name="OLE_LINK78"/>
-      <w:bookmarkStart w:id="147" w:name="OLE_LINK81"/>
-      <w:bookmarkStart w:id="148" w:name="OLE_LINK82"/>
-      <w:bookmarkStart w:id="149" w:name="OLE_LINK83"/>
+      <w:bookmarkStart w:id="143" w:name="OLE_LINK76"/>
+      <w:bookmarkStart w:id="144" w:name="OLE_LINK77"/>
+      <w:bookmarkStart w:id="145" w:name="OLE_LINK78"/>
+      <w:bookmarkStart w:id="146" w:name="OLE_LINK81"/>
+      <w:bookmarkStart w:id="147" w:name="OLE_LINK82"/>
+      <w:bookmarkStart w:id="148" w:name="OLE_LINK83"/>
       <w:r>
         <w:rPr>
           <w:b/>
@@ -25909,12 +26163,12 @@
         <w:t>INPUTS</w:t>
       </w:r>
     </w:p>
+    <w:bookmarkEnd w:id="143"/>
     <w:bookmarkEnd w:id="144"/>
     <w:bookmarkEnd w:id="145"/>
     <w:bookmarkEnd w:id="146"/>
     <w:bookmarkEnd w:id="147"/>
     <w:bookmarkEnd w:id="148"/>
-    <w:bookmarkEnd w:id="149"/>
     <w:p>
       <w:pPr>
         <w:tabs>
@@ -26307,8 +26561,8 @@
           <w:lang w:val="en-US"/>
         </w:rPr>
       </w:pPr>
-      <w:bookmarkStart w:id="150" w:name="OLE_LINK71"/>
-      <w:bookmarkStart w:id="151" w:name="OLE_LINK72"/>
+      <w:bookmarkStart w:id="149" w:name="OLE_LINK71"/>
+      <w:bookmarkStart w:id="150" w:name="OLE_LINK72"/>
       <w:r>
         <w:rPr>
           <w:i w:val="0"/>
@@ -26317,8 +26571,8 @@
         </w:rPr>
         <w:t xml:space="preserve">neuron{s} </w:t>
       </w:r>
+      <w:bookmarkEnd w:id="149"/>
       <w:bookmarkEnd w:id="150"/>
-      <w:bookmarkEnd w:id="151"/>
       <w:r>
         <w:rPr>
           <w:i w:val="0"/>
@@ -26427,7 +26681,7 @@
           <w:lang w:val="en-US"/>
         </w:rPr>
       </w:pPr>
-      <w:bookmarkStart w:id="152" w:name="_Toc495680543"/>
+      <w:bookmarkStart w:id="151" w:name="_Toc495680543"/>
       <w:r>
         <w:rPr>
           <w:lang w:val="en-US"/>
@@ -26440,7 +26694,7 @@
         </w:rPr>
         <w:t>2 t2n_catName – concatenate name of simulation</w:t>
       </w:r>
-      <w:bookmarkEnd w:id="152"/>
+      <w:bookmarkEnd w:id="151"/>
     </w:p>
     <w:p>
       <w:pPr>
@@ -26634,7 +26888,7 @@
           <w:lang w:val="en-US"/>
         </w:rPr>
       </w:pPr>
-      <w:bookmarkStart w:id="153" w:name="_Toc495680544"/>
+      <w:bookmarkStart w:id="152" w:name="_Toc495680544"/>
       <w:r>
         <w:rPr>
           <w:lang w:val="en-US"/>
@@ -26647,7 +26901,7 @@
         </w:rPr>
         <w:t>3 t2n_catStruct – concatenate Matlab structures</w:t>
       </w:r>
-      <w:bookmarkEnd w:id="153"/>
+      <w:bookmarkEnd w:id="152"/>
     </w:p>
     <w:p>
       <w:pPr>
@@ -26837,7 +27091,7 @@
           <w:lang w:val="en-US"/>
         </w:rPr>
       </w:pPr>
-      <w:bookmarkStart w:id="154" w:name="_Toc495680545"/>
+      <w:bookmarkStart w:id="153" w:name="_Toc495680545"/>
       <w:r>
         <w:rPr>
           <w:lang w:val="en-US"/>
@@ -26858,7 +27112,7 @@
         </w:rPr>
         <w:t>struct</w:t>
       </w:r>
-      <w:bookmarkEnd w:id="154"/>
+      <w:bookmarkEnd w:id="153"/>
       <w:proofErr w:type="spellEnd"/>
     </w:p>
     <w:p>
@@ -27253,7 +27507,7 @@
           <w:lang w:val="en-US"/>
         </w:rPr>
       </w:pPr>
-      <w:bookmarkStart w:id="155" w:name="_Toc495680546"/>
+      <w:bookmarkStart w:id="154" w:name="_Toc495680546"/>
       <w:r>
         <w:rPr>
           <w:lang w:val="en-US"/>
@@ -27267,7 +27521,7 @@
         </w:rPr>
         <w:t>5 t2n_get – Return/Use recorded parameter</w:t>
       </w:r>
-      <w:bookmarkEnd w:id="155"/>
+      <w:bookmarkEnd w:id="154"/>
     </w:p>
     <w:p>
       <w:pPr>
@@ -27744,7 +27998,21 @@
           <w:lang w:val="en-US"/>
         </w:rPr>
         <w:tab/>
-        <w:t xml:space="preserve">time vector [ms] if </w:t>
+        <w:t>time vector [</w:t>
+      </w:r>
+      <w:proofErr w:type="spellStart"/>
+      <w:r>
+        <w:rPr>
+          <w:lang w:val="en-US"/>
+        </w:rPr>
+        <w:t>ms</w:t>
+      </w:r>
+      <w:proofErr w:type="spellEnd"/>
+      <w:r>
+        <w:rPr>
+          <w:lang w:val="en-US"/>
+        </w:rPr>
+        <w:t xml:space="preserve">] if </w:t>
       </w:r>
       <w:proofErr w:type="spellStart"/>
       <w:r>
@@ -27829,7 +28097,7 @@
           <w:lang w:val="en-US"/>
         </w:rPr>
       </w:pPr>
-      <w:bookmarkStart w:id="156" w:name="_Toc495680547"/>
+      <w:bookmarkStart w:id="155" w:name="_Toc495680547"/>
       <w:r>
         <w:rPr>
           <w:lang w:val="en-US"/>
@@ -27843,7 +28111,7 @@
         </w:rPr>
         <w:t>6 t2n_getGIDs – Return information for parallel NEURON</w:t>
       </w:r>
-      <w:bookmarkEnd w:id="156"/>
+      <w:bookmarkEnd w:id="155"/>
     </w:p>
     <w:p>
       <w:pPr>
@@ -28331,7 +28599,7 @@
           <w:lang w:val="en-US"/>
         </w:rPr>
       </w:pPr>
-      <w:bookmarkStart w:id="157" w:name="_Toc495680548"/>
+      <w:bookmarkStart w:id="156" w:name="_Toc495680548"/>
       <w:r>
         <w:rPr>
           <w:lang w:val="en-US"/>
@@ -28351,7 +28619,7 @@
         </w:rPr>
         <w:t xml:space="preserve"> t2n_getMech – Visualize NEURON parameters values</w:t>
       </w:r>
-      <w:bookmarkEnd w:id="157"/>
+      <w:bookmarkEnd w:id="156"/>
     </w:p>
     <w:p>
       <w:pPr>
@@ -28743,7 +29011,7 @@
           <w:lang w:val="en-US"/>
         </w:rPr>
       </w:pPr>
-      <w:bookmarkStart w:id="158" w:name="_Toc495680549"/>
+      <w:bookmarkStart w:id="157" w:name="_Toc495680549"/>
       <w:r>
         <w:rPr>
           <w:lang w:val="en-US"/>
@@ -28762,7 +29030,7 @@
         </w:rPr>
         <w:t xml:space="preserve"> t2n_getref – Get reference ID to neuron instance</w:t>
       </w:r>
-      <w:bookmarkEnd w:id="158"/>
+      <w:bookmarkEnd w:id="157"/>
     </w:p>
     <w:p>
       <w:pPr>
@@ -29011,7 +29279,7 @@
           <w:lang w:val="en-US"/>
         </w:rPr>
       </w:pPr>
-      <w:bookmarkStart w:id="159" w:name="_Toc495680550"/>
+      <w:bookmarkStart w:id="158" w:name="_Toc495680550"/>
       <w:r>
         <w:rPr>
           <w:lang w:val="en-US"/>
@@ -29037,7 +29305,7 @@
         </w:rPr>
         <w:t>synapse numbers</w:t>
       </w:r>
-      <w:bookmarkEnd w:id="159"/>
+      <w:bookmarkEnd w:id="158"/>
     </w:p>
     <w:p>
       <w:pPr>
@@ -29438,7 +29706,7 @@
           <w:lang w:val="en-US"/>
         </w:rPr>
       </w:pPr>
-      <w:bookmarkStart w:id="160" w:name="_Toc495680551"/>
+      <w:bookmarkStart w:id="159" w:name="_Toc495680551"/>
       <w:r>
         <w:rPr>
           <w:lang w:val="en-US"/>
@@ -29457,7 +29725,7 @@
         </w:rPr>
         <w:t xml:space="preserve"> t2n_initModelfolders – Start a new model with T2N</w:t>
       </w:r>
-      <w:bookmarkEnd w:id="160"/>
+      <w:bookmarkEnd w:id="159"/>
     </w:p>
     <w:p>
       <w:pPr>
@@ -29659,7 +29927,7 @@
           <w:lang w:val="en-US"/>
         </w:rPr>
       </w:pPr>
-      <w:bookmarkStart w:id="161" w:name="_Toc495680552"/>
+      <w:bookmarkStart w:id="160" w:name="_Toc495680552"/>
       <w:r>
         <w:rPr>
           <w:lang w:val="en-US"/>
@@ -29710,7 +29978,7 @@
         <w:tab/>
         <w:t>NEURON sections/segments</w:t>
       </w:r>
-      <w:bookmarkEnd w:id="161"/>
+      <w:bookmarkEnd w:id="160"/>
     </w:p>
     <w:p>
       <w:pPr>
@@ -30116,7 +30384,7 @@
           <w:lang w:val="en-US"/>
         </w:rPr>
       </w:pPr>
-      <w:bookmarkStart w:id="162" w:name="_Toc495680553"/>
+      <w:bookmarkStart w:id="161" w:name="_Toc495680553"/>
       <w:r>
         <w:rPr>
           <w:lang w:val="en-US"/>
@@ -30142,7 +30410,7 @@
         </w:rPr>
         <w:t xml:space="preserve"> t2n_plotChannel – Visualize ion channel kinetics</w:t>
       </w:r>
-      <w:bookmarkEnd w:id="162"/>
+      <w:bookmarkEnd w:id="161"/>
     </w:p>
     <w:p>
       <w:pPr>
@@ -30628,16 +30896,16 @@
         </w:rPr>
         <w:tab/>
       </w:r>
-      <w:bookmarkStart w:id="163" w:name="OLE_LINK91"/>
-      <w:bookmarkStart w:id="164" w:name="OLE_LINK92"/>
+      <w:bookmarkStart w:id="162" w:name="OLE_LINK91"/>
+      <w:bookmarkStart w:id="163" w:name="OLE_LINK92"/>
       <w:r>
         <w:rPr>
           <w:lang w:val="en-US"/>
         </w:rPr>
         <w:t>string with more options that can be concatenated:</w:t>
       </w:r>
+      <w:bookmarkEnd w:id="162"/>
       <w:bookmarkEnd w:id="163"/>
-      <w:bookmarkEnd w:id="164"/>
     </w:p>
     <w:p>
       <w:pPr>
@@ -30923,7 +31191,7 @@
           <w:lang w:val="en-US"/>
         </w:rPr>
       </w:pPr>
-      <w:bookmarkStart w:id="165" w:name="_Toc495680554"/>
+      <w:bookmarkStart w:id="164" w:name="_Toc495680554"/>
       <w:r>
         <w:rPr>
           <w:lang w:val="en-US"/>
@@ -30949,7 +31217,7 @@
         </w:rPr>
         <w:t xml:space="preserve"> t2n_plotRaster – Generate a spike raster plot</w:t>
       </w:r>
-      <w:bookmarkEnd w:id="165"/>
+      <w:bookmarkEnd w:id="164"/>
     </w:p>
     <w:p>
       <w:pPr>
@@ -31256,7 +31524,7 @@
           <w:lang w:val="en-US"/>
         </w:rPr>
       </w:pPr>
-      <w:bookmarkStart w:id="166" w:name="_Toc495680555"/>
+      <w:bookmarkStart w:id="165" w:name="_Toc495680555"/>
       <w:r>
         <w:rPr>
           <w:lang w:val="en-US"/>
@@ -31281,7 +31549,7 @@
         </w:rPr>
         <w:t xml:space="preserve"> t2n_plotTrees – Visualize morphologies for publication</w:t>
       </w:r>
-      <w:bookmarkEnd w:id="166"/>
+      <w:bookmarkEnd w:id="165"/>
     </w:p>
     <w:p>
       <w:pPr>
@@ -31722,7 +31990,7 @@
           <w:lang w:val="en-US"/>
         </w:rPr>
       </w:pPr>
-      <w:bookmarkStart w:id="167" w:name="_Toc495680556"/>
+      <w:bookmarkStart w:id="166" w:name="_Toc495680556"/>
       <w:r>
         <w:rPr>
           <w:lang w:val="en-US"/>
@@ -31748,7 +32016,7 @@
         </w:rPr>
         <w:t xml:space="preserve"> t2n_pnode – Get all parameters at a specific node</w:t>
       </w:r>
-      <w:bookmarkEnd w:id="167"/>
+      <w:bookmarkEnd w:id="166"/>
     </w:p>
     <w:p>
       <w:pPr>
@@ -31834,8 +32102,8 @@
         </w:rPr>
         <w:t xml:space="preserve"> </w:t>
       </w:r>
-      <w:bookmarkStart w:id="168" w:name="OLE_LINK93"/>
-      <w:bookmarkStart w:id="169" w:name="OLE_LINK103"/>
+      <w:bookmarkStart w:id="167" w:name="OLE_LINK93"/>
+      <w:bookmarkStart w:id="168" w:name="OLE_LINK103"/>
       <w:r>
         <w:rPr>
           <w:lang w:val="en-US"/>
@@ -31864,8 +32132,8 @@
         </w:rPr>
         <w:t>) in NEURON and useful for validation of set parameters.</w:t>
       </w:r>
+      <w:bookmarkEnd w:id="167"/>
       <w:bookmarkEnd w:id="168"/>
-      <w:bookmarkEnd w:id="169"/>
     </w:p>
     <w:p>
       <w:pPr>
@@ -32080,7 +32348,7 @@
           <w:lang w:val="en-US"/>
         </w:rPr>
       </w:pPr>
-      <w:bookmarkStart w:id="170" w:name="_Toc495680557"/>
+      <w:bookmarkStart w:id="169" w:name="_Toc495680557"/>
       <w:r>
         <w:rPr>
           <w:lang w:val="en-US"/>
@@ -32106,7 +32374,7 @@
         </w:rPr>
         <w:t xml:space="preserve"> t2n_poissonSpikeGen – Generate Poisson spike trains</w:t>
       </w:r>
-      <w:bookmarkEnd w:id="170"/>
+      <w:bookmarkEnd w:id="169"/>
     </w:p>
     <w:p>
       <w:pPr>
@@ -32173,7 +32441,7 @@
         </w:rPr>
         <w:t>] = t2n_</w:t>
       </w:r>
-      <w:bookmarkStart w:id="171" w:name="OLE_LINK104"/>
+      <w:bookmarkStart w:id="170" w:name="OLE_LINK104"/>
       <w:proofErr w:type="gramStart"/>
       <w:r>
         <w:rPr>
@@ -32183,7 +32451,7 @@
         </w:rPr>
         <w:t>poissonSpikeGen</w:t>
       </w:r>
-      <w:bookmarkEnd w:id="171"/>
+      <w:bookmarkEnd w:id="170"/>
       <w:r>
         <w:rPr>
           <w:i w:val="0"/>
@@ -32605,7 +32873,7 @@
           <w:lang w:val="en-US"/>
         </w:rPr>
       </w:pPr>
-      <w:bookmarkStart w:id="172" w:name="_Toc495680558"/>
+      <w:bookmarkStart w:id="171" w:name="_Toc495680558"/>
       <w:r>
         <w:rPr>
           <w:lang w:val="en-US"/>
@@ -32644,7 +32912,7 @@
         </w:rPr>
         <w:t xml:space="preserve"> (Windows)</w:t>
       </w:r>
-      <w:bookmarkEnd w:id="172"/>
+      <w:bookmarkEnd w:id="171"/>
     </w:p>
     <w:p>
       <w:pPr>
@@ -32967,7 +33235,7 @@
           <w:lang w:val="en-US"/>
         </w:rPr>
       </w:pPr>
-      <w:bookmarkStart w:id="173" w:name="_Toc495680559"/>
+      <w:bookmarkStart w:id="172" w:name="_Toc495680559"/>
       <w:r>
         <w:rPr>
           <w:lang w:val="en-US"/>
@@ -32993,7 +33261,7 @@
         </w:rPr>
         <w:t xml:space="preserve"> t2n_testComp – Generate simple compartment</w:t>
       </w:r>
-      <w:bookmarkEnd w:id="173"/>
+      <w:bookmarkEnd w:id="172"/>
     </w:p>
     <w:p>
       <w:pPr>
@@ -33142,7 +33410,7 @@
           <w:lang w:val="en-US"/>
         </w:rPr>
       </w:pPr>
-      <w:bookmarkStart w:id="174" w:name="_Toc495680560"/>
+      <w:bookmarkStart w:id="173" w:name="_Toc495680560"/>
       <w:r>
         <w:rPr>
           <w:lang w:val="en-US"/>
@@ -33167,7 +33435,7 @@
         </w:rPr>
         <w:t xml:space="preserve"> t2n_writeTrees – Translate morphologies into hoc</w:t>
       </w:r>
-      <w:bookmarkEnd w:id="174"/>
+      <w:bookmarkEnd w:id="173"/>
     </w:p>
     <w:p>
       <w:pPr>
@@ -33556,9 +33824,9 @@
           <w:lang w:val="en-US"/>
         </w:rPr>
       </w:pPr>
-      <w:bookmarkStart w:id="175" w:name="OLE_LINK105"/>
-      <w:bookmarkStart w:id="176" w:name="OLE_LINK106"/>
-      <w:bookmarkStart w:id="177" w:name="OLE_LINK107"/>
+      <w:bookmarkStart w:id="174" w:name="OLE_LINK105"/>
+      <w:bookmarkStart w:id="175" w:name="OLE_LINK106"/>
+      <w:bookmarkStart w:id="176" w:name="OLE_LINK107"/>
       <w:proofErr w:type="spellStart"/>
       <w:proofErr w:type="gramStart"/>
       <w:r>
@@ -33793,14 +34061,14 @@
         <w:tab/>
         <w:t>which is the name of the corresponding hoc file</w:t>
       </w:r>
+      <w:bookmarkEnd w:id="114"/>
       <w:bookmarkEnd w:id="115"/>
-      <w:bookmarkEnd w:id="116"/>
+      <w:bookmarkEnd w:id="174"/>
       <w:bookmarkEnd w:id="175"/>
       <w:bookmarkEnd w:id="176"/>
-      <w:bookmarkEnd w:id="177"/>
     </w:p>
     <w:sectPr>
-      <w:footerReference w:type="default" r:id="rId15"/>
+      <w:footerReference w:type="default" r:id="rId14"/>
       <w:pgSz w:w="11906" w:h="16838"/>
       <w:pgMar w:top="1417" w:right="1417" w:bottom="1134" w:left="1417" w:header="708" w:footer="708" w:gutter="0"/>
       <w:cols w:space="708"/>
@@ -33845,6 +34113,7 @@
         <w:docPartUnique/>
       </w:docPartObj>
     </w:sdtPr>
+    <w:sdtEndPr/>
     <w:sdtContent>
       <w:p>
         <w:pPr>
@@ -33934,7 +34203,7 @@
                                   <w:noProof/>
                                   <w:color w:val="C0504D" w:themeColor="accent2"/>
                                 </w:rPr>
-                                <w:t>17</w:t>
+                                <w:t>4</w:t>
                               </w:r>
                               <w:r>
                                 <w:rPr>
@@ -33990,7 +34259,7 @@
                             <w:noProof/>
                             <w:color w:val="C0504D" w:themeColor="accent2"/>
                           </w:rPr>
-                          <w:t>17</w:t>
+                          <w:t>4</w:t>
                         </w:r>
                         <w:r>
                           <w:rPr>
@@ -36952,7 +37221,7 @@
 </file>
 
 <file path=customXml/itemProps1.xml><?xml version="1.0" encoding="utf-8"?>
-<ds:datastoreItem xmlns:ds="http://schemas.openxmlformats.org/officeDocument/2006/customXml" ds:itemID="{618CBE7E-5A90-4666-9F75-8C01CAC5FB69}">
+<ds:datastoreItem xmlns:ds="http://schemas.openxmlformats.org/officeDocument/2006/customXml" ds:itemID="{A9E76274-41BE-49EE-9762-2B72E3007446}">
   <ds:schemaRefs>
     <ds:schemaRef ds:uri="http://schemas.openxmlformats.org/officeDocument/2006/bibliography"/>
   </ds:schemaRefs>

</xml_diff>

<commit_message>
current state of fixing tag issue with record
</commit_message>
<xml_diff>
--- a/Documentation T2N.docx
+++ b/Documentation T2N.docx
@@ -9421,6 +9421,7 @@
       </w:r>
       <w:r>
         <w:rPr>
+          <w:highlight w:val="yellow"/>
           <w:lang w:val="en-US"/>
         </w:rPr>
         <w:lastRenderedPageBreak/>
@@ -9428,6 +9429,7 @@
       </w:r>
       <w:r>
         <w:rPr>
+          <w:highlight w:val="yellow"/>
           <w:lang w:val="en-US"/>
         </w:rPr>
         <w:t xml:space="preserve"> for connecting. A tag is a unique string that you add to the point process </w:t>
@@ -9435,6 +9437,7 @@
       <w:proofErr w:type="spellStart"/>
       <w:r>
         <w:rPr>
+          <w:highlight w:val="yellow"/>
           <w:lang w:val="en-US"/>
         </w:rPr>
         <w:t>struct</w:t>
@@ -9442,9 +9445,18 @@
       <w:proofErr w:type="spellEnd"/>
       <w:r>
         <w:rPr>
-          <w:lang w:val="en-US"/>
-        </w:rPr>
-        <w:t xml:space="preserve"> for each point process you add:</w:t>
+          <w:highlight w:val="yellow"/>
+          <w:lang w:val="en-US"/>
+        </w:rPr>
+        <w:t xml:space="preserve"> for each point process</w:t>
+      </w:r>
+      <w:bookmarkStart w:id="54" w:name="_GoBack"/>
+      <w:bookmarkEnd w:id="54"/>
+      <w:r>
+        <w:rPr>
+          <w:lang w:val="en-US"/>
+        </w:rPr>
+        <w:t xml:space="preserve"> you add:</w:t>
       </w:r>
     </w:p>
     <w:p>
@@ -10213,12 +10225,12 @@
         </w:rPr>
         <w:tab/>
       </w:r>
-      <w:bookmarkStart w:id="54" w:name="OLE_LINK47"/>
-      <w:bookmarkStart w:id="55" w:name="OLE_LINK48"/>
-      <w:bookmarkStart w:id="56" w:name="OLE_LINK49"/>
-      <w:bookmarkStart w:id="57" w:name="OLE_LINK1"/>
-      <w:bookmarkStart w:id="58" w:name="OLE_LINK2"/>
-      <w:bookmarkStart w:id="59" w:name="OLE_LINK3"/>
+      <w:bookmarkStart w:id="55" w:name="OLE_LINK47"/>
+      <w:bookmarkStart w:id="56" w:name="OLE_LINK48"/>
+      <w:bookmarkStart w:id="57" w:name="OLE_LINK49"/>
+      <w:bookmarkStart w:id="58" w:name="OLE_LINK1"/>
+      <w:bookmarkStart w:id="59" w:name="OLE_LINK2"/>
+      <w:bookmarkStart w:id="60" w:name="OLE_LINK3"/>
       <w:r>
         <w:rPr>
           <w:lang w:val="en-US"/>
@@ -10231,18 +10243,18 @@
         </w:rPr>
         <w:t xml:space="preserve">define </w:t>
       </w:r>
-      <w:bookmarkEnd w:id="54"/>
       <w:bookmarkEnd w:id="55"/>
       <w:bookmarkEnd w:id="56"/>
+      <w:bookmarkEnd w:id="57"/>
       <w:r>
         <w:rPr>
           <w:lang w:val="en-US"/>
         </w:rPr>
         <w:t>connections</w:t>
       </w:r>
-      <w:bookmarkEnd w:id="57"/>
       <w:bookmarkEnd w:id="58"/>
       <w:bookmarkEnd w:id="59"/>
+      <w:bookmarkEnd w:id="60"/>
       <w:r>
         <w:rPr>
           <w:lang w:val="en-US"/>
@@ -10357,8 +10369,8 @@
           <w:lang w:val="en-US"/>
         </w:rPr>
       </w:pPr>
-      <w:bookmarkStart w:id="60" w:name="OLE_LINK9"/>
-      <w:bookmarkStart w:id="61" w:name="OLE_LINK17"/>
+      <w:bookmarkStart w:id="61" w:name="OLE_LINK9"/>
+      <w:bookmarkStart w:id="62" w:name="OLE_LINK17"/>
       <w:r>
         <w:rPr>
           <w:lang w:val="en-US"/>
@@ -10392,8 +10404,8 @@
           <w:lang w:val="en-US"/>
         </w:rPr>
       </w:pPr>
-      <w:bookmarkStart w:id="62" w:name="OLE_LINK45"/>
-      <w:bookmarkStart w:id="63" w:name="OLE_LINK46"/>
+      <w:bookmarkStart w:id="63" w:name="OLE_LINK45"/>
+      <w:bookmarkStart w:id="64" w:name="OLE_LINK46"/>
       <w:r>
         <w:rPr>
           <w:lang w:val="en-US"/>
@@ -10421,10 +10433,10 @@
           <w:lang w:val="en-US"/>
         </w:rPr>
       </w:pPr>
-      <w:bookmarkStart w:id="64" w:name="OLE_LINK43"/>
-      <w:bookmarkStart w:id="65" w:name="OLE_LINK44"/>
-      <w:bookmarkEnd w:id="62"/>
+      <w:bookmarkStart w:id="65" w:name="OLE_LINK43"/>
+      <w:bookmarkStart w:id="66" w:name="OLE_LINK44"/>
       <w:bookmarkEnd w:id="63"/>
+      <w:bookmarkEnd w:id="64"/>
       <w:r>
         <w:rPr>
           <w:lang w:val="en-US"/>
@@ -10444,8 +10456,8 @@
         <w:t xml:space="preserve"> (can be omitted for an artificial cell)</w:t>
       </w:r>
     </w:p>
-    <w:bookmarkEnd w:id="64"/>
     <w:bookmarkEnd w:id="65"/>
+    <w:bookmarkEnd w:id="66"/>
     <w:p>
       <w:pPr>
         <w:pStyle w:val="ListParagraph"/>
@@ -10539,9 +10551,9 @@
           <w:lang w:val="en-US"/>
         </w:rPr>
       </w:pPr>
-      <w:bookmarkStart w:id="66" w:name="OLE_LINK40"/>
-      <w:bookmarkStart w:id="67" w:name="OLE_LINK41"/>
-      <w:bookmarkStart w:id="68" w:name="OLE_LINK42"/>
+      <w:bookmarkStart w:id="67" w:name="OLE_LINK40"/>
+      <w:bookmarkStart w:id="68" w:name="OLE_LINK41"/>
+      <w:bookmarkStart w:id="69" w:name="OLE_LINK42"/>
       <w:r>
         <w:rPr>
           <w:lang w:val="en-US"/>
@@ -10602,12 +10614,12 @@
         </w:rPr>
         <w:t xml:space="preserve">. </w:t>
       </w:r>
-      <w:bookmarkEnd w:id="66"/>
       <w:bookmarkEnd w:id="67"/>
       <w:bookmarkEnd w:id="68"/>
-    </w:p>
-    <w:bookmarkEnd w:id="60"/>
+      <w:bookmarkEnd w:id="69"/>
+    </w:p>
     <w:bookmarkEnd w:id="61"/>
+    <w:bookmarkEnd w:id="62"/>
     <w:p>
       <w:pPr>
         <w:tabs>
@@ -10915,8 +10927,8 @@
           <w:lang w:val="en-US"/>
         </w:rPr>
       </w:pPr>
-      <w:bookmarkStart w:id="69" w:name="OLE_LINK18"/>
-      <w:bookmarkStart w:id="70" w:name="OLE_LINK19"/>
+      <w:bookmarkStart w:id="70" w:name="OLE_LINK18"/>
+      <w:bookmarkStart w:id="71" w:name="OLE_LINK19"/>
       <w:proofErr w:type="spellStart"/>
       <w:r>
         <w:rPr>
@@ -10997,8 +11009,8 @@
         <w:t>;</w:t>
       </w:r>
     </w:p>
-    <w:bookmarkEnd w:id="69"/>
     <w:bookmarkEnd w:id="70"/>
+    <w:bookmarkEnd w:id="71"/>
     <w:p>
       <w:pPr>
         <w:tabs>
@@ -11283,8 +11295,8 @@
           <w:lang w:val="en-US"/>
         </w:rPr>
       </w:pPr>
-      <w:bookmarkStart w:id="71" w:name="OLE_LINK121"/>
-      <w:bookmarkStart w:id="72" w:name="OLE_LINK122"/>
+      <w:bookmarkStart w:id="72" w:name="OLE_LINK121"/>
+      <w:bookmarkStart w:id="73" w:name="OLE_LINK122"/>
       <w:proofErr w:type="gramStart"/>
       <w:r>
         <w:rPr>
@@ -11294,8 +11306,8 @@
         <w:lastRenderedPageBreak/>
         <w:t>record</w:t>
       </w:r>
-      <w:bookmarkEnd w:id="71"/>
       <w:bookmarkEnd w:id="72"/>
+      <w:bookmarkEnd w:id="73"/>
       <w:proofErr w:type="gramEnd"/>
       <w:r>
         <w:rPr>
@@ -11303,31 +11315,31 @@
         </w:rPr>
         <w:tab/>
       </w:r>
-      <w:bookmarkStart w:id="73" w:name="OLE_LINK53"/>
-      <w:bookmarkStart w:id="74" w:name="OLE_LINK54"/>
-      <w:bookmarkStart w:id="75" w:name="OLE_LINK55"/>
-      <w:bookmarkStart w:id="76" w:name="OLE_LINK123"/>
-      <w:bookmarkStart w:id="77" w:name="OLE_LINK4"/>
-      <w:bookmarkStart w:id="78" w:name="OLE_LINK5"/>
-      <w:bookmarkStart w:id="79" w:name="OLE_LINK6"/>
+      <w:bookmarkStart w:id="74" w:name="OLE_LINK53"/>
+      <w:bookmarkStart w:id="75" w:name="OLE_LINK54"/>
+      <w:bookmarkStart w:id="76" w:name="OLE_LINK55"/>
+      <w:bookmarkStart w:id="77" w:name="OLE_LINK123"/>
+      <w:bookmarkStart w:id="78" w:name="OLE_LINK4"/>
+      <w:bookmarkStart w:id="79" w:name="OLE_LINK5"/>
+      <w:bookmarkStart w:id="80" w:name="OLE_LINK6"/>
       <w:r>
         <w:rPr>
           <w:lang w:val="en-US"/>
         </w:rPr>
         <w:t xml:space="preserve">This field is used to define </w:t>
       </w:r>
-      <w:bookmarkEnd w:id="73"/>
       <w:bookmarkEnd w:id="74"/>
       <w:bookmarkEnd w:id="75"/>
+      <w:bookmarkEnd w:id="76"/>
       <w:r>
         <w:rPr>
           <w:lang w:val="en-US"/>
         </w:rPr>
         <w:t>all parameters that should be recorded and returned by T2N</w:t>
       </w:r>
-      <w:bookmarkStart w:id="80" w:name="OLE_LINK56"/>
-      <w:bookmarkStart w:id="81" w:name="OLE_LINK57"/>
-      <w:bookmarkStart w:id="82" w:name="OLE_LINK58"/>
+      <w:bookmarkStart w:id="81" w:name="OLE_LINK56"/>
+      <w:bookmarkStart w:id="82" w:name="OLE_LINK57"/>
+      <w:bookmarkStart w:id="83" w:name="OLE_LINK58"/>
       <w:r>
         <w:rPr>
           <w:lang w:val="en-US"/>
@@ -11402,13 +11414,13 @@
           <w:lang w:val="en-US"/>
         </w:rPr>
       </w:pPr>
-      <w:bookmarkStart w:id="83" w:name="OLE_LINK59"/>
-      <w:bookmarkStart w:id="84" w:name="OLE_LINK60"/>
-      <w:bookmarkStart w:id="85" w:name="OLE_LINK70"/>
-      <w:bookmarkEnd w:id="76"/>
-      <w:bookmarkEnd w:id="80"/>
+      <w:bookmarkStart w:id="84" w:name="OLE_LINK59"/>
+      <w:bookmarkStart w:id="85" w:name="OLE_LINK60"/>
+      <w:bookmarkStart w:id="86" w:name="OLE_LINK70"/>
+      <w:bookmarkEnd w:id="77"/>
       <w:bookmarkEnd w:id="81"/>
       <w:bookmarkEnd w:id="82"/>
+      <w:bookmarkEnd w:id="83"/>
       <w:r>
         <w:rPr>
           <w:lang w:val="en-US"/>
@@ -11485,12 +11497,12 @@
         <w:t xml:space="preserve"> level</w:t>
       </w:r>
     </w:p>
-    <w:bookmarkEnd w:id="77"/>
     <w:bookmarkEnd w:id="78"/>
     <w:bookmarkEnd w:id="79"/>
-    <w:bookmarkEnd w:id="83"/>
+    <w:bookmarkEnd w:id="80"/>
     <w:bookmarkEnd w:id="84"/>
     <w:bookmarkEnd w:id="85"/>
+    <w:bookmarkEnd w:id="86"/>
     <w:p>
       <w:pPr>
         <w:pStyle w:val="ListParagraph"/>
@@ -11803,8 +11815,8 @@
           <w:lang w:val="en-US"/>
         </w:rPr>
       </w:pPr>
-      <w:bookmarkStart w:id="86" w:name="OLE_LINK114"/>
-      <w:bookmarkStart w:id="87" w:name="OLE_LINK115"/>
+      <w:bookmarkStart w:id="87" w:name="OLE_LINK114"/>
+      <w:bookmarkStart w:id="88" w:name="OLE_LINK115"/>
       <w:proofErr w:type="spellStart"/>
       <w:r>
         <w:rPr>
@@ -11873,8 +11885,8 @@
         <w:t xml:space="preserve"> the voltage of cell 1 (a real morphology) at node 1</w:t>
       </w:r>
     </w:p>
-    <w:bookmarkEnd w:id="86"/>
     <w:bookmarkEnd w:id="87"/>
+    <w:bookmarkEnd w:id="88"/>
     <w:p>
       <w:pPr>
         <w:pStyle w:val="Quote"/>
@@ -12041,7 +12053,7 @@
           <w:lang w:val="en-US"/>
         </w:rPr>
       </w:pPr>
-      <w:bookmarkStart w:id="88" w:name="OLE_LINK117"/>
+      <w:bookmarkStart w:id="89" w:name="OLE_LINK117"/>
       <w:proofErr w:type="spellStart"/>
       <w:r>
         <w:rPr>
@@ -12133,8 +12145,8 @@
           <w:lang w:val="en-US"/>
         </w:rPr>
       </w:pPr>
-      <w:bookmarkStart w:id="89" w:name="OLE_LINK116"/>
-      <w:bookmarkEnd w:id="88"/>
+      <w:bookmarkStart w:id="90" w:name="OLE_LINK116"/>
+      <w:bookmarkEnd w:id="89"/>
       <w:proofErr w:type="spellStart"/>
       <w:proofErr w:type="gramStart"/>
       <w:r>
@@ -12262,7 +12274,7 @@
         <w:t xml:space="preserve"> only the values at a 3 ms interval.</w:t>
       </w:r>
     </w:p>
-    <w:bookmarkEnd w:id="89"/>
+    <w:bookmarkEnd w:id="90"/>
     <w:p>
       <w:pPr>
         <w:pStyle w:val="Quote"/>
@@ -12358,9 +12370,9 @@
         </w:rPr>
         <w:t xml:space="preserve"> </w:t>
       </w:r>
-      <w:bookmarkStart w:id="90" w:name="OLE_LINK118"/>
-      <w:bookmarkStart w:id="91" w:name="OLE_LINK119"/>
-      <w:bookmarkStart w:id="92" w:name="OLE_LINK120"/>
+      <w:bookmarkStart w:id="91" w:name="OLE_LINK118"/>
+      <w:bookmarkStart w:id="92" w:name="OLE_LINK119"/>
+      <w:bookmarkStart w:id="93" w:name="OLE_LINK120"/>
       <w:proofErr w:type="spellStart"/>
       <w:r>
         <w:rPr>
@@ -12377,9 +12389,9 @@
         </w:rPr>
         <w:t xml:space="preserve"> = { [0 5 20 100], 1:100 };</w:t>
       </w:r>
-      <w:bookmarkEnd w:id="90"/>
       <w:bookmarkEnd w:id="91"/>
       <w:bookmarkEnd w:id="92"/>
+      <w:bookmarkEnd w:id="93"/>
     </w:p>
     <w:p>
       <w:pPr>
@@ -13185,8 +13197,8 @@
         </w:rPr>
         <w:t>{3}.cell =</w:t>
       </w:r>
-      <w:bookmarkStart w:id="93" w:name="OLE_LINK216"/>
-      <w:bookmarkStart w:id="94" w:name="OLE_LINK217"/>
+      <w:bookmarkStart w:id="94" w:name="OLE_LINK216"/>
+      <w:bookmarkStart w:id="95" w:name="OLE_LINK217"/>
       <w:r>
         <w:rPr>
           <w:i w:val="0"/>
@@ -13391,8 +13403,8 @@
         </w:rPr>
         <w:t>’cont’,1)</w:t>
       </w:r>
-      <w:bookmarkEnd w:id="93"/>
       <w:bookmarkEnd w:id="94"/>
+      <w:bookmarkEnd w:id="95"/>
       <w:r>
         <w:rPr>
           <w:i w:val="0"/>
@@ -13682,8 +13694,8 @@
         </w:rPr>
         <w:t xml:space="preserve"> at node 50 of cell 1 after 200 ms write </w:t>
       </w:r>
-      <w:bookmarkStart w:id="95" w:name="OLE_LINK28"/>
-      <w:bookmarkStart w:id="96" w:name="OLE_LINK29"/>
+      <w:bookmarkStart w:id="96" w:name="OLE_LINK28"/>
+      <w:bookmarkStart w:id="97" w:name="OLE_LINK29"/>
     </w:p>
     <w:p>
       <w:pPr>
@@ -13805,8 +13817,8 @@
         </w:rPr>
         <w:t>('node',50,</w:t>
       </w:r>
-      <w:bookmarkStart w:id="97" w:name="OLE_LINK26"/>
-      <w:bookmarkStart w:id="98" w:name="OLE_LINK27"/>
+      <w:bookmarkStart w:id="98" w:name="OLE_LINK26"/>
+      <w:bookmarkStart w:id="99" w:name="OLE_LINK27"/>
       <w:r>
         <w:rPr>
           <w:i w:val="0"/>
@@ -13815,10 +13827,10 @@
         </w:rPr>
         <w:t>'play','i',’times’,[200],’value’,[0])</w:t>
       </w:r>
-      <w:bookmarkEnd w:id="95"/>
       <w:bookmarkEnd w:id="96"/>
       <w:bookmarkEnd w:id="97"/>
       <w:bookmarkEnd w:id="98"/>
+      <w:bookmarkEnd w:id="99"/>
       <w:r>
         <w:rPr>
           <w:i w:val="0"/>
@@ -13971,10 +13983,10 @@
           <w:lang w:val="en-US"/>
         </w:rPr>
       </w:pPr>
-      <w:bookmarkStart w:id="99" w:name="OLE_LINK20"/>
-      <w:bookmarkStart w:id="100" w:name="OLE_LINK21"/>
-      <w:bookmarkStart w:id="101" w:name="OLE_LINK22"/>
-      <w:bookmarkStart w:id="102" w:name="OLE_LINK23"/>
+      <w:bookmarkStart w:id="100" w:name="OLE_LINK20"/>
+      <w:bookmarkStart w:id="101" w:name="OLE_LINK21"/>
+      <w:bookmarkStart w:id="102" w:name="OLE_LINK22"/>
+      <w:bookmarkStart w:id="103" w:name="OLE_LINK23"/>
       <w:proofErr w:type="spellStart"/>
       <w:r>
         <w:rPr>
@@ -14048,9 +14060,9 @@
         </w:rPr>
         <w:t xml:space="preserve"> is an </w:t>
       </w:r>
-      <w:bookmarkStart w:id="103" w:name="OLE_LINK111"/>
-      <w:bookmarkStart w:id="104" w:name="OLE_LINK112"/>
-      <w:bookmarkStart w:id="105" w:name="OLE_LINK113"/>
+      <w:bookmarkStart w:id="104" w:name="OLE_LINK111"/>
+      <w:bookmarkStart w:id="105" w:name="OLE_LINK112"/>
+      <w:bookmarkStart w:id="106" w:name="OLE_LINK113"/>
       <w:r>
         <w:rPr>
           <w:lang w:val="en-US"/>
@@ -14071,9 +14083,9 @@
         <w:noBreakHyphen/>
         <w:t xml:space="preserve">1 </w:t>
       </w:r>
-      <w:bookmarkEnd w:id="103"/>
       <w:bookmarkEnd w:id="104"/>
       <w:bookmarkEnd w:id="105"/>
+      <w:bookmarkEnd w:id="106"/>
       <w:r>
         <w:rPr>
           <w:lang w:val="en-US"/>
@@ -14283,10 +14295,10 @@
         <w:t xml:space="preserve"> to record their activities.</w:t>
       </w:r>
     </w:p>
-    <w:bookmarkEnd w:id="99"/>
     <w:bookmarkEnd w:id="100"/>
     <w:bookmarkEnd w:id="101"/>
     <w:bookmarkEnd w:id="102"/>
+    <w:bookmarkEnd w:id="103"/>
     <w:p>
       <w:pPr>
         <w:tabs>
@@ -14812,8 +14824,8 @@
           <w:lang w:val="en-US"/>
         </w:rPr>
       </w:pPr>
-      <w:bookmarkStart w:id="106" w:name="OLE_LINK84"/>
-      <w:bookmarkStart w:id="107" w:name="OLE_LINK85"/>
+      <w:bookmarkStart w:id="107" w:name="OLE_LINK84"/>
+      <w:bookmarkStart w:id="108" w:name="OLE_LINK85"/>
       <w:r>
         <w:rPr>
           <w:lang w:val="en-US"/>
@@ -15391,8 +15403,8 @@
         </w:rPr>
         <w:t>. If not provided, the default name is t2n_exchange.</w:t>
       </w:r>
-      <w:bookmarkEnd w:id="106"/>
       <w:bookmarkEnd w:id="107"/>
+      <w:bookmarkEnd w:id="108"/>
       <w:r>
         <w:rPr>
           <w:lang w:val="en-US"/>
@@ -15407,7 +15419,7 @@
           <w:lang w:val="en-US"/>
         </w:rPr>
       </w:pPr>
-      <w:bookmarkStart w:id="108" w:name="_Toc495680520"/>
+      <w:bookmarkStart w:id="109" w:name="_Toc495680520"/>
       <w:r>
         <w:rPr>
           <w:lang w:val="en-US"/>
@@ -15433,7 +15445,7 @@
         </w:rPr>
         <w:t xml:space="preserve"> of T2N</w:t>
       </w:r>
-      <w:bookmarkEnd w:id="108"/>
+      <w:bookmarkEnd w:id="109"/>
     </w:p>
     <w:p>
       <w:pPr>
@@ -15469,8 +15481,8 @@
           <w:lang w:val="en-US"/>
         </w:rPr>
       </w:pPr>
-      <w:bookmarkStart w:id="109" w:name="OLE_LINK24"/>
-      <w:bookmarkStart w:id="110" w:name="OLE_LINK25"/>
+      <w:bookmarkStart w:id="110" w:name="OLE_LINK24"/>
+      <w:bookmarkStart w:id="111" w:name="OLE_LINK25"/>
       <w:r>
         <w:rPr>
           <w:rStyle w:val="IntenseEmphasis"/>
@@ -16374,8 +16386,8 @@
         <w:t xml:space="preserve"> The optional structure “tree”</w:t>
       </w:r>
     </w:p>
-    <w:bookmarkEnd w:id="109"/>
     <w:bookmarkEnd w:id="110"/>
+    <w:bookmarkEnd w:id="111"/>
     <w:p>
       <w:pPr>
         <w:rPr>
@@ -16453,10 +16465,10 @@
       <w:pPr>
         <w:pStyle w:val="Heading1"/>
       </w:pPr>
-      <w:bookmarkStart w:id="111" w:name="_Toc495680415"/>
-      <w:bookmarkStart w:id="112" w:name="_Toc495680521"/>
-      <w:bookmarkStart w:id="113" w:name="OLE_LINK79"/>
-      <w:bookmarkStart w:id="114" w:name="OLE_LINK80"/>
+      <w:bookmarkStart w:id="112" w:name="_Toc495680415"/>
+      <w:bookmarkStart w:id="113" w:name="_Toc495680521"/>
+      <w:bookmarkStart w:id="114" w:name="OLE_LINK79"/>
+      <w:bookmarkStart w:id="115" w:name="OLE_LINK80"/>
       <w:r>
         <w:lastRenderedPageBreak/>
         <w:t>5</w:t>
@@ -16464,8 +16476,8 @@
       <w:r>
         <w:t>. Protocol functions</w:t>
       </w:r>
-      <w:bookmarkEnd w:id="111"/>
       <w:bookmarkEnd w:id="112"/>
+      <w:bookmarkEnd w:id="113"/>
     </w:p>
     <w:p>
       <w:pPr>
@@ -16474,8 +16486,8 @@
           <w:lang w:val="en-US"/>
         </w:rPr>
       </w:pPr>
-      <w:bookmarkStart w:id="115" w:name="OLE_LINK89"/>
-      <w:bookmarkStart w:id="116" w:name="OLE_LINK90"/>
+      <w:bookmarkStart w:id="116" w:name="OLE_LINK89"/>
+      <w:bookmarkStart w:id="117" w:name="OLE_LINK90"/>
       <w:r>
         <w:rPr>
           <w:lang w:val="en-US"/>
@@ -16483,8 +16495,8 @@
         <w:t>Protocol function avoid the need to write T2N code of NEURON configurations for most standard experimental approaches, such as current or voltage clamps, blocking channels, analyzing resonance, etc.. Also they include functions analyze the output of such simulations and to make convenient plots from them. In the following, each function is explained in detail.</w:t>
       </w:r>
     </w:p>
-    <w:bookmarkEnd w:id="115"/>
     <w:bookmarkEnd w:id="116"/>
+    <w:bookmarkEnd w:id="117"/>
     <w:p>
       <w:pPr>
         <w:rPr>
@@ -16499,7 +16511,7 @@
           <w:lang w:val="en-US"/>
         </w:rPr>
       </w:pPr>
-      <w:bookmarkStart w:id="117" w:name="_Toc495680522"/>
+      <w:bookmarkStart w:id="118" w:name="_Toc495680522"/>
       <w:r>
         <w:rPr>
           <w:lang w:val="en-US"/>
@@ -16524,7 +16536,7 @@
         </w:rPr>
         <w:t xml:space="preserve">  Calculating action potential properties</w:t>
       </w:r>
-      <w:bookmarkEnd w:id="117"/>
+      <w:bookmarkEnd w:id="118"/>
     </w:p>
     <w:p>
       <w:pPr>
@@ -17128,7 +17140,7 @@
           <w:lang w:val="en-US"/>
         </w:rPr>
       </w:pPr>
-      <w:bookmarkStart w:id="118" w:name="_Toc495680523"/>
+      <w:bookmarkStart w:id="119" w:name="_Toc495680523"/>
       <w:r>
         <w:rPr>
           <w:lang w:val="en-US"/>
@@ -17142,7 +17154,7 @@
         </w:rPr>
         <w:t xml:space="preserve"> t2n_bAP – Perform a backpropagating AP simulation</w:t>
       </w:r>
-      <w:bookmarkEnd w:id="118"/>
+      <w:bookmarkEnd w:id="119"/>
     </w:p>
     <w:p>
       <w:pPr>
@@ -17557,7 +17569,7 @@
           <w:lang w:val="en-US"/>
         </w:rPr>
       </w:pPr>
-      <w:bookmarkStart w:id="119" w:name="_Toc495680524"/>
+      <w:bookmarkStart w:id="120" w:name="_Toc495680524"/>
       <w:r>
         <w:rPr>
           <w:lang w:val="en-US"/>
@@ -17583,7 +17595,7 @@
         </w:rPr>
         <w:t>pecifically reduce conductances</w:t>
       </w:r>
-      <w:bookmarkEnd w:id="119"/>
+      <w:bookmarkEnd w:id="120"/>
     </w:p>
     <w:p>
       <w:pPr>
@@ -18012,7 +18024,7 @@
           <w:lang w:val="en-US"/>
         </w:rPr>
       </w:pPr>
-      <w:bookmarkStart w:id="120" w:name="_Toc495680525"/>
+      <w:bookmarkStart w:id="121" w:name="_Toc495680525"/>
       <w:r>
         <w:rPr>
           <w:lang w:val="en-US"/>
@@ -18026,7 +18038,7 @@
         </w:rPr>
         <w:t>4 t2n_changemech – Manipulate mechanism parameters</w:t>
       </w:r>
-      <w:bookmarkEnd w:id="120"/>
+      <w:bookmarkEnd w:id="121"/>
     </w:p>
     <w:p>
       <w:pPr>
@@ -18464,7 +18476,7 @@
           <w:lang w:val="en-US"/>
         </w:rPr>
       </w:pPr>
-      <w:bookmarkStart w:id="121" w:name="_Toc495680526"/>
+      <w:bookmarkStart w:id="122" w:name="_Toc495680526"/>
       <w:r>
         <w:rPr>
           <w:lang w:val="en-US"/>
@@ -18489,7 +18501,7 @@
         </w:rPr>
         <w:t>pplying current clamps</w:t>
       </w:r>
-      <w:bookmarkEnd w:id="121"/>
+      <w:bookmarkEnd w:id="122"/>
     </w:p>
     <w:p>
       <w:pPr>
@@ -18929,7 +18941,7 @@
           <w:lang w:val="en-US"/>
         </w:rPr>
       </w:pPr>
-      <w:bookmarkStart w:id="122" w:name="_Toc495680527"/>
+      <w:bookmarkStart w:id="123" w:name="_Toc495680527"/>
       <w:r>
         <w:rPr>
           <w:lang w:val="en-US"/>
@@ -18948,7 +18960,7 @@
         </w:rPr>
         <w:t>t2n_findCurr – find the current to hold a certain voltage</w:t>
       </w:r>
-      <w:bookmarkEnd w:id="122"/>
+      <w:bookmarkEnd w:id="123"/>
     </w:p>
     <w:p>
       <w:pPr>
@@ -19320,7 +19332,7 @@
           <w:lang w:val="en-US"/>
         </w:rPr>
       </w:pPr>
-      <w:bookmarkStart w:id="123" w:name="_Toc495680528"/>
+      <w:bookmarkStart w:id="124" w:name="_Toc495680528"/>
       <w:r>
         <w:rPr>
           <w:lang w:val="en-US"/>
@@ -19346,7 +19358,7 @@
         </w:rPr>
         <w:t>ind current to fire certain # of APs</w:t>
       </w:r>
-      <w:bookmarkEnd w:id="123"/>
+      <w:bookmarkEnd w:id="124"/>
     </w:p>
     <w:p>
       <w:pPr>
@@ -19737,7 +19749,7 @@
           <w:lang w:val="en-US"/>
         </w:rPr>
       </w:pPr>
-      <w:bookmarkStart w:id="124" w:name="_Toc495680529"/>
+      <w:bookmarkStart w:id="125" w:name="_Toc495680529"/>
       <w:r>
         <w:rPr>
           <w:lang w:val="en-US"/>
@@ -19793,7 +19805,7 @@
         </w:rPr>
         <w:t>cells to reach subthreshold potentials</w:t>
       </w:r>
-      <w:bookmarkEnd w:id="124"/>
+      <w:bookmarkEnd w:id="125"/>
     </w:p>
     <w:p>
       <w:pPr>
@@ -20267,7 +20279,7 @@
           <w:lang w:val="en-US"/>
         </w:rPr>
       </w:pPr>
-      <w:bookmarkStart w:id="125" w:name="_Toc495680530"/>
+      <w:bookmarkStart w:id="126" w:name="_Toc495680530"/>
       <w:r>
         <w:rPr>
           <w:lang w:val="en-US"/>
@@ -20299,7 +20311,7 @@
         </w:rPr>
         <w:t xml:space="preserve"> of cells</w:t>
       </w:r>
-      <w:bookmarkEnd w:id="125"/>
+      <w:bookmarkEnd w:id="126"/>
     </w:p>
     <w:p>
       <w:pPr>
@@ -20890,7 +20902,7 @@
           <w:lang w:val="en-US"/>
         </w:rPr>
       </w:pPr>
-      <w:bookmarkStart w:id="126" w:name="_Toc495680531"/>
+      <w:bookmarkStart w:id="127" w:name="_Toc495680531"/>
       <w:r>
         <w:rPr>
           <w:lang w:val="en-US"/>
@@ -20910,7 +20922,7 @@
         </w:rPr>
         <w:t xml:space="preserve"> t2n_IVplot – Plot the I-V relationship of cells</w:t>
       </w:r>
-      <w:bookmarkEnd w:id="126"/>
+      <w:bookmarkEnd w:id="127"/>
     </w:p>
     <w:p>
       <w:pPr>
@@ -21385,7 +21397,7 @@
           <w:lang w:val="en-US"/>
         </w:rPr>
       </w:pPr>
-      <w:bookmarkStart w:id="127" w:name="_Toc495680532"/>
+      <w:bookmarkStart w:id="128" w:name="_Toc495680532"/>
       <w:r>
         <w:rPr>
           <w:lang w:val="en-US"/>
@@ -21399,7 +21411,7 @@
         </w:rPr>
         <w:t>11 t2n_passTests – Get passive properties on each cell</w:t>
       </w:r>
-      <w:bookmarkEnd w:id="127"/>
+      <w:bookmarkEnd w:id="128"/>
     </w:p>
     <w:p>
       <w:pPr>
@@ -22119,7 +22131,7 @@
           <w:lang w:val="en-US"/>
         </w:rPr>
       </w:pPr>
-      <w:bookmarkStart w:id="128" w:name="_Toc495680533"/>
+      <w:bookmarkStart w:id="129" w:name="_Toc495680533"/>
       <w:r>
         <w:rPr>
           <w:lang w:val="en-US"/>
@@ -22133,7 +22145,7 @@
         </w:rPr>
         <w:t>12 t2n_plotbAP – Show backpropagating AP properties</w:t>
       </w:r>
-      <w:bookmarkEnd w:id="128"/>
+      <w:bookmarkEnd w:id="129"/>
     </w:p>
     <w:p>
       <w:pPr>
@@ -22833,7 +22845,7 @@
           <w:lang w:val="en-US"/>
         </w:rPr>
       </w:pPr>
-      <w:bookmarkStart w:id="129" w:name="_Toc495680534"/>
+      <w:bookmarkStart w:id="130" w:name="_Toc495680534"/>
       <w:r>
         <w:rPr>
           <w:lang w:val="en-US"/>
@@ -22847,7 +22859,7 @@
         </w:rPr>
         <w:t>13 t2n_plotCurrSteps – Plot current clamp simulations</w:t>
       </w:r>
-      <w:bookmarkEnd w:id="129"/>
+      <w:bookmarkEnd w:id="130"/>
     </w:p>
     <w:p>
       <w:pPr>
@@ -23055,7 +23067,7 @@
           <w:lang w:val="en-US"/>
         </w:rPr>
       </w:pPr>
-      <w:bookmarkStart w:id="130" w:name="_Toc495680535"/>
+      <w:bookmarkStart w:id="131" w:name="_Toc495680535"/>
       <w:r>
         <w:rPr>
           <w:lang w:val="en-US"/>
@@ -23087,7 +23099,7 @@
         </w:rPr>
         <w:t>Make phase plots</w:t>
       </w:r>
-      <w:bookmarkEnd w:id="130"/>
+      <w:bookmarkEnd w:id="131"/>
     </w:p>
     <w:p>
       <w:pPr>
@@ -23808,7 +23820,7 @@
           <w:lang w:val="en-US"/>
         </w:rPr>
       </w:pPr>
-      <w:bookmarkStart w:id="131" w:name="_Toc495680536"/>
+      <w:bookmarkStart w:id="132" w:name="_Toc495680536"/>
       <w:r>
         <w:rPr>
           <w:lang w:val="en-US"/>
@@ -23822,7 +23834,7 @@
         </w:rPr>
         <w:t>15 t2n_plotVoltSteps – Plot voltage clamp simulations</w:t>
       </w:r>
-      <w:bookmarkEnd w:id="131"/>
+      <w:bookmarkEnd w:id="132"/>
     </w:p>
     <w:p>
       <w:pPr>
@@ -24179,7 +24191,7 @@
           <w:lang w:val="en-US"/>
         </w:rPr>
       </w:pPr>
-      <w:bookmarkStart w:id="132" w:name="_Toc495680537"/>
+      <w:bookmarkStart w:id="133" w:name="_Toc495680537"/>
       <w:r>
         <w:rPr>
           <w:lang w:val="en-US"/>
@@ -24204,7 +24216,7 @@
         </w:rPr>
         <w:t xml:space="preserve"> to temperature</w:t>
       </w:r>
-      <w:bookmarkEnd w:id="132"/>
+      <w:bookmarkEnd w:id="133"/>
     </w:p>
     <w:p>
       <w:pPr>
@@ -24459,7 +24471,7 @@
           <w:lang w:val="en-US"/>
         </w:rPr>
       </w:pPr>
-      <w:bookmarkStart w:id="133" w:name="_Toc495680538"/>
+      <w:bookmarkStart w:id="134" w:name="_Toc495680538"/>
       <w:r>
         <w:rPr>
           <w:lang w:val="en-US"/>
@@ -24473,7 +24485,7 @@
         </w:rPr>
         <w:t>17 t2n_resonance – Perform a resonance test</w:t>
       </w:r>
-      <w:bookmarkEnd w:id="133"/>
+      <w:bookmarkEnd w:id="134"/>
     </w:p>
     <w:p>
       <w:pPr>
@@ -24888,7 +24900,7 @@
           <w:lang w:val="en-US"/>
         </w:rPr>
       </w:pPr>
-      <w:bookmarkStart w:id="134" w:name="_Toc495680539"/>
+      <w:bookmarkStart w:id="135" w:name="_Toc495680539"/>
       <w:r>
         <w:rPr>
           <w:lang w:val="en-US"/>
@@ -24909,7 +24921,7 @@
         <w:tab/>
         <w:t>according to literature</w:t>
       </w:r>
-      <w:bookmarkEnd w:id="134"/>
+      <w:bookmarkEnd w:id="135"/>
     </w:p>
     <w:p>
       <w:pPr>
@@ -25339,7 +25351,7 @@
           <w:lang w:val="en-US"/>
         </w:rPr>
       </w:pPr>
-      <w:bookmarkStart w:id="135" w:name="_Toc495680540"/>
+      <w:bookmarkStart w:id="136" w:name="_Toc495680540"/>
       <w:r>
         <w:rPr>
           <w:lang w:val="en-US"/>
@@ -25353,7 +25365,7 @@
         </w:rPr>
         <w:t>19 t2n_voltSteps – Applying voltage clamp protocols</w:t>
       </w:r>
-      <w:bookmarkEnd w:id="135"/>
+      <w:bookmarkEnd w:id="136"/>
     </w:p>
     <w:p>
       <w:pPr>
@@ -25766,8 +25778,8 @@
       <w:pPr>
         <w:pStyle w:val="Heading1"/>
       </w:pPr>
-      <w:bookmarkStart w:id="136" w:name="_Toc495680416"/>
-      <w:bookmarkStart w:id="137" w:name="_Toc495680541"/>
+      <w:bookmarkStart w:id="137" w:name="_Toc495680416"/>
+      <w:bookmarkStart w:id="138" w:name="_Toc495680541"/>
       <w:r>
         <w:lastRenderedPageBreak/>
         <w:t>6</w:t>
@@ -25775,8 +25787,8 @@
       <w:r>
         <w:t>. Auxiliary functions</w:t>
       </w:r>
-      <w:bookmarkEnd w:id="136"/>
       <w:bookmarkEnd w:id="137"/>
+      <w:bookmarkEnd w:id="138"/>
     </w:p>
     <w:p>
       <w:pPr>
@@ -25832,10 +25844,10 @@
           <w:lang w:val="en-US"/>
         </w:rPr>
       </w:pPr>
-      <w:bookmarkStart w:id="138" w:name="_Toc495680542"/>
-      <w:bookmarkStart w:id="139" w:name="OLE_LINK73"/>
-      <w:bookmarkStart w:id="140" w:name="OLE_LINK74"/>
-      <w:bookmarkStart w:id="141" w:name="OLE_LINK75"/>
+      <w:bookmarkStart w:id="139" w:name="_Toc495680542"/>
+      <w:bookmarkStart w:id="140" w:name="OLE_LINK73"/>
+      <w:bookmarkStart w:id="141" w:name="OLE_LINK74"/>
+      <w:bookmarkStart w:id="142" w:name="OLE_LINK75"/>
       <w:r>
         <w:rPr>
           <w:lang w:val="en-US"/>
@@ -25848,11 +25860,11 @@
         </w:rPr>
         <w:t>1 t2n_as – Copy neuron setting to other instances</w:t>
       </w:r>
-      <w:bookmarkEnd w:id="138"/>
-    </w:p>
-    <w:bookmarkEnd w:id="139"/>
+      <w:bookmarkEnd w:id="139"/>
+    </w:p>
     <w:bookmarkEnd w:id="140"/>
     <w:bookmarkEnd w:id="141"/>
+    <w:bookmarkEnd w:id="142"/>
     <w:p>
       <w:pPr>
         <w:tabs>
@@ -25930,12 +25942,12 @@
           <w:lang w:val="en-US"/>
         </w:rPr>
       </w:pPr>
-      <w:bookmarkStart w:id="142" w:name="OLE_LINK76"/>
-      <w:bookmarkStart w:id="143" w:name="OLE_LINK77"/>
-      <w:bookmarkStart w:id="144" w:name="OLE_LINK78"/>
-      <w:bookmarkStart w:id="145" w:name="OLE_LINK81"/>
-      <w:bookmarkStart w:id="146" w:name="OLE_LINK82"/>
-      <w:bookmarkStart w:id="147" w:name="OLE_LINK83"/>
+      <w:bookmarkStart w:id="143" w:name="OLE_LINK76"/>
+      <w:bookmarkStart w:id="144" w:name="OLE_LINK77"/>
+      <w:bookmarkStart w:id="145" w:name="OLE_LINK78"/>
+      <w:bookmarkStart w:id="146" w:name="OLE_LINK81"/>
+      <w:bookmarkStart w:id="147" w:name="OLE_LINK82"/>
+      <w:bookmarkStart w:id="148" w:name="OLE_LINK83"/>
       <w:r>
         <w:rPr>
           <w:b/>
@@ -25944,12 +25956,12 @@
         <w:t>INPUTS</w:t>
       </w:r>
     </w:p>
-    <w:bookmarkEnd w:id="142"/>
     <w:bookmarkEnd w:id="143"/>
     <w:bookmarkEnd w:id="144"/>
     <w:bookmarkEnd w:id="145"/>
     <w:bookmarkEnd w:id="146"/>
     <w:bookmarkEnd w:id="147"/>
+    <w:bookmarkEnd w:id="148"/>
     <w:p>
       <w:pPr>
         <w:tabs>
@@ -26342,8 +26354,8 @@
           <w:lang w:val="en-US"/>
         </w:rPr>
       </w:pPr>
-      <w:bookmarkStart w:id="148" w:name="OLE_LINK71"/>
-      <w:bookmarkStart w:id="149" w:name="OLE_LINK72"/>
+      <w:bookmarkStart w:id="149" w:name="OLE_LINK71"/>
+      <w:bookmarkStart w:id="150" w:name="OLE_LINK72"/>
       <w:r>
         <w:rPr>
           <w:i w:val="0"/>
@@ -26352,8 +26364,8 @@
         </w:rPr>
         <w:t xml:space="preserve">neuron{s} </w:t>
       </w:r>
-      <w:bookmarkEnd w:id="148"/>
       <w:bookmarkEnd w:id="149"/>
+      <w:bookmarkEnd w:id="150"/>
       <w:r>
         <w:rPr>
           <w:i w:val="0"/>
@@ -26462,7 +26474,7 @@
           <w:lang w:val="en-US"/>
         </w:rPr>
       </w:pPr>
-      <w:bookmarkStart w:id="150" w:name="_Toc495680543"/>
+      <w:bookmarkStart w:id="151" w:name="_Toc495680543"/>
       <w:r>
         <w:rPr>
           <w:lang w:val="en-US"/>
@@ -26475,7 +26487,7 @@
         </w:rPr>
         <w:t>2 t2n_catName – concatenate name of simulation</w:t>
       </w:r>
-      <w:bookmarkEnd w:id="150"/>
+      <w:bookmarkEnd w:id="151"/>
     </w:p>
     <w:p>
       <w:pPr>
@@ -26669,7 +26681,7 @@
           <w:lang w:val="en-US"/>
         </w:rPr>
       </w:pPr>
-      <w:bookmarkStart w:id="151" w:name="_Toc495680544"/>
+      <w:bookmarkStart w:id="152" w:name="_Toc495680544"/>
       <w:r>
         <w:rPr>
           <w:lang w:val="en-US"/>
@@ -26682,7 +26694,7 @@
         </w:rPr>
         <w:t>3 t2n_catStruct – concatenate Matlab structures</w:t>
       </w:r>
-      <w:bookmarkEnd w:id="151"/>
+      <w:bookmarkEnd w:id="152"/>
     </w:p>
     <w:p>
       <w:pPr>
@@ -26872,7 +26884,7 @@
           <w:lang w:val="en-US"/>
         </w:rPr>
       </w:pPr>
-      <w:bookmarkStart w:id="152" w:name="_Toc495680545"/>
+      <w:bookmarkStart w:id="153" w:name="_Toc495680545"/>
       <w:r>
         <w:rPr>
           <w:lang w:val="en-US"/>
@@ -26893,7 +26905,7 @@
         </w:rPr>
         <w:t>struct</w:t>
       </w:r>
-      <w:bookmarkEnd w:id="152"/>
+      <w:bookmarkEnd w:id="153"/>
       <w:proofErr w:type="spellEnd"/>
     </w:p>
     <w:p>
@@ -27288,7 +27300,7 @@
           <w:lang w:val="en-US"/>
         </w:rPr>
       </w:pPr>
-      <w:bookmarkStart w:id="153" w:name="_Toc495680546"/>
+      <w:bookmarkStart w:id="154" w:name="_Toc495680546"/>
       <w:r>
         <w:rPr>
           <w:lang w:val="en-US"/>
@@ -27302,7 +27314,7 @@
         </w:rPr>
         <w:t>5 t2n_get – Return/Use recorded parameter</w:t>
       </w:r>
-      <w:bookmarkEnd w:id="153"/>
+      <w:bookmarkEnd w:id="154"/>
     </w:p>
     <w:p>
       <w:pPr>
@@ -27864,7 +27876,7 @@
           <w:lang w:val="en-US"/>
         </w:rPr>
       </w:pPr>
-      <w:bookmarkStart w:id="154" w:name="_Toc495680547"/>
+      <w:bookmarkStart w:id="155" w:name="_Toc495680547"/>
       <w:r>
         <w:rPr>
           <w:lang w:val="en-US"/>
@@ -27878,7 +27890,7 @@
         </w:rPr>
         <w:t>6 t2n_getGIDs – Return information for parallel NEURON</w:t>
       </w:r>
-      <w:bookmarkEnd w:id="154"/>
+      <w:bookmarkEnd w:id="155"/>
     </w:p>
     <w:p>
       <w:pPr>
@@ -28366,7 +28378,7 @@
           <w:lang w:val="en-US"/>
         </w:rPr>
       </w:pPr>
-      <w:bookmarkStart w:id="155" w:name="_Toc495680548"/>
+      <w:bookmarkStart w:id="156" w:name="_Toc495680548"/>
       <w:r>
         <w:rPr>
           <w:lang w:val="en-US"/>
@@ -28412,7 +28424,7 @@
         </w:rPr>
         <w:t xml:space="preserve"> values</w:t>
       </w:r>
-      <w:bookmarkEnd w:id="155"/>
+      <w:bookmarkEnd w:id="156"/>
     </w:p>
     <w:p>
       <w:pPr>
@@ -28818,13 +28830,7 @@
         <w:rPr>
           <w:lang w:val="en-US"/>
         </w:rPr>
-        <w:t>6.</w:t>
-      </w:r>
-      <w:r>
-        <w:rPr>
-          <w:lang w:val="en-US"/>
-        </w:rPr>
-        <w:t>8</w:t>
+        <w:t>6.8</w:t>
       </w:r>
       <w:r>
         <w:rPr>
@@ -29324,7 +29330,7 @@
           <w:lang w:val="en-US"/>
         </w:rPr>
       </w:pPr>
-      <w:bookmarkStart w:id="156" w:name="_Toc495680549"/>
+      <w:bookmarkStart w:id="157" w:name="_Toc495680549"/>
       <w:r>
         <w:rPr>
           <w:lang w:val="en-US"/>
@@ -29343,7 +29349,7 @@
         </w:rPr>
         <w:t xml:space="preserve"> t2n_getref – Get reference ID to neuron instance</w:t>
       </w:r>
-      <w:bookmarkEnd w:id="156"/>
+      <w:bookmarkEnd w:id="157"/>
     </w:p>
     <w:p>
       <w:pPr>
@@ -29361,34 +29367,58 @@
         <w:rPr>
           <w:i w:val="0"/>
           <w:iCs w:val="0"/>
-          <w:lang w:val="en-US"/>
-        </w:rPr>
-      </w:pPr>
-      <w:r>
-        <w:rPr>
-          <w:i w:val="0"/>
-          <w:iCs w:val="0"/>
-          <w:lang w:val="en-US"/>
-        </w:rPr>
-        <w:t>n = t2n_</w:t>
+        </w:rPr>
+      </w:pPr>
+      <w:r>
+        <w:rPr>
+          <w:i w:val="0"/>
+          <w:iCs w:val="0"/>
+        </w:rPr>
+        <w:t>n = t2n_getref(n, neuron, field)</w:t>
+      </w:r>
+    </w:p>
+    <w:p>
+      <w:pPr>
+        <w:tabs>
+          <w:tab w:val="left" w:pos="1276"/>
+        </w:tabs>
+        <w:rPr>
+          <w:lang w:val="en-US"/>
+        </w:rPr>
+      </w:pPr>
+      <w:r>
+        <w:rPr>
+          <w:lang w:val="en-US"/>
+        </w:rPr>
+        <w:t xml:space="preserve">This function returns the neuron instance that is referenced in neuron instance 'n' at field 'field'. If the neuron instance has own </w:t>
       </w:r>
       <w:proofErr w:type="gramStart"/>
       <w:r>
         <w:rPr>
-          <w:i w:val="0"/>
-          <w:iCs w:val="0"/>
-          <w:lang w:val="en-US"/>
-        </w:rPr>
-        <w:t>getref(</w:t>
+          <w:lang w:val="en-US"/>
+        </w:rPr>
+        <w:t>definitions  at</w:t>
       </w:r>
       <w:proofErr w:type="gramEnd"/>
       <w:r>
         <w:rPr>
-          <w:i w:val="0"/>
-          <w:iCs w:val="0"/>
-          <w:lang w:val="en-US"/>
-        </w:rPr>
-        <w:t>n, neuron, field)</w:t>
+          <w:lang w:val="en-US"/>
+        </w:rPr>
+        <w:t xml:space="preserve"> 'field', n </w:t>
+      </w:r>
+      <w:proofErr w:type="spellStart"/>
+      <w:r>
+        <w:rPr>
+          <w:lang w:val="en-US"/>
+        </w:rPr>
+        <w:t>itsself</w:t>
+      </w:r>
+      <w:proofErr w:type="spellEnd"/>
+      <w:r>
+        <w:rPr>
+          <w:lang w:val="en-US"/>
+        </w:rPr>
+        <w:t xml:space="preserve"> is returned. The function t2n_as produces such references.</w:t>
       </w:r>
     </w:p>
     <w:p>
@@ -29397,48 +29427,125 @@
           <w:tab w:val="left" w:pos="1276"/>
         </w:tabs>
         <w:rPr>
-          <w:lang w:val="en-US"/>
-        </w:rPr>
-      </w:pPr>
-      <w:r>
-        <w:rPr>
-          <w:lang w:val="en-US"/>
-        </w:rPr>
-        <w:t xml:space="preserve">This function returns the neuron instance that is referenced in neuron instance 'n' at field 'field'. If the neuron instance has own </w:t>
-      </w:r>
+          <w:b/>
+          <w:lang w:val="en-US"/>
+        </w:rPr>
+      </w:pPr>
+      <w:r>
+        <w:rPr>
+          <w:b/>
+          <w:lang w:val="en-US"/>
+        </w:rPr>
+        <w:t>INPUTS</w:t>
+      </w:r>
+    </w:p>
+    <w:p>
+      <w:pPr>
+        <w:tabs>
+          <w:tab w:val="left" w:pos="993"/>
+        </w:tabs>
+        <w:rPr>
+          <w:lang w:val="en-US"/>
+        </w:rPr>
+      </w:pPr>
       <w:proofErr w:type="gramStart"/>
       <w:r>
         <w:rPr>
           <w:lang w:val="en-US"/>
         </w:rPr>
-        <w:t>definitions  at</w:t>
+        <w:t>n</w:t>
       </w:r>
       <w:proofErr w:type="gramEnd"/>
       <w:r>
         <w:rPr>
           <w:lang w:val="en-US"/>
         </w:rPr>
-        <w:t xml:space="preserve"> 'field', n </w:t>
-      </w:r>
-      <w:proofErr w:type="spellStart"/>
-      <w:r>
-        <w:rPr>
-          <w:lang w:val="en-US"/>
-        </w:rPr>
-        <w:t>itsself</w:t>
-      </w:r>
-      <w:proofErr w:type="spellEnd"/>
-      <w:r>
-        <w:rPr>
-          <w:lang w:val="en-US"/>
-        </w:rPr>
-        <w:t xml:space="preserve"> is returned. The function t2n_as produces such references.</w:t>
-      </w:r>
-    </w:p>
-    <w:p>
-      <w:pPr>
-        <w:tabs>
-          <w:tab w:val="left" w:pos="1276"/>
+        <w:tab/>
+        <w:t>index of the neuron instance, which reference is searched for</w:t>
+      </w:r>
+    </w:p>
+    <w:p>
+      <w:pPr>
+        <w:tabs>
+          <w:tab w:val="left" w:pos="993"/>
+        </w:tabs>
+        <w:rPr>
+          <w:lang w:val="en-US"/>
+        </w:rPr>
+      </w:pPr>
+      <w:proofErr w:type="gramStart"/>
+      <w:r>
+        <w:rPr>
+          <w:lang w:val="en-US"/>
+        </w:rPr>
+        <w:t>neuron</w:t>
+      </w:r>
+      <w:proofErr w:type="gramEnd"/>
+      <w:r>
+        <w:rPr>
+          <w:lang w:val="en-US"/>
+        </w:rPr>
+        <w:tab/>
+        <w:t xml:space="preserve"> t2n neuron structure with already defined mechanisms (see doc.)</w:t>
+      </w:r>
+    </w:p>
+    <w:p>
+      <w:pPr>
+        <w:tabs>
+          <w:tab w:val="left" w:pos="993"/>
+        </w:tabs>
+        <w:rPr>
+          <w:lang w:val="en-US"/>
+        </w:rPr>
+      </w:pPr>
+      <w:proofErr w:type="gramStart"/>
+      <w:r>
+        <w:rPr>
+          <w:lang w:val="en-US"/>
+        </w:rPr>
+        <w:t>field</w:t>
+      </w:r>
+      <w:proofErr w:type="gramEnd"/>
+      <w:r>
+        <w:rPr>
+          <w:lang w:val="en-US"/>
+        </w:rPr>
+        <w:tab/>
+        <w:t xml:space="preserve">the field for which reference is searched for, e.g. </w:t>
+      </w:r>
+      <w:proofErr w:type="spellStart"/>
+      <w:r>
+        <w:rPr>
+          <w:lang w:val="en-US"/>
+        </w:rPr>
+        <w:t>params</w:t>
+      </w:r>
+      <w:proofErr w:type="spellEnd"/>
+      <w:r>
+        <w:rPr>
+          <w:lang w:val="en-US"/>
+        </w:rPr>
+        <w:t xml:space="preserve">, </w:t>
+      </w:r>
+      <w:proofErr w:type="spellStart"/>
+      <w:r>
+        <w:rPr>
+          <w:lang w:val="en-US"/>
+        </w:rPr>
+        <w:t>mech</w:t>
+      </w:r>
+      <w:proofErr w:type="spellEnd"/>
+      <w:r>
+        <w:rPr>
+          <w:lang w:val="en-US"/>
+        </w:rPr>
+        <w:t>, pp etc.</w:t>
+      </w:r>
+    </w:p>
+    <w:p>
+      <w:pPr>
+        <w:tabs>
+          <w:tab w:val="left" w:pos="993"/>
         </w:tabs>
         <w:rPr>
           <w:b/>
@@ -29450,7 +29557,7 @@
           <w:b/>
           <w:lang w:val="en-US"/>
         </w:rPr>
-        <w:t>INPUTS</w:t>
+        <w:t>OUTPUT</w:t>
       </w:r>
     </w:p>
     <w:p>
@@ -29475,127 +29582,6 @@
           <w:lang w:val="en-US"/>
         </w:rPr>
         <w:tab/>
-        <w:t>index of the neuron instance, which reference is searched for</w:t>
-      </w:r>
-    </w:p>
-    <w:p>
-      <w:pPr>
-        <w:tabs>
-          <w:tab w:val="left" w:pos="993"/>
-        </w:tabs>
-        <w:rPr>
-          <w:lang w:val="en-US"/>
-        </w:rPr>
-      </w:pPr>
-      <w:proofErr w:type="gramStart"/>
-      <w:r>
-        <w:rPr>
-          <w:lang w:val="en-US"/>
-        </w:rPr>
-        <w:t>neuron</w:t>
-      </w:r>
-      <w:proofErr w:type="gramEnd"/>
-      <w:r>
-        <w:rPr>
-          <w:lang w:val="en-US"/>
-        </w:rPr>
-        <w:tab/>
-        <w:t xml:space="preserve"> t2n neuron structure with already defined mechanisms (see doc.)</w:t>
-      </w:r>
-    </w:p>
-    <w:p>
-      <w:pPr>
-        <w:tabs>
-          <w:tab w:val="left" w:pos="993"/>
-        </w:tabs>
-        <w:rPr>
-          <w:lang w:val="en-US"/>
-        </w:rPr>
-      </w:pPr>
-      <w:proofErr w:type="gramStart"/>
-      <w:r>
-        <w:rPr>
-          <w:lang w:val="en-US"/>
-        </w:rPr>
-        <w:t>field</w:t>
-      </w:r>
-      <w:proofErr w:type="gramEnd"/>
-      <w:r>
-        <w:rPr>
-          <w:lang w:val="en-US"/>
-        </w:rPr>
-        <w:tab/>
-        <w:t xml:space="preserve">the field for which reference is searched for, e.g. </w:t>
-      </w:r>
-      <w:proofErr w:type="spellStart"/>
-      <w:r>
-        <w:rPr>
-          <w:lang w:val="en-US"/>
-        </w:rPr>
-        <w:t>params</w:t>
-      </w:r>
-      <w:proofErr w:type="spellEnd"/>
-      <w:r>
-        <w:rPr>
-          <w:lang w:val="en-US"/>
-        </w:rPr>
-        <w:t xml:space="preserve">, </w:t>
-      </w:r>
-      <w:proofErr w:type="spellStart"/>
-      <w:r>
-        <w:rPr>
-          <w:lang w:val="en-US"/>
-        </w:rPr>
-        <w:t>mech</w:t>
-      </w:r>
-      <w:proofErr w:type="spellEnd"/>
-      <w:r>
-        <w:rPr>
-          <w:lang w:val="en-US"/>
-        </w:rPr>
-        <w:t>, pp etc.</w:t>
-      </w:r>
-    </w:p>
-    <w:p>
-      <w:pPr>
-        <w:tabs>
-          <w:tab w:val="left" w:pos="993"/>
-        </w:tabs>
-        <w:rPr>
-          <w:b/>
-          <w:lang w:val="en-US"/>
-        </w:rPr>
-      </w:pPr>
-      <w:r>
-        <w:rPr>
-          <w:b/>
-          <w:lang w:val="en-US"/>
-        </w:rPr>
-        <w:t>OUTPUT</w:t>
-      </w:r>
-    </w:p>
-    <w:p>
-      <w:pPr>
-        <w:tabs>
-          <w:tab w:val="left" w:pos="993"/>
-        </w:tabs>
-        <w:rPr>
-          <w:lang w:val="en-US"/>
-        </w:rPr>
-      </w:pPr>
-      <w:proofErr w:type="gramStart"/>
-      <w:r>
-        <w:rPr>
-          <w:lang w:val="en-US"/>
-        </w:rPr>
-        <w:t>n</w:t>
-      </w:r>
-      <w:proofErr w:type="gramEnd"/>
-      <w:r>
-        <w:rPr>
-          <w:lang w:val="en-US"/>
-        </w:rPr>
-        <w:tab/>
         <w:t>reference to the neuron instance comprising the definitions of 'field'</w:t>
       </w:r>
       <w:r>
@@ -29612,7 +29598,7 @@
           <w:lang w:val="en-US"/>
         </w:rPr>
       </w:pPr>
-      <w:bookmarkStart w:id="157" w:name="_Toc495680550"/>
+      <w:bookmarkStart w:id="158" w:name="_Toc495680550"/>
       <w:r>
         <w:rPr>
           <w:lang w:val="en-US"/>
@@ -29638,7 +29624,7 @@
         </w:rPr>
         <w:t>synapse numbers</w:t>
       </w:r>
-      <w:bookmarkEnd w:id="157"/>
+      <w:bookmarkEnd w:id="158"/>
     </w:p>
     <w:p>
       <w:pPr>
@@ -30039,7 +30025,7 @@
           <w:lang w:val="en-US"/>
         </w:rPr>
       </w:pPr>
-      <w:bookmarkStart w:id="158" w:name="_Toc495680551"/>
+      <w:bookmarkStart w:id="159" w:name="_Toc495680551"/>
       <w:r>
         <w:rPr>
           <w:lang w:val="en-US"/>
@@ -30058,7 +30044,7 @@
         </w:rPr>
         <w:t xml:space="preserve"> t2n_initModelfolders – Start a new model with T2N</w:t>
       </w:r>
-      <w:bookmarkEnd w:id="158"/>
+      <w:bookmarkEnd w:id="159"/>
     </w:p>
     <w:p>
       <w:pPr>
@@ -30260,7 +30246,7 @@
           <w:lang w:val="en-US"/>
         </w:rPr>
       </w:pPr>
-      <w:bookmarkStart w:id="159" w:name="_Toc495680552"/>
+      <w:bookmarkStart w:id="160" w:name="_Toc495680552"/>
       <w:r>
         <w:rPr>
           <w:lang w:val="en-US"/>
@@ -30311,7 +30297,7 @@
         <w:tab/>
         <w:t>NEURON sections/segments</w:t>
       </w:r>
-      <w:bookmarkEnd w:id="159"/>
+      <w:bookmarkEnd w:id="160"/>
     </w:p>
     <w:p>
       <w:pPr>
@@ -30717,7 +30703,7 @@
           <w:lang w:val="en-US"/>
         </w:rPr>
       </w:pPr>
-      <w:bookmarkStart w:id="160" w:name="_Toc495680553"/>
+      <w:bookmarkStart w:id="161" w:name="_Toc495680553"/>
       <w:r>
         <w:rPr>
           <w:lang w:val="en-US"/>
@@ -30743,7 +30729,7 @@
         </w:rPr>
         <w:t xml:space="preserve"> t2n_plotChannel – Visualize ion channel kinetics</w:t>
       </w:r>
-      <w:bookmarkEnd w:id="160"/>
+      <w:bookmarkEnd w:id="161"/>
     </w:p>
     <w:p>
       <w:pPr>
@@ -31229,16 +31215,16 @@
         </w:rPr>
         <w:tab/>
       </w:r>
-      <w:bookmarkStart w:id="161" w:name="OLE_LINK91"/>
-      <w:bookmarkStart w:id="162" w:name="OLE_LINK92"/>
+      <w:bookmarkStart w:id="162" w:name="OLE_LINK91"/>
+      <w:bookmarkStart w:id="163" w:name="OLE_LINK92"/>
       <w:r>
         <w:rPr>
           <w:lang w:val="en-US"/>
         </w:rPr>
         <w:t>string with more options that can be concatenated:</w:t>
       </w:r>
-      <w:bookmarkEnd w:id="161"/>
       <w:bookmarkEnd w:id="162"/>
+      <w:bookmarkEnd w:id="163"/>
     </w:p>
     <w:p>
       <w:pPr>
@@ -31524,7 +31510,7 @@
           <w:lang w:val="en-US"/>
         </w:rPr>
       </w:pPr>
-      <w:bookmarkStart w:id="163" w:name="_Toc495680554"/>
+      <w:bookmarkStart w:id="164" w:name="_Toc495680554"/>
       <w:r>
         <w:rPr>
           <w:lang w:val="en-US"/>
@@ -31550,7 +31536,7 @@
         </w:rPr>
         <w:t xml:space="preserve"> t2n_plotRaster – Generate a spike raster plot</w:t>
       </w:r>
-      <w:bookmarkEnd w:id="163"/>
+      <w:bookmarkEnd w:id="164"/>
     </w:p>
     <w:p>
       <w:pPr>
@@ -31857,7 +31843,7 @@
           <w:lang w:val="en-US"/>
         </w:rPr>
       </w:pPr>
-      <w:bookmarkStart w:id="164" w:name="_Toc495680555"/>
+      <w:bookmarkStart w:id="165" w:name="_Toc495680555"/>
       <w:r>
         <w:rPr>
           <w:lang w:val="en-US"/>
@@ -31882,7 +31868,7 @@
         </w:rPr>
         <w:t xml:space="preserve"> t2n_plotTrees – Visualize morphologies for publication</w:t>
       </w:r>
-      <w:bookmarkEnd w:id="164"/>
+      <w:bookmarkEnd w:id="165"/>
     </w:p>
     <w:p>
       <w:pPr>
@@ -32323,7 +32309,7 @@
           <w:lang w:val="en-US"/>
         </w:rPr>
       </w:pPr>
-      <w:bookmarkStart w:id="165" w:name="_Toc495680556"/>
+      <w:bookmarkStart w:id="166" w:name="_Toc495680556"/>
       <w:r>
         <w:rPr>
           <w:lang w:val="en-US"/>
@@ -32349,7 +32335,7 @@
         </w:rPr>
         <w:t xml:space="preserve"> t2n_pnode – Get all parameters at a specific node</w:t>
       </w:r>
-      <w:bookmarkEnd w:id="165"/>
+      <w:bookmarkEnd w:id="166"/>
     </w:p>
     <w:p>
       <w:pPr>
@@ -32435,8 +32421,8 @@
         </w:rPr>
         <w:t xml:space="preserve"> </w:t>
       </w:r>
-      <w:bookmarkStart w:id="166" w:name="OLE_LINK93"/>
-      <w:bookmarkStart w:id="167" w:name="OLE_LINK103"/>
+      <w:bookmarkStart w:id="167" w:name="OLE_LINK93"/>
+      <w:bookmarkStart w:id="168" w:name="OLE_LINK103"/>
       <w:r>
         <w:rPr>
           <w:lang w:val="en-US"/>
@@ -32465,8 +32451,8 @@
         </w:rPr>
         <w:t>) in NEURON and useful for validation of set parameters.</w:t>
       </w:r>
-      <w:bookmarkEnd w:id="166"/>
       <w:bookmarkEnd w:id="167"/>
+      <w:bookmarkEnd w:id="168"/>
     </w:p>
     <w:p>
       <w:pPr>
@@ -32681,7 +32667,7 @@
           <w:lang w:val="en-US"/>
         </w:rPr>
       </w:pPr>
-      <w:bookmarkStart w:id="168" w:name="_Toc495680557"/>
+      <w:bookmarkStart w:id="169" w:name="_Toc495680557"/>
       <w:r>
         <w:rPr>
           <w:lang w:val="en-US"/>
@@ -32707,7 +32693,7 @@
         </w:rPr>
         <w:t xml:space="preserve"> t2n_poissonSpikeGen – Generate Poisson spike trains</w:t>
       </w:r>
-      <w:bookmarkEnd w:id="168"/>
+      <w:bookmarkEnd w:id="169"/>
     </w:p>
     <w:p>
       <w:pPr>
@@ -32774,7 +32760,7 @@
         </w:rPr>
         <w:t>] = t2n_</w:t>
       </w:r>
-      <w:bookmarkStart w:id="169" w:name="OLE_LINK104"/>
+      <w:bookmarkStart w:id="170" w:name="OLE_LINK104"/>
       <w:proofErr w:type="gramStart"/>
       <w:r>
         <w:rPr>
@@ -32784,7 +32770,7 @@
         </w:rPr>
         <w:t>poissonSpikeGen</w:t>
       </w:r>
-      <w:bookmarkEnd w:id="169"/>
+      <w:bookmarkEnd w:id="170"/>
       <w:r>
         <w:rPr>
           <w:i w:val="0"/>
@@ -33206,7 +33192,7 @@
           <w:lang w:val="en-US"/>
         </w:rPr>
       </w:pPr>
-      <w:bookmarkStart w:id="170" w:name="_Toc495680558"/>
+      <w:bookmarkStart w:id="171" w:name="_Toc495680558"/>
       <w:r>
         <w:rPr>
           <w:lang w:val="en-US"/>
@@ -33245,7 +33231,7 @@
         </w:rPr>
         <w:t xml:space="preserve"> (Windows)</w:t>
       </w:r>
-      <w:bookmarkEnd w:id="170"/>
+      <w:bookmarkEnd w:id="171"/>
     </w:p>
     <w:p>
       <w:pPr>
@@ -33568,7 +33554,7 @@
           <w:lang w:val="en-US"/>
         </w:rPr>
       </w:pPr>
-      <w:bookmarkStart w:id="171" w:name="_Toc495680559"/>
+      <w:bookmarkStart w:id="172" w:name="_Toc495680559"/>
       <w:r>
         <w:rPr>
           <w:lang w:val="en-US"/>
@@ -33594,7 +33580,7 @@
         </w:rPr>
         <w:t xml:space="preserve"> t2n_testComp – Generate simple compartment</w:t>
       </w:r>
-      <w:bookmarkEnd w:id="171"/>
+      <w:bookmarkEnd w:id="172"/>
     </w:p>
     <w:p>
       <w:pPr>
@@ -33743,7 +33729,7 @@
           <w:lang w:val="en-US"/>
         </w:rPr>
       </w:pPr>
-      <w:bookmarkStart w:id="172" w:name="_Toc495680560"/>
+      <w:bookmarkStart w:id="173" w:name="_Toc495680560"/>
       <w:r>
         <w:rPr>
           <w:lang w:val="en-US"/>
@@ -33756,15 +33742,13 @@
         </w:rPr>
         <w:t>20</w:t>
       </w:r>
-      <w:bookmarkStart w:id="173" w:name="_GoBack"/>
+      <w:r>
+        <w:rPr>
+          <w:lang w:val="en-US"/>
+        </w:rPr>
+        <w:t xml:space="preserve"> t2n_writeTrees – Translate morphologies into hoc</w:t>
+      </w:r>
       <w:bookmarkEnd w:id="173"/>
-      <w:r>
-        <w:rPr>
-          <w:lang w:val="en-US"/>
-        </w:rPr>
-        <w:t xml:space="preserve"> t2n_writeTrees – Translate morphologies into hoc</w:t>
-      </w:r>
-      <w:bookmarkEnd w:id="172"/>
     </w:p>
     <w:p>
       <w:pPr>
@@ -34390,8 +34374,8 @@
         <w:tab/>
         <w:t>which is the name of the corresponding hoc file</w:t>
       </w:r>
-      <w:bookmarkEnd w:id="113"/>
       <w:bookmarkEnd w:id="114"/>
+      <w:bookmarkEnd w:id="115"/>
       <w:bookmarkEnd w:id="174"/>
       <w:bookmarkEnd w:id="175"/>
       <w:bookmarkEnd w:id="176"/>
@@ -34532,7 +34516,7 @@
                                   <w:noProof/>
                                   <w:color w:val="C0504D" w:themeColor="accent2"/>
                                 </w:rPr>
-                                <w:t>56</w:t>
+                                <w:t>14</w:t>
                               </w:r>
                               <w:r>
                                 <w:rPr>
@@ -34588,7 +34572,7 @@
                             <w:noProof/>
                             <w:color w:val="C0504D" w:themeColor="accent2"/>
                           </w:rPr>
-                          <w:t>56</w:t>
+                          <w:t>14</w:t>
                         </w:r>
                         <w:r>
                           <w:rPr>
@@ -37550,7 +37534,7 @@
 </file>
 
 <file path=customXml/itemProps1.xml><?xml version="1.0" encoding="utf-8"?>
-<ds:datastoreItem xmlns:ds="http://schemas.openxmlformats.org/officeDocument/2006/customXml" ds:itemID="{9AA02381-1F3A-4C74-9C73-BAD494143860}">
+<ds:datastoreItem xmlns:ds="http://schemas.openxmlformats.org/officeDocument/2006/customXml" ds:itemID="{0C0361F9-F9CA-443B-9213-16E5A9C86C65}">
   <ds:schemaRefs>
     <ds:schemaRef ds:uri="http://schemas.openxmlformats.org/officeDocument/2006/bibliography"/>
   </ds:schemaRefs>

</xml_diff>